<commit_message>
Parcel-Budler, Dependencies, tilde ~ and Caret
</commit_message>
<xml_diff>
--- a/Notes-and-Links.docx
+++ b/Notes-and-Links.docx
@@ -41,49 +41,169 @@
             <w14:bevelT w14:w="25400" w14:h="38100" w14:prst="circle"/>
           </w14:props3d>
         </w:rPr>
-        <w:t>What Is package.json?</w:t>
-      </w:r>
-      <w:r>
+        <w:t>What Is package.json?(with full description)</w:t>
+      </w:r>
+    </w:p>
+    <w:p>
+      <w:pPr>
+        <w:ind w:left="720"/>
+      </w:pPr>
+      <w:r>
+        <w:t>(</w:t>
+      </w:r>
+      <w:hyperlink r:id="rId5" w:history="1">
+        <w:r>
+          <w:rPr>
+            <w:rStyle w:val="Hyperlink"/>
+          </w:rPr>
+          <w:t>https://heynode.com/tutorial/what-packagejson/#:~:text=Your%20package.,dependencies%20required%20by%20the%20application</w:t>
+        </w:r>
+      </w:hyperlink>
+      <w:r>
+        <w:t>.</w:t>
+      </w:r>
+      <w:r>
+        <w:t xml:space="preserve"> )</w:t>
+      </w:r>
+    </w:p>
+    <w:p/>
+    <w:p>
+      <w:pPr>
+        <w:pStyle w:val="ListParagraph"/>
+        <w:numPr>
+          <w:ilvl w:val="0"/>
+          <w:numId w:val="1"/>
+        </w:numPr>
         <w:rPr>
           <w:b/>
           <w:bCs/>
           <w:color w:val="00B050"/>
           <w:sz w:val="28"/>
           <w:szCs w:val="24"/>
-          <w14:textOutline w14:w="0" w14:cap="flat" w14:cmpd="sng" w14:algn="ctr">
-            <w14:noFill/>
-            <w14:prstDash w14:val="solid"/>
-            <w14:round/>
-          </w14:textOutline>
-          <w14:props3d w14:extrusionH="57150" w14:contourW="0" w14:prstMaterial="softEdge">
-            <w14:bevelT w14:w="25400" w14:h="38100" w14:prst="circle"/>
-          </w14:props3d>
         </w:rPr>
-        <w:t>(with full description)</w:t>
-      </w:r>
-    </w:p>
-    <w:p>
+      </w:pPr>
+      <w:r>
+        <w:rPr>
+          <w:b/>
+          <w:bCs/>
+          <w:color w:val="00B050"/>
+          <w:sz w:val="28"/>
+          <w:szCs w:val="24"/>
+        </w:rPr>
+        <w:t>React Bundler</w:t>
+      </w:r>
+    </w:p>
+    <w:p>
+      <w:pPr>
+        <w:pStyle w:val="ListParagraph"/>
+      </w:pPr>
       <w:r>
         <w:t>(</w:t>
       </w:r>
-      <w:hyperlink r:id="rId5" w:history="1">
+      <w:hyperlink r:id="rId6" w:history="1">
         <w:r>
           <w:rPr>
             <w:rStyle w:val="Hyperlink"/>
           </w:rPr>
-          <w:t>https://heynode.com/tutorial/what-packagejson/#</w:t>
+          <w:t>https://www.dhiwise.com/post/embark-an-enlightening-journey-with-react-bundler</w:t>
         </w:r>
+      </w:hyperlink>
+      <w:r>
+        <w:t xml:space="preserve"> )</w:t>
+      </w:r>
+    </w:p>
+    <w:p>
+      <w:pPr>
+        <w:pStyle w:val="ListParagraph"/>
+      </w:pPr>
+    </w:p>
+    <w:p>
+      <w:pPr>
+        <w:pStyle w:val="ListParagraph"/>
+        <w:numPr>
+          <w:ilvl w:val="0"/>
+          <w:numId w:val="1"/>
+        </w:numPr>
+        <w:rPr>
+          <w:b/>
+          <w:bCs/>
+          <w:color w:val="00B050"/>
+        </w:rPr>
+      </w:pPr>
+      <w:r>
+        <w:rPr>
+          <w:b/>
+          <w:bCs/>
+          <w:color w:val="00B050"/>
+          <w:sz w:val="28"/>
+          <w:szCs w:val="24"/>
+        </w:rPr>
+        <w:t>Parcel-Bundler</w:t>
+      </w:r>
+    </w:p>
+    <w:p>
+      <w:pPr>
+        <w:pStyle w:val="ListParagraph"/>
+      </w:pPr>
+      <w:r>
+        <w:t>(</w:t>
+      </w:r>
+      <w:hyperlink r:id="rId7" w:history="1">
         <w:r>
           <w:rPr>
             <w:rStyle w:val="Hyperlink"/>
           </w:rPr>
-          <w:t>:</w:t>
+          <w:t>https://github.com/parcel-bundler/parcel</w:t>
         </w:r>
+      </w:hyperlink>
+      <w:r>
+        <w:t xml:space="preserve"> )</w:t>
+      </w:r>
+    </w:p>
+    <w:p>
+      <w:pPr>
+        <w:pStyle w:val="ListParagraph"/>
+      </w:pPr>
+    </w:p>
+    <w:p>
+      <w:pPr>
+        <w:pStyle w:val="ListParagraph"/>
+        <w:numPr>
+          <w:ilvl w:val="0"/>
+          <w:numId w:val="1"/>
+        </w:numPr>
+        <w:rPr>
+          <w:b/>
+          <w:bCs/>
+          <w:color w:val="00B050"/>
+          <w:sz w:val="28"/>
+          <w:szCs w:val="28"/>
+        </w:rPr>
+      </w:pPr>
+      <w:r>
+        <w:rPr>
+          <w:b/>
+          <w:bCs/>
+          <w:color w:val="00B050"/>
+          <w:sz w:val="28"/>
+          <w:szCs w:val="28"/>
+        </w:rPr>
+        <w:t>Dependencies</w:t>
+      </w:r>
+    </w:p>
+    <w:p>
+      <w:pPr>
+        <w:pStyle w:val="ListParagraph"/>
+      </w:pPr>
+      <w:r>
+        <w:t>(</w:t>
+      </w:r>
+      <w:hyperlink r:id="rId8" w:history="1">
         <w:r>
           <w:rPr>
             <w:rStyle w:val="Hyperlink"/>
           </w:rPr>
-          <w:t>~:text=Your%20package.,dependencies%20required%20by%20the%20application</w:t>
+          <w:t>https://medium.com/@reemshakes/devdependencies-vs-dependencies-in-reactjs-db7261e13012#:~:text=When%20your%20project%20needs%20code,list%20of%20your%20project's%20dependencies</w:t>
         </w:r>
       </w:hyperlink>
       <w:r>
@@ -92,9 +212,67 @@
       <w:r>
         <w:t xml:space="preserve"> )</w:t>
       </w:r>
-    </w:p>
-    <w:p/>
-    <w:p/>
+      <w:r>
+        <w:t xml:space="preserve"> </w:t>
+      </w:r>
+    </w:p>
+    <w:p>
+      <w:pPr>
+        <w:pStyle w:val="ListParagraph"/>
+      </w:pPr>
+    </w:p>
+    <w:p>
+      <w:pPr>
+        <w:pStyle w:val="ListParagraph"/>
+        <w:numPr>
+          <w:ilvl w:val="0"/>
+          <w:numId w:val="1"/>
+        </w:numPr>
+        <w:rPr>
+          <w:b/>
+          <w:bCs/>
+          <w:color w:val="00B050"/>
+          <w:sz w:val="28"/>
+          <w:szCs w:val="28"/>
+        </w:rPr>
+      </w:pPr>
+      <w:r>
+        <w:rPr>
+          <w:b/>
+          <w:bCs/>
+          <w:color w:val="00B050"/>
+          <w:sz w:val="28"/>
+          <w:szCs w:val="28"/>
+        </w:rPr>
+        <w:t>What's the difference between tilde(~) and caret(^) in package.json?</w:t>
+      </w:r>
+    </w:p>
+    <w:p>
+      <w:pPr>
+        <w:ind w:left="720"/>
+        <w:rPr>
+          <w:b/>
+          <w:bCs/>
+          <w:color w:val="00B050"/>
+          <w:sz w:val="28"/>
+          <w:szCs w:val="28"/>
+        </w:rPr>
+      </w:pPr>
+      <w:r>
+        <w:t>(</w:t>
+      </w:r>
+      <w:hyperlink r:id="rId9" w:history="1">
+        <w:r>
+          <w:rPr>
+            <w:rStyle w:val="Hyperlink"/>
+          </w:rPr>
+          <w:t>https://stackoverflow.com/questions/22343224/whats-the-difference-between-tilde-and-caret-in-package-json</w:t>
+        </w:r>
+      </w:hyperlink>
+      <w:r>
+        <w:t xml:space="preserve"> )</w:t>
+      </w:r>
+    </w:p>
     <w:sectPr>
       <w:pgSz w:w="11906" w:h="16838"/>
       <w:pgMar w:top="1440" w:right="1440" w:bottom="1440" w:left="1440" w:header="708" w:footer="708" w:gutter="0"/>
@@ -110,8 +288,8 @@
   <w:abstractNum w:abstractNumId="0" w15:restartNumberingAfterBreak="0">
     <w:nsid w:val="61472DFC"/>
     <w:multiLevelType w:val="hybridMultilevel"/>
-    <w:tmpl w:val="9064F8C0"/>
-    <w:lvl w:ilvl="0" w:tplc="4009000F">
+    <w:tmpl w:val="E5FE0056"/>
+    <w:lvl w:ilvl="0" w:tplc="50E002D8">
       <w:start w:val="1"/>
       <w:numFmt w:val="decimal"/>
       <w:lvlText w:val="%1."/>
@@ -121,6 +299,8 @@
       </w:pPr>
       <w:rPr>
         <w:rFonts w:hint="default"/>
+        <w:sz w:val="28"/>
+        <w:szCs w:val="24"/>
       </w:rPr>
     </w:lvl>
     <w:lvl w:ilvl="1" w:tplc="40090019" w:tentative="1">

</xml_diff>

<commit_message>
Detail Package.json vs Package-lock.json
</commit_message>
<xml_diff>
--- a/Notes-and-Links.docx
+++ b/Notes-and-Links.docx
@@ -250,13 +250,6 @@
     <w:p>
       <w:pPr>
         <w:ind w:left="720"/>
-        <w:rPr>
-          <w:b/>
-          <w:bCs/>
-          <w:color w:val="00B050"/>
-          <w:sz w:val="28"/>
-          <w:szCs w:val="28"/>
-        </w:rPr>
       </w:pPr>
       <w:r>
         <w:t>(</w:t>
@@ -272,6 +265,235 @@
       <w:r>
         <w:t xml:space="preserve"> )</w:t>
       </w:r>
+      <w:r>
+        <w:t xml:space="preserve"> </w:t>
+      </w:r>
+    </w:p>
+    <w:p>
+      <w:pPr>
+        <w:ind w:left="720"/>
+      </w:pPr>
+    </w:p>
+    <w:p>
+      <w:pPr>
+        <w:pStyle w:val="ListParagraph"/>
+        <w:numPr>
+          <w:ilvl w:val="0"/>
+          <w:numId w:val="1"/>
+        </w:numPr>
+        <w:rPr>
+          <w:b/>
+          <w:bCs/>
+          <w:color w:val="00B050"/>
+          <w:sz w:val="28"/>
+          <w:szCs w:val="24"/>
+        </w:rPr>
+      </w:pPr>
+      <w:r>
+        <w:rPr>
+          <w:b/>
+          <w:bCs/>
+          <w:color w:val="00B050"/>
+          <w:sz w:val="28"/>
+          <w:szCs w:val="24"/>
+        </w:rPr>
+        <w:t>[</w:t>
+      </w:r>
+      <w:r>
+        <w:rPr>
+          <w:b/>
+          <w:bCs/>
+          <w:color w:val="00B050"/>
+          <w:sz w:val="28"/>
+          <w:szCs w:val="24"/>
+        </w:rPr>
+        <w:t>Package.json vs Package-lock.json</w:t>
+      </w:r>
+      <w:r>
+        <w:rPr>
+          <w:b/>
+          <w:bCs/>
+          <w:color w:val="00B050"/>
+          <w:sz w:val="28"/>
+          <w:szCs w:val="24"/>
+        </w:rPr>
+        <w:t>]</w:t>
+      </w:r>
+    </w:p>
+    <w:p>
+      <w:pPr>
+        <w:pStyle w:val="ListParagraph"/>
+        <w:numPr>
+          <w:ilvl w:val="0"/>
+          <w:numId w:val="2"/>
+        </w:numPr>
+        <w:rPr>
+          <w:b/>
+          <w:bCs/>
+          <w:i/>
+          <w:iCs/>
+        </w:rPr>
+      </w:pPr>
+      <w:r>
+        <w:rPr>
+          <w:b/>
+          <w:bCs/>
+          <w:i/>
+          <w:iCs/>
+        </w:rPr>
+        <w:t>What is the purpose of package.json?</w:t>
+      </w:r>
+    </w:p>
+    <w:p>
+      <w:pPr>
+        <w:pStyle w:val="ListParagraph"/>
+        <w:numPr>
+          <w:ilvl w:val="0"/>
+          <w:numId w:val="2"/>
+        </w:numPr>
+        <w:rPr>
+          <w:b/>
+          <w:bCs/>
+          <w:i/>
+          <w:iCs/>
+        </w:rPr>
+      </w:pPr>
+      <w:r>
+        <w:rPr>
+          <w:b/>
+          <w:bCs/>
+          <w:i/>
+          <w:iCs/>
+        </w:rPr>
+        <w:t>Tilde (~) and carat (^), and their difference</w:t>
+      </w:r>
+    </w:p>
+    <w:p>
+      <w:pPr>
+        <w:pStyle w:val="ListParagraph"/>
+        <w:numPr>
+          <w:ilvl w:val="0"/>
+          <w:numId w:val="2"/>
+        </w:numPr>
+        <w:rPr>
+          <w:b/>
+          <w:bCs/>
+          <w:i/>
+          <w:iCs/>
+        </w:rPr>
+      </w:pPr>
+      <w:r>
+        <w:rPr>
+          <w:b/>
+          <w:bCs/>
+          <w:i/>
+          <w:iCs/>
+        </w:rPr>
+        <w:t>What is package-lock.json?</w:t>
+      </w:r>
+    </w:p>
+    <w:p>
+      <w:pPr>
+        <w:pStyle w:val="ListParagraph"/>
+        <w:numPr>
+          <w:ilvl w:val="0"/>
+          <w:numId w:val="2"/>
+        </w:numPr>
+        <w:rPr>
+          <w:b/>
+          <w:bCs/>
+          <w:i/>
+          <w:iCs/>
+        </w:rPr>
+      </w:pPr>
+      <w:r>
+        <w:rPr>
+          <w:b/>
+          <w:bCs/>
+          <w:i/>
+          <w:iCs/>
+        </w:rPr>
+        <w:t>What is the purpose of package-lock.json?</w:t>
+      </w:r>
+    </w:p>
+    <w:p>
+      <w:pPr>
+        <w:pStyle w:val="ListParagraph"/>
+        <w:numPr>
+          <w:ilvl w:val="0"/>
+          <w:numId w:val="2"/>
+        </w:numPr>
+        <w:rPr>
+          <w:b/>
+          <w:bCs/>
+          <w:i/>
+          <w:iCs/>
+        </w:rPr>
+      </w:pPr>
+      <w:r>
+        <w:rPr>
+          <w:b/>
+          <w:bCs/>
+          <w:i/>
+          <w:iCs/>
+        </w:rPr>
+        <w:t>Comparing package.json and package-lock.json</w:t>
+      </w:r>
+    </w:p>
+    <w:p>
+      <w:pPr>
+        <w:pStyle w:val="ListParagraph"/>
+        <w:numPr>
+          <w:ilvl w:val="0"/>
+          <w:numId w:val="2"/>
+        </w:numPr>
+        <w:rPr>
+          <w:b/>
+          <w:bCs/>
+          <w:i/>
+          <w:iCs/>
+        </w:rPr>
+      </w:pPr>
+      <w:r>
+        <w:rPr>
+          <w:b/>
+          <w:bCs/>
+          <w:i/>
+          <w:iCs/>
+        </w:rPr>
+        <w:t>What is the role of npm-shrinkwrap.json in versioning?</w:t>
+      </w:r>
+    </w:p>
+    <w:p>
+      <w:pPr>
+        <w:ind w:left="720"/>
+      </w:pPr>
+      <w:r>
+        <w:t>(</w:t>
+      </w:r>
+      <w:hyperlink r:id="rId10" w:history="1">
+        <w:r>
+          <w:rPr>
+            <w:rStyle w:val="Hyperlink"/>
+          </w:rPr>
+          <w:t>https://www.atatus.com/blog/package-json-vs-package-lock-json/</w:t>
+        </w:r>
+      </w:hyperlink>
+      <w:r>
+        <w:t xml:space="preserve"> )</w:t>
+      </w:r>
+    </w:p>
+    <w:p>
+      <w:pPr>
+        <w:ind w:left="720"/>
+        <w:rPr>
+          <w:b/>
+          <w:bCs/>
+          <w:color w:val="00B050"/>
+          <w:sz w:val="28"/>
+          <w:szCs w:val="28"/>
+        </w:rPr>
+      </w:pPr>
     </w:p>
     <w:sectPr>
       <w:pgSz w:w="11906" w:h="16838"/>
@@ -286,13 +508,13 @@
 <file path=word/numbering.xml><?xml version="1.0" encoding="utf-8"?>
 <w:numbering xmlns:wpc="http://schemas.microsoft.com/office/word/2010/wordprocessingCanvas" xmlns:cx="http://schemas.microsoft.com/office/drawing/2014/chartex" xmlns:cx1="http://schemas.microsoft.com/office/drawing/2015/9/8/chartex" xmlns:cx2="http://schemas.microsoft.com/office/drawing/2015/10/21/chartex" xmlns:cx3="http://schemas.microsoft.com/office/drawing/2016/5/9/chartex" xmlns:cx4="http://schemas.microsoft.com/office/drawing/2016/5/10/chartex" xmlns:cx5="http://schemas.microsoft.com/office/drawing/2016/5/11/chartex" xmlns:cx6="http://schemas.microsoft.com/office/drawing/2016/5/12/chartex" xmlns:cx7="http://schemas.microsoft.com/office/drawing/2016/5/13/chartex" xmlns:cx8="http://schemas.microsoft.com/office/drawing/2016/5/14/chartex" xmlns:mc="http://schemas.openxmlformats.org/markup-compatibility/2006" xmlns:aink="http://schemas.microsoft.com/office/drawing/2016/ink" xmlns:am3d="http://schemas.microsoft.com/office/drawing/2017/model3d" xmlns:o="urn:schemas-microsoft-com:office:office" xmlns:oel="http://schemas.microsoft.com/office/2019/extlst" xmlns:r="http://schemas.openxmlformats.org/officeDocument/2006/relationships" xmlns:m="http://schemas.openxmlformats.org/officeDocument/2006/math" xmlns:v="urn:schemas-microsoft-com:vml" xmlns:wp14="http://schemas.microsoft.com/office/word/2010/wordprocessingDrawing" xmlns:wp="http://schemas.openxmlformats.org/drawingml/2006/wordprocessingDrawing" xmlns:w10="urn:schemas-microsoft-com:office:word" xmlns:w="http://schemas.openxmlformats.org/wordprocessingml/2006/main" xmlns:w14="http://schemas.microsoft.com/office/word/2010/wordml" xmlns:w15="http://schemas.microsoft.com/office/word/2012/wordml" xmlns:w16cex="http://schemas.microsoft.com/office/word/2018/wordml/cex" xmlns:w16cid="http://schemas.microsoft.com/office/word/2016/wordml/cid" xmlns:w16="http://schemas.microsoft.com/office/word/2018/wordml" xmlns:w16sdtdh="http://schemas.microsoft.com/office/word/2020/wordml/sdtdatahash" xmlns:w16se="http://schemas.microsoft.com/office/word/2015/wordml/symex" xmlns:wpg="http://schemas.microsoft.com/office/word/2010/wordprocessingGroup" xmlns:wpi="http://schemas.microsoft.com/office/word/2010/wordprocessingInk" xmlns:wne="http://schemas.microsoft.com/office/word/2006/wordml" xmlns:wps="http://schemas.microsoft.com/office/word/2010/wordprocessingShape" mc:Ignorable="w14 w15 w16se w16cid w16 w16cex w16sdtdh wp14">
   <w:abstractNum w:abstractNumId="0" w15:restartNumberingAfterBreak="0">
-    <w:nsid w:val="61472DFC"/>
+    <w:nsid w:val="479D0E3D"/>
     <w:multiLevelType w:val="hybridMultilevel"/>
-    <w:tmpl w:val="E5FE0056"/>
-    <w:lvl w:ilvl="0" w:tplc="50E002D8">
-      <w:start w:val="1"/>
-      <w:numFmt w:val="decimal"/>
-      <w:lvlText w:val="%1."/>
+    <w:tmpl w:val="432E9AF0"/>
+    <w:lvl w:ilvl="0" w:tplc="40090017">
+      <w:start w:val="1"/>
+      <w:numFmt w:val="lowerLetter"/>
+      <w:lvlText w:val="%1)"/>
       <w:lvlJc w:val="left"/>
       <w:pPr>
         <w:ind w:left="720" w:hanging="360"/>
@@ -303,7 +525,7 @@
         <w:szCs w:val="24"/>
       </w:rPr>
     </w:lvl>
-    <w:lvl w:ilvl="1" w:tplc="40090019" w:tentative="1">
+    <w:lvl w:ilvl="1" w:tplc="FFFFFFFF" w:tentative="1">
       <w:start w:val="1"/>
       <w:numFmt w:val="lowerLetter"/>
       <w:lvlText w:val="%2."/>
@@ -312,7 +534,7 @@
         <w:ind w:left="1440" w:hanging="360"/>
       </w:pPr>
     </w:lvl>
-    <w:lvl w:ilvl="2" w:tplc="4009001B" w:tentative="1">
+    <w:lvl w:ilvl="2" w:tplc="FFFFFFFF" w:tentative="1">
       <w:start w:val="1"/>
       <w:numFmt w:val="lowerRoman"/>
       <w:lvlText w:val="%3."/>
@@ -321,7 +543,7 @@
         <w:ind w:left="2160" w:hanging="180"/>
       </w:pPr>
     </w:lvl>
-    <w:lvl w:ilvl="3" w:tplc="4009000F" w:tentative="1">
+    <w:lvl w:ilvl="3" w:tplc="FFFFFFFF" w:tentative="1">
       <w:start w:val="1"/>
       <w:numFmt w:val="decimal"/>
       <w:lvlText w:val="%4."/>
@@ -330,7 +552,7 @@
         <w:ind w:left="2880" w:hanging="360"/>
       </w:pPr>
     </w:lvl>
-    <w:lvl w:ilvl="4" w:tplc="40090019" w:tentative="1">
+    <w:lvl w:ilvl="4" w:tplc="FFFFFFFF" w:tentative="1">
       <w:start w:val="1"/>
       <w:numFmt w:val="lowerLetter"/>
       <w:lvlText w:val="%5."/>
@@ -339,7 +561,7 @@
         <w:ind w:left="3600" w:hanging="360"/>
       </w:pPr>
     </w:lvl>
-    <w:lvl w:ilvl="5" w:tplc="4009001B" w:tentative="1">
+    <w:lvl w:ilvl="5" w:tplc="FFFFFFFF" w:tentative="1">
       <w:start w:val="1"/>
       <w:numFmt w:val="lowerRoman"/>
       <w:lvlText w:val="%6."/>
@@ -348,7 +570,7 @@
         <w:ind w:left="4320" w:hanging="180"/>
       </w:pPr>
     </w:lvl>
-    <w:lvl w:ilvl="6" w:tplc="4009000F" w:tentative="1">
+    <w:lvl w:ilvl="6" w:tplc="FFFFFFFF" w:tentative="1">
       <w:start w:val="1"/>
       <w:numFmt w:val="decimal"/>
       <w:lvlText w:val="%7."/>
@@ -357,7 +579,7 @@
         <w:ind w:left="5040" w:hanging="360"/>
       </w:pPr>
     </w:lvl>
-    <w:lvl w:ilvl="7" w:tplc="40090019" w:tentative="1">
+    <w:lvl w:ilvl="7" w:tplc="FFFFFFFF" w:tentative="1">
       <w:start w:val="1"/>
       <w:numFmt w:val="lowerLetter"/>
       <w:lvlText w:val="%8."/>
@@ -366,7 +588,7 @@
         <w:ind w:left="5760" w:hanging="360"/>
       </w:pPr>
     </w:lvl>
-    <w:lvl w:ilvl="8" w:tplc="4009001B" w:tentative="1">
+    <w:lvl w:ilvl="8" w:tplc="FFFFFFFF" w:tentative="1">
       <w:start w:val="1"/>
       <w:numFmt w:val="lowerRoman"/>
       <w:lvlText w:val="%9."/>
@@ -376,7 +598,101 @@
       </w:pPr>
     </w:lvl>
   </w:abstractNum>
+  <w:abstractNum w:abstractNumId="1" w15:restartNumberingAfterBreak="0">
+    <w:nsid w:val="61472DFC"/>
+    <w:multiLevelType w:val="hybridMultilevel"/>
+    <w:tmpl w:val="E5FE0056"/>
+    <w:lvl w:ilvl="0" w:tplc="50E002D8">
+      <w:start w:val="1"/>
+      <w:numFmt w:val="decimal"/>
+      <w:lvlText w:val="%1."/>
+      <w:lvlJc w:val="left"/>
+      <w:pPr>
+        <w:ind w:left="720" w:hanging="360"/>
+      </w:pPr>
+      <w:rPr>
+        <w:rFonts w:hint="default"/>
+        <w:sz w:val="28"/>
+        <w:szCs w:val="24"/>
+      </w:rPr>
+    </w:lvl>
+    <w:lvl w:ilvl="1" w:tplc="40090019" w:tentative="1">
+      <w:start w:val="1"/>
+      <w:numFmt w:val="lowerLetter"/>
+      <w:lvlText w:val="%2."/>
+      <w:lvlJc w:val="left"/>
+      <w:pPr>
+        <w:ind w:left="1440" w:hanging="360"/>
+      </w:pPr>
+    </w:lvl>
+    <w:lvl w:ilvl="2" w:tplc="4009001B" w:tentative="1">
+      <w:start w:val="1"/>
+      <w:numFmt w:val="lowerRoman"/>
+      <w:lvlText w:val="%3."/>
+      <w:lvlJc w:val="right"/>
+      <w:pPr>
+        <w:ind w:left="2160" w:hanging="180"/>
+      </w:pPr>
+    </w:lvl>
+    <w:lvl w:ilvl="3" w:tplc="4009000F" w:tentative="1">
+      <w:start w:val="1"/>
+      <w:numFmt w:val="decimal"/>
+      <w:lvlText w:val="%4."/>
+      <w:lvlJc w:val="left"/>
+      <w:pPr>
+        <w:ind w:left="2880" w:hanging="360"/>
+      </w:pPr>
+    </w:lvl>
+    <w:lvl w:ilvl="4" w:tplc="40090019" w:tentative="1">
+      <w:start w:val="1"/>
+      <w:numFmt w:val="lowerLetter"/>
+      <w:lvlText w:val="%5."/>
+      <w:lvlJc w:val="left"/>
+      <w:pPr>
+        <w:ind w:left="3600" w:hanging="360"/>
+      </w:pPr>
+    </w:lvl>
+    <w:lvl w:ilvl="5" w:tplc="4009001B" w:tentative="1">
+      <w:start w:val="1"/>
+      <w:numFmt w:val="lowerRoman"/>
+      <w:lvlText w:val="%6."/>
+      <w:lvlJc w:val="right"/>
+      <w:pPr>
+        <w:ind w:left="4320" w:hanging="180"/>
+      </w:pPr>
+    </w:lvl>
+    <w:lvl w:ilvl="6" w:tplc="4009000F" w:tentative="1">
+      <w:start w:val="1"/>
+      <w:numFmt w:val="decimal"/>
+      <w:lvlText w:val="%7."/>
+      <w:lvlJc w:val="left"/>
+      <w:pPr>
+        <w:ind w:left="5040" w:hanging="360"/>
+      </w:pPr>
+    </w:lvl>
+    <w:lvl w:ilvl="7" w:tplc="40090019" w:tentative="1">
+      <w:start w:val="1"/>
+      <w:numFmt w:val="lowerLetter"/>
+      <w:lvlText w:val="%8."/>
+      <w:lvlJc w:val="left"/>
+      <w:pPr>
+        <w:ind w:left="5760" w:hanging="360"/>
+      </w:pPr>
+    </w:lvl>
+    <w:lvl w:ilvl="8" w:tplc="4009001B" w:tentative="1">
+      <w:start w:val="1"/>
+      <w:numFmt w:val="lowerRoman"/>
+      <w:lvlText w:val="%9."/>
+      <w:lvlJc w:val="right"/>
+      <w:pPr>
+        <w:ind w:left="6480" w:hanging="180"/>
+      </w:pPr>
+    </w:lvl>
+  </w:abstractNum>
   <w:num w:numId="1" w16cid:durableId="722800762">
+    <w:abstractNumId w:val="1"/>
+  </w:num>
+  <w:num w:numId="2" w16cid:durableId="2019235021">
     <w:abstractNumId w:val="0"/>
   </w:num>
 </w:numbering>

</xml_diff>

<commit_message>
Babel, Diff btwn HTML JSX
</commit_message>
<xml_diff>
--- a/Notes-and-Links.docx
+++ b/Notes-and-Links.docx
@@ -51,7 +51,7 @@
       <w:r>
         <w:t>(</w:t>
       </w:r>
-      <w:hyperlink r:id="rId5" w:history="1">
+      <w:hyperlink r:id="rId5" w:anchor=":~:text=Your%20package.,dependencies%20required%20by%20the%20application" w:history="1">
         <w:r>
           <w:rPr>
             <w:rStyle w:val="Hyperlink"/>
@@ -198,7 +198,7 @@
       <w:r>
         <w:t>(</w:t>
       </w:r>
-      <w:hyperlink r:id="rId8" w:history="1">
+      <w:hyperlink r:id="rId8" w:anchor=":~:text=When%20your%20project%20needs%20code,list%20of%20your%20project's%20dependencies" w:history="1">
         <w:r>
           <w:rPr>
             <w:rStyle w:val="Hyperlink"/>
@@ -297,27 +297,7 @@
           <w:sz w:val="28"/>
           <w:szCs w:val="24"/>
         </w:rPr>
-        <w:t>[</w:t>
-      </w:r>
-      <w:r>
-        <w:rPr>
-          <w:b/>
-          <w:bCs/>
-          <w:color w:val="00B050"/>
-          <w:sz w:val="28"/>
-          <w:szCs w:val="24"/>
-        </w:rPr>
-        <w:t>Package.json vs Package-lock.json</w:t>
-      </w:r>
-      <w:r>
-        <w:rPr>
-          <w:b/>
-          <w:bCs/>
-          <w:color w:val="00B050"/>
-          <w:sz w:val="28"/>
-          <w:szCs w:val="24"/>
-        </w:rPr>
-        <w:t>]</w:t>
+        <w:t>[Package.json vs Package-lock.json]</w:t>
       </w:r>
     </w:p>
     <w:p>
@@ -482,6 +462,113 @@
       <w:r>
         <w:t xml:space="preserve"> )</w:t>
       </w:r>
+      <w:r>
+        <w:t xml:space="preserve"> </w:t>
+      </w:r>
+    </w:p>
+    <w:p>
+      <w:pPr>
+        <w:ind w:left="720"/>
+      </w:pPr>
+    </w:p>
+    <w:p>
+      <w:pPr>
+        <w:pStyle w:val="ListParagraph"/>
+        <w:numPr>
+          <w:ilvl w:val="0"/>
+          <w:numId w:val="1"/>
+        </w:numPr>
+        <w:rPr>
+          <w:b/>
+          <w:bCs/>
+          <w:color w:val="00B050"/>
+        </w:rPr>
+      </w:pPr>
+      <w:r>
+        <w:rPr>
+          <w:b/>
+          <w:bCs/>
+          <w:color w:val="00B050"/>
+          <w:sz w:val="28"/>
+          <w:szCs w:val="24"/>
+        </w:rPr>
+        <w:t>Babel in React</w:t>
+      </w:r>
+    </w:p>
+    <w:p>
+      <w:pPr>
+        <w:pStyle w:val="ListParagraph"/>
+      </w:pPr>
+      <w:r>
+        <w:t xml:space="preserve">( </w:t>
+      </w:r>
+      <w:hyperlink r:id="rId11" w:history="1">
+        <w:r>
+          <w:rPr>
+            <w:rStyle w:val="Hyperlink"/>
+          </w:rPr>
+          <w:t>https://www.scaler.com/topics/react/what-is-babel-in-react/</w:t>
+        </w:r>
+      </w:hyperlink>
+      <w:r>
+        <w:t xml:space="preserve"> )</w:t>
+      </w:r>
+      <w:r>
+        <w:t xml:space="preserve"> </w:t>
+      </w:r>
+    </w:p>
+    <w:p>
+      <w:pPr>
+        <w:pStyle w:val="ListParagraph"/>
+      </w:pPr>
+    </w:p>
+    <w:p>
+      <w:pPr>
+        <w:pStyle w:val="ListParagraph"/>
+        <w:numPr>
+          <w:ilvl w:val="0"/>
+          <w:numId w:val="1"/>
+        </w:numPr>
+        <w:rPr>
+          <w:b/>
+          <w:bCs/>
+          <w:color w:val="00B050"/>
+        </w:rPr>
+      </w:pPr>
+      <w:r>
+        <w:rPr>
+          <w:b/>
+          <w:bCs/>
+          <w:color w:val="00B050"/>
+          <w:sz w:val="28"/>
+          <w:szCs w:val="24"/>
+        </w:rPr>
+        <w:t>Difference Between HTML and JSX</w:t>
+      </w:r>
+    </w:p>
+    <w:p>
+      <w:pPr>
+        <w:pStyle w:val="ListParagraph"/>
+      </w:pPr>
+      <w:r>
+        <w:t xml:space="preserve">( </w:t>
+      </w:r>
+      <w:hyperlink r:id="rId12" w:history="1">
+        <w:r>
+          <w:rPr>
+            <w:rStyle w:val="Hyperlink"/>
+          </w:rPr>
+          <w:t>https://www.freecodecamp.org/news/html-vs-jsx-whats-the-difference/</w:t>
+        </w:r>
+      </w:hyperlink>
+      <w:r>
+        <w:t xml:space="preserve"> )</w:t>
+      </w:r>
+    </w:p>
+    <w:p>
+      <w:pPr>
+        <w:pStyle w:val="ListParagraph"/>
+      </w:pPr>
     </w:p>
     <w:p>
       <w:pPr>
@@ -1105,6 +1192,7 @@
   <w:style w:type="character" w:default="1" w:styleId="DefaultParagraphFont">
     <w:name w:val="Default Paragraph Font"/>
     <w:uiPriority w:val="1"/>
+    <w:semiHidden/>
     <w:unhideWhenUsed/>
   </w:style>
   <w:style w:type="table" w:default="1" w:styleId="TableNormal">

</xml_diff>

<commit_message>
will be adding links
</commit_message>
<xml_diff>
--- a/Notes-and-Links.docx
+++ b/Notes-and-Links.docx
@@ -564,15 +564,33 @@
       <w:r>
         <w:t xml:space="preserve"> )</w:t>
       </w:r>
-    </w:p>
-    <w:p>
-      <w:pPr>
-        <w:pStyle w:val="ListParagraph"/>
-      </w:pPr>
-    </w:p>
-    <w:p>
-      <w:pPr>
-        <w:ind w:left="720"/>
+      <w:r>
+        <w:t xml:space="preserve"> ( </w:t>
+      </w:r>
+      <w:hyperlink r:id="rId13" w:history="1">
+        <w:r>
+          <w:rPr>
+            <w:rStyle w:val="Hyperlink"/>
+          </w:rPr>
+          <w:t>https://codersera.com/blog/react-functional-components/</w:t>
+        </w:r>
+      </w:hyperlink>
+      <w:r>
+        <w:t xml:space="preserve"> )</w:t>
+      </w:r>
+    </w:p>
+    <w:p>
+      <w:pPr>
+        <w:pStyle w:val="ListParagraph"/>
+      </w:pPr>
+    </w:p>
+    <w:p>
+      <w:pPr>
+        <w:pStyle w:val="ListParagraph"/>
+        <w:numPr>
+          <w:ilvl w:val="0"/>
+          <w:numId w:val="1"/>
+        </w:numPr>
         <w:rPr>
           <w:b/>
           <w:bCs/>
@@ -581,6 +599,105 @@
           <w:szCs w:val="28"/>
         </w:rPr>
       </w:pPr>
+      <w:r>
+        <w:rPr>
+          <w:b/>
+          <w:bCs/>
+          <w:color w:val="00B050"/>
+          <w:sz w:val="28"/>
+          <w:szCs w:val="28"/>
+        </w:rPr>
+        <w:t>Functional Componet</w:t>
+      </w:r>
+    </w:p>
+    <w:p>
+      <w:pPr>
+        <w:pStyle w:val="ListParagraph"/>
+      </w:pPr>
+      <w:r>
+        <w:t xml:space="preserve"> ( </w:t>
+      </w:r>
+      <w:hyperlink r:id="rId14" w:history="1">
+        <w:r>
+          <w:rPr>
+            <w:rStyle w:val="Hyperlink"/>
+          </w:rPr>
+          <w:t>https://codersera.com/blog/react-functional-components/</w:t>
+        </w:r>
+      </w:hyperlink>
+      <w:r>
+        <w:t xml:space="preserve"> )</w:t>
+      </w:r>
+    </w:p>
+    <w:p>
+      <w:pPr>
+        <w:pStyle w:val="ListParagraph"/>
+        <w:rPr>
+          <w:b/>
+          <w:bCs/>
+          <w:color w:val="00B050"/>
+          <w:sz w:val="28"/>
+          <w:szCs w:val="28"/>
+        </w:rPr>
+      </w:pPr>
+    </w:p>
+    <w:p>
+      <w:pPr>
+        <w:pStyle w:val="ListParagraph"/>
+        <w:rPr>
+          <w:b/>
+          <w:bCs/>
+          <w:color w:val="00B050"/>
+          <w:sz w:val="28"/>
+          <w:szCs w:val="28"/>
+        </w:rPr>
+      </w:pPr>
+      <w:hyperlink r:id="rId15" w:history="1">
+        <w:r>
+          <w:rPr>
+            <w:rStyle w:val="Hyperlink"/>
+            <w:b/>
+            <w:bCs/>
+            <w:sz w:val="28"/>
+            <w:szCs w:val="28"/>
+          </w:rPr>
+          <w:t>https://www.freecodecamp.org/news/javascript-optional-chaining/</w:t>
+        </w:r>
+      </w:hyperlink>
+    </w:p>
+    <w:p>
+      <w:pPr>
+        <w:pStyle w:val="ListParagraph"/>
+        <w:rPr>
+          <w:b/>
+          <w:bCs/>
+          <w:color w:val="00B050"/>
+          <w:sz w:val="28"/>
+          <w:szCs w:val="28"/>
+        </w:rPr>
+      </w:pPr>
+    </w:p>
+    <w:p>
+      <w:pPr>
+        <w:pStyle w:val="ListParagraph"/>
+        <w:rPr>
+          <w:b/>
+          <w:bCs/>
+          <w:color w:val="00B050"/>
+          <w:sz w:val="28"/>
+          <w:szCs w:val="28"/>
+        </w:rPr>
+      </w:pPr>
+      <w:r>
+        <w:rPr>
+          <w:b/>
+          <w:bCs/>
+          <w:color w:val="00B050"/>
+          <w:sz w:val="28"/>
+          <w:szCs w:val="28"/>
+        </w:rPr>
+        <w:t>map array</w:t>
+      </w:r>
     </w:p>
     <w:sectPr>
       <w:pgSz w:w="11906" w:h="16838"/>

</xml_diff>

<commit_message>
Revision of Lectures and re-collect clean & formated docs
</commit_message>
<xml_diff>
--- a/Notes-and-Links.docx
+++ b/Notes-and-Links.docx
@@ -2,779 +2,6 @@
 <file path=word/document.xml><?xml version="1.0" encoding="utf-8"?>
 <w:document xmlns:wpc="http://schemas.microsoft.com/office/word/2010/wordprocessingCanvas" xmlns:cx="http://schemas.microsoft.com/office/drawing/2014/chartex" xmlns:cx1="http://schemas.microsoft.com/office/drawing/2015/9/8/chartex" xmlns:cx2="http://schemas.microsoft.com/office/drawing/2015/10/21/chartex" xmlns:cx3="http://schemas.microsoft.com/office/drawing/2016/5/9/chartex" xmlns:cx4="http://schemas.microsoft.com/office/drawing/2016/5/10/chartex" xmlns:cx5="http://schemas.microsoft.com/office/drawing/2016/5/11/chartex" xmlns:cx6="http://schemas.microsoft.com/office/drawing/2016/5/12/chartex" xmlns:cx7="http://schemas.microsoft.com/office/drawing/2016/5/13/chartex" xmlns:cx8="http://schemas.microsoft.com/office/drawing/2016/5/14/chartex" xmlns:mc="http://schemas.openxmlformats.org/markup-compatibility/2006" xmlns:aink="http://schemas.microsoft.com/office/drawing/2016/ink" xmlns:am3d="http://schemas.microsoft.com/office/drawing/2017/model3d" xmlns:o="urn:schemas-microsoft-com:office:office" xmlns:oel="http://schemas.microsoft.com/office/2019/extlst" xmlns:r="http://schemas.openxmlformats.org/officeDocument/2006/relationships" xmlns:m="http://schemas.openxmlformats.org/officeDocument/2006/math" xmlns:v="urn:schemas-microsoft-com:vml" xmlns:wp14="http://schemas.microsoft.com/office/word/2010/wordprocessingDrawing" xmlns:wp="http://schemas.openxmlformats.org/drawingml/2006/wordprocessingDrawing" xmlns:w10="urn:schemas-microsoft-com:office:word" xmlns:w="http://schemas.openxmlformats.org/wordprocessingml/2006/main" xmlns:w14="http://schemas.microsoft.com/office/word/2010/wordml" xmlns:w15="http://schemas.microsoft.com/office/word/2012/wordml" xmlns:w16cex="http://schemas.microsoft.com/office/word/2018/wordml/cex" xmlns:w16cid="http://schemas.microsoft.com/office/word/2016/wordml/cid" xmlns:w16="http://schemas.microsoft.com/office/word/2018/wordml" xmlns:w16sdtdh="http://schemas.microsoft.com/office/word/2020/wordml/sdtdatahash" xmlns:w16se="http://schemas.microsoft.com/office/word/2015/wordml/symex" xmlns:wpg="http://schemas.microsoft.com/office/word/2010/wordprocessingGroup" xmlns:wpi="http://schemas.microsoft.com/office/word/2010/wordprocessingInk" xmlns:wne="http://schemas.microsoft.com/office/word/2006/wordml" xmlns:wps="http://schemas.microsoft.com/office/word/2010/wordprocessingShape" mc:Ignorable="w14 w15 w16se w16cid w16 w16cex w16sdtdh wp14">
   <w:body>
-    <w:p>
-      <w:pPr>
-        <w:pStyle w:val="ListParagraph"/>
-        <w:numPr>
-          <w:ilvl w:val="0"/>
-          <w:numId w:val="1"/>
-        </w:numPr>
-        <w:rPr>
-          <w:b/>
-          <w:bCs/>
-          <w:color w:val="00B050"/>
-          <w:sz w:val="28"/>
-          <w:szCs w:val="24"/>
-          <w14:textOutline w14:w="0" w14:cap="flat" w14:cmpd="sng" w14:algn="ctr">
-            <w14:noFill/>
-            <w14:prstDash w14:val="solid"/>
-            <w14:round/>
-          </w14:textOutline>
-          <w14:props3d w14:extrusionH="57150" w14:contourW="0" w14:prstMaterial="softEdge">
-            <w14:bevelT w14:w="25400" w14:h="38100" w14:prst="circle"/>
-          </w14:props3d>
-        </w:rPr>
-      </w:pPr>
-      <w:r>
-        <w:rPr>
-          <w:b/>
-          <w:bCs/>
-          <w:color w:val="00B050"/>
-          <w:sz w:val="28"/>
-          <w:szCs w:val="24"/>
-          <w14:textOutline w14:w="0" w14:cap="flat" w14:cmpd="sng" w14:algn="ctr">
-            <w14:noFill/>
-            <w14:prstDash w14:val="solid"/>
-            <w14:round/>
-          </w14:textOutline>
-          <w14:props3d w14:extrusionH="57150" w14:contourW="0" w14:prstMaterial="softEdge">
-            <w14:bevelT w14:w="25400" w14:h="38100" w14:prst="circle"/>
-          </w14:props3d>
-        </w:rPr>
-        <w:t>What Is package.json?(with full description)</w:t>
-      </w:r>
-    </w:p>
-    <w:p>
-      <w:pPr>
-        <w:ind w:left="720"/>
-      </w:pPr>
-      <w:r>
-        <w:t>(</w:t>
-      </w:r>
-      <w:hyperlink r:id="rId5" w:anchor=":~:text=Your%20package.,dependencies%20required%20by%20the%20application" w:history="1">
-        <w:r>
-          <w:rPr>
-            <w:rStyle w:val="Hyperlink"/>
-          </w:rPr>
-          <w:t>https://heynode.com/tutorial/what-packagejson/#:~:text=Your%20package.,dependencies%20required%20by%20the%20application</w:t>
-        </w:r>
-      </w:hyperlink>
-      <w:r>
-        <w:t>.</w:t>
-      </w:r>
-      <w:r>
-        <w:t xml:space="preserve"> )</w:t>
-      </w:r>
-    </w:p>
-    <w:p/>
-    <w:p>
-      <w:pPr>
-        <w:pStyle w:val="ListParagraph"/>
-        <w:numPr>
-          <w:ilvl w:val="0"/>
-          <w:numId w:val="1"/>
-        </w:numPr>
-        <w:rPr>
-          <w:b/>
-          <w:bCs/>
-          <w:color w:val="00B050"/>
-          <w:sz w:val="28"/>
-          <w:szCs w:val="24"/>
-        </w:rPr>
-      </w:pPr>
-      <w:r>
-        <w:rPr>
-          <w:b/>
-          <w:bCs/>
-          <w:color w:val="00B050"/>
-          <w:sz w:val="28"/>
-          <w:szCs w:val="24"/>
-        </w:rPr>
-        <w:t>React Bundler</w:t>
-      </w:r>
-    </w:p>
-    <w:p>
-      <w:pPr>
-        <w:pStyle w:val="ListParagraph"/>
-      </w:pPr>
-      <w:r>
-        <w:t>(</w:t>
-      </w:r>
-      <w:hyperlink r:id="rId6" w:history="1">
-        <w:r>
-          <w:rPr>
-            <w:rStyle w:val="Hyperlink"/>
-          </w:rPr>
-          <w:t>https://www.dhiwise.com/post/embark-an-enlightening-journey-with-react-bundler</w:t>
-        </w:r>
-      </w:hyperlink>
-      <w:r>
-        <w:t xml:space="preserve"> )</w:t>
-      </w:r>
-    </w:p>
-    <w:p>
-      <w:pPr>
-        <w:pStyle w:val="ListParagraph"/>
-      </w:pPr>
-    </w:p>
-    <w:p>
-      <w:pPr>
-        <w:pStyle w:val="ListParagraph"/>
-        <w:numPr>
-          <w:ilvl w:val="0"/>
-          <w:numId w:val="1"/>
-        </w:numPr>
-        <w:rPr>
-          <w:b/>
-          <w:bCs/>
-          <w:color w:val="00B050"/>
-        </w:rPr>
-      </w:pPr>
-      <w:r>
-        <w:rPr>
-          <w:b/>
-          <w:bCs/>
-          <w:color w:val="00B050"/>
-          <w:sz w:val="28"/>
-          <w:szCs w:val="24"/>
-        </w:rPr>
-        <w:t>Parcel-Bundler</w:t>
-      </w:r>
-    </w:p>
-    <w:p>
-      <w:pPr>
-        <w:pStyle w:val="ListParagraph"/>
-      </w:pPr>
-      <w:r>
-        <w:t>(</w:t>
-      </w:r>
-      <w:hyperlink r:id="rId7" w:history="1">
-        <w:r>
-          <w:rPr>
-            <w:rStyle w:val="Hyperlink"/>
-          </w:rPr>
-          <w:t>https://github.com/parcel-bundler/parcel</w:t>
-        </w:r>
-      </w:hyperlink>
-      <w:r>
-        <w:t xml:space="preserve"> )</w:t>
-      </w:r>
-    </w:p>
-    <w:p>
-      <w:pPr>
-        <w:pStyle w:val="ListParagraph"/>
-      </w:pPr>
-    </w:p>
-    <w:p>
-      <w:pPr>
-        <w:pStyle w:val="ListParagraph"/>
-        <w:numPr>
-          <w:ilvl w:val="0"/>
-          <w:numId w:val="1"/>
-        </w:numPr>
-        <w:rPr>
-          <w:b/>
-          <w:bCs/>
-          <w:color w:val="00B050"/>
-          <w:sz w:val="28"/>
-          <w:szCs w:val="28"/>
-        </w:rPr>
-      </w:pPr>
-      <w:r>
-        <w:rPr>
-          <w:b/>
-          <w:bCs/>
-          <w:color w:val="00B050"/>
-          <w:sz w:val="28"/>
-          <w:szCs w:val="28"/>
-        </w:rPr>
-        <w:t>Dependencies</w:t>
-      </w:r>
-    </w:p>
-    <w:p>
-      <w:pPr>
-        <w:pStyle w:val="ListParagraph"/>
-      </w:pPr>
-      <w:r>
-        <w:t>(</w:t>
-      </w:r>
-      <w:hyperlink r:id="rId8" w:anchor=":~:text=When%20your%20project%20needs%20code,list%20of%20your%20project's%20dependencies" w:history="1">
-        <w:r>
-          <w:rPr>
-            <w:rStyle w:val="Hyperlink"/>
-          </w:rPr>
-          <w:t>https://medium.com/@reemshakes/devdependencies-vs-dependencies-in-reactjs-db7261e13012#:~:text=When%20your%20project%20needs%20code,list%20of%20your%20project's%20dependencies</w:t>
-        </w:r>
-      </w:hyperlink>
-      <w:r>
-        <w:t>.</w:t>
-      </w:r>
-      <w:r>
-        <w:t xml:space="preserve"> )</w:t>
-      </w:r>
-      <w:r>
-        <w:t xml:space="preserve"> </w:t>
-      </w:r>
-    </w:p>
-    <w:p>
-      <w:pPr>
-        <w:pStyle w:val="ListParagraph"/>
-      </w:pPr>
-    </w:p>
-    <w:p>
-      <w:pPr>
-        <w:pStyle w:val="ListParagraph"/>
-        <w:numPr>
-          <w:ilvl w:val="0"/>
-          <w:numId w:val="1"/>
-        </w:numPr>
-        <w:rPr>
-          <w:b/>
-          <w:bCs/>
-          <w:color w:val="00B050"/>
-          <w:sz w:val="28"/>
-          <w:szCs w:val="28"/>
-        </w:rPr>
-      </w:pPr>
-      <w:r>
-        <w:rPr>
-          <w:b/>
-          <w:bCs/>
-          <w:color w:val="00B050"/>
-          <w:sz w:val="28"/>
-          <w:szCs w:val="28"/>
-        </w:rPr>
-        <w:t>What's the difference between tilde(~) and caret(^) in package.json?</w:t>
-      </w:r>
-    </w:p>
-    <w:p>
-      <w:pPr>
-        <w:ind w:left="720"/>
-      </w:pPr>
-      <w:r>
-        <w:t>(</w:t>
-      </w:r>
-      <w:hyperlink r:id="rId9" w:history="1">
-        <w:r>
-          <w:rPr>
-            <w:rStyle w:val="Hyperlink"/>
-          </w:rPr>
-          <w:t>https://stackoverflow.com/questions/22343224/whats-the-difference-between-tilde-and-caret-in-package-json</w:t>
-        </w:r>
-      </w:hyperlink>
-      <w:r>
-        <w:t xml:space="preserve"> )</w:t>
-      </w:r>
-      <w:r>
-        <w:t xml:space="preserve"> </w:t>
-      </w:r>
-    </w:p>
-    <w:p>
-      <w:pPr>
-        <w:ind w:left="720"/>
-      </w:pPr>
-    </w:p>
-    <w:p>
-      <w:pPr>
-        <w:pStyle w:val="ListParagraph"/>
-        <w:numPr>
-          <w:ilvl w:val="0"/>
-          <w:numId w:val="1"/>
-        </w:numPr>
-        <w:rPr>
-          <w:b/>
-          <w:bCs/>
-          <w:color w:val="00B050"/>
-          <w:sz w:val="28"/>
-          <w:szCs w:val="24"/>
-        </w:rPr>
-      </w:pPr>
-      <w:r>
-        <w:rPr>
-          <w:b/>
-          <w:bCs/>
-          <w:color w:val="00B050"/>
-          <w:sz w:val="28"/>
-          <w:szCs w:val="24"/>
-        </w:rPr>
-        <w:t>[Package.json vs Package-lock.json]</w:t>
-      </w:r>
-    </w:p>
-    <w:p>
-      <w:pPr>
-        <w:pStyle w:val="ListParagraph"/>
-        <w:numPr>
-          <w:ilvl w:val="0"/>
-          <w:numId w:val="2"/>
-        </w:numPr>
-        <w:rPr>
-          <w:b/>
-          <w:bCs/>
-          <w:i/>
-          <w:iCs/>
-        </w:rPr>
-      </w:pPr>
-      <w:r>
-        <w:rPr>
-          <w:b/>
-          <w:bCs/>
-          <w:i/>
-          <w:iCs/>
-        </w:rPr>
-        <w:t>What is the purpose of package.json?</w:t>
-      </w:r>
-    </w:p>
-    <w:p>
-      <w:pPr>
-        <w:pStyle w:val="ListParagraph"/>
-        <w:numPr>
-          <w:ilvl w:val="0"/>
-          <w:numId w:val="2"/>
-        </w:numPr>
-        <w:rPr>
-          <w:b/>
-          <w:bCs/>
-          <w:i/>
-          <w:iCs/>
-        </w:rPr>
-      </w:pPr>
-      <w:r>
-        <w:rPr>
-          <w:b/>
-          <w:bCs/>
-          <w:i/>
-          <w:iCs/>
-        </w:rPr>
-        <w:t>Tilde (~) and carat (^), and their difference</w:t>
-      </w:r>
-    </w:p>
-    <w:p>
-      <w:pPr>
-        <w:pStyle w:val="ListParagraph"/>
-        <w:numPr>
-          <w:ilvl w:val="0"/>
-          <w:numId w:val="2"/>
-        </w:numPr>
-        <w:rPr>
-          <w:b/>
-          <w:bCs/>
-          <w:i/>
-          <w:iCs/>
-        </w:rPr>
-      </w:pPr>
-      <w:r>
-        <w:rPr>
-          <w:b/>
-          <w:bCs/>
-          <w:i/>
-          <w:iCs/>
-        </w:rPr>
-        <w:t>What is package-lock.json?</w:t>
-      </w:r>
-    </w:p>
-    <w:p>
-      <w:pPr>
-        <w:pStyle w:val="ListParagraph"/>
-        <w:numPr>
-          <w:ilvl w:val="0"/>
-          <w:numId w:val="2"/>
-        </w:numPr>
-        <w:rPr>
-          <w:b/>
-          <w:bCs/>
-          <w:i/>
-          <w:iCs/>
-        </w:rPr>
-      </w:pPr>
-      <w:r>
-        <w:rPr>
-          <w:b/>
-          <w:bCs/>
-          <w:i/>
-          <w:iCs/>
-        </w:rPr>
-        <w:t>What is the purpose of package-lock.json?</w:t>
-      </w:r>
-    </w:p>
-    <w:p>
-      <w:pPr>
-        <w:pStyle w:val="ListParagraph"/>
-        <w:numPr>
-          <w:ilvl w:val="0"/>
-          <w:numId w:val="2"/>
-        </w:numPr>
-        <w:rPr>
-          <w:b/>
-          <w:bCs/>
-          <w:i/>
-          <w:iCs/>
-        </w:rPr>
-      </w:pPr>
-      <w:r>
-        <w:rPr>
-          <w:b/>
-          <w:bCs/>
-          <w:i/>
-          <w:iCs/>
-        </w:rPr>
-        <w:t>Comparing package.json and package-lock.json</w:t>
-      </w:r>
-    </w:p>
-    <w:p>
-      <w:pPr>
-        <w:pStyle w:val="ListParagraph"/>
-        <w:numPr>
-          <w:ilvl w:val="0"/>
-          <w:numId w:val="2"/>
-        </w:numPr>
-        <w:rPr>
-          <w:b/>
-          <w:bCs/>
-          <w:i/>
-          <w:iCs/>
-        </w:rPr>
-      </w:pPr>
-      <w:r>
-        <w:rPr>
-          <w:b/>
-          <w:bCs/>
-          <w:i/>
-          <w:iCs/>
-        </w:rPr>
-        <w:t>What is the role of npm-shrinkwrap.json in versioning?</w:t>
-      </w:r>
-    </w:p>
-    <w:p>
-      <w:pPr>
-        <w:ind w:left="720"/>
-      </w:pPr>
-      <w:r>
-        <w:t>(</w:t>
-      </w:r>
-      <w:hyperlink r:id="rId10" w:history="1">
-        <w:r>
-          <w:rPr>
-            <w:rStyle w:val="Hyperlink"/>
-          </w:rPr>
-          <w:t>https://www.atatus.com/blog/package-json-vs-package-lock-json/</w:t>
-        </w:r>
-      </w:hyperlink>
-      <w:r>
-        <w:t xml:space="preserve"> )</w:t>
-      </w:r>
-      <w:r>
-        <w:t xml:space="preserve"> </w:t>
-      </w:r>
-    </w:p>
-    <w:p>
-      <w:pPr>
-        <w:ind w:left="720"/>
-      </w:pPr>
-    </w:p>
-    <w:p>
-      <w:pPr>
-        <w:pStyle w:val="ListParagraph"/>
-        <w:numPr>
-          <w:ilvl w:val="0"/>
-          <w:numId w:val="1"/>
-        </w:numPr>
-        <w:rPr>
-          <w:b/>
-          <w:bCs/>
-          <w:color w:val="00B050"/>
-        </w:rPr>
-      </w:pPr>
-      <w:r>
-        <w:rPr>
-          <w:b/>
-          <w:bCs/>
-          <w:color w:val="00B050"/>
-          <w:sz w:val="28"/>
-          <w:szCs w:val="24"/>
-        </w:rPr>
-        <w:t>Babel in React</w:t>
-      </w:r>
-    </w:p>
-    <w:p>
-      <w:pPr>
-        <w:pStyle w:val="ListParagraph"/>
-      </w:pPr>
-      <w:r>
-        <w:t xml:space="preserve">( </w:t>
-      </w:r>
-      <w:hyperlink r:id="rId11" w:history="1">
-        <w:r>
-          <w:rPr>
-            <w:rStyle w:val="Hyperlink"/>
-          </w:rPr>
-          <w:t>https://www.scaler.com/topics/react/what-is-babel-in-react/</w:t>
-        </w:r>
-      </w:hyperlink>
-      <w:r>
-        <w:t xml:space="preserve"> )</w:t>
-      </w:r>
-      <w:r>
-        <w:t xml:space="preserve"> </w:t>
-      </w:r>
-    </w:p>
-    <w:p>
-      <w:pPr>
-        <w:pStyle w:val="ListParagraph"/>
-      </w:pPr>
-    </w:p>
-    <w:p>
-      <w:pPr>
-        <w:pStyle w:val="ListParagraph"/>
-        <w:numPr>
-          <w:ilvl w:val="0"/>
-          <w:numId w:val="1"/>
-        </w:numPr>
-        <w:rPr>
-          <w:b/>
-          <w:bCs/>
-          <w:color w:val="00B050"/>
-        </w:rPr>
-      </w:pPr>
-      <w:r>
-        <w:rPr>
-          <w:b/>
-          <w:bCs/>
-          <w:color w:val="00B050"/>
-          <w:sz w:val="28"/>
-          <w:szCs w:val="24"/>
-        </w:rPr>
-        <w:lastRenderedPageBreak/>
-        <w:t>Difference Between HTML and JSX</w:t>
-      </w:r>
-    </w:p>
-    <w:p>
-      <w:pPr>
-        <w:pStyle w:val="ListParagraph"/>
-      </w:pPr>
-      <w:r>
-        <w:t xml:space="preserve">( </w:t>
-      </w:r>
-      <w:hyperlink r:id="rId12" w:history="1">
-        <w:r>
-          <w:rPr>
-            <w:rStyle w:val="Hyperlink"/>
-          </w:rPr>
-          <w:t>https://www.freecodecamp.org/news/html-vs-jsx-whats-the-difference/</w:t>
-        </w:r>
-      </w:hyperlink>
-      <w:r>
-        <w:t xml:space="preserve"> )</w:t>
-      </w:r>
-      <w:r>
-        <w:t xml:space="preserve"> ( </w:t>
-      </w:r>
-      <w:hyperlink r:id="rId13" w:history="1">
-        <w:r>
-          <w:rPr>
-            <w:rStyle w:val="Hyperlink"/>
-          </w:rPr>
-          <w:t>https://codersera.com/blog/react-functional-components/</w:t>
-        </w:r>
-      </w:hyperlink>
-      <w:r>
-        <w:t xml:space="preserve"> )</w:t>
-      </w:r>
-    </w:p>
-    <w:p>
-      <w:pPr>
-        <w:pStyle w:val="ListParagraph"/>
-      </w:pPr>
-    </w:p>
-    <w:p>
-      <w:pPr>
-        <w:pStyle w:val="ListParagraph"/>
-        <w:numPr>
-          <w:ilvl w:val="0"/>
-          <w:numId w:val="1"/>
-        </w:numPr>
-        <w:rPr>
-          <w:b/>
-          <w:bCs/>
-          <w:color w:val="00B050"/>
-          <w:sz w:val="28"/>
-          <w:szCs w:val="28"/>
-        </w:rPr>
-      </w:pPr>
-      <w:r>
-        <w:rPr>
-          <w:b/>
-          <w:bCs/>
-          <w:color w:val="00B050"/>
-          <w:sz w:val="28"/>
-          <w:szCs w:val="28"/>
-        </w:rPr>
-        <w:t>Functional Componet</w:t>
-      </w:r>
-    </w:p>
-    <w:p>
-      <w:pPr>
-        <w:pStyle w:val="ListParagraph"/>
-      </w:pPr>
-      <w:r>
-        <w:t xml:space="preserve"> ( </w:t>
-      </w:r>
-      <w:hyperlink r:id="rId14" w:history="1">
-        <w:r>
-          <w:rPr>
-            <w:rStyle w:val="Hyperlink"/>
-          </w:rPr>
-          <w:t>https://codersera.com/blog/react-functional-components/</w:t>
-        </w:r>
-      </w:hyperlink>
-      <w:r>
-        <w:t xml:space="preserve"> )</w:t>
-      </w:r>
-    </w:p>
-    <w:p>
-      <w:pPr>
-        <w:pStyle w:val="ListParagraph"/>
-        <w:rPr>
-          <w:b/>
-          <w:bCs/>
-          <w:color w:val="00B050"/>
-          <w:sz w:val="28"/>
-          <w:szCs w:val="28"/>
-        </w:rPr>
-      </w:pPr>
-    </w:p>
-    <w:p>
-      <w:pPr>
-        <w:pStyle w:val="ListParagraph"/>
-        <w:rPr>
-          <w:b/>
-          <w:bCs/>
-          <w:color w:val="00B050"/>
-          <w:sz w:val="28"/>
-          <w:szCs w:val="28"/>
-        </w:rPr>
-      </w:pPr>
-      <w:r>
-        <w:rPr>
-          <w:b/>
-          <w:bCs/>
-          <w:color w:val="00B050"/>
-          <w:sz w:val="28"/>
-          <w:szCs w:val="28"/>
-        </w:rPr>
-        <w:t>Config-driven-UI</w:t>
-      </w:r>
-    </w:p>
-    <w:p>
-      <w:pPr>
-        <w:pStyle w:val="ListParagraph"/>
-      </w:pPr>
-    </w:p>
-    <w:p>
-      <w:pPr>
-        <w:pStyle w:val="ListParagraph"/>
-        <w:rPr>
-          <w:b/>
-          <w:bCs/>
-          <w:color w:val="00B050"/>
-          <w:sz w:val="28"/>
-          <w:szCs w:val="28"/>
-        </w:rPr>
-      </w:pPr>
-      <w:hyperlink r:id="rId15" w:history="1">
-        <w:r>
-          <w:rPr>
-            <w:rStyle w:val="Hyperlink"/>
-            <w:b/>
-            <w:bCs/>
-            <w:sz w:val="28"/>
-            <w:szCs w:val="28"/>
-          </w:rPr>
-          <w:t>https://www.freecodecamp.org/news/javascript-optional-chaining/</w:t>
-        </w:r>
-      </w:hyperlink>
-    </w:p>
-    <w:p>
-      <w:pPr>
-        <w:pStyle w:val="ListParagraph"/>
-        <w:rPr>
-          <w:b/>
-          <w:bCs/>
-          <w:color w:val="00B050"/>
-          <w:sz w:val="28"/>
-          <w:szCs w:val="28"/>
-        </w:rPr>
-      </w:pPr>
-    </w:p>
-    <w:p>
-      <w:pPr>
-        <w:pStyle w:val="ListParagraph"/>
-        <w:rPr>
-          <w:b/>
-          <w:bCs/>
-          <w:color w:val="00B050"/>
-          <w:sz w:val="28"/>
-          <w:szCs w:val="28"/>
-        </w:rPr>
-      </w:pPr>
-      <w:r>
-        <w:rPr>
-          <w:b/>
-          <w:bCs/>
-          <w:color w:val="00B050"/>
-          <w:sz w:val="28"/>
-          <w:szCs w:val="28"/>
-        </w:rPr>
-        <w:t>map array</w:t>
-      </w:r>
-    </w:p>
-    <w:p>
-      <w:pPr>
-        <w:pStyle w:val="ListParagraph"/>
-        <w:rPr>
-          <w:b/>
-          <w:bCs/>
-          <w:color w:val="00B050"/>
-          <w:sz w:val="28"/>
-          <w:szCs w:val="28"/>
-        </w:rPr>
-      </w:pPr>
-    </w:p>
-    <w:p>
-      <w:pPr>
-        <w:pStyle w:val="ListParagraph"/>
-        <w:rPr>
-          <w:b/>
-          <w:bCs/>
-          <w:color w:val="00B050"/>
-          <w:sz w:val="28"/>
-          <w:szCs w:val="28"/>
-        </w:rPr>
-      </w:pPr>
-    </w:p>
-    <w:p>
-      <w:pPr>
-        <w:pStyle w:val="ListParagraph"/>
-        <w:rPr>
-          <w:b/>
-          <w:bCs/>
-          <w:color w:val="00B050"/>
-          <w:sz w:val="28"/>
-          <w:szCs w:val="28"/>
-        </w:rPr>
-      </w:pPr>
-    </w:p>
-    <w:p>
-      <w:pPr>
-        <w:pStyle w:val="ListParagraph"/>
-        <w:rPr>
-          <w:b/>
-          <w:bCs/>
-          <w:color w:val="00B050"/>
-          <w:sz w:val="28"/>
-          <w:szCs w:val="28"/>
-        </w:rPr>
-      </w:pPr>
-    </w:p>
     <w:p>
       <w:pPr>
         <w:shd w:val="clear" w:color="auto" w:fill="272822"/>
@@ -2125,7 +1352,7 @@
           <w:numId w:val="3"/>
         </w:numPr>
       </w:pPr>
-      <w:hyperlink r:id="rId16" w:history="1">
+      <w:hyperlink r:id="rId5" w:history="1">
         <w:r>
           <w:rPr>
             <w:rStyle w:val="Hyperlink"/>
@@ -2140,6 +1367,7 @@
     <w:p/>
     <w:p>
       <w:r>
+        <w:lastRenderedPageBreak/>
         <w:t># Creating HTML Tag Element in React</w:t>
       </w:r>
     </w:p>
@@ -3400,7 +2628,6 @@
           <w:lang w:eastAsia="en-IN" w:bidi="ar-SA"/>
           <w14:ligatures w14:val="none"/>
         </w:rPr>
-        <w:lastRenderedPageBreak/>
         <w:t>      root</w:t>
       </w:r>
       <w:r>
@@ -4077,6 +3304,7 @@
           <w:lang w:eastAsia="en-IN" w:bidi="ar-SA"/>
           <w14:ligatures w14:val="none"/>
         </w:rPr>
+        <w:lastRenderedPageBreak/>
         <w:t xml:space="preserve"># </w:t>
       </w:r>
       <w:r>
@@ -4462,7 +3690,6 @@
           <w:lang w:eastAsia="en-IN" w:bidi="ar-SA"/>
           <w14:ligatures w14:val="none"/>
         </w:rPr>
-        <w:lastRenderedPageBreak/>
         <w:t>{</w:t>
       </w:r>
     </w:p>
@@ -5466,6 +4693,7 @@
           <w:lang w:eastAsia="en-IN" w:bidi="ar-SA"/>
           <w14:ligatures w14:val="none"/>
         </w:rPr>
+        <w:lastRenderedPageBreak/>
         <w:t xml:space="preserve"># </w:t>
       </w:r>
       <w:r>
@@ -5522,7 +4750,7 @@
         </w:rPr>
         <w:t xml:space="preserve">( </w:t>
       </w:r>
-      <w:hyperlink r:id="rId17" w:history="1">
+      <w:hyperlink r:id="rId6" w:history="1">
         <w:r>
           <w:rPr>
             <w:rStyle w:val="Hyperlink"/>
@@ -5638,7 +4866,7 @@
         </w:rPr>
         <w:t>(</w:t>
       </w:r>
-      <w:hyperlink r:id="rId18" w:history="1">
+      <w:hyperlink r:id="rId7" w:anchor=":~:text=Your%20package.,dependencies%20required%20by%20the%20application" w:history="1">
         <w:r>
           <w:rPr>
             <w:rStyle w:val="Hyperlink"/>
@@ -5662,77 +4890,108 @@
           <w:lang w:eastAsia="en-IN" w:bidi="ar-SA"/>
           <w14:ligatures w14:val="none"/>
         </w:rPr>
-        <w:t xml:space="preserve">) ( </w:t>
-      </w:r>
-      <w:hyperlink r:id="rId19" w:history="1">
-        <w:r>
-          <w:rPr>
-            <w:rStyle w:val="Hyperlink"/>
-            <w:rFonts w:ascii="Consolas" w:eastAsia="Times New Roman" w:hAnsi="Consolas" w:cs="Times New Roman"/>
-            <w:kern w:val="0"/>
-            <w:sz w:val="21"/>
-            <w:szCs w:val="21"/>
-            <w:lang w:eastAsia="en-IN" w:bidi="ar-SA"/>
-            <w14:ligatures w14:val="none"/>
-          </w:rPr>
-          <w:t>https://reintech.io/blog/what-is-npm-and-how-does-it-work</w:t>
-        </w:r>
-      </w:hyperlink>
-      <w:r>
-        <w:rPr>
-          <w:rFonts w:ascii="Consolas" w:eastAsia="Times New Roman" w:hAnsi="Consolas" w:cs="Times New Roman"/>
-          <w:color w:val="000000" w:themeColor="text1"/>
-          <w:kern w:val="0"/>
-          <w:sz w:val="21"/>
-          <w:szCs w:val="21"/>
-          <w:lang w:eastAsia="en-IN" w:bidi="ar-SA"/>
-          <w14:ligatures w14:val="none"/>
-        </w:rPr>
-        <w:t xml:space="preserve"> )</w:t>
-      </w:r>
-    </w:p>
-    <w:p>
-      <w:pPr>
-        <w:rPr>
-          <w:rFonts w:ascii="Consolas" w:eastAsia="Times New Roman" w:hAnsi="Consolas" w:cs="Times New Roman"/>
-          <w:color w:val="000000" w:themeColor="text1"/>
-          <w:kern w:val="0"/>
-          <w:sz w:val="21"/>
-          <w:szCs w:val="21"/>
-          <w:lang w:eastAsia="en-IN" w:bidi="ar-SA"/>
-          <w14:ligatures w14:val="none"/>
-        </w:rPr>
-      </w:pPr>
-    </w:p>
-    <w:p>
-      <w:pPr>
-        <w:rPr>
-          <w:rFonts w:ascii="Consolas" w:eastAsia="Times New Roman" w:hAnsi="Consolas" w:cs="Times New Roman"/>
-          <w:color w:val="000000" w:themeColor="text1"/>
-          <w:kern w:val="0"/>
-          <w:sz w:val="21"/>
-          <w:szCs w:val="21"/>
-          <w:lang w:eastAsia="en-IN" w:bidi="ar-SA"/>
-          <w14:ligatures w14:val="none"/>
-        </w:rPr>
-      </w:pPr>
-      <w:r>
-        <w:rPr>
-          <w:rFonts w:ascii="Consolas" w:eastAsia="Times New Roman" w:hAnsi="Consolas" w:cs="Times New Roman"/>
-          <w:color w:val="000000" w:themeColor="text1"/>
-          <w:kern w:val="0"/>
-          <w:sz w:val="21"/>
-          <w:szCs w:val="21"/>
-          <w:lang w:eastAsia="en-IN" w:bidi="ar-SA"/>
-          <w14:ligatures w14:val="none"/>
-        </w:rPr>
-        <w:t xml:space="preserve"># </w:t>
-      </w:r>
-      <w:r>
+        <w:t xml:space="preserve">) </w:t>
+      </w:r>
+    </w:p>
+    <w:p>
+      <w:pPr>
+        <w:rPr>
+          <w:rFonts w:ascii="Consolas" w:eastAsia="Times New Roman" w:hAnsi="Consolas" w:cs="Times New Roman"/>
+          <w:color w:val="000000" w:themeColor="text1"/>
+          <w:kern w:val="0"/>
+          <w:sz w:val="21"/>
+          <w:szCs w:val="21"/>
+          <w:lang w:eastAsia="en-IN" w:bidi="ar-SA"/>
+          <w14:ligatures w14:val="none"/>
+        </w:rPr>
+      </w:pPr>
+    </w:p>
+    <w:p>
+      <w:pPr>
+        <w:pStyle w:val="ListParagraph"/>
+        <w:numPr>
+          <w:ilvl w:val="0"/>
+          <w:numId w:val="4"/>
+        </w:numPr>
+        <w:pBdr>
+          <w:top w:val="single" w:sz="4" w:space="1" w:color="auto"/>
+          <w:left w:val="single" w:sz="4" w:space="4" w:color="auto"/>
+          <w:bottom w:val="single" w:sz="4" w:space="1" w:color="auto"/>
+          <w:right w:val="single" w:sz="4" w:space="4" w:color="auto"/>
+          <w:between w:val="single" w:sz="4" w:space="1" w:color="auto"/>
+          <w:bar w:val="single" w:sz="4" w:color="auto"/>
+        </w:pBdr>
         <w:rPr>
           <w:rFonts w:ascii="Consolas" w:eastAsia="Times New Roman" w:hAnsi="Consolas" w:cs="Times New Roman"/>
           <w:b/>
           <w:bCs/>
+          <w:color w:val="002060"/>
+          <w:kern w:val="0"/>
+          <w:sz w:val="21"/>
+          <w:szCs w:val="21"/>
+          <w:highlight w:val="green"/>
+          <w:lang w:eastAsia="en-IN" w:bidi="ar-SA"/>
+          <w14:ligatures w14:val="none"/>
+        </w:rPr>
+      </w:pPr>
+      <w:r>
+        <w:rPr>
+          <w:rFonts w:ascii="Consolas" w:eastAsia="Times New Roman" w:hAnsi="Consolas" w:cs="Times New Roman"/>
+          <w:b/>
+          <w:bCs/>
+          <w:color w:val="002060"/>
+          <w:kern w:val="0"/>
+          <w:sz w:val="21"/>
+          <w:szCs w:val="21"/>
+          <w:highlight w:val="green"/>
+          <w:lang w:eastAsia="en-IN" w:bidi="ar-SA"/>
+          <w14:ligatures w14:val="none"/>
+        </w:rPr>
+        <w:t>Sometimes Packages also known as Dependencies</w:t>
+      </w:r>
+    </w:p>
+    <w:p>
+      <w:pPr>
+        <w:rPr>
+          <w:rFonts w:ascii="Consolas" w:eastAsia="Times New Roman" w:hAnsi="Consolas" w:cs="Times New Roman"/>
+          <w:color w:val="000000" w:themeColor="text1"/>
+          <w:kern w:val="0"/>
+          <w:sz w:val="21"/>
+          <w:szCs w:val="21"/>
+          <w:lang w:eastAsia="en-IN" w:bidi="ar-SA"/>
+          <w14:ligatures w14:val="none"/>
+        </w:rPr>
+      </w:pPr>
+    </w:p>
+    <w:p>
+      <w:pPr>
+        <w:rPr>
+          <w:rFonts w:ascii="Consolas" w:eastAsia="Times New Roman" w:hAnsi="Consolas" w:cs="Times New Roman"/>
+          <w:color w:val="000000" w:themeColor="text1"/>
+          <w:kern w:val="0"/>
+          <w:sz w:val="21"/>
+          <w:szCs w:val="21"/>
+          <w:lang w:eastAsia="en-IN" w:bidi="ar-SA"/>
+          <w14:ligatures w14:val="none"/>
+        </w:rPr>
+      </w:pPr>
+      <w:r>
+        <w:rPr>
+          <w:rFonts w:ascii="Consolas" w:eastAsia="Times New Roman" w:hAnsi="Consolas" w:cs="Times New Roman"/>
+          <w:color w:val="000000" w:themeColor="text1"/>
+          <w:kern w:val="0"/>
+          <w:sz w:val="21"/>
+          <w:szCs w:val="21"/>
+          <w:lang w:eastAsia="en-IN" w:bidi="ar-SA"/>
+          <w14:ligatures w14:val="none"/>
+        </w:rPr>
+        <w:t xml:space="preserve"># </w:t>
+      </w:r>
+      <w:r>
+        <w:rPr>
+          <w:rFonts w:ascii="Consolas" w:eastAsia="Times New Roman" w:hAnsi="Consolas" w:cs="Times New Roman"/>
+          <w:b/>
+          <w:bCs/>
           <w:color w:val="000000" w:themeColor="text1"/>
           <w:kern w:val="0"/>
           <w:sz w:val="21"/>
@@ -5780,7 +5039,7 @@
         </w:rPr>
         <w:t>(</w:t>
       </w:r>
-      <w:hyperlink r:id="rId20" w:history="1">
+      <w:hyperlink r:id="rId8" w:history="1">
         <w:r>
           <w:rPr>
             <w:rStyle w:val="Hyperlink"/>
@@ -5809,19 +5068,6 @@
     </w:p>
     <w:p>
       <w:pPr>
-        <w:rPr>
-          <w:rFonts w:ascii="Consolas" w:eastAsia="Times New Roman" w:hAnsi="Consolas" w:cs="Times New Roman"/>
-          <w:color w:val="000000" w:themeColor="text1"/>
-          <w:kern w:val="0"/>
-          <w:sz w:val="21"/>
-          <w:szCs w:val="21"/>
-          <w:lang w:eastAsia="en-IN" w:bidi="ar-SA"/>
-          <w14:ligatures w14:val="none"/>
-        </w:rPr>
-      </w:pPr>
-    </w:p>
-    <w:p>
-      <w:pPr>
         <w:pStyle w:val="ListParagraph"/>
         <w:numPr>
           <w:ilvl w:val="0"/>
@@ -5847,7 +5093,7 @@
           <w:lang w:eastAsia="en-IN" w:bidi="ar-SA"/>
           <w14:ligatures w14:val="none"/>
         </w:rPr>
-        <w:t>Parcel Bundler Ignite our App</w:t>
+        <w:t>When we have HTML CSS and JS file our whole code needs to be bundled together, our whole code needs to be minified, whole code needs to be compressed and needs to be cleaned before it can be sent to production so Bundler helps you to do all that things(webpack, parcel, vite)</w:t>
       </w:r>
     </w:p>
     <w:p>
@@ -5877,7 +5123,7 @@
           <w:lang w:eastAsia="en-IN" w:bidi="ar-SA"/>
           <w14:ligatures w14:val="none"/>
         </w:rPr>
-        <w:t>npm install -D parcel</w:t>
+        <w:t>These bundlers are the job of to basically bundles our app it packages our app properly so that it can be shipped to production</w:t>
       </w:r>
     </w:p>
     <w:p>
@@ -5907,7 +5153,7 @@
           <w:lang w:eastAsia="en-IN" w:bidi="ar-SA"/>
           <w14:ligatures w14:val="none"/>
         </w:rPr>
-        <w:t>here -D is devDependency(search on net for more info)</w:t>
+        <w:t>That “create-react-app” behind the scene uses “webpack” bundler</w:t>
       </w:r>
     </w:p>
     <w:p>
@@ -5929,13 +5175,3374 @@
       </w:pPr>
       <w:r>
         <w:rPr>
+          <w:rFonts w:ascii="Consolas" w:eastAsia="Times New Roman" w:hAnsi="Consolas" w:cs="Times New Roman"/>
+          <w:color w:val="000000" w:themeColor="text1"/>
+          <w:kern w:val="0"/>
+          <w:sz w:val="21"/>
+          <w:szCs w:val="21"/>
+          <w:lang w:eastAsia="en-IN" w:bidi="ar-SA"/>
+          <w14:ligatures w14:val="none"/>
+        </w:rPr>
+        <w:t>But in our project we are using “parcel” bundler</w:t>
+      </w:r>
+    </w:p>
+    <w:p>
+      <w:pPr>
+        <w:rPr>
+          <w:rFonts w:ascii="Consolas" w:eastAsia="Times New Roman" w:hAnsi="Consolas" w:cs="Times New Roman"/>
+          <w:color w:val="000000" w:themeColor="text1"/>
+          <w:kern w:val="0"/>
+          <w:sz w:val="21"/>
+          <w:szCs w:val="21"/>
+          <w:lang w:eastAsia="en-IN" w:bidi="ar-SA"/>
+          <w14:ligatures w14:val="none"/>
+        </w:rPr>
+      </w:pPr>
+      <w:r>
+        <w:rPr>
+          <w:rFonts w:ascii="Consolas" w:eastAsia="Times New Roman" w:hAnsi="Consolas" w:cs="Times New Roman"/>
+          <w:color w:val="000000" w:themeColor="text1"/>
+          <w:kern w:val="0"/>
+          <w:sz w:val="21"/>
+          <w:szCs w:val="21"/>
+          <w:lang w:eastAsia="en-IN" w:bidi="ar-SA"/>
+          <w14:ligatures w14:val="none"/>
+        </w:rPr>
+        <w:t xml:space="preserve"># </w:t>
+      </w:r>
+      <w:r>
+        <w:rPr>
+          <w:rFonts w:ascii="Consolas" w:eastAsia="Times New Roman" w:hAnsi="Consolas" w:cs="Times New Roman"/>
+          <w:b/>
+          <w:bCs/>
+          <w:color w:val="000000" w:themeColor="text1"/>
+          <w:kern w:val="0"/>
+          <w:sz w:val="21"/>
+          <w:szCs w:val="21"/>
+          <w:highlight w:val="red"/>
+          <w:lang w:eastAsia="en-IN" w:bidi="ar-SA"/>
+          <w14:ligatures w14:val="none"/>
+        </w:rPr>
+        <w:t>parcel Bundler</w:t>
+      </w:r>
+    </w:p>
+    <w:p>
+      <w:pPr>
+        <w:pStyle w:val="ListParagraph"/>
+        <w:numPr>
+          <w:ilvl w:val="0"/>
+          <w:numId w:val="4"/>
+        </w:numPr>
+        <w:rPr>
+          <w:rFonts w:ascii="Consolas" w:eastAsia="Times New Roman" w:hAnsi="Consolas" w:cs="Times New Roman"/>
+          <w:color w:val="000000" w:themeColor="text1"/>
+          <w:kern w:val="0"/>
+          <w:sz w:val="21"/>
+          <w:szCs w:val="21"/>
+          <w:lang w:eastAsia="en-IN" w:bidi="ar-SA"/>
+          <w14:ligatures w14:val="none"/>
+        </w:rPr>
+      </w:pPr>
+      <w:r>
+        <w:rPr>
+          <w:rFonts w:ascii="Consolas" w:eastAsia="Times New Roman" w:hAnsi="Consolas" w:cs="Times New Roman"/>
+          <w:color w:val="000000" w:themeColor="text1"/>
+          <w:kern w:val="0"/>
+          <w:sz w:val="21"/>
+          <w:szCs w:val="21"/>
+          <w:lang w:eastAsia="en-IN" w:bidi="ar-SA"/>
+          <w14:ligatures w14:val="none"/>
+        </w:rPr>
+        <w:t>Parcel Bundler Ignite our App</w:t>
+      </w:r>
+    </w:p>
+    <w:p>
+      <w:pPr>
+        <w:pStyle w:val="ListParagraph"/>
+        <w:numPr>
+          <w:ilvl w:val="0"/>
+          <w:numId w:val="4"/>
+        </w:numPr>
+        <w:rPr>
+          <w:rFonts w:ascii="Consolas" w:eastAsia="Times New Roman" w:hAnsi="Consolas" w:cs="Times New Roman"/>
+          <w:color w:val="000000" w:themeColor="text1"/>
+          <w:kern w:val="0"/>
+          <w:sz w:val="21"/>
+          <w:szCs w:val="21"/>
+          <w:lang w:eastAsia="en-IN" w:bidi="ar-SA"/>
+          <w14:ligatures w14:val="none"/>
+        </w:rPr>
+      </w:pPr>
+      <w:r>
+        <w:rPr>
+          <w:rFonts w:ascii="Consolas" w:eastAsia="Times New Roman" w:hAnsi="Consolas" w:cs="Times New Roman"/>
+          <w:color w:val="000000" w:themeColor="text1"/>
+          <w:kern w:val="0"/>
+          <w:sz w:val="21"/>
+          <w:szCs w:val="21"/>
+          <w:lang w:eastAsia="en-IN" w:bidi="ar-SA"/>
+          <w14:ligatures w14:val="none"/>
+        </w:rPr>
+        <w:t>npm install -D parcel</w:t>
+      </w:r>
+    </w:p>
+    <w:p>
+      <w:pPr>
+        <w:pStyle w:val="ListParagraph"/>
+        <w:numPr>
+          <w:ilvl w:val="0"/>
+          <w:numId w:val="4"/>
+        </w:numPr>
+        <w:rPr>
+          <w:rFonts w:ascii="Consolas" w:eastAsia="Times New Roman" w:hAnsi="Consolas" w:cs="Times New Roman"/>
+          <w:color w:val="000000" w:themeColor="text1"/>
+          <w:kern w:val="0"/>
+          <w:sz w:val="21"/>
+          <w:szCs w:val="21"/>
+          <w:lang w:eastAsia="en-IN" w:bidi="ar-SA"/>
+          <w14:ligatures w14:val="none"/>
+        </w:rPr>
+      </w:pPr>
+      <w:r>
+        <w:rPr>
+          <w:rFonts w:ascii="Consolas" w:eastAsia="Times New Roman" w:hAnsi="Consolas" w:cs="Times New Roman"/>
+          <w:color w:val="000000" w:themeColor="text1"/>
+          <w:kern w:val="0"/>
+          <w:sz w:val="21"/>
+          <w:szCs w:val="21"/>
+          <w:lang w:eastAsia="en-IN" w:bidi="ar-SA"/>
+          <w14:ligatures w14:val="none"/>
+        </w:rPr>
+        <w:t>here -D is devDependency(search on net for more info)</w:t>
+      </w:r>
+    </w:p>
+    <w:p>
+      <w:pPr>
+        <w:pStyle w:val="ListParagraph"/>
+        <w:numPr>
+          <w:ilvl w:val="0"/>
+          <w:numId w:val="4"/>
+        </w:numPr>
+        <w:rPr>
+          <w:rFonts w:ascii="Consolas" w:eastAsia="Times New Roman" w:hAnsi="Consolas" w:cs="Times New Roman"/>
+          <w:color w:val="000000" w:themeColor="text1"/>
+          <w:kern w:val="0"/>
+          <w:sz w:val="21"/>
+          <w:szCs w:val="21"/>
+          <w:lang w:eastAsia="en-IN" w:bidi="ar-SA"/>
+          <w14:ligatures w14:val="none"/>
+        </w:rPr>
+      </w:pPr>
+      <w:r>
+        <w:rPr>
           <w:rFonts w:ascii="Segoe UI" w:hAnsi="Segoe UI" w:cs="Segoe UI"/>
           <w:color w:val="5A5A5A"/>
           <w:shd w:val="clear" w:color="auto" w:fill="FFFFFF"/>
         </w:rPr>
+        <w:t>These are your development dependencies. Dependencies that you need at some point in the development workflow but not while running your code (e.g. Babel or Flow).</w:t>
+      </w:r>
+    </w:p>
+    <w:p>
+      <w:pPr>
+        <w:pStyle w:val="ListParagraph"/>
+        <w:numPr>
+          <w:ilvl w:val="0"/>
+          <w:numId w:val="4"/>
+        </w:numPr>
+        <w:rPr>
+          <w:rFonts w:ascii="Consolas" w:eastAsia="Times New Roman" w:hAnsi="Consolas" w:cs="Times New Roman"/>
+          <w:color w:val="000000" w:themeColor="text1"/>
+          <w:kern w:val="0"/>
+          <w:sz w:val="21"/>
+          <w:szCs w:val="21"/>
+          <w:lang w:eastAsia="en-IN" w:bidi="ar-SA"/>
+          <w14:ligatures w14:val="none"/>
+        </w:rPr>
+      </w:pPr>
+      <w:r>
+        <w:rPr>
+          <w:rFonts w:ascii="Consolas" w:eastAsia="Times New Roman" w:hAnsi="Consolas" w:cs="Times New Roman"/>
+          <w:color w:val="000000" w:themeColor="text1"/>
+          <w:kern w:val="0"/>
+          <w:sz w:val="21"/>
+          <w:szCs w:val="21"/>
+          <w:lang w:eastAsia="en-IN" w:bidi="ar-SA"/>
+          <w14:ligatures w14:val="none"/>
+        </w:rPr>
+        <w:t xml:space="preserve">( </w:t>
+      </w:r>
+      <w:hyperlink r:id="rId9" w:history="1">
+        <w:r>
+          <w:rPr>
+            <w:rStyle w:val="Hyperlink"/>
+            <w:rFonts w:ascii="Consolas" w:eastAsia="Times New Roman" w:hAnsi="Consolas" w:cs="Times New Roman"/>
+            <w:kern w:val="0"/>
+            <w:sz w:val="21"/>
+            <w:szCs w:val="21"/>
+            <w:lang w:eastAsia="en-IN" w:bidi="ar-SA"/>
+            <w14:ligatures w14:val="none"/>
+          </w:rPr>
+          <w:t>https://github.com/parcel-bundler/parcel</w:t>
+        </w:r>
+      </w:hyperlink>
+      <w:r>
+        <w:rPr>
+          <w:rFonts w:ascii="Consolas" w:eastAsia="Times New Roman" w:hAnsi="Consolas" w:cs="Times New Roman"/>
+          <w:color w:val="000000" w:themeColor="text1"/>
+          <w:kern w:val="0"/>
+          <w:sz w:val="21"/>
+          <w:szCs w:val="21"/>
+          <w:lang w:eastAsia="en-IN" w:bidi="ar-SA"/>
+          <w14:ligatures w14:val="none"/>
+        </w:rPr>
+        <w:t xml:space="preserve"> )</w:t>
+      </w:r>
+    </w:p>
+    <w:p>
+      <w:pPr>
+        <w:rPr>
+          <w:rFonts w:ascii="Consolas" w:eastAsia="Times New Roman" w:hAnsi="Consolas" w:cs="Times New Roman"/>
+          <w:color w:val="000000" w:themeColor="text1"/>
+          <w:kern w:val="0"/>
+          <w:sz w:val="21"/>
+          <w:szCs w:val="21"/>
+          <w:lang w:eastAsia="en-IN" w:bidi="ar-SA"/>
+          <w14:ligatures w14:val="none"/>
+        </w:rPr>
+      </w:pPr>
+    </w:p>
+    <w:p>
+      <w:pPr>
+        <w:rPr>
+          <w:rFonts w:ascii="Consolas" w:eastAsia="Times New Roman" w:hAnsi="Consolas" w:cs="Times New Roman"/>
+          <w:b/>
+          <w:bCs/>
+          <w:color w:val="000000" w:themeColor="text1"/>
+          <w:kern w:val="0"/>
+          <w:sz w:val="21"/>
+          <w:szCs w:val="21"/>
+          <w:lang w:eastAsia="en-IN" w:bidi="ar-SA"/>
+          <w14:ligatures w14:val="none"/>
+        </w:rPr>
+      </w:pPr>
+      <w:r>
+        <w:rPr>
+          <w:rFonts w:ascii="Consolas" w:eastAsia="Times New Roman" w:hAnsi="Consolas" w:cs="Times New Roman"/>
+          <w:color w:val="000000" w:themeColor="text1"/>
+          <w:kern w:val="0"/>
+          <w:sz w:val="21"/>
+          <w:szCs w:val="21"/>
+          <w:lang w:eastAsia="en-IN" w:bidi="ar-SA"/>
+          <w14:ligatures w14:val="none"/>
+        </w:rPr>
+        <w:t xml:space="preserve"># </w:t>
+      </w:r>
+      <w:r>
+        <w:rPr>
+          <w:rFonts w:ascii="Consolas" w:eastAsia="Times New Roman" w:hAnsi="Consolas" w:cs="Times New Roman"/>
+          <w:b/>
+          <w:bCs/>
+          <w:color w:val="000000" w:themeColor="text1"/>
+          <w:kern w:val="0"/>
+          <w:sz w:val="21"/>
+          <w:szCs w:val="21"/>
+          <w:highlight w:val="red"/>
+          <w:lang w:eastAsia="en-IN" w:bidi="ar-SA"/>
+          <w14:ligatures w14:val="none"/>
+        </w:rPr>
+        <w:t>Dependencies vs devDependency</w:t>
+      </w:r>
+    </w:p>
+    <w:p>
+      <w:pPr>
+        <w:pStyle w:val="ListParagraph"/>
+        <w:numPr>
+          <w:ilvl w:val="0"/>
+          <w:numId w:val="4"/>
+        </w:numPr>
+        <w:rPr>
+          <w:rFonts w:ascii="Consolas" w:eastAsia="Times New Roman" w:hAnsi="Consolas" w:cs="Times New Roman"/>
+          <w:color w:val="000000" w:themeColor="text1"/>
+          <w:kern w:val="0"/>
+          <w:sz w:val="21"/>
+          <w:szCs w:val="21"/>
+          <w:lang w:eastAsia="en-IN" w:bidi="ar-SA"/>
+          <w14:ligatures w14:val="none"/>
+        </w:rPr>
+      </w:pPr>
+      <w:r>
+        <w:rPr>
+          <w:rFonts w:ascii="Consolas" w:eastAsia="Times New Roman" w:hAnsi="Consolas" w:cs="Times New Roman"/>
+          <w:color w:val="000000" w:themeColor="text1"/>
+          <w:kern w:val="0"/>
+          <w:sz w:val="21"/>
+          <w:szCs w:val="21"/>
+          <w:lang w:eastAsia="en-IN" w:bidi="ar-SA"/>
+          <w14:ligatures w14:val="none"/>
+        </w:rPr>
+        <w:t>(</w:t>
+      </w:r>
+      <w:hyperlink r:id="rId10" w:anchor=":~:text=When%20your%20project%20needs%20code,list%20of%20your%20project's%20dependencies" w:history="1">
+        <w:r>
+          <w:rPr>
+            <w:rStyle w:val="Hyperlink"/>
+            <w:rFonts w:ascii="Consolas" w:eastAsia="Times New Roman" w:hAnsi="Consolas" w:cs="Times New Roman"/>
+            <w:kern w:val="0"/>
+            <w:sz w:val="21"/>
+            <w:szCs w:val="21"/>
+            <w:lang w:eastAsia="en-IN" w:bidi="ar-SA"/>
+            <w14:ligatures w14:val="none"/>
+          </w:rPr>
+          <w:t>https://medium.com/@reemshakes/devdependencies-vs-dependencies-in-reactjs-db7261e13012#:~:text=When%20your%20project%20needs%20code,list%20of%20your%20project's%20dependencies</w:t>
+        </w:r>
+      </w:hyperlink>
+      <w:r>
+        <w:rPr>
+          <w:rFonts w:ascii="Consolas" w:eastAsia="Times New Roman" w:hAnsi="Consolas" w:cs="Times New Roman"/>
+          <w:color w:val="000000" w:themeColor="text1"/>
+          <w:kern w:val="0"/>
+          <w:sz w:val="21"/>
+          <w:szCs w:val="21"/>
+          <w:lang w:eastAsia="en-IN" w:bidi="ar-SA"/>
+          <w14:ligatures w14:val="none"/>
+        </w:rPr>
+        <w:t xml:space="preserve"> )</w:t>
+      </w:r>
+    </w:p>
+    <w:p>
+      <w:pPr>
+        <w:rPr>
+          <w:rFonts w:ascii="Consolas" w:eastAsia="Times New Roman" w:hAnsi="Consolas" w:cs="Times New Roman"/>
+          <w:color w:val="000000" w:themeColor="text1"/>
+          <w:kern w:val="0"/>
+          <w:sz w:val="21"/>
+          <w:szCs w:val="21"/>
+          <w:lang w:eastAsia="en-IN" w:bidi="ar-SA"/>
+          <w14:ligatures w14:val="none"/>
+        </w:rPr>
+      </w:pPr>
+    </w:p>
+    <w:p>
+      <w:pPr>
+        <w:rPr>
+          <w:rFonts w:ascii="Consolas" w:eastAsia="Times New Roman" w:hAnsi="Consolas" w:cs="Times New Roman"/>
+          <w:b/>
+          <w:bCs/>
+          <w:color w:val="000000" w:themeColor="text1"/>
+          <w:kern w:val="0"/>
+          <w:sz w:val="21"/>
+          <w:szCs w:val="21"/>
+          <w:lang w:eastAsia="en-IN" w:bidi="ar-SA"/>
+          <w14:ligatures w14:val="none"/>
+        </w:rPr>
+      </w:pPr>
+      <w:r>
+        <w:rPr>
+          <w:rFonts w:ascii="Consolas" w:eastAsia="Times New Roman" w:hAnsi="Consolas" w:cs="Times New Roman"/>
+          <w:color w:val="000000" w:themeColor="text1"/>
+          <w:kern w:val="0"/>
+          <w:sz w:val="21"/>
+          <w:szCs w:val="21"/>
+          <w:lang w:eastAsia="en-IN" w:bidi="ar-SA"/>
+          <w14:ligatures w14:val="none"/>
+        </w:rPr>
         <w:lastRenderedPageBreak/>
-        <w:t>These are your development dependencies. Dependencies that you need at some point in the development workflow but not while running your code (e.g. Babel or Flow).</w:t>
-      </w:r>
+        <w:t xml:space="preserve"># </w:t>
+      </w:r>
+      <w:r>
+        <w:rPr>
+          <w:rFonts w:ascii="Consolas" w:eastAsia="Times New Roman" w:hAnsi="Consolas" w:cs="Times New Roman"/>
+          <w:b/>
+          <w:bCs/>
+          <w:color w:val="000000" w:themeColor="text1"/>
+          <w:kern w:val="0"/>
+          <w:sz w:val="21"/>
+          <w:szCs w:val="21"/>
+          <w:highlight w:val="red"/>
+          <w:lang w:eastAsia="en-IN" w:bidi="ar-SA"/>
+          <w14:ligatures w14:val="none"/>
+        </w:rPr>
+        <w:t>whats</w:t>
+      </w:r>
+      <w:r>
+        <w:rPr>
+          <w:rFonts w:ascii="Consolas" w:eastAsia="Times New Roman" w:hAnsi="Consolas" w:cs="Times New Roman"/>
+          <w:b/>
+          <w:bCs/>
+          <w:color w:val="000000" w:themeColor="text1"/>
+          <w:kern w:val="0"/>
+          <w:sz w:val="21"/>
+          <w:szCs w:val="21"/>
+          <w:highlight w:val="red"/>
+          <w:lang w:eastAsia="en-IN" w:bidi="ar-SA"/>
+          <w14:ligatures w14:val="none"/>
+        </w:rPr>
+        <w:t xml:space="preserve"> </w:t>
+      </w:r>
+      <w:r>
+        <w:rPr>
+          <w:rFonts w:ascii="Consolas" w:eastAsia="Times New Roman" w:hAnsi="Consolas" w:cs="Times New Roman"/>
+          <w:b/>
+          <w:bCs/>
+          <w:color w:val="000000" w:themeColor="text1"/>
+          <w:kern w:val="0"/>
+          <w:sz w:val="21"/>
+          <w:szCs w:val="21"/>
+          <w:highlight w:val="red"/>
+          <w:lang w:eastAsia="en-IN" w:bidi="ar-SA"/>
+          <w14:ligatures w14:val="none"/>
+        </w:rPr>
+        <w:t>the</w:t>
+      </w:r>
+      <w:r>
+        <w:rPr>
+          <w:rFonts w:ascii="Consolas" w:eastAsia="Times New Roman" w:hAnsi="Consolas" w:cs="Times New Roman"/>
+          <w:b/>
+          <w:bCs/>
+          <w:color w:val="000000" w:themeColor="text1"/>
+          <w:kern w:val="0"/>
+          <w:sz w:val="21"/>
+          <w:szCs w:val="21"/>
+          <w:highlight w:val="red"/>
+          <w:lang w:eastAsia="en-IN" w:bidi="ar-SA"/>
+          <w14:ligatures w14:val="none"/>
+        </w:rPr>
+        <w:t xml:space="preserve"> </w:t>
+      </w:r>
+      <w:r>
+        <w:rPr>
+          <w:rFonts w:ascii="Consolas" w:eastAsia="Times New Roman" w:hAnsi="Consolas" w:cs="Times New Roman"/>
+          <w:b/>
+          <w:bCs/>
+          <w:color w:val="000000" w:themeColor="text1"/>
+          <w:kern w:val="0"/>
+          <w:sz w:val="21"/>
+          <w:szCs w:val="21"/>
+          <w:highlight w:val="red"/>
+          <w:lang w:eastAsia="en-IN" w:bidi="ar-SA"/>
+          <w14:ligatures w14:val="none"/>
+        </w:rPr>
+        <w:t>difference</w:t>
+      </w:r>
+      <w:r>
+        <w:rPr>
+          <w:rFonts w:ascii="Consolas" w:eastAsia="Times New Roman" w:hAnsi="Consolas" w:cs="Times New Roman"/>
+          <w:b/>
+          <w:bCs/>
+          <w:color w:val="000000" w:themeColor="text1"/>
+          <w:kern w:val="0"/>
+          <w:sz w:val="21"/>
+          <w:szCs w:val="21"/>
+          <w:highlight w:val="red"/>
+          <w:lang w:eastAsia="en-IN" w:bidi="ar-SA"/>
+          <w14:ligatures w14:val="none"/>
+        </w:rPr>
+        <w:t xml:space="preserve"> </w:t>
+      </w:r>
+      <w:r>
+        <w:rPr>
+          <w:rFonts w:ascii="Consolas" w:eastAsia="Times New Roman" w:hAnsi="Consolas" w:cs="Times New Roman"/>
+          <w:b/>
+          <w:bCs/>
+          <w:color w:val="000000" w:themeColor="text1"/>
+          <w:kern w:val="0"/>
+          <w:sz w:val="21"/>
+          <w:szCs w:val="21"/>
+          <w:highlight w:val="red"/>
+          <w:lang w:eastAsia="en-IN" w:bidi="ar-SA"/>
+          <w14:ligatures w14:val="none"/>
+        </w:rPr>
+        <w:t>between</w:t>
+      </w:r>
+      <w:r>
+        <w:rPr>
+          <w:rFonts w:ascii="Consolas" w:eastAsia="Times New Roman" w:hAnsi="Consolas" w:cs="Times New Roman"/>
+          <w:b/>
+          <w:bCs/>
+          <w:color w:val="000000" w:themeColor="text1"/>
+          <w:kern w:val="0"/>
+          <w:sz w:val="21"/>
+          <w:szCs w:val="21"/>
+          <w:highlight w:val="red"/>
+          <w:lang w:eastAsia="en-IN" w:bidi="ar-SA"/>
+          <w14:ligatures w14:val="none"/>
+        </w:rPr>
+        <w:t xml:space="preserve"> </w:t>
+      </w:r>
+      <w:r>
+        <w:rPr>
+          <w:rFonts w:ascii="Consolas" w:eastAsia="Times New Roman" w:hAnsi="Consolas" w:cs="Times New Roman"/>
+          <w:b/>
+          <w:bCs/>
+          <w:color w:val="000000" w:themeColor="text1"/>
+          <w:kern w:val="0"/>
+          <w:sz w:val="21"/>
+          <w:szCs w:val="21"/>
+          <w:highlight w:val="red"/>
+          <w:lang w:eastAsia="en-IN" w:bidi="ar-SA"/>
+          <w14:ligatures w14:val="none"/>
+        </w:rPr>
+        <w:t>tilde</w:t>
+      </w:r>
+      <w:r>
+        <w:rPr>
+          <w:rFonts w:ascii="Consolas" w:eastAsia="Times New Roman" w:hAnsi="Consolas" w:cs="Times New Roman"/>
+          <w:b/>
+          <w:bCs/>
+          <w:color w:val="000000" w:themeColor="text1"/>
+          <w:kern w:val="0"/>
+          <w:sz w:val="21"/>
+          <w:szCs w:val="21"/>
+          <w:highlight w:val="red"/>
+          <w:lang w:eastAsia="en-IN" w:bidi="ar-SA"/>
+          <w14:ligatures w14:val="none"/>
+        </w:rPr>
+        <w:t xml:space="preserve">(~) </w:t>
+      </w:r>
+      <w:r>
+        <w:rPr>
+          <w:rFonts w:ascii="Consolas" w:eastAsia="Times New Roman" w:hAnsi="Consolas" w:cs="Times New Roman"/>
+          <w:b/>
+          <w:bCs/>
+          <w:color w:val="000000" w:themeColor="text1"/>
+          <w:kern w:val="0"/>
+          <w:sz w:val="21"/>
+          <w:szCs w:val="21"/>
+          <w:highlight w:val="red"/>
+          <w:lang w:eastAsia="en-IN" w:bidi="ar-SA"/>
+          <w14:ligatures w14:val="none"/>
+        </w:rPr>
+        <w:t>and</w:t>
+      </w:r>
+      <w:r>
+        <w:rPr>
+          <w:rFonts w:ascii="Consolas" w:eastAsia="Times New Roman" w:hAnsi="Consolas" w:cs="Times New Roman"/>
+          <w:b/>
+          <w:bCs/>
+          <w:color w:val="000000" w:themeColor="text1"/>
+          <w:kern w:val="0"/>
+          <w:sz w:val="21"/>
+          <w:szCs w:val="21"/>
+          <w:highlight w:val="red"/>
+          <w:lang w:eastAsia="en-IN" w:bidi="ar-SA"/>
+          <w14:ligatures w14:val="none"/>
+        </w:rPr>
+        <w:t xml:space="preserve"> </w:t>
+      </w:r>
+      <w:r>
+        <w:rPr>
+          <w:rFonts w:ascii="Consolas" w:eastAsia="Times New Roman" w:hAnsi="Consolas" w:cs="Times New Roman"/>
+          <w:b/>
+          <w:bCs/>
+          <w:color w:val="000000" w:themeColor="text1"/>
+          <w:kern w:val="0"/>
+          <w:sz w:val="21"/>
+          <w:szCs w:val="21"/>
+          <w:highlight w:val="red"/>
+          <w:lang w:eastAsia="en-IN" w:bidi="ar-SA"/>
+          <w14:ligatures w14:val="none"/>
+        </w:rPr>
+        <w:t>caret</w:t>
+      </w:r>
+      <w:r>
+        <w:rPr>
+          <w:rFonts w:ascii="Consolas" w:eastAsia="Times New Roman" w:hAnsi="Consolas" w:cs="Times New Roman"/>
+          <w:b/>
+          <w:bCs/>
+          <w:color w:val="000000" w:themeColor="text1"/>
+          <w:kern w:val="0"/>
+          <w:sz w:val="21"/>
+          <w:szCs w:val="21"/>
+          <w:highlight w:val="red"/>
+          <w:lang w:eastAsia="en-IN" w:bidi="ar-SA"/>
+          <w14:ligatures w14:val="none"/>
+        </w:rPr>
+        <w:t xml:space="preserve">(^) </w:t>
+      </w:r>
+      <w:r>
+        <w:rPr>
+          <w:rFonts w:ascii="Consolas" w:eastAsia="Times New Roman" w:hAnsi="Consolas" w:cs="Times New Roman"/>
+          <w:b/>
+          <w:bCs/>
+          <w:color w:val="000000" w:themeColor="text1"/>
+          <w:kern w:val="0"/>
+          <w:sz w:val="21"/>
+          <w:szCs w:val="21"/>
+          <w:highlight w:val="red"/>
+          <w:lang w:eastAsia="en-IN" w:bidi="ar-SA"/>
+          <w14:ligatures w14:val="none"/>
+        </w:rPr>
+        <w:t>in</w:t>
+      </w:r>
+      <w:r>
+        <w:rPr>
+          <w:rFonts w:ascii="Consolas" w:eastAsia="Times New Roman" w:hAnsi="Consolas" w:cs="Times New Roman"/>
+          <w:b/>
+          <w:bCs/>
+          <w:color w:val="000000" w:themeColor="text1"/>
+          <w:kern w:val="0"/>
+          <w:sz w:val="21"/>
+          <w:szCs w:val="21"/>
+          <w:highlight w:val="red"/>
+          <w:lang w:eastAsia="en-IN" w:bidi="ar-SA"/>
+          <w14:ligatures w14:val="none"/>
+        </w:rPr>
+        <w:t xml:space="preserve"> </w:t>
+      </w:r>
+      <w:r>
+        <w:rPr>
+          <w:rFonts w:ascii="Consolas" w:eastAsia="Times New Roman" w:hAnsi="Consolas" w:cs="Times New Roman"/>
+          <w:b/>
+          <w:bCs/>
+          <w:color w:val="000000" w:themeColor="text1"/>
+          <w:kern w:val="0"/>
+          <w:sz w:val="21"/>
+          <w:szCs w:val="21"/>
+          <w:highlight w:val="red"/>
+          <w:lang w:eastAsia="en-IN" w:bidi="ar-SA"/>
+          <w14:ligatures w14:val="none"/>
+        </w:rPr>
+        <w:t>package</w:t>
+      </w:r>
+      <w:r>
+        <w:rPr>
+          <w:rFonts w:ascii="Consolas" w:eastAsia="Times New Roman" w:hAnsi="Consolas" w:cs="Times New Roman"/>
+          <w:b/>
+          <w:bCs/>
+          <w:color w:val="000000" w:themeColor="text1"/>
+          <w:kern w:val="0"/>
+          <w:sz w:val="21"/>
+          <w:szCs w:val="21"/>
+          <w:highlight w:val="red"/>
+          <w:lang w:eastAsia="en-IN" w:bidi="ar-SA"/>
+          <w14:ligatures w14:val="none"/>
+        </w:rPr>
+        <w:t>.</w:t>
+      </w:r>
+      <w:r>
+        <w:rPr>
+          <w:rFonts w:ascii="Consolas" w:eastAsia="Times New Roman" w:hAnsi="Consolas" w:cs="Times New Roman"/>
+          <w:b/>
+          <w:bCs/>
+          <w:color w:val="000000" w:themeColor="text1"/>
+          <w:kern w:val="0"/>
+          <w:sz w:val="21"/>
+          <w:szCs w:val="21"/>
+          <w:highlight w:val="red"/>
+          <w:lang w:eastAsia="en-IN" w:bidi="ar-SA"/>
+          <w14:ligatures w14:val="none"/>
+        </w:rPr>
+        <w:t>json</w:t>
+      </w:r>
+    </w:p>
+    <w:p>
+      <w:pPr>
+        <w:pStyle w:val="ListParagraph"/>
+        <w:numPr>
+          <w:ilvl w:val="0"/>
+          <w:numId w:val="4"/>
+        </w:numPr>
+        <w:rPr>
+          <w:rFonts w:ascii="Consolas" w:eastAsia="Times New Roman" w:hAnsi="Consolas" w:cs="Times New Roman"/>
+          <w:color w:val="000000" w:themeColor="text1"/>
+          <w:kern w:val="0"/>
+          <w:sz w:val="21"/>
+          <w:szCs w:val="21"/>
+          <w:lang w:eastAsia="en-IN" w:bidi="ar-SA"/>
+          <w14:ligatures w14:val="none"/>
+        </w:rPr>
+      </w:pPr>
+      <w:r>
+        <w:rPr>
+          <w:rFonts w:ascii="Consolas" w:eastAsia="Times New Roman" w:hAnsi="Consolas" w:cs="Times New Roman"/>
+          <w:color w:val="000000" w:themeColor="text1"/>
+          <w:kern w:val="0"/>
+          <w:sz w:val="21"/>
+          <w:szCs w:val="21"/>
+          <w:highlight w:val="lightGray"/>
+          <w:lang w:eastAsia="en-IN" w:bidi="ar-SA"/>
+          <w14:ligatures w14:val="none"/>
+        </w:rPr>
+        <w:t>~version</w:t>
+      </w:r>
+      <w:r>
+        <w:rPr>
+          <w:rFonts w:ascii="Consolas" w:eastAsia="Times New Roman" w:hAnsi="Consolas" w:cs="Times New Roman"/>
+          <w:color w:val="000000" w:themeColor="text1"/>
+          <w:kern w:val="0"/>
+          <w:sz w:val="21"/>
+          <w:szCs w:val="21"/>
+          <w:lang w:eastAsia="en-IN" w:bidi="ar-SA"/>
+          <w14:ligatures w14:val="none"/>
+        </w:rPr>
+        <w:t xml:space="preserve"> </w:t>
+      </w:r>
+      <w:r>
+        <w:rPr>
+          <w:rFonts w:ascii="Consolas" w:eastAsia="Times New Roman" w:hAnsi="Consolas" w:cs="Times New Roman"/>
+          <w:b/>
+          <w:bCs/>
+          <w:color w:val="000000" w:themeColor="text1"/>
+          <w:kern w:val="0"/>
+          <w:sz w:val="21"/>
+          <w:szCs w:val="21"/>
+          <w:lang w:eastAsia="en-IN" w:bidi="ar-SA"/>
+          <w14:ligatures w14:val="none"/>
+        </w:rPr>
+        <w:t>“Approximately equivalent to version”</w:t>
+      </w:r>
+      <w:r>
+        <w:rPr>
+          <w:rFonts w:ascii="Consolas" w:eastAsia="Times New Roman" w:hAnsi="Consolas" w:cs="Times New Roman"/>
+          <w:color w:val="000000" w:themeColor="text1"/>
+          <w:kern w:val="0"/>
+          <w:sz w:val="21"/>
+          <w:szCs w:val="21"/>
+          <w:lang w:eastAsia="en-IN" w:bidi="ar-SA"/>
+          <w14:ligatures w14:val="none"/>
+        </w:rPr>
+        <w:t xml:space="preserve">, will update you to all future patch versions, without incrementing the minor version. </w:t>
+      </w:r>
+      <w:r>
+        <w:rPr>
+          <w:rFonts w:ascii="Consolas" w:eastAsia="Times New Roman" w:hAnsi="Consolas" w:cs="Times New Roman"/>
+          <w:color w:val="000000" w:themeColor="text1"/>
+          <w:kern w:val="0"/>
+          <w:sz w:val="21"/>
+          <w:szCs w:val="21"/>
+          <w:highlight w:val="lightGray"/>
+          <w:lang w:eastAsia="en-IN" w:bidi="ar-SA"/>
+          <w14:ligatures w14:val="none"/>
+        </w:rPr>
+        <w:t>~1.2.3</w:t>
+      </w:r>
+      <w:r>
+        <w:rPr>
+          <w:rFonts w:ascii="Consolas" w:eastAsia="Times New Roman" w:hAnsi="Consolas" w:cs="Times New Roman"/>
+          <w:color w:val="000000" w:themeColor="text1"/>
+          <w:kern w:val="0"/>
+          <w:sz w:val="21"/>
+          <w:szCs w:val="21"/>
+          <w:lang w:eastAsia="en-IN" w:bidi="ar-SA"/>
+          <w14:ligatures w14:val="none"/>
+        </w:rPr>
+        <w:t xml:space="preserve"> will use releases from 1.2.3 to &lt;1.3.0.</w:t>
+      </w:r>
+    </w:p>
+    <w:p>
+      <w:pPr>
+        <w:pStyle w:val="ListParagraph"/>
+        <w:rPr>
+          <w:rFonts w:ascii="Consolas" w:eastAsia="Times New Roman" w:hAnsi="Consolas" w:cs="Times New Roman"/>
+          <w:color w:val="000000" w:themeColor="text1"/>
+          <w:kern w:val="0"/>
+          <w:sz w:val="21"/>
+          <w:szCs w:val="21"/>
+          <w:lang w:eastAsia="en-IN" w:bidi="ar-SA"/>
+          <w14:ligatures w14:val="none"/>
+        </w:rPr>
+      </w:pPr>
+    </w:p>
+    <w:p>
+      <w:pPr>
+        <w:pStyle w:val="ListParagraph"/>
+        <w:numPr>
+          <w:ilvl w:val="0"/>
+          <w:numId w:val="4"/>
+        </w:numPr>
+        <w:rPr>
+          <w:rFonts w:ascii="Consolas" w:eastAsia="Times New Roman" w:hAnsi="Consolas" w:cs="Times New Roman"/>
+          <w:color w:val="000000" w:themeColor="text1"/>
+          <w:kern w:val="0"/>
+          <w:sz w:val="21"/>
+          <w:szCs w:val="21"/>
+          <w:lang w:eastAsia="en-IN" w:bidi="ar-SA"/>
+          <w14:ligatures w14:val="none"/>
+        </w:rPr>
+      </w:pPr>
+      <w:r>
+        <w:rPr>
+          <w:rFonts w:ascii="Consolas" w:eastAsia="Times New Roman" w:hAnsi="Consolas" w:cs="Times New Roman"/>
+          <w:color w:val="000000" w:themeColor="text1"/>
+          <w:kern w:val="0"/>
+          <w:sz w:val="21"/>
+          <w:szCs w:val="21"/>
+          <w:highlight w:val="lightGray"/>
+          <w:lang w:eastAsia="en-IN" w:bidi="ar-SA"/>
+          <w14:ligatures w14:val="none"/>
+        </w:rPr>
+        <w:t>^version</w:t>
+      </w:r>
+      <w:r>
+        <w:rPr>
+          <w:rFonts w:ascii="Consolas" w:eastAsia="Times New Roman" w:hAnsi="Consolas" w:cs="Times New Roman"/>
+          <w:color w:val="000000" w:themeColor="text1"/>
+          <w:kern w:val="0"/>
+          <w:sz w:val="21"/>
+          <w:szCs w:val="21"/>
+          <w:lang w:eastAsia="en-IN" w:bidi="ar-SA"/>
+          <w14:ligatures w14:val="none"/>
+        </w:rPr>
+        <w:t xml:space="preserve"> </w:t>
+      </w:r>
+      <w:r>
+        <w:rPr>
+          <w:rFonts w:ascii="Consolas" w:eastAsia="Times New Roman" w:hAnsi="Consolas" w:cs="Times New Roman"/>
+          <w:b/>
+          <w:bCs/>
+          <w:color w:val="000000" w:themeColor="text1"/>
+          <w:kern w:val="0"/>
+          <w:sz w:val="21"/>
+          <w:szCs w:val="21"/>
+          <w:lang w:eastAsia="en-IN" w:bidi="ar-SA"/>
+          <w14:ligatures w14:val="none"/>
+        </w:rPr>
+        <w:t>“Compatible with version”</w:t>
+      </w:r>
+      <w:r>
+        <w:rPr>
+          <w:rFonts w:ascii="Consolas" w:eastAsia="Times New Roman" w:hAnsi="Consolas" w:cs="Times New Roman"/>
+          <w:color w:val="000000" w:themeColor="text1"/>
+          <w:kern w:val="0"/>
+          <w:sz w:val="21"/>
+          <w:szCs w:val="21"/>
+          <w:lang w:eastAsia="en-IN" w:bidi="ar-SA"/>
+          <w14:ligatures w14:val="none"/>
+        </w:rPr>
+        <w:t xml:space="preserve">, will update you to all future minor/patch versions, without incrementing the major version. </w:t>
+      </w:r>
+      <w:r>
+        <w:rPr>
+          <w:rFonts w:ascii="Consolas" w:eastAsia="Times New Roman" w:hAnsi="Consolas" w:cs="Times New Roman"/>
+          <w:color w:val="000000" w:themeColor="text1"/>
+          <w:kern w:val="0"/>
+          <w:sz w:val="21"/>
+          <w:szCs w:val="21"/>
+          <w:highlight w:val="lightGray"/>
+          <w:lang w:eastAsia="en-IN" w:bidi="ar-SA"/>
+          <w14:ligatures w14:val="none"/>
+        </w:rPr>
+        <w:t>^1.2.3</w:t>
+      </w:r>
+      <w:r>
+        <w:rPr>
+          <w:rFonts w:ascii="Consolas" w:eastAsia="Times New Roman" w:hAnsi="Consolas" w:cs="Times New Roman"/>
+          <w:color w:val="000000" w:themeColor="text1"/>
+          <w:kern w:val="0"/>
+          <w:sz w:val="21"/>
+          <w:szCs w:val="21"/>
+          <w:lang w:eastAsia="en-IN" w:bidi="ar-SA"/>
+          <w14:ligatures w14:val="none"/>
+        </w:rPr>
+        <w:t xml:space="preserve"> will use releases from 1.2.3 to &lt;2.0.0.</w:t>
+      </w:r>
+    </w:p>
+    <w:p>
+      <w:pPr>
+        <w:pStyle w:val="ListParagraph"/>
+        <w:rPr>
+          <w:rFonts w:ascii="Consolas" w:eastAsia="Times New Roman" w:hAnsi="Consolas" w:cs="Times New Roman"/>
+          <w:color w:val="000000" w:themeColor="text1"/>
+          <w:kern w:val="0"/>
+          <w:sz w:val="21"/>
+          <w:szCs w:val="21"/>
+          <w:lang w:eastAsia="en-IN" w:bidi="ar-SA"/>
+          <w14:ligatures w14:val="none"/>
+        </w:rPr>
+      </w:pPr>
+    </w:p>
+    <w:p>
+      <w:pPr>
+        <w:pStyle w:val="ListParagraph"/>
+        <w:numPr>
+          <w:ilvl w:val="0"/>
+          <w:numId w:val="4"/>
+        </w:numPr>
+        <w:rPr>
+          <w:rFonts w:ascii="Consolas" w:eastAsia="Times New Roman" w:hAnsi="Consolas" w:cs="Times New Roman"/>
+          <w:color w:val="000000" w:themeColor="text1"/>
+          <w:kern w:val="0"/>
+          <w:sz w:val="21"/>
+          <w:szCs w:val="21"/>
+          <w:lang w:eastAsia="en-IN" w:bidi="ar-SA"/>
+          <w14:ligatures w14:val="none"/>
+        </w:rPr>
+      </w:pPr>
+      <w:r>
+        <w:rPr>
+          <w:rFonts w:ascii="Consolas" w:eastAsia="Times New Roman" w:hAnsi="Consolas" w:cs="Times New Roman"/>
+          <w:color w:val="000000" w:themeColor="text1"/>
+          <w:kern w:val="0"/>
+          <w:sz w:val="21"/>
+          <w:szCs w:val="21"/>
+          <w:lang w:eastAsia="en-IN" w:bidi="ar-SA"/>
+          <w14:ligatures w14:val="none"/>
+        </w:rPr>
+        <w:t>(</w:t>
+      </w:r>
+      <w:hyperlink r:id="rId11" w:history="1">
+        <w:r>
+          <w:rPr>
+            <w:rStyle w:val="Hyperlink"/>
+            <w:rFonts w:ascii="Consolas" w:eastAsia="Times New Roman" w:hAnsi="Consolas" w:cs="Times New Roman"/>
+            <w:kern w:val="0"/>
+            <w:sz w:val="21"/>
+            <w:szCs w:val="21"/>
+            <w:lang w:eastAsia="en-IN" w:bidi="ar-SA"/>
+            <w14:ligatures w14:val="none"/>
+          </w:rPr>
+          <w:t>https://stackoverflow.com/questions/22343224/whats-the-difference-between-tilde-and-caret-in-package-json</w:t>
+        </w:r>
+      </w:hyperlink>
+      <w:r>
+        <w:rPr>
+          <w:rFonts w:ascii="Consolas" w:eastAsia="Times New Roman" w:hAnsi="Consolas" w:cs="Times New Roman"/>
+          <w:color w:val="000000" w:themeColor="text1"/>
+          <w:kern w:val="0"/>
+          <w:sz w:val="21"/>
+          <w:szCs w:val="21"/>
+          <w:lang w:eastAsia="en-IN" w:bidi="ar-SA"/>
+          <w14:ligatures w14:val="none"/>
+        </w:rPr>
+        <w:t xml:space="preserve"> )</w:t>
+      </w:r>
+    </w:p>
+    <w:p>
+      <w:pPr>
+        <w:rPr>
+          <w:rFonts w:ascii="Consolas" w:eastAsia="Times New Roman" w:hAnsi="Consolas" w:cs="Times New Roman"/>
+          <w:color w:val="000000" w:themeColor="text1"/>
+          <w:kern w:val="0"/>
+          <w:sz w:val="21"/>
+          <w:szCs w:val="21"/>
+          <w:lang w:eastAsia="en-IN" w:bidi="ar-SA"/>
+          <w14:ligatures w14:val="none"/>
+        </w:rPr>
+      </w:pPr>
+    </w:p>
+    <w:p>
+      <w:pPr>
+        <w:rPr>
+          <w:rFonts w:ascii="Consolas" w:eastAsia="Times New Roman" w:hAnsi="Consolas" w:cs="Times New Roman"/>
+          <w:color w:val="000000" w:themeColor="text1"/>
+          <w:kern w:val="0"/>
+          <w:sz w:val="21"/>
+          <w:szCs w:val="21"/>
+          <w:lang w:eastAsia="en-IN" w:bidi="ar-SA"/>
+          <w14:ligatures w14:val="none"/>
+        </w:rPr>
+      </w:pPr>
+      <w:r>
+        <w:rPr>
+          <w:rFonts w:ascii="Consolas" w:eastAsia="Times New Roman" w:hAnsi="Consolas" w:cs="Times New Roman"/>
+          <w:color w:val="000000" w:themeColor="text1"/>
+          <w:kern w:val="0"/>
+          <w:sz w:val="21"/>
+          <w:szCs w:val="21"/>
+          <w:lang w:eastAsia="en-IN" w:bidi="ar-SA"/>
+          <w14:ligatures w14:val="none"/>
+        </w:rPr>
+        <w:t xml:space="preserve"># </w:t>
+      </w:r>
+      <w:r>
+        <w:rPr>
+          <w:rFonts w:ascii="Consolas" w:eastAsia="Times New Roman" w:hAnsi="Consolas" w:cs="Times New Roman"/>
+          <w:color w:val="000000" w:themeColor="text1"/>
+          <w:kern w:val="0"/>
+          <w:sz w:val="21"/>
+          <w:szCs w:val="21"/>
+          <w:lang w:eastAsia="en-IN" w:bidi="ar-SA"/>
+          <w14:ligatures w14:val="none"/>
+        </w:rPr>
+        <w:t>Package.json vs Package-lock.json</w:t>
+      </w:r>
+    </w:p>
+    <w:p>
+      <w:pPr>
+        <w:pStyle w:val="ListParagraph"/>
+        <w:numPr>
+          <w:ilvl w:val="0"/>
+          <w:numId w:val="4"/>
+        </w:numPr>
+        <w:rPr>
+          <w:rFonts w:ascii="Consolas" w:eastAsia="Times New Roman" w:hAnsi="Consolas" w:cs="Times New Roman"/>
+          <w:color w:val="000000" w:themeColor="text1"/>
+          <w:kern w:val="0"/>
+          <w:sz w:val="21"/>
+          <w:szCs w:val="21"/>
+          <w:lang w:eastAsia="en-IN" w:bidi="ar-SA"/>
+          <w14:ligatures w14:val="none"/>
+        </w:rPr>
+      </w:pPr>
+      <w:r>
+        <w:rPr>
+          <w:rFonts w:ascii="Consolas" w:eastAsia="Times New Roman" w:hAnsi="Consolas" w:cs="Times New Roman"/>
+          <w:color w:val="000000" w:themeColor="text1"/>
+          <w:kern w:val="0"/>
+          <w:sz w:val="21"/>
+          <w:szCs w:val="21"/>
+          <w:lang w:eastAsia="en-IN" w:bidi="ar-SA"/>
+          <w14:ligatures w14:val="none"/>
+        </w:rPr>
+        <w:t>What is the purpose of package.json?</w:t>
+      </w:r>
+    </w:p>
+    <w:p>
+      <w:pPr>
+        <w:pStyle w:val="ListParagraph"/>
+        <w:numPr>
+          <w:ilvl w:val="0"/>
+          <w:numId w:val="4"/>
+        </w:numPr>
+        <w:rPr>
+          <w:rFonts w:ascii="Consolas" w:eastAsia="Times New Roman" w:hAnsi="Consolas" w:cs="Times New Roman"/>
+          <w:color w:val="000000" w:themeColor="text1"/>
+          <w:kern w:val="0"/>
+          <w:sz w:val="21"/>
+          <w:szCs w:val="21"/>
+          <w:lang w:eastAsia="en-IN" w:bidi="ar-SA"/>
+          <w14:ligatures w14:val="none"/>
+        </w:rPr>
+      </w:pPr>
+      <w:r>
+        <w:rPr>
+          <w:rFonts w:ascii="Consolas" w:eastAsia="Times New Roman" w:hAnsi="Consolas" w:cs="Times New Roman"/>
+          <w:color w:val="000000" w:themeColor="text1"/>
+          <w:kern w:val="0"/>
+          <w:sz w:val="21"/>
+          <w:szCs w:val="21"/>
+          <w:lang w:eastAsia="en-IN" w:bidi="ar-SA"/>
+          <w14:ligatures w14:val="none"/>
+        </w:rPr>
+        <w:t>Tilde (~) and carat (^), and their difference</w:t>
+      </w:r>
+    </w:p>
+    <w:p>
+      <w:pPr>
+        <w:pStyle w:val="ListParagraph"/>
+        <w:numPr>
+          <w:ilvl w:val="0"/>
+          <w:numId w:val="4"/>
+        </w:numPr>
+        <w:rPr>
+          <w:rFonts w:ascii="Consolas" w:eastAsia="Times New Roman" w:hAnsi="Consolas" w:cs="Times New Roman"/>
+          <w:color w:val="000000" w:themeColor="text1"/>
+          <w:kern w:val="0"/>
+          <w:sz w:val="21"/>
+          <w:szCs w:val="21"/>
+          <w:lang w:eastAsia="en-IN" w:bidi="ar-SA"/>
+          <w14:ligatures w14:val="none"/>
+        </w:rPr>
+      </w:pPr>
+      <w:r>
+        <w:rPr>
+          <w:rFonts w:ascii="Consolas" w:eastAsia="Times New Roman" w:hAnsi="Consolas" w:cs="Times New Roman"/>
+          <w:color w:val="000000" w:themeColor="text1"/>
+          <w:kern w:val="0"/>
+          <w:sz w:val="21"/>
+          <w:szCs w:val="21"/>
+          <w:lang w:eastAsia="en-IN" w:bidi="ar-SA"/>
+          <w14:ligatures w14:val="none"/>
+        </w:rPr>
+        <w:t>What is package-lock.json?</w:t>
+      </w:r>
+    </w:p>
+    <w:p>
+      <w:pPr>
+        <w:pStyle w:val="ListParagraph"/>
+        <w:numPr>
+          <w:ilvl w:val="0"/>
+          <w:numId w:val="4"/>
+        </w:numPr>
+        <w:rPr>
+          <w:rFonts w:ascii="Consolas" w:eastAsia="Times New Roman" w:hAnsi="Consolas" w:cs="Times New Roman"/>
+          <w:color w:val="000000" w:themeColor="text1"/>
+          <w:kern w:val="0"/>
+          <w:sz w:val="21"/>
+          <w:szCs w:val="21"/>
+          <w:lang w:eastAsia="en-IN" w:bidi="ar-SA"/>
+          <w14:ligatures w14:val="none"/>
+        </w:rPr>
+      </w:pPr>
+      <w:r>
+        <w:rPr>
+          <w:rFonts w:ascii="Consolas" w:eastAsia="Times New Roman" w:hAnsi="Consolas" w:cs="Times New Roman"/>
+          <w:color w:val="000000" w:themeColor="text1"/>
+          <w:kern w:val="0"/>
+          <w:sz w:val="21"/>
+          <w:szCs w:val="21"/>
+          <w:lang w:eastAsia="en-IN" w:bidi="ar-SA"/>
+          <w14:ligatures w14:val="none"/>
+        </w:rPr>
+        <w:t>What is the purpose of package-lock.json?</w:t>
+      </w:r>
+    </w:p>
+    <w:p>
+      <w:pPr>
+        <w:pStyle w:val="ListParagraph"/>
+        <w:numPr>
+          <w:ilvl w:val="0"/>
+          <w:numId w:val="4"/>
+        </w:numPr>
+        <w:rPr>
+          <w:rFonts w:ascii="Consolas" w:eastAsia="Times New Roman" w:hAnsi="Consolas" w:cs="Times New Roman"/>
+          <w:color w:val="000000" w:themeColor="text1"/>
+          <w:kern w:val="0"/>
+          <w:sz w:val="21"/>
+          <w:szCs w:val="21"/>
+          <w:lang w:eastAsia="en-IN" w:bidi="ar-SA"/>
+          <w14:ligatures w14:val="none"/>
+        </w:rPr>
+      </w:pPr>
+      <w:r>
+        <w:rPr>
+          <w:rFonts w:ascii="Consolas" w:eastAsia="Times New Roman" w:hAnsi="Consolas" w:cs="Times New Roman"/>
+          <w:color w:val="000000" w:themeColor="text1"/>
+          <w:kern w:val="0"/>
+          <w:sz w:val="21"/>
+          <w:szCs w:val="21"/>
+          <w:lang w:eastAsia="en-IN" w:bidi="ar-SA"/>
+          <w14:ligatures w14:val="none"/>
+        </w:rPr>
+        <w:t>Comparing package.json and package-lock.json</w:t>
+      </w:r>
+    </w:p>
+    <w:p>
+      <w:pPr>
+        <w:pStyle w:val="ListParagraph"/>
+        <w:numPr>
+          <w:ilvl w:val="0"/>
+          <w:numId w:val="4"/>
+        </w:numPr>
+        <w:rPr>
+          <w:rFonts w:ascii="Consolas" w:eastAsia="Times New Roman" w:hAnsi="Consolas" w:cs="Times New Roman"/>
+          <w:color w:val="000000" w:themeColor="text1"/>
+          <w:kern w:val="0"/>
+          <w:sz w:val="21"/>
+          <w:szCs w:val="21"/>
+          <w:lang w:eastAsia="en-IN" w:bidi="ar-SA"/>
+          <w14:ligatures w14:val="none"/>
+        </w:rPr>
+      </w:pPr>
+      <w:r>
+        <w:rPr>
+          <w:rFonts w:ascii="Consolas" w:eastAsia="Times New Roman" w:hAnsi="Consolas" w:cs="Times New Roman"/>
+          <w:color w:val="000000" w:themeColor="text1"/>
+          <w:kern w:val="0"/>
+          <w:sz w:val="21"/>
+          <w:szCs w:val="21"/>
+          <w:lang w:eastAsia="en-IN" w:bidi="ar-SA"/>
+          <w14:ligatures w14:val="none"/>
+        </w:rPr>
+        <w:t>What is the role of npm-shrinkwrap.json in versioning?</w:t>
+      </w:r>
+    </w:p>
+    <w:p>
+      <w:pPr>
+        <w:pStyle w:val="ListParagraph"/>
+        <w:numPr>
+          <w:ilvl w:val="0"/>
+          <w:numId w:val="4"/>
+        </w:numPr>
+      </w:pPr>
+      <w:r>
+        <w:t>(</w:t>
+      </w:r>
+      <w:hyperlink r:id="rId12" w:history="1">
+        <w:r>
+          <w:rPr>
+            <w:rStyle w:val="Hyperlink"/>
+          </w:rPr>
+          <w:t>https://www.atatus.com/blog/package-json-vs-package-lock-json/</w:t>
+        </w:r>
+      </w:hyperlink>
+      <w:r>
+        <w:t xml:space="preserve"> ) </w:t>
+      </w:r>
+    </w:p>
+    <w:p>
+      <w:pPr>
+        <w:pStyle w:val="ListParagraph"/>
+        <w:numPr>
+          <w:ilvl w:val="0"/>
+          <w:numId w:val="4"/>
+        </w:numPr>
+        <w:shd w:val="clear" w:color="auto" w:fill="272822"/>
+        <w:spacing w:after="0" w:line="285" w:lineRule="atLeast"/>
+        <w:rPr>
+          <w:rFonts w:ascii="Consolas" w:eastAsia="Times New Roman" w:hAnsi="Consolas" w:cs="Times New Roman"/>
+          <w:color w:val="FDFFF1"/>
+          <w:kern w:val="0"/>
+          <w:sz w:val="21"/>
+          <w:szCs w:val="21"/>
+          <w:lang w:eastAsia="en-IN" w:bidi="ar-SA"/>
+          <w14:ligatures w14:val="none"/>
+        </w:rPr>
+      </w:pPr>
+      <w:r>
+        <w:rPr>
+          <w:rFonts w:ascii="Consolas" w:eastAsia="Times New Roman" w:hAnsi="Consolas" w:cs="Times New Roman"/>
+          <w:color w:val="919288"/>
+          <w:kern w:val="0"/>
+          <w:sz w:val="21"/>
+          <w:szCs w:val="21"/>
+          <w:lang w:eastAsia="en-IN" w:bidi="ar-SA"/>
+          <w14:ligatures w14:val="none"/>
+        </w:rPr>
+        <w:t>"</w:t>
+      </w:r>
+      <w:r>
+        <w:rPr>
+          <w:rFonts w:ascii="Consolas" w:eastAsia="Times New Roman" w:hAnsi="Consolas" w:cs="Times New Roman"/>
+          <w:color w:val="FDFFF1"/>
+          <w:kern w:val="0"/>
+          <w:sz w:val="21"/>
+          <w:szCs w:val="21"/>
+          <w:lang w:eastAsia="en-IN" w:bidi="ar-SA"/>
+          <w14:ligatures w14:val="none"/>
+        </w:rPr>
+        <w:t>node_modules/@babel/code-frame</w:t>
+      </w:r>
+      <w:r>
+        <w:rPr>
+          <w:rFonts w:ascii="Consolas" w:eastAsia="Times New Roman" w:hAnsi="Consolas" w:cs="Times New Roman"/>
+          <w:color w:val="919288"/>
+          <w:kern w:val="0"/>
+          <w:sz w:val="21"/>
+          <w:szCs w:val="21"/>
+          <w:lang w:eastAsia="en-IN" w:bidi="ar-SA"/>
+          <w14:ligatures w14:val="none"/>
+        </w:rPr>
+        <w:t>":</w:t>
+      </w:r>
+      <w:r>
+        <w:rPr>
+          <w:rFonts w:ascii="Consolas" w:eastAsia="Times New Roman" w:hAnsi="Consolas" w:cs="Times New Roman"/>
+          <w:color w:val="FDFFF1"/>
+          <w:kern w:val="0"/>
+          <w:sz w:val="21"/>
+          <w:szCs w:val="21"/>
+          <w:lang w:eastAsia="en-IN" w:bidi="ar-SA"/>
+          <w14:ligatures w14:val="none"/>
+        </w:rPr>
+        <w:t xml:space="preserve"> </w:t>
+      </w:r>
+      <w:r>
+        <w:rPr>
+          <w:rFonts w:ascii="Consolas" w:eastAsia="Times New Roman" w:hAnsi="Consolas" w:cs="Times New Roman"/>
+          <w:color w:val="919288"/>
+          <w:kern w:val="0"/>
+          <w:sz w:val="21"/>
+          <w:szCs w:val="21"/>
+          <w:lang w:eastAsia="en-IN" w:bidi="ar-SA"/>
+          <w14:ligatures w14:val="none"/>
+        </w:rPr>
+        <w:t>{</w:t>
+      </w:r>
+    </w:p>
+    <w:p>
+      <w:pPr>
+        <w:pStyle w:val="ListParagraph"/>
+        <w:numPr>
+          <w:ilvl w:val="0"/>
+          <w:numId w:val="4"/>
+        </w:numPr>
+        <w:shd w:val="clear" w:color="auto" w:fill="272822"/>
+        <w:spacing w:after="0" w:line="285" w:lineRule="atLeast"/>
+        <w:rPr>
+          <w:rFonts w:ascii="Consolas" w:eastAsia="Times New Roman" w:hAnsi="Consolas" w:cs="Times New Roman"/>
+          <w:color w:val="FDFFF1"/>
+          <w:kern w:val="0"/>
+          <w:sz w:val="21"/>
+          <w:szCs w:val="21"/>
+          <w:lang w:eastAsia="en-IN" w:bidi="ar-SA"/>
+          <w14:ligatures w14:val="none"/>
+        </w:rPr>
+      </w:pPr>
+      <w:r>
+        <w:rPr>
+          <w:rFonts w:ascii="Consolas" w:eastAsia="Times New Roman" w:hAnsi="Consolas" w:cs="Times New Roman"/>
+          <w:color w:val="FDFFF1"/>
+          <w:kern w:val="0"/>
+          <w:sz w:val="21"/>
+          <w:szCs w:val="21"/>
+          <w:lang w:eastAsia="en-IN" w:bidi="ar-SA"/>
+          <w14:ligatures w14:val="none"/>
+        </w:rPr>
+        <w:t xml:space="preserve">      </w:t>
+      </w:r>
+      <w:r>
+        <w:rPr>
+          <w:rFonts w:ascii="Consolas" w:eastAsia="Times New Roman" w:hAnsi="Consolas" w:cs="Times New Roman"/>
+          <w:color w:val="919288"/>
+          <w:kern w:val="0"/>
+          <w:sz w:val="21"/>
+          <w:szCs w:val="21"/>
+          <w:lang w:eastAsia="en-IN" w:bidi="ar-SA"/>
+          <w14:ligatures w14:val="none"/>
+        </w:rPr>
+        <w:t>"</w:t>
+      </w:r>
+      <w:r>
+        <w:rPr>
+          <w:rFonts w:ascii="Consolas" w:eastAsia="Times New Roman" w:hAnsi="Consolas" w:cs="Times New Roman"/>
+          <w:color w:val="FDFFF1"/>
+          <w:kern w:val="0"/>
+          <w:sz w:val="21"/>
+          <w:szCs w:val="21"/>
+          <w:lang w:eastAsia="en-IN" w:bidi="ar-SA"/>
+          <w14:ligatures w14:val="none"/>
+        </w:rPr>
+        <w:t>version</w:t>
+      </w:r>
+      <w:r>
+        <w:rPr>
+          <w:rFonts w:ascii="Consolas" w:eastAsia="Times New Roman" w:hAnsi="Consolas" w:cs="Times New Roman"/>
+          <w:color w:val="919288"/>
+          <w:kern w:val="0"/>
+          <w:sz w:val="21"/>
+          <w:szCs w:val="21"/>
+          <w:lang w:eastAsia="en-IN" w:bidi="ar-SA"/>
+          <w14:ligatures w14:val="none"/>
+        </w:rPr>
+        <w:t>":</w:t>
+      </w:r>
+      <w:r>
+        <w:rPr>
+          <w:rFonts w:ascii="Consolas" w:eastAsia="Times New Roman" w:hAnsi="Consolas" w:cs="Times New Roman"/>
+          <w:color w:val="FDFFF1"/>
+          <w:kern w:val="0"/>
+          <w:sz w:val="21"/>
+          <w:szCs w:val="21"/>
+          <w:lang w:eastAsia="en-IN" w:bidi="ar-SA"/>
+          <w14:ligatures w14:val="none"/>
+        </w:rPr>
+        <w:t xml:space="preserve"> </w:t>
+      </w:r>
+      <w:r>
+        <w:rPr>
+          <w:rFonts w:ascii="Consolas" w:eastAsia="Times New Roman" w:hAnsi="Consolas" w:cs="Times New Roman"/>
+          <w:color w:val="919288"/>
+          <w:kern w:val="0"/>
+          <w:sz w:val="21"/>
+          <w:szCs w:val="21"/>
+          <w:lang w:eastAsia="en-IN" w:bidi="ar-SA"/>
+          <w14:ligatures w14:val="none"/>
+        </w:rPr>
+        <w:t>"</w:t>
+      </w:r>
+      <w:r>
+        <w:rPr>
+          <w:rFonts w:ascii="Consolas" w:eastAsia="Times New Roman" w:hAnsi="Consolas" w:cs="Times New Roman"/>
+          <w:color w:val="E6DB74"/>
+          <w:kern w:val="0"/>
+          <w:sz w:val="21"/>
+          <w:szCs w:val="21"/>
+          <w:lang w:eastAsia="en-IN" w:bidi="ar-SA"/>
+          <w14:ligatures w14:val="none"/>
+        </w:rPr>
+        <w:t>7.23.5</w:t>
+      </w:r>
+      <w:r>
+        <w:rPr>
+          <w:rFonts w:ascii="Consolas" w:eastAsia="Times New Roman" w:hAnsi="Consolas" w:cs="Times New Roman"/>
+          <w:color w:val="919288"/>
+          <w:kern w:val="0"/>
+          <w:sz w:val="21"/>
+          <w:szCs w:val="21"/>
+          <w:lang w:eastAsia="en-IN" w:bidi="ar-SA"/>
+          <w14:ligatures w14:val="none"/>
+        </w:rPr>
+        <w:t>",</w:t>
+      </w:r>
+    </w:p>
+    <w:p>
+      <w:pPr>
+        <w:pStyle w:val="ListParagraph"/>
+        <w:numPr>
+          <w:ilvl w:val="0"/>
+          <w:numId w:val="4"/>
+        </w:numPr>
+        <w:shd w:val="clear" w:color="auto" w:fill="272822"/>
+        <w:spacing w:after="0" w:line="285" w:lineRule="atLeast"/>
+        <w:rPr>
+          <w:rFonts w:ascii="Consolas" w:eastAsia="Times New Roman" w:hAnsi="Consolas" w:cs="Times New Roman"/>
+          <w:color w:val="FDFFF1"/>
+          <w:kern w:val="0"/>
+          <w:sz w:val="21"/>
+          <w:szCs w:val="21"/>
+          <w:lang w:eastAsia="en-IN" w:bidi="ar-SA"/>
+          <w14:ligatures w14:val="none"/>
+        </w:rPr>
+      </w:pPr>
+      <w:r>
+        <w:rPr>
+          <w:rFonts w:ascii="Consolas" w:eastAsia="Times New Roman" w:hAnsi="Consolas" w:cs="Times New Roman"/>
+          <w:color w:val="FDFFF1"/>
+          <w:kern w:val="0"/>
+          <w:sz w:val="21"/>
+          <w:szCs w:val="21"/>
+          <w:lang w:eastAsia="en-IN" w:bidi="ar-SA"/>
+          <w14:ligatures w14:val="none"/>
+        </w:rPr>
+        <w:t xml:space="preserve">      </w:t>
+      </w:r>
+      <w:r>
+        <w:rPr>
+          <w:rFonts w:ascii="Consolas" w:eastAsia="Times New Roman" w:hAnsi="Consolas" w:cs="Times New Roman"/>
+          <w:color w:val="919288"/>
+          <w:kern w:val="0"/>
+          <w:sz w:val="21"/>
+          <w:szCs w:val="21"/>
+          <w:lang w:eastAsia="en-IN" w:bidi="ar-SA"/>
+          <w14:ligatures w14:val="none"/>
+        </w:rPr>
+        <w:t>"</w:t>
+      </w:r>
+      <w:r>
+        <w:rPr>
+          <w:rFonts w:ascii="Consolas" w:eastAsia="Times New Roman" w:hAnsi="Consolas" w:cs="Times New Roman"/>
+          <w:color w:val="FDFFF1"/>
+          <w:kern w:val="0"/>
+          <w:sz w:val="21"/>
+          <w:szCs w:val="21"/>
+          <w:lang w:eastAsia="en-IN" w:bidi="ar-SA"/>
+          <w14:ligatures w14:val="none"/>
+        </w:rPr>
+        <w:t>resolved</w:t>
+      </w:r>
+      <w:r>
+        <w:rPr>
+          <w:rFonts w:ascii="Consolas" w:eastAsia="Times New Roman" w:hAnsi="Consolas" w:cs="Times New Roman"/>
+          <w:color w:val="919288"/>
+          <w:kern w:val="0"/>
+          <w:sz w:val="21"/>
+          <w:szCs w:val="21"/>
+          <w:lang w:eastAsia="en-IN" w:bidi="ar-SA"/>
+          <w14:ligatures w14:val="none"/>
+        </w:rPr>
+        <w:t>":</w:t>
+      </w:r>
+      <w:r>
+        <w:rPr>
+          <w:rFonts w:ascii="Consolas" w:eastAsia="Times New Roman" w:hAnsi="Consolas" w:cs="Times New Roman"/>
+          <w:color w:val="FDFFF1"/>
+          <w:kern w:val="0"/>
+          <w:sz w:val="21"/>
+          <w:szCs w:val="21"/>
+          <w:lang w:eastAsia="en-IN" w:bidi="ar-SA"/>
+          <w14:ligatures w14:val="none"/>
+        </w:rPr>
+        <w:t xml:space="preserve"> </w:t>
+      </w:r>
+      <w:r>
+        <w:rPr>
+          <w:rFonts w:ascii="Consolas" w:eastAsia="Times New Roman" w:hAnsi="Consolas" w:cs="Times New Roman"/>
+          <w:color w:val="919288"/>
+          <w:kern w:val="0"/>
+          <w:sz w:val="21"/>
+          <w:szCs w:val="21"/>
+          <w:lang w:eastAsia="en-IN" w:bidi="ar-SA"/>
+          <w14:ligatures w14:val="none"/>
+        </w:rPr>
+        <w:t>"</w:t>
+      </w:r>
+      <w:r>
+        <w:rPr>
+          <w:rFonts w:ascii="Consolas" w:eastAsia="Times New Roman" w:hAnsi="Consolas" w:cs="Times New Roman"/>
+          <w:color w:val="E6DB74"/>
+          <w:kern w:val="0"/>
+          <w:sz w:val="21"/>
+          <w:szCs w:val="21"/>
+          <w:lang w:eastAsia="en-IN" w:bidi="ar-SA"/>
+          <w14:ligatures w14:val="none"/>
+        </w:rPr>
+        <w:t>https://registry.npmjs.org/@babel/code-frame/-/code-frame-7.23.5.tgz</w:t>
+      </w:r>
+      <w:r>
+        <w:rPr>
+          <w:rFonts w:ascii="Consolas" w:eastAsia="Times New Roman" w:hAnsi="Consolas" w:cs="Times New Roman"/>
+          <w:color w:val="919288"/>
+          <w:kern w:val="0"/>
+          <w:sz w:val="21"/>
+          <w:szCs w:val="21"/>
+          <w:lang w:eastAsia="en-IN" w:bidi="ar-SA"/>
+          <w14:ligatures w14:val="none"/>
+        </w:rPr>
+        <w:t>",</w:t>
+      </w:r>
+    </w:p>
+    <w:p>
+      <w:pPr>
+        <w:pStyle w:val="ListParagraph"/>
+        <w:numPr>
+          <w:ilvl w:val="0"/>
+          <w:numId w:val="4"/>
+        </w:numPr>
+        <w:shd w:val="clear" w:color="auto" w:fill="272822"/>
+        <w:spacing w:after="0" w:line="285" w:lineRule="atLeast"/>
+        <w:rPr>
+          <w:rFonts w:ascii="Consolas" w:eastAsia="Times New Roman" w:hAnsi="Consolas" w:cs="Times New Roman"/>
+          <w:color w:val="FDFFF1"/>
+          <w:kern w:val="0"/>
+          <w:sz w:val="21"/>
+          <w:szCs w:val="21"/>
+          <w:lang w:eastAsia="en-IN" w:bidi="ar-SA"/>
+          <w14:ligatures w14:val="none"/>
+        </w:rPr>
+      </w:pPr>
+      <w:r>
+        <w:rPr>
+          <w:rFonts w:ascii="Consolas" w:eastAsia="Times New Roman" w:hAnsi="Consolas" w:cs="Times New Roman"/>
+          <w:color w:val="FDFFF1"/>
+          <w:kern w:val="0"/>
+          <w:sz w:val="21"/>
+          <w:szCs w:val="21"/>
+          <w:lang w:eastAsia="en-IN" w:bidi="ar-SA"/>
+          <w14:ligatures w14:val="none"/>
+        </w:rPr>
+        <w:t xml:space="preserve">      </w:t>
+      </w:r>
+      <w:r>
+        <w:rPr>
+          <w:rFonts w:ascii="Consolas" w:eastAsia="Times New Roman" w:hAnsi="Consolas" w:cs="Times New Roman"/>
+          <w:color w:val="919288"/>
+          <w:kern w:val="0"/>
+          <w:sz w:val="21"/>
+          <w:szCs w:val="21"/>
+          <w:lang w:eastAsia="en-IN" w:bidi="ar-SA"/>
+          <w14:ligatures w14:val="none"/>
+        </w:rPr>
+        <w:t>"</w:t>
+      </w:r>
+      <w:r>
+        <w:rPr>
+          <w:rFonts w:ascii="Consolas" w:eastAsia="Times New Roman" w:hAnsi="Consolas" w:cs="Times New Roman"/>
+          <w:color w:val="FDFFF1"/>
+          <w:kern w:val="0"/>
+          <w:sz w:val="21"/>
+          <w:szCs w:val="21"/>
+          <w:lang w:eastAsia="en-IN" w:bidi="ar-SA"/>
+          <w14:ligatures w14:val="none"/>
+        </w:rPr>
+        <w:t>integrity</w:t>
+      </w:r>
+      <w:r>
+        <w:rPr>
+          <w:rFonts w:ascii="Consolas" w:eastAsia="Times New Roman" w:hAnsi="Consolas" w:cs="Times New Roman"/>
+          <w:color w:val="919288"/>
+          <w:kern w:val="0"/>
+          <w:sz w:val="21"/>
+          <w:szCs w:val="21"/>
+          <w:lang w:eastAsia="en-IN" w:bidi="ar-SA"/>
+          <w14:ligatures w14:val="none"/>
+        </w:rPr>
+        <w:t>":</w:t>
+      </w:r>
+      <w:r>
+        <w:rPr>
+          <w:rFonts w:ascii="Consolas" w:eastAsia="Times New Roman" w:hAnsi="Consolas" w:cs="Times New Roman"/>
+          <w:color w:val="FDFFF1"/>
+          <w:kern w:val="0"/>
+          <w:sz w:val="21"/>
+          <w:szCs w:val="21"/>
+          <w:lang w:eastAsia="en-IN" w:bidi="ar-SA"/>
+          <w14:ligatures w14:val="none"/>
+        </w:rPr>
+        <w:t xml:space="preserve"> </w:t>
+      </w:r>
+      <w:r>
+        <w:rPr>
+          <w:rFonts w:ascii="Consolas" w:eastAsia="Times New Roman" w:hAnsi="Consolas" w:cs="Times New Roman"/>
+          <w:color w:val="919288"/>
+          <w:kern w:val="0"/>
+          <w:sz w:val="21"/>
+          <w:szCs w:val="21"/>
+          <w:lang w:eastAsia="en-IN" w:bidi="ar-SA"/>
+          <w14:ligatures w14:val="none"/>
+        </w:rPr>
+        <w:t>"</w:t>
+      </w:r>
+      <w:r>
+        <w:rPr>
+          <w:rFonts w:ascii="Consolas" w:eastAsia="Times New Roman" w:hAnsi="Consolas" w:cs="Times New Roman"/>
+          <w:color w:val="E6DB74"/>
+          <w:kern w:val="0"/>
+          <w:sz w:val="21"/>
+          <w:szCs w:val="21"/>
+          <w:lang w:eastAsia="en-IN" w:bidi="ar-SA"/>
+          <w14:ligatures w14:val="none"/>
+        </w:rPr>
+        <w:t>sha512-CgH3s1a96LipHCmSUmYFPwY7MNx8C3avkq7i4Wl3cfa662ldtUe4VM1TPXX70pfmrlWTb6jLqTYrZyT2ZTJBgA==</w:t>
+      </w:r>
+      <w:r>
+        <w:rPr>
+          <w:rFonts w:ascii="Consolas" w:eastAsia="Times New Roman" w:hAnsi="Consolas" w:cs="Times New Roman"/>
+          <w:color w:val="919288"/>
+          <w:kern w:val="0"/>
+          <w:sz w:val="21"/>
+          <w:szCs w:val="21"/>
+          <w:lang w:eastAsia="en-IN" w:bidi="ar-SA"/>
+          <w14:ligatures w14:val="none"/>
+        </w:rPr>
+        <w:t>",</w:t>
+      </w:r>
+    </w:p>
+    <w:p>
+      <w:pPr>
+        <w:pStyle w:val="ListParagraph"/>
+        <w:numPr>
+          <w:ilvl w:val="0"/>
+          <w:numId w:val="4"/>
+        </w:numPr>
+        <w:shd w:val="clear" w:color="auto" w:fill="272822"/>
+        <w:spacing w:after="0" w:line="285" w:lineRule="atLeast"/>
+        <w:rPr>
+          <w:rFonts w:ascii="Consolas" w:eastAsia="Times New Roman" w:hAnsi="Consolas" w:cs="Times New Roman"/>
+          <w:color w:val="FDFFF1"/>
+          <w:kern w:val="0"/>
+          <w:sz w:val="21"/>
+          <w:szCs w:val="21"/>
+          <w:lang w:eastAsia="en-IN" w:bidi="ar-SA"/>
+          <w14:ligatures w14:val="none"/>
+        </w:rPr>
+      </w:pPr>
+      <w:r>
+        <w:rPr>
+          <w:rFonts w:ascii="Consolas" w:eastAsia="Times New Roman" w:hAnsi="Consolas" w:cs="Times New Roman"/>
+          <w:color w:val="FDFFF1"/>
+          <w:kern w:val="0"/>
+          <w:sz w:val="21"/>
+          <w:szCs w:val="21"/>
+          <w:lang w:eastAsia="en-IN" w:bidi="ar-SA"/>
+          <w14:ligatures w14:val="none"/>
+        </w:rPr>
+        <w:t xml:space="preserve">      </w:t>
+      </w:r>
+      <w:r>
+        <w:rPr>
+          <w:rFonts w:ascii="Consolas" w:eastAsia="Times New Roman" w:hAnsi="Consolas" w:cs="Times New Roman"/>
+          <w:color w:val="919288"/>
+          <w:kern w:val="0"/>
+          <w:sz w:val="21"/>
+          <w:szCs w:val="21"/>
+          <w:lang w:eastAsia="en-IN" w:bidi="ar-SA"/>
+          <w14:ligatures w14:val="none"/>
+        </w:rPr>
+        <w:t>"</w:t>
+      </w:r>
+      <w:r>
+        <w:rPr>
+          <w:rFonts w:ascii="Consolas" w:eastAsia="Times New Roman" w:hAnsi="Consolas" w:cs="Times New Roman"/>
+          <w:color w:val="FDFFF1"/>
+          <w:kern w:val="0"/>
+          <w:sz w:val="21"/>
+          <w:szCs w:val="21"/>
+          <w:lang w:eastAsia="en-IN" w:bidi="ar-SA"/>
+          <w14:ligatures w14:val="none"/>
+        </w:rPr>
+        <w:t>dev</w:t>
+      </w:r>
+      <w:r>
+        <w:rPr>
+          <w:rFonts w:ascii="Consolas" w:eastAsia="Times New Roman" w:hAnsi="Consolas" w:cs="Times New Roman"/>
+          <w:color w:val="919288"/>
+          <w:kern w:val="0"/>
+          <w:sz w:val="21"/>
+          <w:szCs w:val="21"/>
+          <w:lang w:eastAsia="en-IN" w:bidi="ar-SA"/>
+          <w14:ligatures w14:val="none"/>
+        </w:rPr>
+        <w:t>":</w:t>
+      </w:r>
+      <w:r>
+        <w:rPr>
+          <w:rFonts w:ascii="Consolas" w:eastAsia="Times New Roman" w:hAnsi="Consolas" w:cs="Times New Roman"/>
+          <w:color w:val="FDFFF1"/>
+          <w:kern w:val="0"/>
+          <w:sz w:val="21"/>
+          <w:szCs w:val="21"/>
+          <w:lang w:eastAsia="en-IN" w:bidi="ar-SA"/>
+          <w14:ligatures w14:val="none"/>
+        </w:rPr>
+        <w:t xml:space="preserve"> </w:t>
+      </w:r>
+      <w:r>
+        <w:rPr>
+          <w:rFonts w:ascii="Consolas" w:eastAsia="Times New Roman" w:hAnsi="Consolas" w:cs="Times New Roman"/>
+          <w:color w:val="AE81FF"/>
+          <w:kern w:val="0"/>
+          <w:sz w:val="21"/>
+          <w:szCs w:val="21"/>
+          <w:lang w:eastAsia="en-IN" w:bidi="ar-SA"/>
+          <w14:ligatures w14:val="none"/>
+        </w:rPr>
+        <w:t>true</w:t>
+      </w:r>
+      <w:r>
+        <w:rPr>
+          <w:rFonts w:ascii="Consolas" w:eastAsia="Times New Roman" w:hAnsi="Consolas" w:cs="Times New Roman"/>
+          <w:color w:val="919288"/>
+          <w:kern w:val="0"/>
+          <w:sz w:val="21"/>
+          <w:szCs w:val="21"/>
+          <w:lang w:eastAsia="en-IN" w:bidi="ar-SA"/>
+          <w14:ligatures w14:val="none"/>
+        </w:rPr>
+        <w:t>,</w:t>
+      </w:r>
+    </w:p>
+    <w:p>
+      <w:pPr>
+        <w:pStyle w:val="ListParagraph"/>
+        <w:numPr>
+          <w:ilvl w:val="0"/>
+          <w:numId w:val="4"/>
+        </w:numPr>
+        <w:shd w:val="clear" w:color="auto" w:fill="272822"/>
+        <w:spacing w:after="0" w:line="285" w:lineRule="atLeast"/>
+        <w:rPr>
+          <w:rFonts w:ascii="Consolas" w:eastAsia="Times New Roman" w:hAnsi="Consolas" w:cs="Times New Roman"/>
+          <w:color w:val="FDFFF1"/>
+          <w:kern w:val="0"/>
+          <w:sz w:val="21"/>
+          <w:szCs w:val="21"/>
+          <w:lang w:eastAsia="en-IN" w:bidi="ar-SA"/>
+          <w14:ligatures w14:val="none"/>
+        </w:rPr>
+      </w:pPr>
+      <w:r>
+        <w:rPr>
+          <w:rFonts w:ascii="Consolas" w:eastAsia="Times New Roman" w:hAnsi="Consolas" w:cs="Times New Roman"/>
+          <w:color w:val="FDFFF1"/>
+          <w:kern w:val="0"/>
+          <w:sz w:val="21"/>
+          <w:szCs w:val="21"/>
+          <w:lang w:eastAsia="en-IN" w:bidi="ar-SA"/>
+          <w14:ligatures w14:val="none"/>
+        </w:rPr>
+        <w:t xml:space="preserve">      </w:t>
+      </w:r>
+      <w:r>
+        <w:rPr>
+          <w:rFonts w:ascii="Consolas" w:eastAsia="Times New Roman" w:hAnsi="Consolas" w:cs="Times New Roman"/>
+          <w:color w:val="919288"/>
+          <w:kern w:val="0"/>
+          <w:sz w:val="21"/>
+          <w:szCs w:val="21"/>
+          <w:lang w:eastAsia="en-IN" w:bidi="ar-SA"/>
+          <w14:ligatures w14:val="none"/>
+        </w:rPr>
+        <w:t>"</w:t>
+      </w:r>
+      <w:r>
+        <w:rPr>
+          <w:rFonts w:ascii="Consolas" w:eastAsia="Times New Roman" w:hAnsi="Consolas" w:cs="Times New Roman"/>
+          <w:color w:val="FDFFF1"/>
+          <w:kern w:val="0"/>
+          <w:sz w:val="21"/>
+          <w:szCs w:val="21"/>
+          <w:lang w:eastAsia="en-IN" w:bidi="ar-SA"/>
+          <w14:ligatures w14:val="none"/>
+        </w:rPr>
+        <w:t>dependencies</w:t>
+      </w:r>
+      <w:r>
+        <w:rPr>
+          <w:rFonts w:ascii="Consolas" w:eastAsia="Times New Roman" w:hAnsi="Consolas" w:cs="Times New Roman"/>
+          <w:color w:val="919288"/>
+          <w:kern w:val="0"/>
+          <w:sz w:val="21"/>
+          <w:szCs w:val="21"/>
+          <w:lang w:eastAsia="en-IN" w:bidi="ar-SA"/>
+          <w14:ligatures w14:val="none"/>
+        </w:rPr>
+        <w:t>":</w:t>
+      </w:r>
+      <w:r>
+        <w:rPr>
+          <w:rFonts w:ascii="Consolas" w:eastAsia="Times New Roman" w:hAnsi="Consolas" w:cs="Times New Roman"/>
+          <w:color w:val="FDFFF1"/>
+          <w:kern w:val="0"/>
+          <w:sz w:val="21"/>
+          <w:szCs w:val="21"/>
+          <w:lang w:eastAsia="en-IN" w:bidi="ar-SA"/>
+          <w14:ligatures w14:val="none"/>
+        </w:rPr>
+        <w:t xml:space="preserve"> </w:t>
+      </w:r>
+      <w:r>
+        <w:rPr>
+          <w:rFonts w:ascii="Consolas" w:eastAsia="Times New Roman" w:hAnsi="Consolas" w:cs="Times New Roman"/>
+          <w:color w:val="919288"/>
+          <w:kern w:val="0"/>
+          <w:sz w:val="21"/>
+          <w:szCs w:val="21"/>
+          <w:lang w:eastAsia="en-IN" w:bidi="ar-SA"/>
+          <w14:ligatures w14:val="none"/>
+        </w:rPr>
+        <w:t>{</w:t>
+      </w:r>
+    </w:p>
+    <w:p>
+      <w:pPr>
+        <w:pStyle w:val="ListParagraph"/>
+        <w:numPr>
+          <w:ilvl w:val="0"/>
+          <w:numId w:val="4"/>
+        </w:numPr>
+        <w:shd w:val="clear" w:color="auto" w:fill="272822"/>
+        <w:spacing w:after="0" w:line="285" w:lineRule="atLeast"/>
+        <w:rPr>
+          <w:rFonts w:ascii="Consolas" w:eastAsia="Times New Roman" w:hAnsi="Consolas" w:cs="Times New Roman"/>
+          <w:color w:val="FDFFF1"/>
+          <w:kern w:val="0"/>
+          <w:sz w:val="21"/>
+          <w:szCs w:val="21"/>
+          <w:lang w:eastAsia="en-IN" w:bidi="ar-SA"/>
+          <w14:ligatures w14:val="none"/>
+        </w:rPr>
+      </w:pPr>
+      <w:r>
+        <w:rPr>
+          <w:rFonts w:ascii="Consolas" w:eastAsia="Times New Roman" w:hAnsi="Consolas" w:cs="Times New Roman"/>
+          <w:color w:val="FDFFF1"/>
+          <w:kern w:val="0"/>
+          <w:sz w:val="21"/>
+          <w:szCs w:val="21"/>
+          <w:lang w:eastAsia="en-IN" w:bidi="ar-SA"/>
+          <w14:ligatures w14:val="none"/>
+        </w:rPr>
+        <w:t xml:space="preserve">        </w:t>
+      </w:r>
+      <w:r>
+        <w:rPr>
+          <w:rFonts w:ascii="Consolas" w:eastAsia="Times New Roman" w:hAnsi="Consolas" w:cs="Times New Roman"/>
+          <w:color w:val="919288"/>
+          <w:kern w:val="0"/>
+          <w:sz w:val="21"/>
+          <w:szCs w:val="21"/>
+          <w:lang w:eastAsia="en-IN" w:bidi="ar-SA"/>
+          <w14:ligatures w14:val="none"/>
+        </w:rPr>
+        <w:t>"</w:t>
+      </w:r>
+      <w:r>
+        <w:rPr>
+          <w:rFonts w:ascii="Consolas" w:eastAsia="Times New Roman" w:hAnsi="Consolas" w:cs="Times New Roman"/>
+          <w:color w:val="FDFFF1"/>
+          <w:kern w:val="0"/>
+          <w:sz w:val="21"/>
+          <w:szCs w:val="21"/>
+          <w:lang w:eastAsia="en-IN" w:bidi="ar-SA"/>
+          <w14:ligatures w14:val="none"/>
+        </w:rPr>
+        <w:t>@babel/highlight</w:t>
+      </w:r>
+      <w:r>
+        <w:rPr>
+          <w:rFonts w:ascii="Consolas" w:eastAsia="Times New Roman" w:hAnsi="Consolas" w:cs="Times New Roman"/>
+          <w:color w:val="919288"/>
+          <w:kern w:val="0"/>
+          <w:sz w:val="21"/>
+          <w:szCs w:val="21"/>
+          <w:lang w:eastAsia="en-IN" w:bidi="ar-SA"/>
+          <w14:ligatures w14:val="none"/>
+        </w:rPr>
+        <w:t>":</w:t>
+      </w:r>
+      <w:r>
+        <w:rPr>
+          <w:rFonts w:ascii="Consolas" w:eastAsia="Times New Roman" w:hAnsi="Consolas" w:cs="Times New Roman"/>
+          <w:color w:val="FDFFF1"/>
+          <w:kern w:val="0"/>
+          <w:sz w:val="21"/>
+          <w:szCs w:val="21"/>
+          <w:lang w:eastAsia="en-IN" w:bidi="ar-SA"/>
+          <w14:ligatures w14:val="none"/>
+        </w:rPr>
+        <w:t xml:space="preserve"> </w:t>
+      </w:r>
+      <w:r>
+        <w:rPr>
+          <w:rFonts w:ascii="Consolas" w:eastAsia="Times New Roman" w:hAnsi="Consolas" w:cs="Times New Roman"/>
+          <w:color w:val="919288"/>
+          <w:kern w:val="0"/>
+          <w:sz w:val="21"/>
+          <w:szCs w:val="21"/>
+          <w:lang w:eastAsia="en-IN" w:bidi="ar-SA"/>
+          <w14:ligatures w14:val="none"/>
+        </w:rPr>
+        <w:t>"</w:t>
+      </w:r>
+      <w:r>
+        <w:rPr>
+          <w:rFonts w:ascii="Consolas" w:eastAsia="Times New Roman" w:hAnsi="Consolas" w:cs="Times New Roman"/>
+          <w:color w:val="E6DB74"/>
+          <w:kern w:val="0"/>
+          <w:sz w:val="21"/>
+          <w:szCs w:val="21"/>
+          <w:lang w:eastAsia="en-IN" w:bidi="ar-SA"/>
+          <w14:ligatures w14:val="none"/>
+        </w:rPr>
+        <w:t>^7.23.4</w:t>
+      </w:r>
+      <w:r>
+        <w:rPr>
+          <w:rFonts w:ascii="Consolas" w:eastAsia="Times New Roman" w:hAnsi="Consolas" w:cs="Times New Roman"/>
+          <w:color w:val="919288"/>
+          <w:kern w:val="0"/>
+          <w:sz w:val="21"/>
+          <w:szCs w:val="21"/>
+          <w:lang w:eastAsia="en-IN" w:bidi="ar-SA"/>
+          <w14:ligatures w14:val="none"/>
+        </w:rPr>
+        <w:t>",</w:t>
+      </w:r>
+    </w:p>
+    <w:p>
+      <w:pPr>
+        <w:pStyle w:val="ListParagraph"/>
+        <w:numPr>
+          <w:ilvl w:val="0"/>
+          <w:numId w:val="4"/>
+        </w:numPr>
+        <w:shd w:val="clear" w:color="auto" w:fill="272822"/>
+        <w:spacing w:after="0" w:line="285" w:lineRule="atLeast"/>
+        <w:rPr>
+          <w:rFonts w:ascii="Consolas" w:eastAsia="Times New Roman" w:hAnsi="Consolas" w:cs="Times New Roman"/>
+          <w:color w:val="FDFFF1"/>
+          <w:kern w:val="0"/>
+          <w:sz w:val="21"/>
+          <w:szCs w:val="21"/>
+          <w:lang w:eastAsia="en-IN" w:bidi="ar-SA"/>
+          <w14:ligatures w14:val="none"/>
+        </w:rPr>
+      </w:pPr>
+      <w:r>
+        <w:rPr>
+          <w:rFonts w:ascii="Consolas" w:eastAsia="Times New Roman" w:hAnsi="Consolas" w:cs="Times New Roman"/>
+          <w:color w:val="FDFFF1"/>
+          <w:kern w:val="0"/>
+          <w:sz w:val="21"/>
+          <w:szCs w:val="21"/>
+          <w:lang w:eastAsia="en-IN" w:bidi="ar-SA"/>
+          <w14:ligatures w14:val="none"/>
+        </w:rPr>
+        <w:t xml:space="preserve">        </w:t>
+      </w:r>
+      <w:r>
+        <w:rPr>
+          <w:rFonts w:ascii="Consolas" w:eastAsia="Times New Roman" w:hAnsi="Consolas" w:cs="Times New Roman"/>
+          <w:color w:val="919288"/>
+          <w:kern w:val="0"/>
+          <w:sz w:val="21"/>
+          <w:szCs w:val="21"/>
+          <w:lang w:eastAsia="en-IN" w:bidi="ar-SA"/>
+          <w14:ligatures w14:val="none"/>
+        </w:rPr>
+        <w:t>"</w:t>
+      </w:r>
+      <w:r>
+        <w:rPr>
+          <w:rFonts w:ascii="Consolas" w:eastAsia="Times New Roman" w:hAnsi="Consolas" w:cs="Times New Roman"/>
+          <w:color w:val="FDFFF1"/>
+          <w:kern w:val="0"/>
+          <w:sz w:val="21"/>
+          <w:szCs w:val="21"/>
+          <w:lang w:eastAsia="en-IN" w:bidi="ar-SA"/>
+          <w14:ligatures w14:val="none"/>
+        </w:rPr>
+        <w:t>chalk</w:t>
+      </w:r>
+      <w:r>
+        <w:rPr>
+          <w:rFonts w:ascii="Consolas" w:eastAsia="Times New Roman" w:hAnsi="Consolas" w:cs="Times New Roman"/>
+          <w:color w:val="919288"/>
+          <w:kern w:val="0"/>
+          <w:sz w:val="21"/>
+          <w:szCs w:val="21"/>
+          <w:lang w:eastAsia="en-IN" w:bidi="ar-SA"/>
+          <w14:ligatures w14:val="none"/>
+        </w:rPr>
+        <w:t>":</w:t>
+      </w:r>
+      <w:r>
+        <w:rPr>
+          <w:rFonts w:ascii="Consolas" w:eastAsia="Times New Roman" w:hAnsi="Consolas" w:cs="Times New Roman"/>
+          <w:color w:val="FDFFF1"/>
+          <w:kern w:val="0"/>
+          <w:sz w:val="21"/>
+          <w:szCs w:val="21"/>
+          <w:lang w:eastAsia="en-IN" w:bidi="ar-SA"/>
+          <w14:ligatures w14:val="none"/>
+        </w:rPr>
+        <w:t xml:space="preserve"> </w:t>
+      </w:r>
+      <w:r>
+        <w:rPr>
+          <w:rFonts w:ascii="Consolas" w:eastAsia="Times New Roman" w:hAnsi="Consolas" w:cs="Times New Roman"/>
+          <w:color w:val="919288"/>
+          <w:kern w:val="0"/>
+          <w:sz w:val="21"/>
+          <w:szCs w:val="21"/>
+          <w:lang w:eastAsia="en-IN" w:bidi="ar-SA"/>
+          <w14:ligatures w14:val="none"/>
+        </w:rPr>
+        <w:t>"</w:t>
+      </w:r>
+      <w:r>
+        <w:rPr>
+          <w:rFonts w:ascii="Consolas" w:eastAsia="Times New Roman" w:hAnsi="Consolas" w:cs="Times New Roman"/>
+          <w:color w:val="E6DB74"/>
+          <w:kern w:val="0"/>
+          <w:sz w:val="21"/>
+          <w:szCs w:val="21"/>
+          <w:lang w:eastAsia="en-IN" w:bidi="ar-SA"/>
+          <w14:ligatures w14:val="none"/>
+        </w:rPr>
+        <w:t>^2.4.2</w:t>
+      </w:r>
+      <w:r>
+        <w:rPr>
+          <w:rFonts w:ascii="Consolas" w:eastAsia="Times New Roman" w:hAnsi="Consolas" w:cs="Times New Roman"/>
+          <w:color w:val="919288"/>
+          <w:kern w:val="0"/>
+          <w:sz w:val="21"/>
+          <w:szCs w:val="21"/>
+          <w:lang w:eastAsia="en-IN" w:bidi="ar-SA"/>
+          <w14:ligatures w14:val="none"/>
+        </w:rPr>
+        <w:t>"</w:t>
+      </w:r>
+    </w:p>
+    <w:p>
+      <w:pPr>
+        <w:pStyle w:val="ListParagraph"/>
+        <w:numPr>
+          <w:ilvl w:val="0"/>
+          <w:numId w:val="4"/>
+        </w:numPr>
+        <w:shd w:val="clear" w:color="auto" w:fill="272822"/>
+        <w:spacing w:after="0" w:line="285" w:lineRule="atLeast"/>
+        <w:rPr>
+          <w:rFonts w:ascii="Consolas" w:eastAsia="Times New Roman" w:hAnsi="Consolas" w:cs="Times New Roman"/>
+          <w:color w:val="FDFFF1"/>
+          <w:kern w:val="0"/>
+          <w:sz w:val="21"/>
+          <w:szCs w:val="21"/>
+          <w:lang w:eastAsia="en-IN" w:bidi="ar-SA"/>
+          <w14:ligatures w14:val="none"/>
+        </w:rPr>
+      </w:pPr>
+      <w:r>
+        <w:rPr>
+          <w:rFonts w:ascii="Consolas" w:eastAsia="Times New Roman" w:hAnsi="Consolas" w:cs="Times New Roman"/>
+          <w:color w:val="FDFFF1"/>
+          <w:kern w:val="0"/>
+          <w:sz w:val="21"/>
+          <w:szCs w:val="21"/>
+          <w:lang w:eastAsia="en-IN" w:bidi="ar-SA"/>
+          <w14:ligatures w14:val="none"/>
+        </w:rPr>
+        <w:t xml:space="preserve">      </w:t>
+      </w:r>
+      <w:r>
+        <w:rPr>
+          <w:rFonts w:ascii="Consolas" w:eastAsia="Times New Roman" w:hAnsi="Consolas" w:cs="Times New Roman"/>
+          <w:color w:val="919288"/>
+          <w:kern w:val="0"/>
+          <w:sz w:val="21"/>
+          <w:szCs w:val="21"/>
+          <w:lang w:eastAsia="en-IN" w:bidi="ar-SA"/>
+          <w14:ligatures w14:val="none"/>
+        </w:rPr>
+        <w:t>},</w:t>
+      </w:r>
+    </w:p>
+    <w:p>
+      <w:pPr>
+        <w:pStyle w:val="ListParagraph"/>
+        <w:numPr>
+          <w:ilvl w:val="0"/>
+          <w:numId w:val="4"/>
+        </w:numPr>
+        <w:shd w:val="clear" w:color="auto" w:fill="272822"/>
+        <w:spacing w:after="0" w:line="285" w:lineRule="atLeast"/>
+        <w:rPr>
+          <w:rFonts w:ascii="Consolas" w:eastAsia="Times New Roman" w:hAnsi="Consolas" w:cs="Times New Roman"/>
+          <w:color w:val="FDFFF1"/>
+          <w:kern w:val="0"/>
+          <w:sz w:val="21"/>
+          <w:szCs w:val="21"/>
+          <w:lang w:eastAsia="en-IN" w:bidi="ar-SA"/>
+          <w14:ligatures w14:val="none"/>
+        </w:rPr>
+      </w:pPr>
+      <w:r>
+        <w:rPr>
+          <w:rFonts w:ascii="Consolas" w:eastAsia="Times New Roman" w:hAnsi="Consolas" w:cs="Times New Roman"/>
+          <w:color w:val="FDFFF1"/>
+          <w:kern w:val="0"/>
+          <w:sz w:val="21"/>
+          <w:szCs w:val="21"/>
+          <w:lang w:eastAsia="en-IN" w:bidi="ar-SA"/>
+          <w14:ligatures w14:val="none"/>
+        </w:rPr>
+        <w:t xml:space="preserve">      </w:t>
+      </w:r>
+      <w:r>
+        <w:rPr>
+          <w:rFonts w:ascii="Consolas" w:eastAsia="Times New Roman" w:hAnsi="Consolas" w:cs="Times New Roman"/>
+          <w:color w:val="919288"/>
+          <w:kern w:val="0"/>
+          <w:sz w:val="21"/>
+          <w:szCs w:val="21"/>
+          <w:lang w:eastAsia="en-IN" w:bidi="ar-SA"/>
+          <w14:ligatures w14:val="none"/>
+        </w:rPr>
+        <w:t>"</w:t>
+      </w:r>
+      <w:r>
+        <w:rPr>
+          <w:rFonts w:ascii="Consolas" w:eastAsia="Times New Roman" w:hAnsi="Consolas" w:cs="Times New Roman"/>
+          <w:color w:val="FDFFF1"/>
+          <w:kern w:val="0"/>
+          <w:sz w:val="21"/>
+          <w:szCs w:val="21"/>
+          <w:lang w:eastAsia="en-IN" w:bidi="ar-SA"/>
+          <w14:ligatures w14:val="none"/>
+        </w:rPr>
+        <w:t>engines</w:t>
+      </w:r>
+      <w:r>
+        <w:rPr>
+          <w:rFonts w:ascii="Consolas" w:eastAsia="Times New Roman" w:hAnsi="Consolas" w:cs="Times New Roman"/>
+          <w:color w:val="919288"/>
+          <w:kern w:val="0"/>
+          <w:sz w:val="21"/>
+          <w:szCs w:val="21"/>
+          <w:lang w:eastAsia="en-IN" w:bidi="ar-SA"/>
+          <w14:ligatures w14:val="none"/>
+        </w:rPr>
+        <w:t>":</w:t>
+      </w:r>
+      <w:r>
+        <w:rPr>
+          <w:rFonts w:ascii="Consolas" w:eastAsia="Times New Roman" w:hAnsi="Consolas" w:cs="Times New Roman"/>
+          <w:color w:val="FDFFF1"/>
+          <w:kern w:val="0"/>
+          <w:sz w:val="21"/>
+          <w:szCs w:val="21"/>
+          <w:lang w:eastAsia="en-IN" w:bidi="ar-SA"/>
+          <w14:ligatures w14:val="none"/>
+        </w:rPr>
+        <w:t xml:space="preserve"> </w:t>
+      </w:r>
+      <w:r>
+        <w:rPr>
+          <w:rFonts w:ascii="Consolas" w:eastAsia="Times New Roman" w:hAnsi="Consolas" w:cs="Times New Roman"/>
+          <w:color w:val="919288"/>
+          <w:kern w:val="0"/>
+          <w:sz w:val="21"/>
+          <w:szCs w:val="21"/>
+          <w:lang w:eastAsia="en-IN" w:bidi="ar-SA"/>
+          <w14:ligatures w14:val="none"/>
+        </w:rPr>
+        <w:t>{</w:t>
+      </w:r>
+    </w:p>
+    <w:p>
+      <w:pPr>
+        <w:pStyle w:val="ListParagraph"/>
+        <w:numPr>
+          <w:ilvl w:val="0"/>
+          <w:numId w:val="4"/>
+        </w:numPr>
+        <w:shd w:val="clear" w:color="auto" w:fill="272822"/>
+        <w:spacing w:after="0" w:line="285" w:lineRule="atLeast"/>
+        <w:rPr>
+          <w:rFonts w:ascii="Consolas" w:eastAsia="Times New Roman" w:hAnsi="Consolas" w:cs="Times New Roman"/>
+          <w:color w:val="FDFFF1"/>
+          <w:kern w:val="0"/>
+          <w:sz w:val="21"/>
+          <w:szCs w:val="21"/>
+          <w:lang w:eastAsia="en-IN" w:bidi="ar-SA"/>
+          <w14:ligatures w14:val="none"/>
+        </w:rPr>
+      </w:pPr>
+      <w:r>
+        <w:rPr>
+          <w:rFonts w:ascii="Consolas" w:eastAsia="Times New Roman" w:hAnsi="Consolas" w:cs="Times New Roman"/>
+          <w:color w:val="FDFFF1"/>
+          <w:kern w:val="0"/>
+          <w:sz w:val="21"/>
+          <w:szCs w:val="21"/>
+          <w:lang w:eastAsia="en-IN" w:bidi="ar-SA"/>
+          <w14:ligatures w14:val="none"/>
+        </w:rPr>
+        <w:t xml:space="preserve">        </w:t>
+      </w:r>
+      <w:r>
+        <w:rPr>
+          <w:rFonts w:ascii="Consolas" w:eastAsia="Times New Roman" w:hAnsi="Consolas" w:cs="Times New Roman"/>
+          <w:color w:val="919288"/>
+          <w:kern w:val="0"/>
+          <w:sz w:val="21"/>
+          <w:szCs w:val="21"/>
+          <w:lang w:eastAsia="en-IN" w:bidi="ar-SA"/>
+          <w14:ligatures w14:val="none"/>
+        </w:rPr>
+        <w:t>"</w:t>
+      </w:r>
+      <w:r>
+        <w:rPr>
+          <w:rFonts w:ascii="Consolas" w:eastAsia="Times New Roman" w:hAnsi="Consolas" w:cs="Times New Roman"/>
+          <w:color w:val="FDFFF1"/>
+          <w:kern w:val="0"/>
+          <w:sz w:val="21"/>
+          <w:szCs w:val="21"/>
+          <w:lang w:eastAsia="en-IN" w:bidi="ar-SA"/>
+          <w14:ligatures w14:val="none"/>
+        </w:rPr>
+        <w:t>node</w:t>
+      </w:r>
+      <w:r>
+        <w:rPr>
+          <w:rFonts w:ascii="Consolas" w:eastAsia="Times New Roman" w:hAnsi="Consolas" w:cs="Times New Roman"/>
+          <w:color w:val="919288"/>
+          <w:kern w:val="0"/>
+          <w:sz w:val="21"/>
+          <w:szCs w:val="21"/>
+          <w:lang w:eastAsia="en-IN" w:bidi="ar-SA"/>
+          <w14:ligatures w14:val="none"/>
+        </w:rPr>
+        <w:t>":</w:t>
+      </w:r>
+      <w:r>
+        <w:rPr>
+          <w:rFonts w:ascii="Consolas" w:eastAsia="Times New Roman" w:hAnsi="Consolas" w:cs="Times New Roman"/>
+          <w:color w:val="FDFFF1"/>
+          <w:kern w:val="0"/>
+          <w:sz w:val="21"/>
+          <w:szCs w:val="21"/>
+          <w:lang w:eastAsia="en-IN" w:bidi="ar-SA"/>
+          <w14:ligatures w14:val="none"/>
+        </w:rPr>
+        <w:t xml:space="preserve"> </w:t>
+      </w:r>
+      <w:r>
+        <w:rPr>
+          <w:rFonts w:ascii="Consolas" w:eastAsia="Times New Roman" w:hAnsi="Consolas" w:cs="Times New Roman"/>
+          <w:color w:val="919288"/>
+          <w:kern w:val="0"/>
+          <w:sz w:val="21"/>
+          <w:szCs w:val="21"/>
+          <w:lang w:eastAsia="en-IN" w:bidi="ar-SA"/>
+          <w14:ligatures w14:val="none"/>
+        </w:rPr>
+        <w:t>"</w:t>
+      </w:r>
+      <w:r>
+        <w:rPr>
+          <w:rFonts w:ascii="Consolas" w:eastAsia="Times New Roman" w:hAnsi="Consolas" w:cs="Times New Roman"/>
+          <w:color w:val="E6DB74"/>
+          <w:kern w:val="0"/>
+          <w:sz w:val="21"/>
+          <w:szCs w:val="21"/>
+          <w:lang w:eastAsia="en-IN" w:bidi="ar-SA"/>
+          <w14:ligatures w14:val="none"/>
+        </w:rPr>
+        <w:t>&gt;=6.9.0</w:t>
+      </w:r>
+      <w:r>
+        <w:rPr>
+          <w:rFonts w:ascii="Consolas" w:eastAsia="Times New Roman" w:hAnsi="Consolas" w:cs="Times New Roman"/>
+          <w:color w:val="919288"/>
+          <w:kern w:val="0"/>
+          <w:sz w:val="21"/>
+          <w:szCs w:val="21"/>
+          <w:lang w:eastAsia="en-IN" w:bidi="ar-SA"/>
+          <w14:ligatures w14:val="none"/>
+        </w:rPr>
+        <w:t>"</w:t>
+      </w:r>
+    </w:p>
+    <w:p>
+      <w:pPr>
+        <w:pStyle w:val="ListParagraph"/>
+        <w:numPr>
+          <w:ilvl w:val="0"/>
+          <w:numId w:val="4"/>
+        </w:numPr>
+        <w:shd w:val="clear" w:color="auto" w:fill="272822"/>
+        <w:spacing w:after="0" w:line="285" w:lineRule="atLeast"/>
+        <w:rPr>
+          <w:rFonts w:ascii="Consolas" w:eastAsia="Times New Roman" w:hAnsi="Consolas" w:cs="Times New Roman"/>
+          <w:color w:val="FDFFF1"/>
+          <w:kern w:val="0"/>
+          <w:sz w:val="21"/>
+          <w:szCs w:val="21"/>
+          <w:lang w:eastAsia="en-IN" w:bidi="ar-SA"/>
+          <w14:ligatures w14:val="none"/>
+        </w:rPr>
+      </w:pPr>
+      <w:r>
+        <w:rPr>
+          <w:rFonts w:ascii="Consolas" w:eastAsia="Times New Roman" w:hAnsi="Consolas" w:cs="Times New Roman"/>
+          <w:color w:val="FDFFF1"/>
+          <w:kern w:val="0"/>
+          <w:sz w:val="21"/>
+          <w:szCs w:val="21"/>
+          <w:lang w:eastAsia="en-IN" w:bidi="ar-SA"/>
+          <w14:ligatures w14:val="none"/>
+        </w:rPr>
+        <w:t xml:space="preserve">      </w:t>
+      </w:r>
+      <w:r>
+        <w:rPr>
+          <w:rFonts w:ascii="Consolas" w:eastAsia="Times New Roman" w:hAnsi="Consolas" w:cs="Times New Roman"/>
+          <w:color w:val="919288"/>
+          <w:kern w:val="0"/>
+          <w:sz w:val="21"/>
+          <w:szCs w:val="21"/>
+          <w:lang w:eastAsia="en-IN" w:bidi="ar-SA"/>
+          <w14:ligatures w14:val="none"/>
+        </w:rPr>
+        <w:t>}</w:t>
+      </w:r>
+    </w:p>
+    <w:p>
+      <w:pPr>
+        <w:pStyle w:val="ListParagraph"/>
+        <w:numPr>
+          <w:ilvl w:val="0"/>
+          <w:numId w:val="4"/>
+        </w:numPr>
+        <w:shd w:val="clear" w:color="auto" w:fill="272822"/>
+        <w:spacing w:after="0" w:line="285" w:lineRule="atLeast"/>
+        <w:rPr>
+          <w:rFonts w:ascii="Consolas" w:eastAsia="Times New Roman" w:hAnsi="Consolas" w:cs="Times New Roman"/>
+          <w:color w:val="FDFFF1"/>
+          <w:kern w:val="0"/>
+          <w:sz w:val="21"/>
+          <w:szCs w:val="21"/>
+          <w:lang w:eastAsia="en-IN" w:bidi="ar-SA"/>
+          <w14:ligatures w14:val="none"/>
+        </w:rPr>
+      </w:pPr>
+      <w:r>
+        <w:rPr>
+          <w:rFonts w:ascii="Consolas" w:eastAsia="Times New Roman" w:hAnsi="Consolas" w:cs="Times New Roman"/>
+          <w:color w:val="FDFFF1"/>
+          <w:kern w:val="0"/>
+          <w:sz w:val="21"/>
+          <w:szCs w:val="21"/>
+          <w:lang w:eastAsia="en-IN" w:bidi="ar-SA"/>
+          <w14:ligatures w14:val="none"/>
+        </w:rPr>
+        <w:t xml:space="preserve">    </w:t>
+      </w:r>
+      <w:r>
+        <w:rPr>
+          <w:rFonts w:ascii="Consolas" w:eastAsia="Times New Roman" w:hAnsi="Consolas" w:cs="Times New Roman"/>
+          <w:color w:val="919288"/>
+          <w:kern w:val="0"/>
+          <w:sz w:val="21"/>
+          <w:szCs w:val="21"/>
+          <w:lang w:eastAsia="en-IN" w:bidi="ar-SA"/>
+          <w14:ligatures w14:val="none"/>
+        </w:rPr>
+        <w:t>},</w:t>
+      </w:r>
+    </w:p>
+    <w:p>
+      <w:pPr>
+        <w:pStyle w:val="ListParagraph"/>
+        <w:numPr>
+          <w:ilvl w:val="0"/>
+          <w:numId w:val="4"/>
+        </w:numPr>
+      </w:pPr>
+      <w:r>
+        <w:t xml:space="preserve">Above data is from package-lock.json, </w:t>
+      </w:r>
+      <w:r>
+        <w:rPr>
+          <w:b/>
+          <w:bCs/>
+          <w:highlight w:val="red"/>
+        </w:rPr>
+        <w:t>here the integrity meaning</w:t>
+      </w:r>
+    </w:p>
+    <w:p>
+      <w:pPr>
+        <w:pStyle w:val="ListParagraph"/>
+        <w:numPr>
+          <w:ilvl w:val="0"/>
+          <w:numId w:val="3"/>
+        </w:numPr>
+      </w:pPr>
+      <w:r>
+        <w:t>This is Hash, have you heard of that thing it is working on my Local, I Don’t know how it break / it’s not working  on Production</w:t>
+      </w:r>
+    </w:p>
+    <w:p>
+      <w:pPr>
+        <w:pStyle w:val="ListParagraph"/>
+        <w:numPr>
+          <w:ilvl w:val="0"/>
+          <w:numId w:val="3"/>
+        </w:numPr>
+      </w:pPr>
+      <w:r>
+        <w:t xml:space="preserve">So basically to avoid that package-lock.json keeps hash to verify that whatever is there in my machine is the same version which is being deployed onto the production. </w:t>
+      </w:r>
+    </w:p>
+    <w:p>
+      <w:pPr>
+        <w:pStyle w:val="ListParagraph"/>
+        <w:numPr>
+          <w:ilvl w:val="0"/>
+          <w:numId w:val="3"/>
+        </w:numPr>
+      </w:pPr>
+      <w:r>
+        <w:t xml:space="preserve">It’s very important file package-lock.json it keeps a track of all the </w:t>
+      </w:r>
+      <w:r>
+        <w:rPr>
+          <w:u w:val="single"/>
+        </w:rPr>
+        <w:t>exact versions</w:t>
+      </w:r>
+      <w:r>
+        <w:t xml:space="preserve"> of all dependencies</w:t>
+      </w:r>
+    </w:p>
+    <w:p>
+      <w:pPr>
+        <w:pStyle w:val="ListParagraph"/>
+        <w:numPr>
+          <w:ilvl w:val="0"/>
+          <w:numId w:val="4"/>
+        </w:numPr>
+      </w:pPr>
+      <w:r>
+        <w:lastRenderedPageBreak/>
+        <w:t>When we install parcel there is one more thing that was created i.e node_modules</w:t>
+      </w:r>
+    </w:p>
+    <w:p/>
+    <w:p>
+      <w:r>
+        <w:t>Q:- What is node_modules folder in react (BookPage-15)</w:t>
+      </w:r>
+    </w:p>
+    <w:p>
+      <w:pPr>
+        <w:pStyle w:val="ListParagraph"/>
+        <w:numPr>
+          <w:ilvl w:val="0"/>
+          <w:numId w:val="3"/>
+        </w:numPr>
+      </w:pPr>
+      <w:r>
+        <w:t>When creating a new React app your project will be populated with a bunch of new folders and files, and you may have noticed a </w:t>
+      </w:r>
+      <w:r>
+        <w:rPr>
+          <w:b/>
+          <w:bCs/>
+        </w:rPr>
+        <w:t>node_modules</w:t>
+      </w:r>
+      <w:r>
+        <w:t> folder that contains an insane amount of folders.</w:t>
+      </w:r>
+    </w:p>
+    <w:p>
+      <w:pPr>
+        <w:pStyle w:val="ListParagraph"/>
+        <w:numPr>
+          <w:ilvl w:val="0"/>
+          <w:numId w:val="3"/>
+        </w:numPr>
+      </w:pPr>
+      <w:r>
+        <w:t>Because our needs parcel / project has dependency parcel. Now parcel as a project has it’s own dependencies and those dependencies can have it’s own dependencies, those dependencies can gave their own dependencies, this is known as “</w:t>
+      </w:r>
+      <w:r>
+        <w:rPr>
+          <w:b/>
+          <w:bCs/>
+          <w:color w:val="FF0000"/>
+          <w:u w:val="single"/>
+        </w:rPr>
+        <w:t>Transitive Dependencies</w:t>
+      </w:r>
+      <w:r>
+        <w:t>”, Now this parcel can itself be dependent on lot of things. Parcel cannot do all these things on its own, parcel needs help of a lot of other packages, example parcel needs help of Babel also.(</w:t>
+      </w:r>
+      <w:r>
+        <w:rPr>
+          <w:i/>
+          <w:iCs/>
+          <w:u w:val="single"/>
+        </w:rPr>
+        <w:t>Akshay Saini</w:t>
+      </w:r>
+      <w:r>
+        <w:t>)</w:t>
+      </w:r>
+    </w:p>
+    <w:p>
+      <w:pPr>
+        <w:pStyle w:val="ListParagraph"/>
+        <w:numPr>
+          <w:ilvl w:val="0"/>
+          <w:numId w:val="3"/>
+        </w:numPr>
+      </w:pPr>
+      <w:r>
+        <w:t>node_modules are one of the most important directories in your React project as React requires node_modules to run. The node_modules directory is where all the dependancies packages are stored that are used to build and run your react project.</w:t>
+      </w:r>
+    </w:p>
+    <w:p>
+      <w:pPr>
+        <w:pStyle w:val="ListParagraph"/>
+        <w:numPr>
+          <w:ilvl w:val="0"/>
+          <w:numId w:val="3"/>
+        </w:numPr>
+      </w:pPr>
+      <w:r>
+        <w:t>So this is you'll find packages like React and React-DOM, your build packages like Vite, Babal or Webpack, and linters like ESLint or Prettier to name just a few. This directory can contain hundreds of dependancies!</w:t>
+      </w:r>
+    </w:p>
+    <w:p>
+      <w:pPr>
+        <w:pStyle w:val="ListParagraph"/>
+        <w:numPr>
+          <w:ilvl w:val="0"/>
+          <w:numId w:val="3"/>
+        </w:numPr>
+        <w:rPr>
+          <w:b/>
+          <w:bCs/>
+        </w:rPr>
+      </w:pPr>
+      <w:r>
+        <w:t xml:space="preserve">Q:- </w:t>
+      </w:r>
+      <w:r>
+        <w:rPr>
+          <w:b/>
+          <w:bCs/>
+        </w:rPr>
+        <w:t>Why aren't they included in version control?</w:t>
+      </w:r>
+    </w:p>
+    <w:p>
+      <w:pPr>
+        <w:pStyle w:val="ListParagraph"/>
+        <w:numPr>
+          <w:ilvl w:val="0"/>
+          <w:numId w:val="3"/>
+        </w:numPr>
+      </w:pPr>
+      <w:r>
+        <w:t xml:space="preserve">=&gt; </w:t>
+      </w:r>
+      <w:r>
+        <w:t>The main reason is the sheer size of this directory. Rather than including hundreds of package dependancies in version control, we can instead track a file called </w:t>
+      </w:r>
+      <w:r>
+        <w:rPr>
+          <w:b/>
+          <w:bCs/>
+        </w:rPr>
+        <w:t>package.json</w:t>
+      </w:r>
+      <w:r>
+        <w:t> which contains information about the project, and a list of dependencies required by the app. Other developers can use the package.json file and </w:t>
+      </w:r>
+      <w:r>
+        <w:rPr>
+          <w:b/>
+          <w:bCs/>
+        </w:rPr>
+        <w:t>npm install</w:t>
+      </w:r>
+      <w:r>
+        <w:t> to regenerate the node_modules.</w:t>
+      </w:r>
+    </w:p>
+    <w:p>
+      <w:pPr>
+        <w:pStyle w:val="ListParagraph"/>
+      </w:pPr>
+    </w:p>
+    <w:p>
+      <w:pPr>
+        <w:ind w:left="360"/>
+        <w:rPr>
+          <w:b/>
+          <w:bCs/>
+        </w:rPr>
+      </w:pPr>
+      <w:r>
+        <w:t xml:space="preserve"># </w:t>
+      </w:r>
+      <w:r>
+        <w:rPr>
+          <w:rFonts w:ascii="Segoe UI Emoji" w:hAnsi="Segoe UI Emoji" w:cs="Segoe UI Emoji"/>
+          <w:b/>
+          <w:bCs/>
+        </w:rPr>
+        <w:t>😱</w:t>
+      </w:r>
+      <w:r>
+        <w:rPr>
+          <w:b/>
+          <w:bCs/>
+        </w:rPr>
+        <w:t xml:space="preserve"> </w:t>
+      </w:r>
+      <w:r>
+        <w:rPr>
+          <w:b/>
+          <w:bCs/>
+        </w:rPr>
+        <w:t>when</w:t>
+      </w:r>
+      <w:r>
+        <w:rPr>
+          <w:b/>
+          <w:bCs/>
+        </w:rPr>
+        <w:t xml:space="preserve"> accidentally tracked node_modules</w:t>
+      </w:r>
+    </w:p>
+    <w:p>
+      <w:pPr>
+        <w:pStyle w:val="ListParagraph"/>
+        <w:numPr>
+          <w:ilvl w:val="0"/>
+          <w:numId w:val="4"/>
+        </w:numPr>
+      </w:pPr>
+      <w:r>
+        <w:t>Best practice would be to include the node_modules in the </w:t>
+      </w:r>
+      <w:r>
+        <w:rPr>
+          <w:b/>
+          <w:bCs/>
+        </w:rPr>
+        <w:t>.gitignore</w:t>
+      </w:r>
+      <w:r>
+        <w:t xml:space="preserve"> file in your project before pushing any code, </w:t>
+      </w:r>
+    </w:p>
+    <w:p>
+      <w:pPr>
+        <w:pStyle w:val="ListParagraph"/>
+        <w:numPr>
+          <w:ilvl w:val="0"/>
+          <w:numId w:val="4"/>
+        </w:numPr>
+      </w:pPr>
+      <w:r>
+        <w:t xml:space="preserve">which will prevent version control from tracking this folder - but if you've accidentally tracked and pushed the node_modules to GitHub, like I did in my first project </w:t>
+      </w:r>
+      <w:r>
+        <w:rPr>
+          <w:rFonts w:ascii="Segoe UI Emoji" w:hAnsi="Segoe UI Emoji" w:cs="Segoe UI Emoji"/>
+        </w:rPr>
+        <w:t>🤦🏻</w:t>
+      </w:r>
+      <w:r>
+        <w:t>‍</w:t>
+      </w:r>
+      <w:r>
+        <w:rPr>
+          <w:rFonts w:ascii="Segoe UI Emoji" w:hAnsi="Segoe UI Emoji" w:cs="Segoe UI Emoji"/>
+        </w:rPr>
+        <w:t>♀️</w:t>
+      </w:r>
+      <w:r>
+        <w:t>, simply follow the steps below.</w:t>
+      </w:r>
+    </w:p>
+    <w:p>
+      <w:pPr>
+        <w:pStyle w:val="ListParagraph"/>
+        <w:numPr>
+          <w:ilvl w:val="0"/>
+          <w:numId w:val="4"/>
+        </w:numPr>
+        <w:rPr>
+          <w:b/>
+          <w:bCs/>
+          <w:color w:val="FF0000"/>
+        </w:rPr>
+      </w:pPr>
+      <w:r>
+        <w:rPr>
+          <w:b/>
+          <w:bCs/>
+          <w:color w:val="FF0000"/>
+        </w:rPr>
+        <w:t>Remove node_modules from version control</w:t>
+      </w:r>
+    </w:p>
+    <w:p>
+      <w:pPr>
+        <w:pStyle w:val="ListParagraph"/>
+        <w:numPr>
+          <w:ilvl w:val="0"/>
+          <w:numId w:val="4"/>
+        </w:numPr>
+      </w:pPr>
+      <w:r>
+        <w:t xml:space="preserve">Create a </w:t>
+      </w:r>
+      <w:r>
+        <w:rPr>
+          <w:color w:val="0070C0"/>
+        </w:rPr>
+        <w:t xml:space="preserve">.gitignore </w:t>
+      </w:r>
+      <w:r>
+        <w:t>file in your project and add node_modules</w:t>
+      </w:r>
+    </w:p>
+    <w:p>
+      <w:pPr>
+        <w:pStyle w:val="ListParagraph"/>
+        <w:numPr>
+          <w:ilvl w:val="0"/>
+          <w:numId w:val="4"/>
+        </w:numPr>
+        <w:rPr>
+          <w:b/>
+          <w:bCs/>
+          <w:color w:val="FF0000"/>
+        </w:rPr>
+      </w:pPr>
+      <w:r>
+        <w:rPr>
+          <w:b/>
+          <w:bCs/>
+          <w:color w:val="FF0000"/>
+        </w:rPr>
+        <w:t>Remove the node_modules:</w:t>
+      </w:r>
+    </w:p>
+    <w:p>
+      <w:pPr>
+        <w:pStyle w:val="ListParagraph"/>
+        <w:numPr>
+          <w:ilvl w:val="0"/>
+          <w:numId w:val="4"/>
+        </w:numPr>
+        <w:rPr>
+          <w:b/>
+          <w:bCs/>
+          <w:i/>
+          <w:iCs/>
+        </w:rPr>
+      </w:pPr>
+      <w:r>
+        <w:rPr>
+          <w:b/>
+          <w:bCs/>
+          <w:i/>
+          <w:iCs/>
+          <w:color w:val="C00000"/>
+        </w:rPr>
+        <w:t>git rm -r --cached node_modules</w:t>
+      </w:r>
+    </w:p>
+    <w:p>
+      <w:pPr>
+        <w:pStyle w:val="ListParagraph"/>
+        <w:numPr>
+          <w:ilvl w:val="0"/>
+          <w:numId w:val="4"/>
+        </w:numPr>
+      </w:pPr>
+      <w:r>
+        <w:t>Commit and push without the node_modules. The node_modules should now be deleted from your repository.</w:t>
+      </w:r>
+    </w:p>
+    <w:p>
+      <w:pPr>
+        <w:ind w:left="360"/>
+      </w:pPr>
+    </w:p>
+    <w:p>
+      <w:pPr>
+        <w:ind w:left="360"/>
+      </w:pPr>
+    </w:p>
+    <w:p>
+      <w:pPr>
+        <w:ind w:left="360"/>
+      </w:pPr>
+    </w:p>
+    <w:p>
+      <w:pPr>
+        <w:ind w:left="360"/>
+      </w:pPr>
+    </w:p>
+    <w:p>
+      <w:pPr>
+        <w:ind w:left="360"/>
+        <w:rPr>
+          <w:b/>
+          <w:bCs/>
+          <w:u w:val="single"/>
+        </w:rPr>
+      </w:pPr>
+      <w:r>
+        <w:rPr>
+          <w:b/>
+          <w:bCs/>
+          <w:highlight w:val="red"/>
+          <w:u w:val="single"/>
+        </w:rPr>
+        <w:lastRenderedPageBreak/>
+        <w:t># Igniting Our App / Running Our Application On a Development Server</w:t>
+      </w:r>
+    </w:p>
+    <w:p>
+      <w:pPr>
+        <w:pStyle w:val="ListParagraph"/>
+        <w:numPr>
+          <w:ilvl w:val="0"/>
+          <w:numId w:val="4"/>
+        </w:numPr>
+      </w:pPr>
+      <w:r>
+        <w:t>npx parcel src/index.html</w:t>
+      </w:r>
+    </w:p>
+    <w:p>
+      <w:pPr>
+        <w:pStyle w:val="HTMLPreformatted"/>
+        <w:numPr>
+          <w:ilvl w:val="0"/>
+          <w:numId w:val="4"/>
+        </w:numPr>
+        <w:shd w:val="clear" w:color="auto" w:fill="11192E"/>
+        <w:spacing w:line="330" w:lineRule="atLeast"/>
+        <w:rPr>
+          <w:color w:val="9FDDFF"/>
+          <w:sz w:val="21"/>
+          <w:szCs w:val="21"/>
+        </w:rPr>
+      </w:pPr>
+      <w:r>
+        <w:rPr>
+          <w:color w:val="9FDDFF"/>
+          <w:sz w:val="21"/>
+          <w:szCs w:val="21"/>
+        </w:rPr>
+        <w:t>Output</w:t>
+      </w:r>
+    </w:p>
+    <w:p>
+      <w:pPr>
+        <w:pStyle w:val="HTMLPreformatted"/>
+        <w:numPr>
+          <w:ilvl w:val="0"/>
+          <w:numId w:val="4"/>
+        </w:numPr>
+        <w:shd w:val="clear" w:color="auto" w:fill="11192E"/>
+        <w:spacing w:line="330" w:lineRule="atLeast"/>
+        <w:rPr>
+          <w:rStyle w:val="HTMLCode"/>
+          <w:color w:val="F7F8FB"/>
+          <w:sz w:val="21"/>
+          <w:szCs w:val="21"/>
+        </w:rPr>
+      </w:pPr>
+      <w:r>
+        <w:rPr>
+          <w:rStyle w:val="HTMLCode"/>
+          <w:rFonts w:ascii="Segoe UI Symbol" w:hAnsi="Segoe UI Symbol" w:cs="Segoe UI Symbol"/>
+          <w:color w:val="F7F8FB"/>
+          <w:sz w:val="21"/>
+          <w:szCs w:val="21"/>
+        </w:rPr>
+        <w:t>❯</w:t>
+      </w:r>
+      <w:r>
+        <w:rPr>
+          <w:rStyle w:val="HTMLCode"/>
+          <w:color w:val="F7F8FB"/>
+          <w:sz w:val="21"/>
+          <w:szCs w:val="21"/>
+        </w:rPr>
+        <w:t xml:space="preserve"> npx parcel src/index.html</w:t>
+      </w:r>
+    </w:p>
+    <w:p>
+      <w:pPr>
+        <w:pStyle w:val="HTMLPreformatted"/>
+        <w:numPr>
+          <w:ilvl w:val="0"/>
+          <w:numId w:val="4"/>
+        </w:numPr>
+        <w:shd w:val="clear" w:color="auto" w:fill="11192E"/>
+        <w:spacing w:line="330" w:lineRule="atLeast"/>
+        <w:rPr>
+          <w:rStyle w:val="HTMLCode"/>
+          <w:color w:val="F7F8FB"/>
+          <w:sz w:val="21"/>
+          <w:szCs w:val="21"/>
+        </w:rPr>
+      </w:pPr>
+      <w:r>
+        <w:rPr>
+          <w:rStyle w:val="HTMLCode"/>
+          <w:color w:val="F7F8FB"/>
+          <w:sz w:val="21"/>
+          <w:szCs w:val="21"/>
+        </w:rPr>
+        <w:t>Server running at http://localhost:1234</w:t>
+      </w:r>
+    </w:p>
+    <w:p>
+      <w:pPr>
+        <w:pStyle w:val="HTMLPreformatted"/>
+        <w:numPr>
+          <w:ilvl w:val="0"/>
+          <w:numId w:val="4"/>
+        </w:numPr>
+        <w:shd w:val="clear" w:color="auto" w:fill="11192E"/>
+        <w:spacing w:line="330" w:lineRule="atLeast"/>
+        <w:rPr>
+          <w:color w:val="F7F8FB"/>
+          <w:sz w:val="21"/>
+          <w:szCs w:val="21"/>
+        </w:rPr>
+      </w:pPr>
+      <w:r>
+        <w:rPr>
+          <w:rStyle w:val="HTMLCode"/>
+          <w:rFonts w:ascii="Segoe UI Emoji" w:hAnsi="Segoe UI Emoji" w:cs="Segoe UI Emoji"/>
+          <w:color w:val="F7F8FB"/>
+          <w:sz w:val="21"/>
+          <w:szCs w:val="21"/>
+        </w:rPr>
+        <w:t>✨</w:t>
+      </w:r>
+      <w:r>
+        <w:rPr>
+          <w:rStyle w:val="HTMLCode"/>
+          <w:color w:val="F7F8FB"/>
+          <w:sz w:val="21"/>
+          <w:szCs w:val="21"/>
+        </w:rPr>
+        <w:t xml:space="preserve"> Built in 5ms</w:t>
+      </w:r>
+    </w:p>
+    <w:p>
+      <w:pPr>
+        <w:pStyle w:val="ListParagraph"/>
+        <w:numPr>
+          <w:ilvl w:val="0"/>
+          <w:numId w:val="4"/>
+        </w:numPr>
+      </w:pPr>
+      <w:r>
+        <w:t>Parcel’s built-in development server is now running. The npx parcel command takes your entry point of </w:t>
+      </w:r>
+      <w:r>
+        <w:rPr>
+          <w:highlight w:val="darkGray"/>
+        </w:rPr>
+        <w:t>src/index.html</w:t>
+      </w:r>
+      <w:r>
+        <w:t> and builds your application with the necessary assets. The output also indicates that the application is running on </w:t>
+      </w:r>
+      <w:hyperlink r:id="rId13" w:history="1">
+        <w:r>
+          <w:rPr>
+            <w:rStyle w:val="Hyperlink"/>
+            <w:highlight w:val="darkGray"/>
+          </w:rPr>
+          <w:t>http://localhost:1234</w:t>
+        </w:r>
+      </w:hyperlink>
+      <w:r>
+        <w:t>.</w:t>
+      </w:r>
+    </w:p>
+    <w:p>
+      <w:pPr>
+        <w:pStyle w:val="ListParagraph"/>
+      </w:pPr>
+    </w:p>
+    <w:p>
+      <w:pPr>
+        <w:pStyle w:val="ListParagraph"/>
+        <w:numPr>
+          <w:ilvl w:val="0"/>
+          <w:numId w:val="4"/>
+        </w:numPr>
+        <w:rPr>
+          <w:b/>
+          <w:bCs/>
+          <w:i/>
+          <w:iCs/>
+          <w:u w:val="single"/>
+        </w:rPr>
+      </w:pPr>
+      <w:r>
+        <w:rPr>
+          <w:b/>
+          <w:bCs/>
+          <w:i/>
+          <w:iCs/>
+          <w:u w:val="single"/>
+        </w:rPr>
+        <w:t># How to bundle a web app with parcel</w:t>
+      </w:r>
+    </w:p>
+    <w:p>
+      <w:pPr>
+        <w:pStyle w:val="ListParagraph"/>
+        <w:numPr>
+          <w:ilvl w:val="0"/>
+          <w:numId w:val="4"/>
+        </w:numPr>
+      </w:pPr>
+      <w:hyperlink r:id="rId14" w:history="1">
+        <w:r>
+          <w:rPr>
+            <w:rStyle w:val="Hyperlink"/>
+          </w:rPr>
+          <w:t>https://www.digitalocean.com/community/tutorials/how-to-bundle-a-web-app-with-parcel-js</w:t>
+        </w:r>
+      </w:hyperlink>
+      <w:r>
+        <w:t xml:space="preserve"> </w:t>
+      </w:r>
+    </w:p>
+    <w:p>
+      <w:pPr>
+        <w:ind w:left="720"/>
+      </w:pPr>
+    </w:p>
+    <w:p>
+      <w:pPr>
+        <w:pStyle w:val="ListParagraph"/>
+        <w:numPr>
+          <w:ilvl w:val="0"/>
+          <w:numId w:val="1"/>
+        </w:numPr>
+        <w:rPr>
+          <w:b/>
+          <w:bCs/>
+          <w:color w:val="00B050"/>
+        </w:rPr>
+      </w:pPr>
+      <w:r>
+        <w:rPr>
+          <w:b/>
+          <w:bCs/>
+          <w:color w:val="00B050"/>
+          <w:sz w:val="28"/>
+          <w:szCs w:val="24"/>
+        </w:rPr>
+        <w:t>Babel in React</w:t>
+      </w:r>
+    </w:p>
+    <w:p>
+      <w:pPr>
+        <w:pStyle w:val="ListParagraph"/>
+      </w:pPr>
+      <w:r>
+        <w:t xml:space="preserve">( </w:t>
+      </w:r>
+      <w:hyperlink r:id="rId15" w:history="1">
+        <w:r>
+          <w:rPr>
+            <w:rStyle w:val="Hyperlink"/>
+          </w:rPr>
+          <w:t>https://www.scaler.com/topics/react/what-is-babel-in-react/</w:t>
+        </w:r>
+      </w:hyperlink>
+      <w:r>
+        <w:t xml:space="preserve"> )</w:t>
+      </w:r>
+      <w:r>
+        <w:t xml:space="preserve"> </w:t>
+      </w:r>
+    </w:p>
+    <w:p>
+      <w:pPr>
+        <w:pStyle w:val="ListParagraph"/>
+      </w:pPr>
+    </w:p>
+    <w:p>
+      <w:pPr>
+        <w:pStyle w:val="ListParagraph"/>
+        <w:numPr>
+          <w:ilvl w:val="0"/>
+          <w:numId w:val="1"/>
+        </w:numPr>
+        <w:rPr>
+          <w:b/>
+          <w:bCs/>
+          <w:color w:val="00B050"/>
+        </w:rPr>
+      </w:pPr>
+      <w:r>
+        <w:rPr>
+          <w:b/>
+          <w:bCs/>
+          <w:color w:val="00B050"/>
+          <w:sz w:val="28"/>
+          <w:szCs w:val="24"/>
+        </w:rPr>
+        <w:t>Difference Between HTML and JSX</w:t>
+      </w:r>
+    </w:p>
+    <w:p>
+      <w:pPr>
+        <w:pStyle w:val="ListParagraph"/>
+      </w:pPr>
+      <w:r>
+        <w:t xml:space="preserve">( </w:t>
+      </w:r>
+      <w:hyperlink r:id="rId16" w:history="1">
+        <w:r>
+          <w:rPr>
+            <w:rStyle w:val="Hyperlink"/>
+          </w:rPr>
+          <w:t>https://www.freecodecamp.org/news/html-vs-jsx-whats-the-difference/</w:t>
+        </w:r>
+      </w:hyperlink>
+      <w:r>
+        <w:t xml:space="preserve"> )</w:t>
+      </w:r>
+      <w:r>
+        <w:t xml:space="preserve"> ( </w:t>
+      </w:r>
+      <w:hyperlink r:id="rId17" w:history="1">
+        <w:r>
+          <w:rPr>
+            <w:rStyle w:val="Hyperlink"/>
+          </w:rPr>
+          <w:t>https://codersera.com/blog/react-functional-components/</w:t>
+        </w:r>
+      </w:hyperlink>
+      <w:r>
+        <w:t xml:space="preserve"> )</w:t>
+      </w:r>
+    </w:p>
+    <w:p>
+      <w:pPr>
+        <w:pStyle w:val="ListParagraph"/>
+      </w:pPr>
+    </w:p>
+    <w:p>
+      <w:pPr>
+        <w:pStyle w:val="ListParagraph"/>
+        <w:numPr>
+          <w:ilvl w:val="0"/>
+          <w:numId w:val="1"/>
+        </w:numPr>
+        <w:rPr>
+          <w:b/>
+          <w:bCs/>
+          <w:color w:val="00B050"/>
+          <w:sz w:val="28"/>
+          <w:szCs w:val="28"/>
+        </w:rPr>
+      </w:pPr>
+      <w:r>
+        <w:rPr>
+          <w:b/>
+          <w:bCs/>
+          <w:color w:val="00B050"/>
+          <w:sz w:val="28"/>
+          <w:szCs w:val="28"/>
+        </w:rPr>
+        <w:t>Functional Componet</w:t>
+      </w:r>
+    </w:p>
+    <w:p>
+      <w:pPr>
+        <w:pStyle w:val="ListParagraph"/>
+      </w:pPr>
+      <w:r>
+        <w:t xml:space="preserve"> ( </w:t>
+      </w:r>
+      <w:hyperlink r:id="rId18" w:history="1">
+        <w:r>
+          <w:rPr>
+            <w:rStyle w:val="Hyperlink"/>
+          </w:rPr>
+          <w:t>https://codersera.com/blog/react-functional-components/</w:t>
+        </w:r>
+      </w:hyperlink>
+      <w:r>
+        <w:t xml:space="preserve"> )</w:t>
+      </w:r>
+    </w:p>
+    <w:p>
+      <w:pPr>
+        <w:pStyle w:val="ListParagraph"/>
+        <w:rPr>
+          <w:b/>
+          <w:bCs/>
+          <w:color w:val="00B050"/>
+          <w:sz w:val="28"/>
+          <w:szCs w:val="28"/>
+        </w:rPr>
+      </w:pPr>
+    </w:p>
+    <w:p>
+      <w:pPr>
+        <w:pStyle w:val="ListParagraph"/>
+        <w:rPr>
+          <w:b/>
+          <w:bCs/>
+          <w:color w:val="00B050"/>
+          <w:sz w:val="28"/>
+          <w:szCs w:val="28"/>
+        </w:rPr>
+      </w:pPr>
+      <w:r>
+        <w:rPr>
+          <w:b/>
+          <w:bCs/>
+          <w:color w:val="00B050"/>
+          <w:sz w:val="28"/>
+          <w:szCs w:val="28"/>
+        </w:rPr>
+        <w:t>Config-driven-UI</w:t>
+      </w:r>
+    </w:p>
+    <w:p>
+      <w:pPr>
+        <w:pStyle w:val="ListParagraph"/>
+      </w:pPr>
+    </w:p>
+    <w:p>
+      <w:pPr>
+        <w:pStyle w:val="ListParagraph"/>
+        <w:rPr>
+          <w:b/>
+          <w:bCs/>
+          <w:color w:val="00B050"/>
+          <w:sz w:val="28"/>
+          <w:szCs w:val="28"/>
+        </w:rPr>
+      </w:pPr>
+      <w:hyperlink r:id="rId19" w:history="1">
+        <w:r>
+          <w:rPr>
+            <w:rStyle w:val="Hyperlink"/>
+            <w:b/>
+            <w:bCs/>
+            <w:sz w:val="28"/>
+            <w:szCs w:val="28"/>
+          </w:rPr>
+          <w:t>https://www.freecodecamp.org/news/javascript-optional-chaining/</w:t>
+        </w:r>
+      </w:hyperlink>
+    </w:p>
+    <w:p>
+      <w:pPr>
+        <w:pStyle w:val="ListParagraph"/>
+        <w:rPr>
+          <w:b/>
+          <w:bCs/>
+          <w:color w:val="00B050"/>
+          <w:sz w:val="28"/>
+          <w:szCs w:val="28"/>
+        </w:rPr>
+      </w:pPr>
+    </w:p>
+    <w:p>
+      <w:pPr>
+        <w:pStyle w:val="ListParagraph"/>
+        <w:rPr>
+          <w:b/>
+          <w:bCs/>
+          <w:color w:val="00B050"/>
+          <w:sz w:val="28"/>
+          <w:szCs w:val="28"/>
+        </w:rPr>
+      </w:pPr>
+      <w:r>
+        <w:rPr>
+          <w:b/>
+          <w:bCs/>
+          <w:color w:val="00B050"/>
+          <w:sz w:val="28"/>
+          <w:szCs w:val="28"/>
+        </w:rPr>
+        <w:t>map array</w:t>
+      </w:r>
+    </w:p>
+    <w:p>
+      <w:pPr>
+        <w:pStyle w:val="ListParagraph"/>
+        <w:rPr>
+          <w:b/>
+          <w:bCs/>
+          <w:color w:val="00B050"/>
+          <w:sz w:val="28"/>
+          <w:szCs w:val="28"/>
+        </w:rPr>
+      </w:pPr>
+    </w:p>
+    <w:p>
+      <w:pPr>
+        <w:pStyle w:val="ListParagraph"/>
+        <w:rPr>
+          <w:b/>
+          <w:bCs/>
+          <w:color w:val="00B050"/>
+          <w:sz w:val="28"/>
+          <w:szCs w:val="28"/>
+        </w:rPr>
+      </w:pPr>
+    </w:p>
+    <w:p>
+      <w:pPr>
+        <w:pStyle w:val="ListParagraph"/>
+        <w:rPr>
+          <w:b/>
+          <w:bCs/>
+          <w:color w:val="00B050"/>
+          <w:sz w:val="28"/>
+          <w:szCs w:val="28"/>
+        </w:rPr>
+      </w:pPr>
+    </w:p>
+    <w:p>
+      <w:pPr>
+        <w:pStyle w:val="ListParagraph"/>
+        <w:rPr>
+          <w:b/>
+          <w:bCs/>
+          <w:color w:val="00B050"/>
+          <w:sz w:val="28"/>
+          <w:szCs w:val="28"/>
+        </w:rPr>
+      </w:pPr>
     </w:p>
     <w:p>
       <w:pPr>

</xml_diff>

<commit_message>
Updates on notes and links
</commit_message>
<xml_diff>
--- a/Notes-and-Links.docx
+++ b/Notes-and-Links.docx
@@ -1002,6 +1002,318 @@
       </w:r>
     </w:p>
     <w:p>
+      <w:r>
+        <w:t>CDN Links</w:t>
+      </w:r>
+    </w:p>
+    <w:p>
+      <w:pPr>
+        <w:shd w:val="clear" w:color="auto" w:fill="272822"/>
+        <w:spacing w:after="0" w:line="285" w:lineRule="atLeast"/>
+        <w:rPr>
+          <w:rFonts w:ascii="Consolas" w:eastAsia="Times New Roman" w:hAnsi="Consolas" w:cs="Times New Roman"/>
+          <w:color w:val="FDFFF1"/>
+          <w:kern w:val="0"/>
+          <w:sz w:val="21"/>
+          <w:szCs w:val="21"/>
+          <w:lang w:eastAsia="en-IN" w:bidi="ar-SA"/>
+          <w14:ligatures w14:val="none"/>
+        </w:rPr>
+      </w:pPr>
+      <w:r>
+        <w:rPr>
+          <w:rFonts w:ascii="Consolas" w:eastAsia="Times New Roman" w:hAnsi="Consolas" w:cs="Times New Roman"/>
+          <w:color w:val="919288"/>
+          <w:kern w:val="0"/>
+          <w:sz w:val="21"/>
+          <w:szCs w:val="21"/>
+          <w:lang w:eastAsia="en-IN" w:bidi="ar-SA"/>
+          <w14:ligatures w14:val="none"/>
+        </w:rPr>
+        <w:t>&lt;</w:t>
+      </w:r>
+      <w:r>
+        <w:rPr>
+          <w:rFonts w:ascii="Consolas" w:eastAsia="Times New Roman" w:hAnsi="Consolas" w:cs="Times New Roman"/>
+          <w:color w:val="F92672"/>
+          <w:kern w:val="0"/>
+          <w:sz w:val="21"/>
+          <w:szCs w:val="21"/>
+          <w:lang w:eastAsia="en-IN" w:bidi="ar-SA"/>
+          <w14:ligatures w14:val="none"/>
+        </w:rPr>
+        <w:t>script</w:t>
+      </w:r>
+      <w:r>
+        <w:rPr>
+          <w:rFonts w:ascii="Consolas" w:eastAsia="Times New Roman" w:hAnsi="Consolas" w:cs="Times New Roman"/>
+          <w:color w:val="FDFFF1"/>
+          <w:kern w:val="0"/>
+          <w:sz w:val="21"/>
+          <w:szCs w:val="21"/>
+          <w:lang w:eastAsia="en-IN" w:bidi="ar-SA"/>
+          <w14:ligatures w14:val="none"/>
+        </w:rPr>
+        <w:t xml:space="preserve"> </w:t>
+      </w:r>
+      <w:r>
+        <w:rPr>
+          <w:rFonts w:ascii="Consolas" w:eastAsia="Times New Roman" w:hAnsi="Consolas" w:cs="Times New Roman"/>
+          <w:i/>
+          <w:iCs/>
+          <w:color w:val="66D9EF"/>
+          <w:kern w:val="0"/>
+          <w:sz w:val="21"/>
+          <w:szCs w:val="21"/>
+          <w:lang w:eastAsia="en-IN" w:bidi="ar-SA"/>
+          <w14:ligatures w14:val="none"/>
+        </w:rPr>
+        <w:t>crossorigin</w:t>
+      </w:r>
+      <w:r>
+        <w:rPr>
+          <w:rFonts w:ascii="Consolas" w:eastAsia="Times New Roman" w:hAnsi="Consolas" w:cs="Times New Roman"/>
+          <w:color w:val="FDFFF1"/>
+          <w:kern w:val="0"/>
+          <w:sz w:val="21"/>
+          <w:szCs w:val="21"/>
+          <w:lang w:eastAsia="en-IN" w:bidi="ar-SA"/>
+          <w14:ligatures w14:val="none"/>
+        </w:rPr>
+        <w:t xml:space="preserve"> </w:t>
+      </w:r>
+      <w:r>
+        <w:rPr>
+          <w:rFonts w:ascii="Consolas" w:eastAsia="Times New Roman" w:hAnsi="Consolas" w:cs="Times New Roman"/>
+          <w:i/>
+          <w:iCs/>
+          <w:color w:val="66D9EF"/>
+          <w:kern w:val="0"/>
+          <w:sz w:val="21"/>
+          <w:szCs w:val="21"/>
+          <w:lang w:eastAsia="en-IN" w:bidi="ar-SA"/>
+          <w14:ligatures w14:val="none"/>
+        </w:rPr>
+        <w:t>src</w:t>
+      </w:r>
+      <w:r>
+        <w:rPr>
+          <w:rFonts w:ascii="Consolas" w:eastAsia="Times New Roman" w:hAnsi="Consolas" w:cs="Times New Roman"/>
+          <w:color w:val="919288"/>
+          <w:kern w:val="0"/>
+          <w:sz w:val="21"/>
+          <w:szCs w:val="21"/>
+          <w:lang w:eastAsia="en-IN" w:bidi="ar-SA"/>
+          <w14:ligatures w14:val="none"/>
+        </w:rPr>
+        <w:t>="</w:t>
+      </w:r>
+      <w:r>
+        <w:rPr>
+          <w:rFonts w:ascii="Consolas" w:eastAsia="Times New Roman" w:hAnsi="Consolas" w:cs="Times New Roman"/>
+          <w:color w:val="E6DB74"/>
+          <w:kern w:val="0"/>
+          <w:sz w:val="21"/>
+          <w:szCs w:val="21"/>
+          <w:lang w:eastAsia="en-IN" w:bidi="ar-SA"/>
+          <w14:ligatures w14:val="none"/>
+        </w:rPr>
+        <w:t>https://unpkg.com/react@18/umd/react.development.js</w:t>
+      </w:r>
+      <w:r>
+        <w:rPr>
+          <w:rFonts w:ascii="Consolas" w:eastAsia="Times New Roman" w:hAnsi="Consolas" w:cs="Times New Roman"/>
+          <w:color w:val="919288"/>
+          <w:kern w:val="0"/>
+          <w:sz w:val="21"/>
+          <w:szCs w:val="21"/>
+          <w:lang w:eastAsia="en-IN" w:bidi="ar-SA"/>
+          <w14:ligatures w14:val="none"/>
+        </w:rPr>
+        <w:t>"&gt;&lt;/</w:t>
+      </w:r>
+      <w:r>
+        <w:rPr>
+          <w:rFonts w:ascii="Consolas" w:eastAsia="Times New Roman" w:hAnsi="Consolas" w:cs="Times New Roman"/>
+          <w:color w:val="F92672"/>
+          <w:kern w:val="0"/>
+          <w:sz w:val="21"/>
+          <w:szCs w:val="21"/>
+          <w:lang w:eastAsia="en-IN" w:bidi="ar-SA"/>
+          <w14:ligatures w14:val="none"/>
+        </w:rPr>
+        <w:t>script</w:t>
+      </w:r>
+      <w:r>
+        <w:rPr>
+          <w:rFonts w:ascii="Consolas" w:eastAsia="Times New Roman" w:hAnsi="Consolas" w:cs="Times New Roman"/>
+          <w:color w:val="919288"/>
+          <w:kern w:val="0"/>
+          <w:sz w:val="21"/>
+          <w:szCs w:val="21"/>
+          <w:lang w:eastAsia="en-IN" w:bidi="ar-SA"/>
+          <w14:ligatures w14:val="none"/>
+        </w:rPr>
+        <w:t>&gt;</w:t>
+      </w:r>
+    </w:p>
+    <w:p>
+      <w:pPr>
+        <w:shd w:val="clear" w:color="auto" w:fill="272822"/>
+        <w:spacing w:after="0" w:line="285" w:lineRule="atLeast"/>
+        <w:rPr>
+          <w:rFonts w:ascii="Consolas" w:eastAsia="Times New Roman" w:hAnsi="Consolas" w:cs="Times New Roman"/>
+          <w:color w:val="FDFFF1"/>
+          <w:kern w:val="0"/>
+          <w:sz w:val="21"/>
+          <w:szCs w:val="21"/>
+          <w:lang w:eastAsia="en-IN" w:bidi="ar-SA"/>
+          <w14:ligatures w14:val="none"/>
+        </w:rPr>
+      </w:pPr>
+      <w:r>
+        <w:rPr>
+          <w:rFonts w:ascii="Consolas" w:eastAsia="Times New Roman" w:hAnsi="Consolas" w:cs="Times New Roman"/>
+          <w:color w:val="919288"/>
+          <w:kern w:val="0"/>
+          <w:sz w:val="21"/>
+          <w:szCs w:val="21"/>
+          <w:lang w:eastAsia="en-IN" w:bidi="ar-SA"/>
+          <w14:ligatures w14:val="none"/>
+        </w:rPr>
+        <w:t>&lt;</w:t>
+      </w:r>
+      <w:r>
+        <w:rPr>
+          <w:rFonts w:ascii="Consolas" w:eastAsia="Times New Roman" w:hAnsi="Consolas" w:cs="Times New Roman"/>
+          <w:color w:val="F92672"/>
+          <w:kern w:val="0"/>
+          <w:sz w:val="21"/>
+          <w:szCs w:val="21"/>
+          <w:lang w:eastAsia="en-IN" w:bidi="ar-SA"/>
+          <w14:ligatures w14:val="none"/>
+        </w:rPr>
+        <w:t>script</w:t>
+      </w:r>
+      <w:r>
+        <w:rPr>
+          <w:rFonts w:ascii="Consolas" w:eastAsia="Times New Roman" w:hAnsi="Consolas" w:cs="Times New Roman"/>
+          <w:color w:val="FDFFF1"/>
+          <w:kern w:val="0"/>
+          <w:sz w:val="21"/>
+          <w:szCs w:val="21"/>
+          <w:lang w:eastAsia="en-IN" w:bidi="ar-SA"/>
+          <w14:ligatures w14:val="none"/>
+        </w:rPr>
+        <w:t xml:space="preserve"> </w:t>
+      </w:r>
+      <w:r>
+        <w:rPr>
+          <w:rFonts w:ascii="Consolas" w:eastAsia="Times New Roman" w:hAnsi="Consolas" w:cs="Times New Roman"/>
+          <w:i/>
+          <w:iCs/>
+          <w:color w:val="66D9EF"/>
+          <w:kern w:val="0"/>
+          <w:sz w:val="21"/>
+          <w:szCs w:val="21"/>
+          <w:lang w:eastAsia="en-IN" w:bidi="ar-SA"/>
+          <w14:ligatures w14:val="none"/>
+        </w:rPr>
+        <w:t>crossorigin</w:t>
+      </w:r>
+      <w:r>
+        <w:rPr>
+          <w:rFonts w:ascii="Consolas" w:eastAsia="Times New Roman" w:hAnsi="Consolas" w:cs="Times New Roman"/>
+          <w:color w:val="FDFFF1"/>
+          <w:kern w:val="0"/>
+          <w:sz w:val="21"/>
+          <w:szCs w:val="21"/>
+          <w:lang w:eastAsia="en-IN" w:bidi="ar-SA"/>
+          <w14:ligatures w14:val="none"/>
+        </w:rPr>
+        <w:t xml:space="preserve"> </w:t>
+      </w:r>
+      <w:r>
+        <w:rPr>
+          <w:rFonts w:ascii="Consolas" w:eastAsia="Times New Roman" w:hAnsi="Consolas" w:cs="Times New Roman"/>
+          <w:i/>
+          <w:iCs/>
+          <w:color w:val="66D9EF"/>
+          <w:kern w:val="0"/>
+          <w:sz w:val="21"/>
+          <w:szCs w:val="21"/>
+          <w:lang w:eastAsia="en-IN" w:bidi="ar-SA"/>
+          <w14:ligatures w14:val="none"/>
+        </w:rPr>
+        <w:t>src</w:t>
+      </w:r>
+      <w:r>
+        <w:rPr>
+          <w:rFonts w:ascii="Consolas" w:eastAsia="Times New Roman" w:hAnsi="Consolas" w:cs="Times New Roman"/>
+          <w:color w:val="919288"/>
+          <w:kern w:val="0"/>
+          <w:sz w:val="21"/>
+          <w:szCs w:val="21"/>
+          <w:lang w:eastAsia="en-IN" w:bidi="ar-SA"/>
+          <w14:ligatures w14:val="none"/>
+        </w:rPr>
+        <w:t>="</w:t>
+      </w:r>
+      <w:r>
+        <w:rPr>
+          <w:rFonts w:ascii="Consolas" w:eastAsia="Times New Roman" w:hAnsi="Consolas" w:cs="Times New Roman"/>
+          <w:color w:val="E6DB74"/>
+          <w:kern w:val="0"/>
+          <w:sz w:val="21"/>
+          <w:szCs w:val="21"/>
+          <w:lang w:eastAsia="en-IN" w:bidi="ar-SA"/>
+          <w14:ligatures w14:val="none"/>
+        </w:rPr>
+        <w:t>https://unpkg.com/react-dom@18/umd/react-dom.development.js</w:t>
+      </w:r>
+      <w:r>
+        <w:rPr>
+          <w:rFonts w:ascii="Consolas" w:eastAsia="Times New Roman" w:hAnsi="Consolas" w:cs="Times New Roman"/>
+          <w:color w:val="919288"/>
+          <w:kern w:val="0"/>
+          <w:sz w:val="21"/>
+          <w:szCs w:val="21"/>
+          <w:lang w:eastAsia="en-IN" w:bidi="ar-SA"/>
+          <w14:ligatures w14:val="none"/>
+        </w:rPr>
+        <w:t>"&gt;&lt;/</w:t>
+      </w:r>
+      <w:r>
+        <w:rPr>
+          <w:rFonts w:ascii="Consolas" w:eastAsia="Times New Roman" w:hAnsi="Consolas" w:cs="Times New Roman"/>
+          <w:color w:val="F92672"/>
+          <w:kern w:val="0"/>
+          <w:sz w:val="21"/>
+          <w:szCs w:val="21"/>
+          <w:lang w:eastAsia="en-IN" w:bidi="ar-SA"/>
+          <w14:ligatures w14:val="none"/>
+        </w:rPr>
+        <w:t>script</w:t>
+      </w:r>
+      <w:r>
+        <w:rPr>
+          <w:rFonts w:ascii="Consolas" w:eastAsia="Times New Roman" w:hAnsi="Consolas" w:cs="Times New Roman"/>
+          <w:color w:val="919288"/>
+          <w:kern w:val="0"/>
+          <w:sz w:val="21"/>
+          <w:szCs w:val="21"/>
+          <w:lang w:eastAsia="en-IN" w:bidi="ar-SA"/>
+          <w14:ligatures w14:val="none"/>
+        </w:rPr>
+        <w:t>&gt;</w:t>
+      </w:r>
+    </w:p>
+    <w:p>
+      <w:r>
+        <w:t>1 and 2 links are different for a reason check BookPage-11</w:t>
+      </w:r>
+    </w:p>
+    <w:p>
       <w:pPr>
         <w:pStyle w:val="ListParagraph"/>
         <w:numPr>
@@ -1018,326 +1330,140 @@
         <w:pStyle w:val="ListParagraph"/>
         <w:numPr>
           <w:ilvl w:val="0"/>
+          <w:numId w:val="8"/>
+        </w:numPr>
+        <w:rPr>
+          <w:color w:val="0070C0"/>
+        </w:rPr>
+      </w:pPr>
+      <w:r>
+        <w:rPr>
+          <w:rFonts w:ascii="Consolas" w:eastAsia="Times New Roman" w:hAnsi="Consolas" w:cs="Times New Roman"/>
+          <w:color w:val="0070C0"/>
+          <w:kern w:val="0"/>
+          <w:sz w:val="21"/>
+          <w:szCs w:val="21"/>
+          <w:lang w:eastAsia="en-IN" w:bidi="ar-SA"/>
+          <w14:ligatures w14:val="none"/>
+        </w:rPr>
+        <w:t>react.development.js</w:t>
+      </w:r>
+    </w:p>
+    <w:p>
+      <w:pPr>
+        <w:pStyle w:val="ListParagraph"/>
+        <w:numPr>
+          <w:ilvl w:val="0"/>
+          <w:numId w:val="8"/>
+        </w:numPr>
+        <w:rPr>
+          <w:color w:val="0070C0"/>
+        </w:rPr>
+      </w:pPr>
+      <w:r>
+        <w:rPr>
+          <w:rFonts w:ascii="Consolas" w:eastAsia="Times New Roman" w:hAnsi="Consolas" w:cs="Times New Roman"/>
+          <w:color w:val="0070C0"/>
+          <w:kern w:val="0"/>
+          <w:sz w:val="21"/>
+          <w:szCs w:val="21"/>
+          <w:lang w:eastAsia="en-IN" w:bidi="ar-SA"/>
+          <w14:ligatures w14:val="none"/>
+        </w:rPr>
+        <w:t>react-dom.development.js</w:t>
+      </w:r>
+    </w:p>
+    <w:p>
+      <w:pPr>
+        <w:pStyle w:val="ListParagraph"/>
+        <w:numPr>
+          <w:ilvl w:val="0"/>
           <w:numId w:val="4"/>
         </w:numPr>
-      </w:pPr>
-      <w:r>
-        <w:t xml:space="preserve">npm install react / npm i react </w:t>
+        <w:rPr>
+          <w:color w:val="0070C0"/>
+        </w:rPr>
+      </w:pPr>
+      <w:r>
+        <w:rPr>
+          <w:rFonts w:ascii="Consolas" w:eastAsia="Times New Roman" w:hAnsi="Consolas" w:cs="Times New Roman"/>
+          <w:kern w:val="0"/>
+          <w:sz w:val="21"/>
+          <w:szCs w:val="21"/>
+          <w:lang w:eastAsia="en-IN" w:bidi="ar-SA"/>
+          <w14:ligatures w14:val="none"/>
+        </w:rPr>
+        <w:t xml:space="preserve">fetch from CDN is costly Operation, it will make a network call to unpkg.com and it will get react from unpkg.com  </w:t>
+      </w:r>
+    </w:p>
+    <w:p>
+      <w:pPr>
+        <w:pStyle w:val="ListParagraph"/>
+        <w:numPr>
+          <w:ilvl w:val="0"/>
+          <w:numId w:val="4"/>
+        </w:numPr>
+        <w:rPr>
+          <w:color w:val="0070C0"/>
+        </w:rPr>
+      </w:pPr>
+      <w:r>
+        <w:rPr>
+          <w:rFonts w:ascii="Consolas" w:eastAsia="Times New Roman" w:hAnsi="Consolas" w:cs="Times New Roman"/>
+          <w:kern w:val="0"/>
+          <w:sz w:val="21"/>
+          <w:szCs w:val="21"/>
+          <w:lang w:eastAsia="en-IN" w:bidi="ar-SA"/>
+          <w14:ligatures w14:val="none"/>
+        </w:rPr>
+        <w:t>suppose we have already react in my node_module [more on page 7]</w:t>
+      </w:r>
+    </w:p>
+    <w:p>
+      <w:pPr>
+        <w:pStyle w:val="ListParagraph"/>
+        <w:rPr>
+          <w:color w:val="0070C0"/>
+        </w:rPr>
+      </w:pPr>
+    </w:p>
+    <w:p>
+      <w:pPr>
+        <w:pStyle w:val="ListParagraph"/>
+        <w:numPr>
+          <w:ilvl w:val="0"/>
+          <w:numId w:val="4"/>
+        </w:numPr>
+      </w:pPr>
+      <w:r>
+        <w:t xml:space="preserve">Via npm </w:t>
+      </w:r>
+    </w:p>
+    <w:p>
+      <w:pPr>
+        <w:pStyle w:val="ListParagraph"/>
+        <w:numPr>
+          <w:ilvl w:val="0"/>
+          <w:numId w:val="8"/>
+        </w:numPr>
+      </w:pPr>
+      <w:r>
+        <w:t>npm install react</w:t>
+      </w:r>
+    </w:p>
+    <w:p>
+      <w:pPr>
+        <w:pStyle w:val="ListParagraph"/>
+        <w:numPr>
+          <w:ilvl w:val="0"/>
+          <w:numId w:val="8"/>
+        </w:numPr>
+      </w:pPr>
+      <w:r>
+        <w:t>npm install react-dom</w:t>
       </w:r>
     </w:p>
     <w:p/>
-    <w:p>
-      <w:r>
-        <w:t>CDN Links</w:t>
-      </w:r>
-    </w:p>
-    <w:p>
-      <w:pPr>
-        <w:shd w:val="clear" w:color="auto" w:fill="272822"/>
-        <w:spacing w:after="0" w:line="285" w:lineRule="atLeast"/>
-        <w:rPr>
-          <w:rFonts w:ascii="Consolas" w:eastAsia="Times New Roman" w:hAnsi="Consolas" w:cs="Times New Roman"/>
-          <w:color w:val="FDFFF1"/>
-          <w:kern w:val="0"/>
-          <w:sz w:val="21"/>
-          <w:szCs w:val="21"/>
-          <w:lang w:eastAsia="en-IN" w:bidi="ar-SA"/>
-          <w14:ligatures w14:val="none"/>
-        </w:rPr>
-      </w:pPr>
-      <w:r>
-        <w:rPr>
-          <w:rFonts w:ascii="Consolas" w:eastAsia="Times New Roman" w:hAnsi="Consolas" w:cs="Times New Roman"/>
-          <w:color w:val="919288"/>
-          <w:kern w:val="0"/>
-          <w:sz w:val="21"/>
-          <w:szCs w:val="21"/>
-          <w:lang w:eastAsia="en-IN" w:bidi="ar-SA"/>
-          <w14:ligatures w14:val="none"/>
-        </w:rPr>
-        <w:t>&lt;</w:t>
-      </w:r>
-      <w:r>
-        <w:rPr>
-          <w:rFonts w:ascii="Consolas" w:eastAsia="Times New Roman" w:hAnsi="Consolas" w:cs="Times New Roman"/>
-          <w:color w:val="F92672"/>
-          <w:kern w:val="0"/>
-          <w:sz w:val="21"/>
-          <w:szCs w:val="21"/>
-          <w:lang w:eastAsia="en-IN" w:bidi="ar-SA"/>
-          <w14:ligatures w14:val="none"/>
-        </w:rPr>
-        <w:t>script</w:t>
-      </w:r>
-      <w:r>
-        <w:rPr>
-          <w:rFonts w:ascii="Consolas" w:eastAsia="Times New Roman" w:hAnsi="Consolas" w:cs="Times New Roman"/>
-          <w:color w:val="FDFFF1"/>
-          <w:kern w:val="0"/>
-          <w:sz w:val="21"/>
-          <w:szCs w:val="21"/>
-          <w:lang w:eastAsia="en-IN" w:bidi="ar-SA"/>
-          <w14:ligatures w14:val="none"/>
-        </w:rPr>
-        <w:t xml:space="preserve"> </w:t>
-      </w:r>
-      <w:r>
-        <w:rPr>
-          <w:rFonts w:ascii="Consolas" w:eastAsia="Times New Roman" w:hAnsi="Consolas" w:cs="Times New Roman"/>
-          <w:i/>
-          <w:iCs/>
-          <w:color w:val="66D9EF"/>
-          <w:kern w:val="0"/>
-          <w:sz w:val="21"/>
-          <w:szCs w:val="21"/>
-          <w:lang w:eastAsia="en-IN" w:bidi="ar-SA"/>
-          <w14:ligatures w14:val="none"/>
-        </w:rPr>
-        <w:t>crossorigin</w:t>
-      </w:r>
-      <w:r>
-        <w:rPr>
-          <w:rFonts w:ascii="Consolas" w:eastAsia="Times New Roman" w:hAnsi="Consolas" w:cs="Times New Roman"/>
-          <w:color w:val="FDFFF1"/>
-          <w:kern w:val="0"/>
-          <w:sz w:val="21"/>
-          <w:szCs w:val="21"/>
-          <w:lang w:eastAsia="en-IN" w:bidi="ar-SA"/>
-          <w14:ligatures w14:val="none"/>
-        </w:rPr>
-        <w:t xml:space="preserve"> </w:t>
-      </w:r>
-      <w:r>
-        <w:rPr>
-          <w:rFonts w:ascii="Consolas" w:eastAsia="Times New Roman" w:hAnsi="Consolas" w:cs="Times New Roman"/>
-          <w:i/>
-          <w:iCs/>
-          <w:color w:val="66D9EF"/>
-          <w:kern w:val="0"/>
-          <w:sz w:val="21"/>
-          <w:szCs w:val="21"/>
-          <w:lang w:eastAsia="en-IN" w:bidi="ar-SA"/>
-          <w14:ligatures w14:val="none"/>
-        </w:rPr>
-        <w:t>src</w:t>
-      </w:r>
-      <w:r>
-        <w:rPr>
-          <w:rFonts w:ascii="Consolas" w:eastAsia="Times New Roman" w:hAnsi="Consolas" w:cs="Times New Roman"/>
-          <w:color w:val="919288"/>
-          <w:kern w:val="0"/>
-          <w:sz w:val="21"/>
-          <w:szCs w:val="21"/>
-          <w:lang w:eastAsia="en-IN" w:bidi="ar-SA"/>
-          <w14:ligatures w14:val="none"/>
-        </w:rPr>
-        <w:t>="</w:t>
-      </w:r>
-      <w:r>
-        <w:rPr>
-          <w:rFonts w:ascii="Consolas" w:eastAsia="Times New Roman" w:hAnsi="Consolas" w:cs="Times New Roman"/>
-          <w:color w:val="E6DB74"/>
-          <w:kern w:val="0"/>
-          <w:sz w:val="21"/>
-          <w:szCs w:val="21"/>
-          <w:lang w:eastAsia="en-IN" w:bidi="ar-SA"/>
-          <w14:ligatures w14:val="none"/>
-        </w:rPr>
-        <w:t>https://unpkg.com/react@18/umd/react.development.js</w:t>
-      </w:r>
-      <w:r>
-        <w:rPr>
-          <w:rFonts w:ascii="Consolas" w:eastAsia="Times New Roman" w:hAnsi="Consolas" w:cs="Times New Roman"/>
-          <w:color w:val="919288"/>
-          <w:kern w:val="0"/>
-          <w:sz w:val="21"/>
-          <w:szCs w:val="21"/>
-          <w:lang w:eastAsia="en-IN" w:bidi="ar-SA"/>
-          <w14:ligatures w14:val="none"/>
-        </w:rPr>
-        <w:t>"&gt;&lt;/</w:t>
-      </w:r>
-      <w:r>
-        <w:rPr>
-          <w:rFonts w:ascii="Consolas" w:eastAsia="Times New Roman" w:hAnsi="Consolas" w:cs="Times New Roman"/>
-          <w:color w:val="F92672"/>
-          <w:kern w:val="0"/>
-          <w:sz w:val="21"/>
-          <w:szCs w:val="21"/>
-          <w:lang w:eastAsia="en-IN" w:bidi="ar-SA"/>
-          <w14:ligatures w14:val="none"/>
-        </w:rPr>
-        <w:t>script</w:t>
-      </w:r>
-      <w:r>
-        <w:rPr>
-          <w:rFonts w:ascii="Consolas" w:eastAsia="Times New Roman" w:hAnsi="Consolas" w:cs="Times New Roman"/>
-          <w:color w:val="919288"/>
-          <w:kern w:val="0"/>
-          <w:sz w:val="21"/>
-          <w:szCs w:val="21"/>
-          <w:lang w:eastAsia="en-IN" w:bidi="ar-SA"/>
-          <w14:ligatures w14:val="none"/>
-        </w:rPr>
-        <w:t>&gt;</w:t>
-      </w:r>
-    </w:p>
-    <w:p>
-      <w:pPr>
-        <w:shd w:val="clear" w:color="auto" w:fill="272822"/>
-        <w:spacing w:after="0" w:line="285" w:lineRule="atLeast"/>
-        <w:rPr>
-          <w:rFonts w:ascii="Consolas" w:eastAsia="Times New Roman" w:hAnsi="Consolas" w:cs="Times New Roman"/>
-          <w:color w:val="FDFFF1"/>
-          <w:kern w:val="0"/>
-          <w:sz w:val="21"/>
-          <w:szCs w:val="21"/>
-          <w:lang w:eastAsia="en-IN" w:bidi="ar-SA"/>
-          <w14:ligatures w14:val="none"/>
-        </w:rPr>
-      </w:pPr>
-      <w:r>
-        <w:rPr>
-          <w:rFonts w:ascii="Consolas" w:eastAsia="Times New Roman" w:hAnsi="Consolas" w:cs="Times New Roman"/>
-          <w:color w:val="919288"/>
-          <w:kern w:val="0"/>
-          <w:sz w:val="21"/>
-          <w:szCs w:val="21"/>
-          <w:lang w:eastAsia="en-IN" w:bidi="ar-SA"/>
-          <w14:ligatures w14:val="none"/>
-        </w:rPr>
-        <w:t>&lt;</w:t>
-      </w:r>
-      <w:r>
-        <w:rPr>
-          <w:rFonts w:ascii="Consolas" w:eastAsia="Times New Roman" w:hAnsi="Consolas" w:cs="Times New Roman"/>
-          <w:color w:val="F92672"/>
-          <w:kern w:val="0"/>
-          <w:sz w:val="21"/>
-          <w:szCs w:val="21"/>
-          <w:lang w:eastAsia="en-IN" w:bidi="ar-SA"/>
-          <w14:ligatures w14:val="none"/>
-        </w:rPr>
-        <w:t>script</w:t>
-      </w:r>
-      <w:r>
-        <w:rPr>
-          <w:rFonts w:ascii="Consolas" w:eastAsia="Times New Roman" w:hAnsi="Consolas" w:cs="Times New Roman"/>
-          <w:color w:val="FDFFF1"/>
-          <w:kern w:val="0"/>
-          <w:sz w:val="21"/>
-          <w:szCs w:val="21"/>
-          <w:lang w:eastAsia="en-IN" w:bidi="ar-SA"/>
-          <w14:ligatures w14:val="none"/>
-        </w:rPr>
-        <w:t xml:space="preserve"> </w:t>
-      </w:r>
-      <w:r>
-        <w:rPr>
-          <w:rFonts w:ascii="Consolas" w:eastAsia="Times New Roman" w:hAnsi="Consolas" w:cs="Times New Roman"/>
-          <w:i/>
-          <w:iCs/>
-          <w:color w:val="66D9EF"/>
-          <w:kern w:val="0"/>
-          <w:sz w:val="21"/>
-          <w:szCs w:val="21"/>
-          <w:lang w:eastAsia="en-IN" w:bidi="ar-SA"/>
-          <w14:ligatures w14:val="none"/>
-        </w:rPr>
-        <w:t>crossorigin</w:t>
-      </w:r>
-      <w:r>
-        <w:rPr>
-          <w:rFonts w:ascii="Consolas" w:eastAsia="Times New Roman" w:hAnsi="Consolas" w:cs="Times New Roman"/>
-          <w:color w:val="FDFFF1"/>
-          <w:kern w:val="0"/>
-          <w:sz w:val="21"/>
-          <w:szCs w:val="21"/>
-          <w:lang w:eastAsia="en-IN" w:bidi="ar-SA"/>
-          <w14:ligatures w14:val="none"/>
-        </w:rPr>
-        <w:t xml:space="preserve"> </w:t>
-      </w:r>
-      <w:r>
-        <w:rPr>
-          <w:rFonts w:ascii="Consolas" w:eastAsia="Times New Roman" w:hAnsi="Consolas" w:cs="Times New Roman"/>
-          <w:i/>
-          <w:iCs/>
-          <w:color w:val="66D9EF"/>
-          <w:kern w:val="0"/>
-          <w:sz w:val="21"/>
-          <w:szCs w:val="21"/>
-          <w:lang w:eastAsia="en-IN" w:bidi="ar-SA"/>
-          <w14:ligatures w14:val="none"/>
-        </w:rPr>
-        <w:t>src</w:t>
-      </w:r>
-      <w:r>
-        <w:rPr>
-          <w:rFonts w:ascii="Consolas" w:eastAsia="Times New Roman" w:hAnsi="Consolas" w:cs="Times New Roman"/>
-          <w:color w:val="919288"/>
-          <w:kern w:val="0"/>
-          <w:sz w:val="21"/>
-          <w:szCs w:val="21"/>
-          <w:lang w:eastAsia="en-IN" w:bidi="ar-SA"/>
-          <w14:ligatures w14:val="none"/>
-        </w:rPr>
-        <w:t>="</w:t>
-      </w:r>
-      <w:r>
-        <w:rPr>
-          <w:rFonts w:ascii="Consolas" w:eastAsia="Times New Roman" w:hAnsi="Consolas" w:cs="Times New Roman"/>
-          <w:color w:val="E6DB74"/>
-          <w:kern w:val="0"/>
-          <w:sz w:val="21"/>
-          <w:szCs w:val="21"/>
-          <w:lang w:eastAsia="en-IN" w:bidi="ar-SA"/>
-          <w14:ligatures w14:val="none"/>
-        </w:rPr>
-        <w:t>https://unpkg.com/react-dom@18/umd/react-dom.development.js</w:t>
-      </w:r>
-      <w:r>
-        <w:rPr>
-          <w:rFonts w:ascii="Consolas" w:eastAsia="Times New Roman" w:hAnsi="Consolas" w:cs="Times New Roman"/>
-          <w:color w:val="919288"/>
-          <w:kern w:val="0"/>
-          <w:sz w:val="21"/>
-          <w:szCs w:val="21"/>
-          <w:lang w:eastAsia="en-IN" w:bidi="ar-SA"/>
-          <w14:ligatures w14:val="none"/>
-        </w:rPr>
-        <w:t>"&gt;&lt;/</w:t>
-      </w:r>
-      <w:r>
-        <w:rPr>
-          <w:rFonts w:ascii="Consolas" w:eastAsia="Times New Roman" w:hAnsi="Consolas" w:cs="Times New Roman"/>
-          <w:color w:val="F92672"/>
-          <w:kern w:val="0"/>
-          <w:sz w:val="21"/>
-          <w:szCs w:val="21"/>
-          <w:lang w:eastAsia="en-IN" w:bidi="ar-SA"/>
-          <w14:ligatures w14:val="none"/>
-        </w:rPr>
-        <w:t>script</w:t>
-      </w:r>
-      <w:r>
-        <w:rPr>
-          <w:rFonts w:ascii="Consolas" w:eastAsia="Times New Roman" w:hAnsi="Consolas" w:cs="Times New Roman"/>
-          <w:color w:val="919288"/>
-          <w:kern w:val="0"/>
-          <w:sz w:val="21"/>
-          <w:szCs w:val="21"/>
-          <w:lang w:eastAsia="en-IN" w:bidi="ar-SA"/>
-          <w14:ligatures w14:val="none"/>
-        </w:rPr>
-        <w:t>&gt;</w:t>
-      </w:r>
-    </w:p>
-    <w:p>
-      <w:r>
-        <w:t>1 and 2 links are different for a reason check BookPage-11</w:t>
-      </w:r>
-    </w:p>
     <w:p/>
     <w:p>
       <w:r>
@@ -1367,7 +1493,6 @@
     <w:p/>
     <w:p>
       <w:r>
-        <w:lastRenderedPageBreak/>
         <w:t># Creating HTML Tag Element in React</w:t>
       </w:r>
     </w:p>
@@ -3304,7 +3429,6 @@
           <w:lang w:eastAsia="en-IN" w:bidi="ar-SA"/>
           <w14:ligatures w14:val="none"/>
         </w:rPr>
-        <w:lastRenderedPageBreak/>
         <w:t xml:space="preserve"># </w:t>
       </w:r>
       <w:r>
@@ -4491,6 +4615,7 @@
           <w:lang w:eastAsia="en-IN" w:bidi="ar-SA"/>
           <w14:ligatures w14:val="none"/>
         </w:rPr>
+        <w:lastRenderedPageBreak/>
         <w:t xml:space="preserve">    </w:t>
       </w:r>
       <w:r>
@@ -4693,7 +4818,6 @@
           <w:lang w:eastAsia="en-IN" w:bidi="ar-SA"/>
           <w14:ligatures w14:val="none"/>
         </w:rPr>
-        <w:lastRenderedPageBreak/>
         <w:t xml:space="preserve"># </w:t>
       </w:r>
       <w:r>
@@ -5397,6 +5521,44 @@
         </w:rPr>
         <w:t xml:space="preserve"> )</w:t>
       </w:r>
+      <w:r>
+        <w:rPr>
+          <w:rFonts w:ascii="Consolas" w:eastAsia="Times New Roman" w:hAnsi="Consolas" w:cs="Times New Roman"/>
+          <w:color w:val="000000" w:themeColor="text1"/>
+          <w:kern w:val="0"/>
+          <w:sz w:val="21"/>
+          <w:szCs w:val="21"/>
+          <w:lang w:eastAsia="en-IN" w:bidi="ar-SA"/>
+          <w14:ligatures w14:val="none"/>
+        </w:rPr>
+        <w:t xml:space="preserve"> / (</w:t>
+      </w:r>
+      <w:hyperlink r:id="rId10" w:history="1">
+        <w:r>
+          <w:rPr>
+            <w:rStyle w:val="Hyperlink"/>
+            <w:rFonts w:ascii="Consolas" w:eastAsia="Times New Roman" w:hAnsi="Consolas" w:cs="Times New Roman"/>
+            <w:kern w:val="0"/>
+            <w:sz w:val="21"/>
+            <w:szCs w:val="21"/>
+            <w:lang w:eastAsia="en-IN" w:bidi="ar-SA"/>
+            <w14:ligatures w14:val="none"/>
+          </w:rPr>
+          <w:t>https://parceljs.org/</w:t>
+        </w:r>
+      </w:hyperlink>
+      <w:r>
+        <w:rPr>
+          <w:rFonts w:ascii="Consolas" w:eastAsia="Times New Roman" w:hAnsi="Consolas" w:cs="Times New Roman"/>
+          <w:color w:val="000000" w:themeColor="text1"/>
+          <w:kern w:val="0"/>
+          <w:sz w:val="21"/>
+          <w:szCs w:val="21"/>
+          <w:lang w:eastAsia="en-IN" w:bidi="ar-SA"/>
+          <w14:ligatures w14:val="none"/>
+        </w:rPr>
+        <w:t>)</w:t>
+      </w:r>
     </w:p>
     <w:p>
       <w:pPr>
@@ -5482,7 +5644,7 @@
         </w:rPr>
         <w:t>(</w:t>
       </w:r>
-      <w:hyperlink r:id="rId10" w:anchor=":~:text=When%20your%20project%20needs%20code,list%20of%20your%20project's%20dependencies" w:history="1">
+      <w:hyperlink r:id="rId11" w:anchor=":~:text=When%20your%20project%20needs%20code,list%20of%20your%20project's%20dependencies" w:history="1">
         <w:r>
           <w:rPr>
             <w:rStyle w:val="Hyperlink"/>
@@ -5546,7 +5708,6 @@
           <w:lang w:eastAsia="en-IN" w:bidi="ar-SA"/>
           <w14:ligatures w14:val="none"/>
         </w:rPr>
-        <w:lastRenderedPageBreak/>
         <w:t xml:space="preserve"># </w:t>
       </w:r>
       <w:r>
@@ -6080,7 +6241,7 @@
         </w:rPr>
         <w:t>(</w:t>
       </w:r>
-      <w:hyperlink r:id="rId11" w:history="1">
+      <w:hyperlink r:id="rId12" w:history="1">
         <w:r>
           <w:rPr>
             <w:rStyle w:val="Hyperlink"/>
@@ -6348,7 +6509,7 @@
       <w:r>
         <w:t>(</w:t>
       </w:r>
-      <w:hyperlink r:id="rId12" w:history="1">
+      <w:hyperlink r:id="rId13" w:history="1">
         <w:r>
           <w:rPr>
             <w:rStyle w:val="Hyperlink"/>
@@ -7497,6 +7658,7 @@
           <w:lang w:eastAsia="en-IN" w:bidi="ar-SA"/>
           <w14:ligatures w14:val="none"/>
         </w:rPr>
+        <w:lastRenderedPageBreak/>
         <w:t xml:space="preserve">      </w:t>
       </w:r>
       <w:r>
@@ -7630,7 +7792,6 @@
         </w:numPr>
       </w:pPr>
       <w:r>
-        <w:lastRenderedPageBreak/>
         <w:t>When we install parcel there is one more thing that was created i.e node_modules</w:t>
       </w:r>
     </w:p>
@@ -7978,26 +8139,6 @@
       <w:r>
         <w:t>Commit and push without the node_modules. The node_modules should now be deleted from your repository.</w:t>
       </w:r>
-    </w:p>
-    <w:p>
-      <w:pPr>
-        <w:ind w:left="360"/>
-      </w:pPr>
-    </w:p>
-    <w:p>
-      <w:pPr>
-        <w:ind w:left="360"/>
-      </w:pPr>
-    </w:p>
-    <w:p>
-      <w:pPr>
-        <w:ind w:left="360"/>
-      </w:pPr>
-    </w:p>
-    <w:p>
-      <w:pPr>
-        <w:ind w:left="360"/>
-      </w:pPr>
     </w:p>
     <w:p>
       <w:pPr>
@@ -8172,7 +8313,7 @@
       <w:r>
         <w:t> and builds your application with the necessary assets. The output also indicates that the application is running on </w:t>
       </w:r>
-      <w:hyperlink r:id="rId13" w:history="1">
+      <w:hyperlink r:id="rId14" w:history="1">
         <w:r>
           <w:rPr>
             <w:rStyle w:val="Hyperlink"/>
@@ -8188,33 +8329,22 @@
     <w:p>
       <w:pPr>
         <w:pStyle w:val="ListParagraph"/>
-      </w:pPr>
-    </w:p>
-    <w:p>
-      <w:pPr>
-        <w:pStyle w:val="ListParagraph"/>
         <w:numPr>
           <w:ilvl w:val="0"/>
           <w:numId w:val="4"/>
         </w:numPr>
-        <w:rPr>
-          <w:b/>
-          <w:bCs/>
-          <w:i/>
-          <w:iCs/>
-          <w:u w:val="single"/>
-        </w:rPr>
-      </w:pPr>
-      <w:r>
-        <w:rPr>
-          <w:b/>
-          <w:bCs/>
-          <w:i/>
-          <w:iCs/>
-          <w:u w:val="single"/>
-        </w:rPr>
-        <w:t># How to bundle a web app with parcel</w:t>
-      </w:r>
+      </w:pPr>
+      <w:r>
+        <w:t xml:space="preserve">Just like we have npm similarly we have something known as npx that means executing a package, npm if we have to install a package we need to write npm install </w:t>
+      </w:r>
+      <w:r>
+        <w:tab/>
+      </w:r>
+    </w:p>
+    <w:p>
+      <w:pPr>
+        <w:pStyle w:val="ListParagraph"/>
+      </w:pPr>
     </w:p>
     <w:p>
       <w:pPr>
@@ -8223,8 +8353,34 @@
           <w:ilvl w:val="0"/>
           <w:numId w:val="4"/>
         </w:numPr>
-      </w:pPr>
-      <w:hyperlink r:id="rId14" w:history="1">
+        <w:rPr>
+          <w:b/>
+          <w:bCs/>
+          <w:i/>
+          <w:iCs/>
+          <w:u w:val="single"/>
+        </w:rPr>
+      </w:pPr>
+      <w:r>
+        <w:rPr>
+          <w:b/>
+          <w:bCs/>
+          <w:i/>
+          <w:iCs/>
+          <w:u w:val="single"/>
+        </w:rPr>
+        <w:t># How to bundle a web app with parcel</w:t>
+      </w:r>
+    </w:p>
+    <w:p>
+      <w:pPr>
+        <w:pStyle w:val="ListParagraph"/>
+        <w:numPr>
+          <w:ilvl w:val="0"/>
+          <w:numId w:val="4"/>
+        </w:numPr>
+      </w:pPr>
+      <w:hyperlink r:id="rId15" w:history="1">
         <w:r>
           <w:rPr>
             <w:rStyle w:val="Hyperlink"/>
@@ -8236,18 +8392,762 @@
         <w:t xml:space="preserve"> </w:t>
       </w:r>
     </w:p>
-    <w:p>
-      <w:pPr>
-        <w:ind w:left="720"/>
-      </w:pPr>
+    <w:p/>
+    <w:p>
+      <w:pPr>
+        <w:ind w:left="360"/>
+        <w:rPr>
+          <w:b/>
+          <w:bCs/>
+        </w:rPr>
+      </w:pPr>
+      <w:r>
+        <w:rPr>
+          <w:b/>
+          <w:bCs/>
+          <w:highlight w:val="red"/>
+        </w:rPr>
+        <w:t># installing React from npm</w:t>
+      </w:r>
     </w:p>
     <w:p>
       <w:pPr>
         <w:pStyle w:val="ListParagraph"/>
         <w:numPr>
           <w:ilvl w:val="0"/>
-          <w:numId w:val="1"/>
+          <w:numId w:val="4"/>
         </w:numPr>
+      </w:pPr>
+      <w:r>
+        <w:t>Suppose if we already have react in my node_modules, how easy would it be to use</w:t>
+      </w:r>
+      <w:r>
+        <w:t xml:space="preserve"> inside our code</w:t>
+      </w:r>
+    </w:p>
+    <w:p>
+      <w:pPr>
+        <w:pStyle w:val="ListParagraph"/>
+        <w:numPr>
+          <w:ilvl w:val="0"/>
+          <w:numId w:val="4"/>
+        </w:numPr>
+      </w:pPr>
+      <w:r>
+        <w:t>So first thing is that we don’t want to make another network call to get react</w:t>
+      </w:r>
+    </w:p>
+    <w:p>
+      <w:pPr>
+        <w:pStyle w:val="ListParagraph"/>
+        <w:numPr>
+          <w:ilvl w:val="0"/>
+          <w:numId w:val="4"/>
+        </w:numPr>
+      </w:pPr>
+      <w:r>
+        <w:t>We will have it already in our node_modules that is why we will install it</w:t>
+      </w:r>
+    </w:p>
+    <w:p>
+      <w:pPr>
+        <w:pStyle w:val="ListParagraph"/>
+        <w:numPr>
+          <w:ilvl w:val="0"/>
+          <w:numId w:val="4"/>
+        </w:numPr>
+      </w:pPr>
+      <w:r>
+        <w:t xml:space="preserve">The second thing is today </w:t>
+      </w:r>
+      <w:hyperlink r:id="rId16" w:history="1">
+        <w:r>
+          <w:rPr>
+            <w:rStyle w:val="Hyperlink"/>
+            <w:rFonts w:ascii="Consolas" w:eastAsia="Times New Roman" w:hAnsi="Consolas" w:cs="Times New Roman"/>
+            <w:kern w:val="0"/>
+            <w:sz w:val="21"/>
+            <w:szCs w:val="21"/>
+            <w:lang w:eastAsia="en-IN" w:bidi="ar-SA"/>
+            <w14:ligatures w14:val="none"/>
+          </w:rPr>
+          <w:t>https://unpkg.com/</w:t>
+        </w:r>
+        <w:r>
+          <w:rPr>
+            <w:rStyle w:val="Hyperlink"/>
+            <w:rFonts w:ascii="Consolas" w:eastAsia="Times New Roman" w:hAnsi="Consolas" w:cs="Times New Roman"/>
+            <w:color w:val="FF0000"/>
+            <w:kern w:val="0"/>
+            <w:sz w:val="21"/>
+            <w:szCs w:val="21"/>
+            <w:lang w:eastAsia="en-IN" w:bidi="ar-SA"/>
+            <w14:ligatures w14:val="none"/>
+          </w:rPr>
+          <w:t>react@18</w:t>
+        </w:r>
+        <w:r>
+          <w:rPr>
+            <w:rStyle w:val="Hyperlink"/>
+            <w:rFonts w:ascii="Consolas" w:eastAsia="Times New Roman" w:hAnsi="Consolas" w:cs="Times New Roman"/>
+            <w:kern w:val="0"/>
+            <w:sz w:val="21"/>
+            <w:szCs w:val="21"/>
+            <w:lang w:eastAsia="en-IN" w:bidi="ar-SA"/>
+            <w14:ligatures w14:val="none"/>
+          </w:rPr>
+          <w:t>/umd/react.development.js</w:t>
+        </w:r>
+      </w:hyperlink>
+      <w:r>
+        <w:t xml:space="preserve"> react@18, tomorrow React@19 came in, and some other version of react came in</w:t>
+      </w:r>
+      <w:r>
+        <w:t xml:space="preserve">, what will happen is we will have to keep changing this </w:t>
+      </w:r>
+      <w:r>
+        <w:rPr>
+          <w:b/>
+          <w:bCs/>
+          <w:i/>
+          <w:iCs/>
+        </w:rPr>
+        <w:t>URL</w:t>
+      </w:r>
+      <w:r>
+        <w:rPr>
+          <w:b/>
+          <w:bCs/>
+          <w:i/>
+          <w:iCs/>
+        </w:rPr>
+        <w:t xml:space="preserve">. </w:t>
+      </w:r>
+    </w:p>
+    <w:p>
+      <w:pPr>
+        <w:pStyle w:val="ListParagraph"/>
+        <w:numPr>
+          <w:ilvl w:val="0"/>
+          <w:numId w:val="4"/>
+        </w:numPr>
+      </w:pPr>
+      <w:r>
+        <w:t>So  it’s better to just have it inside our package.json it is easier to manage all are dependecies and it is very easy to manage react also.</w:t>
+      </w:r>
+    </w:p>
+    <w:p>
+      <w:pPr>
+        <w:pStyle w:val="ListParagraph"/>
+        <w:numPr>
+          <w:ilvl w:val="0"/>
+          <w:numId w:val="4"/>
+        </w:numPr>
+      </w:pPr>
+      <w:r>
+        <w:t>As one of the dependency inside our npm package.json</w:t>
+      </w:r>
+    </w:p>
+    <w:p>
+      <w:pPr>
+        <w:pStyle w:val="ListParagraph"/>
+        <w:numPr>
+          <w:ilvl w:val="0"/>
+          <w:numId w:val="4"/>
+        </w:numPr>
+      </w:pPr>
+      <w:r>
+        <w:t xml:space="preserve">Command =&gt; </w:t>
+      </w:r>
+      <w:r>
+        <w:rPr>
+          <w:highlight w:val="darkGray"/>
+        </w:rPr>
+        <w:t>npm install react</w:t>
+      </w:r>
+      <w:r>
+        <w:t xml:space="preserve"> or npm i react</w:t>
+      </w:r>
+    </w:p>
+    <w:p>
+      <w:pPr>
+        <w:pStyle w:val="ListParagraph"/>
+        <w:numPr>
+          <w:ilvl w:val="0"/>
+          <w:numId w:val="4"/>
+        </w:numPr>
+      </w:pPr>
+      <w:r>
+        <w:t xml:space="preserve">Command =&gt; </w:t>
+      </w:r>
+      <w:r>
+        <w:rPr>
+          <w:highlight w:val="darkGray"/>
+        </w:rPr>
+        <w:t>npm install react</w:t>
+      </w:r>
+      <w:r>
+        <w:rPr>
+          <w:highlight w:val="darkGray"/>
+        </w:rPr>
+        <w:t>-dom</w:t>
+      </w:r>
+      <w:r>
+        <w:t xml:space="preserve"> or npm i react-dom</w:t>
+      </w:r>
+    </w:p>
+    <w:p>
+      <w:pPr>
+        <w:pStyle w:val="ListParagraph"/>
+        <w:numPr>
+          <w:ilvl w:val="0"/>
+          <w:numId w:val="4"/>
+        </w:numPr>
+      </w:pPr>
+      <w:r>
+        <w:t xml:space="preserve">After this we got </w:t>
+      </w:r>
+      <w:r>
+        <w:rPr>
+          <w:highlight w:val="green"/>
+        </w:rPr>
+        <w:t>"react": "^18.2.0</w:t>
+      </w:r>
+      <w:r>
+        <w:rPr>
+          <w:highlight w:val="green"/>
+        </w:rPr>
+        <w:t>"</w:t>
+      </w:r>
+      <w:r>
+        <w:t xml:space="preserve"> </w:t>
+      </w:r>
+      <w:r>
+        <w:t xml:space="preserve">and </w:t>
+      </w:r>
+      <w:r>
+        <w:rPr>
+          <w:highlight w:val="green"/>
+        </w:rPr>
+        <w:t>"react</w:t>
+      </w:r>
+      <w:r>
+        <w:rPr>
+          <w:highlight w:val="green"/>
+        </w:rPr>
+        <w:t>-dom</w:t>
+      </w:r>
+      <w:r>
+        <w:rPr>
+          <w:highlight w:val="green"/>
+        </w:rPr>
+        <w:t>": "^18.2.0"</w:t>
+      </w:r>
+      <w:r>
+        <w:t>dependencies in package.json file</w:t>
+      </w:r>
+    </w:p>
+    <w:p>
+      <w:pPr>
+        <w:pStyle w:val="ListParagraph"/>
+        <w:numPr>
+          <w:ilvl w:val="0"/>
+          <w:numId w:val="4"/>
+        </w:numPr>
+      </w:pPr>
+      <w:r>
+        <w:t>See is react over here react version ^18.2.0 and ^ carret, suppose tomorrow 18.2.3 comes in it will be there in our code</w:t>
+      </w:r>
+    </w:p>
+    <w:p>
+      <w:pPr>
+        <w:pStyle w:val="ListParagraph"/>
+        <w:numPr>
+          <w:ilvl w:val="0"/>
+          <w:numId w:val="4"/>
+        </w:numPr>
+      </w:pPr>
+      <w:r>
+        <w:t>Package-lock.json will also have</w:t>
+      </w:r>
+    </w:p>
+    <w:p>
+      <w:pPr>
+        <w:pStyle w:val="ListParagraph"/>
+        <w:numPr>
+          <w:ilvl w:val="0"/>
+          <w:numId w:val="4"/>
+        </w:numPr>
+      </w:pPr>
+      <w:r>
+        <w:t xml:space="preserve">Now we no longer need CDN links </w:t>
+      </w:r>
+    </w:p>
+    <w:p>
+      <w:pPr>
+        <w:pStyle w:val="ListParagraph"/>
+        <w:numPr>
+          <w:ilvl w:val="0"/>
+          <w:numId w:val="4"/>
+        </w:numPr>
+      </w:pPr>
+      <w:r>
+        <w:t>Now we have to import React and ReactDOM</w:t>
+      </w:r>
+    </w:p>
+    <w:p/>
+    <w:p/>
+    <w:p>
+      <w:pPr>
+        <w:pStyle w:val="ListParagraph"/>
+        <w:numPr>
+          <w:ilvl w:val="0"/>
+          <w:numId w:val="4"/>
+        </w:numPr>
+      </w:pPr>
+      <w:r>
+        <w:lastRenderedPageBreak/>
+        <w:t>In our HTML we are injecting this App.js, Browser thinks it’s normal javascript file and</w:t>
+      </w:r>
+      <w:r>
+        <w:t xml:space="preserve"> it does not understand what is import</w:t>
+      </w:r>
+      <w:r>
+        <w:t>, normal javascript does not need import.</w:t>
+      </w:r>
+    </w:p>
+    <w:p>
+      <w:pPr>
+        <w:pStyle w:val="ListParagraph"/>
+        <w:numPr>
+          <w:ilvl w:val="0"/>
+          <w:numId w:val="4"/>
+        </w:numPr>
+        <w:shd w:val="clear" w:color="auto" w:fill="272822"/>
+        <w:spacing w:after="0" w:line="285" w:lineRule="atLeast"/>
+        <w:rPr>
+          <w:rFonts w:ascii="Consolas" w:eastAsia="Times New Roman" w:hAnsi="Consolas" w:cs="Times New Roman"/>
+          <w:color w:val="FDFFF1"/>
+          <w:kern w:val="0"/>
+          <w:sz w:val="21"/>
+          <w:szCs w:val="21"/>
+          <w:lang w:eastAsia="en-IN" w:bidi="ar-SA"/>
+          <w14:ligatures w14:val="none"/>
+        </w:rPr>
+      </w:pPr>
+      <w:r>
+        <w:rPr>
+          <w:rFonts w:ascii="Consolas" w:eastAsia="Times New Roman" w:hAnsi="Consolas" w:cs="Times New Roman"/>
+          <w:color w:val="919288"/>
+          <w:kern w:val="0"/>
+          <w:sz w:val="21"/>
+          <w:szCs w:val="21"/>
+          <w:lang w:eastAsia="en-IN" w:bidi="ar-SA"/>
+          <w14:ligatures w14:val="none"/>
+        </w:rPr>
+        <w:t>&lt;</w:t>
+      </w:r>
+      <w:r>
+        <w:rPr>
+          <w:rFonts w:ascii="Consolas" w:eastAsia="Times New Roman" w:hAnsi="Consolas" w:cs="Times New Roman"/>
+          <w:color w:val="F92672"/>
+          <w:kern w:val="0"/>
+          <w:sz w:val="21"/>
+          <w:szCs w:val="21"/>
+          <w:lang w:eastAsia="en-IN" w:bidi="ar-SA"/>
+          <w14:ligatures w14:val="none"/>
+        </w:rPr>
+        <w:t>script</w:t>
+      </w:r>
+      <w:r>
+        <w:rPr>
+          <w:rFonts w:ascii="Consolas" w:eastAsia="Times New Roman" w:hAnsi="Consolas" w:cs="Times New Roman"/>
+          <w:color w:val="FDFFF1"/>
+          <w:kern w:val="0"/>
+          <w:sz w:val="21"/>
+          <w:szCs w:val="21"/>
+          <w:lang w:eastAsia="en-IN" w:bidi="ar-SA"/>
+          <w14:ligatures w14:val="none"/>
+        </w:rPr>
+        <w:t xml:space="preserve"> </w:t>
+      </w:r>
+      <w:r>
+        <w:rPr>
+          <w:rFonts w:ascii="Consolas" w:eastAsia="Times New Roman" w:hAnsi="Consolas" w:cs="Times New Roman"/>
+          <w:i/>
+          <w:iCs/>
+          <w:color w:val="66D9EF"/>
+          <w:kern w:val="0"/>
+          <w:sz w:val="21"/>
+          <w:szCs w:val="21"/>
+          <w:lang w:eastAsia="en-IN" w:bidi="ar-SA"/>
+          <w14:ligatures w14:val="none"/>
+        </w:rPr>
+        <w:t>type</w:t>
+      </w:r>
+      <w:r>
+        <w:rPr>
+          <w:rFonts w:ascii="Consolas" w:eastAsia="Times New Roman" w:hAnsi="Consolas" w:cs="Times New Roman"/>
+          <w:color w:val="919288"/>
+          <w:kern w:val="0"/>
+          <w:sz w:val="21"/>
+          <w:szCs w:val="21"/>
+          <w:lang w:eastAsia="en-IN" w:bidi="ar-SA"/>
+          <w14:ligatures w14:val="none"/>
+        </w:rPr>
+        <w:t>="</w:t>
+      </w:r>
+      <w:r>
+        <w:rPr>
+          <w:rFonts w:ascii="Consolas" w:eastAsia="Times New Roman" w:hAnsi="Consolas" w:cs="Times New Roman"/>
+          <w:color w:val="E6DB74"/>
+          <w:kern w:val="0"/>
+          <w:sz w:val="21"/>
+          <w:szCs w:val="21"/>
+          <w:lang w:eastAsia="en-IN" w:bidi="ar-SA"/>
+          <w14:ligatures w14:val="none"/>
+        </w:rPr>
+        <w:t>module</w:t>
+      </w:r>
+      <w:r>
+        <w:rPr>
+          <w:rFonts w:ascii="Consolas" w:eastAsia="Times New Roman" w:hAnsi="Consolas" w:cs="Times New Roman"/>
+          <w:color w:val="919288"/>
+          <w:kern w:val="0"/>
+          <w:sz w:val="21"/>
+          <w:szCs w:val="21"/>
+          <w:lang w:eastAsia="en-IN" w:bidi="ar-SA"/>
+          <w14:ligatures w14:val="none"/>
+        </w:rPr>
+        <w:t>"</w:t>
+      </w:r>
+      <w:r>
+        <w:rPr>
+          <w:rFonts w:ascii="Consolas" w:eastAsia="Times New Roman" w:hAnsi="Consolas" w:cs="Times New Roman"/>
+          <w:color w:val="FDFFF1"/>
+          <w:kern w:val="0"/>
+          <w:sz w:val="21"/>
+          <w:szCs w:val="21"/>
+          <w:lang w:eastAsia="en-IN" w:bidi="ar-SA"/>
+          <w14:ligatures w14:val="none"/>
+        </w:rPr>
+        <w:t xml:space="preserve"> </w:t>
+      </w:r>
+      <w:r>
+        <w:rPr>
+          <w:rFonts w:ascii="Consolas" w:eastAsia="Times New Roman" w:hAnsi="Consolas" w:cs="Times New Roman"/>
+          <w:i/>
+          <w:iCs/>
+          <w:color w:val="66D9EF"/>
+          <w:kern w:val="0"/>
+          <w:sz w:val="21"/>
+          <w:szCs w:val="21"/>
+          <w:lang w:eastAsia="en-IN" w:bidi="ar-SA"/>
+          <w14:ligatures w14:val="none"/>
+        </w:rPr>
+        <w:t>src</w:t>
+      </w:r>
+      <w:r>
+        <w:rPr>
+          <w:rFonts w:ascii="Consolas" w:eastAsia="Times New Roman" w:hAnsi="Consolas" w:cs="Times New Roman"/>
+          <w:color w:val="919288"/>
+          <w:kern w:val="0"/>
+          <w:sz w:val="21"/>
+          <w:szCs w:val="21"/>
+          <w:lang w:eastAsia="en-IN" w:bidi="ar-SA"/>
+          <w14:ligatures w14:val="none"/>
+        </w:rPr>
+        <w:t>="</w:t>
+      </w:r>
+      <w:r>
+        <w:rPr>
+          <w:rFonts w:ascii="Consolas" w:eastAsia="Times New Roman" w:hAnsi="Consolas" w:cs="Times New Roman"/>
+          <w:color w:val="E6DB74"/>
+          <w:kern w:val="0"/>
+          <w:sz w:val="21"/>
+          <w:szCs w:val="21"/>
+          <w:lang w:eastAsia="en-IN" w:bidi="ar-SA"/>
+          <w14:ligatures w14:val="none"/>
+        </w:rPr>
+        <w:t>/App.js</w:t>
+      </w:r>
+      <w:r>
+        <w:rPr>
+          <w:rFonts w:ascii="Consolas" w:eastAsia="Times New Roman" w:hAnsi="Consolas" w:cs="Times New Roman"/>
+          <w:color w:val="919288"/>
+          <w:kern w:val="0"/>
+          <w:sz w:val="21"/>
+          <w:szCs w:val="21"/>
+          <w:lang w:eastAsia="en-IN" w:bidi="ar-SA"/>
+          <w14:ligatures w14:val="none"/>
+        </w:rPr>
+        <w:t>"&gt;&lt;/</w:t>
+      </w:r>
+      <w:r>
+        <w:rPr>
+          <w:rFonts w:ascii="Consolas" w:eastAsia="Times New Roman" w:hAnsi="Consolas" w:cs="Times New Roman"/>
+          <w:color w:val="F92672"/>
+          <w:kern w:val="0"/>
+          <w:sz w:val="21"/>
+          <w:szCs w:val="21"/>
+          <w:lang w:eastAsia="en-IN" w:bidi="ar-SA"/>
+          <w14:ligatures w14:val="none"/>
+        </w:rPr>
+        <w:t>script</w:t>
+      </w:r>
+      <w:r>
+        <w:rPr>
+          <w:rFonts w:ascii="Consolas" w:eastAsia="Times New Roman" w:hAnsi="Consolas" w:cs="Times New Roman"/>
+          <w:color w:val="919288"/>
+          <w:kern w:val="0"/>
+          <w:sz w:val="21"/>
+          <w:szCs w:val="21"/>
+          <w:lang w:eastAsia="en-IN" w:bidi="ar-SA"/>
+          <w14:ligatures w14:val="none"/>
+        </w:rPr>
+        <w:t xml:space="preserve">&gt; </w:t>
+      </w:r>
+    </w:p>
+    <w:p>
+      <w:pPr>
+        <w:pStyle w:val="ListParagraph"/>
+        <w:numPr>
+          <w:ilvl w:val="0"/>
+          <w:numId w:val="4"/>
+        </w:numPr>
+      </w:pPr>
+      <w:r>
+        <w:t xml:space="preserve">That is why </w:t>
+      </w:r>
+      <w:r>
+        <w:t xml:space="preserve"> </w:t>
+      </w:r>
+      <w:r>
+        <w:t xml:space="preserve">we need to tell the browser that this file is not a normal </w:t>
+      </w:r>
+      <w:r>
+        <w:t>browser file, it’s module.</w:t>
+      </w:r>
+    </w:p>
+    <w:p>
+      <w:pPr>
+        <w:pStyle w:val="ListParagraph"/>
+        <w:numPr>
+          <w:ilvl w:val="0"/>
+          <w:numId w:val="4"/>
+        </w:numPr>
+      </w:pPr>
+      <w:r>
+        <w:t xml:space="preserve">We have to write </w:t>
+      </w:r>
+      <w:r>
+        <w:rPr>
+          <w:rFonts w:ascii="Consolas" w:eastAsia="Times New Roman" w:hAnsi="Consolas" w:cs="Times New Roman"/>
+          <w:i/>
+          <w:iCs/>
+          <w:color w:val="66D9EF"/>
+          <w:kern w:val="0"/>
+          <w:sz w:val="21"/>
+          <w:szCs w:val="21"/>
+          <w:lang w:eastAsia="en-IN" w:bidi="ar-SA"/>
+          <w14:ligatures w14:val="none"/>
+        </w:rPr>
+        <w:t>type</w:t>
+      </w:r>
+      <w:r>
+        <w:rPr>
+          <w:rFonts w:ascii="Consolas" w:eastAsia="Times New Roman" w:hAnsi="Consolas" w:cs="Times New Roman"/>
+          <w:color w:val="919288"/>
+          <w:kern w:val="0"/>
+          <w:sz w:val="21"/>
+          <w:szCs w:val="21"/>
+          <w:lang w:eastAsia="en-IN" w:bidi="ar-SA"/>
+          <w14:ligatures w14:val="none"/>
+        </w:rPr>
+        <w:t>="</w:t>
+      </w:r>
+      <w:r>
+        <w:rPr>
+          <w:rFonts w:ascii="Consolas" w:eastAsia="Times New Roman" w:hAnsi="Consolas" w:cs="Times New Roman"/>
+          <w:color w:val="E6DB74"/>
+          <w:kern w:val="0"/>
+          <w:sz w:val="21"/>
+          <w:szCs w:val="21"/>
+          <w:lang w:eastAsia="en-IN" w:bidi="ar-SA"/>
+          <w14:ligatures w14:val="none"/>
+        </w:rPr>
+        <w:t>module</w:t>
+      </w:r>
+      <w:r>
+        <w:rPr>
+          <w:rFonts w:ascii="Consolas" w:eastAsia="Times New Roman" w:hAnsi="Consolas" w:cs="Times New Roman"/>
+          <w:color w:val="919288"/>
+          <w:kern w:val="0"/>
+          <w:sz w:val="21"/>
+          <w:szCs w:val="21"/>
+          <w:lang w:eastAsia="en-IN" w:bidi="ar-SA"/>
+          <w14:ligatures w14:val="none"/>
+        </w:rPr>
+        <w:t>"</w:t>
+      </w:r>
+      <w:r>
+        <w:rPr>
+          <w:rFonts w:ascii="Consolas" w:eastAsia="Times New Roman" w:hAnsi="Consolas" w:cs="Times New Roman"/>
+          <w:color w:val="919288"/>
+          <w:kern w:val="0"/>
+          <w:sz w:val="21"/>
+          <w:szCs w:val="21"/>
+          <w:lang w:eastAsia="en-IN" w:bidi="ar-SA"/>
+          <w14:ligatures w14:val="none"/>
+        </w:rPr>
+        <w:t xml:space="preserve"> </w:t>
+      </w:r>
+      <w:r>
+        <w:rPr>
+          <w:rFonts w:ascii="Consolas" w:eastAsia="Times New Roman" w:hAnsi="Consolas" w:cs="Times New Roman"/>
+          <w:kern w:val="0"/>
+          <w:sz w:val="21"/>
+          <w:szCs w:val="21"/>
+          <w:lang w:eastAsia="en-IN" w:bidi="ar-SA"/>
+          <w14:ligatures w14:val="none"/>
+        </w:rPr>
+        <w:t>over here</w:t>
+      </w:r>
+    </w:p>
+    <w:p>
+      <w:pPr>
+        <w:ind w:left="720"/>
+      </w:pPr>
+    </w:p>
+    <w:p>
+      <w:pPr>
+        <w:rPr>
+          <w:b/>
+          <w:bCs/>
+        </w:rPr>
+      </w:pPr>
+      <w:r>
+        <w:rPr>
+          <w:b/>
+          <w:bCs/>
+          <w:highlight w:val="red"/>
+        </w:rPr>
+        <w:t># Create Prod Build</w:t>
+      </w:r>
+    </w:p>
+    <w:p>
+      <w:pPr>
+        <w:pStyle w:val="ListParagraph"/>
+        <w:numPr>
+          <w:ilvl w:val="0"/>
+          <w:numId w:val="4"/>
+        </w:numPr>
+        <w:rPr>
+          <w:b/>
+          <w:bCs/>
+        </w:rPr>
+      </w:pPr>
+      <w:r>
+        <w:rPr>
+          <w:i/>
+          <w:iCs/>
+        </w:rPr>
+        <w:t xml:space="preserve">Command=&gt; </w:t>
+      </w:r>
+      <w:r>
+        <w:rPr>
+          <w:i/>
+          <w:iCs/>
+          <w:highlight w:val="darkGray"/>
+        </w:rPr>
+        <w:t>npx parcel build index.html</w:t>
+      </w:r>
+      <w:r>
+        <w:rPr>
+          <w:i/>
+          <w:iCs/>
+        </w:rPr>
+        <w:t xml:space="preserve"> </w:t>
+      </w:r>
+    </w:p>
+    <w:p>
+      <w:pPr>
+        <w:pStyle w:val="ListParagraph"/>
+        <w:numPr>
+          <w:ilvl w:val="0"/>
+          <w:numId w:val="4"/>
+        </w:numPr>
+        <w:rPr>
+          <w:b/>
+          <w:bCs/>
+        </w:rPr>
+      </w:pPr>
+      <w:r>
+        <w:t>Only need to add build for prod build</w:t>
+      </w:r>
+    </w:p>
+    <w:p>
+      <w:pPr>
+        <w:pStyle w:val="ListParagraph"/>
+        <w:numPr>
+          <w:ilvl w:val="0"/>
+          <w:numId w:val="4"/>
+        </w:numPr>
+        <w:rPr>
+          <w:b/>
+          <w:bCs/>
+        </w:rPr>
+      </w:pPr>
+      <w:r>
+        <w:t>But if we run this command we will get error</w:t>
+      </w:r>
+    </w:p>
+    <w:p>
+      <w:pPr>
+        <w:pStyle w:val="ListParagraph"/>
+        <w:numPr>
+          <w:ilvl w:val="0"/>
+          <w:numId w:val="4"/>
+        </w:numPr>
+        <w:rPr>
+          <w:b/>
+          <w:bCs/>
+        </w:rPr>
+      </w:pPr>
+      <w:r>
+        <w:t xml:space="preserve">If we are using parcel we need to remove </w:t>
+      </w:r>
+      <w:r>
+        <w:rPr>
+          <w:b/>
+          <w:bCs/>
+        </w:rPr>
+        <w:t>"main": "App.js"</w:t>
+      </w:r>
+      <w:r>
+        <w:rPr>
+          <w:b/>
+          <w:bCs/>
+        </w:rPr>
+        <w:t xml:space="preserve"> </w:t>
+      </w:r>
+      <w:r>
+        <w:t>from package.json file</w:t>
+      </w:r>
+    </w:p>
+    <w:p>
+      <w:pPr>
+        <w:pStyle w:val="ListParagraph"/>
+        <w:numPr>
+          <w:ilvl w:val="0"/>
+          <w:numId w:val="4"/>
+        </w:numPr>
+        <w:pBdr>
+          <w:top w:val="single" w:sz="4" w:space="1" w:color="auto"/>
+          <w:left w:val="single" w:sz="4" w:space="4" w:color="auto"/>
+          <w:bottom w:val="single" w:sz="4" w:space="1" w:color="auto"/>
+          <w:right w:val="single" w:sz="4" w:space="4" w:color="auto"/>
+        </w:pBdr>
         <w:rPr>
           <w:b/>
           <w:bCs/>
@@ -8255,6 +9155,579 @@
         </w:rPr>
       </w:pPr>
       <w:r>
+        <w:rPr>
+          <w:b/>
+          <w:bCs/>
+          <w:color w:val="00B050"/>
+        </w:rPr>
+        <w:t>PS C:\Users\riyaz\OneDrive\Desktop\React-Practice&gt; npx parcel build index.html</w:t>
+      </w:r>
+    </w:p>
+    <w:p>
+      <w:pPr>
+        <w:pStyle w:val="ListParagraph"/>
+        <w:numPr>
+          <w:ilvl w:val="0"/>
+          <w:numId w:val="4"/>
+        </w:numPr>
+        <w:pBdr>
+          <w:top w:val="single" w:sz="4" w:space="1" w:color="auto"/>
+          <w:left w:val="single" w:sz="4" w:space="4" w:color="auto"/>
+          <w:bottom w:val="single" w:sz="4" w:space="1" w:color="auto"/>
+          <w:right w:val="single" w:sz="4" w:space="4" w:color="auto"/>
+        </w:pBdr>
+        <w:rPr>
+          <w:b/>
+          <w:bCs/>
+          <w:color w:val="00B050"/>
+        </w:rPr>
+      </w:pPr>
+      <w:r>
+        <w:rPr>
+          <w:b/>
+          <w:bCs/>
+          <w:color w:val="00B050"/>
+        </w:rPr>
+        <w:t>npm WARN config global `--global`, `--local` are deprecated. Use `--location=global` instead.</w:t>
+      </w:r>
+    </w:p>
+    <w:p>
+      <w:pPr>
+        <w:pStyle w:val="ListParagraph"/>
+        <w:numPr>
+          <w:ilvl w:val="0"/>
+          <w:numId w:val="4"/>
+        </w:numPr>
+        <w:pBdr>
+          <w:top w:val="single" w:sz="4" w:space="1" w:color="auto"/>
+          <w:left w:val="single" w:sz="4" w:space="4" w:color="auto"/>
+          <w:bottom w:val="single" w:sz="4" w:space="1" w:color="auto"/>
+          <w:right w:val="single" w:sz="4" w:space="4" w:color="auto"/>
+        </w:pBdr>
+        <w:rPr>
+          <w:b/>
+          <w:bCs/>
+          <w:color w:val="00B050"/>
+        </w:rPr>
+      </w:pPr>
+      <w:r>
+        <w:rPr>
+          <w:rFonts w:ascii="Segoe UI Emoji" w:hAnsi="Segoe UI Emoji" w:cs="Segoe UI Emoji"/>
+          <w:b/>
+          <w:bCs/>
+          <w:color w:val="00B050"/>
+        </w:rPr>
+        <w:t>✨</w:t>
+      </w:r>
+      <w:r>
+        <w:rPr>
+          <w:b/>
+          <w:bCs/>
+          <w:color w:val="00B050"/>
+        </w:rPr>
+        <w:t xml:space="preserve"> Built in 3.06s</w:t>
+      </w:r>
+    </w:p>
+    <w:p>
+      <w:pPr>
+        <w:pStyle w:val="ListParagraph"/>
+        <w:numPr>
+          <w:ilvl w:val="0"/>
+          <w:numId w:val="4"/>
+        </w:numPr>
+        <w:pBdr>
+          <w:top w:val="single" w:sz="4" w:space="1" w:color="auto"/>
+          <w:left w:val="single" w:sz="4" w:space="4" w:color="auto"/>
+          <w:bottom w:val="single" w:sz="4" w:space="1" w:color="auto"/>
+          <w:right w:val="single" w:sz="4" w:space="4" w:color="auto"/>
+        </w:pBdr>
+        <w:rPr>
+          <w:b/>
+          <w:bCs/>
+          <w:color w:val="00B050"/>
+        </w:rPr>
+      </w:pPr>
+    </w:p>
+    <w:p>
+      <w:pPr>
+        <w:pStyle w:val="ListParagraph"/>
+        <w:numPr>
+          <w:ilvl w:val="0"/>
+          <w:numId w:val="4"/>
+        </w:numPr>
+        <w:pBdr>
+          <w:top w:val="single" w:sz="4" w:space="1" w:color="auto"/>
+          <w:left w:val="single" w:sz="4" w:space="4" w:color="auto"/>
+          <w:bottom w:val="single" w:sz="4" w:space="1" w:color="auto"/>
+          <w:right w:val="single" w:sz="4" w:space="4" w:color="auto"/>
+        </w:pBdr>
+        <w:rPr>
+          <w:b/>
+          <w:bCs/>
+          <w:color w:val="00B050"/>
+        </w:rPr>
+      </w:pPr>
+      <w:r>
+        <w:rPr>
+          <w:b/>
+          <w:bCs/>
+          <w:color w:val="00B050"/>
+        </w:rPr>
+        <w:t>dist\index.html                378 B    1.20s</w:t>
+      </w:r>
+    </w:p>
+    <w:p>
+      <w:pPr>
+        <w:pStyle w:val="ListParagraph"/>
+        <w:numPr>
+          <w:ilvl w:val="0"/>
+          <w:numId w:val="4"/>
+        </w:numPr>
+        <w:pBdr>
+          <w:top w:val="single" w:sz="4" w:space="1" w:color="auto"/>
+          <w:left w:val="single" w:sz="4" w:space="4" w:color="auto"/>
+          <w:bottom w:val="single" w:sz="4" w:space="1" w:color="auto"/>
+          <w:right w:val="single" w:sz="4" w:space="4" w:color="auto"/>
+        </w:pBdr>
+        <w:rPr>
+          <w:b/>
+          <w:bCs/>
+          <w:color w:val="00B050"/>
+        </w:rPr>
+      </w:pPr>
+      <w:r>
+        <w:rPr>
+          <w:b/>
+          <w:bCs/>
+          <w:color w:val="00B050"/>
+        </w:rPr>
+        <w:t>dist\index.8d566482.css         84 B    785ms</w:t>
+      </w:r>
+    </w:p>
+    <w:p>
+      <w:pPr>
+        <w:pStyle w:val="ListParagraph"/>
+        <w:numPr>
+          <w:ilvl w:val="0"/>
+          <w:numId w:val="4"/>
+        </w:numPr>
+        <w:pBdr>
+          <w:top w:val="single" w:sz="4" w:space="1" w:color="auto"/>
+          <w:left w:val="single" w:sz="4" w:space="4" w:color="auto"/>
+          <w:bottom w:val="single" w:sz="4" w:space="1" w:color="auto"/>
+          <w:right w:val="single" w:sz="4" w:space="4" w:color="auto"/>
+        </w:pBdr>
+        <w:rPr>
+          <w:b/>
+          <w:bCs/>
+          <w:color w:val="00B050"/>
+        </w:rPr>
+      </w:pPr>
+      <w:r>
+        <w:rPr>
+          <w:b/>
+          <w:bCs/>
+          <w:color w:val="00B050"/>
+        </w:rPr>
+        <w:t>dist\index.47db806b.js     138.77 KB    1.56s</w:t>
+      </w:r>
+    </w:p>
+    <w:p>
+      <w:pPr>
+        <w:pStyle w:val="ListParagraph"/>
+        <w:numPr>
+          <w:ilvl w:val="0"/>
+          <w:numId w:val="4"/>
+        </w:numPr>
+        <w:rPr>
+          <w:b/>
+          <w:bCs/>
+        </w:rPr>
+      </w:pPr>
+    </w:p>
+    <w:p>
+      <w:pPr>
+        <w:pStyle w:val="ListParagraph"/>
+        <w:numPr>
+          <w:ilvl w:val="0"/>
+          <w:numId w:val="4"/>
+        </w:numPr>
+        <w:rPr>
+          <w:b/>
+          <w:bCs/>
+        </w:rPr>
+      </w:pPr>
+      <w:r>
+        <w:t>Suppose if  we our app will have like 10, 20 files it will compress everything and minify everything to these 3 files and now these 3 files will contain all the code that we write these 3 files are the production ready code of our app</w:t>
+      </w:r>
+    </w:p>
+    <w:p>
+      <w:pPr>
+        <w:pStyle w:val="ListParagraph"/>
+        <w:numPr>
+          <w:ilvl w:val="0"/>
+          <w:numId w:val="4"/>
+        </w:numPr>
+        <w:rPr>
+          <w:b/>
+          <w:bCs/>
+        </w:rPr>
+      </w:pPr>
+      <w:r>
+        <w:t xml:space="preserve">It will bundle, it will minify it will put all those files inside new folder </w:t>
+      </w:r>
+      <w:r>
+        <w:rPr>
+          <w:b/>
+          <w:bCs/>
+          <w:highlight w:val="yellow"/>
+        </w:rPr>
+        <w:t>“dist”</w:t>
+      </w:r>
+      <w:r>
+        <w:rPr>
+          <w:b/>
+          <w:bCs/>
+        </w:rPr>
+        <w:t xml:space="preserve"> </w:t>
+      </w:r>
+      <w:r>
+        <w:t xml:space="preserve">, but before production build the </w:t>
+      </w:r>
+      <w:r>
+        <w:rPr>
+          <w:b/>
+          <w:bCs/>
+          <w:highlight w:val="yellow"/>
+        </w:rPr>
+        <w:t>“dist”</w:t>
+      </w:r>
+      <w:r>
+        <w:rPr>
+          <w:b/>
+          <w:bCs/>
+        </w:rPr>
+        <w:t xml:space="preserve"> </w:t>
+      </w:r>
+      <w:r>
+        <w:t xml:space="preserve"> folder contains the development build files</w:t>
+      </w:r>
+    </w:p>
+    <w:p>
+      <w:pPr>
+        <w:pStyle w:val="ListParagraph"/>
+        <w:numPr>
+          <w:ilvl w:val="0"/>
+          <w:numId w:val="4"/>
+        </w:numPr>
+        <w:rPr>
+          <w:b/>
+          <w:bCs/>
+        </w:rPr>
+      </w:pPr>
+      <w:r>
+        <w:t xml:space="preserve">When we write npx parcel index.html it generate a development build of our project and it host it onto </w:t>
+      </w:r>
+      <w:r>
+        <w:rPr>
+          <w:b/>
+          <w:bCs/>
+          <w:color w:val="002060"/>
+        </w:rPr>
+        <w:t>localhost:1234</w:t>
+      </w:r>
+      <w:r>
+        <w:rPr>
+          <w:b/>
+          <w:bCs/>
+          <w:color w:val="002060"/>
+        </w:rPr>
+        <w:t xml:space="preserve">  </w:t>
+      </w:r>
+      <w:r>
+        <w:t xml:space="preserve">and put it up into this </w:t>
+      </w:r>
+      <w:r>
+        <w:rPr>
+          <w:b/>
+          <w:bCs/>
+          <w:highlight w:val="yellow"/>
+        </w:rPr>
+        <w:t>“dist”</w:t>
+      </w:r>
+      <w:r>
+        <w:rPr>
+          <w:b/>
+          <w:bCs/>
+        </w:rPr>
+        <w:t xml:space="preserve"> </w:t>
+      </w:r>
+      <w:r>
+        <w:t xml:space="preserve"> folder </w:t>
+      </w:r>
+    </w:p>
+    <w:p>
+      <w:pPr>
+        <w:pStyle w:val="ListParagraph"/>
+        <w:numPr>
+          <w:ilvl w:val="0"/>
+          <w:numId w:val="4"/>
+        </w:numPr>
+        <w:rPr>
+          <w:b/>
+          <w:bCs/>
+        </w:rPr>
+      </w:pPr>
+      <w:r>
+        <w:t xml:space="preserve">If we delete dist and .parcel-cache these are the temporary folders </w:t>
+      </w:r>
+    </w:p>
+    <w:p>
+      <w:pPr>
+        <w:pStyle w:val="ListParagraph"/>
+        <w:numPr>
+          <w:ilvl w:val="0"/>
+          <w:numId w:val="4"/>
+        </w:numPr>
+        <w:rPr>
+          <w:b/>
+          <w:bCs/>
+        </w:rPr>
+      </w:pPr>
+      <w:r>
+        <w:t xml:space="preserve">If we do </w:t>
+      </w:r>
+      <w:r>
+        <w:rPr>
+          <w:i/>
+          <w:iCs/>
+        </w:rPr>
+        <w:t>npx parcel index.html</w:t>
+      </w:r>
+      <w:r>
+        <w:t xml:space="preserve"> or </w:t>
+      </w:r>
+      <w:r>
+        <w:rPr>
+          <w:i/>
+          <w:iCs/>
+        </w:rPr>
+        <w:t>npx parcel</w:t>
+      </w:r>
+      <w:r>
+        <w:rPr>
+          <w:i/>
+          <w:iCs/>
+        </w:rPr>
+        <w:t xml:space="preserve"> build</w:t>
+      </w:r>
+      <w:r>
+        <w:rPr>
+          <w:i/>
+          <w:iCs/>
+        </w:rPr>
+        <w:t xml:space="preserve"> index.html</w:t>
+      </w:r>
+      <w:r>
+        <w:rPr>
+          <w:i/>
+          <w:iCs/>
+        </w:rPr>
+        <w:t xml:space="preserve"> </w:t>
+      </w:r>
+      <w:r>
+        <w:t>these dist and .parcel-cache folder automatically regenerated</w:t>
+      </w:r>
+    </w:p>
+    <w:p>
+      <w:pPr>
+        <w:pStyle w:val="ListParagraph"/>
+        <w:numPr>
+          <w:ilvl w:val="0"/>
+          <w:numId w:val="4"/>
+        </w:numPr>
+        <w:rPr>
+          <w:b/>
+          <w:bCs/>
+        </w:rPr>
+      </w:pPr>
+      <w:r>
+        <w:t xml:space="preserve">So these things any code that we can automatically generate we don’t have to put in GitHub </w:t>
+      </w:r>
+    </w:p>
+    <w:p>
+      <w:pPr>
+        <w:pStyle w:val="ListParagraph"/>
+        <w:numPr>
+          <w:ilvl w:val="0"/>
+          <w:numId w:val="4"/>
+        </w:numPr>
+        <w:rPr>
+          <w:b/>
+          <w:bCs/>
+        </w:rPr>
+      </w:pPr>
+      <w:r>
+        <w:t>Put this things in .gitignore</w:t>
+      </w:r>
+    </w:p>
+    <w:p/>
+    <w:p/>
+    <w:p/>
+    <w:p/>
+    <w:p>
+      <w:pPr>
+        <w:rPr>
+          <w:b/>
+          <w:bCs/>
+        </w:rPr>
+      </w:pPr>
+      <w:r>
+        <w:rPr>
+          <w:b/>
+          <w:bCs/>
+          <w:highlight w:val="red"/>
+        </w:rPr>
+        <w:lastRenderedPageBreak/>
+        <w:t xml:space="preserve"># </w:t>
+      </w:r>
+      <w:r>
+        <w:rPr>
+          <w:b/>
+          <w:bCs/>
+          <w:highlight w:val="red"/>
+        </w:rPr>
+        <w:t>What is Browserslist</w:t>
+      </w:r>
+    </w:p>
+    <w:p>
+      <w:pPr>
+        <w:pStyle w:val="ListParagraph"/>
+        <w:numPr>
+          <w:ilvl w:val="0"/>
+          <w:numId w:val="4"/>
+        </w:numPr>
+      </w:pPr>
+      <w:hyperlink r:id="rId17" w:tgtFrame="_blank" w:history="1">
+        <w:r>
+          <w:rPr>
+            <w:rStyle w:val="Hyperlink"/>
+            <w:rFonts w:ascii="Segoe UI" w:hAnsi="Segoe UI" w:cs="Segoe UI"/>
+            <w:b/>
+            <w:bCs/>
+            <w:bdr w:val="single" w:sz="2" w:space="0" w:color="E5E7EB" w:frame="1"/>
+            <w:shd w:val="clear" w:color="auto" w:fill="FFFFFF"/>
+          </w:rPr>
+          <w:t>Browser</w:t>
+        </w:r>
+        <w:r>
+          <w:rPr>
+            <w:rStyle w:val="Hyperlink"/>
+            <w:rFonts w:ascii="Segoe UI" w:hAnsi="Segoe UI" w:cs="Segoe UI"/>
+            <w:b/>
+            <w:bCs/>
+            <w:bdr w:val="single" w:sz="2" w:space="0" w:color="E5E7EB" w:frame="1"/>
+            <w:shd w:val="clear" w:color="auto" w:fill="FFFFFF"/>
+          </w:rPr>
+          <w:t>s</w:t>
+        </w:r>
+        <w:r>
+          <w:rPr>
+            <w:rStyle w:val="Hyperlink"/>
+            <w:rFonts w:ascii="Segoe UI" w:hAnsi="Segoe UI" w:cs="Segoe UI"/>
+            <w:b/>
+            <w:bCs/>
+            <w:bdr w:val="single" w:sz="2" w:space="0" w:color="E5E7EB" w:frame="1"/>
+            <w:shd w:val="clear" w:color="auto" w:fill="FFFFFF"/>
+          </w:rPr>
+          <w:t>list</w:t>
+        </w:r>
+      </w:hyperlink>
+      <w:r>
+        <w:rPr>
+          <w:rFonts w:ascii="Segoe UI" w:hAnsi="Segoe UI" w:cs="Segoe UI"/>
+          <w:color w:val="213547"/>
+          <w:shd w:val="clear" w:color="auto" w:fill="FFFFFF"/>
+        </w:rPr>
+        <w:t> can specify which browsers your web application can run in, it provides a configuration for specifying browsers range. Browserslist has become a standard in the industry, it is used by libraries such as Autoprefixer, Babel, ESLint, PostCSS, SWC and Webpack.</w:t>
+      </w:r>
+    </w:p>
+    <w:p>
+      <w:pPr>
+        <w:pStyle w:val="ListParagraph"/>
+        <w:numPr>
+          <w:ilvl w:val="0"/>
+          <w:numId w:val="4"/>
+        </w:numPr>
+      </w:pPr>
+      <w:r>
+        <w:rPr>
+          <w:rFonts w:ascii="Segoe UI" w:hAnsi="Segoe UI" w:cs="Segoe UI"/>
+          <w:color w:val="213547"/>
+          <w:shd w:val="clear" w:color="auto" w:fill="FFFFFF"/>
+        </w:rPr>
+        <w:t>If we specify some browser’s list that means that listed browser’s definitely 100 of the times will work on these, it might or might not be work in rest of the browser’s</w:t>
+      </w:r>
+    </w:p>
+    <w:p>
+      <w:pPr>
+        <w:pStyle w:val="ListParagraph"/>
+        <w:numPr>
+          <w:ilvl w:val="0"/>
+          <w:numId w:val="4"/>
+        </w:numPr>
+      </w:pPr>
+      <w:r>
+        <w:t>(</w:t>
+      </w:r>
+      <w:hyperlink r:id="rId18" w:history="1">
+        <w:r>
+          <w:rPr>
+            <w:rStyle w:val="Hyperlink"/>
+          </w:rPr>
+          <w:t>https://modernjs.dev/builder/en/guide/advanced/browserslist</w:t>
+        </w:r>
+      </w:hyperlink>
+      <w:r>
+        <w:t xml:space="preserve"> )</w:t>
+      </w:r>
+      <w:r>
+        <w:t xml:space="preserve"> / (</w:t>
+      </w:r>
+      <w:hyperlink r:id="rId19" w:history="1">
+        <w:r>
+          <w:rPr>
+            <w:rStyle w:val="Hyperlink"/>
+          </w:rPr>
+          <w:t>https://github.com/browserslist/browserslist?tab=readme-ov-file#queries</w:t>
+        </w:r>
+      </w:hyperlink>
+      <w:r>
+        <w:t xml:space="preserve"> )</w:t>
+      </w:r>
+    </w:p>
+    <w:p>
+      <w:pPr>
+        <w:rPr>
+          <w:b/>
+          <w:bCs/>
+        </w:rPr>
+      </w:pPr>
+      <w:r>
+        <w:t xml:space="preserve"> </w:t>
+      </w:r>
+    </w:p>
+    <w:p>
+      <w:pPr>
+        <w:ind w:left="360"/>
+        <w:rPr>
+          <w:sz w:val="28"/>
+          <w:szCs w:val="24"/>
+        </w:rPr>
+      </w:pPr>
+    </w:p>
+    <w:p>
+      <w:pPr>
         <w:rPr>
           <w:b/>
           <w:bCs/>
@@ -8262,6 +9735,25 @@
           <w:sz w:val="28"/>
           <w:szCs w:val="24"/>
         </w:rPr>
+      </w:pPr>
+    </w:p>
+    <w:p>
+      <w:pPr>
+        <w:ind w:left="360"/>
+        <w:rPr>
+          <w:b/>
+          <w:bCs/>
+          <w:color w:val="00B050"/>
+        </w:rPr>
+      </w:pPr>
+      <w:r>
+        <w:rPr>
+          <w:b/>
+          <w:bCs/>
+          <w:color w:val="00B050"/>
+          <w:sz w:val="28"/>
+          <w:szCs w:val="24"/>
+        </w:rPr>
         <w:t>Babel in React</w:t>
       </w:r>
     </w:p>
@@ -8272,7 +9764,7 @@
       <w:r>
         <w:t xml:space="preserve">( </w:t>
       </w:r>
-      <w:hyperlink r:id="rId15" w:history="1">
+      <w:hyperlink r:id="rId20" w:history="1">
         <w:r>
           <w:rPr>
             <w:rStyle w:val="Hyperlink"/>
@@ -8323,7 +9815,7 @@
       <w:r>
         <w:t xml:space="preserve">( </w:t>
       </w:r>
-      <w:hyperlink r:id="rId16" w:history="1">
+      <w:hyperlink r:id="rId21" w:history="1">
         <w:r>
           <w:rPr>
             <w:rStyle w:val="Hyperlink"/>
@@ -8337,7 +9829,7 @@
       <w:r>
         <w:t xml:space="preserve"> ( </w:t>
       </w:r>
-      <w:hyperlink r:id="rId17" w:history="1">
+      <w:hyperlink r:id="rId22" w:history="1">
         <w:r>
           <w:rPr>
             <w:rStyle w:val="Hyperlink"/>
@@ -8387,7 +9879,7 @@
       <w:r>
         <w:t xml:space="preserve"> ( </w:t>
       </w:r>
-      <w:hyperlink r:id="rId18" w:history="1">
+      <w:hyperlink r:id="rId23" w:history="1">
         <w:r>
           <w:rPr>
             <w:rStyle w:val="Hyperlink"/>
@@ -8449,7 +9941,7 @@
           <w:szCs w:val="28"/>
         </w:rPr>
       </w:pPr>
-      <w:hyperlink r:id="rId19" w:history="1">
+      <w:hyperlink r:id="rId24" w:history="1">
         <w:r>
           <w:rPr>
             <w:rStyle w:val="Hyperlink"/>
@@ -8554,18 +10046,6 @@
           <w:szCs w:val="21"/>
           <w:lang w:eastAsia="en-IN" w:bidi="ar-SA"/>
           <w14:ligatures w14:val="none"/>
-        </w:rPr>
-      </w:pPr>
-    </w:p>
-    <w:p>
-      <w:pPr>
-        <w:pStyle w:val="ListParagraph"/>
-        <w:rPr>
-          <w:b/>
-          <w:bCs/>
-          <w:color w:val="00B050"/>
-          <w:sz w:val="28"/>
-          <w:szCs w:val="28"/>
         </w:rPr>
       </w:pPr>
     </w:p>
@@ -8582,15 +10062,16 @@
 <file path=word/numbering.xml><?xml version="1.0" encoding="utf-8"?>
 <w:numbering xmlns:wpc="http://schemas.microsoft.com/office/word/2010/wordprocessingCanvas" xmlns:cx="http://schemas.microsoft.com/office/drawing/2014/chartex" xmlns:cx1="http://schemas.microsoft.com/office/drawing/2015/9/8/chartex" xmlns:cx2="http://schemas.microsoft.com/office/drawing/2015/10/21/chartex" xmlns:cx3="http://schemas.microsoft.com/office/drawing/2016/5/9/chartex" xmlns:cx4="http://schemas.microsoft.com/office/drawing/2016/5/10/chartex" xmlns:cx5="http://schemas.microsoft.com/office/drawing/2016/5/11/chartex" xmlns:cx6="http://schemas.microsoft.com/office/drawing/2016/5/12/chartex" xmlns:cx7="http://schemas.microsoft.com/office/drawing/2016/5/13/chartex" xmlns:cx8="http://schemas.microsoft.com/office/drawing/2016/5/14/chartex" xmlns:mc="http://schemas.openxmlformats.org/markup-compatibility/2006" xmlns:aink="http://schemas.microsoft.com/office/drawing/2016/ink" xmlns:am3d="http://schemas.microsoft.com/office/drawing/2017/model3d" xmlns:o="urn:schemas-microsoft-com:office:office" xmlns:oel="http://schemas.microsoft.com/office/2019/extlst" xmlns:r="http://schemas.openxmlformats.org/officeDocument/2006/relationships" xmlns:m="http://schemas.openxmlformats.org/officeDocument/2006/math" xmlns:v="urn:schemas-microsoft-com:vml" xmlns:wp14="http://schemas.microsoft.com/office/word/2010/wordprocessingDrawing" xmlns:wp="http://schemas.openxmlformats.org/drawingml/2006/wordprocessingDrawing" xmlns:w10="urn:schemas-microsoft-com:office:word" xmlns:w="http://schemas.openxmlformats.org/wordprocessingml/2006/main" xmlns:w14="http://schemas.microsoft.com/office/word/2010/wordml" xmlns:w15="http://schemas.microsoft.com/office/word/2012/wordml" xmlns:w16cex="http://schemas.microsoft.com/office/word/2018/wordml/cex" xmlns:w16cid="http://schemas.microsoft.com/office/word/2016/wordml/cid" xmlns:w16="http://schemas.microsoft.com/office/word/2018/wordml" xmlns:w16sdtdh="http://schemas.microsoft.com/office/word/2020/wordml/sdtdatahash" xmlns:w16se="http://schemas.microsoft.com/office/word/2015/wordml/symex" xmlns:wpg="http://schemas.microsoft.com/office/word/2010/wordprocessingGroup" xmlns:wpi="http://schemas.microsoft.com/office/word/2010/wordprocessingInk" xmlns:wne="http://schemas.microsoft.com/office/word/2006/wordml" xmlns:wps="http://schemas.microsoft.com/office/word/2010/wordprocessingShape" mc:Ignorable="w14 w15 w16se w16cid w16 w16cex w16sdtdh wp14">
   <w:abstractNum w:abstractNumId="0" w15:restartNumberingAfterBreak="0">
-    <w:nsid w:val="37061D0D"/>
+    <w:nsid w:val="130D01CB"/>
     <w:multiLevelType w:val="hybridMultilevel"/>
-    <w:tmpl w:val="68AE58B8"/>
-    <w:lvl w:ilvl="0" w:tplc="FBCC72FA">
+    <w:tmpl w:val="4CFCB31E"/>
+    <w:lvl w:ilvl="0" w:tplc="9DA408C2">
+      <w:start w:val="1"/>
       <w:numFmt w:val="bullet"/>
-      <w:lvlText w:val=""/>
+      <w:lvlText w:val=""/>
       <w:lvlJc w:val="left"/>
       <w:pPr>
-        <w:ind w:left="720" w:hanging="360"/>
+        <w:ind w:left="1080" w:hanging="360"/>
       </w:pPr>
       <w:rPr>
         <w:rFonts w:ascii="Wingdings" w:eastAsiaTheme="minorHAnsi" w:hAnsi="Wingdings" w:cstheme="minorBidi" w:hint="default"/>
@@ -8602,7 +10083,7 @@
       <w:lvlText w:val="o"/>
       <w:lvlJc w:val="left"/>
       <w:pPr>
-        <w:ind w:left="1440" w:hanging="360"/>
+        <w:ind w:left="1800" w:hanging="360"/>
       </w:pPr>
       <w:rPr>
         <w:rFonts w:ascii="Courier New" w:hAnsi="Courier New" w:cs="Courier New" w:hint="default"/>
@@ -8614,7 +10095,7 @@
       <w:lvlText w:val=""/>
       <w:lvlJc w:val="left"/>
       <w:pPr>
-        <w:ind w:left="2160" w:hanging="360"/>
+        <w:ind w:left="2520" w:hanging="360"/>
       </w:pPr>
       <w:rPr>
         <w:rFonts w:ascii="Wingdings" w:hAnsi="Wingdings" w:hint="default"/>
@@ -8626,7 +10107,7 @@
       <w:lvlText w:val=""/>
       <w:lvlJc w:val="left"/>
       <w:pPr>
-        <w:ind w:left="2880" w:hanging="360"/>
+        <w:ind w:left="3240" w:hanging="360"/>
       </w:pPr>
       <w:rPr>
         <w:rFonts w:ascii="Symbol" w:hAnsi="Symbol" w:hint="default"/>
@@ -8638,7 +10119,7 @@
       <w:lvlText w:val="o"/>
       <w:lvlJc w:val="left"/>
       <w:pPr>
-        <w:ind w:left="3600" w:hanging="360"/>
+        <w:ind w:left="3960" w:hanging="360"/>
       </w:pPr>
       <w:rPr>
         <w:rFonts w:ascii="Courier New" w:hAnsi="Courier New" w:cs="Courier New" w:hint="default"/>
@@ -8650,7 +10131,7 @@
       <w:lvlText w:val=""/>
       <w:lvlJc w:val="left"/>
       <w:pPr>
-        <w:ind w:left="4320" w:hanging="360"/>
+        <w:ind w:left="4680" w:hanging="360"/>
       </w:pPr>
       <w:rPr>
         <w:rFonts w:ascii="Wingdings" w:hAnsi="Wingdings" w:hint="default"/>
@@ -8662,7 +10143,7 @@
       <w:lvlText w:val=""/>
       <w:lvlJc w:val="left"/>
       <w:pPr>
-        <w:ind w:left="5040" w:hanging="360"/>
+        <w:ind w:left="5400" w:hanging="360"/>
       </w:pPr>
       <w:rPr>
         <w:rFonts w:ascii="Symbol" w:hAnsi="Symbol" w:hint="default"/>
@@ -8674,7 +10155,7 @@
       <w:lvlText w:val="o"/>
       <w:lvlJc w:val="left"/>
       <w:pPr>
-        <w:ind w:left="5760" w:hanging="360"/>
+        <w:ind w:left="6120" w:hanging="360"/>
       </w:pPr>
       <w:rPr>
         <w:rFonts w:ascii="Courier New" w:hAnsi="Courier New" w:cs="Courier New" w:hint="default"/>
@@ -8686,7 +10167,7 @@
       <w:lvlText w:val=""/>
       <w:lvlJc w:val="left"/>
       <w:pPr>
-        <w:ind w:left="6480" w:hanging="360"/>
+        <w:ind w:left="6840" w:hanging="360"/>
       </w:pPr>
       <w:rPr>
         <w:rFonts w:ascii="Wingdings" w:hAnsi="Wingdings" w:hint="default"/>
@@ -8694,6 +10175,319 @@
     </w:lvl>
   </w:abstractNum>
   <w:abstractNum w:abstractNumId="1" w15:restartNumberingAfterBreak="0">
+    <w:nsid w:val="20CF6B7A"/>
+    <w:multiLevelType w:val="hybridMultilevel"/>
+    <w:tmpl w:val="912A8994"/>
+    <w:lvl w:ilvl="0" w:tplc="261C5544">
+      <w:start w:val="1"/>
+      <w:numFmt w:val="lowerRoman"/>
+      <w:lvlText w:val="%1)"/>
+      <w:lvlJc w:val="left"/>
+      <w:pPr>
+        <w:ind w:left="1440" w:hanging="720"/>
+      </w:pPr>
+      <w:rPr>
+        <w:rFonts w:hint="default"/>
+      </w:rPr>
+    </w:lvl>
+    <w:lvl w:ilvl="1" w:tplc="40090019" w:tentative="1">
+      <w:start w:val="1"/>
+      <w:numFmt w:val="lowerLetter"/>
+      <w:lvlText w:val="%2."/>
+      <w:lvlJc w:val="left"/>
+      <w:pPr>
+        <w:ind w:left="1800" w:hanging="360"/>
+      </w:pPr>
+    </w:lvl>
+    <w:lvl w:ilvl="2" w:tplc="4009001B" w:tentative="1">
+      <w:start w:val="1"/>
+      <w:numFmt w:val="lowerRoman"/>
+      <w:lvlText w:val="%3."/>
+      <w:lvlJc w:val="right"/>
+      <w:pPr>
+        <w:ind w:left="2520" w:hanging="180"/>
+      </w:pPr>
+    </w:lvl>
+    <w:lvl w:ilvl="3" w:tplc="4009000F" w:tentative="1">
+      <w:start w:val="1"/>
+      <w:numFmt w:val="decimal"/>
+      <w:lvlText w:val="%4."/>
+      <w:lvlJc w:val="left"/>
+      <w:pPr>
+        <w:ind w:left="3240" w:hanging="360"/>
+      </w:pPr>
+    </w:lvl>
+    <w:lvl w:ilvl="4" w:tplc="40090019" w:tentative="1">
+      <w:start w:val="1"/>
+      <w:numFmt w:val="lowerLetter"/>
+      <w:lvlText w:val="%5."/>
+      <w:lvlJc w:val="left"/>
+      <w:pPr>
+        <w:ind w:left="3960" w:hanging="360"/>
+      </w:pPr>
+    </w:lvl>
+    <w:lvl w:ilvl="5" w:tplc="4009001B" w:tentative="1">
+      <w:start w:val="1"/>
+      <w:numFmt w:val="lowerRoman"/>
+      <w:lvlText w:val="%6."/>
+      <w:lvlJc w:val="right"/>
+      <w:pPr>
+        <w:ind w:left="4680" w:hanging="180"/>
+      </w:pPr>
+    </w:lvl>
+    <w:lvl w:ilvl="6" w:tplc="4009000F" w:tentative="1">
+      <w:start w:val="1"/>
+      <w:numFmt w:val="decimal"/>
+      <w:lvlText w:val="%7."/>
+      <w:lvlJc w:val="left"/>
+      <w:pPr>
+        <w:ind w:left="5400" w:hanging="360"/>
+      </w:pPr>
+    </w:lvl>
+    <w:lvl w:ilvl="7" w:tplc="40090019" w:tentative="1">
+      <w:start w:val="1"/>
+      <w:numFmt w:val="lowerLetter"/>
+      <w:lvlText w:val="%8."/>
+      <w:lvlJc w:val="left"/>
+      <w:pPr>
+        <w:ind w:left="6120" w:hanging="360"/>
+      </w:pPr>
+    </w:lvl>
+    <w:lvl w:ilvl="8" w:tplc="4009001B" w:tentative="1">
+      <w:start w:val="1"/>
+      <w:numFmt w:val="lowerRoman"/>
+      <w:lvlText w:val="%9."/>
+      <w:lvlJc w:val="right"/>
+      <w:pPr>
+        <w:ind w:left="6840" w:hanging="180"/>
+      </w:pPr>
+    </w:lvl>
+  </w:abstractNum>
+  <w:abstractNum w:abstractNumId="2" w15:restartNumberingAfterBreak="0">
+    <w:nsid w:val="223C125A"/>
+    <w:multiLevelType w:val="hybridMultilevel"/>
+    <w:tmpl w:val="807EFD62"/>
+    <w:lvl w:ilvl="0" w:tplc="110C44CA">
+      <w:numFmt w:val="bullet"/>
+      <w:lvlText w:val=""/>
+      <w:lvlJc w:val="left"/>
+      <w:pPr>
+        <w:ind w:left="1080" w:hanging="360"/>
+      </w:pPr>
+      <w:rPr>
+        <w:rFonts w:ascii="Wingdings" w:eastAsiaTheme="minorHAnsi" w:hAnsi="Wingdings" w:cstheme="minorBidi" w:hint="default"/>
+      </w:rPr>
+    </w:lvl>
+    <w:lvl w:ilvl="1" w:tplc="40090003" w:tentative="1">
+      <w:start w:val="1"/>
+      <w:numFmt w:val="bullet"/>
+      <w:lvlText w:val="o"/>
+      <w:lvlJc w:val="left"/>
+      <w:pPr>
+        <w:ind w:left="1800" w:hanging="360"/>
+      </w:pPr>
+      <w:rPr>
+        <w:rFonts w:ascii="Courier New" w:hAnsi="Courier New" w:cs="Courier New" w:hint="default"/>
+      </w:rPr>
+    </w:lvl>
+    <w:lvl w:ilvl="2" w:tplc="40090005" w:tentative="1">
+      <w:start w:val="1"/>
+      <w:numFmt w:val="bullet"/>
+      <w:lvlText w:val=""/>
+      <w:lvlJc w:val="left"/>
+      <w:pPr>
+        <w:ind w:left="2520" w:hanging="360"/>
+      </w:pPr>
+      <w:rPr>
+        <w:rFonts w:ascii="Wingdings" w:hAnsi="Wingdings" w:hint="default"/>
+      </w:rPr>
+    </w:lvl>
+    <w:lvl w:ilvl="3" w:tplc="40090001" w:tentative="1">
+      <w:start w:val="1"/>
+      <w:numFmt w:val="bullet"/>
+      <w:lvlText w:val=""/>
+      <w:lvlJc w:val="left"/>
+      <w:pPr>
+        <w:ind w:left="3240" w:hanging="360"/>
+      </w:pPr>
+      <w:rPr>
+        <w:rFonts w:ascii="Symbol" w:hAnsi="Symbol" w:hint="default"/>
+      </w:rPr>
+    </w:lvl>
+    <w:lvl w:ilvl="4" w:tplc="40090003" w:tentative="1">
+      <w:start w:val="1"/>
+      <w:numFmt w:val="bullet"/>
+      <w:lvlText w:val="o"/>
+      <w:lvlJc w:val="left"/>
+      <w:pPr>
+        <w:ind w:left="3960" w:hanging="360"/>
+      </w:pPr>
+      <w:rPr>
+        <w:rFonts w:ascii="Courier New" w:hAnsi="Courier New" w:cs="Courier New" w:hint="default"/>
+      </w:rPr>
+    </w:lvl>
+    <w:lvl w:ilvl="5" w:tplc="40090005" w:tentative="1">
+      <w:start w:val="1"/>
+      <w:numFmt w:val="bullet"/>
+      <w:lvlText w:val=""/>
+      <w:lvlJc w:val="left"/>
+      <w:pPr>
+        <w:ind w:left="4680" w:hanging="360"/>
+      </w:pPr>
+      <w:rPr>
+        <w:rFonts w:ascii="Wingdings" w:hAnsi="Wingdings" w:hint="default"/>
+      </w:rPr>
+    </w:lvl>
+    <w:lvl w:ilvl="6" w:tplc="40090001" w:tentative="1">
+      <w:start w:val="1"/>
+      <w:numFmt w:val="bullet"/>
+      <w:lvlText w:val=""/>
+      <w:lvlJc w:val="left"/>
+      <w:pPr>
+        <w:ind w:left="5400" w:hanging="360"/>
+      </w:pPr>
+      <w:rPr>
+        <w:rFonts w:ascii="Symbol" w:hAnsi="Symbol" w:hint="default"/>
+      </w:rPr>
+    </w:lvl>
+    <w:lvl w:ilvl="7" w:tplc="40090003" w:tentative="1">
+      <w:start w:val="1"/>
+      <w:numFmt w:val="bullet"/>
+      <w:lvlText w:val="o"/>
+      <w:lvlJc w:val="left"/>
+      <w:pPr>
+        <w:ind w:left="6120" w:hanging="360"/>
+      </w:pPr>
+      <w:rPr>
+        <w:rFonts w:ascii="Courier New" w:hAnsi="Courier New" w:cs="Courier New" w:hint="default"/>
+      </w:rPr>
+    </w:lvl>
+    <w:lvl w:ilvl="8" w:tplc="40090005" w:tentative="1">
+      <w:start w:val="1"/>
+      <w:numFmt w:val="bullet"/>
+      <w:lvlText w:val=""/>
+      <w:lvlJc w:val="left"/>
+      <w:pPr>
+        <w:ind w:left="6840" w:hanging="360"/>
+      </w:pPr>
+      <w:rPr>
+        <w:rFonts w:ascii="Wingdings" w:hAnsi="Wingdings" w:hint="default"/>
+      </w:rPr>
+    </w:lvl>
+  </w:abstractNum>
+  <w:abstractNum w:abstractNumId="3" w15:restartNumberingAfterBreak="0">
+    <w:nsid w:val="37061D0D"/>
+    <w:multiLevelType w:val="hybridMultilevel"/>
+    <w:tmpl w:val="68AE58B8"/>
+    <w:lvl w:ilvl="0" w:tplc="FBCC72FA">
+      <w:numFmt w:val="bullet"/>
+      <w:lvlText w:val=""/>
+      <w:lvlJc w:val="left"/>
+      <w:pPr>
+        <w:ind w:left="720" w:hanging="360"/>
+      </w:pPr>
+      <w:rPr>
+        <w:rFonts w:ascii="Wingdings" w:eastAsiaTheme="minorHAnsi" w:hAnsi="Wingdings" w:cstheme="minorBidi" w:hint="default"/>
+      </w:rPr>
+    </w:lvl>
+    <w:lvl w:ilvl="1" w:tplc="40090003" w:tentative="1">
+      <w:start w:val="1"/>
+      <w:numFmt w:val="bullet"/>
+      <w:lvlText w:val="o"/>
+      <w:lvlJc w:val="left"/>
+      <w:pPr>
+        <w:ind w:left="1440" w:hanging="360"/>
+      </w:pPr>
+      <w:rPr>
+        <w:rFonts w:ascii="Courier New" w:hAnsi="Courier New" w:cs="Courier New" w:hint="default"/>
+      </w:rPr>
+    </w:lvl>
+    <w:lvl w:ilvl="2" w:tplc="40090005" w:tentative="1">
+      <w:start w:val="1"/>
+      <w:numFmt w:val="bullet"/>
+      <w:lvlText w:val=""/>
+      <w:lvlJc w:val="left"/>
+      <w:pPr>
+        <w:ind w:left="2160" w:hanging="360"/>
+      </w:pPr>
+      <w:rPr>
+        <w:rFonts w:ascii="Wingdings" w:hAnsi="Wingdings" w:hint="default"/>
+      </w:rPr>
+    </w:lvl>
+    <w:lvl w:ilvl="3" w:tplc="40090001" w:tentative="1">
+      <w:start w:val="1"/>
+      <w:numFmt w:val="bullet"/>
+      <w:lvlText w:val=""/>
+      <w:lvlJc w:val="left"/>
+      <w:pPr>
+        <w:ind w:left="2880" w:hanging="360"/>
+      </w:pPr>
+      <w:rPr>
+        <w:rFonts w:ascii="Symbol" w:hAnsi="Symbol" w:hint="default"/>
+      </w:rPr>
+    </w:lvl>
+    <w:lvl w:ilvl="4" w:tplc="40090003" w:tentative="1">
+      <w:start w:val="1"/>
+      <w:numFmt w:val="bullet"/>
+      <w:lvlText w:val="o"/>
+      <w:lvlJc w:val="left"/>
+      <w:pPr>
+        <w:ind w:left="3600" w:hanging="360"/>
+      </w:pPr>
+      <w:rPr>
+        <w:rFonts w:ascii="Courier New" w:hAnsi="Courier New" w:cs="Courier New" w:hint="default"/>
+      </w:rPr>
+    </w:lvl>
+    <w:lvl w:ilvl="5" w:tplc="40090005" w:tentative="1">
+      <w:start w:val="1"/>
+      <w:numFmt w:val="bullet"/>
+      <w:lvlText w:val=""/>
+      <w:lvlJc w:val="left"/>
+      <w:pPr>
+        <w:ind w:left="4320" w:hanging="360"/>
+      </w:pPr>
+      <w:rPr>
+        <w:rFonts w:ascii="Wingdings" w:hAnsi="Wingdings" w:hint="default"/>
+      </w:rPr>
+    </w:lvl>
+    <w:lvl w:ilvl="6" w:tplc="40090001" w:tentative="1">
+      <w:start w:val="1"/>
+      <w:numFmt w:val="bullet"/>
+      <w:lvlText w:val=""/>
+      <w:lvlJc w:val="left"/>
+      <w:pPr>
+        <w:ind w:left="5040" w:hanging="360"/>
+      </w:pPr>
+      <w:rPr>
+        <w:rFonts w:ascii="Symbol" w:hAnsi="Symbol" w:hint="default"/>
+      </w:rPr>
+    </w:lvl>
+    <w:lvl w:ilvl="7" w:tplc="40090003" w:tentative="1">
+      <w:start w:val="1"/>
+      <w:numFmt w:val="bullet"/>
+      <w:lvlText w:val="o"/>
+      <w:lvlJc w:val="left"/>
+      <w:pPr>
+        <w:ind w:left="5760" w:hanging="360"/>
+      </w:pPr>
+      <w:rPr>
+        <w:rFonts w:ascii="Courier New" w:hAnsi="Courier New" w:cs="Courier New" w:hint="default"/>
+      </w:rPr>
+    </w:lvl>
+    <w:lvl w:ilvl="8" w:tplc="40090005" w:tentative="1">
+      <w:start w:val="1"/>
+      <w:numFmt w:val="bullet"/>
+      <w:lvlText w:val=""/>
+      <w:lvlJc w:val="left"/>
+      <w:pPr>
+        <w:ind w:left="6480" w:hanging="360"/>
+      </w:pPr>
+      <w:rPr>
+        <w:rFonts w:ascii="Wingdings" w:hAnsi="Wingdings" w:hint="default"/>
+      </w:rPr>
+    </w:lvl>
+  </w:abstractNum>
+  <w:abstractNum w:abstractNumId="4" w15:restartNumberingAfterBreak="0">
     <w:nsid w:val="387B7415"/>
     <w:multiLevelType w:val="hybridMultilevel"/>
     <w:tmpl w:val="65E47C98"/>
@@ -8805,7 +10599,7 @@
       </w:rPr>
     </w:lvl>
   </w:abstractNum>
-  <w:abstractNum w:abstractNumId="2" w15:restartNumberingAfterBreak="0">
+  <w:abstractNum w:abstractNumId="5" w15:restartNumberingAfterBreak="0">
     <w:nsid w:val="479D0E3D"/>
     <w:multiLevelType w:val="hybridMultilevel"/>
     <w:tmpl w:val="432E9AF0"/>
@@ -8896,7 +10690,96 @@
       </w:pPr>
     </w:lvl>
   </w:abstractNum>
-  <w:abstractNum w:abstractNumId="3" w15:restartNumberingAfterBreak="0">
+  <w:abstractNum w:abstractNumId="6" w15:restartNumberingAfterBreak="0">
+    <w:nsid w:val="49D41C89"/>
+    <w:multiLevelType w:val="hybridMultilevel"/>
+    <w:tmpl w:val="7D103FFE"/>
+    <w:lvl w:ilvl="0" w:tplc="61FED372">
+      <w:start w:val="1"/>
+      <w:numFmt w:val="lowerRoman"/>
+      <w:lvlText w:val="%1)"/>
+      <w:lvlJc w:val="left"/>
+      <w:pPr>
+        <w:ind w:left="1440" w:hanging="720"/>
+      </w:pPr>
+      <w:rPr>
+        <w:rFonts w:hint="default"/>
+      </w:rPr>
+    </w:lvl>
+    <w:lvl w:ilvl="1" w:tplc="40090019" w:tentative="1">
+      <w:start w:val="1"/>
+      <w:numFmt w:val="lowerLetter"/>
+      <w:lvlText w:val="%2."/>
+      <w:lvlJc w:val="left"/>
+      <w:pPr>
+        <w:ind w:left="1800" w:hanging="360"/>
+      </w:pPr>
+    </w:lvl>
+    <w:lvl w:ilvl="2" w:tplc="4009001B" w:tentative="1">
+      <w:start w:val="1"/>
+      <w:numFmt w:val="lowerRoman"/>
+      <w:lvlText w:val="%3."/>
+      <w:lvlJc w:val="right"/>
+      <w:pPr>
+        <w:ind w:left="2520" w:hanging="180"/>
+      </w:pPr>
+    </w:lvl>
+    <w:lvl w:ilvl="3" w:tplc="4009000F" w:tentative="1">
+      <w:start w:val="1"/>
+      <w:numFmt w:val="decimal"/>
+      <w:lvlText w:val="%4."/>
+      <w:lvlJc w:val="left"/>
+      <w:pPr>
+        <w:ind w:left="3240" w:hanging="360"/>
+      </w:pPr>
+    </w:lvl>
+    <w:lvl w:ilvl="4" w:tplc="40090019" w:tentative="1">
+      <w:start w:val="1"/>
+      <w:numFmt w:val="lowerLetter"/>
+      <w:lvlText w:val="%5."/>
+      <w:lvlJc w:val="left"/>
+      <w:pPr>
+        <w:ind w:left="3960" w:hanging="360"/>
+      </w:pPr>
+    </w:lvl>
+    <w:lvl w:ilvl="5" w:tplc="4009001B" w:tentative="1">
+      <w:start w:val="1"/>
+      <w:numFmt w:val="lowerRoman"/>
+      <w:lvlText w:val="%6."/>
+      <w:lvlJc w:val="right"/>
+      <w:pPr>
+        <w:ind w:left="4680" w:hanging="180"/>
+      </w:pPr>
+    </w:lvl>
+    <w:lvl w:ilvl="6" w:tplc="4009000F" w:tentative="1">
+      <w:start w:val="1"/>
+      <w:numFmt w:val="decimal"/>
+      <w:lvlText w:val="%7."/>
+      <w:lvlJc w:val="left"/>
+      <w:pPr>
+        <w:ind w:left="5400" w:hanging="360"/>
+      </w:pPr>
+    </w:lvl>
+    <w:lvl w:ilvl="7" w:tplc="40090019" w:tentative="1">
+      <w:start w:val="1"/>
+      <w:numFmt w:val="lowerLetter"/>
+      <w:lvlText w:val="%8."/>
+      <w:lvlJc w:val="left"/>
+      <w:pPr>
+        <w:ind w:left="6120" w:hanging="360"/>
+      </w:pPr>
+    </w:lvl>
+    <w:lvl w:ilvl="8" w:tplc="4009001B" w:tentative="1">
+      <w:start w:val="1"/>
+      <w:numFmt w:val="lowerRoman"/>
+      <w:lvlText w:val="%9."/>
+      <w:lvlJc w:val="right"/>
+      <w:pPr>
+        <w:ind w:left="6840" w:hanging="180"/>
+      </w:pPr>
+    </w:lvl>
+  </w:abstractNum>
+  <w:abstractNum w:abstractNumId="7" w15:restartNumberingAfterBreak="0">
     <w:nsid w:val="61472DFC"/>
     <w:multiLevelType w:val="hybridMultilevel"/>
     <w:tmpl w:val="E5FE0056"/>
@@ -8988,16 +10871,28 @@
     </w:lvl>
   </w:abstractNum>
   <w:num w:numId="1" w16cid:durableId="722800762">
+    <w:abstractNumId w:val="7"/>
+  </w:num>
+  <w:num w:numId="2" w16cid:durableId="2019235021">
+    <w:abstractNumId w:val="5"/>
+  </w:num>
+  <w:num w:numId="3" w16cid:durableId="1096825986">
     <w:abstractNumId w:val="3"/>
   </w:num>
-  <w:num w:numId="2" w16cid:durableId="2019235021">
+  <w:num w:numId="4" w16cid:durableId="44306186">
+    <w:abstractNumId w:val="4"/>
+  </w:num>
+  <w:num w:numId="5" w16cid:durableId="1078165479">
     <w:abstractNumId w:val="2"/>
   </w:num>
-  <w:num w:numId="3" w16cid:durableId="1096825986">
+  <w:num w:numId="6" w16cid:durableId="833911553">
+    <w:abstractNumId w:val="6"/>
+  </w:num>
+  <w:num w:numId="7" w16cid:durableId="1013343228">
+    <w:abstractNumId w:val="1"/>
+  </w:num>
+  <w:num w:numId="8" w16cid:durableId="1577278818">
     <w:abstractNumId w:val="0"/>
-  </w:num>
-  <w:num w:numId="4" w16cid:durableId="44306186">
-    <w:abstractNumId w:val="1"/>
   </w:num>
 </w:numbering>
 </file>
@@ -9409,7 +11304,6 @@
   <w:style w:type="character" w:default="1" w:styleId="DefaultParagraphFont">
     <w:name w:val="Default Paragraph Font"/>
     <w:uiPriority w:val="1"/>
-    <w:semiHidden/>
     <w:unhideWhenUsed/>
   </w:style>
   <w:style w:type="table" w:default="1" w:styleId="TableNormal">

</xml_diff>

<commit_message>
Revisited lectures for revision and collecting more details
</commit_message>
<xml_diff>
--- a/Notes-and-Links.docx
+++ b/Notes-and-Links.docx
@@ -9707,20 +9707,1537 @@
       </w:r>
     </w:p>
     <w:p>
-      <w:pPr>
-        <w:rPr>
-          <w:b/>
-          <w:bCs/>
-        </w:rPr>
-      </w:pPr>
       <w:r>
         <w:t xml:space="preserve"> </w:t>
       </w:r>
     </w:p>
     <w:p>
       <w:pPr>
-        <w:ind w:left="360"/>
-        <w:rPr>
+        <w:rPr>
+          <w:b/>
+          <w:bCs/>
+        </w:rPr>
+      </w:pPr>
+      <w:r>
+        <w:rPr>
+          <w:b/>
+          <w:bCs/>
+          <w:highlight w:val="red"/>
+        </w:rPr>
+        <w:t># Creating script for run server</w:t>
+      </w:r>
+      <w:r>
+        <w:rPr>
+          <w:b/>
+          <w:bCs/>
+        </w:rPr>
+        <w:t xml:space="preserve"> </w:t>
+      </w:r>
+    </w:p>
+    <w:p>
+      <w:pPr>
+        <w:pStyle w:val="ListParagraph"/>
+        <w:numPr>
+          <w:ilvl w:val="0"/>
+          <w:numId w:val="4"/>
+        </w:numPr>
+        <w:rPr>
+          <w:b/>
+          <w:bCs/>
+        </w:rPr>
+      </w:pPr>
+      <w:r>
+        <w:t xml:space="preserve">Earlier we doing like this </w:t>
+      </w:r>
+      <w:r>
+        <w:rPr>
+          <w:highlight w:val="lightGray"/>
+        </w:rPr>
+        <w:t>npx parcel index.html</w:t>
+      </w:r>
+      <w:r>
+        <w:t xml:space="preserve">  now instead of writing this command again and again we just create a simple script </w:t>
+      </w:r>
+    </w:p>
+    <w:p>
+      <w:pPr>
+        <w:pStyle w:val="ListParagraph"/>
+        <w:numPr>
+          <w:ilvl w:val="0"/>
+          <w:numId w:val="4"/>
+        </w:numPr>
+        <w:rPr>
+          <w:b/>
+          <w:bCs/>
+        </w:rPr>
+      </w:pPr>
+      <w:r>
+        <w:t>It is an npm script we need to create that script in our Package.json file</w:t>
+      </w:r>
+    </w:p>
+    <w:p>
+      <w:pPr>
+        <w:pStyle w:val="ListParagraph"/>
+        <w:numPr>
+          <w:ilvl w:val="0"/>
+          <w:numId w:val="4"/>
+        </w:numPr>
+        <w:rPr>
+          <w:b/>
+          <w:bCs/>
+        </w:rPr>
+      </w:pPr>
+      <w:r>
+        <w:t>So we can create different script for development and production build</w:t>
+      </w:r>
+    </w:p>
+    <w:p>
+      <w:pPr>
+        <w:pStyle w:val="ListParagraph"/>
+        <w:numPr>
+          <w:ilvl w:val="0"/>
+          <w:numId w:val="4"/>
+        </w:numPr>
+        <w:shd w:val="clear" w:color="auto" w:fill="272822"/>
+        <w:spacing w:after="0" w:line="285" w:lineRule="atLeast"/>
+        <w:rPr>
+          <w:rFonts w:ascii="Consolas" w:eastAsia="Times New Roman" w:hAnsi="Consolas" w:cs="Times New Roman"/>
+          <w:color w:val="FDFFF1"/>
+          <w:kern w:val="0"/>
+          <w:sz w:val="21"/>
+          <w:szCs w:val="21"/>
+          <w:lang w:eastAsia="en-IN" w:bidi="ar-SA"/>
+          <w14:ligatures w14:val="none"/>
+        </w:rPr>
+      </w:pPr>
+      <w:r>
+        <w:rPr>
+          <w:rFonts w:ascii="Consolas" w:eastAsia="Times New Roman" w:hAnsi="Consolas" w:cs="Times New Roman"/>
+          <w:color w:val="919288"/>
+          <w:kern w:val="0"/>
+          <w:sz w:val="21"/>
+          <w:szCs w:val="21"/>
+          <w:lang w:eastAsia="en-IN" w:bidi="ar-SA"/>
+          <w14:ligatures w14:val="none"/>
+        </w:rPr>
+        <w:t>"</w:t>
+      </w:r>
+      <w:r>
+        <w:rPr>
+          <w:rFonts w:ascii="Consolas" w:eastAsia="Times New Roman" w:hAnsi="Consolas" w:cs="Times New Roman"/>
+          <w:color w:val="FDFFF1"/>
+          <w:kern w:val="0"/>
+          <w:sz w:val="21"/>
+          <w:szCs w:val="21"/>
+          <w:lang w:eastAsia="en-IN" w:bidi="ar-SA"/>
+          <w14:ligatures w14:val="none"/>
+        </w:rPr>
+        <w:t>scripts</w:t>
+      </w:r>
+      <w:r>
+        <w:rPr>
+          <w:rFonts w:ascii="Consolas" w:eastAsia="Times New Roman" w:hAnsi="Consolas" w:cs="Times New Roman"/>
+          <w:color w:val="919288"/>
+          <w:kern w:val="0"/>
+          <w:sz w:val="21"/>
+          <w:szCs w:val="21"/>
+          <w:lang w:eastAsia="en-IN" w:bidi="ar-SA"/>
+          <w14:ligatures w14:val="none"/>
+        </w:rPr>
+        <w:t>":</w:t>
+      </w:r>
+      <w:r>
+        <w:rPr>
+          <w:rFonts w:ascii="Consolas" w:eastAsia="Times New Roman" w:hAnsi="Consolas" w:cs="Times New Roman"/>
+          <w:color w:val="FDFFF1"/>
+          <w:kern w:val="0"/>
+          <w:sz w:val="21"/>
+          <w:szCs w:val="21"/>
+          <w:lang w:eastAsia="en-IN" w:bidi="ar-SA"/>
+          <w14:ligatures w14:val="none"/>
+        </w:rPr>
+        <w:t xml:space="preserve"> </w:t>
+      </w:r>
+      <w:r>
+        <w:rPr>
+          <w:rFonts w:ascii="Consolas" w:eastAsia="Times New Roman" w:hAnsi="Consolas" w:cs="Times New Roman"/>
+          <w:color w:val="919288"/>
+          <w:kern w:val="0"/>
+          <w:sz w:val="21"/>
+          <w:szCs w:val="21"/>
+          <w:lang w:eastAsia="en-IN" w:bidi="ar-SA"/>
+          <w14:ligatures w14:val="none"/>
+        </w:rPr>
+        <w:t>{</w:t>
+      </w:r>
+    </w:p>
+    <w:p>
+      <w:pPr>
+        <w:pStyle w:val="ListParagraph"/>
+        <w:numPr>
+          <w:ilvl w:val="0"/>
+          <w:numId w:val="4"/>
+        </w:numPr>
+        <w:shd w:val="clear" w:color="auto" w:fill="272822"/>
+        <w:spacing w:after="0" w:line="285" w:lineRule="atLeast"/>
+        <w:rPr>
+          <w:rFonts w:ascii="Consolas" w:eastAsia="Times New Roman" w:hAnsi="Consolas" w:cs="Times New Roman"/>
+          <w:color w:val="FDFFF1"/>
+          <w:kern w:val="0"/>
+          <w:sz w:val="21"/>
+          <w:szCs w:val="21"/>
+          <w:lang w:eastAsia="en-IN" w:bidi="ar-SA"/>
+          <w14:ligatures w14:val="none"/>
+        </w:rPr>
+      </w:pPr>
+      <w:r>
+        <w:rPr>
+          <w:rFonts w:ascii="Consolas" w:eastAsia="Times New Roman" w:hAnsi="Consolas" w:cs="Times New Roman"/>
+          <w:color w:val="FDFFF1"/>
+          <w:kern w:val="0"/>
+          <w:sz w:val="21"/>
+          <w:szCs w:val="21"/>
+          <w:lang w:eastAsia="en-IN" w:bidi="ar-SA"/>
+          <w14:ligatures w14:val="none"/>
+        </w:rPr>
+        <w:t xml:space="preserve">    </w:t>
+      </w:r>
+      <w:r>
+        <w:rPr>
+          <w:rFonts w:ascii="Consolas" w:eastAsia="Times New Roman" w:hAnsi="Consolas" w:cs="Times New Roman"/>
+          <w:color w:val="919288"/>
+          <w:kern w:val="0"/>
+          <w:sz w:val="21"/>
+          <w:szCs w:val="21"/>
+          <w:lang w:eastAsia="en-IN" w:bidi="ar-SA"/>
+          <w14:ligatures w14:val="none"/>
+        </w:rPr>
+        <w:t>"</w:t>
+      </w:r>
+      <w:r>
+        <w:rPr>
+          <w:rFonts w:ascii="Consolas" w:eastAsia="Times New Roman" w:hAnsi="Consolas" w:cs="Times New Roman"/>
+          <w:color w:val="FDFFF1"/>
+          <w:kern w:val="0"/>
+          <w:sz w:val="21"/>
+          <w:szCs w:val="21"/>
+          <w:lang w:eastAsia="en-IN" w:bidi="ar-SA"/>
+          <w14:ligatures w14:val="none"/>
+        </w:rPr>
+        <w:t>start</w:t>
+      </w:r>
+      <w:r>
+        <w:rPr>
+          <w:rFonts w:ascii="Consolas" w:eastAsia="Times New Roman" w:hAnsi="Consolas" w:cs="Times New Roman"/>
+          <w:color w:val="919288"/>
+          <w:kern w:val="0"/>
+          <w:sz w:val="21"/>
+          <w:szCs w:val="21"/>
+          <w:lang w:eastAsia="en-IN" w:bidi="ar-SA"/>
+          <w14:ligatures w14:val="none"/>
+        </w:rPr>
+        <w:t>":</w:t>
+      </w:r>
+      <w:r>
+        <w:rPr>
+          <w:rFonts w:ascii="Consolas" w:eastAsia="Times New Roman" w:hAnsi="Consolas" w:cs="Times New Roman"/>
+          <w:color w:val="FDFFF1"/>
+          <w:kern w:val="0"/>
+          <w:sz w:val="21"/>
+          <w:szCs w:val="21"/>
+          <w:lang w:eastAsia="en-IN" w:bidi="ar-SA"/>
+          <w14:ligatures w14:val="none"/>
+        </w:rPr>
+        <w:t xml:space="preserve"> </w:t>
+      </w:r>
+      <w:r>
+        <w:rPr>
+          <w:rFonts w:ascii="Consolas" w:eastAsia="Times New Roman" w:hAnsi="Consolas" w:cs="Times New Roman"/>
+          <w:color w:val="919288"/>
+          <w:kern w:val="0"/>
+          <w:sz w:val="21"/>
+          <w:szCs w:val="21"/>
+          <w:lang w:eastAsia="en-IN" w:bidi="ar-SA"/>
+          <w14:ligatures w14:val="none"/>
+        </w:rPr>
+        <w:t>"</w:t>
+      </w:r>
+      <w:r>
+        <w:rPr>
+          <w:rFonts w:ascii="Consolas" w:eastAsia="Times New Roman" w:hAnsi="Consolas" w:cs="Times New Roman"/>
+          <w:color w:val="E6DB74"/>
+          <w:kern w:val="0"/>
+          <w:sz w:val="21"/>
+          <w:szCs w:val="21"/>
+          <w:lang w:eastAsia="en-IN" w:bidi="ar-SA"/>
+          <w14:ligatures w14:val="none"/>
+        </w:rPr>
+        <w:t>parcel index.html</w:t>
+      </w:r>
+      <w:r>
+        <w:rPr>
+          <w:rFonts w:ascii="Consolas" w:eastAsia="Times New Roman" w:hAnsi="Consolas" w:cs="Times New Roman"/>
+          <w:color w:val="919288"/>
+          <w:kern w:val="0"/>
+          <w:sz w:val="21"/>
+          <w:szCs w:val="21"/>
+          <w:lang w:eastAsia="en-IN" w:bidi="ar-SA"/>
+          <w14:ligatures w14:val="none"/>
+        </w:rPr>
+        <w:t>",</w:t>
+      </w:r>
+      <w:r>
+        <w:rPr>
+          <w:rFonts w:ascii="Consolas" w:eastAsia="Times New Roman" w:hAnsi="Consolas" w:cs="Times New Roman"/>
+          <w:color w:val="919288"/>
+          <w:kern w:val="0"/>
+          <w:sz w:val="21"/>
+          <w:szCs w:val="21"/>
+          <w:lang w:eastAsia="en-IN" w:bidi="ar-SA"/>
+          <w14:ligatures w14:val="none"/>
+        </w:rPr>
+        <w:t xml:space="preserve"> // Development script</w:t>
+      </w:r>
+    </w:p>
+    <w:p>
+      <w:pPr>
+        <w:pStyle w:val="ListParagraph"/>
+        <w:numPr>
+          <w:ilvl w:val="0"/>
+          <w:numId w:val="4"/>
+        </w:numPr>
+        <w:shd w:val="clear" w:color="auto" w:fill="272822"/>
+        <w:spacing w:after="0" w:line="285" w:lineRule="atLeast"/>
+        <w:rPr>
+          <w:rFonts w:ascii="Consolas" w:eastAsia="Times New Roman" w:hAnsi="Consolas" w:cs="Times New Roman"/>
+          <w:color w:val="FDFFF1"/>
+          <w:kern w:val="0"/>
+          <w:sz w:val="21"/>
+          <w:szCs w:val="21"/>
+          <w:lang w:eastAsia="en-IN" w:bidi="ar-SA"/>
+          <w14:ligatures w14:val="none"/>
+        </w:rPr>
+      </w:pPr>
+      <w:r>
+        <w:rPr>
+          <w:rFonts w:ascii="Consolas" w:eastAsia="Times New Roman" w:hAnsi="Consolas" w:cs="Times New Roman"/>
+          <w:color w:val="FDFFF1"/>
+          <w:kern w:val="0"/>
+          <w:sz w:val="21"/>
+          <w:szCs w:val="21"/>
+          <w:lang w:eastAsia="en-IN" w:bidi="ar-SA"/>
+          <w14:ligatures w14:val="none"/>
+        </w:rPr>
+        <w:t xml:space="preserve">    </w:t>
+      </w:r>
+      <w:r>
+        <w:rPr>
+          <w:rFonts w:ascii="Consolas" w:eastAsia="Times New Roman" w:hAnsi="Consolas" w:cs="Times New Roman"/>
+          <w:color w:val="919288"/>
+          <w:kern w:val="0"/>
+          <w:sz w:val="21"/>
+          <w:szCs w:val="21"/>
+          <w:lang w:eastAsia="en-IN" w:bidi="ar-SA"/>
+          <w14:ligatures w14:val="none"/>
+        </w:rPr>
+        <w:t>"</w:t>
+      </w:r>
+      <w:r>
+        <w:rPr>
+          <w:rFonts w:ascii="Consolas" w:eastAsia="Times New Roman" w:hAnsi="Consolas" w:cs="Times New Roman"/>
+          <w:color w:val="FDFFF1"/>
+          <w:kern w:val="0"/>
+          <w:sz w:val="21"/>
+          <w:szCs w:val="21"/>
+          <w:lang w:eastAsia="en-IN" w:bidi="ar-SA"/>
+          <w14:ligatures w14:val="none"/>
+        </w:rPr>
+        <w:t>build</w:t>
+      </w:r>
+      <w:r>
+        <w:rPr>
+          <w:rFonts w:ascii="Consolas" w:eastAsia="Times New Roman" w:hAnsi="Consolas" w:cs="Times New Roman"/>
+          <w:color w:val="919288"/>
+          <w:kern w:val="0"/>
+          <w:sz w:val="21"/>
+          <w:szCs w:val="21"/>
+          <w:lang w:eastAsia="en-IN" w:bidi="ar-SA"/>
+          <w14:ligatures w14:val="none"/>
+        </w:rPr>
+        <w:t>":</w:t>
+      </w:r>
+      <w:r>
+        <w:rPr>
+          <w:rFonts w:ascii="Consolas" w:eastAsia="Times New Roman" w:hAnsi="Consolas" w:cs="Times New Roman"/>
+          <w:color w:val="FDFFF1"/>
+          <w:kern w:val="0"/>
+          <w:sz w:val="21"/>
+          <w:szCs w:val="21"/>
+          <w:lang w:eastAsia="en-IN" w:bidi="ar-SA"/>
+          <w14:ligatures w14:val="none"/>
+        </w:rPr>
+        <w:t xml:space="preserve"> </w:t>
+      </w:r>
+      <w:r>
+        <w:rPr>
+          <w:rFonts w:ascii="Consolas" w:eastAsia="Times New Roman" w:hAnsi="Consolas" w:cs="Times New Roman"/>
+          <w:color w:val="919288"/>
+          <w:kern w:val="0"/>
+          <w:sz w:val="21"/>
+          <w:szCs w:val="21"/>
+          <w:lang w:eastAsia="en-IN" w:bidi="ar-SA"/>
+          <w14:ligatures w14:val="none"/>
+        </w:rPr>
+        <w:t>"</w:t>
+      </w:r>
+      <w:r>
+        <w:rPr>
+          <w:rFonts w:ascii="Consolas" w:eastAsia="Times New Roman" w:hAnsi="Consolas" w:cs="Times New Roman"/>
+          <w:color w:val="E6DB74"/>
+          <w:kern w:val="0"/>
+          <w:sz w:val="21"/>
+          <w:szCs w:val="21"/>
+          <w:lang w:eastAsia="en-IN" w:bidi="ar-SA"/>
+          <w14:ligatures w14:val="none"/>
+        </w:rPr>
+        <w:t>parcel build index.html</w:t>
+      </w:r>
+      <w:r>
+        <w:rPr>
+          <w:rFonts w:ascii="Consolas" w:eastAsia="Times New Roman" w:hAnsi="Consolas" w:cs="Times New Roman"/>
+          <w:color w:val="919288"/>
+          <w:kern w:val="0"/>
+          <w:sz w:val="21"/>
+          <w:szCs w:val="21"/>
+          <w:lang w:eastAsia="en-IN" w:bidi="ar-SA"/>
+          <w14:ligatures w14:val="none"/>
+        </w:rPr>
+        <w:t>",</w:t>
+      </w:r>
+      <w:r>
+        <w:rPr>
+          <w:rFonts w:ascii="Consolas" w:eastAsia="Times New Roman" w:hAnsi="Consolas" w:cs="Times New Roman"/>
+          <w:color w:val="919288"/>
+          <w:kern w:val="0"/>
+          <w:sz w:val="21"/>
+          <w:szCs w:val="21"/>
+          <w:lang w:eastAsia="en-IN" w:bidi="ar-SA"/>
+          <w14:ligatures w14:val="none"/>
+        </w:rPr>
+        <w:t xml:space="preserve"> // Production script</w:t>
+      </w:r>
+    </w:p>
+    <w:p>
+      <w:pPr>
+        <w:pStyle w:val="ListParagraph"/>
+        <w:numPr>
+          <w:ilvl w:val="0"/>
+          <w:numId w:val="4"/>
+        </w:numPr>
+        <w:shd w:val="clear" w:color="auto" w:fill="272822"/>
+        <w:spacing w:after="0" w:line="285" w:lineRule="atLeast"/>
+        <w:rPr>
+          <w:rFonts w:ascii="Consolas" w:eastAsia="Times New Roman" w:hAnsi="Consolas" w:cs="Times New Roman"/>
+          <w:color w:val="FDFFF1"/>
+          <w:kern w:val="0"/>
+          <w:sz w:val="21"/>
+          <w:szCs w:val="21"/>
+          <w:lang w:eastAsia="en-IN" w:bidi="ar-SA"/>
+          <w14:ligatures w14:val="none"/>
+        </w:rPr>
+      </w:pPr>
+      <w:r>
+        <w:rPr>
+          <w:rFonts w:ascii="Consolas" w:eastAsia="Times New Roman" w:hAnsi="Consolas" w:cs="Times New Roman"/>
+          <w:color w:val="FDFFF1"/>
+          <w:kern w:val="0"/>
+          <w:sz w:val="21"/>
+          <w:szCs w:val="21"/>
+          <w:lang w:eastAsia="en-IN" w:bidi="ar-SA"/>
+          <w14:ligatures w14:val="none"/>
+        </w:rPr>
+        <w:t xml:space="preserve">    </w:t>
+      </w:r>
+      <w:r>
+        <w:rPr>
+          <w:rFonts w:ascii="Consolas" w:eastAsia="Times New Roman" w:hAnsi="Consolas" w:cs="Times New Roman"/>
+          <w:color w:val="919288"/>
+          <w:kern w:val="0"/>
+          <w:sz w:val="21"/>
+          <w:szCs w:val="21"/>
+          <w:lang w:eastAsia="en-IN" w:bidi="ar-SA"/>
+          <w14:ligatures w14:val="none"/>
+        </w:rPr>
+        <w:t>"</w:t>
+      </w:r>
+      <w:r>
+        <w:rPr>
+          <w:rFonts w:ascii="Consolas" w:eastAsia="Times New Roman" w:hAnsi="Consolas" w:cs="Times New Roman"/>
+          <w:color w:val="FDFFF1"/>
+          <w:kern w:val="0"/>
+          <w:sz w:val="21"/>
+          <w:szCs w:val="21"/>
+          <w:lang w:eastAsia="en-IN" w:bidi="ar-SA"/>
+          <w14:ligatures w14:val="none"/>
+        </w:rPr>
+        <w:t>test</w:t>
+      </w:r>
+      <w:r>
+        <w:rPr>
+          <w:rFonts w:ascii="Consolas" w:eastAsia="Times New Roman" w:hAnsi="Consolas" w:cs="Times New Roman"/>
+          <w:color w:val="919288"/>
+          <w:kern w:val="0"/>
+          <w:sz w:val="21"/>
+          <w:szCs w:val="21"/>
+          <w:lang w:eastAsia="en-IN" w:bidi="ar-SA"/>
+          <w14:ligatures w14:val="none"/>
+        </w:rPr>
+        <w:t>":</w:t>
+      </w:r>
+      <w:r>
+        <w:rPr>
+          <w:rFonts w:ascii="Consolas" w:eastAsia="Times New Roman" w:hAnsi="Consolas" w:cs="Times New Roman"/>
+          <w:color w:val="FDFFF1"/>
+          <w:kern w:val="0"/>
+          <w:sz w:val="21"/>
+          <w:szCs w:val="21"/>
+          <w:lang w:eastAsia="en-IN" w:bidi="ar-SA"/>
+          <w14:ligatures w14:val="none"/>
+        </w:rPr>
+        <w:t xml:space="preserve"> </w:t>
+      </w:r>
+      <w:r>
+        <w:rPr>
+          <w:rFonts w:ascii="Consolas" w:eastAsia="Times New Roman" w:hAnsi="Consolas" w:cs="Times New Roman"/>
+          <w:color w:val="919288"/>
+          <w:kern w:val="0"/>
+          <w:sz w:val="21"/>
+          <w:szCs w:val="21"/>
+          <w:lang w:eastAsia="en-IN" w:bidi="ar-SA"/>
+          <w14:ligatures w14:val="none"/>
+        </w:rPr>
+        <w:t>"</w:t>
+      </w:r>
+      <w:r>
+        <w:rPr>
+          <w:rFonts w:ascii="Consolas" w:eastAsia="Times New Roman" w:hAnsi="Consolas" w:cs="Times New Roman"/>
+          <w:color w:val="E6DB74"/>
+          <w:kern w:val="0"/>
+          <w:sz w:val="21"/>
+          <w:szCs w:val="21"/>
+          <w:lang w:eastAsia="en-IN" w:bidi="ar-SA"/>
+          <w14:ligatures w14:val="none"/>
+        </w:rPr>
+        <w:t>jest</w:t>
+      </w:r>
+      <w:r>
+        <w:rPr>
+          <w:rFonts w:ascii="Consolas" w:eastAsia="Times New Roman" w:hAnsi="Consolas" w:cs="Times New Roman"/>
+          <w:color w:val="919288"/>
+          <w:kern w:val="0"/>
+          <w:sz w:val="21"/>
+          <w:szCs w:val="21"/>
+          <w:lang w:eastAsia="en-IN" w:bidi="ar-SA"/>
+          <w14:ligatures w14:val="none"/>
+        </w:rPr>
+        <w:t>"</w:t>
+      </w:r>
+    </w:p>
+    <w:p>
+      <w:pPr>
+        <w:pStyle w:val="ListParagraph"/>
+        <w:numPr>
+          <w:ilvl w:val="0"/>
+          <w:numId w:val="4"/>
+        </w:numPr>
+        <w:shd w:val="clear" w:color="auto" w:fill="272822"/>
+        <w:spacing w:after="0" w:line="285" w:lineRule="atLeast"/>
+        <w:rPr>
+          <w:rFonts w:ascii="Consolas" w:eastAsia="Times New Roman" w:hAnsi="Consolas" w:cs="Times New Roman"/>
+          <w:color w:val="FDFFF1"/>
+          <w:kern w:val="0"/>
+          <w:sz w:val="21"/>
+          <w:szCs w:val="21"/>
+          <w:lang w:eastAsia="en-IN" w:bidi="ar-SA"/>
+          <w14:ligatures w14:val="none"/>
+        </w:rPr>
+      </w:pPr>
+      <w:r>
+        <w:rPr>
+          <w:rFonts w:ascii="Consolas" w:eastAsia="Times New Roman" w:hAnsi="Consolas" w:cs="Times New Roman"/>
+          <w:color w:val="FDFFF1"/>
+          <w:kern w:val="0"/>
+          <w:sz w:val="21"/>
+          <w:szCs w:val="21"/>
+          <w:lang w:eastAsia="en-IN" w:bidi="ar-SA"/>
+          <w14:ligatures w14:val="none"/>
+        </w:rPr>
+        <w:t xml:space="preserve">  </w:t>
+      </w:r>
+      <w:r>
+        <w:rPr>
+          <w:rFonts w:ascii="Consolas" w:eastAsia="Times New Roman" w:hAnsi="Consolas" w:cs="Times New Roman"/>
+          <w:color w:val="919288"/>
+          <w:kern w:val="0"/>
+          <w:sz w:val="21"/>
+          <w:szCs w:val="21"/>
+          <w:lang w:eastAsia="en-IN" w:bidi="ar-SA"/>
+          <w14:ligatures w14:val="none"/>
+        </w:rPr>
+        <w:t>},</w:t>
+      </w:r>
+    </w:p>
+    <w:p>
+      <w:pPr>
+        <w:pStyle w:val="ListParagraph"/>
+        <w:numPr>
+          <w:ilvl w:val="0"/>
+          <w:numId w:val="4"/>
+        </w:numPr>
+        <w:rPr>
+          <w:b/>
+          <w:bCs/>
+        </w:rPr>
+      </w:pPr>
+      <w:r>
+        <w:t xml:space="preserve">Now when we have created these scripts we no longer have to write </w:t>
+      </w:r>
+      <w:r>
+        <w:rPr>
+          <w:highlight w:val="lightGray"/>
+        </w:rPr>
+        <w:t>npx parcel index.html</w:t>
+      </w:r>
+      <w:r>
+        <w:t xml:space="preserve"> to run our code</w:t>
+      </w:r>
+    </w:p>
+    <w:p>
+      <w:pPr>
+        <w:pStyle w:val="ListParagraph"/>
+        <w:numPr>
+          <w:ilvl w:val="0"/>
+          <w:numId w:val="4"/>
+        </w:numPr>
+        <w:rPr>
+          <w:b/>
+          <w:bCs/>
+        </w:rPr>
+      </w:pPr>
+      <w:r>
+        <w:t xml:space="preserve">Now we can use </w:t>
+      </w:r>
+      <w:r>
+        <w:rPr>
+          <w:highlight w:val="lightGray"/>
+        </w:rPr>
+        <w:t>npm run start</w:t>
+      </w:r>
+      <w:r>
+        <w:t xml:space="preserve"> </w:t>
+      </w:r>
+      <w:r>
+        <w:t xml:space="preserve">/ </w:t>
+      </w:r>
+      <w:r>
+        <w:rPr>
+          <w:highlight w:val="lightGray"/>
+        </w:rPr>
+        <w:t>npm ru</w:t>
+      </w:r>
+      <w:r>
+        <w:rPr>
+          <w:highlight w:val="lightGray"/>
+        </w:rPr>
+        <w:t>n build</w:t>
+      </w:r>
+      <w:r>
+        <w:rPr>
+          <w:highlight w:val="lightGray"/>
+        </w:rPr>
+        <w:t xml:space="preserve"> </w:t>
+      </w:r>
+      <w:r>
+        <w:t xml:space="preserve"> </w:t>
+      </w:r>
+      <w:r>
+        <w:t>to st</w:t>
+      </w:r>
+      <w:r>
+        <w:t xml:space="preserve">art our script (here </w:t>
+      </w:r>
+      <w:r>
+        <w:rPr>
+          <w:highlight w:val="lightGray"/>
+        </w:rPr>
+        <w:t>start</w:t>
+      </w:r>
+      <w:r>
+        <w:t xml:space="preserve"> and </w:t>
+      </w:r>
+      <w:r>
+        <w:rPr>
+          <w:highlight w:val="lightGray"/>
+        </w:rPr>
+        <w:t>build</w:t>
+      </w:r>
+      <w:r>
+        <w:rPr>
+          <w:highlight w:val="lightGray"/>
+        </w:rPr>
+        <w:t xml:space="preserve"> </w:t>
+      </w:r>
+      <w:r>
+        <w:t xml:space="preserve"> are script name)</w:t>
+      </w:r>
+    </w:p>
+    <w:p>
+      <w:pPr>
+        <w:pStyle w:val="ListParagraph"/>
+        <w:numPr>
+          <w:ilvl w:val="0"/>
+          <w:numId w:val="4"/>
+        </w:numPr>
+        <w:rPr>
+          <w:b/>
+          <w:bCs/>
+        </w:rPr>
+      </w:pPr>
+      <w:r>
+        <w:t>if you go to company and you don’t know how to start the project, just goto their package.json find this script and you will get the exact command to run the code</w:t>
+      </w:r>
+    </w:p>
+    <w:p>
+      <w:pPr>
+        <w:rPr>
+          <w:b/>
+          <w:bCs/>
+        </w:rPr>
+      </w:pPr>
+    </w:p>
+    <w:p>
+      <w:pPr>
+        <w:rPr>
+          <w:b/>
+          <w:bCs/>
+        </w:rPr>
+      </w:pPr>
+      <w:r>
+        <w:rPr>
+          <w:b/>
+          <w:bCs/>
+          <w:highlight w:val="red"/>
+        </w:rPr>
+        <w:t># React Element</w:t>
+      </w:r>
+    </w:p>
+    <w:p>
+      <w:pPr>
+        <w:shd w:val="clear" w:color="auto" w:fill="272822"/>
+        <w:spacing w:after="0" w:line="285" w:lineRule="atLeast"/>
+        <w:rPr>
+          <w:rFonts w:ascii="Consolas" w:eastAsia="Times New Roman" w:hAnsi="Consolas" w:cs="Times New Roman"/>
+          <w:color w:val="FDFFF1"/>
+          <w:kern w:val="0"/>
+          <w:sz w:val="21"/>
+          <w:szCs w:val="21"/>
+          <w:lang w:eastAsia="en-IN" w:bidi="ar-SA"/>
+          <w14:ligatures w14:val="none"/>
+        </w:rPr>
+      </w:pPr>
+      <w:r>
+        <w:rPr>
+          <w:rFonts w:ascii="Consolas" w:eastAsia="Times New Roman" w:hAnsi="Consolas" w:cs="Times New Roman"/>
+          <w:i/>
+          <w:iCs/>
+          <w:color w:val="6E7066"/>
+          <w:kern w:val="0"/>
+          <w:sz w:val="21"/>
+          <w:szCs w:val="21"/>
+          <w:lang w:eastAsia="en-IN" w:bidi="ar-SA"/>
+          <w14:ligatures w14:val="none"/>
+        </w:rPr>
+        <w:t>// React Element</w:t>
+      </w:r>
+    </w:p>
+    <w:p>
+      <w:pPr>
+        <w:shd w:val="clear" w:color="auto" w:fill="272822"/>
+        <w:spacing w:after="0" w:line="285" w:lineRule="atLeast"/>
+        <w:rPr>
+          <w:rFonts w:ascii="Consolas" w:eastAsia="Times New Roman" w:hAnsi="Consolas" w:cs="Times New Roman"/>
+          <w:color w:val="919288"/>
+          <w:kern w:val="0"/>
+          <w:sz w:val="21"/>
+          <w:szCs w:val="21"/>
+          <w:lang w:eastAsia="en-IN" w:bidi="ar-SA"/>
+          <w14:ligatures w14:val="none"/>
+        </w:rPr>
+      </w:pPr>
+      <w:r>
+        <w:rPr>
+          <w:rFonts w:ascii="Consolas" w:eastAsia="Times New Roman" w:hAnsi="Consolas" w:cs="Times New Roman"/>
+          <w:i/>
+          <w:iCs/>
+          <w:color w:val="66D9EF"/>
+          <w:kern w:val="0"/>
+          <w:sz w:val="21"/>
+          <w:szCs w:val="21"/>
+          <w:lang w:eastAsia="en-IN" w:bidi="ar-SA"/>
+          <w14:ligatures w14:val="none"/>
+        </w:rPr>
+        <w:t>const</w:t>
+      </w:r>
+      <w:r>
+        <w:rPr>
+          <w:rFonts w:ascii="Consolas" w:eastAsia="Times New Roman" w:hAnsi="Consolas" w:cs="Times New Roman"/>
+          <w:color w:val="FDFFF1"/>
+          <w:kern w:val="0"/>
+          <w:sz w:val="21"/>
+          <w:szCs w:val="21"/>
+          <w:lang w:eastAsia="en-IN" w:bidi="ar-SA"/>
+          <w14:ligatures w14:val="none"/>
+        </w:rPr>
+        <w:t xml:space="preserve"> </w:t>
+      </w:r>
+      <w:r>
+        <w:rPr>
+          <w:rFonts w:ascii="Consolas" w:eastAsia="Times New Roman" w:hAnsi="Consolas" w:cs="Times New Roman"/>
+          <w:color w:val="AE81FF"/>
+          <w:kern w:val="0"/>
+          <w:sz w:val="21"/>
+          <w:szCs w:val="21"/>
+          <w:lang w:eastAsia="en-IN" w:bidi="ar-SA"/>
+          <w14:ligatures w14:val="none"/>
+        </w:rPr>
+        <w:t>heading</w:t>
+      </w:r>
+      <w:r>
+        <w:rPr>
+          <w:rFonts w:ascii="Consolas" w:eastAsia="Times New Roman" w:hAnsi="Consolas" w:cs="Times New Roman"/>
+          <w:color w:val="FDFFF1"/>
+          <w:kern w:val="0"/>
+          <w:sz w:val="21"/>
+          <w:szCs w:val="21"/>
+          <w:lang w:eastAsia="en-IN" w:bidi="ar-SA"/>
+          <w14:ligatures w14:val="none"/>
+        </w:rPr>
+        <w:t xml:space="preserve"> </w:t>
+      </w:r>
+      <w:r>
+        <w:rPr>
+          <w:rFonts w:ascii="Consolas" w:eastAsia="Times New Roman" w:hAnsi="Consolas" w:cs="Times New Roman"/>
+          <w:color w:val="F92672"/>
+          <w:kern w:val="0"/>
+          <w:sz w:val="21"/>
+          <w:szCs w:val="21"/>
+          <w:lang w:eastAsia="en-IN" w:bidi="ar-SA"/>
+          <w14:ligatures w14:val="none"/>
+        </w:rPr>
+        <w:t>=</w:t>
+      </w:r>
+      <w:r>
+        <w:rPr>
+          <w:rFonts w:ascii="Consolas" w:eastAsia="Times New Roman" w:hAnsi="Consolas" w:cs="Times New Roman"/>
+          <w:color w:val="FDFFF1"/>
+          <w:kern w:val="0"/>
+          <w:sz w:val="21"/>
+          <w:szCs w:val="21"/>
+          <w:lang w:eastAsia="en-IN" w:bidi="ar-SA"/>
+          <w14:ligatures w14:val="none"/>
+        </w:rPr>
+        <w:t xml:space="preserve"> React</w:t>
+      </w:r>
+      <w:r>
+        <w:rPr>
+          <w:rFonts w:ascii="Consolas" w:eastAsia="Times New Roman" w:hAnsi="Consolas" w:cs="Times New Roman"/>
+          <w:color w:val="919288"/>
+          <w:kern w:val="0"/>
+          <w:sz w:val="21"/>
+          <w:szCs w:val="21"/>
+          <w:lang w:eastAsia="en-IN" w:bidi="ar-SA"/>
+          <w14:ligatures w14:val="none"/>
+        </w:rPr>
+        <w:t>.</w:t>
+      </w:r>
+      <w:r>
+        <w:rPr>
+          <w:rFonts w:ascii="Consolas" w:eastAsia="Times New Roman" w:hAnsi="Consolas" w:cs="Times New Roman"/>
+          <w:color w:val="A6E22E"/>
+          <w:kern w:val="0"/>
+          <w:sz w:val="21"/>
+          <w:szCs w:val="21"/>
+          <w:lang w:eastAsia="en-IN" w:bidi="ar-SA"/>
+          <w14:ligatures w14:val="none"/>
+        </w:rPr>
+        <w:t>createElement</w:t>
+      </w:r>
+      <w:r>
+        <w:rPr>
+          <w:rFonts w:ascii="Consolas" w:eastAsia="Times New Roman" w:hAnsi="Consolas" w:cs="Times New Roman"/>
+          <w:color w:val="919288"/>
+          <w:kern w:val="0"/>
+          <w:sz w:val="21"/>
+          <w:szCs w:val="21"/>
+          <w:lang w:eastAsia="en-IN" w:bidi="ar-SA"/>
+          <w14:ligatures w14:val="none"/>
+        </w:rPr>
+        <w:t>("</w:t>
+      </w:r>
+      <w:r>
+        <w:rPr>
+          <w:rFonts w:ascii="Consolas" w:eastAsia="Times New Roman" w:hAnsi="Consolas" w:cs="Times New Roman"/>
+          <w:color w:val="E6DB74"/>
+          <w:kern w:val="0"/>
+          <w:sz w:val="21"/>
+          <w:szCs w:val="21"/>
+          <w:lang w:eastAsia="en-IN" w:bidi="ar-SA"/>
+          <w14:ligatures w14:val="none"/>
+        </w:rPr>
+        <w:t>h1</w:t>
+      </w:r>
+      <w:r>
+        <w:rPr>
+          <w:rFonts w:ascii="Consolas" w:eastAsia="Times New Roman" w:hAnsi="Consolas" w:cs="Times New Roman"/>
+          <w:color w:val="919288"/>
+          <w:kern w:val="0"/>
+          <w:sz w:val="21"/>
+          <w:szCs w:val="21"/>
+          <w:lang w:eastAsia="en-IN" w:bidi="ar-SA"/>
+          <w14:ligatures w14:val="none"/>
+        </w:rPr>
+        <w:t>",{</w:t>
+      </w:r>
+      <w:r>
+        <w:rPr>
+          <w:rFonts w:ascii="Consolas" w:eastAsia="Times New Roman" w:hAnsi="Consolas" w:cs="Times New Roman"/>
+          <w:color w:val="FDFFF1"/>
+          <w:kern w:val="0"/>
+          <w:sz w:val="21"/>
+          <w:szCs w:val="21"/>
+          <w:lang w:eastAsia="en-IN" w:bidi="ar-SA"/>
+          <w14:ligatures w14:val="none"/>
+        </w:rPr>
+        <w:t xml:space="preserve"> id</w:t>
+      </w:r>
+      <w:r>
+        <w:rPr>
+          <w:rFonts w:ascii="Consolas" w:eastAsia="Times New Roman" w:hAnsi="Consolas" w:cs="Times New Roman"/>
+          <w:color w:val="919288"/>
+          <w:kern w:val="0"/>
+          <w:sz w:val="21"/>
+          <w:szCs w:val="21"/>
+          <w:lang w:eastAsia="en-IN" w:bidi="ar-SA"/>
+          <w14:ligatures w14:val="none"/>
+        </w:rPr>
+        <w:t>:</w:t>
+      </w:r>
+      <w:r>
+        <w:rPr>
+          <w:rFonts w:ascii="Consolas" w:eastAsia="Times New Roman" w:hAnsi="Consolas" w:cs="Times New Roman"/>
+          <w:color w:val="FDFFF1"/>
+          <w:kern w:val="0"/>
+          <w:sz w:val="21"/>
+          <w:szCs w:val="21"/>
+          <w:lang w:eastAsia="en-IN" w:bidi="ar-SA"/>
+          <w14:ligatures w14:val="none"/>
+        </w:rPr>
+        <w:t xml:space="preserve"> </w:t>
+      </w:r>
+      <w:r>
+        <w:rPr>
+          <w:rFonts w:ascii="Consolas" w:eastAsia="Times New Roman" w:hAnsi="Consolas" w:cs="Times New Roman"/>
+          <w:color w:val="919288"/>
+          <w:kern w:val="0"/>
+          <w:sz w:val="21"/>
+          <w:szCs w:val="21"/>
+          <w:lang w:eastAsia="en-IN" w:bidi="ar-SA"/>
+          <w14:ligatures w14:val="none"/>
+        </w:rPr>
+        <w:t>"</w:t>
+      </w:r>
+      <w:r>
+        <w:rPr>
+          <w:rFonts w:ascii="Consolas" w:eastAsia="Times New Roman" w:hAnsi="Consolas" w:cs="Times New Roman"/>
+          <w:color w:val="E6DB74"/>
+          <w:kern w:val="0"/>
+          <w:sz w:val="21"/>
+          <w:szCs w:val="21"/>
+          <w:lang w:eastAsia="en-IN" w:bidi="ar-SA"/>
+          <w14:ligatures w14:val="none"/>
+        </w:rPr>
+        <w:t>heading</w:t>
+      </w:r>
+      <w:r>
+        <w:rPr>
+          <w:rFonts w:ascii="Consolas" w:eastAsia="Times New Roman" w:hAnsi="Consolas" w:cs="Times New Roman"/>
+          <w:color w:val="919288"/>
+          <w:kern w:val="0"/>
+          <w:sz w:val="21"/>
+          <w:szCs w:val="21"/>
+          <w:lang w:eastAsia="en-IN" w:bidi="ar-SA"/>
+          <w14:ligatures w14:val="none"/>
+        </w:rPr>
+        <w:t>"</w:t>
+      </w:r>
+      <w:r>
+        <w:rPr>
+          <w:rFonts w:ascii="Consolas" w:eastAsia="Times New Roman" w:hAnsi="Consolas" w:cs="Times New Roman"/>
+          <w:color w:val="FDFFF1"/>
+          <w:kern w:val="0"/>
+          <w:sz w:val="21"/>
+          <w:szCs w:val="21"/>
+          <w:lang w:eastAsia="en-IN" w:bidi="ar-SA"/>
+          <w14:ligatures w14:val="none"/>
+        </w:rPr>
+        <w:t xml:space="preserve"> </w:t>
+      </w:r>
+      <w:r>
+        <w:rPr>
+          <w:rFonts w:ascii="Consolas" w:eastAsia="Times New Roman" w:hAnsi="Consolas" w:cs="Times New Roman"/>
+          <w:color w:val="919288"/>
+          <w:kern w:val="0"/>
+          <w:sz w:val="21"/>
+          <w:szCs w:val="21"/>
+          <w:lang w:eastAsia="en-IN" w:bidi="ar-SA"/>
+          <w14:ligatures w14:val="none"/>
+        </w:rPr>
+        <w:t>},"</w:t>
+      </w:r>
+      <w:r>
+        <w:rPr>
+          <w:rFonts w:ascii="Consolas" w:eastAsia="Times New Roman" w:hAnsi="Consolas" w:cs="Times New Roman"/>
+          <w:color w:val="E6DB74"/>
+          <w:kern w:val="0"/>
+          <w:sz w:val="21"/>
+          <w:szCs w:val="21"/>
+          <w:lang w:eastAsia="en-IN" w:bidi="ar-SA"/>
+          <w14:ligatures w14:val="none"/>
+        </w:rPr>
+        <w:t xml:space="preserve">Namaste React </w:t>
+      </w:r>
+      <w:r>
+        <w:rPr>
+          <w:rFonts w:ascii="Segoe UI Emoji" w:eastAsia="Times New Roman" w:hAnsi="Segoe UI Emoji" w:cs="Segoe UI Emoji"/>
+          <w:color w:val="E6DB74"/>
+          <w:kern w:val="0"/>
+          <w:sz w:val="21"/>
+          <w:szCs w:val="21"/>
+          <w:lang w:eastAsia="en-IN" w:bidi="ar-SA"/>
+          <w14:ligatures w14:val="none"/>
+        </w:rPr>
+        <w:t>🚀</w:t>
+      </w:r>
+      <w:r>
+        <w:rPr>
+          <w:rFonts w:ascii="Consolas" w:eastAsia="Times New Roman" w:hAnsi="Consolas" w:cs="Times New Roman"/>
+          <w:color w:val="919288"/>
+          <w:kern w:val="0"/>
+          <w:sz w:val="21"/>
+          <w:szCs w:val="21"/>
+          <w:lang w:eastAsia="en-IN" w:bidi="ar-SA"/>
+          <w14:ligatures w14:val="none"/>
+        </w:rPr>
+        <w:t>");</w:t>
+      </w:r>
+    </w:p>
+    <w:p>
+      <w:pPr>
+        <w:shd w:val="clear" w:color="auto" w:fill="272822"/>
+        <w:spacing w:after="0" w:line="285" w:lineRule="atLeast"/>
+        <w:rPr>
+          <w:rFonts w:ascii="Consolas" w:eastAsia="Times New Roman" w:hAnsi="Consolas" w:cs="Times New Roman"/>
+          <w:color w:val="FDFFF1"/>
+          <w:kern w:val="0"/>
+          <w:sz w:val="21"/>
+          <w:szCs w:val="21"/>
+          <w:lang w:eastAsia="en-IN" w:bidi="ar-SA"/>
+          <w14:ligatures w14:val="none"/>
+        </w:rPr>
+      </w:pPr>
+    </w:p>
+    <w:p>
+      <w:pPr>
+        <w:pStyle w:val="ListParagraph"/>
+        <w:numPr>
+          <w:ilvl w:val="0"/>
+          <w:numId w:val="4"/>
+        </w:numPr>
+        <w:rPr>
+          <w:b/>
+          <w:bCs/>
+        </w:rPr>
+      </w:pPr>
+      <w:r>
+        <w:t xml:space="preserve">Lot’s of developer thinks this is </w:t>
+      </w:r>
+      <w:r>
+        <w:rPr>
+          <w:rFonts w:ascii="Consolas" w:eastAsia="Times New Roman" w:hAnsi="Consolas" w:cs="Times New Roman"/>
+          <w:color w:val="0070C0"/>
+          <w:kern w:val="0"/>
+          <w:sz w:val="21"/>
+          <w:szCs w:val="21"/>
+          <w:lang w:eastAsia="en-IN" w:bidi="ar-SA"/>
+          <w14:ligatures w14:val="none"/>
+        </w:rPr>
+        <w:t>React.createElement</w:t>
+      </w:r>
+      <w:r>
+        <w:rPr>
+          <w:color w:val="0070C0"/>
+        </w:rPr>
+        <w:t xml:space="preserve"> </w:t>
+      </w:r>
+      <w:r>
+        <w:t>is basically a HTML element, NO it’s not an HTML element</w:t>
+      </w:r>
+    </w:p>
+    <w:p>
+      <w:pPr>
+        <w:pStyle w:val="ListParagraph"/>
+        <w:numPr>
+          <w:ilvl w:val="0"/>
+          <w:numId w:val="4"/>
+        </w:numPr>
+        <w:rPr>
+          <w:b/>
+          <w:bCs/>
+        </w:rPr>
+      </w:pPr>
+      <w:r>
+        <w:t xml:space="preserve">When we do  </w:t>
+      </w:r>
+      <w:r>
+        <w:rPr>
+          <w:rFonts w:ascii="Consolas" w:eastAsia="Times New Roman" w:hAnsi="Consolas" w:cs="Times New Roman"/>
+          <w:color w:val="0070C0"/>
+          <w:kern w:val="0"/>
+          <w:sz w:val="21"/>
+          <w:szCs w:val="21"/>
+          <w:lang w:eastAsia="en-IN" w:bidi="ar-SA"/>
+          <w14:ligatures w14:val="none"/>
+        </w:rPr>
+        <w:t>React.createElement</w:t>
+      </w:r>
+      <w:r>
+        <w:rPr>
+          <w:rFonts w:ascii="Consolas" w:eastAsia="Times New Roman" w:hAnsi="Consolas" w:cs="Times New Roman"/>
+          <w:color w:val="0070C0"/>
+          <w:kern w:val="0"/>
+          <w:sz w:val="21"/>
+          <w:szCs w:val="21"/>
+          <w:lang w:eastAsia="en-IN" w:bidi="ar-SA"/>
+          <w14:ligatures w14:val="none"/>
+        </w:rPr>
+        <w:t xml:space="preserve"> </w:t>
+      </w:r>
+      <w:r>
+        <w:t>behind the scene this basically creates and Object. So React Element at the end of the day is an Object</w:t>
+      </w:r>
+      <w:r>
+        <w:t>.</w:t>
+      </w:r>
+    </w:p>
+    <w:p>
+      <w:pPr>
+        <w:pStyle w:val="ListParagraph"/>
+        <w:numPr>
+          <w:ilvl w:val="0"/>
+          <w:numId w:val="4"/>
+        </w:numPr>
+        <w:shd w:val="clear" w:color="auto" w:fill="272822"/>
+        <w:spacing w:after="0" w:line="285" w:lineRule="atLeast"/>
+        <w:rPr>
+          <w:rFonts w:ascii="Consolas" w:eastAsia="Times New Roman" w:hAnsi="Consolas" w:cs="Times New Roman"/>
+          <w:color w:val="FDFFF1"/>
+          <w:kern w:val="0"/>
+          <w:sz w:val="21"/>
+          <w:szCs w:val="21"/>
+          <w:lang w:eastAsia="en-IN" w:bidi="ar-SA"/>
+          <w14:ligatures w14:val="none"/>
+        </w:rPr>
+      </w:pPr>
+      <w:r>
+        <w:rPr>
+          <w:rFonts w:ascii="Consolas" w:eastAsia="Times New Roman" w:hAnsi="Consolas" w:cs="Times New Roman"/>
+          <w:i/>
+          <w:iCs/>
+          <w:color w:val="66D9EF"/>
+          <w:kern w:val="0"/>
+          <w:sz w:val="21"/>
+          <w:szCs w:val="21"/>
+          <w:lang w:eastAsia="en-IN" w:bidi="ar-SA"/>
+          <w14:ligatures w14:val="none"/>
+        </w:rPr>
+        <w:t>const</w:t>
+      </w:r>
+      <w:r>
+        <w:rPr>
+          <w:rFonts w:ascii="Consolas" w:eastAsia="Times New Roman" w:hAnsi="Consolas" w:cs="Times New Roman"/>
+          <w:color w:val="FDFFF1"/>
+          <w:kern w:val="0"/>
+          <w:sz w:val="21"/>
+          <w:szCs w:val="21"/>
+          <w:lang w:eastAsia="en-IN" w:bidi="ar-SA"/>
+          <w14:ligatures w14:val="none"/>
+        </w:rPr>
+        <w:t xml:space="preserve"> </w:t>
+      </w:r>
+      <w:r>
+        <w:rPr>
+          <w:rFonts w:ascii="Consolas" w:eastAsia="Times New Roman" w:hAnsi="Consolas" w:cs="Times New Roman"/>
+          <w:color w:val="AE81FF"/>
+          <w:kern w:val="0"/>
+          <w:sz w:val="21"/>
+          <w:szCs w:val="21"/>
+          <w:lang w:eastAsia="en-IN" w:bidi="ar-SA"/>
+          <w14:ligatures w14:val="none"/>
+        </w:rPr>
+        <w:t>root</w:t>
+      </w:r>
+      <w:r>
+        <w:rPr>
+          <w:rFonts w:ascii="Consolas" w:eastAsia="Times New Roman" w:hAnsi="Consolas" w:cs="Times New Roman"/>
+          <w:color w:val="FDFFF1"/>
+          <w:kern w:val="0"/>
+          <w:sz w:val="21"/>
+          <w:szCs w:val="21"/>
+          <w:lang w:eastAsia="en-IN" w:bidi="ar-SA"/>
+          <w14:ligatures w14:val="none"/>
+        </w:rPr>
+        <w:t xml:space="preserve"> </w:t>
+      </w:r>
+      <w:r>
+        <w:rPr>
+          <w:rFonts w:ascii="Consolas" w:eastAsia="Times New Roman" w:hAnsi="Consolas" w:cs="Times New Roman"/>
+          <w:color w:val="F92672"/>
+          <w:kern w:val="0"/>
+          <w:sz w:val="21"/>
+          <w:szCs w:val="21"/>
+          <w:lang w:eastAsia="en-IN" w:bidi="ar-SA"/>
+          <w14:ligatures w14:val="none"/>
+        </w:rPr>
+        <w:t>=</w:t>
+      </w:r>
+      <w:r>
+        <w:rPr>
+          <w:rFonts w:ascii="Consolas" w:eastAsia="Times New Roman" w:hAnsi="Consolas" w:cs="Times New Roman"/>
+          <w:color w:val="FDFFF1"/>
+          <w:kern w:val="0"/>
+          <w:sz w:val="21"/>
+          <w:szCs w:val="21"/>
+          <w:lang w:eastAsia="en-IN" w:bidi="ar-SA"/>
+          <w14:ligatures w14:val="none"/>
+        </w:rPr>
+        <w:t xml:space="preserve"> ReactDOM</w:t>
+      </w:r>
+      <w:r>
+        <w:rPr>
+          <w:rFonts w:ascii="Consolas" w:eastAsia="Times New Roman" w:hAnsi="Consolas" w:cs="Times New Roman"/>
+          <w:color w:val="919288"/>
+          <w:kern w:val="0"/>
+          <w:sz w:val="21"/>
+          <w:szCs w:val="21"/>
+          <w:lang w:eastAsia="en-IN" w:bidi="ar-SA"/>
+          <w14:ligatures w14:val="none"/>
+        </w:rPr>
+        <w:t>.</w:t>
+      </w:r>
+      <w:r>
+        <w:rPr>
+          <w:rFonts w:ascii="Consolas" w:eastAsia="Times New Roman" w:hAnsi="Consolas" w:cs="Times New Roman"/>
+          <w:color w:val="A6E22E"/>
+          <w:kern w:val="0"/>
+          <w:sz w:val="21"/>
+          <w:szCs w:val="21"/>
+          <w:lang w:eastAsia="en-IN" w:bidi="ar-SA"/>
+          <w14:ligatures w14:val="none"/>
+        </w:rPr>
+        <w:t>createRoot</w:t>
+      </w:r>
+      <w:r>
+        <w:rPr>
+          <w:rFonts w:ascii="Consolas" w:eastAsia="Times New Roman" w:hAnsi="Consolas" w:cs="Times New Roman"/>
+          <w:color w:val="919288"/>
+          <w:kern w:val="0"/>
+          <w:sz w:val="21"/>
+          <w:szCs w:val="21"/>
+          <w:lang w:eastAsia="en-IN" w:bidi="ar-SA"/>
+          <w14:ligatures w14:val="none"/>
+        </w:rPr>
+        <w:t>(</w:t>
+      </w:r>
+      <w:r>
+        <w:rPr>
+          <w:rFonts w:ascii="Consolas" w:eastAsia="Times New Roman" w:hAnsi="Consolas" w:cs="Times New Roman"/>
+          <w:color w:val="FDFFF1"/>
+          <w:kern w:val="0"/>
+          <w:sz w:val="21"/>
+          <w:szCs w:val="21"/>
+          <w:lang w:eastAsia="en-IN" w:bidi="ar-SA"/>
+          <w14:ligatures w14:val="none"/>
+        </w:rPr>
+        <w:t>document</w:t>
+      </w:r>
+      <w:r>
+        <w:rPr>
+          <w:rFonts w:ascii="Consolas" w:eastAsia="Times New Roman" w:hAnsi="Consolas" w:cs="Times New Roman"/>
+          <w:color w:val="919288"/>
+          <w:kern w:val="0"/>
+          <w:sz w:val="21"/>
+          <w:szCs w:val="21"/>
+          <w:lang w:eastAsia="en-IN" w:bidi="ar-SA"/>
+          <w14:ligatures w14:val="none"/>
+        </w:rPr>
+        <w:t>.</w:t>
+      </w:r>
+      <w:r>
+        <w:rPr>
+          <w:rFonts w:ascii="Consolas" w:eastAsia="Times New Roman" w:hAnsi="Consolas" w:cs="Times New Roman"/>
+          <w:color w:val="A6E22E"/>
+          <w:kern w:val="0"/>
+          <w:sz w:val="21"/>
+          <w:szCs w:val="21"/>
+          <w:lang w:eastAsia="en-IN" w:bidi="ar-SA"/>
+          <w14:ligatures w14:val="none"/>
+        </w:rPr>
+        <w:t>getElementById</w:t>
+      </w:r>
+      <w:r>
+        <w:rPr>
+          <w:rFonts w:ascii="Consolas" w:eastAsia="Times New Roman" w:hAnsi="Consolas" w:cs="Times New Roman"/>
+          <w:color w:val="919288"/>
+          <w:kern w:val="0"/>
+          <w:sz w:val="21"/>
+          <w:szCs w:val="21"/>
+          <w:lang w:eastAsia="en-IN" w:bidi="ar-SA"/>
+          <w14:ligatures w14:val="none"/>
+        </w:rPr>
+        <w:t>("</w:t>
+      </w:r>
+      <w:r>
+        <w:rPr>
+          <w:rFonts w:ascii="Consolas" w:eastAsia="Times New Roman" w:hAnsi="Consolas" w:cs="Times New Roman"/>
+          <w:color w:val="E6DB74"/>
+          <w:kern w:val="0"/>
+          <w:sz w:val="21"/>
+          <w:szCs w:val="21"/>
+          <w:lang w:eastAsia="en-IN" w:bidi="ar-SA"/>
+          <w14:ligatures w14:val="none"/>
+        </w:rPr>
+        <w:t>root</w:t>
+      </w:r>
+      <w:r>
+        <w:rPr>
+          <w:rFonts w:ascii="Consolas" w:eastAsia="Times New Roman" w:hAnsi="Consolas" w:cs="Times New Roman"/>
+          <w:color w:val="919288"/>
+          <w:kern w:val="0"/>
+          <w:sz w:val="21"/>
+          <w:szCs w:val="21"/>
+          <w:lang w:eastAsia="en-IN" w:bidi="ar-SA"/>
+          <w14:ligatures w14:val="none"/>
+        </w:rPr>
+        <w:t>"));</w:t>
+      </w:r>
+    </w:p>
+    <w:p>
+      <w:pPr>
+        <w:pStyle w:val="ListParagraph"/>
+        <w:numPr>
+          <w:ilvl w:val="0"/>
+          <w:numId w:val="4"/>
+        </w:numPr>
+        <w:shd w:val="clear" w:color="auto" w:fill="272822"/>
+        <w:spacing w:after="0" w:line="285" w:lineRule="atLeast"/>
+        <w:rPr>
+          <w:rFonts w:ascii="Consolas" w:eastAsia="Times New Roman" w:hAnsi="Consolas" w:cs="Times New Roman"/>
+          <w:color w:val="FDFFF1"/>
+          <w:kern w:val="0"/>
+          <w:sz w:val="21"/>
+          <w:szCs w:val="21"/>
+          <w:lang w:eastAsia="en-IN" w:bidi="ar-SA"/>
+          <w14:ligatures w14:val="none"/>
+        </w:rPr>
+      </w:pPr>
+      <w:r>
+        <w:rPr>
+          <w:rFonts w:ascii="Consolas" w:eastAsia="Times New Roman" w:hAnsi="Consolas" w:cs="Times New Roman"/>
+          <w:color w:val="FDFFF1"/>
+          <w:kern w:val="0"/>
+          <w:sz w:val="21"/>
+          <w:szCs w:val="21"/>
+          <w:lang w:eastAsia="en-IN" w:bidi="ar-SA"/>
+          <w14:ligatures w14:val="none"/>
+        </w:rPr>
+        <w:t>root</w:t>
+      </w:r>
+      <w:r>
+        <w:rPr>
+          <w:rFonts w:ascii="Consolas" w:eastAsia="Times New Roman" w:hAnsi="Consolas" w:cs="Times New Roman"/>
+          <w:color w:val="919288"/>
+          <w:kern w:val="0"/>
+          <w:sz w:val="21"/>
+          <w:szCs w:val="21"/>
+          <w:lang w:eastAsia="en-IN" w:bidi="ar-SA"/>
+          <w14:ligatures w14:val="none"/>
+        </w:rPr>
+        <w:t>.</w:t>
+      </w:r>
+      <w:r>
+        <w:rPr>
+          <w:rFonts w:ascii="Consolas" w:eastAsia="Times New Roman" w:hAnsi="Consolas" w:cs="Times New Roman"/>
+          <w:color w:val="A6E22E"/>
+          <w:kern w:val="0"/>
+          <w:sz w:val="21"/>
+          <w:szCs w:val="21"/>
+          <w:lang w:eastAsia="en-IN" w:bidi="ar-SA"/>
+          <w14:ligatures w14:val="none"/>
+        </w:rPr>
+        <w:t>render</w:t>
+      </w:r>
+      <w:r>
+        <w:rPr>
+          <w:rFonts w:ascii="Consolas" w:eastAsia="Times New Roman" w:hAnsi="Consolas" w:cs="Times New Roman"/>
+          <w:color w:val="919288"/>
+          <w:kern w:val="0"/>
+          <w:sz w:val="21"/>
+          <w:szCs w:val="21"/>
+          <w:lang w:eastAsia="en-IN" w:bidi="ar-SA"/>
+          <w14:ligatures w14:val="none"/>
+        </w:rPr>
+        <w:t>(</w:t>
+      </w:r>
+      <w:r>
+        <w:rPr>
+          <w:rFonts w:ascii="Consolas" w:eastAsia="Times New Roman" w:hAnsi="Consolas" w:cs="Times New Roman"/>
+          <w:color w:val="FDFFF1"/>
+          <w:kern w:val="0"/>
+          <w:sz w:val="21"/>
+          <w:szCs w:val="21"/>
+          <w:lang w:eastAsia="en-IN" w:bidi="ar-SA"/>
+          <w14:ligatures w14:val="none"/>
+        </w:rPr>
+        <w:t>heading</w:t>
+      </w:r>
+      <w:r>
+        <w:rPr>
+          <w:rFonts w:ascii="Consolas" w:eastAsia="Times New Roman" w:hAnsi="Consolas" w:cs="Times New Roman"/>
+          <w:color w:val="919288"/>
+          <w:kern w:val="0"/>
+          <w:sz w:val="21"/>
+          <w:szCs w:val="21"/>
+          <w:lang w:eastAsia="en-IN" w:bidi="ar-SA"/>
+          <w14:ligatures w14:val="none"/>
+        </w:rPr>
+        <w:t>);</w:t>
+      </w:r>
+    </w:p>
+    <w:p>
+      <w:pPr>
+        <w:pStyle w:val="ListParagraph"/>
+        <w:numPr>
+          <w:ilvl w:val="0"/>
+          <w:numId w:val="4"/>
+        </w:numPr>
+        <w:rPr>
+          <w:b/>
+          <w:bCs/>
+          <w:color w:val="00B050"/>
+          <w:sz w:val="28"/>
+          <w:szCs w:val="24"/>
+        </w:rPr>
+      </w:pPr>
+      <w:r>
+        <w:t>When we render this element onto DOM then it becomes an HTML element before that it is an Object</w:t>
+      </w:r>
+    </w:p>
+    <w:p>
+      <w:pPr>
+        <w:pStyle w:val="ListParagraph"/>
+        <w:numPr>
+          <w:ilvl w:val="0"/>
+          <w:numId w:val="4"/>
+        </w:numPr>
+        <w:rPr>
+          <w:b/>
+          <w:bCs/>
+          <w:color w:val="00B050"/>
+          <w:sz w:val="28"/>
+          <w:szCs w:val="24"/>
+        </w:rPr>
+      </w:pPr>
+      <w:r>
+        <w:t>This ReactDOM takes this Object and convert it to HTML and push it to the browser</w:t>
+      </w:r>
+    </w:p>
+    <w:p>
+      <w:pPr>
+        <w:pStyle w:val="ListParagraph"/>
+        <w:numPr>
+          <w:ilvl w:val="0"/>
+          <w:numId w:val="4"/>
+        </w:numPr>
+        <w:rPr>
+          <w:b/>
+          <w:bCs/>
+          <w:color w:val="00B050"/>
+          <w:sz w:val="28"/>
+          <w:szCs w:val="24"/>
+        </w:rPr>
+      </w:pPr>
+      <w:r>
+        <w:t xml:space="preserve">It will replace </w:t>
+      </w:r>
+      <w:r>
+        <w:t xml:space="preserve">not append </w:t>
+      </w:r>
+      <w:r>
+        <w:t>everything</w:t>
+      </w:r>
+      <w:r>
+        <w:t xml:space="preserve"> that is inside this root whatever it is it will be replace when rendering. </w:t>
+      </w:r>
+    </w:p>
+    <w:p>
+      <w:pPr>
+        <w:rPr>
+          <w:b/>
+          <w:bCs/>
+          <w:color w:val="00B050"/>
+          <w:sz w:val="28"/>
+          <w:szCs w:val="24"/>
+        </w:rPr>
+      </w:pPr>
+    </w:p>
+    <w:p>
+      <w:pPr>
+        <w:rPr>
+          <w:b/>
+          <w:bCs/>
+          <w:color w:val="00B050"/>
+          <w:sz w:val="28"/>
+          <w:szCs w:val="24"/>
+        </w:rPr>
+      </w:pPr>
+    </w:p>
+    <w:p>
+      <w:pPr>
+        <w:rPr>
+          <w:b/>
+          <w:bCs/>
+          <w:color w:val="00B050"/>
+          <w:sz w:val="28"/>
+          <w:szCs w:val="24"/>
+        </w:rPr>
+      </w:pPr>
+    </w:p>
+    <w:p>
+      <w:pPr>
+        <w:rPr>
+          <w:b/>
+          <w:bCs/>
+          <w:color w:val="00B050"/>
           <w:sz w:val="28"/>
           <w:szCs w:val="24"/>
         </w:rPr>

</xml_diff>

<commit_message>
Building FOOD APP,  Revisited lectures for revision and collecting more details
</commit_message>
<xml_diff>
--- a/Notes-and-Links.docx
+++ b/Notes-and-Links.docx
@@ -960,7 +960,19 @@
     </w:p>
     <w:p/>
     <w:p>
-      <w:r>
+      <w:pPr>
+        <w:rPr>
+          <w:b/>
+          <w:bCs/>
+          <w:color w:val="ED7D31" w:themeColor="accent2"/>
+        </w:rPr>
+      </w:pPr>
+      <w:r>
+        <w:rPr>
+          <w:b/>
+          <w:bCs/>
+          <w:color w:val="ED7D31" w:themeColor="accent2"/>
+        </w:rPr>
         <w:t>Q:-How does browser understand what is document,createElement,getElementById all these things how browser can Understand??</w:t>
       </w:r>
     </w:p>
@@ -996,8 +1008,16 @@
     <w:p>
       <w:pPr>
         <w:ind w:left="360"/>
-      </w:pPr>
-      <w:r>
+        <w:rPr>
+          <w:b/>
+          <w:bCs/>
+        </w:rPr>
+      </w:pPr>
+      <w:r>
+        <w:rPr>
+          <w:b/>
+          <w:bCs/>
+        </w:rPr>
         <w:t># There is 2 way of adding react to our project</w:t>
       </w:r>
     </w:p>
@@ -1320,8 +1340,16 @@
           <w:ilvl w:val="0"/>
           <w:numId w:val="4"/>
         </w:numPr>
-      </w:pPr>
-      <w:r>
+        <w:rPr>
+          <w:b/>
+          <w:bCs/>
+        </w:rPr>
+      </w:pPr>
+      <w:r>
+        <w:rPr>
+          <w:b/>
+          <w:bCs/>
+        </w:rPr>
         <w:t xml:space="preserve">Via CDN links </w:t>
       </w:r>
     </w:p>
@@ -1434,8 +1462,16 @@
           <w:ilvl w:val="0"/>
           <w:numId w:val="4"/>
         </w:numPr>
-      </w:pPr>
-      <w:r>
+        <w:rPr>
+          <w:b/>
+          <w:bCs/>
+        </w:rPr>
+      </w:pPr>
+      <w:r>
+        <w:rPr>
+          <w:b/>
+          <w:bCs/>
+        </w:rPr>
         <w:t xml:space="preserve">Via npm </w:t>
       </w:r>
     </w:p>
@@ -1466,7 +1502,19 @@
     <w:p/>
     <w:p/>
     <w:p>
-      <w:r>
+      <w:pPr>
+        <w:rPr>
+          <w:b/>
+          <w:bCs/>
+          <w:color w:val="ED7D31" w:themeColor="accent2"/>
+        </w:rPr>
+      </w:pPr>
+      <w:r>
+        <w:rPr>
+          <w:b/>
+          <w:bCs/>
+          <w:color w:val="ED7D31" w:themeColor="accent2"/>
+        </w:rPr>
         <w:t>Q:- What is CORS (Cross-Origin Resource Sharing)</w:t>
       </w:r>
     </w:p>
@@ -1492,59 +1540,19 @@
     </w:p>
     <w:p/>
     <w:p>
-      <w:r>
+      <w:pPr>
+        <w:rPr>
+          <w:b/>
+          <w:bCs/>
+        </w:rPr>
+      </w:pPr>
+      <w:r>
+        <w:rPr>
+          <w:b/>
+          <w:bCs/>
+          <w:highlight w:val="red"/>
+        </w:rPr>
         <w:t># Creating HTML Tag Element in React</w:t>
-      </w:r>
-    </w:p>
-    <w:p>
-      <w:pPr>
-        <w:shd w:val="clear" w:color="auto" w:fill="272822"/>
-        <w:spacing w:after="0" w:line="285" w:lineRule="atLeast"/>
-        <w:rPr>
-          <w:rFonts w:ascii="Consolas" w:eastAsia="Times New Roman" w:hAnsi="Consolas" w:cs="Times New Roman"/>
-          <w:color w:val="919288"/>
-          <w:kern w:val="0"/>
-          <w:sz w:val="21"/>
-          <w:szCs w:val="21"/>
-          <w:lang w:eastAsia="en-IN" w:bidi="ar-SA"/>
-          <w14:ligatures w14:val="none"/>
-        </w:rPr>
-      </w:pPr>
-      <w:r>
-        <w:rPr>
-          <w:rFonts w:ascii="Consolas" w:eastAsia="Times New Roman" w:hAnsi="Consolas" w:cs="Times New Roman"/>
-          <w:color w:val="919288"/>
-          <w:kern w:val="0"/>
-          <w:sz w:val="21"/>
-          <w:szCs w:val="21"/>
-          <w:lang w:eastAsia="en-IN" w:bidi="ar-SA"/>
-          <w14:ligatures w14:val="none"/>
-        </w:rPr>
-        <w:t>&lt;</w:t>
-      </w:r>
-      <w:r>
-        <w:rPr>
-          <w:rFonts w:ascii="Consolas" w:eastAsia="Times New Roman" w:hAnsi="Consolas" w:cs="Times New Roman"/>
-          <w:color w:val="F92672"/>
-          <w:kern w:val="0"/>
-          <w:sz w:val="21"/>
-          <w:szCs w:val="21"/>
-          <w:lang w:eastAsia="en-IN" w:bidi="ar-SA"/>
-          <w14:ligatures w14:val="none"/>
-        </w:rPr>
-        <w:t>body</w:t>
-      </w:r>
-      <w:r>
-        <w:rPr>
-          <w:rFonts w:ascii="Consolas" w:eastAsia="Times New Roman" w:hAnsi="Consolas" w:cs="Times New Roman"/>
-          <w:color w:val="919288"/>
-          <w:kern w:val="0"/>
-          <w:sz w:val="21"/>
-          <w:szCs w:val="21"/>
-          <w:lang w:eastAsia="en-IN" w:bidi="ar-SA"/>
-          <w14:ligatures w14:val="none"/>
-        </w:rPr>
-        <w:t>&gt;</w:t>
       </w:r>
     </w:p>
     <w:p>
@@ -2879,57 +2887,6 @@
         <w:t>&gt;</w:t>
       </w:r>
     </w:p>
-    <w:p>
-      <w:pPr>
-        <w:shd w:val="clear" w:color="auto" w:fill="272822"/>
-        <w:spacing w:after="0" w:line="285" w:lineRule="atLeast"/>
-        <w:rPr>
-          <w:rFonts w:ascii="Consolas" w:eastAsia="Times New Roman" w:hAnsi="Consolas" w:cs="Times New Roman"/>
-          <w:color w:val="FDFFF1"/>
-          <w:kern w:val="0"/>
-          <w:sz w:val="21"/>
-          <w:szCs w:val="21"/>
-          <w:lang w:eastAsia="en-IN" w:bidi="ar-SA"/>
-          <w14:ligatures w14:val="none"/>
-        </w:rPr>
-      </w:pPr>
-      <w:r>
-        <w:rPr>
-          <w:rFonts w:ascii="Consolas" w:eastAsia="Times New Roman" w:hAnsi="Consolas" w:cs="Times New Roman"/>
-          <w:color w:val="919288"/>
-          <w:kern w:val="0"/>
-          <w:sz w:val="21"/>
-          <w:szCs w:val="21"/>
-          <w:lang w:eastAsia="en-IN" w:bidi="ar-SA"/>
-          <w14:ligatures w14:val="none"/>
-        </w:rPr>
-        <w:t>&lt;/</w:t>
-      </w:r>
-      <w:r>
-        <w:rPr>
-          <w:rFonts w:ascii="Consolas" w:eastAsia="Times New Roman" w:hAnsi="Consolas" w:cs="Times New Roman"/>
-          <w:color w:val="F92672"/>
-          <w:kern w:val="0"/>
-          <w:sz w:val="21"/>
-          <w:szCs w:val="21"/>
-          <w:lang w:eastAsia="en-IN" w:bidi="ar-SA"/>
-          <w14:ligatures w14:val="none"/>
-        </w:rPr>
-        <w:t>body</w:t>
-      </w:r>
-      <w:r>
-        <w:rPr>
-          <w:rFonts w:ascii="Consolas" w:eastAsia="Times New Roman" w:hAnsi="Consolas" w:cs="Times New Roman"/>
-          <w:color w:val="919288"/>
-          <w:kern w:val="0"/>
-          <w:sz w:val="21"/>
-          <w:szCs w:val="21"/>
-          <w:lang w:eastAsia="en-IN" w:bidi="ar-SA"/>
-          <w14:ligatures w14:val="none"/>
-        </w:rPr>
-        <w:t>&gt;</w:t>
-      </w:r>
-    </w:p>
     <w:p/>
     <w:p>
       <w:pPr>
@@ -3223,6 +3180,7 @@
     </w:p>
     <w:p>
       <w:pPr>
+        <w:pStyle w:val="ListParagraph"/>
         <w:rPr>
           <w:rFonts w:ascii="Consolas" w:eastAsia="Times New Roman" w:hAnsi="Consolas" w:cs="Times New Roman"/>
           <w:color w:val="000000" w:themeColor="text1"/>
@@ -3341,58 +3299,6 @@
         </w:rPr>
         <w:t>this render method is basically responsible to take this “heading” object and put it up, Convert it into the “HTML heading tag” and put it up(root i.e mention in code) on the DOM</w:t>
       </w:r>
-    </w:p>
-    <w:p>
-      <w:pPr>
-        <w:rPr>
-          <w:rFonts w:ascii="Consolas" w:eastAsia="Times New Roman" w:hAnsi="Consolas" w:cs="Times New Roman"/>
-          <w:color w:val="000000" w:themeColor="text1"/>
-          <w:kern w:val="0"/>
-          <w:sz w:val="21"/>
-          <w:szCs w:val="21"/>
-          <w:lang w:eastAsia="en-IN" w:bidi="ar-SA"/>
-          <w14:ligatures w14:val="none"/>
-        </w:rPr>
-      </w:pPr>
-    </w:p>
-    <w:p>
-      <w:pPr>
-        <w:rPr>
-          <w:rFonts w:ascii="Consolas" w:eastAsia="Times New Roman" w:hAnsi="Consolas" w:cs="Times New Roman"/>
-          <w:color w:val="000000" w:themeColor="text1"/>
-          <w:kern w:val="0"/>
-          <w:sz w:val="21"/>
-          <w:szCs w:val="21"/>
-          <w:lang w:eastAsia="en-IN" w:bidi="ar-SA"/>
-          <w14:ligatures w14:val="none"/>
-        </w:rPr>
-      </w:pPr>
-    </w:p>
-    <w:p>
-      <w:pPr>
-        <w:rPr>
-          <w:rFonts w:ascii="Consolas" w:eastAsia="Times New Roman" w:hAnsi="Consolas" w:cs="Times New Roman"/>
-          <w:color w:val="000000" w:themeColor="text1"/>
-          <w:kern w:val="0"/>
-          <w:sz w:val="21"/>
-          <w:szCs w:val="21"/>
-          <w:lang w:eastAsia="en-IN" w:bidi="ar-SA"/>
-          <w14:ligatures w14:val="none"/>
-        </w:rPr>
-      </w:pPr>
-    </w:p>
-    <w:p>
-      <w:pPr>
-        <w:rPr>
-          <w:rFonts w:ascii="Consolas" w:eastAsia="Times New Roman" w:hAnsi="Consolas" w:cs="Times New Roman"/>
-          <w:color w:val="000000" w:themeColor="text1"/>
-          <w:kern w:val="0"/>
-          <w:sz w:val="21"/>
-          <w:szCs w:val="21"/>
-          <w:lang w:eastAsia="en-IN" w:bidi="ar-SA"/>
-          <w14:ligatures w14:val="none"/>
-        </w:rPr>
-      </w:pPr>
     </w:p>
     <w:p>
       <w:pPr>
@@ -3516,47 +3422,11 @@
           <w:lang w:eastAsia="en-IN" w:bidi="ar-SA"/>
           <w14:ligatures w14:val="none"/>
         </w:rPr>
-        <w:t>, so basically npm manages packages but it does not stand for Node Package Manager..</w:t>
-      </w:r>
-    </w:p>
-    <w:p>
-      <w:pPr>
-        <w:rPr>
-          <w:rFonts w:ascii="Consolas" w:eastAsia="Times New Roman" w:hAnsi="Consolas" w:cs="Times New Roman"/>
-          <w:color w:val="000000" w:themeColor="text1"/>
-          <w:kern w:val="0"/>
-          <w:sz w:val="21"/>
-          <w:szCs w:val="21"/>
-          <w:lang w:eastAsia="en-IN" w:bidi="ar-SA"/>
-          <w14:ligatures w14:val="none"/>
-        </w:rPr>
-      </w:pPr>
-    </w:p>
-    <w:p>
-      <w:pPr>
-        <w:rPr>
-          <w:rFonts w:ascii="Consolas" w:eastAsia="Times New Roman" w:hAnsi="Consolas" w:cs="Times New Roman"/>
-          <w:color w:val="000000" w:themeColor="text1"/>
-          <w:kern w:val="0"/>
-          <w:sz w:val="21"/>
-          <w:szCs w:val="21"/>
-          <w:lang w:eastAsia="en-IN" w:bidi="ar-SA"/>
-          <w14:ligatures w14:val="none"/>
-        </w:rPr>
-      </w:pPr>
-      <w:r>
-        <w:rPr>
-          <w:rFonts w:ascii="Consolas" w:eastAsia="Times New Roman" w:hAnsi="Consolas" w:cs="Times New Roman"/>
-          <w:color w:val="000000" w:themeColor="text1"/>
-          <w:kern w:val="0"/>
-          <w:sz w:val="21"/>
-          <w:szCs w:val="21"/>
-          <w:lang w:eastAsia="en-IN" w:bidi="ar-SA"/>
-          <w14:ligatures w14:val="none"/>
-        </w:rPr>
-        <w:t xml:space="preserve"># </w:t>
-      </w:r>
-      <w:r>
+        <w:t>, so basically npm manages packages but it does not stand for Node Package Manager.</w:t>
+      </w:r>
+    </w:p>
+    <w:p>
+      <w:pPr>
         <w:rPr>
           <w:rFonts w:ascii="Consolas" w:eastAsia="Times New Roman" w:hAnsi="Consolas" w:cs="Times New Roman"/>
           <w:b/>
@@ -3565,11 +3435,25 @@
           <w:kern w:val="0"/>
           <w:sz w:val="21"/>
           <w:szCs w:val="21"/>
+          <w:lang w:eastAsia="en-IN" w:bidi="ar-SA"/>
+          <w14:ligatures w14:val="none"/>
+        </w:rPr>
+      </w:pPr>
+      <w:r>
+        <w:rPr>
+          <w:rFonts w:ascii="Consolas" w:eastAsia="Times New Roman" w:hAnsi="Consolas" w:cs="Times New Roman"/>
+          <w:b/>
+          <w:bCs/>
+          <w:color w:val="000000" w:themeColor="text1"/>
+          <w:kern w:val="0"/>
+          <w:sz w:val="24"/>
+          <w:szCs w:val="24"/>
           <w:highlight w:val="red"/>
           <w:lang w:eastAsia="en-IN" w:bidi="ar-SA"/>
           <w14:ligatures w14:val="none"/>
         </w:rPr>
-        <w:t>Initializing a New Project</w:t>
+        <w:lastRenderedPageBreak/>
+        <w:t># Initializing a New Project</w:t>
       </w:r>
     </w:p>
     <w:p>
@@ -3711,40 +3595,30 @@
       <w:pPr>
         <w:rPr>
           <w:rFonts w:ascii="Consolas" w:eastAsia="Times New Roman" w:hAnsi="Consolas" w:cs="Times New Roman"/>
-          <w:color w:val="000000" w:themeColor="text1"/>
-          <w:kern w:val="0"/>
-          <w:sz w:val="21"/>
-          <w:szCs w:val="21"/>
-          <w:lang w:eastAsia="en-IN" w:bidi="ar-SA"/>
-          <w14:ligatures w14:val="none"/>
-        </w:rPr>
-      </w:pPr>
-      <w:r>
-        <w:rPr>
-          <w:rFonts w:ascii="Consolas" w:eastAsia="Times New Roman" w:hAnsi="Consolas" w:cs="Times New Roman"/>
-          <w:color w:val="000000" w:themeColor="text1"/>
-          <w:kern w:val="0"/>
-          <w:sz w:val="21"/>
-          <w:szCs w:val="21"/>
-          <w:lang w:eastAsia="en-IN" w:bidi="ar-SA"/>
-          <w14:ligatures w14:val="none"/>
-        </w:rPr>
-        <w:t xml:space="preserve"># </w:t>
-      </w:r>
-      <w:r>
-        <w:rPr>
-          <w:rFonts w:ascii="Consolas" w:eastAsia="Times New Roman" w:hAnsi="Consolas" w:cs="Times New Roman"/>
           <w:b/>
           <w:bCs/>
           <w:color w:val="000000" w:themeColor="text1"/>
           <w:kern w:val="0"/>
-          <w:sz w:val="21"/>
-          <w:szCs w:val="21"/>
+          <w:sz w:val="24"/>
+          <w:szCs w:val="24"/>
+          <w:lang w:eastAsia="en-IN" w:bidi="ar-SA"/>
+          <w14:ligatures w14:val="none"/>
+        </w:rPr>
+      </w:pPr>
+      <w:r>
+        <w:rPr>
+          <w:rFonts w:ascii="Consolas" w:eastAsia="Times New Roman" w:hAnsi="Consolas" w:cs="Times New Roman"/>
+          <w:b/>
+          <w:bCs/>
+          <w:color w:val="000000" w:themeColor="text1"/>
+          <w:kern w:val="0"/>
+          <w:sz w:val="24"/>
+          <w:szCs w:val="24"/>
           <w:highlight w:val="red"/>
           <w:lang w:eastAsia="en-IN" w:bidi="ar-SA"/>
           <w14:ligatures w14:val="none"/>
         </w:rPr>
-        <w:t>Understanding package.json</w:t>
+        <w:t># Understanding package.json</w:t>
       </w:r>
     </w:p>
     <w:p>
@@ -4615,7 +4489,6 @@
           <w:lang w:eastAsia="en-IN" w:bidi="ar-SA"/>
           <w14:ligatures w14:val="none"/>
         </w:rPr>
-        <w:lastRenderedPageBreak/>
         <w:t xml:space="preserve">    </w:t>
       </w:r>
       <w:r>
@@ -4798,28 +4671,42 @@
       <w:pPr>
         <w:rPr>
           <w:rFonts w:ascii="Consolas" w:eastAsia="Times New Roman" w:hAnsi="Consolas" w:cs="Times New Roman"/>
+          <w:color w:val="000000" w:themeColor="text1"/>
+          <w:kern w:val="0"/>
+          <w:sz w:val="21"/>
+          <w:szCs w:val="21"/>
+          <w:lang w:eastAsia="en-IN" w:bidi="ar-SA"/>
+          <w14:ligatures w14:val="none"/>
+        </w:rPr>
+      </w:pPr>
+    </w:p>
+    <w:p>
+      <w:pPr>
+        <w:rPr>
+          <w:rFonts w:ascii="Consolas" w:eastAsia="Times New Roman" w:hAnsi="Consolas" w:cs="Times New Roman"/>
+          <w:color w:val="000000" w:themeColor="text1"/>
+          <w:kern w:val="0"/>
+          <w:sz w:val="21"/>
+          <w:szCs w:val="21"/>
+          <w:lang w:eastAsia="en-IN" w:bidi="ar-SA"/>
+          <w14:ligatures w14:val="none"/>
+        </w:rPr>
+      </w:pPr>
+    </w:p>
+    <w:p>
+      <w:pPr>
+        <w:rPr>
+          <w:rFonts w:ascii="Consolas" w:eastAsia="Times New Roman" w:hAnsi="Consolas" w:cs="Times New Roman"/>
           <w:b/>
           <w:bCs/>
           <w:color w:val="000000" w:themeColor="text1"/>
           <w:kern w:val="0"/>
-          <w:sz w:val="21"/>
-          <w:szCs w:val="21"/>
-          <w:lang w:eastAsia="en-IN" w:bidi="ar-SA"/>
-          <w14:ligatures w14:val="none"/>
-        </w:rPr>
-      </w:pPr>
-      <w:r>
-        <w:rPr>
-          <w:rFonts w:ascii="Consolas" w:eastAsia="Times New Roman" w:hAnsi="Consolas" w:cs="Times New Roman"/>
-          <w:color w:val="000000" w:themeColor="text1"/>
-          <w:kern w:val="0"/>
-          <w:sz w:val="21"/>
-          <w:szCs w:val="21"/>
-          <w:lang w:eastAsia="en-IN" w:bidi="ar-SA"/>
-          <w14:ligatures w14:val="none"/>
-        </w:rPr>
-        <w:t xml:space="preserve"># </w:t>
-      </w:r>
+          <w:sz w:val="24"/>
+          <w:szCs w:val="24"/>
+          <w:lang w:eastAsia="en-IN" w:bidi="ar-SA"/>
+          <w14:ligatures w14:val="none"/>
+        </w:rPr>
+      </w:pPr>
       <w:r>
         <w:rPr>
           <w:rFonts w:ascii="Consolas" w:eastAsia="Times New Roman" w:hAnsi="Consolas" w:cs="Times New Roman"/>
@@ -4827,13 +4714,14 @@
           <w:bCs/>
           <w:color w:val="000000" w:themeColor="text1"/>
           <w:kern w:val="0"/>
-          <w:sz w:val="21"/>
-          <w:szCs w:val="21"/>
+          <w:sz w:val="24"/>
+          <w:szCs w:val="24"/>
           <w:highlight w:val="red"/>
           <w:lang w:eastAsia="en-IN" w:bidi="ar-SA"/>
           <w14:ligatures w14:val="none"/>
         </w:rPr>
-        <w:t>what-is-npm-and-how-does-it-work</w:t>
+        <w:lastRenderedPageBreak/>
+        <w:t># what-is-npm-and-how-does-it-work</w:t>
       </w:r>
     </w:p>
     <w:p>
@@ -4918,52 +4806,30 @@
       <w:pPr>
         <w:rPr>
           <w:rFonts w:ascii="Consolas" w:eastAsia="Times New Roman" w:hAnsi="Consolas" w:cs="Times New Roman"/>
-          <w:color w:val="000000" w:themeColor="text1"/>
-          <w:kern w:val="0"/>
-          <w:sz w:val="21"/>
-          <w:szCs w:val="21"/>
-          <w:lang w:eastAsia="en-IN" w:bidi="ar-SA"/>
-          <w14:ligatures w14:val="none"/>
-        </w:rPr>
-      </w:pPr>
-      <w:r>
-        <w:rPr>
-          <w:rFonts w:ascii="Consolas" w:eastAsia="Times New Roman" w:hAnsi="Consolas" w:cs="Times New Roman"/>
-          <w:color w:val="000000" w:themeColor="text1"/>
-          <w:kern w:val="0"/>
-          <w:sz w:val="21"/>
-          <w:szCs w:val="21"/>
-          <w:lang w:eastAsia="en-IN" w:bidi="ar-SA"/>
-          <w14:ligatures w14:val="none"/>
-        </w:rPr>
-        <w:t xml:space="preserve"># </w:t>
-      </w:r>
-      <w:r>
-        <w:rPr>
-          <w:rFonts w:ascii="Consolas" w:eastAsia="Times New Roman" w:hAnsi="Consolas" w:cs="Times New Roman"/>
           <w:b/>
           <w:bCs/>
           <w:color w:val="000000" w:themeColor="text1"/>
           <w:kern w:val="0"/>
-          <w:sz w:val="21"/>
-          <w:szCs w:val="21"/>
+          <w:sz w:val="24"/>
+          <w:szCs w:val="24"/>
+          <w:lang w:eastAsia="en-IN" w:bidi="ar-SA"/>
+          <w14:ligatures w14:val="none"/>
+        </w:rPr>
+      </w:pPr>
+      <w:r>
+        <w:rPr>
+          <w:rFonts w:ascii="Consolas" w:eastAsia="Times New Roman" w:hAnsi="Consolas" w:cs="Times New Roman"/>
+          <w:b/>
+          <w:bCs/>
+          <w:color w:val="000000" w:themeColor="text1"/>
+          <w:kern w:val="0"/>
+          <w:sz w:val="24"/>
+          <w:szCs w:val="24"/>
           <w:highlight w:val="red"/>
           <w:lang w:eastAsia="en-IN" w:bidi="ar-SA"/>
           <w14:ligatures w14:val="none"/>
         </w:rPr>
-        <w:t>Package.json</w:t>
-      </w:r>
-      <w:r>
-        <w:rPr>
-          <w:rFonts w:ascii="Consolas" w:eastAsia="Times New Roman" w:hAnsi="Consolas" w:cs="Times New Roman"/>
-          <w:color w:val="000000" w:themeColor="text1"/>
-          <w:kern w:val="0"/>
-          <w:sz w:val="21"/>
-          <w:szCs w:val="21"/>
-          <w:lang w:eastAsia="en-IN" w:bidi="ar-SA"/>
-          <w14:ligatures w14:val="none"/>
-        </w:rPr>
-        <w:t xml:space="preserve"> is Configuration for npm</w:t>
+        <w:t># Package.json is Configuration for npm</w:t>
       </w:r>
     </w:p>
     <w:p>
@@ -5019,19 +4885,6 @@
     </w:p>
     <w:p>
       <w:pPr>
-        <w:rPr>
-          <w:rFonts w:ascii="Consolas" w:eastAsia="Times New Roman" w:hAnsi="Consolas" w:cs="Times New Roman"/>
-          <w:color w:val="000000" w:themeColor="text1"/>
-          <w:kern w:val="0"/>
-          <w:sz w:val="21"/>
-          <w:szCs w:val="21"/>
-          <w:lang w:eastAsia="en-IN" w:bidi="ar-SA"/>
-          <w14:ligatures w14:val="none"/>
-        </w:rPr>
-      </w:pPr>
-    </w:p>
-    <w:p>
-      <w:pPr>
         <w:pStyle w:val="ListParagraph"/>
         <w:numPr>
           <w:ilvl w:val="0"/>
@@ -5091,48 +4944,40 @@
       <w:pPr>
         <w:rPr>
           <w:rFonts w:ascii="Consolas" w:eastAsia="Times New Roman" w:hAnsi="Consolas" w:cs="Times New Roman"/>
-          <w:color w:val="000000" w:themeColor="text1"/>
-          <w:kern w:val="0"/>
-          <w:sz w:val="21"/>
-          <w:szCs w:val="21"/>
-          <w:lang w:eastAsia="en-IN" w:bidi="ar-SA"/>
-          <w14:ligatures w14:val="none"/>
-        </w:rPr>
-      </w:pPr>
-      <w:r>
-        <w:rPr>
-          <w:rFonts w:ascii="Consolas" w:eastAsia="Times New Roman" w:hAnsi="Consolas" w:cs="Times New Roman"/>
-          <w:color w:val="000000" w:themeColor="text1"/>
-          <w:kern w:val="0"/>
-          <w:sz w:val="21"/>
-          <w:szCs w:val="21"/>
-          <w:lang w:eastAsia="en-IN" w:bidi="ar-SA"/>
-          <w14:ligatures w14:val="none"/>
-        </w:rPr>
-        <w:t xml:space="preserve"># </w:t>
-      </w:r>
-      <w:r>
-        <w:rPr>
-          <w:rFonts w:ascii="Consolas" w:eastAsia="Times New Roman" w:hAnsi="Consolas" w:cs="Times New Roman"/>
           <w:b/>
           <w:bCs/>
           <w:color w:val="000000" w:themeColor="text1"/>
           <w:kern w:val="0"/>
-          <w:sz w:val="21"/>
-          <w:szCs w:val="21"/>
+          <w:sz w:val="24"/>
+          <w:szCs w:val="24"/>
+          <w:lang w:eastAsia="en-IN" w:bidi="ar-SA"/>
+          <w14:ligatures w14:val="none"/>
+        </w:rPr>
+      </w:pPr>
+      <w:r>
+        <w:rPr>
+          <w:rFonts w:ascii="Consolas" w:eastAsia="Times New Roman" w:hAnsi="Consolas" w:cs="Times New Roman"/>
+          <w:b/>
+          <w:bCs/>
+          <w:color w:val="000000" w:themeColor="text1"/>
+          <w:kern w:val="0"/>
+          <w:sz w:val="24"/>
+          <w:szCs w:val="24"/>
           <w:highlight w:val="red"/>
           <w:lang w:eastAsia="en-IN" w:bidi="ar-SA"/>
           <w14:ligatures w14:val="none"/>
         </w:rPr>
-        <w:t>React Bundler</w:t>
-      </w:r>
-      <w:r>
-        <w:rPr>
-          <w:rFonts w:ascii="Consolas" w:eastAsia="Times New Roman" w:hAnsi="Consolas" w:cs="Times New Roman"/>
+        <w:t># React Bundler</w:t>
+      </w:r>
+      <w:r>
+        <w:rPr>
+          <w:rFonts w:ascii="Consolas" w:eastAsia="Times New Roman" w:hAnsi="Consolas" w:cs="Times New Roman"/>
+          <w:b/>
+          <w:bCs/>
           <w:color w:val="000000" w:themeColor="text1"/>
           <w:kern w:val="0"/>
-          <w:sz w:val="21"/>
-          <w:szCs w:val="21"/>
+          <w:sz w:val="24"/>
+          <w:szCs w:val="24"/>
           <w:lang w:eastAsia="en-IN" w:bidi="ar-SA"/>
           <w14:ligatures w14:val="none"/>
         </w:rPr>
@@ -5314,40 +5159,30 @@
       <w:pPr>
         <w:rPr>
           <w:rFonts w:ascii="Consolas" w:eastAsia="Times New Roman" w:hAnsi="Consolas" w:cs="Times New Roman"/>
-          <w:color w:val="000000" w:themeColor="text1"/>
-          <w:kern w:val="0"/>
-          <w:sz w:val="21"/>
-          <w:szCs w:val="21"/>
-          <w:lang w:eastAsia="en-IN" w:bidi="ar-SA"/>
-          <w14:ligatures w14:val="none"/>
-        </w:rPr>
-      </w:pPr>
-      <w:r>
-        <w:rPr>
-          <w:rFonts w:ascii="Consolas" w:eastAsia="Times New Roman" w:hAnsi="Consolas" w:cs="Times New Roman"/>
-          <w:color w:val="000000" w:themeColor="text1"/>
-          <w:kern w:val="0"/>
-          <w:sz w:val="21"/>
-          <w:szCs w:val="21"/>
-          <w:lang w:eastAsia="en-IN" w:bidi="ar-SA"/>
-          <w14:ligatures w14:val="none"/>
-        </w:rPr>
-        <w:t xml:space="preserve"># </w:t>
-      </w:r>
-      <w:r>
-        <w:rPr>
-          <w:rFonts w:ascii="Consolas" w:eastAsia="Times New Roman" w:hAnsi="Consolas" w:cs="Times New Roman"/>
           <w:b/>
           <w:bCs/>
           <w:color w:val="000000" w:themeColor="text1"/>
           <w:kern w:val="0"/>
-          <w:sz w:val="21"/>
-          <w:szCs w:val="21"/>
+          <w:sz w:val="24"/>
+          <w:szCs w:val="24"/>
+          <w:lang w:eastAsia="en-IN" w:bidi="ar-SA"/>
+          <w14:ligatures w14:val="none"/>
+        </w:rPr>
+      </w:pPr>
+      <w:r>
+        <w:rPr>
+          <w:rFonts w:ascii="Consolas" w:eastAsia="Times New Roman" w:hAnsi="Consolas" w:cs="Times New Roman"/>
+          <w:b/>
+          <w:bCs/>
+          <w:color w:val="000000" w:themeColor="text1"/>
+          <w:kern w:val="0"/>
+          <w:sz w:val="24"/>
+          <w:szCs w:val="24"/>
           <w:highlight w:val="red"/>
           <w:lang w:eastAsia="en-IN" w:bidi="ar-SA"/>
           <w14:ligatures w14:val="none"/>
         </w:rPr>
-        <w:t>parcel Bundler</w:t>
+        <w:t># parcel Bundler</w:t>
       </w:r>
     </w:p>
     <w:p>
@@ -5581,24 +5416,12 @@
           <w:bCs/>
           <w:color w:val="000000" w:themeColor="text1"/>
           <w:kern w:val="0"/>
-          <w:sz w:val="21"/>
-          <w:szCs w:val="21"/>
-          <w:lang w:eastAsia="en-IN" w:bidi="ar-SA"/>
-          <w14:ligatures w14:val="none"/>
-        </w:rPr>
-      </w:pPr>
-      <w:r>
-        <w:rPr>
-          <w:rFonts w:ascii="Consolas" w:eastAsia="Times New Roman" w:hAnsi="Consolas" w:cs="Times New Roman"/>
-          <w:color w:val="000000" w:themeColor="text1"/>
-          <w:kern w:val="0"/>
-          <w:sz w:val="21"/>
-          <w:szCs w:val="21"/>
-          <w:lang w:eastAsia="en-IN" w:bidi="ar-SA"/>
-          <w14:ligatures w14:val="none"/>
-        </w:rPr>
-        <w:t xml:space="preserve"># </w:t>
-      </w:r>
+          <w:sz w:val="24"/>
+          <w:szCs w:val="24"/>
+          <w:lang w:eastAsia="en-IN" w:bidi="ar-SA"/>
+          <w14:ligatures w14:val="none"/>
+        </w:rPr>
+      </w:pPr>
       <w:r>
         <w:rPr>
           <w:rFonts w:ascii="Consolas" w:eastAsia="Times New Roman" w:hAnsi="Consolas" w:cs="Times New Roman"/>
@@ -5606,13 +5429,13 @@
           <w:bCs/>
           <w:color w:val="000000" w:themeColor="text1"/>
           <w:kern w:val="0"/>
-          <w:sz w:val="21"/>
-          <w:szCs w:val="21"/>
+          <w:sz w:val="24"/>
+          <w:szCs w:val="24"/>
           <w:highlight w:val="red"/>
           <w:lang w:eastAsia="en-IN" w:bidi="ar-SA"/>
           <w14:ligatures w14:val="none"/>
         </w:rPr>
-        <w:t>Dependencies vs devDependency</w:t>
+        <w:t># Dependencies vs devDependency</w:t>
       </w:r>
     </w:p>
     <w:p>
@@ -5673,6 +5496,20 @@
     </w:p>
     <w:p>
       <w:pPr>
+        <w:pStyle w:val="ListParagraph"/>
+        <w:rPr>
+          <w:rFonts w:ascii="Consolas" w:eastAsia="Times New Roman" w:hAnsi="Consolas" w:cs="Times New Roman"/>
+          <w:color w:val="000000" w:themeColor="text1"/>
+          <w:kern w:val="0"/>
+          <w:sz w:val="21"/>
+          <w:szCs w:val="21"/>
+          <w:lang w:eastAsia="en-IN" w:bidi="ar-SA"/>
+          <w14:ligatures w14:val="none"/>
+        </w:rPr>
+      </w:pPr>
+    </w:p>
+    <w:p>
+      <w:pPr>
         <w:rPr>
           <w:rFonts w:ascii="Consolas" w:eastAsia="Times New Roman" w:hAnsi="Consolas" w:cs="Times New Roman"/>
           <w:color w:val="000000" w:themeColor="text1"/>
@@ -5690,24 +5527,21 @@
           <w:rFonts w:ascii="Consolas" w:eastAsia="Times New Roman" w:hAnsi="Consolas" w:cs="Times New Roman"/>
           <w:b/>
           <w:bCs/>
-          <w:color w:val="000000" w:themeColor="text1"/>
-          <w:kern w:val="0"/>
-          <w:sz w:val="21"/>
-          <w:szCs w:val="21"/>
-          <w:lang w:eastAsia="en-IN" w:bidi="ar-SA"/>
-          <w14:ligatures w14:val="none"/>
-        </w:rPr>
-      </w:pPr>
-      <w:r>
-        <w:rPr>
-          <w:rFonts w:ascii="Consolas" w:eastAsia="Times New Roman" w:hAnsi="Consolas" w:cs="Times New Roman"/>
-          <w:color w:val="000000" w:themeColor="text1"/>
-          <w:kern w:val="0"/>
-          <w:sz w:val="21"/>
-          <w:szCs w:val="21"/>
-          <w:lang w:eastAsia="en-IN" w:bidi="ar-SA"/>
-          <w14:ligatures w14:val="none"/>
-        </w:rPr>
+          <w:color w:val="ED7D31" w:themeColor="accent2"/>
+          <w:kern w:val="0"/>
+          <w:lang w:eastAsia="en-IN" w:bidi="ar-SA"/>
+          <w14:ligatures w14:val="none"/>
+        </w:rPr>
+      </w:pPr>
+      <w:r>
+        <w:rPr>
+          <w:rFonts w:ascii="Consolas" w:eastAsia="Times New Roman" w:hAnsi="Consolas" w:cs="Times New Roman"/>
+          <w:color w:val="ED7D31" w:themeColor="accent2"/>
+          <w:kern w:val="0"/>
+          <w:lang w:eastAsia="en-IN" w:bidi="ar-SA"/>
+          <w14:ligatures w14:val="none"/>
+        </w:rPr>
+        <w:lastRenderedPageBreak/>
         <w:t xml:space="preserve"># </w:t>
       </w:r>
       <w:r>
@@ -5715,285 +5549,24 @@
           <w:rFonts w:ascii="Consolas" w:eastAsia="Times New Roman" w:hAnsi="Consolas" w:cs="Times New Roman"/>
           <w:b/>
           <w:bCs/>
-          <w:color w:val="000000" w:themeColor="text1"/>
-          <w:kern w:val="0"/>
-          <w:sz w:val="21"/>
-          <w:szCs w:val="21"/>
-          <w:highlight w:val="red"/>
-          <w:lang w:eastAsia="en-IN" w:bidi="ar-SA"/>
-          <w14:ligatures w14:val="none"/>
-        </w:rPr>
-        <w:t>whats</w:t>
+          <w:color w:val="ED7D31" w:themeColor="accent2"/>
+          <w:kern w:val="0"/>
+          <w:lang w:eastAsia="en-IN" w:bidi="ar-SA"/>
+          <w14:ligatures w14:val="none"/>
+        </w:rPr>
+        <w:t>whats the difference between tilde(~) and caret(^) in package.json</w:t>
       </w:r>
       <w:r>
         <w:rPr>
           <w:rFonts w:ascii="Consolas" w:eastAsia="Times New Roman" w:hAnsi="Consolas" w:cs="Times New Roman"/>
           <w:b/>
           <w:bCs/>
-          <w:color w:val="000000" w:themeColor="text1"/>
-          <w:kern w:val="0"/>
-          <w:sz w:val="21"/>
-          <w:szCs w:val="21"/>
-          <w:highlight w:val="red"/>
-          <w:lang w:eastAsia="en-IN" w:bidi="ar-SA"/>
-          <w14:ligatures w14:val="none"/>
-        </w:rPr>
-        <w:t xml:space="preserve"> </w:t>
-      </w:r>
-      <w:r>
-        <w:rPr>
-          <w:rFonts w:ascii="Consolas" w:eastAsia="Times New Roman" w:hAnsi="Consolas" w:cs="Times New Roman"/>
-          <w:b/>
-          <w:bCs/>
-          <w:color w:val="000000" w:themeColor="text1"/>
-          <w:kern w:val="0"/>
-          <w:sz w:val="21"/>
-          <w:szCs w:val="21"/>
-          <w:highlight w:val="red"/>
-          <w:lang w:eastAsia="en-IN" w:bidi="ar-SA"/>
-          <w14:ligatures w14:val="none"/>
-        </w:rPr>
-        <w:t>the</w:t>
-      </w:r>
-      <w:r>
-        <w:rPr>
-          <w:rFonts w:ascii="Consolas" w:eastAsia="Times New Roman" w:hAnsi="Consolas" w:cs="Times New Roman"/>
-          <w:b/>
-          <w:bCs/>
-          <w:color w:val="000000" w:themeColor="text1"/>
-          <w:kern w:val="0"/>
-          <w:sz w:val="21"/>
-          <w:szCs w:val="21"/>
-          <w:highlight w:val="red"/>
-          <w:lang w:eastAsia="en-IN" w:bidi="ar-SA"/>
-          <w14:ligatures w14:val="none"/>
-        </w:rPr>
-        <w:t xml:space="preserve"> </w:t>
-      </w:r>
-      <w:r>
-        <w:rPr>
-          <w:rFonts w:ascii="Consolas" w:eastAsia="Times New Roman" w:hAnsi="Consolas" w:cs="Times New Roman"/>
-          <w:b/>
-          <w:bCs/>
-          <w:color w:val="000000" w:themeColor="text1"/>
-          <w:kern w:val="0"/>
-          <w:sz w:val="21"/>
-          <w:szCs w:val="21"/>
-          <w:highlight w:val="red"/>
-          <w:lang w:eastAsia="en-IN" w:bidi="ar-SA"/>
-          <w14:ligatures w14:val="none"/>
-        </w:rPr>
-        <w:t>difference</w:t>
-      </w:r>
-      <w:r>
-        <w:rPr>
-          <w:rFonts w:ascii="Consolas" w:eastAsia="Times New Roman" w:hAnsi="Consolas" w:cs="Times New Roman"/>
-          <w:b/>
-          <w:bCs/>
-          <w:color w:val="000000" w:themeColor="text1"/>
-          <w:kern w:val="0"/>
-          <w:sz w:val="21"/>
-          <w:szCs w:val="21"/>
-          <w:highlight w:val="red"/>
-          <w:lang w:eastAsia="en-IN" w:bidi="ar-SA"/>
-          <w14:ligatures w14:val="none"/>
-        </w:rPr>
-        <w:t xml:space="preserve"> </w:t>
-      </w:r>
-      <w:r>
-        <w:rPr>
-          <w:rFonts w:ascii="Consolas" w:eastAsia="Times New Roman" w:hAnsi="Consolas" w:cs="Times New Roman"/>
-          <w:b/>
-          <w:bCs/>
-          <w:color w:val="000000" w:themeColor="text1"/>
-          <w:kern w:val="0"/>
-          <w:sz w:val="21"/>
-          <w:szCs w:val="21"/>
-          <w:highlight w:val="red"/>
-          <w:lang w:eastAsia="en-IN" w:bidi="ar-SA"/>
-          <w14:ligatures w14:val="none"/>
-        </w:rPr>
-        <w:t>between</w:t>
-      </w:r>
-      <w:r>
-        <w:rPr>
-          <w:rFonts w:ascii="Consolas" w:eastAsia="Times New Roman" w:hAnsi="Consolas" w:cs="Times New Roman"/>
-          <w:b/>
-          <w:bCs/>
-          <w:color w:val="000000" w:themeColor="text1"/>
-          <w:kern w:val="0"/>
-          <w:sz w:val="21"/>
-          <w:szCs w:val="21"/>
-          <w:highlight w:val="red"/>
-          <w:lang w:eastAsia="en-IN" w:bidi="ar-SA"/>
-          <w14:ligatures w14:val="none"/>
-        </w:rPr>
-        <w:t xml:space="preserve"> </w:t>
-      </w:r>
-      <w:r>
-        <w:rPr>
-          <w:rFonts w:ascii="Consolas" w:eastAsia="Times New Roman" w:hAnsi="Consolas" w:cs="Times New Roman"/>
-          <w:b/>
-          <w:bCs/>
-          <w:color w:val="000000" w:themeColor="text1"/>
-          <w:kern w:val="0"/>
-          <w:sz w:val="21"/>
-          <w:szCs w:val="21"/>
-          <w:highlight w:val="red"/>
-          <w:lang w:eastAsia="en-IN" w:bidi="ar-SA"/>
-          <w14:ligatures w14:val="none"/>
-        </w:rPr>
-        <w:t>tilde</w:t>
-      </w:r>
-      <w:r>
-        <w:rPr>
-          <w:rFonts w:ascii="Consolas" w:eastAsia="Times New Roman" w:hAnsi="Consolas" w:cs="Times New Roman"/>
-          <w:b/>
-          <w:bCs/>
-          <w:color w:val="000000" w:themeColor="text1"/>
-          <w:kern w:val="0"/>
-          <w:sz w:val="21"/>
-          <w:szCs w:val="21"/>
-          <w:highlight w:val="red"/>
-          <w:lang w:eastAsia="en-IN" w:bidi="ar-SA"/>
-          <w14:ligatures w14:val="none"/>
-        </w:rPr>
-        <w:t xml:space="preserve">(~) </w:t>
-      </w:r>
-      <w:r>
-        <w:rPr>
-          <w:rFonts w:ascii="Consolas" w:eastAsia="Times New Roman" w:hAnsi="Consolas" w:cs="Times New Roman"/>
-          <w:b/>
-          <w:bCs/>
-          <w:color w:val="000000" w:themeColor="text1"/>
-          <w:kern w:val="0"/>
-          <w:sz w:val="21"/>
-          <w:szCs w:val="21"/>
-          <w:highlight w:val="red"/>
-          <w:lang w:eastAsia="en-IN" w:bidi="ar-SA"/>
-          <w14:ligatures w14:val="none"/>
-        </w:rPr>
-        <w:t>and</w:t>
-      </w:r>
-      <w:r>
-        <w:rPr>
-          <w:rFonts w:ascii="Consolas" w:eastAsia="Times New Roman" w:hAnsi="Consolas" w:cs="Times New Roman"/>
-          <w:b/>
-          <w:bCs/>
-          <w:color w:val="000000" w:themeColor="text1"/>
-          <w:kern w:val="0"/>
-          <w:sz w:val="21"/>
-          <w:szCs w:val="21"/>
-          <w:highlight w:val="red"/>
-          <w:lang w:eastAsia="en-IN" w:bidi="ar-SA"/>
-          <w14:ligatures w14:val="none"/>
-        </w:rPr>
-        <w:t xml:space="preserve"> </w:t>
-      </w:r>
-      <w:r>
-        <w:rPr>
-          <w:rFonts w:ascii="Consolas" w:eastAsia="Times New Roman" w:hAnsi="Consolas" w:cs="Times New Roman"/>
-          <w:b/>
-          <w:bCs/>
-          <w:color w:val="000000" w:themeColor="text1"/>
-          <w:kern w:val="0"/>
-          <w:sz w:val="21"/>
-          <w:szCs w:val="21"/>
-          <w:highlight w:val="red"/>
-          <w:lang w:eastAsia="en-IN" w:bidi="ar-SA"/>
-          <w14:ligatures w14:val="none"/>
-        </w:rPr>
-        <w:t>caret</w:t>
-      </w:r>
-      <w:r>
-        <w:rPr>
-          <w:rFonts w:ascii="Consolas" w:eastAsia="Times New Roman" w:hAnsi="Consolas" w:cs="Times New Roman"/>
-          <w:b/>
-          <w:bCs/>
-          <w:color w:val="000000" w:themeColor="text1"/>
-          <w:kern w:val="0"/>
-          <w:sz w:val="21"/>
-          <w:szCs w:val="21"/>
-          <w:highlight w:val="red"/>
-          <w:lang w:eastAsia="en-IN" w:bidi="ar-SA"/>
-          <w14:ligatures w14:val="none"/>
-        </w:rPr>
-        <w:t xml:space="preserve">(^) </w:t>
-      </w:r>
-      <w:r>
-        <w:rPr>
-          <w:rFonts w:ascii="Consolas" w:eastAsia="Times New Roman" w:hAnsi="Consolas" w:cs="Times New Roman"/>
-          <w:b/>
-          <w:bCs/>
-          <w:color w:val="000000" w:themeColor="text1"/>
-          <w:kern w:val="0"/>
-          <w:sz w:val="21"/>
-          <w:szCs w:val="21"/>
-          <w:highlight w:val="red"/>
-          <w:lang w:eastAsia="en-IN" w:bidi="ar-SA"/>
-          <w14:ligatures w14:val="none"/>
-        </w:rPr>
-        <w:t>in</w:t>
-      </w:r>
-      <w:r>
-        <w:rPr>
-          <w:rFonts w:ascii="Consolas" w:eastAsia="Times New Roman" w:hAnsi="Consolas" w:cs="Times New Roman"/>
-          <w:b/>
-          <w:bCs/>
-          <w:color w:val="000000" w:themeColor="text1"/>
-          <w:kern w:val="0"/>
-          <w:sz w:val="21"/>
-          <w:szCs w:val="21"/>
-          <w:highlight w:val="red"/>
-          <w:lang w:eastAsia="en-IN" w:bidi="ar-SA"/>
-          <w14:ligatures w14:val="none"/>
-        </w:rPr>
-        <w:t xml:space="preserve"> </w:t>
-      </w:r>
-      <w:r>
-        <w:rPr>
-          <w:rFonts w:ascii="Consolas" w:eastAsia="Times New Roman" w:hAnsi="Consolas" w:cs="Times New Roman"/>
-          <w:b/>
-          <w:bCs/>
-          <w:color w:val="000000" w:themeColor="text1"/>
-          <w:kern w:val="0"/>
-          <w:sz w:val="21"/>
-          <w:szCs w:val="21"/>
-          <w:highlight w:val="red"/>
-          <w:lang w:eastAsia="en-IN" w:bidi="ar-SA"/>
-          <w14:ligatures w14:val="none"/>
-        </w:rPr>
-        <w:t>package</w:t>
-      </w:r>
-      <w:r>
-        <w:rPr>
-          <w:rFonts w:ascii="Consolas" w:eastAsia="Times New Roman" w:hAnsi="Consolas" w:cs="Times New Roman"/>
-          <w:b/>
-          <w:bCs/>
-          <w:color w:val="000000" w:themeColor="text1"/>
-          <w:kern w:val="0"/>
-          <w:sz w:val="21"/>
-          <w:szCs w:val="21"/>
-          <w:highlight w:val="red"/>
-          <w:lang w:eastAsia="en-IN" w:bidi="ar-SA"/>
-          <w14:ligatures w14:val="none"/>
-        </w:rPr>
-        <w:t>.</w:t>
-      </w:r>
-      <w:r>
-        <w:rPr>
-          <w:rFonts w:ascii="Consolas" w:eastAsia="Times New Roman" w:hAnsi="Consolas" w:cs="Times New Roman"/>
-          <w:b/>
-          <w:bCs/>
-          <w:color w:val="000000" w:themeColor="text1"/>
-          <w:kern w:val="0"/>
-          <w:sz w:val="21"/>
-          <w:szCs w:val="21"/>
-          <w:highlight w:val="red"/>
-          <w:lang w:eastAsia="en-IN" w:bidi="ar-SA"/>
-          <w14:ligatures w14:val="none"/>
-        </w:rPr>
-        <w:t>json</w:t>
+          <w:color w:val="ED7D31" w:themeColor="accent2"/>
+          <w:kern w:val="0"/>
+          <w:lang w:eastAsia="en-IN" w:bidi="ar-SA"/>
+          <w14:ligatures w14:val="none"/>
+        </w:rPr>
+        <w:t>?</w:t>
       </w:r>
     </w:p>
     <w:p>
@@ -6285,37 +5858,30 @@
       <w:pPr>
         <w:rPr>
           <w:rFonts w:ascii="Consolas" w:eastAsia="Times New Roman" w:hAnsi="Consolas" w:cs="Times New Roman"/>
+          <w:b/>
+          <w:bCs/>
           <w:color w:val="000000" w:themeColor="text1"/>
           <w:kern w:val="0"/>
-          <w:sz w:val="21"/>
-          <w:szCs w:val="21"/>
-          <w:lang w:eastAsia="en-IN" w:bidi="ar-SA"/>
-          <w14:ligatures w14:val="none"/>
-        </w:rPr>
-      </w:pPr>
-      <w:r>
-        <w:rPr>
-          <w:rFonts w:ascii="Consolas" w:eastAsia="Times New Roman" w:hAnsi="Consolas" w:cs="Times New Roman"/>
+          <w:sz w:val="24"/>
+          <w:szCs w:val="24"/>
+          <w:lang w:eastAsia="en-IN" w:bidi="ar-SA"/>
+          <w14:ligatures w14:val="none"/>
+        </w:rPr>
+      </w:pPr>
+      <w:r>
+        <w:rPr>
+          <w:rFonts w:ascii="Consolas" w:eastAsia="Times New Roman" w:hAnsi="Consolas" w:cs="Times New Roman"/>
+          <w:b/>
+          <w:bCs/>
           <w:color w:val="000000" w:themeColor="text1"/>
           <w:kern w:val="0"/>
-          <w:sz w:val="21"/>
-          <w:szCs w:val="21"/>
-          <w:lang w:eastAsia="en-IN" w:bidi="ar-SA"/>
-          <w14:ligatures w14:val="none"/>
-        </w:rPr>
-        <w:t xml:space="preserve"># </w:t>
-      </w:r>
-      <w:r>
-        <w:rPr>
-          <w:rFonts w:ascii="Consolas" w:eastAsia="Times New Roman" w:hAnsi="Consolas" w:cs="Times New Roman"/>
-          <w:color w:val="000000" w:themeColor="text1"/>
-          <w:kern w:val="0"/>
-          <w:sz w:val="21"/>
-          <w:szCs w:val="21"/>
-          <w:lang w:eastAsia="en-IN" w:bidi="ar-SA"/>
-          <w14:ligatures w14:val="none"/>
-        </w:rPr>
-        <w:t>Package.json vs Package-lock.json</w:t>
+          <w:sz w:val="24"/>
+          <w:szCs w:val="24"/>
+          <w:highlight w:val="red"/>
+          <w:lang w:eastAsia="en-IN" w:bidi="ar-SA"/>
+          <w14:ligatures w14:val="none"/>
+        </w:rPr>
+        <w:t># Package.json vs Package-lock.json</w:t>
       </w:r>
     </w:p>
     <w:p>
@@ -7658,7 +7224,6 @@
           <w:lang w:eastAsia="en-IN" w:bidi="ar-SA"/>
           <w14:ligatures w14:val="none"/>
         </w:rPr>
-        <w:lastRenderedPageBreak/>
         <w:t xml:space="preserve">      </w:t>
       </w:r>
       <w:r>
@@ -7792,6 +7357,7 @@
         </w:numPr>
       </w:pPr>
       <w:r>
+        <w:lastRenderedPageBreak/>
         <w:t>When we install parcel there is one more thing that was created i.e node_modules</w:t>
       </w:r>
     </w:p>
@@ -8156,7 +7722,6 @@
           <w:highlight w:val="red"/>
           <w:u w:val="single"/>
         </w:rPr>
-        <w:lastRenderedPageBreak/>
         <w:t># Igniting Our App / Running Our Application On a Development Server</w:t>
       </w:r>
     </w:p>
@@ -8281,6 +7846,7 @@
           <w:sz w:val="21"/>
           <w:szCs w:val="21"/>
         </w:rPr>
+        <w:lastRenderedPageBreak/>
         <w:t>✨</w:t>
       </w:r>
       <w:r>
@@ -8706,14 +8272,7 @@
         </w:numPr>
       </w:pPr>
       <w:r>
-        <w:lastRenderedPageBreak/>
-        <w:t>In our HTML we are injecting this App.js, Browser thinks it’s normal javascript file and</w:t>
-      </w:r>
-      <w:r>
-        <w:t xml:space="preserve"> it does not understand what is import</w:t>
-      </w:r>
-      <w:r>
-        <w:t>, normal javascript does not need import.</w:t>
+        <w:t>In our HTML we are injecting this App.js, Browser thinks it’s normal javascript file and it does not understand what is import, normal javascript does not need import.</w:t>
       </w:r>
     </w:p>
     <w:p>
@@ -9032,6 +8591,7 @@
           <w:bCs/>
           <w:highlight w:val="red"/>
         </w:rPr>
+        <w:lastRenderedPageBreak/>
         <w:t># Create Prod Build</w:t>
       </w:r>
     </w:p>
@@ -9512,21 +9072,7 @@
           <w:i/>
           <w:iCs/>
         </w:rPr>
-        <w:t>npx parcel</w:t>
-      </w:r>
-      <w:r>
-        <w:rPr>
-          <w:i/>
-          <w:iCs/>
-        </w:rPr>
-        <w:t xml:space="preserve"> build</w:t>
-      </w:r>
-      <w:r>
-        <w:rPr>
-          <w:i/>
-          <w:iCs/>
-        </w:rPr>
-        <w:t xml:space="preserve"> index.html</w:t>
+        <w:t>npx parcel build index.html</w:t>
       </w:r>
       <w:r>
         <w:rPr>
@@ -9604,31 +9150,7 @@
           <w:rPr>
             <w:rStyle w:val="Hyperlink"/>
           </w:rPr>
-          <w:t>https://www.scaler.com</w:t>
-        </w:r>
-        <w:r>
-          <w:rPr>
-            <w:rStyle w:val="Hyperlink"/>
-          </w:rPr>
-          <w:t>/</w:t>
-        </w:r>
-        <w:r>
-          <w:rPr>
-            <w:rStyle w:val="Hyperlink"/>
-          </w:rPr>
-          <w:t>topics/react/what-is</w:t>
-        </w:r>
-        <w:r>
-          <w:rPr>
-            <w:rStyle w:val="Hyperlink"/>
-          </w:rPr>
-          <w:t>-</w:t>
-        </w:r>
-        <w:r>
-          <w:rPr>
-            <w:rStyle w:val="Hyperlink"/>
-          </w:rPr>
-          <w:t>babel-in-react/</w:t>
+          <w:t>https://www.scaler.com/topics/react/what-is-babel-in-react/</w:t>
         </w:r>
       </w:hyperlink>
       <w:r>
@@ -9669,7 +9191,6 @@
         <w:pStyle w:val="ListParagraph"/>
       </w:pPr>
       <w:r>
-        <w:lastRenderedPageBreak/>
         <w:t xml:space="preserve">( </w:t>
       </w:r>
       <w:hyperlink r:id="rId18" w:history="1">
@@ -9677,19 +9198,7 @@
           <w:rPr>
             <w:rStyle w:val="Hyperlink"/>
           </w:rPr>
-          <w:t>https://www.freecodecamp.org/news/ht</w:t>
-        </w:r>
-        <w:r>
-          <w:rPr>
-            <w:rStyle w:val="Hyperlink"/>
-          </w:rPr>
-          <w:t>m</w:t>
-        </w:r>
-        <w:r>
-          <w:rPr>
-            <w:rStyle w:val="Hyperlink"/>
-          </w:rPr>
-          <w:t>l-vs-jsx-whats-the-difference/</w:t>
+          <w:t>https://www.freecodecamp.org/news/html-vs-jsx-whats-the-difference/</w:t>
         </w:r>
       </w:hyperlink>
       <w:r>
@@ -9750,19 +9259,7 @@
           <w:rPr>
             <w:rStyle w:val="Hyperlink"/>
           </w:rPr>
-          <w:t>https://codersera.com/blog/rea</w:t>
-        </w:r>
-        <w:r>
-          <w:rPr>
-            <w:rStyle w:val="Hyperlink"/>
-          </w:rPr>
-          <w:t>c</w:t>
-        </w:r>
-        <w:r>
-          <w:rPr>
-            <w:rStyle w:val="Hyperlink"/>
-          </w:rPr>
-          <w:t>t-functional-components/</w:t>
+          <w:t>https://codersera.com/blog/react-functional-components/</w:t>
         </w:r>
       </w:hyperlink>
       <w:r>
@@ -9882,15 +9379,7 @@
           <w:bCs/>
           <w:highlight w:val="red"/>
         </w:rPr>
-        <w:t xml:space="preserve"># </w:t>
-      </w:r>
-      <w:r>
-        <w:rPr>
-          <w:b/>
-          <w:bCs/>
-          <w:highlight w:val="red"/>
-        </w:rPr>
-        <w:t>What is Browserslist</w:t>
+        <w:t># What is Browserslist</w:t>
       </w:r>
     </w:p>
     <w:p>
@@ -9911,29 +9400,7 @@
             <w:bdr w:val="single" w:sz="2" w:space="0" w:color="E5E7EB" w:frame="1"/>
             <w:shd w:val="clear" w:color="auto" w:fill="FFFFFF"/>
           </w:rPr>
-          <w:t>Browser</w:t>
-        </w:r>
-        <w:r>
-          <w:rPr>
-            <w:rStyle w:val="Hyperlink"/>
-            <w:rFonts w:ascii="Segoe UI" w:hAnsi="Segoe UI" w:cs="Segoe UI"/>
-            <w:b/>
-            <w:bCs/>
-            <w:bdr w:val="single" w:sz="2" w:space="0" w:color="E5E7EB" w:frame="1"/>
-            <w:shd w:val="clear" w:color="auto" w:fill="FFFFFF"/>
-          </w:rPr>
-          <w:t>s</w:t>
-        </w:r>
-        <w:r>
-          <w:rPr>
-            <w:rStyle w:val="Hyperlink"/>
-            <w:rFonts w:ascii="Segoe UI" w:hAnsi="Segoe UI" w:cs="Segoe UI"/>
-            <w:b/>
-            <w:bCs/>
-            <w:bdr w:val="single" w:sz="2" w:space="0" w:color="E5E7EB" w:frame="1"/>
-            <w:shd w:val="clear" w:color="auto" w:fill="FFFFFF"/>
-          </w:rPr>
-          <w:t>list</w:t>
+          <w:t>Browserslist</w:t>
         </w:r>
       </w:hyperlink>
       <w:r>
@@ -9987,7 +9454,7 @@
       <w:r>
         <w:t xml:space="preserve"> / (</w:t>
       </w:r>
-      <w:hyperlink r:id="rId24" w:history="1">
+      <w:hyperlink r:id="rId24" w:anchor="queries" w:history="1">
         <w:r>
           <w:rPr>
             <w:rStyle w:val="Hyperlink"/>
@@ -10593,7 +10060,6 @@
         </w:rPr>
       </w:pPr>
       <w:r>
-        <w:lastRenderedPageBreak/>
         <w:t xml:space="preserve">Now when we have created these scripts we no longer have to write </w:t>
       </w:r>
       <w:r>
@@ -10751,6 +10217,7 @@
           <w:lang w:eastAsia="en-IN" w:bidi="ar-SA"/>
           <w14:ligatures w14:val="none"/>
         </w:rPr>
+        <w:lastRenderedPageBreak/>
         <w:t>//</w:t>
       </w:r>
       <w:r>
@@ -11631,52 +11098,7 @@
           <w:szCs w:val="20"/>
           <w:highlight w:val="red"/>
         </w:rPr>
-        <w:t># JSX S</w:t>
-      </w:r>
-      <w:r>
-        <w:rPr>
-          <w:b/>
-          <w:bCs/>
-          <w:szCs w:val="20"/>
-          <w:highlight w:val="red"/>
-        </w:rPr>
-        <w:t>yntax e</w:t>
-      </w:r>
-      <w:r>
-        <w:rPr>
-          <w:b/>
-          <w:bCs/>
-          <w:szCs w:val="20"/>
-          <w:highlight w:val="red"/>
-        </w:rPr>
-        <w:t>X</w:t>
-      </w:r>
-      <w:r>
-        <w:rPr>
-          <w:b/>
-          <w:bCs/>
-          <w:szCs w:val="20"/>
-          <w:highlight w:val="red"/>
-        </w:rPr>
-        <w:t xml:space="preserve">tension for </w:t>
-      </w:r>
-      <w:r>
-        <w:rPr>
-          <w:b/>
-          <w:bCs/>
-          <w:szCs w:val="20"/>
-          <w:highlight w:val="red"/>
-        </w:rPr>
-        <w:t>J</w:t>
-      </w:r>
-      <w:r>
-        <w:rPr>
-          <w:b/>
-          <w:bCs/>
-          <w:szCs w:val="20"/>
-          <w:highlight w:val="red"/>
-        </w:rPr>
-        <w:t>avaScript</w:t>
+        <w:t># JSX Syntax eXtension for JavaScript</w:t>
       </w:r>
     </w:p>
     <w:p>
@@ -12152,10 +11574,7 @@
         </w:rPr>
       </w:pPr>
       <w:r>
-        <w:t xml:space="preserve">How its work =&gt; When we </w:t>
-      </w:r>
-      <w:r>
-        <w:t xml:space="preserve">write </w:t>
+        <w:t xml:space="preserve">How its work =&gt; When we write </w:t>
       </w:r>
       <w:r>
         <w:rPr>
@@ -12164,10 +11583,7 @@
         <w:t>JSX</w:t>
       </w:r>
       <w:r>
-        <w:t xml:space="preserve"> </w:t>
-      </w:r>
-      <w:r>
-        <w:t xml:space="preserve">code is </w:t>
+        <w:t xml:space="preserve"> code is </w:t>
       </w:r>
       <w:r>
         <w:rPr>
@@ -12187,10 +11603,7 @@
         <w:t xml:space="preserve"> </w:t>
       </w:r>
       <w:r>
-        <w:t>to</w:t>
-      </w:r>
-      <w:r>
-        <w:t xml:space="preserve"> </w:t>
+        <w:t xml:space="preserve">to </w:t>
       </w:r>
       <w:r>
         <w:rPr>
@@ -12442,6 +11855,7 @@
           <w:lang w:eastAsia="en-IN" w:bidi="ar-SA"/>
           <w14:ligatures w14:val="none"/>
         </w:rPr>
+        <w:lastRenderedPageBreak/>
         <w:t>const</w:t>
       </w:r>
       <w:r>
@@ -12899,18 +12313,7 @@
           <w:lang w:eastAsia="en-IN" w:bidi="ar-SA"/>
           <w14:ligatures w14:val="none"/>
         </w:rPr>
-        <w:t>Babel is a Package</w:t>
-      </w:r>
-      <w:r>
-        <w:rPr>
-          <w:rFonts w:ascii="Consolas" w:eastAsia="Times New Roman" w:hAnsi="Consolas" w:cs="Times New Roman"/>
-          <w:kern w:val="0"/>
-          <w:sz w:val="21"/>
-          <w:szCs w:val="21"/>
-          <w:lang w:eastAsia="en-IN" w:bidi="ar-SA"/>
-          <w14:ligatures w14:val="none"/>
-        </w:rPr>
-        <w:t xml:space="preserve">, </w:t>
+        <w:t xml:space="preserve">Babel is a Package, </w:t>
       </w:r>
       <w:r>
         <w:rPr>
@@ -13275,7 +12678,6 @@
           <w:lang w:eastAsia="en-IN" w:bidi="ar-SA"/>
           <w14:ligatures w14:val="none"/>
         </w:rPr>
-        <w:lastRenderedPageBreak/>
         <w:t>Q:- How to write JSX in multiple line</w:t>
       </w:r>
     </w:p>
@@ -13672,6 +13074,7 @@
           <w:lang w:eastAsia="en-IN" w:bidi="ar-SA"/>
           <w14:ligatures w14:val="none"/>
         </w:rPr>
+        <w:lastRenderedPageBreak/>
         <w:t>);</w:t>
       </w:r>
     </w:p>
@@ -13994,7 +13397,6 @@
           <w:lang w:eastAsia="en-IN" w:bidi="ar-SA"/>
           <w14:ligatures w14:val="none"/>
         </w:rPr>
-        <w:lastRenderedPageBreak/>
         <w:t xml:space="preserve">There is 2 Types of Components </w:t>
       </w:r>
     </w:p>
@@ -14047,37 +13449,7 @@
           <w:lang w:eastAsia="en-IN" w:bidi="ar-SA"/>
           <w14:ligatures w14:val="none"/>
         </w:rPr>
-        <w:t xml:space="preserve">2.Function Based Components </w:t>
-      </w:r>
-      <w:r>
-        <w:rPr>
-          <w:rFonts w:ascii="Consolas" w:eastAsia="Times New Roman" w:hAnsi="Consolas" w:cs="Times New Roman"/>
-          <w:color w:val="000000" w:themeColor="text1"/>
-          <w:kern w:val="0"/>
-          <w:lang w:eastAsia="en-IN" w:bidi="ar-SA"/>
-          <w14:ligatures w14:val="none"/>
-        </w:rPr>
-        <w:t>(</w:t>
-      </w:r>
-      <w:r>
-        <w:rPr>
-          <w:rFonts w:ascii="Consolas" w:eastAsia="Times New Roman" w:hAnsi="Consolas" w:cs="Times New Roman"/>
-          <w:color w:val="000000" w:themeColor="text1"/>
-          <w:kern w:val="0"/>
-          <w:lang w:eastAsia="en-IN" w:bidi="ar-SA"/>
-          <w14:ligatures w14:val="none"/>
-        </w:rPr>
-        <w:t>new</w:t>
-      </w:r>
-      <w:r>
-        <w:rPr>
-          <w:rFonts w:ascii="Consolas" w:eastAsia="Times New Roman" w:hAnsi="Consolas" w:cs="Times New Roman"/>
-          <w:color w:val="000000" w:themeColor="text1"/>
-          <w:kern w:val="0"/>
-          <w:lang w:eastAsia="en-IN" w:bidi="ar-SA"/>
-          <w14:ligatures w14:val="none"/>
-        </w:rPr>
-        <w:t xml:space="preserve"> way of writing code)</w:t>
+        <w:t>2.Function Based Components (new way of writing code)</w:t>
       </w:r>
     </w:p>
     <w:p>
@@ -14149,6 +13521,7 @@
           <w:lang w:eastAsia="en-IN" w:bidi="ar-SA"/>
           <w14:ligatures w14:val="none"/>
         </w:rPr>
+        <w:lastRenderedPageBreak/>
         <w:t>React Functional Component is just a normal Javascript Function</w:t>
       </w:r>
       <w:r>
@@ -14941,16 +14314,7 @@
           <w:lang w:eastAsia="en-IN" w:bidi="ar-SA"/>
           <w14:ligatures w14:val="none"/>
         </w:rPr>
-        <w:t>components are rendered like this</w:t>
-      </w:r>
-      <w:r>
-        <w:rPr>
-          <w:rFonts w:ascii="Consolas" w:eastAsia="Times New Roman" w:hAnsi="Consolas" w:cs="Times New Roman"/>
-          <w:kern w:val="0"/>
-          <w:lang w:eastAsia="en-IN" w:bidi="ar-SA"/>
-          <w14:ligatures w14:val="none"/>
-        </w:rPr>
-        <w:t xml:space="preserve"> </w:t>
+        <w:t xml:space="preserve">components are rendered like this </w:t>
       </w:r>
       <w:r>
         <w:rPr>
@@ -15000,16 +14364,7 @@
           <w:lang w:eastAsia="en-IN" w:bidi="ar-SA"/>
           <w14:ligatures w14:val="none"/>
         </w:rPr>
-        <w:t xml:space="preserve">this syntax that differentiate it’s a ReactElement or a Component that </w:t>
-      </w:r>
-      <w:r>
-        <w:rPr>
-          <w:rFonts w:ascii="Consolas" w:eastAsia="Times New Roman" w:hAnsi="Consolas" w:cs="Times New Roman"/>
-          <w:kern w:val="0"/>
-          <w:lang w:eastAsia="en-IN" w:bidi="ar-SA"/>
-          <w14:ligatures w14:val="none"/>
-        </w:rPr>
-        <w:t>Babel understand</w:t>
+        <w:t>this syntax that differentiate it’s a ReactElement or a Component that Babel understand</w:t>
       </w:r>
     </w:p>
     <w:p>
@@ -16085,7 +15440,6 @@
           <w:lang w:eastAsia="en-IN" w:bidi="ar-SA"/>
           <w14:ligatures w14:val="none"/>
         </w:rPr>
-        <w:lastRenderedPageBreak/>
         <w:t>Q:- what is component Composition?</w:t>
       </w:r>
     </w:p>
@@ -16491,6 +15845,7 @@
           <w:lang w:eastAsia="en-IN" w:bidi="ar-SA"/>
           <w14:ligatures w14:val="none"/>
         </w:rPr>
+        <w:lastRenderedPageBreak/>
         <w:t>const</w:t>
       </w:r>
       <w:r>
@@ -18344,34 +17699,13 @@
           <w:lang w:eastAsia="en-IN" w:bidi="ar-SA"/>
         </w:rPr>
       </w:pPr>
-    </w:p>
-    <w:p>
-      <w:pPr>
-        <w:rPr>
-          <w:rFonts w:ascii="Consolas" w:eastAsia="Times New Roman" w:hAnsi="Consolas" w:cs="Times New Roman"/>
-          <w:sz w:val="21"/>
-          <w:szCs w:val="21"/>
-          <w:lang w:eastAsia="en-IN" w:bidi="ar-SA"/>
-        </w:rPr>
-      </w:pPr>
-    </w:p>
-    <w:p>
-      <w:pPr>
-        <w:rPr>
-          <w:rFonts w:ascii="Consolas" w:eastAsia="Times New Roman" w:hAnsi="Consolas" w:cs="Times New Roman"/>
-          <w:sz w:val="21"/>
-          <w:szCs w:val="21"/>
-          <w:lang w:eastAsia="en-IN" w:bidi="ar-SA"/>
-        </w:rPr>
-      </w:pPr>
-      <w:r>
-        <w:rPr>
-          <w:rFonts w:ascii="Consolas" w:eastAsia="Times New Roman" w:hAnsi="Consolas" w:cs="Times New Roman"/>
-          <w:sz w:val="21"/>
-          <w:szCs w:val="21"/>
-          <w:lang w:eastAsia="en-IN" w:bidi="ar-SA"/>
-        </w:rPr>
-        <w:lastRenderedPageBreak/>
+      <w:r>
+        <w:rPr>
+          <w:rFonts w:ascii="Consolas" w:eastAsia="Times New Roman" w:hAnsi="Consolas" w:cs="Times New Roman"/>
+          <w:sz w:val="21"/>
+          <w:szCs w:val="21"/>
+          <w:lang w:eastAsia="en-IN" w:bidi="ar-SA"/>
+        </w:rPr>
         <w:t>Q:- How many ways of writing components inside component</w:t>
       </w:r>
     </w:p>
@@ -19244,6 +18578,404 @@
           <w14:ligatures w14:val="none"/>
         </w:rPr>
         <w:t>);</w:t>
+      </w:r>
+    </w:p>
+    <w:p>
+      <w:pPr>
+        <w:rPr>
+          <w:rFonts w:ascii="Consolas" w:eastAsia="Times New Roman" w:hAnsi="Consolas" w:cs="Times New Roman"/>
+          <w:sz w:val="21"/>
+          <w:szCs w:val="21"/>
+          <w:lang w:eastAsia="en-IN" w:bidi="ar-SA"/>
+        </w:rPr>
+      </w:pPr>
+    </w:p>
+    <w:p>
+      <w:pPr>
+        <w:jc w:val="center"/>
+        <w:rPr>
+          <w:rFonts w:ascii="Consolas" w:eastAsia="Times New Roman" w:hAnsi="Consolas" w:cs="Times New Roman"/>
+          <w:b/>
+          <w:bCs/>
+          <w:sz w:val="21"/>
+          <w:szCs w:val="21"/>
+          <w:lang w:eastAsia="en-IN" w:bidi="ar-SA"/>
+          <w14:glow w14:rad="139700">
+            <w14:schemeClr w14:val="accent4">
+              <w14:alpha w14:val="60000"/>
+              <w14:satMod w14:val="175000"/>
+            </w14:schemeClr>
+          </w14:glow>
+        </w:rPr>
+      </w:pPr>
+      <w:r>
+        <w:rPr>
+          <w:rFonts w:ascii="Consolas" w:eastAsia="Times New Roman" w:hAnsi="Consolas" w:cs="Times New Roman"/>
+          <w:b/>
+          <w:bCs/>
+          <w:sz w:val="32"/>
+          <w:szCs w:val="32"/>
+          <w:lang w:eastAsia="en-IN" w:bidi="ar-SA"/>
+          <w14:glow w14:rad="139700">
+            <w14:schemeClr w14:val="accent4">
+              <w14:alpha w14:val="60000"/>
+              <w14:satMod w14:val="175000"/>
+            </w14:schemeClr>
+          </w14:glow>
+        </w:rPr>
+        <w:t>FOOD ORDERING APP</w:t>
+      </w:r>
+    </w:p>
+    <w:p>
+      <w:pPr>
+        <w:rPr>
+          <w:rFonts w:ascii="Consolas" w:eastAsia="Times New Roman" w:hAnsi="Consolas" w:cs="Times New Roman"/>
+          <w:sz w:val="21"/>
+          <w:szCs w:val="21"/>
+          <w:lang w:eastAsia="en-IN" w:bidi="ar-SA"/>
+        </w:rPr>
+      </w:pPr>
+    </w:p>
+    <w:p>
+      <w:pPr>
+        <w:pStyle w:val="ListParagraph"/>
+        <w:numPr>
+          <w:ilvl w:val="0"/>
+          <w:numId w:val="4"/>
+        </w:numPr>
+        <w:rPr>
+          <w:rFonts w:ascii="Consolas" w:eastAsia="Times New Roman" w:hAnsi="Consolas" w:cs="Times New Roman"/>
+          <w:sz w:val="21"/>
+          <w:szCs w:val="21"/>
+          <w:lang w:eastAsia="en-IN" w:bidi="ar-SA"/>
+        </w:rPr>
+      </w:pPr>
+      <w:r>
+        <w:rPr>
+          <w:rFonts w:ascii="Consolas" w:eastAsia="Times New Roman" w:hAnsi="Consolas" w:cs="Times New Roman"/>
+          <w:sz w:val="21"/>
+          <w:szCs w:val="21"/>
+          <w:lang w:eastAsia="en-IN" w:bidi="ar-SA"/>
+        </w:rPr>
+        <w:t>First of all do planning before doing anything</w:t>
+      </w:r>
+    </w:p>
+    <w:p>
+      <w:pPr>
+        <w:pStyle w:val="ListParagraph"/>
+        <w:numPr>
+          <w:ilvl w:val="0"/>
+          <w:numId w:val="4"/>
+        </w:numPr>
+        <w:rPr>
+          <w:rFonts w:ascii="Consolas" w:eastAsia="Times New Roman" w:hAnsi="Consolas" w:cs="Times New Roman"/>
+          <w:sz w:val="21"/>
+          <w:szCs w:val="21"/>
+          <w:lang w:eastAsia="en-IN" w:bidi="ar-SA"/>
+        </w:rPr>
+      </w:pPr>
+      <w:r>
+        <w:rPr>
+          <w:rFonts w:ascii="Consolas" w:eastAsia="Times New Roman" w:hAnsi="Consolas" w:cs="Times New Roman"/>
+          <w:sz w:val="21"/>
+          <w:szCs w:val="21"/>
+          <w:lang w:eastAsia="en-IN" w:bidi="ar-SA"/>
+        </w:rPr>
+        <w:t xml:space="preserve">Don’t just blindly write code, plan it that how our app will look like </w:t>
+      </w:r>
+    </w:p>
+    <w:p>
+      <w:pPr>
+        <w:ind w:left="360"/>
+        <w:rPr>
+          <w:rFonts w:ascii="Consolas" w:eastAsia="Times New Roman" w:hAnsi="Consolas" w:cs="Times New Roman"/>
+          <w:sz w:val="21"/>
+          <w:szCs w:val="21"/>
+          <w:lang w:eastAsia="en-IN" w:bidi="ar-SA"/>
+        </w:rPr>
+      </w:pPr>
+    </w:p>
+    <w:p>
+      <w:pPr>
+        <w:ind w:left="360"/>
+        <w:rPr>
+          <w:rFonts w:ascii="Consolas" w:eastAsia="Times New Roman" w:hAnsi="Consolas" w:cs="Times New Roman"/>
+          <w:sz w:val="21"/>
+          <w:szCs w:val="21"/>
+          <w:lang w:eastAsia="en-IN" w:bidi="ar-SA"/>
+        </w:rPr>
+      </w:pPr>
+    </w:p>
+    <w:p>
+      <w:pPr>
+        <w:ind w:left="360"/>
+        <w:rPr>
+          <w:rFonts w:ascii="Consolas" w:eastAsia="Times New Roman" w:hAnsi="Consolas" w:cs="Times New Roman"/>
+          <w:sz w:val="21"/>
+          <w:szCs w:val="21"/>
+          <w:lang w:eastAsia="en-IN" w:bidi="ar-SA"/>
+        </w:rPr>
+      </w:pPr>
+      <w:r>
+        <w:rPr>
+          <w:rFonts w:ascii="Consolas" w:eastAsia="Times New Roman" w:hAnsi="Consolas" w:cs="Times New Roman"/>
+          <w:sz w:val="21"/>
+          <w:szCs w:val="21"/>
+          <w:lang w:eastAsia="en-IN" w:bidi="ar-SA"/>
+        </w:rPr>
+        <w:t>#Components in our App</w:t>
+      </w:r>
+    </w:p>
+    <w:p>
+      <w:pPr>
+        <w:pStyle w:val="ListParagraph"/>
+        <w:numPr>
+          <w:ilvl w:val="0"/>
+          <w:numId w:val="4"/>
+        </w:numPr>
+        <w:rPr>
+          <w:rFonts w:ascii="Consolas" w:eastAsia="Times New Roman" w:hAnsi="Consolas" w:cs="Times New Roman"/>
+          <w:sz w:val="21"/>
+          <w:szCs w:val="21"/>
+          <w:lang w:eastAsia="en-IN" w:bidi="ar-SA"/>
+        </w:rPr>
+      </w:pPr>
+      <w:r>
+        <w:rPr>
+          <w:rFonts w:ascii="Consolas" w:eastAsia="Times New Roman" w:hAnsi="Consolas" w:cs="Times New Roman"/>
+          <w:sz w:val="21"/>
+          <w:szCs w:val="21"/>
+          <w:lang w:eastAsia="en-IN" w:bidi="ar-SA"/>
+        </w:rPr>
+        <w:t>Header</w:t>
+      </w:r>
+    </w:p>
+    <w:p>
+      <w:pPr>
+        <w:pStyle w:val="ListParagraph"/>
+        <w:rPr>
+          <w:rFonts w:ascii="Consolas" w:eastAsia="Times New Roman" w:hAnsi="Consolas" w:cs="Times New Roman"/>
+          <w:sz w:val="21"/>
+          <w:szCs w:val="21"/>
+          <w:lang w:eastAsia="en-IN" w:bidi="ar-SA"/>
+        </w:rPr>
+      </w:pPr>
+      <w:r>
+        <w:rPr>
+          <w:rFonts w:ascii="Consolas" w:eastAsia="Times New Roman" w:hAnsi="Consolas" w:cs="Times New Roman"/>
+          <w:sz w:val="21"/>
+          <w:szCs w:val="21"/>
+          <w:lang w:eastAsia="en-IN" w:bidi="ar-SA"/>
+        </w:rPr>
+        <w:t>. Logo</w:t>
+      </w:r>
+    </w:p>
+    <w:p>
+      <w:pPr>
+        <w:pStyle w:val="ListParagraph"/>
+        <w:rPr>
+          <w:rFonts w:ascii="Consolas" w:eastAsia="Times New Roman" w:hAnsi="Consolas" w:cs="Times New Roman"/>
+          <w:sz w:val="21"/>
+          <w:szCs w:val="21"/>
+          <w:lang w:eastAsia="en-IN" w:bidi="ar-SA"/>
+        </w:rPr>
+      </w:pPr>
+      <w:r>
+        <w:rPr>
+          <w:rFonts w:ascii="Consolas" w:eastAsia="Times New Roman" w:hAnsi="Consolas" w:cs="Times New Roman"/>
+          <w:sz w:val="21"/>
+          <w:szCs w:val="21"/>
+          <w:lang w:eastAsia="en-IN" w:bidi="ar-SA"/>
+        </w:rPr>
+        <w:t>. Nav Items</w:t>
+      </w:r>
+    </w:p>
+    <w:p>
+      <w:pPr>
+        <w:pStyle w:val="ListParagraph"/>
+        <w:numPr>
+          <w:ilvl w:val="0"/>
+          <w:numId w:val="4"/>
+        </w:numPr>
+        <w:rPr>
+          <w:rFonts w:ascii="Consolas" w:eastAsia="Times New Roman" w:hAnsi="Consolas" w:cs="Times New Roman"/>
+          <w:sz w:val="21"/>
+          <w:szCs w:val="21"/>
+          <w:lang w:eastAsia="en-IN" w:bidi="ar-SA"/>
+        </w:rPr>
+      </w:pPr>
+      <w:r>
+        <w:rPr>
+          <w:rFonts w:ascii="Consolas" w:eastAsia="Times New Roman" w:hAnsi="Consolas" w:cs="Times New Roman"/>
+          <w:sz w:val="21"/>
+          <w:szCs w:val="21"/>
+          <w:lang w:eastAsia="en-IN" w:bidi="ar-SA"/>
+        </w:rPr>
+        <w:t>Body</w:t>
+      </w:r>
+    </w:p>
+    <w:p>
+      <w:pPr>
+        <w:pStyle w:val="ListParagraph"/>
+        <w:rPr>
+          <w:rFonts w:ascii="Consolas" w:eastAsia="Times New Roman" w:hAnsi="Consolas" w:cs="Times New Roman"/>
+          <w:sz w:val="21"/>
+          <w:szCs w:val="21"/>
+          <w:lang w:eastAsia="en-IN" w:bidi="ar-SA"/>
+        </w:rPr>
+      </w:pPr>
+      <w:r>
+        <w:rPr>
+          <w:rFonts w:ascii="Consolas" w:eastAsia="Times New Roman" w:hAnsi="Consolas" w:cs="Times New Roman"/>
+          <w:sz w:val="21"/>
+          <w:szCs w:val="21"/>
+          <w:lang w:eastAsia="en-IN" w:bidi="ar-SA"/>
+        </w:rPr>
+        <w:t>. Search</w:t>
+      </w:r>
+    </w:p>
+    <w:p>
+      <w:pPr>
+        <w:pStyle w:val="ListParagraph"/>
+        <w:rPr>
+          <w:rFonts w:ascii="Consolas" w:eastAsia="Times New Roman" w:hAnsi="Consolas" w:cs="Times New Roman"/>
+          <w:sz w:val="21"/>
+          <w:szCs w:val="21"/>
+          <w:lang w:eastAsia="en-IN" w:bidi="ar-SA"/>
+        </w:rPr>
+      </w:pPr>
+      <w:r>
+        <w:rPr>
+          <w:rFonts w:ascii="Consolas" w:eastAsia="Times New Roman" w:hAnsi="Consolas" w:cs="Times New Roman"/>
+          <w:sz w:val="21"/>
+          <w:szCs w:val="21"/>
+          <w:lang w:eastAsia="en-IN" w:bidi="ar-SA"/>
+        </w:rPr>
+        <w:t>. RestaurantContainer</w:t>
+      </w:r>
+    </w:p>
+    <w:p>
+      <w:pPr>
+        <w:pStyle w:val="ListParagraph"/>
+        <w:rPr>
+          <w:rFonts w:ascii="Consolas" w:eastAsia="Times New Roman" w:hAnsi="Consolas" w:cs="Times New Roman"/>
+          <w:sz w:val="21"/>
+          <w:szCs w:val="21"/>
+          <w:lang w:eastAsia="en-IN" w:bidi="ar-SA"/>
+        </w:rPr>
+      </w:pPr>
+      <w:r>
+        <w:rPr>
+          <w:rFonts w:ascii="Consolas" w:eastAsia="Times New Roman" w:hAnsi="Consolas" w:cs="Times New Roman"/>
+          <w:sz w:val="21"/>
+          <w:szCs w:val="21"/>
+          <w:lang w:eastAsia="en-IN" w:bidi="ar-SA"/>
+        </w:rPr>
+        <w:t xml:space="preserve">    . RestaurantCard</w:t>
+      </w:r>
+    </w:p>
+    <w:p>
+      <w:pPr>
+        <w:pStyle w:val="ListParagraph"/>
+        <w:numPr>
+          <w:ilvl w:val="0"/>
+          <w:numId w:val="4"/>
+        </w:numPr>
+        <w:rPr>
+          <w:rFonts w:ascii="Consolas" w:eastAsia="Times New Roman" w:hAnsi="Consolas" w:cs="Times New Roman"/>
+          <w:sz w:val="21"/>
+          <w:szCs w:val="21"/>
+          <w:lang w:eastAsia="en-IN" w:bidi="ar-SA"/>
+        </w:rPr>
+      </w:pPr>
+      <w:r>
+        <w:rPr>
+          <w:rFonts w:ascii="Consolas" w:eastAsia="Times New Roman" w:hAnsi="Consolas" w:cs="Times New Roman"/>
+          <w:sz w:val="21"/>
+          <w:szCs w:val="21"/>
+          <w:lang w:eastAsia="en-IN" w:bidi="ar-SA"/>
+        </w:rPr>
+        <w:t>Footer</w:t>
+      </w:r>
+    </w:p>
+    <w:p>
+      <w:pPr>
+        <w:pStyle w:val="ListParagraph"/>
+        <w:rPr>
+          <w:rFonts w:ascii="Consolas" w:eastAsia="Times New Roman" w:hAnsi="Consolas" w:cs="Times New Roman"/>
+          <w:sz w:val="21"/>
+          <w:szCs w:val="21"/>
+          <w:lang w:eastAsia="en-IN" w:bidi="ar-SA"/>
+        </w:rPr>
+      </w:pPr>
+      <w:r>
+        <w:rPr>
+          <w:rFonts w:ascii="Consolas" w:eastAsia="Times New Roman" w:hAnsi="Consolas" w:cs="Times New Roman"/>
+          <w:sz w:val="21"/>
+          <w:szCs w:val="21"/>
+          <w:lang w:eastAsia="en-IN" w:bidi="ar-SA"/>
+        </w:rPr>
+        <w:t>. Copyright</w:t>
+      </w:r>
+    </w:p>
+    <w:p>
+      <w:pPr>
+        <w:pStyle w:val="ListParagraph"/>
+        <w:rPr>
+          <w:rFonts w:ascii="Consolas" w:eastAsia="Times New Roman" w:hAnsi="Consolas" w:cs="Times New Roman"/>
+          <w:sz w:val="21"/>
+          <w:szCs w:val="21"/>
+          <w:lang w:eastAsia="en-IN" w:bidi="ar-SA"/>
+        </w:rPr>
+      </w:pPr>
+      <w:r>
+        <w:rPr>
+          <w:rFonts w:ascii="Consolas" w:eastAsia="Times New Roman" w:hAnsi="Consolas" w:cs="Times New Roman"/>
+          <w:sz w:val="21"/>
+          <w:szCs w:val="21"/>
+          <w:lang w:eastAsia="en-IN" w:bidi="ar-SA"/>
+        </w:rPr>
+        <w:t>. Links</w:t>
+      </w:r>
+    </w:p>
+    <w:p>
+      <w:pPr>
+        <w:pStyle w:val="ListParagraph"/>
+        <w:rPr>
+          <w:rFonts w:ascii="Consolas" w:eastAsia="Times New Roman" w:hAnsi="Consolas" w:cs="Times New Roman"/>
+          <w:sz w:val="21"/>
+          <w:szCs w:val="21"/>
+          <w:lang w:eastAsia="en-IN" w:bidi="ar-SA"/>
+        </w:rPr>
+      </w:pPr>
+      <w:r>
+        <w:rPr>
+          <w:rFonts w:ascii="Consolas" w:eastAsia="Times New Roman" w:hAnsi="Consolas" w:cs="Times New Roman"/>
+          <w:sz w:val="21"/>
+          <w:szCs w:val="21"/>
+          <w:lang w:eastAsia="en-IN" w:bidi="ar-SA"/>
+        </w:rPr>
+        <w:t>. Address</w:t>
+      </w:r>
+    </w:p>
+    <w:p>
+      <w:pPr>
+        <w:pStyle w:val="ListParagraph"/>
+        <w:rPr>
+          <w:rFonts w:ascii="Consolas" w:eastAsia="Times New Roman" w:hAnsi="Consolas" w:cs="Times New Roman"/>
+          <w:sz w:val="21"/>
+          <w:szCs w:val="21"/>
+          <w:lang w:eastAsia="en-IN" w:bidi="ar-SA"/>
+        </w:rPr>
+      </w:pPr>
+      <w:r>
+        <w:rPr>
+          <w:rFonts w:ascii="Consolas" w:eastAsia="Times New Roman" w:hAnsi="Consolas" w:cs="Times New Roman"/>
+          <w:sz w:val="21"/>
+          <w:szCs w:val="21"/>
+          <w:lang w:eastAsia="en-IN" w:bidi="ar-SA"/>
+        </w:rPr>
+        <w:t>. Contact</w:t>
       </w:r>
     </w:p>
     <w:p>
@@ -20531,6 +20263,7 @@
   <w:style w:type="character" w:default="1" w:styleId="DefaultParagraphFont">
     <w:name w:val="Default Paragraph Font"/>
     <w:uiPriority w:val="1"/>
+    <w:semiHidden/>
     <w:unhideWhenUsed/>
   </w:style>
   <w:style w:type="table" w:default="1" w:styleId="TableNormal">

</xml_diff>

<commit_message>
End of Episode 4,  Revisited lectures for revision and collecting more details
</commit_message>
<xml_diff>
--- a/Notes-and-Links.docx
+++ b/Notes-and-Links.docx
@@ -18584,11 +18584,261 @@
       <w:pPr>
         <w:rPr>
           <w:rFonts w:ascii="Consolas" w:eastAsia="Times New Roman" w:hAnsi="Consolas" w:cs="Times New Roman"/>
-          <w:sz w:val="21"/>
-          <w:szCs w:val="21"/>
-          <w:lang w:eastAsia="en-IN" w:bidi="ar-SA"/>
-        </w:rPr>
-      </w:pPr>
+          <w:b/>
+          <w:bCs/>
+          <w:sz w:val="28"/>
+          <w:szCs w:val="28"/>
+          <w:lang w:eastAsia="en-IN" w:bidi="ar-SA"/>
+        </w:rPr>
+      </w:pPr>
+      <w:r>
+        <w:rPr>
+          <w:rFonts w:ascii="Consolas" w:eastAsia="Times New Roman" w:hAnsi="Consolas" w:cs="Times New Roman"/>
+          <w:b/>
+          <w:bCs/>
+          <w:sz w:val="28"/>
+          <w:szCs w:val="28"/>
+          <w:highlight w:val="red"/>
+          <w:lang w:eastAsia="en-IN" w:bidi="ar-SA"/>
+        </w:rPr>
+        <w:lastRenderedPageBreak/>
+        <w:t>#Props in React Component</w:t>
+      </w:r>
+    </w:p>
+    <w:p>
+      <w:pPr>
+        <w:pStyle w:val="ListParagraph"/>
+        <w:numPr>
+          <w:ilvl w:val="0"/>
+          <w:numId w:val="4"/>
+        </w:numPr>
+        <w:rPr>
+          <w:rFonts w:ascii="Consolas" w:eastAsia="Times New Roman" w:hAnsi="Consolas" w:cs="Times New Roman"/>
+          <w:szCs w:val="22"/>
+          <w:lang w:eastAsia="en-IN" w:bidi="ar-SA"/>
+        </w:rPr>
+      </w:pPr>
+      <w:r>
+        <w:rPr>
+          <w:rFonts w:ascii="Consolas" w:eastAsia="Times New Roman" w:hAnsi="Consolas" w:cs="Times New Roman"/>
+          <w:szCs w:val="22"/>
+          <w:lang w:eastAsia="en-IN" w:bidi="ar-SA"/>
+        </w:rPr>
+        <w:t>(</w:t>
+      </w:r>
+      <w:hyperlink r:id="rId30" w:history="1">
+        <w:r>
+          <w:rPr>
+            <w:rStyle w:val="Hyperlink"/>
+            <w:rFonts w:ascii="Consolas" w:eastAsia="Times New Roman" w:hAnsi="Consolas" w:cs="Times New Roman"/>
+            <w:szCs w:val="22"/>
+            <w:lang w:eastAsia="en-IN" w:bidi="ar-SA"/>
+          </w:rPr>
+          <w:t>https://www.simplilearn.com/what-is-reactjs-props-article#:~:text=In%20ReactJS%2C%20the%20props%20are,components%20are%20read%2Donly%20components</w:t>
+        </w:r>
+      </w:hyperlink>
+      <w:r>
+        <w:rPr>
+          <w:rFonts w:ascii="Consolas" w:eastAsia="Times New Roman" w:hAnsi="Consolas" w:cs="Times New Roman"/>
+          <w:szCs w:val="22"/>
+          <w:lang w:eastAsia="en-IN" w:bidi="ar-SA"/>
+        </w:rPr>
+        <w:t xml:space="preserve"> </w:t>
+      </w:r>
+      <w:r>
+        <w:rPr>
+          <w:rFonts w:ascii="Consolas" w:eastAsia="Times New Roman" w:hAnsi="Consolas" w:cs="Times New Roman"/>
+          <w:szCs w:val="22"/>
+          <w:lang w:eastAsia="en-IN" w:bidi="ar-SA"/>
+        </w:rPr>
+        <w:t>)</w:t>
+      </w:r>
+    </w:p>
+    <w:p>
+      <w:pPr>
+        <w:rPr>
+          <w:rFonts w:ascii="Consolas" w:eastAsia="Times New Roman" w:hAnsi="Consolas" w:cs="Times New Roman"/>
+          <w:lang w:eastAsia="en-IN" w:bidi="ar-SA"/>
+        </w:rPr>
+      </w:pPr>
+    </w:p>
+    <w:p>
+      <w:pPr>
+        <w:rPr>
+          <w:rFonts w:ascii="Consolas" w:eastAsia="Times New Roman" w:hAnsi="Consolas" w:cs="Times New Roman"/>
+          <w:b/>
+          <w:bCs/>
+          <w:sz w:val="28"/>
+          <w:szCs w:val="28"/>
+          <w:lang w:eastAsia="en-IN" w:bidi="ar-SA"/>
+        </w:rPr>
+      </w:pPr>
+      <w:r>
+        <w:rPr>
+          <w:rFonts w:ascii="Consolas" w:eastAsia="Times New Roman" w:hAnsi="Consolas" w:cs="Times New Roman"/>
+          <w:b/>
+          <w:bCs/>
+          <w:sz w:val="28"/>
+          <w:szCs w:val="28"/>
+          <w:highlight w:val="red"/>
+          <w:lang w:eastAsia="en-IN" w:bidi="ar-SA"/>
+        </w:rPr>
+        <w:t>#Config Driven UI</w:t>
+      </w:r>
+      <w:r>
+        <w:rPr>
+          <w:rFonts w:ascii="Consolas" w:eastAsia="Times New Roman" w:hAnsi="Consolas" w:cs="Times New Roman"/>
+          <w:b/>
+          <w:bCs/>
+          <w:sz w:val="28"/>
+          <w:szCs w:val="28"/>
+          <w:lang w:eastAsia="en-IN" w:bidi="ar-SA"/>
+        </w:rPr>
+        <w:t xml:space="preserve"> (understand this concept properly)</w:t>
+      </w:r>
+    </w:p>
+    <w:p>
+      <w:pPr>
+        <w:pStyle w:val="ListParagraph"/>
+        <w:numPr>
+          <w:ilvl w:val="0"/>
+          <w:numId w:val="4"/>
+        </w:numPr>
+        <w:rPr>
+          <w:rFonts w:ascii="Consolas" w:eastAsia="Times New Roman" w:hAnsi="Consolas" w:cs="Times New Roman"/>
+          <w:szCs w:val="22"/>
+          <w:lang w:eastAsia="en-IN" w:bidi="ar-SA"/>
+        </w:rPr>
+      </w:pPr>
+      <w:r>
+        <w:rPr>
+          <w:rFonts w:ascii="Consolas" w:eastAsia="Times New Roman" w:hAnsi="Consolas" w:cs="Times New Roman"/>
+          <w:szCs w:val="22"/>
+          <w:lang w:eastAsia="en-IN" w:bidi="ar-SA"/>
+        </w:rPr>
+        <w:t>Configuration-driven UI, also known as config-driven UI or configuration-based UI - When you build real a world application so you want should your website work in many country or many place we control our fontend it is known as using Config-Driven UI . API or Backend Driven which is data Comming from API.</w:t>
+      </w:r>
+    </w:p>
+    <w:p>
+      <w:pPr>
+        <w:pStyle w:val="ListParagraph"/>
+        <w:numPr>
+          <w:ilvl w:val="0"/>
+          <w:numId w:val="4"/>
+        </w:numPr>
+        <w:rPr>
+          <w:rFonts w:ascii="Consolas" w:eastAsia="Times New Roman" w:hAnsi="Consolas" w:cs="Times New Roman"/>
+          <w:szCs w:val="22"/>
+          <w:lang w:eastAsia="en-IN" w:bidi="ar-SA"/>
+        </w:rPr>
+      </w:pPr>
+      <w:r>
+        <w:rPr>
+          <w:rFonts w:ascii="Consolas" w:eastAsia="Times New Roman" w:hAnsi="Consolas" w:cs="Times New Roman"/>
+          <w:szCs w:val="22"/>
+          <w:lang w:eastAsia="en-IN" w:bidi="ar-SA"/>
+        </w:rPr>
+        <w:t>or</w:t>
+      </w:r>
+    </w:p>
+    <w:p>
+      <w:pPr>
+        <w:pStyle w:val="ListParagraph"/>
+        <w:numPr>
+          <w:ilvl w:val="0"/>
+          <w:numId w:val="4"/>
+        </w:numPr>
+        <w:rPr>
+          <w:rFonts w:ascii="Consolas" w:eastAsia="Times New Roman" w:hAnsi="Consolas" w:cs="Times New Roman"/>
+          <w:szCs w:val="22"/>
+          <w:lang w:eastAsia="en-IN" w:bidi="ar-SA"/>
+        </w:rPr>
+      </w:pPr>
+      <w:r>
+        <w:rPr>
+          <w:rFonts w:ascii="Consolas" w:eastAsia="Times New Roman" w:hAnsi="Consolas" w:cs="Times New Roman"/>
+          <w:szCs w:val="22"/>
+          <w:lang w:eastAsia="en-IN" w:bidi="ar-SA"/>
+        </w:rPr>
+        <w:t>In a configuration-driven UI, the layout, styles, and other properties of UI elements are defined in a configuration file or database, which can be easily modified without requiring changes to the codebase. This approach makes it easier to customize the UI for different use cases or user groups, without the need for extensive coding.</w:t>
+      </w:r>
+    </w:p>
+    <w:p>
+      <w:pPr>
+        <w:pStyle w:val="ListParagraph"/>
+        <w:numPr>
+          <w:ilvl w:val="0"/>
+          <w:numId w:val="4"/>
+        </w:numPr>
+        <w:rPr>
+          <w:rFonts w:ascii="Consolas" w:eastAsia="Times New Roman" w:hAnsi="Consolas" w:cs="Times New Roman"/>
+          <w:szCs w:val="22"/>
+          <w:lang w:eastAsia="en-IN" w:bidi="ar-SA"/>
+        </w:rPr>
+      </w:pPr>
+    </w:p>
+    <w:p>
+      <w:pPr>
+        <w:pStyle w:val="ListParagraph"/>
+        <w:numPr>
+          <w:ilvl w:val="0"/>
+          <w:numId w:val="4"/>
+        </w:numPr>
+        <w:rPr>
+          <w:rFonts w:ascii="Consolas" w:eastAsia="Times New Roman" w:hAnsi="Consolas" w:cs="Times New Roman"/>
+          <w:szCs w:val="22"/>
+          <w:lang w:eastAsia="en-IN" w:bidi="ar-SA"/>
+        </w:rPr>
+      </w:pPr>
+      <w:r>
+        <w:rPr>
+          <w:rFonts w:ascii="Consolas" w:eastAsia="Times New Roman" w:hAnsi="Consolas" w:cs="Times New Roman"/>
+          <w:szCs w:val="22"/>
+          <w:lang w:eastAsia="en-IN" w:bidi="ar-SA"/>
+        </w:rPr>
+        <w:t>The configuration file or database may also define the data sources and the data to be displayed in the UI, as well as the interactions and behavior of the UI components. This allows for greater flexibility and adaptability of the UI to different use cases, as the configuration data can be easily modified or replaced without affecting the underlying application logic</w:t>
+      </w:r>
+    </w:p>
+    <w:p>
+      <w:pPr>
+        <w:pStyle w:val="ListParagraph"/>
+        <w:numPr>
+          <w:ilvl w:val="0"/>
+          <w:numId w:val="4"/>
+        </w:numPr>
+        <w:rPr>
+          <w:rFonts w:ascii="Consolas" w:eastAsia="Times New Roman" w:hAnsi="Consolas" w:cs="Times New Roman"/>
+          <w:szCs w:val="22"/>
+          <w:lang w:eastAsia="en-IN" w:bidi="ar-SA"/>
+        </w:rPr>
+      </w:pPr>
+      <w:r>
+        <w:rPr>
+          <w:rFonts w:ascii="Consolas" w:eastAsia="Times New Roman" w:hAnsi="Consolas" w:cs="Times New Roman"/>
+          <w:szCs w:val="22"/>
+          <w:lang w:eastAsia="en-IN" w:bidi="ar-SA"/>
+        </w:rPr>
+        <w:t>(</w:t>
+      </w:r>
+      <w:hyperlink r:id="rId31" w:history="1">
+        <w:r>
+          <w:rPr>
+            <w:rStyle w:val="Hyperlink"/>
+            <w:rFonts w:ascii="Consolas" w:eastAsia="Times New Roman" w:hAnsi="Consolas" w:cs="Times New Roman"/>
+            <w:szCs w:val="22"/>
+            <w:lang w:eastAsia="en-IN" w:bidi="ar-SA"/>
+          </w:rPr>
+          <w:t>https://portal.gitnation.org/contents/config-driven-ui-using-reactjs</w:t>
+        </w:r>
+      </w:hyperlink>
+      <w:r>
+        <w:rPr>
+          <w:rFonts w:ascii="Consolas" w:eastAsia="Times New Roman" w:hAnsi="Consolas" w:cs="Times New Roman"/>
+          <w:szCs w:val="22"/>
+          <w:lang w:eastAsia="en-IN" w:bidi="ar-SA"/>
+        </w:rPr>
+        <w:t>)</w:t>
+      </w:r>
     </w:p>
     <w:p>
       <w:pPr>
@@ -18851,6 +19101,7 @@
           <w:szCs w:val="21"/>
           <w:lang w:eastAsia="en-IN" w:bidi="ar-SA"/>
         </w:rPr>
+        <w:lastRenderedPageBreak/>
         <w:t>. RestaurantContainer</w:t>
       </w:r>
     </w:p>
@@ -19000,13 +19251,1058 @@
     </w:p>
     <w:p>
       <w:pPr>
-        <w:rPr>
-          <w:rFonts w:ascii="Consolas" w:eastAsia="Times New Roman" w:hAnsi="Consolas" w:cs="Times New Roman"/>
-          <w:sz w:val="21"/>
-          <w:szCs w:val="21"/>
-          <w:lang w:eastAsia="en-IN" w:bidi="ar-SA"/>
-        </w:rPr>
-      </w:pPr>
+        <w:shd w:val="clear" w:color="auto" w:fill="272822"/>
+        <w:spacing w:after="0" w:line="285" w:lineRule="atLeast"/>
+        <w:rPr>
+          <w:rFonts w:ascii="Consolas" w:eastAsia="Times New Roman" w:hAnsi="Consolas" w:cs="Times New Roman"/>
+          <w:color w:val="FDFFF1"/>
+          <w:kern w:val="0"/>
+          <w:sz w:val="21"/>
+          <w:szCs w:val="21"/>
+          <w:lang w:eastAsia="en-IN" w:bidi="ar-SA"/>
+          <w14:ligatures w14:val="none"/>
+        </w:rPr>
+      </w:pPr>
+      <w:r>
+        <w:rPr>
+          <w:rFonts w:ascii="Consolas" w:eastAsia="Times New Roman" w:hAnsi="Consolas" w:cs="Times New Roman"/>
+          <w:color w:val="919288"/>
+          <w:kern w:val="0"/>
+          <w:sz w:val="21"/>
+          <w:szCs w:val="21"/>
+          <w:lang w:eastAsia="en-IN" w:bidi="ar-SA"/>
+          <w14:ligatures w14:val="none"/>
+        </w:rPr>
+        <w:t>&lt;</w:t>
+      </w:r>
+      <w:r>
+        <w:rPr>
+          <w:rFonts w:ascii="Consolas" w:eastAsia="Times New Roman" w:hAnsi="Consolas" w:cs="Times New Roman"/>
+          <w:color w:val="F92672"/>
+          <w:kern w:val="0"/>
+          <w:sz w:val="21"/>
+          <w:szCs w:val="21"/>
+          <w:lang w:eastAsia="en-IN" w:bidi="ar-SA"/>
+          <w14:ligatures w14:val="none"/>
+        </w:rPr>
+        <w:t>div</w:t>
+      </w:r>
+      <w:r>
+        <w:rPr>
+          <w:rFonts w:ascii="Consolas" w:eastAsia="Times New Roman" w:hAnsi="Consolas" w:cs="Times New Roman"/>
+          <w:color w:val="FDFFF1"/>
+          <w:kern w:val="0"/>
+          <w:sz w:val="21"/>
+          <w:szCs w:val="21"/>
+          <w:lang w:eastAsia="en-IN" w:bidi="ar-SA"/>
+          <w14:ligatures w14:val="none"/>
+        </w:rPr>
+        <w:t xml:space="preserve"> </w:t>
+      </w:r>
+      <w:r>
+        <w:rPr>
+          <w:rFonts w:ascii="Consolas" w:eastAsia="Times New Roman" w:hAnsi="Consolas" w:cs="Times New Roman"/>
+          <w:i/>
+          <w:iCs/>
+          <w:color w:val="66D9EF"/>
+          <w:kern w:val="0"/>
+          <w:sz w:val="21"/>
+          <w:szCs w:val="21"/>
+          <w:lang w:eastAsia="en-IN" w:bidi="ar-SA"/>
+          <w14:ligatures w14:val="none"/>
+        </w:rPr>
+        <w:t>className</w:t>
+      </w:r>
+      <w:r>
+        <w:rPr>
+          <w:rFonts w:ascii="Consolas" w:eastAsia="Times New Roman" w:hAnsi="Consolas" w:cs="Times New Roman"/>
+          <w:color w:val="F92672"/>
+          <w:kern w:val="0"/>
+          <w:sz w:val="21"/>
+          <w:szCs w:val="21"/>
+          <w:lang w:eastAsia="en-IN" w:bidi="ar-SA"/>
+          <w14:ligatures w14:val="none"/>
+        </w:rPr>
+        <w:t>=</w:t>
+      </w:r>
+      <w:r>
+        <w:rPr>
+          <w:rFonts w:ascii="Consolas" w:eastAsia="Times New Roman" w:hAnsi="Consolas" w:cs="Times New Roman"/>
+          <w:color w:val="919288"/>
+          <w:kern w:val="0"/>
+          <w:sz w:val="21"/>
+          <w:szCs w:val="21"/>
+          <w:lang w:eastAsia="en-IN" w:bidi="ar-SA"/>
+          <w14:ligatures w14:val="none"/>
+        </w:rPr>
+        <w:t>"</w:t>
+      </w:r>
+      <w:r>
+        <w:rPr>
+          <w:rFonts w:ascii="Consolas" w:eastAsia="Times New Roman" w:hAnsi="Consolas" w:cs="Times New Roman"/>
+          <w:color w:val="E6DB74"/>
+          <w:kern w:val="0"/>
+          <w:sz w:val="21"/>
+          <w:szCs w:val="21"/>
+          <w:lang w:eastAsia="en-IN" w:bidi="ar-SA"/>
+          <w14:ligatures w14:val="none"/>
+        </w:rPr>
+        <w:t>res-container</w:t>
+      </w:r>
+      <w:r>
+        <w:rPr>
+          <w:rFonts w:ascii="Consolas" w:eastAsia="Times New Roman" w:hAnsi="Consolas" w:cs="Times New Roman"/>
+          <w:color w:val="919288"/>
+          <w:kern w:val="0"/>
+          <w:sz w:val="21"/>
+          <w:szCs w:val="21"/>
+          <w:lang w:eastAsia="en-IN" w:bidi="ar-SA"/>
+          <w14:ligatures w14:val="none"/>
+        </w:rPr>
+        <w:t>"&gt;</w:t>
+      </w:r>
+    </w:p>
+    <w:p>
+      <w:pPr>
+        <w:shd w:val="clear" w:color="auto" w:fill="272822"/>
+        <w:spacing w:line="285" w:lineRule="atLeast"/>
+        <w:rPr>
+          <w:rFonts w:ascii="Consolas" w:eastAsia="Times New Roman" w:hAnsi="Consolas" w:cs="Times New Roman"/>
+          <w:color w:val="FDFFF1"/>
+          <w:kern w:val="0"/>
+          <w:sz w:val="21"/>
+          <w:szCs w:val="21"/>
+          <w:lang w:eastAsia="en-IN" w:bidi="ar-SA"/>
+          <w14:ligatures w14:val="none"/>
+        </w:rPr>
+      </w:pPr>
+      <w:r>
+        <w:rPr>
+          <w:rFonts w:ascii="Consolas" w:eastAsia="Times New Roman" w:hAnsi="Consolas" w:cs="Times New Roman"/>
+          <w:color w:val="FDFFF1"/>
+          <w:kern w:val="0"/>
+          <w:sz w:val="21"/>
+          <w:szCs w:val="21"/>
+          <w:lang w:eastAsia="en-IN" w:bidi="ar-SA"/>
+          <w14:ligatures w14:val="none"/>
+        </w:rPr>
+        <w:t xml:space="preserve">          </w:t>
+      </w:r>
+      <w:r>
+        <w:rPr>
+          <w:rFonts w:ascii="Consolas" w:eastAsia="Times New Roman" w:hAnsi="Consolas" w:cs="Times New Roman"/>
+          <w:color w:val="FD971F"/>
+          <w:kern w:val="0"/>
+          <w:sz w:val="21"/>
+          <w:szCs w:val="21"/>
+          <w:lang w:eastAsia="en-IN" w:bidi="ar-SA"/>
+          <w14:ligatures w14:val="none"/>
+        </w:rPr>
+        <w:t>{</w:t>
+      </w:r>
+      <w:r>
+        <w:rPr>
+          <w:rFonts w:ascii="Consolas" w:eastAsia="Times New Roman" w:hAnsi="Consolas" w:cs="Times New Roman"/>
+          <w:color w:val="FDFFF1"/>
+          <w:kern w:val="0"/>
+          <w:sz w:val="21"/>
+          <w:szCs w:val="21"/>
+          <w:lang w:eastAsia="en-IN" w:bidi="ar-SA"/>
+          <w14:ligatures w14:val="none"/>
+        </w:rPr>
+        <w:t xml:space="preserve"> resList</w:t>
+      </w:r>
+      <w:r>
+        <w:rPr>
+          <w:rFonts w:ascii="Consolas" w:eastAsia="Times New Roman" w:hAnsi="Consolas" w:cs="Times New Roman"/>
+          <w:color w:val="919288"/>
+          <w:kern w:val="0"/>
+          <w:sz w:val="21"/>
+          <w:szCs w:val="21"/>
+          <w:lang w:eastAsia="en-IN" w:bidi="ar-SA"/>
+          <w14:ligatures w14:val="none"/>
+        </w:rPr>
+        <w:t>.</w:t>
+      </w:r>
+      <w:r>
+        <w:rPr>
+          <w:rFonts w:ascii="Consolas" w:eastAsia="Times New Roman" w:hAnsi="Consolas" w:cs="Times New Roman"/>
+          <w:color w:val="A6E22E"/>
+          <w:kern w:val="0"/>
+          <w:sz w:val="21"/>
+          <w:szCs w:val="21"/>
+          <w:lang w:eastAsia="en-IN" w:bidi="ar-SA"/>
+          <w14:ligatures w14:val="none"/>
+        </w:rPr>
+        <w:t>map</w:t>
+      </w:r>
+      <w:r>
+        <w:rPr>
+          <w:rFonts w:ascii="Consolas" w:eastAsia="Times New Roman" w:hAnsi="Consolas" w:cs="Times New Roman"/>
+          <w:color w:val="919288"/>
+          <w:kern w:val="0"/>
+          <w:sz w:val="21"/>
+          <w:szCs w:val="21"/>
+          <w:lang w:eastAsia="en-IN" w:bidi="ar-SA"/>
+          <w14:ligatures w14:val="none"/>
+        </w:rPr>
+        <w:t>(</w:t>
+      </w:r>
+      <w:r>
+        <w:rPr>
+          <w:rFonts w:ascii="Consolas" w:eastAsia="Times New Roman" w:hAnsi="Consolas" w:cs="Times New Roman"/>
+          <w:color w:val="FDFFF1"/>
+          <w:kern w:val="0"/>
+          <w:sz w:val="21"/>
+          <w:szCs w:val="21"/>
+          <w:lang w:eastAsia="en-IN" w:bidi="ar-SA"/>
+          <w14:ligatures w14:val="none"/>
+        </w:rPr>
+        <w:t xml:space="preserve"> </w:t>
+      </w:r>
+      <w:r>
+        <w:rPr>
+          <w:rFonts w:ascii="Consolas" w:eastAsia="Times New Roman" w:hAnsi="Consolas" w:cs="Times New Roman"/>
+          <w:color w:val="919288"/>
+          <w:kern w:val="0"/>
+          <w:sz w:val="21"/>
+          <w:szCs w:val="21"/>
+          <w:lang w:eastAsia="en-IN" w:bidi="ar-SA"/>
+          <w14:ligatures w14:val="none"/>
+        </w:rPr>
+        <w:t>(</w:t>
+      </w:r>
+      <w:r>
+        <w:rPr>
+          <w:rFonts w:ascii="Consolas" w:eastAsia="Times New Roman" w:hAnsi="Consolas" w:cs="Times New Roman"/>
+          <w:i/>
+          <w:iCs/>
+          <w:color w:val="FD971F"/>
+          <w:kern w:val="0"/>
+          <w:sz w:val="21"/>
+          <w:szCs w:val="21"/>
+          <w:lang w:eastAsia="en-IN" w:bidi="ar-SA"/>
+          <w14:ligatures w14:val="none"/>
+        </w:rPr>
+        <w:t>restaurant</w:t>
+      </w:r>
+      <w:r>
+        <w:rPr>
+          <w:rFonts w:ascii="Consolas" w:eastAsia="Times New Roman" w:hAnsi="Consolas" w:cs="Times New Roman"/>
+          <w:color w:val="919288"/>
+          <w:kern w:val="0"/>
+          <w:sz w:val="21"/>
+          <w:szCs w:val="21"/>
+          <w:lang w:eastAsia="en-IN" w:bidi="ar-SA"/>
+          <w14:ligatures w14:val="none"/>
+        </w:rPr>
+        <w:t>)</w:t>
+      </w:r>
+      <w:r>
+        <w:rPr>
+          <w:rFonts w:ascii="Consolas" w:eastAsia="Times New Roman" w:hAnsi="Consolas" w:cs="Times New Roman"/>
+          <w:color w:val="FDFFF1"/>
+          <w:kern w:val="0"/>
+          <w:sz w:val="21"/>
+          <w:szCs w:val="21"/>
+          <w:lang w:eastAsia="en-IN" w:bidi="ar-SA"/>
+          <w14:ligatures w14:val="none"/>
+        </w:rPr>
+        <w:t xml:space="preserve"> </w:t>
+      </w:r>
+      <w:r>
+        <w:rPr>
+          <w:rFonts w:ascii="Consolas" w:eastAsia="Times New Roman" w:hAnsi="Consolas" w:cs="Times New Roman"/>
+          <w:color w:val="F92672"/>
+          <w:kern w:val="0"/>
+          <w:sz w:val="21"/>
+          <w:szCs w:val="21"/>
+          <w:lang w:eastAsia="en-IN" w:bidi="ar-SA"/>
+          <w14:ligatures w14:val="none"/>
+        </w:rPr>
+        <w:t>=&gt;</w:t>
+      </w:r>
+      <w:r>
+        <w:rPr>
+          <w:rFonts w:ascii="Consolas" w:eastAsia="Times New Roman" w:hAnsi="Consolas" w:cs="Times New Roman"/>
+          <w:color w:val="FDFFF1"/>
+          <w:kern w:val="0"/>
+          <w:sz w:val="21"/>
+          <w:szCs w:val="21"/>
+          <w:lang w:eastAsia="en-IN" w:bidi="ar-SA"/>
+          <w14:ligatures w14:val="none"/>
+        </w:rPr>
+        <w:t xml:space="preserve"> </w:t>
+      </w:r>
+      <w:r>
+        <w:rPr>
+          <w:rFonts w:ascii="Consolas" w:eastAsia="Times New Roman" w:hAnsi="Consolas" w:cs="Times New Roman"/>
+          <w:color w:val="919288"/>
+          <w:kern w:val="0"/>
+          <w:sz w:val="21"/>
+          <w:szCs w:val="21"/>
+          <w:lang w:eastAsia="en-IN" w:bidi="ar-SA"/>
+          <w14:ligatures w14:val="none"/>
+        </w:rPr>
+        <w:t>(</w:t>
+      </w:r>
+      <w:r>
+        <w:rPr>
+          <w:rFonts w:ascii="Consolas" w:eastAsia="Times New Roman" w:hAnsi="Consolas" w:cs="Times New Roman"/>
+          <w:color w:val="FDFFF1"/>
+          <w:kern w:val="0"/>
+          <w:sz w:val="21"/>
+          <w:szCs w:val="21"/>
+          <w:lang w:eastAsia="en-IN" w:bidi="ar-SA"/>
+          <w14:ligatures w14:val="none"/>
+        </w:rPr>
+        <w:t xml:space="preserve"> </w:t>
+      </w:r>
+      <w:r>
+        <w:rPr>
+          <w:rFonts w:ascii="Consolas" w:eastAsia="Times New Roman" w:hAnsi="Consolas" w:cs="Times New Roman"/>
+          <w:color w:val="919288"/>
+          <w:kern w:val="0"/>
+          <w:sz w:val="21"/>
+          <w:szCs w:val="21"/>
+          <w:lang w:eastAsia="en-IN" w:bidi="ar-SA"/>
+          <w14:ligatures w14:val="none"/>
+        </w:rPr>
+        <w:t>&lt;</w:t>
+      </w:r>
+      <w:r>
+        <w:rPr>
+          <w:rFonts w:ascii="Consolas" w:eastAsia="Times New Roman" w:hAnsi="Consolas" w:cs="Times New Roman"/>
+          <w:color w:val="F92672"/>
+          <w:kern w:val="0"/>
+          <w:sz w:val="21"/>
+          <w:szCs w:val="21"/>
+          <w:lang w:eastAsia="en-IN" w:bidi="ar-SA"/>
+          <w14:ligatures w14:val="none"/>
+        </w:rPr>
+        <w:t>RestaurantCard</w:t>
+      </w:r>
+      <w:r>
+        <w:rPr>
+          <w:rFonts w:ascii="Consolas" w:eastAsia="Times New Roman" w:hAnsi="Consolas" w:cs="Times New Roman"/>
+          <w:color w:val="FDFFF1"/>
+          <w:kern w:val="0"/>
+          <w:sz w:val="21"/>
+          <w:szCs w:val="21"/>
+          <w:lang w:eastAsia="en-IN" w:bidi="ar-SA"/>
+          <w14:ligatures w14:val="none"/>
+        </w:rPr>
+        <w:t xml:space="preserve"> </w:t>
+      </w:r>
+      <w:r>
+        <w:rPr>
+          <w:rFonts w:ascii="Consolas" w:eastAsia="Times New Roman" w:hAnsi="Consolas" w:cs="Times New Roman"/>
+          <w:i/>
+          <w:iCs/>
+          <w:color w:val="66D9EF"/>
+          <w:kern w:val="0"/>
+          <w:sz w:val="21"/>
+          <w:szCs w:val="21"/>
+          <w:lang w:eastAsia="en-IN" w:bidi="ar-SA"/>
+          <w14:ligatures w14:val="none"/>
+        </w:rPr>
+        <w:t>key</w:t>
+      </w:r>
+      <w:r>
+        <w:rPr>
+          <w:rFonts w:ascii="Consolas" w:eastAsia="Times New Roman" w:hAnsi="Consolas" w:cs="Times New Roman"/>
+          <w:color w:val="F92672"/>
+          <w:kern w:val="0"/>
+          <w:sz w:val="21"/>
+          <w:szCs w:val="21"/>
+          <w:lang w:eastAsia="en-IN" w:bidi="ar-SA"/>
+          <w14:ligatures w14:val="none"/>
+        </w:rPr>
+        <w:t>=</w:t>
+      </w:r>
+      <w:r>
+        <w:rPr>
+          <w:rFonts w:ascii="Consolas" w:eastAsia="Times New Roman" w:hAnsi="Consolas" w:cs="Times New Roman"/>
+          <w:color w:val="FD971F"/>
+          <w:kern w:val="0"/>
+          <w:sz w:val="21"/>
+          <w:szCs w:val="21"/>
+          <w:lang w:eastAsia="en-IN" w:bidi="ar-SA"/>
+          <w14:ligatures w14:val="none"/>
+        </w:rPr>
+        <w:t>{</w:t>
+      </w:r>
+      <w:r>
+        <w:rPr>
+          <w:rFonts w:ascii="Consolas" w:eastAsia="Times New Roman" w:hAnsi="Consolas" w:cs="Times New Roman"/>
+          <w:color w:val="FDFFF1"/>
+          <w:kern w:val="0"/>
+          <w:sz w:val="21"/>
+          <w:szCs w:val="21"/>
+          <w:lang w:eastAsia="en-IN" w:bidi="ar-SA"/>
+          <w14:ligatures w14:val="none"/>
+        </w:rPr>
+        <w:t>restaurant</w:t>
+      </w:r>
+      <w:r>
+        <w:rPr>
+          <w:rFonts w:ascii="Consolas" w:eastAsia="Times New Roman" w:hAnsi="Consolas" w:cs="Times New Roman"/>
+          <w:color w:val="919288"/>
+          <w:kern w:val="0"/>
+          <w:sz w:val="21"/>
+          <w:szCs w:val="21"/>
+          <w:lang w:eastAsia="en-IN" w:bidi="ar-SA"/>
+          <w14:ligatures w14:val="none"/>
+        </w:rPr>
+        <w:t>.</w:t>
+      </w:r>
+      <w:r>
+        <w:rPr>
+          <w:rFonts w:ascii="Consolas" w:eastAsia="Times New Roman" w:hAnsi="Consolas" w:cs="Times New Roman"/>
+          <w:color w:val="FDFFF1"/>
+          <w:kern w:val="0"/>
+          <w:sz w:val="21"/>
+          <w:szCs w:val="21"/>
+          <w:lang w:eastAsia="en-IN" w:bidi="ar-SA"/>
+          <w14:ligatures w14:val="none"/>
+        </w:rPr>
+        <w:t>data</w:t>
+      </w:r>
+      <w:r>
+        <w:rPr>
+          <w:rFonts w:ascii="Consolas" w:eastAsia="Times New Roman" w:hAnsi="Consolas" w:cs="Times New Roman"/>
+          <w:color w:val="919288"/>
+          <w:kern w:val="0"/>
+          <w:sz w:val="21"/>
+          <w:szCs w:val="21"/>
+          <w:lang w:eastAsia="en-IN" w:bidi="ar-SA"/>
+          <w14:ligatures w14:val="none"/>
+        </w:rPr>
+        <w:t>.</w:t>
+      </w:r>
+      <w:r>
+        <w:rPr>
+          <w:rFonts w:ascii="Consolas" w:eastAsia="Times New Roman" w:hAnsi="Consolas" w:cs="Times New Roman"/>
+          <w:color w:val="FDFFF1"/>
+          <w:kern w:val="0"/>
+          <w:sz w:val="21"/>
+          <w:szCs w:val="21"/>
+          <w:lang w:eastAsia="en-IN" w:bidi="ar-SA"/>
+          <w14:ligatures w14:val="none"/>
+        </w:rPr>
+        <w:t>id</w:t>
+      </w:r>
+      <w:r>
+        <w:rPr>
+          <w:rFonts w:ascii="Consolas" w:eastAsia="Times New Roman" w:hAnsi="Consolas" w:cs="Times New Roman"/>
+          <w:color w:val="FD971F"/>
+          <w:kern w:val="0"/>
+          <w:sz w:val="21"/>
+          <w:szCs w:val="21"/>
+          <w:lang w:eastAsia="en-IN" w:bidi="ar-SA"/>
+          <w14:ligatures w14:val="none"/>
+        </w:rPr>
+        <w:t>}</w:t>
+      </w:r>
+      <w:r>
+        <w:rPr>
+          <w:rFonts w:ascii="Consolas" w:eastAsia="Times New Roman" w:hAnsi="Consolas" w:cs="Times New Roman"/>
+          <w:color w:val="FDFFF1"/>
+          <w:kern w:val="0"/>
+          <w:sz w:val="21"/>
+          <w:szCs w:val="21"/>
+          <w:lang w:eastAsia="en-IN" w:bidi="ar-SA"/>
+          <w14:ligatures w14:val="none"/>
+        </w:rPr>
+        <w:t xml:space="preserve"> </w:t>
+      </w:r>
+      <w:r>
+        <w:rPr>
+          <w:rFonts w:ascii="Consolas" w:eastAsia="Times New Roman" w:hAnsi="Consolas" w:cs="Times New Roman"/>
+          <w:i/>
+          <w:iCs/>
+          <w:color w:val="66D9EF"/>
+          <w:kern w:val="0"/>
+          <w:sz w:val="21"/>
+          <w:szCs w:val="21"/>
+          <w:lang w:eastAsia="en-IN" w:bidi="ar-SA"/>
+          <w14:ligatures w14:val="none"/>
+        </w:rPr>
+        <w:t>resData</w:t>
+      </w:r>
+      <w:r>
+        <w:rPr>
+          <w:rFonts w:ascii="Consolas" w:eastAsia="Times New Roman" w:hAnsi="Consolas" w:cs="Times New Roman"/>
+          <w:color w:val="F92672"/>
+          <w:kern w:val="0"/>
+          <w:sz w:val="21"/>
+          <w:szCs w:val="21"/>
+          <w:lang w:eastAsia="en-IN" w:bidi="ar-SA"/>
+          <w14:ligatures w14:val="none"/>
+        </w:rPr>
+        <w:t>=</w:t>
+      </w:r>
+      <w:r>
+        <w:rPr>
+          <w:rFonts w:ascii="Consolas" w:eastAsia="Times New Roman" w:hAnsi="Consolas" w:cs="Times New Roman"/>
+          <w:color w:val="FD971F"/>
+          <w:kern w:val="0"/>
+          <w:sz w:val="21"/>
+          <w:szCs w:val="21"/>
+          <w:lang w:eastAsia="en-IN" w:bidi="ar-SA"/>
+          <w14:ligatures w14:val="none"/>
+        </w:rPr>
+        <w:t>{</w:t>
+      </w:r>
+      <w:r>
+        <w:rPr>
+          <w:rFonts w:ascii="Consolas" w:eastAsia="Times New Roman" w:hAnsi="Consolas" w:cs="Times New Roman"/>
+          <w:color w:val="FDFFF1"/>
+          <w:kern w:val="0"/>
+          <w:sz w:val="21"/>
+          <w:szCs w:val="21"/>
+          <w:lang w:eastAsia="en-IN" w:bidi="ar-SA"/>
+          <w14:ligatures w14:val="none"/>
+        </w:rPr>
+        <w:t>restaurant</w:t>
+      </w:r>
+      <w:r>
+        <w:rPr>
+          <w:rFonts w:ascii="Consolas" w:eastAsia="Times New Roman" w:hAnsi="Consolas" w:cs="Times New Roman"/>
+          <w:color w:val="FD971F"/>
+          <w:kern w:val="0"/>
+          <w:sz w:val="21"/>
+          <w:szCs w:val="21"/>
+          <w:lang w:eastAsia="en-IN" w:bidi="ar-SA"/>
+          <w14:ligatures w14:val="none"/>
+        </w:rPr>
+        <w:t>}</w:t>
+      </w:r>
+      <w:r>
+        <w:rPr>
+          <w:rFonts w:ascii="Consolas" w:eastAsia="Times New Roman" w:hAnsi="Consolas" w:cs="Times New Roman"/>
+          <w:color w:val="FDFFF1"/>
+          <w:kern w:val="0"/>
+          <w:sz w:val="21"/>
+          <w:szCs w:val="21"/>
+          <w:lang w:eastAsia="en-IN" w:bidi="ar-SA"/>
+          <w14:ligatures w14:val="none"/>
+        </w:rPr>
+        <w:t xml:space="preserve"> </w:t>
+      </w:r>
+      <w:r>
+        <w:rPr>
+          <w:rFonts w:ascii="Consolas" w:eastAsia="Times New Roman" w:hAnsi="Consolas" w:cs="Times New Roman"/>
+          <w:color w:val="919288"/>
+          <w:kern w:val="0"/>
+          <w:sz w:val="21"/>
+          <w:szCs w:val="21"/>
+          <w:lang w:eastAsia="en-IN" w:bidi="ar-SA"/>
+          <w14:ligatures w14:val="none"/>
+        </w:rPr>
+        <w:t>/&gt;</w:t>
+      </w:r>
+      <w:r>
+        <w:rPr>
+          <w:rFonts w:ascii="Consolas" w:eastAsia="Times New Roman" w:hAnsi="Consolas" w:cs="Times New Roman"/>
+          <w:color w:val="FDFFF1"/>
+          <w:kern w:val="0"/>
+          <w:sz w:val="21"/>
+          <w:szCs w:val="21"/>
+          <w:lang w:eastAsia="en-IN" w:bidi="ar-SA"/>
+          <w14:ligatures w14:val="none"/>
+        </w:rPr>
+        <w:t xml:space="preserve"> </w:t>
+      </w:r>
+      <w:r>
+        <w:rPr>
+          <w:rFonts w:ascii="Consolas" w:eastAsia="Times New Roman" w:hAnsi="Consolas" w:cs="Times New Roman"/>
+          <w:color w:val="919288"/>
+          <w:kern w:val="0"/>
+          <w:sz w:val="21"/>
+          <w:szCs w:val="21"/>
+          <w:lang w:eastAsia="en-IN" w:bidi="ar-SA"/>
+          <w14:ligatures w14:val="none"/>
+        </w:rPr>
+        <w:t>)</w:t>
+      </w:r>
+      <w:r>
+        <w:rPr>
+          <w:rFonts w:ascii="Consolas" w:eastAsia="Times New Roman" w:hAnsi="Consolas" w:cs="Times New Roman"/>
+          <w:color w:val="FDFFF1"/>
+          <w:kern w:val="0"/>
+          <w:sz w:val="21"/>
+          <w:szCs w:val="21"/>
+          <w:lang w:eastAsia="en-IN" w:bidi="ar-SA"/>
+          <w14:ligatures w14:val="none"/>
+        </w:rPr>
+        <w:t xml:space="preserve"> </w:t>
+      </w:r>
+      <w:r>
+        <w:rPr>
+          <w:rFonts w:ascii="Consolas" w:eastAsia="Times New Roman" w:hAnsi="Consolas" w:cs="Times New Roman"/>
+          <w:color w:val="919288"/>
+          <w:kern w:val="0"/>
+          <w:sz w:val="21"/>
+          <w:szCs w:val="21"/>
+          <w:lang w:eastAsia="en-IN" w:bidi="ar-SA"/>
+          <w14:ligatures w14:val="none"/>
+        </w:rPr>
+        <w:t>)</w:t>
+      </w:r>
+      <w:r>
+        <w:rPr>
+          <w:rFonts w:ascii="Consolas" w:eastAsia="Times New Roman" w:hAnsi="Consolas" w:cs="Times New Roman"/>
+          <w:color w:val="FDFFF1"/>
+          <w:kern w:val="0"/>
+          <w:sz w:val="21"/>
+          <w:szCs w:val="21"/>
+          <w:lang w:eastAsia="en-IN" w:bidi="ar-SA"/>
+          <w14:ligatures w14:val="none"/>
+        </w:rPr>
+        <w:t xml:space="preserve"> </w:t>
+      </w:r>
+      <w:r>
+        <w:rPr>
+          <w:rFonts w:ascii="Consolas" w:eastAsia="Times New Roman" w:hAnsi="Consolas" w:cs="Times New Roman"/>
+          <w:color w:val="FD971F"/>
+          <w:kern w:val="0"/>
+          <w:sz w:val="21"/>
+          <w:szCs w:val="21"/>
+          <w:lang w:eastAsia="en-IN" w:bidi="ar-SA"/>
+          <w14:ligatures w14:val="none"/>
+        </w:rPr>
+        <w:t>}</w:t>
+      </w:r>
+    </w:p>
+    <w:p>
+      <w:pPr>
+        <w:shd w:val="clear" w:color="auto" w:fill="272822"/>
+        <w:spacing w:after="0" w:line="285" w:lineRule="atLeast"/>
+        <w:rPr>
+          <w:rFonts w:ascii="Consolas" w:eastAsia="Times New Roman" w:hAnsi="Consolas" w:cs="Times New Roman"/>
+          <w:color w:val="FDFFF1"/>
+          <w:kern w:val="0"/>
+          <w:sz w:val="21"/>
+          <w:szCs w:val="21"/>
+          <w:lang w:eastAsia="en-IN" w:bidi="ar-SA"/>
+          <w14:ligatures w14:val="none"/>
+        </w:rPr>
+      </w:pPr>
+      <w:r>
+        <w:rPr>
+          <w:rFonts w:ascii="Consolas" w:eastAsia="Times New Roman" w:hAnsi="Consolas" w:cs="Times New Roman"/>
+          <w:color w:val="919288"/>
+          <w:kern w:val="0"/>
+          <w:sz w:val="21"/>
+          <w:szCs w:val="21"/>
+          <w:lang w:eastAsia="en-IN" w:bidi="ar-SA"/>
+          <w14:ligatures w14:val="none"/>
+        </w:rPr>
+        <w:t>&lt;/</w:t>
+      </w:r>
+      <w:r>
+        <w:rPr>
+          <w:rFonts w:ascii="Consolas" w:eastAsia="Times New Roman" w:hAnsi="Consolas" w:cs="Times New Roman"/>
+          <w:color w:val="F92672"/>
+          <w:kern w:val="0"/>
+          <w:sz w:val="21"/>
+          <w:szCs w:val="21"/>
+          <w:lang w:eastAsia="en-IN" w:bidi="ar-SA"/>
+          <w14:ligatures w14:val="none"/>
+        </w:rPr>
+        <w:t>div</w:t>
+      </w:r>
+      <w:r>
+        <w:rPr>
+          <w:rFonts w:ascii="Consolas" w:eastAsia="Times New Roman" w:hAnsi="Consolas" w:cs="Times New Roman"/>
+          <w:color w:val="919288"/>
+          <w:kern w:val="0"/>
+          <w:sz w:val="21"/>
+          <w:szCs w:val="21"/>
+          <w:lang w:eastAsia="en-IN" w:bidi="ar-SA"/>
+          <w14:ligatures w14:val="none"/>
+        </w:rPr>
+        <w:t>&gt;</w:t>
+      </w:r>
+    </w:p>
+    <w:p>
+      <w:pPr>
+        <w:rPr>
+          <w:rFonts w:ascii="Consolas" w:eastAsia="Times New Roman" w:hAnsi="Consolas" w:cs="Times New Roman"/>
+          <w:sz w:val="21"/>
+          <w:szCs w:val="21"/>
+          <w:lang w:eastAsia="en-IN" w:bidi="ar-SA"/>
+        </w:rPr>
+      </w:pPr>
+    </w:p>
+    <w:p>
+      <w:pPr>
+        <w:pStyle w:val="ListParagraph"/>
+        <w:numPr>
+          <w:ilvl w:val="0"/>
+          <w:numId w:val="4"/>
+        </w:numPr>
+        <w:rPr>
+          <w:rFonts w:ascii="Consolas" w:eastAsia="Times New Roman" w:hAnsi="Consolas" w:cs="Times New Roman"/>
+          <w:sz w:val="21"/>
+          <w:szCs w:val="21"/>
+          <w:lang w:eastAsia="en-IN" w:bidi="ar-SA"/>
+        </w:rPr>
+      </w:pPr>
+      <w:r>
+        <w:rPr>
+          <w:rFonts w:ascii="Consolas" w:eastAsia="Times New Roman" w:hAnsi="Consolas" w:cs="Times New Roman"/>
+          <w:color w:val="00B0F0"/>
+          <w:sz w:val="21"/>
+          <w:szCs w:val="21"/>
+          <w:lang w:eastAsia="en-IN" w:bidi="ar-SA"/>
+        </w:rPr>
+        <w:t xml:space="preserve">resList.map </w:t>
+      </w:r>
+      <w:r>
+        <w:rPr>
+          <w:rFonts w:ascii="Consolas" w:eastAsia="Times New Roman" w:hAnsi="Consolas" w:cs="Times New Roman"/>
+          <w:sz w:val="21"/>
+          <w:szCs w:val="21"/>
+          <w:lang w:eastAsia="en-IN" w:bidi="ar-SA"/>
+        </w:rPr>
+        <w:t>function then this map function basically takes</w:t>
+      </w:r>
+    </w:p>
+    <w:p>
+      <w:pPr>
+        <w:pStyle w:val="ListParagraph"/>
+        <w:numPr>
+          <w:ilvl w:val="0"/>
+          <w:numId w:val="4"/>
+        </w:numPr>
+        <w:rPr>
+          <w:rFonts w:ascii="Consolas" w:eastAsia="Times New Roman" w:hAnsi="Consolas" w:cs="Times New Roman"/>
+          <w:sz w:val="21"/>
+          <w:szCs w:val="21"/>
+          <w:lang w:eastAsia="en-IN" w:bidi="ar-SA"/>
+        </w:rPr>
+      </w:pPr>
+      <w:r>
+        <w:rPr>
+          <w:rFonts w:ascii="Consolas" w:eastAsia="Times New Roman" w:hAnsi="Consolas" w:cs="Times New Roman"/>
+          <w:sz w:val="21"/>
+          <w:szCs w:val="21"/>
+          <w:lang w:eastAsia="en-IN" w:bidi="ar-SA"/>
+        </w:rPr>
+        <w:t>restList</w:t>
+      </w:r>
+      <w:r>
+        <w:rPr>
+          <w:rFonts w:ascii="Consolas" w:eastAsia="Times New Roman" w:hAnsi="Consolas" w:cs="Times New Roman"/>
+          <w:sz w:val="21"/>
+          <w:szCs w:val="21"/>
+          <w:lang w:eastAsia="en-IN" w:bidi="ar-SA"/>
+        </w:rPr>
+        <w:t xml:space="preserve"> is an array</w:t>
+      </w:r>
+      <w:r>
+        <w:rPr>
+          <w:rFonts w:ascii="Consolas" w:eastAsia="Times New Roman" w:hAnsi="Consolas" w:cs="Times New Roman"/>
+          <w:sz w:val="21"/>
+          <w:szCs w:val="21"/>
+          <w:lang w:eastAsia="en-IN" w:bidi="ar-SA"/>
+        </w:rPr>
+        <w:t xml:space="preserve"> so it will Loop over all of these restaurants. </w:t>
+      </w:r>
+    </w:p>
+    <w:p>
+      <w:pPr>
+        <w:pStyle w:val="ListParagraph"/>
+        <w:numPr>
+          <w:ilvl w:val="0"/>
+          <w:numId w:val="4"/>
+        </w:numPr>
+        <w:rPr>
+          <w:rFonts w:ascii="Consolas" w:eastAsia="Times New Roman" w:hAnsi="Consolas" w:cs="Times New Roman"/>
+          <w:sz w:val="21"/>
+          <w:szCs w:val="21"/>
+          <w:lang w:eastAsia="en-IN" w:bidi="ar-SA"/>
+        </w:rPr>
+      </w:pPr>
+      <w:r>
+        <w:rPr>
+          <w:rFonts w:ascii="Consolas" w:eastAsia="Times New Roman" w:hAnsi="Consolas" w:cs="Times New Roman"/>
+          <w:sz w:val="21"/>
+          <w:szCs w:val="21"/>
+          <w:lang w:eastAsia="en-IN" w:bidi="ar-SA"/>
+        </w:rPr>
+        <w:t xml:space="preserve">so for each restaurant we have to return a </w:t>
+      </w:r>
+      <w:r>
+        <w:rPr>
+          <w:rFonts w:ascii="Consolas" w:eastAsia="Times New Roman" w:hAnsi="Consolas" w:cs="Times New Roman"/>
+          <w:color w:val="AE1298"/>
+          <w:sz w:val="21"/>
+          <w:szCs w:val="21"/>
+          <w:lang w:eastAsia="en-IN" w:bidi="ar-SA"/>
+        </w:rPr>
+        <w:t>RestaurantCard</w:t>
+      </w:r>
+    </w:p>
+    <w:p>
+      <w:pPr>
+        <w:pStyle w:val="ListParagraph"/>
+        <w:numPr>
+          <w:ilvl w:val="0"/>
+          <w:numId w:val="4"/>
+        </w:numPr>
+        <w:rPr>
+          <w:rFonts w:ascii="Consolas" w:eastAsia="Times New Roman" w:hAnsi="Consolas" w:cs="Times New Roman"/>
+          <w:sz w:val="21"/>
+          <w:szCs w:val="21"/>
+          <w:lang w:eastAsia="en-IN" w:bidi="ar-SA"/>
+        </w:rPr>
+      </w:pPr>
+      <w:r>
+        <w:rPr>
+          <w:rFonts w:ascii="Consolas" w:eastAsia="Times New Roman" w:hAnsi="Consolas" w:cs="Times New Roman"/>
+          <w:sz w:val="21"/>
+          <w:szCs w:val="21"/>
+          <w:lang w:eastAsia="en-IN" w:bidi="ar-SA"/>
+        </w:rPr>
+        <w:t xml:space="preserve">we are passing dynamically data into this RestaurantCard </w:t>
+      </w:r>
+      <w:r>
+        <w:rPr>
+          <w:rFonts w:ascii="Consolas" w:eastAsia="Times New Roman" w:hAnsi="Consolas" w:cs="Times New Roman"/>
+          <w:i/>
+          <w:iCs/>
+          <w:color w:val="C00000"/>
+          <w:kern w:val="0"/>
+          <w:sz w:val="21"/>
+          <w:szCs w:val="21"/>
+          <w:lang w:eastAsia="en-IN" w:bidi="ar-SA"/>
+          <w14:ligatures w14:val="none"/>
+        </w:rPr>
+        <w:t>resData</w:t>
+      </w:r>
+      <w:r>
+        <w:rPr>
+          <w:rFonts w:ascii="Consolas" w:eastAsia="Times New Roman" w:hAnsi="Consolas" w:cs="Times New Roman"/>
+          <w:color w:val="F92672"/>
+          <w:kern w:val="0"/>
+          <w:sz w:val="21"/>
+          <w:szCs w:val="21"/>
+          <w:lang w:eastAsia="en-IN" w:bidi="ar-SA"/>
+          <w14:ligatures w14:val="none"/>
+        </w:rPr>
+        <w:t>=</w:t>
+      </w:r>
+      <w:r>
+        <w:rPr>
+          <w:rFonts w:ascii="Consolas" w:eastAsia="Times New Roman" w:hAnsi="Consolas" w:cs="Times New Roman"/>
+          <w:color w:val="FD971F"/>
+          <w:kern w:val="0"/>
+          <w:sz w:val="21"/>
+          <w:szCs w:val="21"/>
+          <w:lang w:eastAsia="en-IN" w:bidi="ar-SA"/>
+          <w14:ligatures w14:val="none"/>
+        </w:rPr>
+        <w:t>{</w:t>
+      </w:r>
+      <w:r>
+        <w:rPr>
+          <w:rFonts w:ascii="Consolas" w:eastAsia="Times New Roman" w:hAnsi="Consolas" w:cs="Times New Roman"/>
+          <w:color w:val="7030A0"/>
+          <w:kern w:val="0"/>
+          <w:sz w:val="21"/>
+          <w:szCs w:val="21"/>
+          <w:lang w:eastAsia="en-IN" w:bidi="ar-SA"/>
+          <w14:ligatures w14:val="none"/>
+        </w:rPr>
+        <w:t>restaurant</w:t>
+      </w:r>
+      <w:r>
+        <w:rPr>
+          <w:rFonts w:ascii="Consolas" w:eastAsia="Times New Roman" w:hAnsi="Consolas" w:cs="Times New Roman"/>
+          <w:color w:val="FD971F"/>
+          <w:kern w:val="0"/>
+          <w:sz w:val="21"/>
+          <w:szCs w:val="21"/>
+          <w:lang w:eastAsia="en-IN" w:bidi="ar-SA"/>
+          <w14:ligatures w14:val="none"/>
+        </w:rPr>
+        <w:t>}</w:t>
+      </w:r>
+    </w:p>
+    <w:p>
+      <w:pPr>
+        <w:pStyle w:val="ListParagraph"/>
+        <w:numPr>
+          <w:ilvl w:val="0"/>
+          <w:numId w:val="4"/>
+        </w:numPr>
+        <w:rPr>
+          <w:rFonts w:ascii="Consolas" w:eastAsia="Times New Roman" w:hAnsi="Consolas" w:cs="Times New Roman"/>
+          <w:b/>
+          <w:bCs/>
+          <w:i/>
+          <w:iCs/>
+          <w:color w:val="00B050"/>
+          <w:sz w:val="21"/>
+          <w:szCs w:val="21"/>
+          <w:lang w:eastAsia="en-IN" w:bidi="ar-SA"/>
+        </w:rPr>
+      </w:pPr>
+      <w:r>
+        <w:rPr>
+          <w:rFonts w:ascii="Consolas" w:eastAsia="Times New Roman" w:hAnsi="Consolas" w:cs="Times New Roman"/>
+          <w:b/>
+          <w:bCs/>
+          <w:i/>
+          <w:iCs/>
+          <w:color w:val="00B050"/>
+          <w:sz w:val="21"/>
+          <w:szCs w:val="21"/>
+          <w:lang w:eastAsia="en-IN" w:bidi="ar-SA"/>
+        </w:rPr>
+        <w:t>whenever we are looping on to anything we have to always give a key over there</w:t>
+      </w:r>
+    </w:p>
+    <w:p>
+      <w:pPr>
+        <w:pStyle w:val="ListParagraph"/>
+        <w:numPr>
+          <w:ilvl w:val="0"/>
+          <w:numId w:val="4"/>
+        </w:numPr>
+        <w:rPr>
+          <w:rFonts w:ascii="Consolas" w:eastAsia="Times New Roman" w:hAnsi="Consolas" w:cs="Times New Roman"/>
+          <w:b/>
+          <w:bCs/>
+          <w:i/>
+          <w:iCs/>
+          <w:color w:val="00B050"/>
+          <w:sz w:val="21"/>
+          <w:szCs w:val="21"/>
+          <w:lang w:eastAsia="en-IN" w:bidi="ar-SA"/>
+        </w:rPr>
+      </w:pPr>
+      <w:r>
+        <w:rPr>
+          <w:rFonts w:ascii="Consolas" w:eastAsia="Times New Roman" w:hAnsi="Consolas" w:cs="Times New Roman"/>
+          <w:b/>
+          <w:bCs/>
+          <w:i/>
+          <w:iCs/>
+          <w:color w:val="00B050"/>
+          <w:sz w:val="21"/>
+          <w:szCs w:val="21"/>
+          <w:lang w:eastAsia="en-IN" w:bidi="ar-SA"/>
+        </w:rPr>
+        <w:t xml:space="preserve">But why? </w:t>
+      </w:r>
+    </w:p>
+    <w:p>
+      <w:pPr>
+        <w:pStyle w:val="ListParagraph"/>
+        <w:numPr>
+          <w:ilvl w:val="0"/>
+          <w:numId w:val="4"/>
+        </w:numPr>
+        <w:rPr>
+          <w:rFonts w:ascii="Consolas" w:eastAsia="Times New Roman" w:hAnsi="Consolas" w:cs="Times New Roman"/>
+          <w:b/>
+          <w:bCs/>
+          <w:i/>
+          <w:iCs/>
+          <w:sz w:val="21"/>
+          <w:szCs w:val="21"/>
+          <w:lang w:eastAsia="en-IN" w:bidi="ar-SA"/>
+        </w:rPr>
+      </w:pPr>
+      <w:r>
+        <w:rPr>
+          <w:rFonts w:ascii="Consolas" w:eastAsia="Times New Roman" w:hAnsi="Consolas" w:cs="Times New Roman"/>
+          <w:b/>
+          <w:bCs/>
+          <w:i/>
+          <w:iCs/>
+          <w:color w:val="00B050"/>
+          <w:sz w:val="21"/>
+          <w:szCs w:val="21"/>
+          <w:lang w:eastAsia="en-IN" w:bidi="ar-SA"/>
+        </w:rPr>
+        <w:t>However, if you check the console log, you will see that there is a warning like, “Warning: Each child in a list should have a unique key prop.” Whenever you use a loop it is important to provide a unique key attribute. The reason is that React uses these keys to track if items were changed, added, or removed</w:t>
+      </w:r>
+      <w:r>
+        <w:rPr>
+          <w:rFonts w:ascii="Consolas" w:eastAsia="Times New Roman" w:hAnsi="Consolas" w:cs="Times New Roman"/>
+          <w:b/>
+          <w:bCs/>
+          <w:i/>
+          <w:iCs/>
+          <w:sz w:val="21"/>
+          <w:szCs w:val="21"/>
+          <w:lang w:eastAsia="en-IN" w:bidi="ar-SA"/>
+        </w:rPr>
+        <w:t>.</w:t>
+      </w:r>
+    </w:p>
+    <w:p>
+      <w:pPr>
+        <w:pStyle w:val="ListParagraph"/>
+        <w:numPr>
+          <w:ilvl w:val="0"/>
+          <w:numId w:val="4"/>
+        </w:numPr>
+        <w:rPr>
+          <w:rFonts w:ascii="Consolas" w:eastAsia="Times New Roman" w:hAnsi="Consolas" w:cs="Times New Roman"/>
+          <w:b/>
+          <w:bCs/>
+          <w:i/>
+          <w:iCs/>
+          <w:sz w:val="21"/>
+          <w:szCs w:val="21"/>
+          <w:lang w:eastAsia="en-IN" w:bidi="ar-SA"/>
+        </w:rPr>
+      </w:pPr>
+      <w:r>
+        <w:rPr>
+          <w:rFonts w:ascii="Consolas" w:eastAsia="Times New Roman" w:hAnsi="Consolas" w:cs="Times New Roman"/>
+          <w:sz w:val="21"/>
+          <w:szCs w:val="21"/>
+          <w:lang w:eastAsia="en-IN" w:bidi="ar-SA"/>
+        </w:rPr>
+        <w:t xml:space="preserve">( </w:t>
+      </w:r>
+      <w:hyperlink r:id="rId32" w:history="1">
+        <w:r>
+          <w:rPr>
+            <w:rStyle w:val="Hyperlink"/>
+            <w:rFonts w:ascii="Consolas" w:eastAsia="Times New Roman" w:hAnsi="Consolas" w:cs="Times New Roman"/>
+            <w:sz w:val="21"/>
+            <w:szCs w:val="21"/>
+            <w:lang w:eastAsia="en-IN" w:bidi="ar-SA"/>
+          </w:rPr>
+          <w:t>https://www.telerik.com/blogs/beginners-guide-loops-in-react-jsx#:~:text=However%2C%20if%20you%20check%20the,changed%2C%20added%2C%20or%20removed</w:t>
+        </w:r>
+      </w:hyperlink>
+      <w:r>
+        <w:rPr>
+          <w:rFonts w:ascii="Consolas" w:eastAsia="Times New Roman" w:hAnsi="Consolas" w:cs="Times New Roman"/>
+          <w:sz w:val="21"/>
+          <w:szCs w:val="21"/>
+          <w:lang w:eastAsia="en-IN" w:bidi="ar-SA"/>
+        </w:rPr>
+        <w:t>.</w:t>
+      </w:r>
+      <w:r>
+        <w:rPr>
+          <w:rFonts w:ascii="Consolas" w:eastAsia="Times New Roman" w:hAnsi="Consolas" w:cs="Times New Roman"/>
+          <w:sz w:val="21"/>
+          <w:szCs w:val="21"/>
+          <w:lang w:eastAsia="en-IN" w:bidi="ar-SA"/>
+        </w:rPr>
+        <w:t xml:space="preserve"> )</w:t>
+      </w:r>
     </w:p>
     <w:sectPr>
       <w:pgSz w:w="16838" w:h="11906" w:orient="landscape"/>
@@ -20263,7 +21559,6 @@
   <w:style w:type="character" w:default="1" w:styleId="DefaultParagraphFont">
     <w:name w:val="Default Paragraph Font"/>
     <w:uiPriority w:val="1"/>
-    <w:semiHidden/>
     <w:unhideWhenUsed/>
   </w:style>
   <w:style w:type="table" w:default="1" w:styleId="TableNormal">

</xml_diff>

<commit_message>
Hooks Started Episode 4,  Revisited lectures for revision and collecting more deta
</commit_message>
<xml_diff>
--- a/Notes-and-Links.docx
+++ b/Notes-and-Links.docx
@@ -20303,6 +20303,162 @@
         </w:rPr>
         <w:t xml:space="preserve"> )</w:t>
       </w:r>
+    </w:p>
+    <w:p>
+      <w:pPr>
+        <w:rPr>
+          <w:rFonts w:ascii="Consolas" w:eastAsia="Times New Roman" w:hAnsi="Consolas" w:cs="Times New Roman"/>
+          <w:b/>
+          <w:bCs/>
+          <w:i/>
+          <w:iCs/>
+          <w:sz w:val="21"/>
+          <w:szCs w:val="21"/>
+          <w:lang w:eastAsia="en-IN" w:bidi="ar-SA"/>
+        </w:rPr>
+      </w:pPr>
+    </w:p>
+    <w:p>
+      <w:pPr>
+        <w:rPr>
+          <w:rFonts w:ascii="Consolas" w:eastAsia="Times New Roman" w:hAnsi="Consolas" w:cs="Times New Roman"/>
+          <w:b/>
+          <w:bCs/>
+          <w:sz w:val="24"/>
+          <w:szCs w:val="24"/>
+          <w:lang w:eastAsia="en-IN" w:bidi="ar-SA"/>
+        </w:rPr>
+      </w:pPr>
+      <w:r>
+        <w:rPr>
+          <w:rFonts w:ascii="Consolas" w:eastAsia="Times New Roman" w:hAnsi="Consolas" w:cs="Times New Roman"/>
+          <w:b/>
+          <w:bCs/>
+          <w:sz w:val="24"/>
+          <w:szCs w:val="24"/>
+          <w:highlight w:val="red"/>
+          <w:lang w:eastAsia="en-IN" w:bidi="ar-SA"/>
+        </w:rPr>
+        <w:t>#Why not to use index as a key?</w:t>
+      </w:r>
+    </w:p>
+    <w:p>
+      <w:pPr>
+        <w:pStyle w:val="ListParagraph"/>
+        <w:numPr>
+          <w:ilvl w:val="0"/>
+          <w:numId w:val="4"/>
+        </w:numPr>
+        <w:rPr>
+          <w:rFonts w:ascii="Consolas" w:eastAsia="Times New Roman" w:hAnsi="Consolas" w:cs="Times New Roman"/>
+          <w:sz w:val="24"/>
+          <w:szCs w:val="24"/>
+          <w:lang w:eastAsia="en-IN" w:bidi="ar-SA"/>
+        </w:rPr>
+      </w:pPr>
+      <w:r>
+        <w:rPr>
+          <w:rFonts w:ascii="Consolas" w:eastAsia="Times New Roman" w:hAnsi="Consolas" w:cs="Times New Roman"/>
+          <w:b/>
+          <w:bCs/>
+          <w:sz w:val="24"/>
+          <w:szCs w:val="24"/>
+          <w:lang w:eastAsia="en-IN" w:bidi="ar-SA"/>
+        </w:rPr>
+        <w:t xml:space="preserve">React Official Page =&gt; </w:t>
+      </w:r>
+      <w:r>
+        <w:rPr>
+          <w:rFonts w:ascii="Consolas" w:eastAsia="Times New Roman" w:hAnsi="Consolas" w:cs="Times New Roman"/>
+          <w:sz w:val="24"/>
+          <w:szCs w:val="24"/>
+          <w:lang w:eastAsia="en-IN" w:bidi="ar-SA"/>
+        </w:rPr>
+        <w:t>We don’t recommend using indexes for keys if the order of items may change. This can negatively impact performance and may cause issues with component state. Check out Robin Pokorny’s article for an </w:t>
+      </w:r>
+      <w:hyperlink r:id="rId33" w:tgtFrame="_blank" w:history="1">
+        <w:r>
+          <w:rPr>
+            <w:rStyle w:val="Hyperlink"/>
+            <w:rFonts w:ascii="Consolas" w:eastAsia="Times New Roman" w:hAnsi="Consolas" w:cs="Times New Roman"/>
+            <w:sz w:val="24"/>
+            <w:szCs w:val="24"/>
+            <w:lang w:eastAsia="en-IN" w:bidi="ar-SA"/>
+          </w:rPr>
+          <w:t>in-depth explanation on the negative impacts of using an index as a key</w:t>
+        </w:r>
+      </w:hyperlink>
+      <w:r>
+        <w:rPr>
+          <w:rFonts w:ascii="Consolas" w:eastAsia="Times New Roman" w:hAnsi="Consolas" w:cs="Times New Roman"/>
+          <w:sz w:val="24"/>
+          <w:szCs w:val="24"/>
+          <w:lang w:eastAsia="en-IN" w:bidi="ar-SA"/>
+        </w:rPr>
+        <w:t>. If you choose not to assign an explicit key to list items then React will default to using indexes as keys.</w:t>
+      </w:r>
+    </w:p>
+    <w:p>
+      <w:pPr>
+        <w:pStyle w:val="ListParagraph"/>
+        <w:numPr>
+          <w:ilvl w:val="0"/>
+          <w:numId w:val="4"/>
+        </w:numPr>
+        <w:rPr>
+          <w:rFonts w:ascii="Consolas" w:eastAsia="Times New Roman" w:hAnsi="Consolas" w:cs="Times New Roman"/>
+          <w:sz w:val="24"/>
+          <w:szCs w:val="24"/>
+          <w:lang w:eastAsia="en-IN" w:bidi="ar-SA"/>
+        </w:rPr>
+      </w:pPr>
+      <w:r>
+        <w:rPr>
+          <w:rFonts w:ascii="Consolas" w:eastAsia="Times New Roman" w:hAnsi="Consolas" w:cs="Times New Roman"/>
+          <w:sz w:val="24"/>
+          <w:szCs w:val="24"/>
+          <w:lang w:eastAsia="en-IN" w:bidi="ar-SA"/>
+        </w:rPr>
+        <w:t>Here is an </w:t>
+      </w:r>
+      <w:hyperlink r:id="rId34" w:anchor="recursing-on-children" w:history="1">
+        <w:r>
+          <w:rPr>
+            <w:rStyle w:val="Hyperlink"/>
+            <w:rFonts w:ascii="Consolas" w:eastAsia="Times New Roman" w:hAnsi="Consolas" w:cs="Times New Roman"/>
+            <w:sz w:val="24"/>
+            <w:szCs w:val="24"/>
+            <w:lang w:eastAsia="en-IN" w:bidi="ar-SA"/>
+          </w:rPr>
+          <w:t>in-depth explanation about why keys are necessary</w:t>
+        </w:r>
+      </w:hyperlink>
+      <w:r>
+        <w:rPr>
+          <w:rFonts w:ascii="Consolas" w:eastAsia="Times New Roman" w:hAnsi="Consolas" w:cs="Times New Roman"/>
+          <w:sz w:val="24"/>
+          <w:szCs w:val="24"/>
+          <w:lang w:eastAsia="en-IN" w:bidi="ar-SA"/>
+        </w:rPr>
+        <w:t> if you’re interested in learning more.</w:t>
+      </w:r>
+    </w:p>
+    <w:p>
+      <w:pPr>
+        <w:pStyle w:val="ListParagraph"/>
+        <w:numPr>
+          <w:ilvl w:val="0"/>
+          <w:numId w:val="4"/>
+        </w:numPr>
+        <w:rPr>
+          <w:rFonts w:ascii="Consolas" w:eastAsia="Times New Roman" w:hAnsi="Consolas" w:cs="Times New Roman"/>
+          <w:b/>
+          <w:bCs/>
+          <w:sz w:val="24"/>
+          <w:szCs w:val="24"/>
+          <w:lang w:eastAsia="en-IN" w:bidi="ar-SA"/>
+        </w:rPr>
+      </w:pPr>
     </w:p>
     <w:sectPr>
       <w:pgSz w:w="16838" w:h="11906" w:orient="landscape"/>

</xml_diff>

<commit_message>
End of  Episode 5, So much learned.  Revisited lectures for revision and collecting more deta
</commit_message>
<xml_diff>
--- a/Notes-and-Links.docx
+++ b/Notes-and-Links.docx
@@ -13467,6 +13467,17 @@
       <w:pPr>
         <w:rPr>
           <w:rFonts w:ascii="Consolas" w:eastAsia="Times New Roman" w:hAnsi="Consolas" w:cs="Times New Roman"/>
+          <w:color w:val="000000" w:themeColor="text1"/>
+          <w:kern w:val="0"/>
+          <w:lang w:eastAsia="en-IN" w:bidi="ar-SA"/>
+          <w14:ligatures w14:val="none"/>
+        </w:rPr>
+      </w:pPr>
+    </w:p>
+    <w:p>
+      <w:pPr>
+        <w:rPr>
+          <w:rFonts w:ascii="Consolas" w:eastAsia="Times New Roman" w:hAnsi="Consolas" w:cs="Times New Roman"/>
           <w:b/>
           <w:bCs/>
           <w:color w:val="000000" w:themeColor="text1"/>
@@ -13490,6 +13501,7 @@
           <w:lang w:eastAsia="en-IN" w:bidi="ar-SA"/>
           <w14:ligatures w14:val="none"/>
         </w:rPr>
+        <w:lastRenderedPageBreak/>
         <w:t>#Functional Component</w:t>
       </w:r>
     </w:p>
@@ -13521,7 +13533,6 @@
           <w:lang w:eastAsia="en-IN" w:bidi="ar-SA"/>
           <w14:ligatures w14:val="none"/>
         </w:rPr>
-        <w:lastRenderedPageBreak/>
         <w:t>React Functional Component is just a normal Javascript Function</w:t>
       </w:r>
       <w:r>
@@ -15432,7 +15443,9 @@
           <w14:ligatures w14:val="none"/>
         </w:rPr>
       </w:pPr>
-      <w:r>
+    </w:p>
+    <w:p>
+      <w:pPr>
         <w:rPr>
           <w:rFonts w:ascii="Consolas" w:eastAsia="Times New Roman" w:hAnsi="Consolas" w:cs="Times New Roman"/>
           <w:color w:val="000000" w:themeColor="text1"/>
@@ -15440,6 +15453,38 @@
           <w:lang w:eastAsia="en-IN" w:bidi="ar-SA"/>
           <w14:ligatures w14:val="none"/>
         </w:rPr>
+      </w:pPr>
+    </w:p>
+    <w:p>
+      <w:pPr>
+        <w:rPr>
+          <w:rFonts w:ascii="Consolas" w:eastAsia="Times New Roman" w:hAnsi="Consolas" w:cs="Times New Roman"/>
+          <w:color w:val="000000" w:themeColor="text1"/>
+          <w:kern w:val="0"/>
+          <w:lang w:eastAsia="en-IN" w:bidi="ar-SA"/>
+          <w14:ligatures w14:val="none"/>
+        </w:rPr>
+      </w:pPr>
+    </w:p>
+    <w:p>
+      <w:pPr>
+        <w:rPr>
+          <w:rFonts w:ascii="Consolas" w:eastAsia="Times New Roman" w:hAnsi="Consolas" w:cs="Times New Roman"/>
+          <w:color w:val="000000" w:themeColor="text1"/>
+          <w:kern w:val="0"/>
+          <w:lang w:eastAsia="en-IN" w:bidi="ar-SA"/>
+          <w14:ligatures w14:val="none"/>
+        </w:rPr>
+      </w:pPr>
+      <w:r>
+        <w:rPr>
+          <w:rFonts w:ascii="Consolas" w:eastAsia="Times New Roman" w:hAnsi="Consolas" w:cs="Times New Roman"/>
+          <w:color w:val="000000" w:themeColor="text1"/>
+          <w:kern w:val="0"/>
+          <w:lang w:eastAsia="en-IN" w:bidi="ar-SA"/>
+          <w14:ligatures w14:val="none"/>
+        </w:rPr>
+        <w:lastRenderedPageBreak/>
         <w:t>Q:- what is component Composition?</w:t>
       </w:r>
     </w:p>
@@ -15845,7 +15890,6 @@
           <w:lang w:eastAsia="en-IN" w:bidi="ar-SA"/>
           <w14:ligatures w14:val="none"/>
         </w:rPr>
-        <w:lastRenderedPageBreak/>
         <w:t>const</w:t>
       </w:r>
       <w:r>
@@ -17699,13 +17743,34 @@
           <w:lang w:eastAsia="en-IN" w:bidi="ar-SA"/>
         </w:rPr>
       </w:pPr>
-      <w:r>
-        <w:rPr>
-          <w:rFonts w:ascii="Consolas" w:eastAsia="Times New Roman" w:hAnsi="Consolas" w:cs="Times New Roman"/>
-          <w:sz w:val="21"/>
-          <w:szCs w:val="21"/>
-          <w:lang w:eastAsia="en-IN" w:bidi="ar-SA"/>
-        </w:rPr>
+    </w:p>
+    <w:p>
+      <w:pPr>
+        <w:rPr>
+          <w:rFonts w:ascii="Consolas" w:eastAsia="Times New Roman" w:hAnsi="Consolas" w:cs="Times New Roman"/>
+          <w:sz w:val="21"/>
+          <w:szCs w:val="21"/>
+          <w:lang w:eastAsia="en-IN" w:bidi="ar-SA"/>
+        </w:rPr>
+      </w:pPr>
+    </w:p>
+    <w:p>
+      <w:pPr>
+        <w:rPr>
+          <w:rFonts w:ascii="Consolas" w:eastAsia="Times New Roman" w:hAnsi="Consolas" w:cs="Times New Roman"/>
+          <w:sz w:val="21"/>
+          <w:szCs w:val="21"/>
+          <w:lang w:eastAsia="en-IN" w:bidi="ar-SA"/>
+        </w:rPr>
+      </w:pPr>
+      <w:r>
+        <w:rPr>
+          <w:rFonts w:ascii="Consolas" w:eastAsia="Times New Roman" w:hAnsi="Consolas" w:cs="Times New Roman"/>
+          <w:sz w:val="21"/>
+          <w:szCs w:val="21"/>
+          <w:lang w:eastAsia="en-IN" w:bidi="ar-SA"/>
+        </w:rPr>
+        <w:lastRenderedPageBreak/>
         <w:t>Q:- How many ways of writing components inside component</w:t>
       </w:r>
     </w:p>
@@ -18588,10 +18653,13 @@
           <w:bCs/>
           <w:sz w:val="28"/>
           <w:szCs w:val="28"/>
-          <w:lang w:eastAsia="en-IN" w:bidi="ar-SA"/>
-        </w:rPr>
-      </w:pPr>
-      <w:r>
+          <w:highlight w:val="red"/>
+          <w:lang w:eastAsia="en-IN" w:bidi="ar-SA"/>
+        </w:rPr>
+      </w:pPr>
+    </w:p>
+    <w:p>
+      <w:pPr>
         <w:rPr>
           <w:rFonts w:ascii="Consolas" w:eastAsia="Times New Roman" w:hAnsi="Consolas" w:cs="Times New Roman"/>
           <w:b/>
@@ -18601,7 +18669,29 @@
           <w:highlight w:val="red"/>
           <w:lang w:eastAsia="en-IN" w:bidi="ar-SA"/>
         </w:rPr>
-        <w:lastRenderedPageBreak/>
+      </w:pPr>
+    </w:p>
+    <w:p>
+      <w:pPr>
+        <w:rPr>
+          <w:rFonts w:ascii="Consolas" w:eastAsia="Times New Roman" w:hAnsi="Consolas" w:cs="Times New Roman"/>
+          <w:b/>
+          <w:bCs/>
+          <w:sz w:val="28"/>
+          <w:szCs w:val="28"/>
+          <w:lang w:eastAsia="en-IN" w:bidi="ar-SA"/>
+        </w:rPr>
+      </w:pPr>
+      <w:r>
+        <w:rPr>
+          <w:rFonts w:ascii="Consolas" w:eastAsia="Times New Roman" w:hAnsi="Consolas" w:cs="Times New Roman"/>
+          <w:b/>
+          <w:bCs/>
+          <w:sz w:val="28"/>
+          <w:szCs w:val="28"/>
+          <w:highlight w:val="red"/>
+          <w:lang w:eastAsia="en-IN" w:bidi="ar-SA"/>
+        </w:rPr>
         <w:t>#Props in React Component</w:t>
       </w:r>
     </w:p>
@@ -18626,7 +18716,7 @@
         </w:rPr>
         <w:t>(</w:t>
       </w:r>
-      <w:hyperlink r:id="rId30" w:history="1">
+      <w:hyperlink r:id="rId30" w:anchor=":~:text=In%20ReactJS%2C%20the%20props%20are,components%20are%20read%2Donly%20components" w:history="1">
         <w:r>
           <w:rPr>
             <w:rStyle w:val="Hyperlink"/>
@@ -18847,8 +18937,8 @@
           <w:rFonts w:ascii="Consolas" w:eastAsia="Times New Roman" w:hAnsi="Consolas" w:cs="Times New Roman"/>
           <w:b/>
           <w:bCs/>
-          <w:sz w:val="21"/>
-          <w:szCs w:val="21"/>
+          <w:sz w:val="32"/>
+          <w:szCs w:val="32"/>
           <w:lang w:eastAsia="en-IN" w:bidi="ar-SA"/>
           <w14:glow w14:rad="139700">
             <w14:schemeClr w14:val="accent4">
@@ -18858,13 +18948,16 @@
           </w14:glow>
         </w:rPr>
       </w:pPr>
-      <w:r>
-        <w:rPr>
-          <w:rFonts w:ascii="Consolas" w:eastAsia="Times New Roman" w:hAnsi="Consolas" w:cs="Times New Roman"/>
-          <w:b/>
-          <w:bCs/>
-          <w:sz w:val="32"/>
-          <w:szCs w:val="32"/>
+    </w:p>
+    <w:p>
+      <w:pPr>
+        <w:jc w:val="center"/>
+        <w:rPr>
+          <w:rFonts w:ascii="Consolas" w:eastAsia="Times New Roman" w:hAnsi="Consolas" w:cs="Times New Roman"/>
+          <w:b/>
+          <w:bCs/>
+          <w:sz w:val="21"/>
+          <w:szCs w:val="21"/>
           <w:lang w:eastAsia="en-IN" w:bidi="ar-SA"/>
           <w14:glow w14:rad="139700">
             <w14:schemeClr w14:val="accent4">
@@ -18873,6 +18966,23 @@
             </w14:schemeClr>
           </w14:glow>
         </w:rPr>
+      </w:pPr>
+      <w:r>
+        <w:rPr>
+          <w:rFonts w:ascii="Consolas" w:eastAsia="Times New Roman" w:hAnsi="Consolas" w:cs="Times New Roman"/>
+          <w:b/>
+          <w:bCs/>
+          <w:sz w:val="32"/>
+          <w:szCs w:val="32"/>
+          <w:lang w:eastAsia="en-IN" w:bidi="ar-SA"/>
+          <w14:glow w14:rad="139700">
+            <w14:schemeClr w14:val="accent4">
+              <w14:alpha w14:val="60000"/>
+              <w14:satMod w14:val="175000"/>
+            </w14:schemeClr>
+          </w14:glow>
+        </w:rPr>
+        <w:lastRenderedPageBreak/>
         <w:t>FOOD ORDERING APP</w:t>
       </w:r>
     </w:p>
@@ -19101,7 +19211,6 @@
           <w:szCs w:val="21"/>
           <w:lang w:eastAsia="en-IN" w:bidi="ar-SA"/>
         </w:rPr>
-        <w:lastRenderedPageBreak/>
         <w:t>. RestaurantContainer</w:t>
       </w:r>
     </w:p>
@@ -20230,6 +20339,7 @@
           <w:szCs w:val="21"/>
           <w:lang w:eastAsia="en-IN" w:bidi="ar-SA"/>
         </w:rPr>
+        <w:lastRenderedPageBreak/>
         <w:t>However, if you check the console log, you will see that there is a warning like, “Warning: Each child in a list should have a unique key prop.” Whenever you use a loop it is important to provide a unique key attribute. The reason is that React uses these keys to track if items were changed, added, or removed</w:t>
       </w:r>
       <w:r>
@@ -20273,7 +20383,7 @@
         </w:rPr>
         <w:t xml:space="preserve">( </w:t>
       </w:r>
-      <w:hyperlink r:id="rId32" w:history="1">
+      <w:hyperlink r:id="rId32" w:anchor=":~:text=However%2C%20if%20you%20check%20the,changed%2C%20added%2C%20or%20removed" w:history="1">
         <w:r>
           <w:rPr>
             <w:rStyle w:val="Hyperlink"/>
@@ -20476,7 +20586,6 @@
           <w:highlight w:val="red"/>
           <w:lang w:eastAsia="en-IN" w:bidi="ar-SA"/>
         </w:rPr>
-        <w:lastRenderedPageBreak/>
         <w:t>#</w:t>
       </w:r>
       <w:r>
@@ -20795,6 +20904,7 @@
           <w:szCs w:val="22"/>
           <w:lang w:eastAsia="en-IN" w:bidi="ar-SA"/>
         </w:rPr>
+        <w:lastRenderedPageBreak/>
         <w:t>useState()</w:t>
       </w:r>
     </w:p>
@@ -20916,6 +21026,39 @@
           <w:lang w:eastAsia="en-IN" w:bidi="ar-SA"/>
         </w:rPr>
       </w:pPr>
+      <w:r>
+        <w:rPr>
+          <w:rFonts w:ascii="Consolas" w:eastAsia="Times New Roman" w:hAnsi="Consolas" w:cs="Times New Roman"/>
+          <w:szCs w:val="22"/>
+          <w:lang w:eastAsia="en-IN" w:bidi="ar-SA"/>
+        </w:rPr>
+        <w:t>Whenever a state variable updates React re-render’s the component</w:t>
+      </w:r>
+    </w:p>
+    <w:p>
+      <w:pPr>
+        <w:pStyle w:val="ListParagraph"/>
+        <w:numPr>
+          <w:ilvl w:val="0"/>
+          <w:numId w:val="4"/>
+        </w:numPr>
+        <w:rPr>
+          <w:rFonts w:ascii="Consolas" w:eastAsia="Times New Roman" w:hAnsi="Consolas" w:cs="Times New Roman"/>
+          <w:b/>
+          <w:bCs/>
+          <w:sz w:val="28"/>
+          <w:szCs w:val="28"/>
+          <w:lang w:eastAsia="en-IN" w:bidi="ar-SA"/>
+        </w:rPr>
+      </w:pPr>
+      <w:r>
+        <w:rPr>
+          <w:rFonts w:ascii="Consolas" w:eastAsia="Times New Roman" w:hAnsi="Consolas" w:cs="Times New Roman"/>
+          <w:szCs w:val="22"/>
+          <w:lang w:eastAsia="en-IN" w:bidi="ar-SA"/>
+        </w:rPr>
+        <w:t>This is the power of state variable</w:t>
+      </w:r>
     </w:p>
     <w:p>
       <w:pPr>
@@ -20960,6 +21103,1191 @@
         </w:rPr>
         <w:t xml:space="preserve"> )</w:t>
       </w:r>
+    </w:p>
+    <w:p>
+      <w:pPr>
+        <w:rPr>
+          <w:rFonts w:ascii="Consolas" w:eastAsia="Times New Roman" w:hAnsi="Consolas" w:cs="Times New Roman"/>
+          <w:b/>
+          <w:bCs/>
+          <w:sz w:val="28"/>
+          <w:szCs w:val="28"/>
+          <w:lang w:eastAsia="en-IN" w:bidi="ar-SA"/>
+        </w:rPr>
+      </w:pPr>
+    </w:p>
+    <w:p>
+      <w:pPr>
+        <w:pStyle w:val="ListParagraph"/>
+        <w:numPr>
+          <w:ilvl w:val="0"/>
+          <w:numId w:val="8"/>
+        </w:numPr>
+        <w:rPr>
+          <w:rFonts w:ascii="Consolas" w:eastAsia="Times New Roman" w:hAnsi="Consolas" w:cs="Times New Roman"/>
+          <w:b/>
+          <w:bCs/>
+          <w:sz w:val="28"/>
+          <w:szCs w:val="28"/>
+          <w:lang w:eastAsia="en-IN" w:bidi="ar-SA"/>
+        </w:rPr>
+      </w:pPr>
+    </w:p>
+    <w:p>
+      <w:pPr>
+        <w:rPr>
+          <w:rFonts w:ascii="Consolas" w:eastAsia="Times New Roman" w:hAnsi="Consolas" w:cs="Times New Roman"/>
+          <w:b/>
+          <w:bCs/>
+          <w:sz w:val="28"/>
+          <w:szCs w:val="28"/>
+          <w:lang w:eastAsia="en-IN" w:bidi="ar-SA"/>
+        </w:rPr>
+      </w:pPr>
+    </w:p>
+    <w:p>
+      <w:pPr>
+        <w:rPr>
+          <w:rFonts w:ascii="Consolas" w:eastAsia="Times New Roman" w:hAnsi="Consolas" w:cs="Times New Roman"/>
+          <w:b/>
+          <w:bCs/>
+          <w:sz w:val="28"/>
+          <w:szCs w:val="28"/>
+          <w:lang w:eastAsia="en-IN" w:bidi="ar-SA"/>
+        </w:rPr>
+      </w:pPr>
+      <w:r>
+        <w:rPr>
+          <w:rFonts w:ascii="Consolas" w:eastAsia="Times New Roman" w:hAnsi="Consolas" w:cs="Times New Roman"/>
+          <w:b/>
+          <w:bCs/>
+          <w:sz w:val="28"/>
+          <w:szCs w:val="28"/>
+          <w:highlight w:val="red"/>
+          <w:lang w:eastAsia="en-IN" w:bidi="ar-SA"/>
+        </w:rPr>
+        <w:t>#What is Reconciliation in ReactJs</w:t>
+      </w:r>
+      <w:r>
+        <w:rPr>
+          <w:rFonts w:ascii="Consolas" w:eastAsia="Times New Roman" w:hAnsi="Consolas" w:cs="Times New Roman"/>
+          <w:b/>
+          <w:bCs/>
+          <w:sz w:val="28"/>
+          <w:szCs w:val="28"/>
+          <w:lang w:eastAsia="en-IN" w:bidi="ar-SA"/>
+        </w:rPr>
+        <w:t xml:space="preserve"> (AKA React Fiber)</w:t>
+      </w:r>
+    </w:p>
+    <w:p>
+      <w:pPr>
+        <w:pStyle w:val="ListParagraph"/>
+        <w:numPr>
+          <w:ilvl w:val="0"/>
+          <w:numId w:val="4"/>
+        </w:numPr>
+        <w:rPr>
+          <w:rFonts w:ascii="Consolas" w:eastAsia="Times New Roman" w:hAnsi="Consolas" w:cs="Times New Roman"/>
+          <w:lang w:eastAsia="en-IN" w:bidi="ar-SA"/>
+        </w:rPr>
+      </w:pPr>
+      <w:r>
+        <w:rPr>
+          <w:rFonts w:ascii="Consolas" w:eastAsia="Times New Roman" w:hAnsi="Consolas" w:cs="Times New Roman"/>
+          <w:lang w:eastAsia="en-IN" w:bidi="ar-SA"/>
+        </w:rPr>
+        <w:t>Fiber is a reconciliation algorithm used in the popular JavaScript library React to efficiently update a web application’s user interface (UI). It was introduced in </w:t>
+      </w:r>
+      <w:hyperlink r:id="rId37" w:tgtFrame="_blank" w:history="1">
+        <w:r>
+          <w:rPr>
+            <w:rStyle w:val="Hyperlink"/>
+            <w:rFonts w:ascii="Consolas" w:eastAsia="Times New Roman" w:hAnsi="Consolas" w:cs="Times New Roman"/>
+            <w:szCs w:val="22"/>
+            <w:lang w:eastAsia="en-IN" w:bidi="ar-SA"/>
+          </w:rPr>
+          <w:t>version 16.0 of React</w:t>
+        </w:r>
+      </w:hyperlink>
+      <w:r>
+        <w:rPr>
+          <w:rFonts w:ascii="Consolas" w:eastAsia="Times New Roman" w:hAnsi="Consolas" w:cs="Times New Roman"/>
+          <w:lang w:eastAsia="en-IN" w:bidi="ar-SA"/>
+        </w:rPr>
+        <w:t> in 2017 and has significantly improved the performance of React applications.</w:t>
+      </w:r>
+    </w:p>
+    <w:p>
+      <w:pPr>
+        <w:pStyle w:val="ListParagraph"/>
+        <w:numPr>
+          <w:ilvl w:val="0"/>
+          <w:numId w:val="4"/>
+        </w:numPr>
+        <w:rPr>
+          <w:rFonts w:ascii="Consolas" w:eastAsia="Times New Roman" w:hAnsi="Consolas" w:cs="Times New Roman"/>
+          <w:lang w:eastAsia="en-IN" w:bidi="ar-SA"/>
+        </w:rPr>
+      </w:pPr>
+      <w:r>
+        <w:rPr>
+          <w:rFonts w:ascii="Consolas" w:eastAsia="Times New Roman" w:hAnsi="Consolas" w:cs="Times New Roman"/>
+          <w:lang w:eastAsia="en-IN" w:bidi="ar-SA"/>
+        </w:rPr>
+        <w:t>In React, when the state of a component changes, the component needs to update its UI to reflect the new state. This process of updating the UI is called reconciliation.</w:t>
+      </w:r>
+    </w:p>
+    <w:p>
+      <w:pPr>
+        <w:pStyle w:val="ListParagraph"/>
+        <w:numPr>
+          <w:ilvl w:val="0"/>
+          <w:numId w:val="4"/>
+        </w:numPr>
+        <w:rPr>
+          <w:rFonts w:ascii="Consolas" w:eastAsia="Times New Roman" w:hAnsi="Consolas" w:cs="Times New Roman"/>
+          <w:lang w:eastAsia="en-IN" w:bidi="ar-SA"/>
+        </w:rPr>
+      </w:pPr>
+      <w:r>
+        <w:rPr>
+          <w:rFonts w:ascii="Consolas" w:eastAsia="Times New Roman" w:hAnsi="Consolas" w:cs="Times New Roman"/>
+          <w:lang w:eastAsia="en-IN" w:bidi="ar-SA"/>
+        </w:rPr>
+        <w:t>React uses a </w:t>
+      </w:r>
+      <w:hyperlink r:id="rId38" w:tgtFrame="_blank" w:history="1">
+        <w:r>
+          <w:rPr>
+            <w:rStyle w:val="Hyperlink"/>
+            <w:rFonts w:ascii="Consolas" w:eastAsia="Times New Roman" w:hAnsi="Consolas" w:cs="Times New Roman"/>
+            <w:lang w:eastAsia="en-IN" w:bidi="ar-SA"/>
+          </w:rPr>
+          <w:t>Virtual D</w:t>
+        </w:r>
+        <w:r>
+          <w:rPr>
+            <w:rStyle w:val="Hyperlink"/>
+            <w:rFonts w:ascii="Consolas" w:eastAsia="Times New Roman" w:hAnsi="Consolas" w:cs="Times New Roman"/>
+            <w:lang w:eastAsia="en-IN" w:bidi="ar-SA"/>
+          </w:rPr>
+          <w:t>O</w:t>
+        </w:r>
+        <w:r>
+          <w:rPr>
+            <w:rStyle w:val="Hyperlink"/>
+            <w:rFonts w:ascii="Consolas" w:eastAsia="Times New Roman" w:hAnsi="Consolas" w:cs="Times New Roman"/>
+            <w:lang w:eastAsia="en-IN" w:bidi="ar-SA"/>
+          </w:rPr>
+          <w:t>M (VDOM)</w:t>
+        </w:r>
+      </w:hyperlink>
+      <w:r>
+        <w:rPr>
+          <w:rFonts w:ascii="Consolas" w:eastAsia="Times New Roman" w:hAnsi="Consolas" w:cs="Times New Roman"/>
+          <w:lang w:eastAsia="en-IN" w:bidi="ar-SA"/>
+        </w:rPr>
+        <w:t> to perform reconciliation, which is used to compare a component’s current and previous states.</w:t>
+      </w:r>
+    </w:p>
+    <w:p>
+      <w:pPr>
+        <w:rPr>
+          <w:rFonts w:ascii="Consolas" w:eastAsia="Times New Roman" w:hAnsi="Consolas" w:cs="Times New Roman"/>
+          <w:lang w:eastAsia="en-IN" w:bidi="ar-SA"/>
+        </w:rPr>
+      </w:pPr>
+    </w:p>
+    <w:p>
+      <w:pPr>
+        <w:rPr>
+          <w:rFonts w:ascii="Consolas" w:eastAsia="Times New Roman" w:hAnsi="Consolas" w:cs="Times New Roman"/>
+          <w:b/>
+          <w:bCs/>
+          <w:sz w:val="28"/>
+          <w:szCs w:val="28"/>
+          <w:lang w:eastAsia="en-IN" w:bidi="ar-SA"/>
+        </w:rPr>
+      </w:pPr>
+      <w:r>
+        <w:rPr>
+          <w:rFonts w:ascii="Consolas" w:eastAsia="Times New Roman" w:hAnsi="Consolas" w:cs="Times New Roman"/>
+          <w:b/>
+          <w:bCs/>
+          <w:sz w:val="28"/>
+          <w:szCs w:val="28"/>
+          <w:highlight w:val="red"/>
+          <w:lang w:eastAsia="en-IN" w:bidi="ar-SA"/>
+        </w:rPr>
+        <w:t>What is the Virtual DOM?</w:t>
+      </w:r>
+    </w:p>
+    <w:p>
+      <w:pPr>
+        <w:pStyle w:val="ListParagraph"/>
+        <w:numPr>
+          <w:ilvl w:val="0"/>
+          <w:numId w:val="4"/>
+        </w:numPr>
+        <w:rPr>
+          <w:rFonts w:ascii="Consolas" w:eastAsia="Times New Roman" w:hAnsi="Consolas" w:cs="Times New Roman"/>
+          <w:lang w:eastAsia="en-IN" w:bidi="ar-SA"/>
+        </w:rPr>
+      </w:pPr>
+      <w:r>
+        <w:rPr>
+          <w:rFonts w:ascii="Consolas" w:eastAsia="Times New Roman" w:hAnsi="Consolas" w:cs="Times New Roman"/>
+          <w:lang w:eastAsia="en-IN" w:bidi="ar-SA"/>
+        </w:rPr>
+        <w:t>The VDOM is a lightweight in-memory representation of the actual DOM.</w:t>
+      </w:r>
+    </w:p>
+    <w:p>
+      <w:pPr>
+        <w:pStyle w:val="ListParagraph"/>
+        <w:numPr>
+          <w:ilvl w:val="0"/>
+          <w:numId w:val="4"/>
+        </w:numPr>
+        <w:rPr>
+          <w:rFonts w:ascii="Consolas" w:eastAsia="Times New Roman" w:hAnsi="Consolas" w:cs="Times New Roman"/>
+          <w:lang w:eastAsia="en-IN" w:bidi="ar-SA"/>
+        </w:rPr>
+      </w:pPr>
+      <w:r>
+        <w:rPr>
+          <w:rFonts w:ascii="Consolas" w:eastAsia="Times New Roman" w:hAnsi="Consolas" w:cs="Times New Roman"/>
+          <w:lang w:eastAsia="en-IN" w:bidi="ar-SA"/>
+        </w:rPr>
+        <w:t>When the state of a component changes, React compares the VDOM of the last and current states and calculates the minimum number of DOM operations required to update the actual DOM to match the current VDOM.</w:t>
+      </w:r>
+    </w:p>
+    <w:p>
+      <w:pPr>
+        <w:rPr>
+          <w:rFonts w:ascii="Consolas" w:eastAsia="Times New Roman" w:hAnsi="Consolas" w:cs="Times New Roman"/>
+          <w:b/>
+          <w:bCs/>
+          <w:sz w:val="28"/>
+          <w:szCs w:val="28"/>
+          <w:highlight w:val="red"/>
+          <w:lang w:eastAsia="en-IN" w:bidi="ar-SA"/>
+        </w:rPr>
+      </w:pPr>
+    </w:p>
+    <w:p>
+      <w:pPr>
+        <w:rPr>
+          <w:rFonts w:ascii="Consolas" w:eastAsia="Times New Roman" w:hAnsi="Consolas" w:cs="Times New Roman"/>
+          <w:b/>
+          <w:bCs/>
+          <w:sz w:val="28"/>
+          <w:szCs w:val="28"/>
+          <w:highlight w:val="red"/>
+          <w:lang w:eastAsia="en-IN" w:bidi="ar-SA"/>
+        </w:rPr>
+      </w:pPr>
+    </w:p>
+    <w:p>
+      <w:pPr>
+        <w:rPr>
+          <w:rFonts w:ascii="Consolas" w:eastAsia="Times New Roman" w:hAnsi="Consolas" w:cs="Times New Roman"/>
+          <w:b/>
+          <w:bCs/>
+          <w:sz w:val="28"/>
+          <w:szCs w:val="28"/>
+          <w:lang w:eastAsia="en-IN" w:bidi="ar-SA"/>
+        </w:rPr>
+      </w:pPr>
+      <w:r>
+        <w:rPr>
+          <w:rFonts w:ascii="Consolas" w:eastAsia="Times New Roman" w:hAnsi="Consolas" w:cs="Times New Roman"/>
+          <w:b/>
+          <w:bCs/>
+          <w:sz w:val="28"/>
+          <w:szCs w:val="28"/>
+          <w:highlight w:val="red"/>
+          <w:lang w:eastAsia="en-IN" w:bidi="ar-SA"/>
+        </w:rPr>
+        <w:lastRenderedPageBreak/>
+        <w:t>The Catch</w:t>
+      </w:r>
+    </w:p>
+    <w:p>
+      <w:pPr>
+        <w:pStyle w:val="ListParagraph"/>
+        <w:numPr>
+          <w:ilvl w:val="0"/>
+          <w:numId w:val="4"/>
+        </w:numPr>
+        <w:rPr>
+          <w:rFonts w:ascii="Consolas" w:eastAsia="Times New Roman" w:hAnsi="Consolas" w:cs="Times New Roman"/>
+          <w:lang w:eastAsia="en-IN" w:bidi="ar-SA"/>
+        </w:rPr>
+      </w:pPr>
+      <w:r>
+        <w:rPr>
+          <w:rFonts w:ascii="Consolas" w:eastAsia="Times New Roman" w:hAnsi="Consolas" w:cs="Times New Roman"/>
+          <w:lang w:eastAsia="en-IN" w:bidi="ar-SA"/>
+        </w:rPr>
+        <w:t>This helps reduce the number of DOM manipulations and improve the application’s performance. However, there are specific scenarios where the reconciliation process can become inefficient.</w:t>
+      </w:r>
+    </w:p>
+    <w:p>
+      <w:pPr>
+        <w:pStyle w:val="ListParagraph"/>
+        <w:numPr>
+          <w:ilvl w:val="0"/>
+          <w:numId w:val="4"/>
+        </w:numPr>
+        <w:rPr>
+          <w:rFonts w:ascii="Consolas" w:eastAsia="Times New Roman" w:hAnsi="Consolas" w:cs="Times New Roman"/>
+          <w:lang w:eastAsia="en-IN" w:bidi="ar-SA"/>
+        </w:rPr>
+      </w:pPr>
+      <w:r>
+        <w:rPr>
+          <w:rFonts w:ascii="Consolas" w:eastAsia="Times New Roman" w:hAnsi="Consolas" w:cs="Times New Roman"/>
+          <w:i/>
+          <w:iCs/>
+          <w:lang w:eastAsia="en-IN" w:bidi="ar-SA"/>
+        </w:rPr>
+        <w:t>For example, suppose a component has many elements that need to be updated. In that case, the reconciliation process can take a long time and cause the UI to become unresponsive – This is where Fiber comes in.</w:t>
+      </w:r>
+    </w:p>
+    <w:p>
+      <w:pPr>
+        <w:rPr>
+          <w:rFonts w:ascii="Consolas" w:eastAsia="Times New Roman" w:hAnsi="Consolas" w:cs="Times New Roman"/>
+          <w:b/>
+          <w:bCs/>
+          <w:sz w:val="28"/>
+          <w:szCs w:val="28"/>
+          <w:lang w:eastAsia="en-IN" w:bidi="ar-SA"/>
+        </w:rPr>
+      </w:pPr>
+      <w:r>
+        <w:rPr>
+          <w:rFonts w:ascii="Consolas" w:eastAsia="Times New Roman" w:hAnsi="Consolas" w:cs="Times New Roman"/>
+          <w:b/>
+          <w:bCs/>
+          <w:sz w:val="28"/>
+          <w:szCs w:val="28"/>
+          <w:highlight w:val="red"/>
+          <w:lang w:eastAsia="en-IN" w:bidi="ar-SA"/>
+        </w:rPr>
+        <w:t>What is Fiber?</w:t>
+      </w:r>
+    </w:p>
+    <w:p>
+      <w:pPr>
+        <w:pStyle w:val="ListParagraph"/>
+        <w:numPr>
+          <w:ilvl w:val="0"/>
+          <w:numId w:val="4"/>
+        </w:numPr>
+        <w:rPr>
+          <w:rFonts w:ascii="Consolas" w:eastAsia="Times New Roman" w:hAnsi="Consolas" w:cs="Times New Roman"/>
+          <w:lang w:eastAsia="en-IN" w:bidi="ar-SA"/>
+        </w:rPr>
+      </w:pPr>
+      <w:r>
+        <w:rPr>
+          <w:rFonts w:ascii="Consolas" w:eastAsia="Times New Roman" w:hAnsi="Consolas" w:cs="Times New Roman"/>
+          <w:lang w:eastAsia="en-IN" w:bidi="ar-SA"/>
+        </w:rPr>
+        <w:t>Fiber is a new reconciliation algorithm introduced in React 16.0 that aims to improve the performance of React applications by making the reconciliation process more efficient.</w:t>
+      </w:r>
+    </w:p>
+    <w:p>
+      <w:pPr>
+        <w:pStyle w:val="ListParagraph"/>
+        <w:numPr>
+          <w:ilvl w:val="0"/>
+          <w:numId w:val="4"/>
+        </w:numPr>
+        <w:rPr>
+          <w:rFonts w:ascii="Consolas" w:eastAsia="Times New Roman" w:hAnsi="Consolas" w:cs="Times New Roman"/>
+          <w:lang w:eastAsia="en-IN" w:bidi="ar-SA"/>
+        </w:rPr>
+      </w:pPr>
+      <w:r>
+        <w:rPr>
+          <w:rFonts w:ascii="Consolas" w:eastAsia="Times New Roman" w:hAnsi="Consolas" w:cs="Times New Roman"/>
+          <w:lang w:eastAsia="en-IN" w:bidi="ar-SA"/>
+        </w:rPr>
+        <w:t>It does that by allowing the reconciliation process to be broken down into smaller chunks and scheduled over multiple frames rather than being completed in a single frame.</w:t>
+      </w:r>
+    </w:p>
+    <w:p>
+      <w:pPr>
+        <w:pStyle w:val="ListParagraph"/>
+        <w:numPr>
+          <w:ilvl w:val="0"/>
+          <w:numId w:val="4"/>
+        </w:numPr>
+        <w:rPr>
+          <w:rFonts w:ascii="Consolas" w:eastAsia="Times New Roman" w:hAnsi="Consolas" w:cs="Times New Roman"/>
+          <w:lang w:eastAsia="en-IN" w:bidi="ar-SA"/>
+        </w:rPr>
+      </w:pPr>
+      <w:r>
+        <w:rPr>
+          <w:rFonts w:ascii="Consolas" w:eastAsia="Times New Roman" w:hAnsi="Consolas" w:cs="Times New Roman"/>
+          <w:lang w:eastAsia="en-IN" w:bidi="ar-SA"/>
+        </w:rPr>
+        <w:t>Fiber divides the reconciliation work into smaller units called “fibers“.</w:t>
+      </w:r>
+    </w:p>
+    <w:p>
+      <w:pPr>
+        <w:pStyle w:val="ListParagraph"/>
+        <w:rPr>
+          <w:rFonts w:ascii="Consolas" w:eastAsia="Times New Roman" w:hAnsi="Consolas" w:cs="Times New Roman"/>
+          <w:lang w:eastAsia="en-IN" w:bidi="ar-SA"/>
+        </w:rPr>
+      </w:pPr>
+    </w:p>
+    <w:p>
+      <w:pPr>
+        <w:rPr>
+          <w:rFonts w:ascii="Consolas" w:eastAsia="Times New Roman" w:hAnsi="Consolas" w:cs="Times New Roman"/>
+          <w:b/>
+          <w:bCs/>
+          <w:sz w:val="28"/>
+          <w:szCs w:val="28"/>
+          <w:lang w:eastAsia="en-IN" w:bidi="ar-SA"/>
+        </w:rPr>
+      </w:pPr>
+      <w:r>
+        <w:rPr>
+          <w:rFonts w:ascii="Consolas" w:eastAsia="Times New Roman" w:hAnsi="Consolas" w:cs="Times New Roman"/>
+          <w:b/>
+          <w:bCs/>
+          <w:sz w:val="28"/>
+          <w:szCs w:val="28"/>
+          <w:highlight w:val="red"/>
+          <w:lang w:eastAsia="en-IN" w:bidi="ar-SA"/>
+        </w:rPr>
+        <w:t>What is a Fiber?</w:t>
+      </w:r>
+    </w:p>
+    <w:p>
+      <w:pPr>
+        <w:pStyle w:val="ListParagraph"/>
+        <w:numPr>
+          <w:ilvl w:val="0"/>
+          <w:numId w:val="4"/>
+        </w:numPr>
+        <w:rPr>
+          <w:rFonts w:ascii="Consolas" w:eastAsia="Times New Roman" w:hAnsi="Consolas" w:cs="Times New Roman"/>
+          <w:lang w:eastAsia="en-IN" w:bidi="ar-SA"/>
+        </w:rPr>
+      </w:pPr>
+      <w:r>
+        <w:rPr>
+          <w:rFonts w:ascii="Consolas" w:eastAsia="Times New Roman" w:hAnsi="Consolas" w:cs="Times New Roman"/>
+          <w:lang w:eastAsia="en-IN" w:bidi="ar-SA"/>
+        </w:rPr>
+        <w:t>Each Fiber represents a single element in the VDOM tree, and the reconciliation process is performed on each Fiber individually.</w:t>
+      </w:r>
+    </w:p>
+    <w:p>
+      <w:pPr>
+        <w:pStyle w:val="ListParagraph"/>
+        <w:numPr>
+          <w:ilvl w:val="0"/>
+          <w:numId w:val="4"/>
+        </w:numPr>
+        <w:rPr>
+          <w:rFonts w:ascii="Consolas" w:eastAsia="Times New Roman" w:hAnsi="Consolas" w:cs="Times New Roman"/>
+          <w:lang w:eastAsia="en-IN" w:bidi="ar-SA"/>
+        </w:rPr>
+      </w:pPr>
+      <w:r>
+        <w:rPr>
+          <w:rFonts w:ascii="Consolas" w:eastAsia="Times New Roman" w:hAnsi="Consolas" w:cs="Times New Roman"/>
+          <w:lang w:eastAsia="en-IN" w:bidi="ar-SA"/>
+        </w:rPr>
+        <w:t>This allows React to prioritize the reconciliation of certain fibers over others, depending on the importance of the updates.</w:t>
+      </w:r>
+    </w:p>
+    <w:p>
+      <w:pPr>
+        <w:pStyle w:val="ListParagraph"/>
+        <w:numPr>
+          <w:ilvl w:val="0"/>
+          <w:numId w:val="4"/>
+        </w:numPr>
+        <w:rPr>
+          <w:rFonts w:ascii="Consolas" w:eastAsia="Times New Roman" w:hAnsi="Consolas" w:cs="Times New Roman"/>
+          <w:lang w:eastAsia="en-IN" w:bidi="ar-SA"/>
+        </w:rPr>
+      </w:pPr>
+      <w:r>
+        <w:rPr>
+          <w:rFonts w:ascii="Consolas" w:eastAsia="Times New Roman" w:hAnsi="Consolas" w:cs="Times New Roman"/>
+          <w:lang w:eastAsia="en-IN" w:bidi="ar-SA"/>
+        </w:rPr>
+        <w:t>For example, suppose a component has many elements that need to be updated. In that case, React can prioritize the reconciliation of the elements that are visible to the user while deferring the reconciliation of the other elements until later.</w:t>
+      </w:r>
+    </w:p>
+    <w:p>
+      <w:pPr>
+        <w:pStyle w:val="ListParagraph"/>
+        <w:numPr>
+          <w:ilvl w:val="0"/>
+          <w:numId w:val="4"/>
+        </w:numPr>
+        <w:rPr>
+          <w:rFonts w:ascii="Consolas" w:eastAsia="Times New Roman" w:hAnsi="Consolas" w:cs="Times New Roman"/>
+          <w:lang w:eastAsia="en-IN" w:bidi="ar-SA"/>
+        </w:rPr>
+      </w:pPr>
+      <w:r>
+        <w:rPr>
+          <w:rFonts w:ascii="Consolas" w:eastAsia="Times New Roman" w:hAnsi="Consolas" w:cs="Times New Roman"/>
+          <w:lang w:eastAsia="en-IN" w:bidi="ar-SA"/>
+        </w:rPr>
+        <w:t>This helps ensure that the UI remains responsive even when there are a large number of updates.</w:t>
+      </w:r>
+    </w:p>
+    <w:p>
+      <w:pPr>
+        <w:rPr>
+          <w:rFonts w:ascii="Consolas" w:eastAsia="Times New Roman" w:hAnsi="Consolas" w:cs="Times New Roman"/>
+          <w:b/>
+          <w:bCs/>
+          <w:lang w:eastAsia="en-IN" w:bidi="ar-SA"/>
+        </w:rPr>
+      </w:pPr>
+    </w:p>
+    <w:p>
+      <w:pPr>
+        <w:rPr>
+          <w:rFonts w:ascii="Consolas" w:eastAsia="Times New Roman" w:hAnsi="Consolas" w:cs="Times New Roman"/>
+          <w:b/>
+          <w:bCs/>
+          <w:sz w:val="36"/>
+          <w:szCs w:val="36"/>
+          <w:lang w:eastAsia="en-IN" w:bidi="ar-SA"/>
+        </w:rPr>
+      </w:pPr>
+      <w:r>
+        <w:rPr>
+          <w:rFonts w:ascii="Consolas" w:eastAsia="Times New Roman" w:hAnsi="Consolas" w:cs="Times New Roman"/>
+          <w:b/>
+          <w:bCs/>
+          <w:sz w:val="28"/>
+          <w:szCs w:val="28"/>
+          <w:highlight w:val="red"/>
+          <w:lang w:eastAsia="en-IN" w:bidi="ar-SA"/>
+        </w:rPr>
+        <w:t>Fiber in Asynchronous Programming</w:t>
+      </w:r>
+    </w:p>
+    <w:p>
+      <w:pPr>
+        <w:rPr>
+          <w:rFonts w:ascii="Consolas" w:eastAsia="Times New Roman" w:hAnsi="Consolas" w:cs="Times New Roman"/>
+          <w:lang w:eastAsia="en-IN" w:bidi="ar-SA"/>
+        </w:rPr>
+      </w:pPr>
+      <w:r>
+        <w:rPr>
+          <w:rFonts w:ascii="Consolas" w:eastAsia="Times New Roman" w:hAnsi="Consolas" w:cs="Times New Roman"/>
+          <w:lang w:eastAsia="en-IN" w:bidi="ar-SA"/>
+        </w:rPr>
+        <w:t>Fiber also introduces a new concept called “suspense”. Suspense allows React components to “wait” for a specific condition to be met before rendering.</w:t>
+      </w:r>
+    </w:p>
+    <w:p>
+      <w:pPr>
+        <w:rPr>
+          <w:rFonts w:ascii="Consolas" w:eastAsia="Times New Roman" w:hAnsi="Consolas" w:cs="Times New Roman"/>
+          <w:lang w:eastAsia="en-IN" w:bidi="ar-SA"/>
+        </w:rPr>
+      </w:pPr>
+      <w:r>
+        <w:rPr>
+          <w:rFonts w:ascii="Consolas" w:eastAsia="Times New Roman" w:hAnsi="Consolas" w:cs="Times New Roman"/>
+          <w:lang w:eastAsia="en-IN" w:bidi="ar-SA"/>
+        </w:rPr>
+        <w:t>This can improve the performance of applications that rely on asynchronous data, such as fetching data from a server.</w:t>
+      </w:r>
+    </w:p>
+    <w:p>
+      <w:pPr>
+        <w:rPr>
+          <w:rFonts w:ascii="Consolas" w:eastAsia="Times New Roman" w:hAnsi="Consolas" w:cs="Times New Roman"/>
+          <w:b/>
+          <w:bCs/>
+          <w:lang w:eastAsia="en-IN" w:bidi="ar-SA"/>
+        </w:rPr>
+      </w:pPr>
+    </w:p>
+    <w:p>
+      <w:pPr>
+        <w:rPr>
+          <w:rFonts w:ascii="Consolas" w:eastAsia="Times New Roman" w:hAnsi="Consolas" w:cs="Times New Roman"/>
+          <w:b/>
+          <w:bCs/>
+          <w:lang w:eastAsia="en-IN" w:bidi="ar-SA"/>
+        </w:rPr>
+      </w:pPr>
+    </w:p>
+    <w:p>
+      <w:pPr>
+        <w:rPr>
+          <w:rFonts w:ascii="Consolas" w:eastAsia="Times New Roman" w:hAnsi="Consolas" w:cs="Times New Roman"/>
+          <w:b/>
+          <w:bCs/>
+          <w:lang w:eastAsia="en-IN" w:bidi="ar-SA"/>
+        </w:rPr>
+      </w:pPr>
+    </w:p>
+    <w:p>
+      <w:pPr>
+        <w:rPr>
+          <w:rFonts w:ascii="Consolas" w:eastAsia="Times New Roman" w:hAnsi="Consolas" w:cs="Times New Roman"/>
+          <w:b/>
+          <w:bCs/>
+          <w:sz w:val="28"/>
+          <w:szCs w:val="28"/>
+          <w:lang w:eastAsia="en-IN" w:bidi="ar-SA"/>
+        </w:rPr>
+      </w:pPr>
+      <w:r>
+        <w:rPr>
+          <w:rFonts w:ascii="Consolas" w:eastAsia="Times New Roman" w:hAnsi="Consolas" w:cs="Times New Roman"/>
+          <w:b/>
+          <w:bCs/>
+          <w:sz w:val="28"/>
+          <w:szCs w:val="28"/>
+          <w:highlight w:val="red"/>
+          <w:lang w:eastAsia="en-IN" w:bidi="ar-SA"/>
+        </w:rPr>
+        <w:lastRenderedPageBreak/>
+        <w:t>How does Fiber work?</w:t>
+      </w:r>
+    </w:p>
+    <w:p>
+      <w:pPr>
+        <w:rPr>
+          <w:rFonts w:ascii="Consolas" w:eastAsia="Times New Roman" w:hAnsi="Consolas" w:cs="Times New Roman"/>
+          <w:b/>
+          <w:bCs/>
+          <w:lang w:eastAsia="en-IN" w:bidi="ar-SA"/>
+        </w:rPr>
+      </w:pPr>
+      <w:r>
+        <w:rPr>
+          <w:rFonts w:ascii="Consolas" w:eastAsia="Times New Roman" w:hAnsi="Consolas" w:cs="Times New Roman"/>
+          <w:lang w:eastAsia="en-IN" w:bidi="ar-SA"/>
+        </w:rPr>
+        <w:drawing>
+          <wp:inline distT="0" distB="0" distL="0" distR="0" wp14:anchorId="3652FD5A" wp14:editId="1DE38472">
+            <wp:extent cx="7063740" cy="4056133"/>
+            <wp:effectExtent l="0" t="0" r="3810" b="1905"/>
+            <wp:docPr id="171371183" name="Picture 2"/>
+            <wp:cNvGraphicFramePr>
+              <a:graphicFrameLocks xmlns:a="http://schemas.openxmlformats.org/drawingml/2006/main" noChangeAspect="1"/>
+            </wp:cNvGraphicFramePr>
+            <a:graphic xmlns:a="http://schemas.openxmlformats.org/drawingml/2006/main">
+              <a:graphicData uri="http://schemas.openxmlformats.org/drawingml/2006/picture">
+                <pic:pic xmlns:pic="http://schemas.openxmlformats.org/drawingml/2006/picture">
+                  <pic:nvPicPr>
+                    <pic:cNvPr id="0" name="Picture 12"/>
+                    <pic:cNvPicPr>
+                      <a:picLocks noChangeAspect="1" noChangeArrowheads="1"/>
+                    </pic:cNvPicPr>
+                  </pic:nvPicPr>
+                  <pic:blipFill>
+                    <a:blip r:embed="rId39">
+                      <a:extLst>
+                        <a:ext uri="{28A0092B-C50C-407E-A947-70E740481C1C}">
+                          <a14:useLocalDpi xmlns:a14="http://schemas.microsoft.com/office/drawing/2010/main" val="0"/>
+                        </a:ext>
+                      </a:extLst>
+                    </a:blip>
+                    <a:srcRect/>
+                    <a:stretch>
+                      <a:fillRect/>
+                    </a:stretch>
+                  </pic:blipFill>
+                  <pic:spPr bwMode="auto">
+                    <a:xfrm>
+                      <a:off x="0" y="0"/>
+                      <a:ext cx="7111467" cy="4083539"/>
+                    </a:xfrm>
+                    <a:prstGeom prst="rect">
+                      <a:avLst/>
+                    </a:prstGeom>
+                    <a:noFill/>
+                    <a:ln>
+                      <a:noFill/>
+                    </a:ln>
+                  </pic:spPr>
+                </pic:pic>
+              </a:graphicData>
+            </a:graphic>
+          </wp:inline>
+        </w:drawing>
+      </w:r>
+    </w:p>
+    <w:p>
+      <w:pPr>
+        <w:rPr>
+          <w:rFonts w:ascii="Consolas" w:eastAsia="Times New Roman" w:hAnsi="Consolas" w:cs="Times New Roman"/>
+          <w:b/>
+          <w:bCs/>
+          <w:lang w:eastAsia="en-IN" w:bidi="ar-SA"/>
+        </w:rPr>
+      </w:pPr>
+      <w:r>
+        <w:rPr>
+          <w:rFonts w:ascii="Consolas" w:eastAsia="Times New Roman" w:hAnsi="Consolas" w:cs="Times New Roman"/>
+          <w:b/>
+          <w:bCs/>
+          <w:highlight w:val="cyan"/>
+          <w:lang w:eastAsia="en-IN" w:bidi="ar-SA"/>
+        </w:rPr>
+        <w:t>An Introduction to React Fiber - The Algorithm Behind React</w:t>
+      </w:r>
+      <w:r>
+        <w:rPr>
+          <w:rFonts w:ascii="Consolas" w:eastAsia="Times New Roman" w:hAnsi="Consolas" w:cs="Times New Roman"/>
+          <w:b/>
+          <w:bCs/>
+          <w:lang w:eastAsia="en-IN" w:bidi="ar-SA"/>
+        </w:rPr>
+        <w:t xml:space="preserve"> (</w:t>
+      </w:r>
+      <w:hyperlink r:id="rId40" w:history="1">
+        <w:r>
+          <w:rPr>
+            <w:rStyle w:val="Hyperlink"/>
+            <w:rFonts w:ascii="Consolas" w:eastAsia="Times New Roman" w:hAnsi="Consolas" w:cs="Times New Roman"/>
+            <w:lang w:eastAsia="en-IN" w:bidi="ar-SA"/>
+          </w:rPr>
+          <w:t>https://www.velotio.com/e</w:t>
+        </w:r>
+        <w:r>
+          <w:rPr>
+            <w:rStyle w:val="Hyperlink"/>
+            <w:rFonts w:ascii="Consolas" w:eastAsia="Times New Roman" w:hAnsi="Consolas" w:cs="Times New Roman"/>
+            <w:lang w:eastAsia="en-IN" w:bidi="ar-SA"/>
+          </w:rPr>
+          <w:t>n</w:t>
+        </w:r>
+        <w:r>
+          <w:rPr>
+            <w:rStyle w:val="Hyperlink"/>
+            <w:rFonts w:ascii="Consolas" w:eastAsia="Times New Roman" w:hAnsi="Consolas" w:cs="Times New Roman"/>
+            <w:lang w:eastAsia="en-IN" w:bidi="ar-SA"/>
+          </w:rPr>
+          <w:t>gineering-blog/react-fiber-algorithm</w:t>
+        </w:r>
+      </w:hyperlink>
+      <w:r>
+        <w:rPr>
+          <w:rFonts w:ascii="Consolas" w:eastAsia="Times New Roman" w:hAnsi="Consolas" w:cs="Times New Roman"/>
+          <w:lang w:eastAsia="en-IN" w:bidi="ar-SA"/>
+        </w:rPr>
+        <w:t xml:space="preserve"> )</w:t>
+      </w:r>
+    </w:p>
+    <w:p>
+      <w:pPr>
+        <w:pStyle w:val="ListParagraph"/>
+        <w:numPr>
+          <w:ilvl w:val="0"/>
+          <w:numId w:val="4"/>
+        </w:numPr>
+        <w:rPr>
+          <w:rFonts w:ascii="Consolas" w:eastAsia="Times New Roman" w:hAnsi="Consolas" w:cs="Times New Roman"/>
+          <w:lang w:eastAsia="en-IN" w:bidi="ar-SA"/>
+        </w:rPr>
+      </w:pPr>
+      <w:r>
+        <w:rPr>
+          <w:rFonts w:ascii="Consolas" w:eastAsia="Times New Roman" w:hAnsi="Consolas" w:cs="Times New Roman"/>
+          <w:lang w:eastAsia="en-IN" w:bidi="ar-SA"/>
+        </w:rPr>
+        <w:t>Fiber works by maintaining a linked list of fibers called the “fiber tree“.</w:t>
+      </w:r>
+    </w:p>
+    <w:p>
+      <w:pPr>
+        <w:pStyle w:val="ListParagraph"/>
+        <w:numPr>
+          <w:ilvl w:val="0"/>
+          <w:numId w:val="4"/>
+        </w:numPr>
+        <w:rPr>
+          <w:rFonts w:ascii="Consolas" w:eastAsia="Times New Roman" w:hAnsi="Consolas" w:cs="Times New Roman"/>
+          <w:lang w:eastAsia="en-IN" w:bidi="ar-SA"/>
+        </w:rPr>
+      </w:pPr>
+      <w:r>
+        <w:rPr>
+          <w:rFonts w:ascii="Consolas" w:eastAsia="Times New Roman" w:hAnsi="Consolas" w:cs="Times New Roman"/>
+          <w:lang w:eastAsia="en-IN" w:bidi="ar-SA"/>
+        </w:rPr>
+        <w:t>Each Fiber in the tree represents a single element in the VDOM tree and contains information about the element, such as its type, props, and state.</w:t>
+      </w:r>
+    </w:p>
+    <w:p>
+      <w:pPr>
+        <w:pStyle w:val="ListParagraph"/>
+        <w:numPr>
+          <w:ilvl w:val="0"/>
+          <w:numId w:val="4"/>
+        </w:numPr>
+        <w:rPr>
+          <w:rFonts w:ascii="Consolas" w:eastAsia="Times New Roman" w:hAnsi="Consolas" w:cs="Times New Roman"/>
+          <w:lang w:eastAsia="en-IN" w:bidi="ar-SA"/>
+        </w:rPr>
+      </w:pPr>
+      <w:r>
+        <w:rPr>
+          <w:rFonts w:ascii="Consolas" w:eastAsia="Times New Roman" w:hAnsi="Consolas" w:cs="Times New Roman"/>
+          <w:lang w:eastAsia="en-IN" w:bidi="ar-SA"/>
+        </w:rPr>
+        <w:t>When a component’s state changes, React begins the reconciliation process by creating a new fiber tree based on the current state of the component. It then compares the new fiber tree to the previous fiber tree to determine the minimum number of changes required to update the actual DOM.</w:t>
+      </w:r>
+    </w:p>
+    <w:p>
+      <w:pPr>
+        <w:pStyle w:val="ListParagraph"/>
+        <w:numPr>
+          <w:ilvl w:val="0"/>
+          <w:numId w:val="4"/>
+        </w:numPr>
+        <w:rPr>
+          <w:rFonts w:ascii="Consolas" w:eastAsia="Times New Roman" w:hAnsi="Consolas" w:cs="Times New Roman"/>
+          <w:lang w:eastAsia="en-IN" w:bidi="ar-SA"/>
+        </w:rPr>
+      </w:pPr>
+      <w:r>
+        <w:rPr>
+          <w:rFonts w:ascii="Consolas" w:eastAsia="Times New Roman" w:hAnsi="Consolas" w:cs="Times New Roman"/>
+          <w:lang w:eastAsia="en-IN" w:bidi="ar-SA"/>
+        </w:rPr>
+        <w:t>During the reconciliation process, React traverses the fiber tree and updates each Fiber individually. It does this by starting at the root fiber and working its way down the tree, updating each Fiber in a depth-first order.</w:t>
+      </w:r>
+    </w:p>
+    <w:p>
+      <w:pPr>
+        <w:pStyle w:val="ListParagraph"/>
+        <w:numPr>
+          <w:ilvl w:val="0"/>
+          <w:numId w:val="4"/>
+        </w:numPr>
+        <w:rPr>
+          <w:rFonts w:ascii="Consolas" w:eastAsia="Times New Roman" w:hAnsi="Consolas" w:cs="Times New Roman"/>
+          <w:lang w:eastAsia="en-IN" w:bidi="ar-SA"/>
+        </w:rPr>
+      </w:pPr>
+      <w:r>
+        <w:rPr>
+          <w:rFonts w:ascii="Consolas" w:eastAsia="Times New Roman" w:hAnsi="Consolas" w:cs="Times New Roman"/>
+          <w:lang w:eastAsia="en-IN" w:bidi="ar-SA"/>
+        </w:rPr>
+        <w:lastRenderedPageBreak/>
+        <w:t>As it traverses the fiber tree, React can pause the reconciliation process at any point and schedule the remaining work for the next frame. This allows React to prioritize the reconciliation of certain fibers over others and ensure that the UI remains responsive.</w:t>
+      </w:r>
+    </w:p>
+    <w:p>
+      <w:pPr>
+        <w:rPr>
+          <w:rFonts w:ascii="Consolas" w:eastAsia="Times New Roman" w:hAnsi="Consolas" w:cs="Times New Roman"/>
+          <w:b/>
+          <w:bCs/>
+          <w:lang w:eastAsia="en-IN" w:bidi="ar-SA"/>
+        </w:rPr>
+      </w:pPr>
+    </w:p>
+    <w:p>
+      <w:pPr>
+        <w:rPr>
+          <w:rFonts w:ascii="Consolas" w:eastAsia="Times New Roman" w:hAnsi="Consolas" w:cs="Times New Roman"/>
+          <w:b/>
+          <w:bCs/>
+          <w:lang w:eastAsia="en-IN" w:bidi="ar-SA"/>
+        </w:rPr>
+      </w:pPr>
+      <w:r>
+        <w:rPr>
+          <w:rFonts w:ascii="Consolas" w:eastAsia="Times New Roman" w:hAnsi="Consolas" w:cs="Times New Roman"/>
+          <w:b/>
+          <w:bCs/>
+          <w:lang w:eastAsia="en-IN" w:bidi="ar-SA"/>
+        </w:rPr>
+        <w:t>Benefits of Fiber</w:t>
+      </w:r>
+    </w:p>
+    <w:p>
+      <w:pPr>
+        <w:rPr>
+          <w:rFonts w:ascii="Consolas" w:eastAsia="Times New Roman" w:hAnsi="Consolas" w:cs="Times New Roman"/>
+          <w:lang w:eastAsia="en-IN" w:bidi="ar-SA"/>
+        </w:rPr>
+      </w:pPr>
+      <w:r>
+        <w:rPr>
+          <w:rFonts w:ascii="Consolas" w:eastAsia="Times New Roman" w:hAnsi="Consolas" w:cs="Times New Roman"/>
+          <w:lang w:eastAsia="en-IN" w:bidi="ar-SA"/>
+        </w:rPr>
+        <w:t>Fiber brings several benefits to React applications, including:</w:t>
+      </w:r>
+    </w:p>
+    <w:p>
+      <w:pPr>
+        <w:rPr>
+          <w:rFonts w:ascii="Consolas" w:eastAsia="Times New Roman" w:hAnsi="Consolas" w:cs="Times New Roman"/>
+          <w:b/>
+          <w:bCs/>
+          <w:lang w:eastAsia="en-IN" w:bidi="ar-SA"/>
+        </w:rPr>
+      </w:pPr>
+      <w:r>
+        <w:rPr>
+          <w:rFonts w:ascii="Consolas" w:eastAsia="Times New Roman" w:hAnsi="Consolas" w:cs="Times New Roman"/>
+          <w:b/>
+          <w:bCs/>
+          <w:lang w:eastAsia="en-IN" w:bidi="ar-SA"/>
+        </w:rPr>
+        <w:t>Improved Performance</w:t>
+      </w:r>
+    </w:p>
+    <w:p>
+      <w:pPr>
+        <w:rPr>
+          <w:rFonts w:ascii="Consolas" w:eastAsia="Times New Roman" w:hAnsi="Consolas" w:cs="Times New Roman"/>
+          <w:lang w:eastAsia="en-IN" w:bidi="ar-SA"/>
+        </w:rPr>
+      </w:pPr>
+      <w:r>
+        <w:rPr>
+          <w:rFonts w:ascii="Consolas" w:eastAsia="Times New Roman" w:hAnsi="Consolas" w:cs="Times New Roman"/>
+          <w:lang w:eastAsia="en-IN" w:bidi="ar-SA"/>
+        </w:rPr>
+        <w:t>As mentioned earlier, Fiber allows the reconciliation process to be broken down into smaller chunks and scheduled over multiple frames, which helps improve React applications’ performance, especially when a large number of elements need to be updated.</w:t>
+      </w:r>
+    </w:p>
+    <w:p>
+      <w:pPr>
+        <w:rPr>
+          <w:rFonts w:ascii="Consolas" w:eastAsia="Times New Roman" w:hAnsi="Consolas" w:cs="Times New Roman"/>
+          <w:b/>
+          <w:bCs/>
+          <w:lang w:eastAsia="en-IN" w:bidi="ar-SA"/>
+        </w:rPr>
+      </w:pPr>
+      <w:r>
+        <w:rPr>
+          <w:rFonts w:ascii="Consolas" w:eastAsia="Times New Roman" w:hAnsi="Consolas" w:cs="Times New Roman"/>
+          <w:b/>
+          <w:bCs/>
+          <w:lang w:eastAsia="en-IN" w:bidi="ar-SA"/>
+        </w:rPr>
+        <w:t>Better user experience</w:t>
+      </w:r>
+    </w:p>
+    <w:p>
+      <w:pPr>
+        <w:rPr>
+          <w:rFonts w:ascii="Consolas" w:eastAsia="Times New Roman" w:hAnsi="Consolas" w:cs="Times New Roman"/>
+          <w:lang w:eastAsia="en-IN" w:bidi="ar-SA"/>
+        </w:rPr>
+      </w:pPr>
+      <w:r>
+        <w:rPr>
+          <w:rFonts w:ascii="Consolas" w:eastAsia="Times New Roman" w:hAnsi="Consolas" w:cs="Times New Roman"/>
+          <w:lang w:eastAsia="en-IN" w:bidi="ar-SA"/>
+        </w:rPr>
+        <w:t>By prioritizing the reconciliation of certain fibers over others, Fiber helps ensure that the UI remains responsive, even when there are a large number of updates. This leads to a better user experience.</w:t>
+      </w:r>
+    </w:p>
+    <w:p>
+      <w:pPr>
+        <w:rPr>
+          <w:rFonts w:ascii="Consolas" w:eastAsia="Times New Roman" w:hAnsi="Consolas" w:cs="Times New Roman"/>
+          <w:b/>
+          <w:bCs/>
+          <w:lang w:eastAsia="en-IN" w:bidi="ar-SA"/>
+        </w:rPr>
+      </w:pPr>
+      <w:r>
+        <w:rPr>
+          <w:rFonts w:ascii="Consolas" w:eastAsia="Times New Roman" w:hAnsi="Consolas" w:cs="Times New Roman"/>
+          <w:b/>
+          <w:bCs/>
+          <w:lang w:eastAsia="en-IN" w:bidi="ar-SA"/>
+        </w:rPr>
+        <w:t>Asynchronous rendering</w:t>
+      </w:r>
+    </w:p>
+    <w:p>
+      <w:pPr>
+        <w:rPr>
+          <w:rFonts w:ascii="Consolas" w:eastAsia="Times New Roman" w:hAnsi="Consolas" w:cs="Times New Roman"/>
+          <w:lang w:eastAsia="en-IN" w:bidi="ar-SA"/>
+        </w:rPr>
+      </w:pPr>
+      <w:r>
+        <w:rPr>
+          <w:rFonts w:ascii="Consolas" w:eastAsia="Times New Roman" w:hAnsi="Consolas" w:cs="Times New Roman"/>
+          <w:lang w:eastAsia="en-IN" w:bidi="ar-SA"/>
+        </w:rPr>
+        <w:t>The introduction of Suspense in Fiber allows React components to “wait” for a specific condition to be met before rendering, which can be used to improve the performance of applications that rely on asynchronous data.</w:t>
+      </w:r>
+    </w:p>
+    <w:p>
+      <w:pPr>
+        <w:rPr>
+          <w:rFonts w:ascii="Consolas" w:eastAsia="Times New Roman" w:hAnsi="Consolas" w:cs="Times New Roman"/>
+          <w:lang w:eastAsia="en-IN" w:bidi="ar-SA"/>
+        </w:rPr>
+      </w:pPr>
+      <w:r>
+        <w:rPr>
+          <w:rFonts w:ascii="Consolas" w:eastAsia="Times New Roman" w:hAnsi="Consolas" w:cs="Times New Roman"/>
+          <w:i/>
+          <w:iCs/>
+          <w:lang w:eastAsia="en-IN" w:bidi="ar-SA"/>
+        </w:rPr>
+        <w:t>If you’d like to know more about Suspense in React, which is related to the Asynchronous rendering mentioned earlier, I’d recommend checking the article we’ve written </w:t>
+      </w:r>
+      <w:hyperlink r:id="rId41" w:tgtFrame="_blank" w:history="1">
+        <w:r>
+          <w:rPr>
+            <w:rStyle w:val="Hyperlink"/>
+            <w:rFonts w:ascii="Consolas" w:eastAsia="Times New Roman" w:hAnsi="Consolas" w:cs="Times New Roman"/>
+            <w:i/>
+            <w:iCs/>
+            <w:lang w:eastAsia="en-IN" w:bidi="ar-SA"/>
+          </w:rPr>
+          <w:t>here</w:t>
+        </w:r>
+      </w:hyperlink>
+      <w:r>
+        <w:rPr>
+          <w:rFonts w:ascii="Consolas" w:eastAsia="Times New Roman" w:hAnsi="Consolas" w:cs="Times New Roman"/>
+          <w:i/>
+          <w:iCs/>
+          <w:lang w:eastAsia="en-IN" w:bidi="ar-SA"/>
+        </w:rPr>
+        <w:t>.</w:t>
+      </w:r>
+    </w:p>
+    <w:p>
+      <w:pPr>
+        <w:rPr>
+          <w:rFonts w:ascii="Consolas" w:eastAsia="Times New Roman" w:hAnsi="Consolas" w:cs="Times New Roman"/>
+          <w:b/>
+          <w:bCs/>
+          <w:lang w:eastAsia="en-IN" w:bidi="ar-SA"/>
+        </w:rPr>
+      </w:pPr>
+      <w:r>
+        <w:rPr>
+          <w:rFonts w:ascii="Consolas" w:eastAsia="Times New Roman" w:hAnsi="Consolas" w:cs="Times New Roman"/>
+          <w:b/>
+          <w:bCs/>
+          <w:lang w:eastAsia="en-IN" w:bidi="ar-SA"/>
+        </w:rPr>
+        <w:t>Better concurrency</w:t>
+      </w:r>
+    </w:p>
+    <w:p>
+      <w:pPr>
+        <w:rPr>
+          <w:rFonts w:ascii="Consolas" w:eastAsia="Times New Roman" w:hAnsi="Consolas" w:cs="Times New Roman"/>
+          <w:lang w:eastAsia="en-IN" w:bidi="ar-SA"/>
+        </w:rPr>
+      </w:pPr>
+      <w:r>
+        <w:rPr>
+          <w:rFonts w:ascii="Consolas" w:eastAsia="Times New Roman" w:hAnsi="Consolas" w:cs="Times New Roman"/>
+          <w:lang w:eastAsia="en-IN" w:bidi="ar-SA"/>
+        </w:rPr>
+        <w:t>Fiber allows React to interrupt the reconciliation process at any point and schedule the remaining work for the next frame. This helps improve the concurrency of React applications, as it allows React to perform updates in parallel with other tasks.</w:t>
+      </w:r>
+    </w:p>
+    <w:p>
+      <w:pPr>
+        <w:rPr>
+          <w:rFonts w:ascii="Consolas" w:eastAsia="Times New Roman" w:hAnsi="Consolas" w:cs="Times New Roman"/>
+          <w:b/>
+          <w:bCs/>
+          <w:lang w:eastAsia="en-IN" w:bidi="ar-SA"/>
+        </w:rPr>
+      </w:pPr>
+      <w:r>
+        <w:rPr>
+          <w:rFonts w:ascii="Consolas" w:eastAsia="Times New Roman" w:hAnsi="Consolas" w:cs="Times New Roman"/>
+          <w:b/>
+          <w:bCs/>
+          <w:lang w:eastAsia="en-IN" w:bidi="ar-SA"/>
+        </w:rPr>
+        <w:t>Summary</w:t>
+      </w:r>
+    </w:p>
+    <w:p>
+      <w:pPr>
+        <w:rPr>
+          <w:rFonts w:ascii="Consolas" w:eastAsia="Times New Roman" w:hAnsi="Consolas" w:cs="Times New Roman"/>
+          <w:lang w:eastAsia="en-IN" w:bidi="ar-SA"/>
+        </w:rPr>
+      </w:pPr>
+      <w:r>
+        <w:rPr>
+          <w:rFonts w:ascii="Consolas" w:eastAsia="Times New Roman" w:hAnsi="Consolas" w:cs="Times New Roman"/>
+          <w:lang w:eastAsia="en-IN" w:bidi="ar-SA"/>
+        </w:rPr>
+        <w:t>In summary, Fiber is a reconciliation algorithm used in React to improve the performance of web applications.</w:t>
+      </w:r>
+    </w:p>
+    <w:p>
+      <w:pPr>
+        <w:rPr>
+          <w:rFonts w:ascii="Consolas" w:eastAsia="Times New Roman" w:hAnsi="Consolas" w:cs="Times New Roman"/>
+          <w:lang w:eastAsia="en-IN" w:bidi="ar-SA"/>
+        </w:rPr>
+      </w:pPr>
+      <w:r>
+        <w:rPr>
+          <w:rFonts w:ascii="Consolas" w:eastAsia="Times New Roman" w:hAnsi="Consolas" w:cs="Times New Roman"/>
+          <w:lang w:eastAsia="en-IN" w:bidi="ar-SA"/>
+        </w:rPr>
+        <w:t>It does this by allowing the reconciliation process to be broken down into smaller chunks and scheduled over multiple frames and by introducing the concept of suspense, which allows React components to “wait” for a specific condition to be met before rendering.</w:t>
+      </w:r>
+    </w:p>
+    <w:p>
+      <w:pPr>
+        <w:rPr>
+          <w:rFonts w:ascii="Consolas" w:eastAsia="Times New Roman" w:hAnsi="Consolas" w:cs="Times New Roman"/>
+          <w:lang w:eastAsia="en-IN" w:bidi="ar-SA"/>
+        </w:rPr>
+      </w:pPr>
+      <w:r>
+        <w:rPr>
+          <w:rFonts w:ascii="Consolas" w:eastAsia="Times New Roman" w:hAnsi="Consolas" w:cs="Times New Roman"/>
+          <w:lang w:eastAsia="en-IN" w:bidi="ar-SA"/>
+        </w:rPr>
+        <w:t>Fiber brings several benefits to React applications, including improved performance, a better user experience, asynchronous rendering, and better concurrency.</w:t>
+      </w:r>
+    </w:p>
+    <w:p>
+      <w:pPr>
+        <w:rPr>
+          <w:rFonts w:ascii="Consolas" w:eastAsia="Times New Roman" w:hAnsi="Consolas" w:cs="Times New Roman"/>
+          <w:lang w:eastAsia="en-IN" w:bidi="ar-SA"/>
+        </w:rPr>
+      </w:pPr>
     </w:p>
     <w:sectPr>
       <w:pgSz w:w="16838" w:h="11906" w:orient="landscape"/>
@@ -22213,6 +23541,27 @@
       <w:lang w:bidi="mr-IN"/>
     </w:rPr>
   </w:style>
+  <w:style w:type="paragraph" w:styleId="Heading1">
+    <w:name w:val="heading 1"/>
+    <w:basedOn w:val="Normal"/>
+    <w:next w:val="Normal"/>
+    <w:link w:val="Heading1Char"/>
+    <w:uiPriority w:val="9"/>
+    <w:qFormat/>
+    <w:rsid w:val="009A4ADC"/>
+    <w:pPr>
+      <w:keepNext/>
+      <w:keepLines/>
+      <w:spacing w:before="240" w:after="0"/>
+      <w:outlineLvl w:val="0"/>
+    </w:pPr>
+    <w:rPr>
+      <w:rFonts w:asciiTheme="majorHAnsi" w:eastAsiaTheme="majorEastAsia" w:hAnsiTheme="majorHAnsi" w:cstheme="majorBidi"/>
+      <w:color w:val="2F5496" w:themeColor="accent1" w:themeShade="BF"/>
+      <w:sz w:val="32"/>
+      <w:szCs w:val="29"/>
+    </w:rPr>
+  </w:style>
   <w:style w:type="character" w:default="1" w:styleId="DefaultParagraphFont">
     <w:name w:val="Default Paragraph Font"/>
     <w:uiPriority w:val="1"/>
@@ -22359,6 +23708,20 @@
     <w:name w:val="token"/>
     <w:basedOn w:val="DefaultParagraphFont"/>
     <w:rsid w:val="00CB6662"/>
+  </w:style>
+  <w:style w:type="character" w:customStyle="1" w:styleId="Heading1Char">
+    <w:name w:val="Heading 1 Char"/>
+    <w:basedOn w:val="DefaultParagraphFont"/>
+    <w:link w:val="Heading1"/>
+    <w:uiPriority w:val="9"/>
+    <w:rsid w:val="009A4ADC"/>
+    <w:rPr>
+      <w:rFonts w:asciiTheme="majorHAnsi" w:eastAsiaTheme="majorEastAsia" w:hAnsiTheme="majorHAnsi" w:cstheme="majorBidi"/>
+      <w:color w:val="2F5496" w:themeColor="accent1" w:themeShade="BF"/>
+      <w:sz w:val="32"/>
+      <w:szCs w:val="29"/>
+      <w:lang w:bidi="mr-IN"/>
+    </w:rPr>
   </w:style>
 </w:styles>
 </file>

</xml_diff>

<commit_message>
Reconciliation-ReactFiber, Diff Algorithm, VDOM and Many more
</commit_message>
<xml_diff>
--- a/Notes-and-Links.docx
+++ b/Notes-and-Links.docx
@@ -21118,35 +21118,6 @@
     </w:p>
     <w:p>
       <w:pPr>
-        <w:pStyle w:val="ListParagraph"/>
-        <w:numPr>
-          <w:ilvl w:val="0"/>
-          <w:numId w:val="8"/>
-        </w:numPr>
-        <w:rPr>
-          <w:rFonts w:ascii="Consolas" w:eastAsia="Times New Roman" w:hAnsi="Consolas" w:cs="Times New Roman"/>
-          <w:b/>
-          <w:bCs/>
-          <w:sz w:val="28"/>
-          <w:szCs w:val="28"/>
-          <w:lang w:eastAsia="en-IN" w:bidi="ar-SA"/>
-        </w:rPr>
-      </w:pPr>
-    </w:p>
-    <w:p>
-      <w:pPr>
-        <w:rPr>
-          <w:rFonts w:ascii="Consolas" w:eastAsia="Times New Roman" w:hAnsi="Consolas" w:cs="Times New Roman"/>
-          <w:b/>
-          <w:bCs/>
-          <w:sz w:val="28"/>
-          <w:szCs w:val="28"/>
-          <w:lang w:eastAsia="en-IN" w:bidi="ar-SA"/>
-        </w:rPr>
-      </w:pPr>
-    </w:p>
-    <w:p>
-      <w:pPr>
         <w:rPr>
           <w:rFonts w:ascii="Consolas" w:eastAsia="Times New Roman" w:hAnsi="Consolas" w:cs="Times New Roman"/>
           <w:b/>
@@ -21175,9 +21146,296 @@
           <w:bCs/>
           <w:sz w:val="28"/>
           <w:szCs w:val="28"/>
-          <w:lang w:eastAsia="en-IN" w:bidi="ar-SA"/>
-        </w:rPr>
-        <w:t xml:space="preserve"> (AKA React Fiber)</w:t>
+          <w:highlight w:val="red"/>
+          <w:lang w:eastAsia="en-IN" w:bidi="ar-SA"/>
+        </w:rPr>
+        <w:t>/</w:t>
+      </w:r>
+      <w:r>
+        <w:rPr>
+          <w:rFonts w:ascii="Consolas" w:eastAsia="Times New Roman" w:hAnsi="Consolas" w:cs="Times New Roman"/>
+          <w:b/>
+          <w:bCs/>
+          <w:sz w:val="28"/>
+          <w:szCs w:val="28"/>
+          <w:highlight w:val="red"/>
+          <w:lang w:eastAsia="en-IN" w:bidi="ar-SA"/>
+        </w:rPr>
+        <w:t>React Fiber Architecture</w:t>
+      </w:r>
+    </w:p>
+    <w:p>
+      <w:pPr>
+        <w:pStyle w:val="ListParagraph"/>
+        <w:numPr>
+          <w:ilvl w:val="0"/>
+          <w:numId w:val="8"/>
+        </w:numPr>
+        <w:pBdr>
+          <w:top w:val="single" w:sz="4" w:space="1" w:color="auto"/>
+          <w:left w:val="single" w:sz="4" w:space="4" w:color="auto"/>
+          <w:bottom w:val="single" w:sz="4" w:space="1" w:color="auto"/>
+          <w:right w:val="single" w:sz="4" w:space="4" w:color="auto"/>
+        </w:pBdr>
+        <w:rPr>
+          <w:rFonts w:ascii="Consolas" w:eastAsia="Times New Roman" w:hAnsi="Consolas" w:cs="Times New Roman"/>
+          <w:b/>
+          <w:bCs/>
+          <w:color w:val="7030A0"/>
+          <w:szCs w:val="22"/>
+          <w:lang w:eastAsia="en-IN" w:bidi="ar-SA"/>
+        </w:rPr>
+      </w:pPr>
+      <w:r>
+        <w:rPr>
+          <w:rFonts w:ascii="Consolas" w:eastAsia="Times New Roman" w:hAnsi="Consolas" w:cs="Times New Roman"/>
+          <w:b/>
+          <w:bCs/>
+          <w:color w:val="7030A0"/>
+          <w:szCs w:val="22"/>
+          <w:lang w:eastAsia="en-IN" w:bidi="ar-SA"/>
+        </w:rPr>
+        <w:t xml:space="preserve">Introduction </w:t>
+      </w:r>
+    </w:p>
+    <w:p>
+      <w:pPr>
+        <w:pStyle w:val="ListParagraph"/>
+        <w:numPr>
+          <w:ilvl w:val="0"/>
+          <w:numId w:val="8"/>
+        </w:numPr>
+        <w:pBdr>
+          <w:top w:val="single" w:sz="4" w:space="1" w:color="auto"/>
+          <w:left w:val="single" w:sz="4" w:space="4" w:color="auto"/>
+          <w:bottom w:val="single" w:sz="4" w:space="1" w:color="auto"/>
+          <w:right w:val="single" w:sz="4" w:space="4" w:color="auto"/>
+        </w:pBdr>
+        <w:rPr>
+          <w:rFonts w:ascii="Consolas" w:eastAsia="Times New Roman" w:hAnsi="Consolas" w:cs="Times New Roman"/>
+          <w:b/>
+          <w:bCs/>
+          <w:color w:val="7030A0"/>
+          <w:szCs w:val="22"/>
+          <w:lang w:eastAsia="en-IN" w:bidi="ar-SA"/>
+        </w:rPr>
+      </w:pPr>
+      <w:r>
+        <w:rPr>
+          <w:rFonts w:ascii="Consolas" w:eastAsia="Times New Roman" w:hAnsi="Consolas" w:cs="Times New Roman"/>
+          <w:b/>
+          <w:bCs/>
+          <w:color w:val="7030A0"/>
+          <w:szCs w:val="22"/>
+          <w:lang w:eastAsia="en-IN" w:bidi="ar-SA"/>
+        </w:rPr>
+        <w:t xml:space="preserve">What is reconciliation? </w:t>
+      </w:r>
+    </w:p>
+    <w:p>
+      <w:pPr>
+        <w:pStyle w:val="ListParagraph"/>
+        <w:numPr>
+          <w:ilvl w:val="0"/>
+          <w:numId w:val="8"/>
+        </w:numPr>
+        <w:pBdr>
+          <w:top w:val="single" w:sz="4" w:space="1" w:color="auto"/>
+          <w:left w:val="single" w:sz="4" w:space="4" w:color="auto"/>
+          <w:bottom w:val="single" w:sz="4" w:space="1" w:color="auto"/>
+          <w:right w:val="single" w:sz="4" w:space="4" w:color="auto"/>
+        </w:pBdr>
+        <w:rPr>
+          <w:rFonts w:ascii="Consolas" w:eastAsia="Times New Roman" w:hAnsi="Consolas" w:cs="Times New Roman"/>
+          <w:b/>
+          <w:bCs/>
+          <w:color w:val="7030A0"/>
+          <w:szCs w:val="22"/>
+          <w:lang w:eastAsia="en-IN" w:bidi="ar-SA"/>
+        </w:rPr>
+      </w:pPr>
+      <w:r>
+        <w:rPr>
+          <w:rFonts w:ascii="Consolas" w:eastAsia="Times New Roman" w:hAnsi="Consolas" w:cs="Times New Roman"/>
+          <w:b/>
+          <w:bCs/>
+          <w:color w:val="7030A0"/>
+          <w:szCs w:val="22"/>
+          <w:lang w:eastAsia="en-IN" w:bidi="ar-SA"/>
+        </w:rPr>
+        <w:t xml:space="preserve">Reconciliation versus rendering </w:t>
+      </w:r>
+    </w:p>
+    <w:p>
+      <w:pPr>
+        <w:pStyle w:val="ListParagraph"/>
+        <w:numPr>
+          <w:ilvl w:val="0"/>
+          <w:numId w:val="8"/>
+        </w:numPr>
+        <w:pBdr>
+          <w:top w:val="single" w:sz="4" w:space="1" w:color="auto"/>
+          <w:left w:val="single" w:sz="4" w:space="4" w:color="auto"/>
+          <w:bottom w:val="single" w:sz="4" w:space="1" w:color="auto"/>
+          <w:right w:val="single" w:sz="4" w:space="4" w:color="auto"/>
+        </w:pBdr>
+        <w:rPr>
+          <w:rFonts w:ascii="Consolas" w:eastAsia="Times New Roman" w:hAnsi="Consolas" w:cs="Times New Roman"/>
+          <w:b/>
+          <w:bCs/>
+          <w:color w:val="7030A0"/>
+          <w:szCs w:val="22"/>
+          <w:lang w:eastAsia="en-IN" w:bidi="ar-SA"/>
+        </w:rPr>
+      </w:pPr>
+      <w:r>
+        <w:rPr>
+          <w:rFonts w:ascii="Consolas" w:eastAsia="Times New Roman" w:hAnsi="Consolas" w:cs="Times New Roman"/>
+          <w:b/>
+          <w:bCs/>
+          <w:color w:val="7030A0"/>
+          <w:szCs w:val="22"/>
+          <w:lang w:eastAsia="en-IN" w:bidi="ar-SA"/>
+        </w:rPr>
+        <w:t xml:space="preserve">Scheduling </w:t>
+      </w:r>
+    </w:p>
+    <w:p>
+      <w:pPr>
+        <w:pStyle w:val="ListParagraph"/>
+        <w:numPr>
+          <w:ilvl w:val="0"/>
+          <w:numId w:val="8"/>
+        </w:numPr>
+        <w:pBdr>
+          <w:top w:val="single" w:sz="4" w:space="1" w:color="auto"/>
+          <w:left w:val="single" w:sz="4" w:space="4" w:color="auto"/>
+          <w:bottom w:val="single" w:sz="4" w:space="1" w:color="auto"/>
+          <w:right w:val="single" w:sz="4" w:space="4" w:color="auto"/>
+        </w:pBdr>
+        <w:rPr>
+          <w:rFonts w:ascii="Consolas" w:eastAsia="Times New Roman" w:hAnsi="Consolas" w:cs="Times New Roman"/>
+          <w:b/>
+          <w:bCs/>
+          <w:color w:val="7030A0"/>
+          <w:szCs w:val="22"/>
+          <w:lang w:eastAsia="en-IN" w:bidi="ar-SA"/>
+        </w:rPr>
+      </w:pPr>
+      <w:r>
+        <w:rPr>
+          <w:rFonts w:ascii="Consolas" w:eastAsia="Times New Roman" w:hAnsi="Consolas" w:cs="Times New Roman"/>
+          <w:b/>
+          <w:bCs/>
+          <w:color w:val="7030A0"/>
+          <w:szCs w:val="22"/>
+          <w:lang w:eastAsia="en-IN" w:bidi="ar-SA"/>
+        </w:rPr>
+        <w:t xml:space="preserve">What is a fiber? </w:t>
+      </w:r>
+    </w:p>
+    <w:p>
+      <w:pPr>
+        <w:pStyle w:val="ListParagraph"/>
+        <w:numPr>
+          <w:ilvl w:val="0"/>
+          <w:numId w:val="8"/>
+        </w:numPr>
+        <w:pBdr>
+          <w:top w:val="single" w:sz="4" w:space="1" w:color="auto"/>
+          <w:left w:val="single" w:sz="4" w:space="4" w:color="auto"/>
+          <w:bottom w:val="single" w:sz="4" w:space="1" w:color="auto"/>
+          <w:right w:val="single" w:sz="4" w:space="4" w:color="auto"/>
+        </w:pBdr>
+        <w:rPr>
+          <w:rFonts w:ascii="Consolas" w:eastAsia="Times New Roman" w:hAnsi="Consolas" w:cs="Times New Roman"/>
+          <w:b/>
+          <w:bCs/>
+          <w:color w:val="7030A0"/>
+          <w:szCs w:val="22"/>
+          <w:lang w:eastAsia="en-IN" w:bidi="ar-SA"/>
+        </w:rPr>
+      </w:pPr>
+      <w:r>
+        <w:rPr>
+          <w:rFonts w:ascii="Consolas" w:eastAsia="Times New Roman" w:hAnsi="Consolas" w:cs="Times New Roman"/>
+          <w:b/>
+          <w:bCs/>
+          <w:color w:val="7030A0"/>
+          <w:szCs w:val="22"/>
+          <w:lang w:eastAsia="en-IN" w:bidi="ar-SA"/>
+        </w:rPr>
+        <w:t>Structure of a fiber</w:t>
+      </w:r>
+      <w:r>
+        <w:rPr>
+          <w:rFonts w:ascii="Consolas" w:eastAsia="Times New Roman" w:hAnsi="Consolas" w:cs="Times New Roman"/>
+          <w:b/>
+          <w:bCs/>
+          <w:color w:val="7030A0"/>
+          <w:szCs w:val="22"/>
+          <w:lang w:eastAsia="en-IN" w:bidi="ar-SA"/>
+        </w:rPr>
+        <w:t>(type &amp; key, Child &amp; Sibling, return, pendingProps &amp; memoizedProps, pendingWorkPriority)</w:t>
+      </w:r>
+    </w:p>
+    <w:p>
+      <w:pPr>
+        <w:pStyle w:val="ListParagraph"/>
+        <w:numPr>
+          <w:ilvl w:val="0"/>
+          <w:numId w:val="8"/>
+        </w:numPr>
+        <w:pBdr>
+          <w:top w:val="single" w:sz="4" w:space="1" w:color="auto"/>
+          <w:left w:val="single" w:sz="4" w:space="4" w:color="auto"/>
+          <w:bottom w:val="single" w:sz="4" w:space="1" w:color="auto"/>
+          <w:right w:val="single" w:sz="4" w:space="4" w:color="auto"/>
+        </w:pBdr>
+        <w:rPr>
+          <w:rFonts w:ascii="Consolas" w:eastAsia="Times New Roman" w:hAnsi="Consolas" w:cs="Times New Roman"/>
+          <w:b/>
+          <w:bCs/>
+          <w:color w:val="7030A0"/>
+          <w:szCs w:val="22"/>
+          <w:lang w:eastAsia="en-IN" w:bidi="ar-SA"/>
+        </w:rPr>
+      </w:pPr>
+      <w:r>
+        <w:rPr>
+          <w:rFonts w:ascii="Consolas" w:eastAsia="Times New Roman" w:hAnsi="Consolas" w:cs="Times New Roman"/>
+          <w:b/>
+          <w:bCs/>
+          <w:color w:val="7030A0"/>
+          <w:szCs w:val="22"/>
+          <w:lang w:eastAsia="en-IN" w:bidi="ar-SA"/>
+        </w:rPr>
+        <w:t>(</w:t>
+      </w:r>
+      <w:hyperlink r:id="rId37" w:history="1">
+        <w:r>
+          <w:rPr>
+            <w:rStyle w:val="Hyperlink"/>
+            <w:rFonts w:ascii="Consolas" w:eastAsia="Times New Roman" w:hAnsi="Consolas" w:cs="Times New Roman"/>
+            <w:b/>
+            <w:bCs/>
+            <w:color w:val="7030A0"/>
+            <w:szCs w:val="22"/>
+            <w:lang w:eastAsia="en-IN" w:bidi="ar-SA"/>
+          </w:rPr>
+          <w:t>https://github.com/acdlite/react-fiber-architecture</w:t>
+        </w:r>
+      </w:hyperlink>
+      <w:r>
+        <w:rPr>
+          <w:rFonts w:ascii="Consolas" w:eastAsia="Times New Roman" w:hAnsi="Consolas" w:cs="Times New Roman"/>
+          <w:b/>
+          <w:bCs/>
+          <w:color w:val="7030A0"/>
+          <w:szCs w:val="22"/>
+          <w:lang w:eastAsia="en-IN" w:bidi="ar-SA"/>
+        </w:rPr>
+        <w:t xml:space="preserve"> )</w:t>
       </w:r>
     </w:p>
     <w:p>
@@ -21197,9 +21455,43 @@
           <w:rFonts w:ascii="Consolas" w:eastAsia="Times New Roman" w:hAnsi="Consolas" w:cs="Times New Roman"/>
           <w:lang w:eastAsia="en-IN" w:bidi="ar-SA"/>
         </w:rPr>
+        <w:t>Re</w:t>
+      </w:r>
+      <w:r>
+        <w:rPr>
+          <w:rFonts w:ascii="Consolas" w:eastAsia="Times New Roman" w:hAnsi="Consolas" w:cs="Times New Roman"/>
+          <w:lang w:eastAsia="en-IN" w:bidi="ar-SA"/>
+        </w:rPr>
+        <w:t>act uses Reconciliation Algorithm is Also Known As React-Fiber</w:t>
+      </w:r>
+      <w:r>
+        <w:rPr>
+          <w:rFonts w:ascii="Consolas" w:eastAsia="Times New Roman" w:hAnsi="Consolas" w:cs="Times New Roman"/>
+          <w:lang w:eastAsia="en-IN" w:bidi="ar-SA"/>
+        </w:rPr>
+        <w:t>, this has comes up in React16</w:t>
+      </w:r>
+    </w:p>
+    <w:p>
+      <w:pPr>
+        <w:pStyle w:val="ListParagraph"/>
+        <w:numPr>
+          <w:ilvl w:val="0"/>
+          <w:numId w:val="4"/>
+        </w:numPr>
+        <w:rPr>
+          <w:rFonts w:ascii="Consolas" w:eastAsia="Times New Roman" w:hAnsi="Consolas" w:cs="Times New Roman"/>
+          <w:lang w:eastAsia="en-IN" w:bidi="ar-SA"/>
+        </w:rPr>
+      </w:pPr>
+      <w:r>
+        <w:rPr>
+          <w:rFonts w:ascii="Consolas" w:eastAsia="Times New Roman" w:hAnsi="Consolas" w:cs="Times New Roman"/>
+          <w:lang w:eastAsia="en-IN" w:bidi="ar-SA"/>
+        </w:rPr>
         <w:t>Fiber is a reconciliation algorithm used in the popular JavaScript library React to efficiently update a web application’s user interface (UI). It was introduced in </w:t>
       </w:r>
-      <w:hyperlink r:id="rId37" w:tgtFrame="_blank" w:history="1">
+      <w:hyperlink r:id="rId38" w:tgtFrame="_blank" w:history="1">
         <w:r>
           <w:rPr>
             <w:rStyle w:val="Hyperlink"/>
@@ -21257,30 +21549,333 @@
         </w:rPr>
         <w:t>React uses a </w:t>
       </w:r>
-      <w:hyperlink r:id="rId38" w:tgtFrame="_blank" w:history="1">
+      <w:hyperlink r:id="rId39" w:tgtFrame="_blank" w:history="1">
         <w:r>
           <w:rPr>
             <w:rStyle w:val="Hyperlink"/>
             <w:rFonts w:ascii="Consolas" w:eastAsia="Times New Roman" w:hAnsi="Consolas" w:cs="Times New Roman"/>
             <w:lang w:eastAsia="en-IN" w:bidi="ar-SA"/>
           </w:rPr>
-          <w:t>Virtual D</w:t>
+          <w:t>Virtual DOM (VDOM)</w:t>
         </w:r>
+      </w:hyperlink>
+      <w:r>
+        <w:rPr>
+          <w:rFonts w:ascii="Consolas" w:eastAsia="Times New Roman" w:hAnsi="Consolas" w:cs="Times New Roman"/>
+          <w:lang w:eastAsia="en-IN" w:bidi="ar-SA"/>
+        </w:rPr>
+        <w:t> to perform reconciliation, which is used to compare a component’s current and previous states.</w:t>
+      </w:r>
+    </w:p>
+    <w:p>
+      <w:pPr>
+        <w:rPr>
+          <w:rFonts w:ascii="Consolas" w:eastAsia="Times New Roman" w:hAnsi="Consolas" w:cs="Times New Roman"/>
+          <w:lang w:eastAsia="en-IN" w:bidi="ar-SA"/>
+        </w:rPr>
+      </w:pPr>
+    </w:p>
+    <w:p>
+      <w:pPr>
+        <w:rPr>
+          <w:rFonts w:ascii="Consolas" w:eastAsia="Times New Roman" w:hAnsi="Consolas" w:cs="Times New Roman"/>
+          <w:lang w:eastAsia="en-IN" w:bidi="ar-SA"/>
+        </w:rPr>
+      </w:pPr>
+    </w:p>
+    <w:p>
+      <w:pPr>
+        <w:rPr>
+          <w:rFonts w:ascii="Consolas" w:eastAsia="Times New Roman" w:hAnsi="Consolas" w:cs="Times New Roman"/>
+          <w:lang w:eastAsia="en-IN" w:bidi="ar-SA"/>
+        </w:rPr>
+      </w:pPr>
+    </w:p>
+    <w:p>
+      <w:pPr>
+        <w:rPr>
+          <w:rFonts w:ascii="Consolas" w:eastAsia="Times New Roman" w:hAnsi="Consolas" w:cs="Times New Roman"/>
+          <w:lang w:eastAsia="en-IN" w:bidi="ar-SA"/>
+        </w:rPr>
+      </w:pPr>
+    </w:p>
+    <w:p>
+      <w:pPr>
+        <w:rPr>
+          <w:rFonts w:ascii="Consolas" w:eastAsia="Times New Roman" w:hAnsi="Consolas" w:cs="Times New Roman"/>
+          <w:b/>
+          <w:bCs/>
+          <w:sz w:val="28"/>
+          <w:szCs w:val="28"/>
+          <w:lang w:eastAsia="en-IN" w:bidi="ar-SA"/>
+        </w:rPr>
+      </w:pPr>
+      <w:r>
+        <w:rPr>
+          <w:rFonts w:ascii="Consolas" w:eastAsia="Times New Roman" w:hAnsi="Consolas" w:cs="Times New Roman"/>
+          <w:b/>
+          <w:bCs/>
+          <w:sz w:val="28"/>
+          <w:szCs w:val="28"/>
+          <w:highlight w:val="red"/>
+          <w:lang w:eastAsia="en-IN" w:bidi="ar-SA"/>
+        </w:rPr>
+        <w:lastRenderedPageBreak/>
+        <w:t>What is the Virtual DOM?</w:t>
+      </w:r>
+    </w:p>
+    <w:p>
+      <w:pPr>
+        <w:pStyle w:val="ListParagraph"/>
+        <w:numPr>
+          <w:ilvl w:val="0"/>
+          <w:numId w:val="4"/>
+        </w:numPr>
+        <w:rPr>
+          <w:rFonts w:ascii="Consolas" w:eastAsia="Times New Roman" w:hAnsi="Consolas" w:cs="Times New Roman"/>
+          <w:lang w:eastAsia="en-IN" w:bidi="ar-SA"/>
+        </w:rPr>
+      </w:pPr>
+      <w:r>
+        <w:rPr>
+          <w:rFonts w:ascii="Consolas" w:eastAsia="Times New Roman" w:hAnsi="Consolas" w:cs="Times New Roman"/>
+          <w:lang w:eastAsia="en-IN" w:bidi="ar-SA"/>
+        </w:rPr>
+        <w:t>Virtual-DOM is not Actual-DOM, Virtual-DOM is representation of an Actual-DOM, VirtualDOM basically an Object</w:t>
+      </w:r>
+    </w:p>
+    <w:p>
+      <w:pPr>
+        <w:pStyle w:val="ListParagraph"/>
+        <w:numPr>
+          <w:ilvl w:val="0"/>
+          <w:numId w:val="4"/>
+        </w:numPr>
+        <w:rPr>
+          <w:rFonts w:ascii="Consolas" w:eastAsia="Times New Roman" w:hAnsi="Consolas" w:cs="Times New Roman"/>
+          <w:lang w:eastAsia="en-IN" w:bidi="ar-SA"/>
+        </w:rPr>
+      </w:pPr>
+      <w:r>
+        <w:rPr>
+          <w:rFonts w:ascii="Consolas" w:eastAsia="Times New Roman" w:hAnsi="Consolas" w:cs="Times New Roman"/>
+          <w:lang w:eastAsia="en-IN" w:bidi="ar-SA"/>
+        </w:rPr>
+        <w:t>The VDOM is a lightweight in-memory representation of the actual DOM.</w:t>
+      </w:r>
+    </w:p>
+    <w:p>
+      <w:pPr>
+        <w:pStyle w:val="ListParagraph"/>
+        <w:numPr>
+          <w:ilvl w:val="0"/>
+          <w:numId w:val="4"/>
+        </w:numPr>
+        <w:rPr>
+          <w:rFonts w:ascii="Consolas" w:eastAsia="Times New Roman" w:hAnsi="Consolas" w:cs="Times New Roman"/>
+          <w:lang w:eastAsia="en-IN" w:bidi="ar-SA"/>
+        </w:rPr>
+      </w:pPr>
+      <w:r>
+        <w:rPr>
+          <w:rFonts w:ascii="Consolas" w:eastAsia="Times New Roman" w:hAnsi="Consolas" w:cs="Times New Roman"/>
+          <w:lang w:eastAsia="en-IN" w:bidi="ar-SA"/>
+        </w:rPr>
+        <w:t>When the state of a component changes, React compares the VDOM of the last and current states and calculates the minimum number of DOM operations required to update the actual DOM to match the current VDOM.</w:t>
+      </w:r>
+    </w:p>
+    <w:p>
+      <w:pPr>
+        <w:rPr>
+          <w:rFonts w:ascii="Consolas" w:eastAsia="Times New Roman" w:hAnsi="Consolas" w:cs="Times New Roman"/>
+          <w:b/>
+          <w:bCs/>
+          <w:sz w:val="28"/>
+          <w:szCs w:val="28"/>
+          <w:highlight w:val="red"/>
+          <w:lang w:eastAsia="en-IN" w:bidi="ar-SA"/>
+        </w:rPr>
+      </w:pPr>
+    </w:p>
+    <w:p>
+      <w:pPr>
+        <w:rPr>
+          <w:rFonts w:ascii="Consolas" w:eastAsia="Times New Roman" w:hAnsi="Consolas" w:cs="Times New Roman"/>
+          <w:b/>
+          <w:bCs/>
+          <w:sz w:val="28"/>
+          <w:szCs w:val="28"/>
+          <w:highlight w:val="red"/>
+          <w:lang w:eastAsia="en-IN" w:bidi="ar-SA"/>
+        </w:rPr>
+      </w:pPr>
+      <w:r>
+        <w:rPr>
+          <w:rFonts w:ascii="Consolas" w:eastAsia="Times New Roman" w:hAnsi="Consolas" w:cs="Times New Roman"/>
+          <w:b/>
+          <w:bCs/>
+          <w:sz w:val="28"/>
+          <w:szCs w:val="28"/>
+          <w:highlight w:val="red"/>
+          <w:lang w:eastAsia="en-IN" w:bidi="ar-SA"/>
+        </w:rPr>
+        <w:t>What is Diffing Algorithm in React ?</w:t>
+      </w:r>
+    </w:p>
+    <w:p>
+      <w:pPr>
+        <w:pStyle w:val="ListParagraph"/>
+        <w:numPr>
+          <w:ilvl w:val="0"/>
+          <w:numId w:val="4"/>
+        </w:numPr>
+        <w:rPr>
+          <w:rFonts w:ascii="Consolas" w:eastAsia="Times New Roman" w:hAnsi="Consolas" w:cs="Times New Roman"/>
+          <w:lang w:eastAsia="en-IN" w:bidi="ar-SA"/>
+        </w:rPr>
+      </w:pPr>
+      <w:r>
+        <w:rPr>
+          <w:noProof/>
+        </w:rPr>
+        <w:drawing>
+          <wp:anchor distT="0" distB="0" distL="114300" distR="114300" simplePos="0" relativeHeight="251658240" behindDoc="0" locked="0" layoutInCell="1" allowOverlap="1" wp14:anchorId="4B3325A6" wp14:editId="59C0CA98">
+            <wp:simplePos x="0" y="0"/>
+            <wp:positionH relativeFrom="column">
+              <wp:posOffset>1249680</wp:posOffset>
+            </wp:positionH>
+            <wp:positionV relativeFrom="paragraph">
+              <wp:posOffset>618490</wp:posOffset>
+            </wp:positionV>
+            <wp:extent cx="5760000" cy="1638000"/>
+            <wp:effectExtent l="0" t="0" r="0" b="635"/>
+            <wp:wrapTopAndBottom/>
+            <wp:docPr id="1532206396" name="Picture 1" descr="Lightbox"/>
+            <wp:cNvGraphicFramePr>
+              <a:graphicFrameLocks xmlns:a="http://schemas.openxmlformats.org/drawingml/2006/main" noChangeAspect="1"/>
+            </wp:cNvGraphicFramePr>
+            <a:graphic xmlns:a="http://schemas.openxmlformats.org/drawingml/2006/main">
+              <a:graphicData uri="http://schemas.openxmlformats.org/drawingml/2006/picture">
+                <pic:pic xmlns:pic="http://schemas.openxmlformats.org/drawingml/2006/picture">
+                  <pic:nvPicPr>
+                    <pic:cNvPr id="0" name="Picture 1" descr="Lightbox"/>
+                    <pic:cNvPicPr>
+                      <a:picLocks noChangeAspect="1" noChangeArrowheads="1"/>
+                    </pic:cNvPicPr>
+                  </pic:nvPicPr>
+                  <pic:blipFill rotWithShape="1">
+                    <a:blip r:embed="rId40">
+                      <a:extLst>
+                        <a:ext uri="{28A0092B-C50C-407E-A947-70E740481C1C}">
+                          <a14:useLocalDpi xmlns:a14="http://schemas.microsoft.com/office/drawing/2010/main" val="0"/>
+                        </a:ext>
+                      </a:extLst>
+                    </a:blip>
+                    <a:srcRect t="9355" b="21291"/>
+                    <a:stretch/>
+                  </pic:blipFill>
+                  <pic:spPr bwMode="auto">
+                    <a:xfrm>
+                      <a:off x="0" y="0"/>
+                      <a:ext cx="5760000" cy="1638000"/>
+                    </a:xfrm>
+                    <a:prstGeom prst="rect">
+                      <a:avLst/>
+                    </a:prstGeom>
+                    <a:noFill/>
+                    <a:ln>
+                      <a:noFill/>
+                    </a:ln>
+                    <a:extLst>
+                      <a:ext uri="{53640926-AAD7-44D8-BBD7-CCE9431645EC}">
+                        <a14:shadowObscured xmlns:a14="http://schemas.microsoft.com/office/drawing/2010/main"/>
+                      </a:ext>
+                    </a:extLst>
+                  </pic:spPr>
+                </pic:pic>
+              </a:graphicData>
+            </a:graphic>
+          </wp:anchor>
+        </w:drawing>
+      </w:r>
+      <w:r>
+        <w:rPr>
+          <w:rFonts w:ascii="Consolas" w:eastAsia="Times New Roman" w:hAnsi="Consolas" w:cs="Times New Roman"/>
+          <w:lang w:eastAsia="en-IN" w:bidi="ar-SA"/>
+        </w:rPr>
+        <w:t>Diffing Algorithm in React JS differentiates the updated and previous DOM of the application. DOM stores the components of a website in a tree structure. React uses virtual DOM which is a lightweight version of the DOM. The only difference is the ability to write the screen like the real DOM, in fact, a new virtual DOM is created after every re-render.</w:t>
+      </w:r>
+    </w:p>
+    <w:p>
+      <w:pPr>
+        <w:pStyle w:val="ListParagraph"/>
+        <w:rPr>
+          <w:rFonts w:ascii="Consolas" w:eastAsia="Times New Roman" w:hAnsi="Consolas" w:cs="Times New Roman"/>
+          <w:lang w:eastAsia="en-IN" w:bidi="ar-SA"/>
+        </w:rPr>
+      </w:pPr>
+    </w:p>
+    <w:p>
+      <w:pPr>
+        <w:pStyle w:val="ListParagraph"/>
+        <w:numPr>
+          <w:ilvl w:val="0"/>
+          <w:numId w:val="4"/>
+        </w:numPr>
+        <w:rPr>
+          <w:rFonts w:ascii="Consolas" w:eastAsia="Times New Roman" w:hAnsi="Consolas" w:cs="Times New Roman"/>
+          <w:lang w:eastAsia="en-IN" w:bidi="ar-SA"/>
+        </w:rPr>
+      </w:pPr>
+      <w:r>
+        <w:rPr>
+          <w:rFonts w:ascii="Consolas" w:eastAsia="Times New Roman" w:hAnsi="Consolas" w:cs="Times New Roman"/>
+          <w:lang w:eastAsia="en-IN" w:bidi="ar-SA"/>
+        </w:rPr>
+        <w:t>Diffing short for Differences Algorithm is used to differentiate the DOM Tree for efficient updates. React utilize diffing algorithm to identify the changes in the newly created virtual dom and previous version of dom after any changes</w:t>
+      </w:r>
+      <w:r>
+        <w:rPr>
+          <w:rFonts w:ascii="Consolas" w:eastAsia="Times New Roman" w:hAnsi="Consolas" w:cs="Times New Roman"/>
+          <w:lang w:eastAsia="en-IN" w:bidi="ar-SA"/>
+        </w:rPr>
+        <w:t xml:space="preserve"> are made.</w:t>
+      </w:r>
+      <w:r>
+        <w:rPr>
+          <w:rFonts w:ascii="Consolas" w:eastAsia="Times New Roman" w:hAnsi="Consolas" w:cs="Times New Roman"/>
+          <w:lang w:eastAsia="en-IN" w:bidi="ar-SA"/>
+        </w:rPr>
+        <w:t xml:space="preserve"> </w:t>
+      </w:r>
+    </w:p>
+    <w:p>
+      <w:pPr>
+        <w:pStyle w:val="ListParagraph"/>
+        <w:numPr>
+          <w:ilvl w:val="0"/>
+          <w:numId w:val="4"/>
+        </w:numPr>
+        <w:rPr>
+          <w:rFonts w:ascii="Consolas" w:eastAsia="Times New Roman" w:hAnsi="Consolas" w:cs="Times New Roman"/>
+          <w:lang w:eastAsia="en-IN" w:bidi="ar-SA"/>
+        </w:rPr>
+      </w:pPr>
+      <w:r>
+        <w:rPr>
+          <w:rFonts w:ascii="Consolas" w:eastAsia="Times New Roman" w:hAnsi="Consolas" w:cs="Times New Roman"/>
+          <w:lang w:eastAsia="en-IN" w:bidi="ar-SA"/>
+        </w:rPr>
+        <w:t>(</w:t>
+      </w:r>
+      <w:hyperlink r:id="rId41" w:history="1">
         <w:r>
           <w:rPr>
             <w:rStyle w:val="Hyperlink"/>
             <w:rFonts w:ascii="Consolas" w:eastAsia="Times New Roman" w:hAnsi="Consolas" w:cs="Times New Roman"/>
             <w:lang w:eastAsia="en-IN" w:bidi="ar-SA"/>
           </w:rPr>
-          <w:t>O</w:t>
-        </w:r>
-        <w:r>
-          <w:rPr>
-            <w:rStyle w:val="Hyperlink"/>
-            <w:rFonts w:ascii="Consolas" w:eastAsia="Times New Roman" w:hAnsi="Consolas" w:cs="Times New Roman"/>
-            <w:lang w:eastAsia="en-IN" w:bidi="ar-SA"/>
-          </w:rPr>
-          <w:t>M (VDOM)</w:t>
+          <w:t>https://www.geeksforgeeks.org/what-is-diffing-algorithm/</w:t>
         </w:r>
       </w:hyperlink>
       <w:r>
@@ -21288,29 +21883,62 @@
           <w:rFonts w:ascii="Consolas" w:eastAsia="Times New Roman" w:hAnsi="Consolas" w:cs="Times New Roman"/>
           <w:lang w:eastAsia="en-IN" w:bidi="ar-SA"/>
         </w:rPr>
-        <w:t> to perform reconciliation, which is used to compare a component’s current and previous states.</w:t>
-      </w:r>
-    </w:p>
-    <w:p>
-      <w:pPr>
-        <w:rPr>
-          <w:rFonts w:ascii="Consolas" w:eastAsia="Times New Roman" w:hAnsi="Consolas" w:cs="Times New Roman"/>
-          <w:lang w:eastAsia="en-IN" w:bidi="ar-SA"/>
-        </w:rPr>
-      </w:pPr>
-    </w:p>
-    <w:p>
-      <w:pPr>
-        <w:rPr>
-          <w:rFonts w:ascii="Consolas" w:eastAsia="Times New Roman" w:hAnsi="Consolas" w:cs="Times New Roman"/>
-          <w:b/>
-          <w:bCs/>
-          <w:sz w:val="28"/>
-          <w:szCs w:val="28"/>
-          <w:lang w:eastAsia="en-IN" w:bidi="ar-SA"/>
-        </w:rPr>
-      </w:pPr>
-      <w:r>
+        <w:t xml:space="preserve"> )</w:t>
+      </w:r>
+    </w:p>
+    <w:p>
+      <w:pPr>
+        <w:pStyle w:val="ListParagraph"/>
+        <w:numPr>
+          <w:ilvl w:val="0"/>
+          <w:numId w:val="4"/>
+        </w:numPr>
+        <w:rPr>
+          <w:rFonts w:ascii="Consolas" w:eastAsia="Times New Roman" w:hAnsi="Consolas" w:cs="Times New Roman"/>
+          <w:lang w:eastAsia="en-IN" w:bidi="ar-SA"/>
+        </w:rPr>
+      </w:pPr>
+    </w:p>
+    <w:p>
+      <w:pPr>
+        <w:pStyle w:val="ListParagraph"/>
+        <w:numPr>
+          <w:ilvl w:val="0"/>
+          <w:numId w:val="4"/>
+        </w:numPr>
+        <w:rPr>
+          <w:rFonts w:ascii="Consolas" w:eastAsia="Times New Roman" w:hAnsi="Consolas" w:cs="Times New Roman"/>
+          <w:lang w:eastAsia="en-IN" w:bidi="ar-SA"/>
+        </w:rPr>
+      </w:pPr>
+      <w:r>
+        <w:rPr>
+          <w:rFonts w:ascii="Consolas" w:eastAsia="Times New Roman" w:hAnsi="Consolas" w:cs="Times New Roman"/>
+          <w:lang w:eastAsia="en-IN" w:bidi="ar-SA"/>
+        </w:rPr>
+        <w:t>What is Diff Algorithm =&gt; it Basically finds out the difference between two virtual DOM’s, Updated VDOM and the previous VDOM</w:t>
+      </w:r>
+    </w:p>
+    <w:p>
+      <w:pPr>
+        <w:rPr>
+          <w:rFonts w:ascii="Consolas" w:eastAsia="Times New Roman" w:hAnsi="Consolas" w:cs="Times New Roman"/>
+          <w:highlight w:val="red"/>
+          <w:lang w:eastAsia="en-IN" w:bidi="ar-SA"/>
+        </w:rPr>
+      </w:pPr>
+    </w:p>
+    <w:p>
+      <w:pPr>
+        <w:rPr>
+          <w:rFonts w:ascii="Consolas" w:eastAsia="Times New Roman" w:hAnsi="Consolas" w:cs="Times New Roman"/>
+          <w:highlight w:val="red"/>
+          <w:lang w:eastAsia="en-IN" w:bidi="ar-SA"/>
+        </w:rPr>
+      </w:pPr>
+    </w:p>
+    <w:p>
+      <w:pPr>
         <w:rPr>
           <w:rFonts w:ascii="Consolas" w:eastAsia="Times New Roman" w:hAnsi="Consolas" w:cs="Times New Roman"/>
           <w:b/>
@@ -21320,51 +21948,20 @@
           <w:highlight w:val="red"/>
           <w:lang w:eastAsia="en-IN" w:bidi="ar-SA"/>
         </w:rPr>
-        <w:t>What is the Virtual DOM?</w:t>
-      </w:r>
-    </w:p>
-    <w:p>
-      <w:pPr>
-        <w:pStyle w:val="ListParagraph"/>
-        <w:numPr>
-          <w:ilvl w:val="0"/>
-          <w:numId w:val="4"/>
-        </w:numPr>
-        <w:rPr>
-          <w:rFonts w:ascii="Consolas" w:eastAsia="Times New Roman" w:hAnsi="Consolas" w:cs="Times New Roman"/>
-          <w:lang w:eastAsia="en-IN" w:bidi="ar-SA"/>
-        </w:rPr>
-      </w:pPr>
-      <w:r>
-        <w:rPr>
-          <w:rFonts w:ascii="Consolas" w:eastAsia="Times New Roman" w:hAnsi="Consolas" w:cs="Times New Roman"/>
-          <w:lang w:eastAsia="en-IN" w:bidi="ar-SA"/>
-        </w:rPr>
-        <w:t>The VDOM is a lightweight in-memory representation of the actual DOM.</w:t>
-      </w:r>
-    </w:p>
-    <w:p>
-      <w:pPr>
-        <w:pStyle w:val="ListParagraph"/>
-        <w:numPr>
-          <w:ilvl w:val="0"/>
-          <w:numId w:val="4"/>
-        </w:numPr>
-        <w:rPr>
-          <w:rFonts w:ascii="Consolas" w:eastAsia="Times New Roman" w:hAnsi="Consolas" w:cs="Times New Roman"/>
-          <w:lang w:eastAsia="en-IN" w:bidi="ar-SA"/>
-        </w:rPr>
-      </w:pPr>
-      <w:r>
-        <w:rPr>
-          <w:rFonts w:ascii="Consolas" w:eastAsia="Times New Roman" w:hAnsi="Consolas" w:cs="Times New Roman"/>
-          <w:lang w:eastAsia="en-IN" w:bidi="ar-SA"/>
-        </w:rPr>
-        <w:t>When the state of a component changes, React compares the VDOM of the last and current states and calculates the minimum number of DOM operations required to update the actual DOM to match the current VDOM.</w:t>
-      </w:r>
-    </w:p>
-    <w:p>
-      <w:pPr>
+      </w:pPr>
+    </w:p>
+    <w:p>
+      <w:pPr>
+        <w:rPr>
+          <w:rFonts w:ascii="Consolas" w:eastAsia="Times New Roman" w:hAnsi="Consolas" w:cs="Times New Roman"/>
+          <w:b/>
+          <w:bCs/>
+          <w:sz w:val="28"/>
+          <w:szCs w:val="28"/>
+          <w:lang w:eastAsia="en-IN" w:bidi="ar-SA"/>
+        </w:rPr>
+      </w:pPr>
+      <w:r>
         <w:rPr>
           <w:rFonts w:ascii="Consolas" w:eastAsia="Times New Roman" w:hAnsi="Consolas" w:cs="Times New Roman"/>
           <w:b/>
@@ -21374,10 +21971,75 @@
           <w:highlight w:val="red"/>
           <w:lang w:eastAsia="en-IN" w:bidi="ar-SA"/>
         </w:rPr>
-      </w:pPr>
-    </w:p>
-    <w:p>
-      <w:pPr>
+        <w:lastRenderedPageBreak/>
+        <w:t>The Catch</w:t>
+      </w:r>
+    </w:p>
+    <w:p>
+      <w:pPr>
+        <w:pStyle w:val="ListParagraph"/>
+        <w:numPr>
+          <w:ilvl w:val="0"/>
+          <w:numId w:val="4"/>
+        </w:numPr>
+        <w:rPr>
+          <w:rFonts w:ascii="Consolas" w:eastAsia="Times New Roman" w:hAnsi="Consolas" w:cs="Times New Roman"/>
+          <w:lang w:eastAsia="en-IN" w:bidi="ar-SA"/>
+        </w:rPr>
+      </w:pPr>
+      <w:r>
+        <w:rPr>
+          <w:rFonts w:ascii="Consolas" w:eastAsia="Times New Roman" w:hAnsi="Consolas" w:cs="Times New Roman"/>
+          <w:lang w:eastAsia="en-IN" w:bidi="ar-SA"/>
+        </w:rPr>
+        <w:t>This helps reduce the number of DOM manipulations and improve the application’s performance. However, there are specific scenarios where the reconciliation process can become inefficient.</w:t>
+      </w:r>
+    </w:p>
+    <w:p>
+      <w:pPr>
+        <w:pStyle w:val="ListParagraph"/>
+        <w:numPr>
+          <w:ilvl w:val="0"/>
+          <w:numId w:val="4"/>
+        </w:numPr>
+        <w:rPr>
+          <w:rFonts w:ascii="Consolas" w:eastAsia="Times New Roman" w:hAnsi="Consolas" w:cs="Times New Roman"/>
+          <w:lang w:eastAsia="en-IN" w:bidi="ar-SA"/>
+        </w:rPr>
+      </w:pPr>
+      <w:bookmarkStart w:id="0" w:name="_Hlk157592429"/>
+      <w:r>
+        <w:rPr>
+          <w:rFonts w:ascii="Consolas" w:eastAsia="Times New Roman" w:hAnsi="Consolas" w:cs="Times New Roman"/>
+          <w:i/>
+          <w:iCs/>
+          <w:lang w:eastAsia="en-IN" w:bidi="ar-SA"/>
+        </w:rPr>
+        <w:t xml:space="preserve">For example, </w:t>
+      </w:r>
+      <w:bookmarkEnd w:id="0"/>
+      <w:r>
+        <w:rPr>
+          <w:rFonts w:ascii="Consolas" w:eastAsia="Times New Roman" w:hAnsi="Consolas" w:cs="Times New Roman"/>
+          <w:i/>
+          <w:iCs/>
+          <w:lang w:eastAsia="en-IN" w:bidi="ar-SA"/>
+        </w:rPr>
+        <w:t>suppose a component has many elements that need to be updated. In that case, the reconciliation process can take a long time and cause the UI to become unresponsive – This is where Fiber comes in.</w:t>
+      </w:r>
+    </w:p>
+    <w:p>
+      <w:pPr>
+        <w:rPr>
+          <w:rFonts w:ascii="Consolas" w:eastAsia="Times New Roman" w:hAnsi="Consolas" w:cs="Times New Roman"/>
+          <w:b/>
+          <w:bCs/>
+          <w:sz w:val="28"/>
+          <w:szCs w:val="28"/>
+          <w:lang w:eastAsia="en-IN" w:bidi="ar-SA"/>
+        </w:rPr>
+      </w:pPr>
+      <w:r>
         <w:rPr>
           <w:rFonts w:ascii="Consolas" w:eastAsia="Times New Roman" w:hAnsi="Consolas" w:cs="Times New Roman"/>
           <w:b/>
@@ -21387,6 +22049,76 @@
           <w:highlight w:val="red"/>
           <w:lang w:eastAsia="en-IN" w:bidi="ar-SA"/>
         </w:rPr>
+        <w:t>What is Fiber?</w:t>
+      </w:r>
+    </w:p>
+    <w:p>
+      <w:pPr>
+        <w:pStyle w:val="ListParagraph"/>
+        <w:numPr>
+          <w:ilvl w:val="0"/>
+          <w:numId w:val="4"/>
+        </w:numPr>
+        <w:rPr>
+          <w:rFonts w:ascii="Consolas" w:eastAsia="Times New Roman" w:hAnsi="Consolas" w:cs="Times New Roman"/>
+          <w:lang w:eastAsia="en-IN" w:bidi="ar-SA"/>
+        </w:rPr>
+      </w:pPr>
+      <w:r>
+        <w:rPr>
+          <w:rFonts w:ascii="Consolas" w:eastAsia="Times New Roman" w:hAnsi="Consolas" w:cs="Times New Roman"/>
+          <w:lang w:eastAsia="en-IN" w:bidi="ar-SA"/>
+        </w:rPr>
+        <w:t>Fiber is a new reconciliation algorithm introduced in React 16.0 that aims to improve the performance of React applications by making the reconciliation process more efficient.</w:t>
+      </w:r>
+    </w:p>
+    <w:p>
+      <w:pPr>
+        <w:pStyle w:val="ListParagraph"/>
+        <w:numPr>
+          <w:ilvl w:val="0"/>
+          <w:numId w:val="4"/>
+        </w:numPr>
+        <w:rPr>
+          <w:rFonts w:ascii="Consolas" w:eastAsia="Times New Roman" w:hAnsi="Consolas" w:cs="Times New Roman"/>
+          <w:lang w:eastAsia="en-IN" w:bidi="ar-SA"/>
+        </w:rPr>
+      </w:pPr>
+      <w:r>
+        <w:rPr>
+          <w:rFonts w:ascii="Consolas" w:eastAsia="Times New Roman" w:hAnsi="Consolas" w:cs="Times New Roman"/>
+          <w:lang w:eastAsia="en-IN" w:bidi="ar-SA"/>
+        </w:rPr>
+        <w:t>It does that by allowing the reconciliation process to be broken down into smaller chunks and scheduled over multiple frames rather than being completed in a single frame.</w:t>
+      </w:r>
+    </w:p>
+    <w:p>
+      <w:pPr>
+        <w:pStyle w:val="ListParagraph"/>
+        <w:numPr>
+          <w:ilvl w:val="0"/>
+          <w:numId w:val="4"/>
+        </w:numPr>
+        <w:rPr>
+          <w:rFonts w:ascii="Consolas" w:eastAsia="Times New Roman" w:hAnsi="Consolas" w:cs="Times New Roman"/>
+          <w:lang w:eastAsia="en-IN" w:bidi="ar-SA"/>
+        </w:rPr>
+      </w:pPr>
+      <w:r>
+        <w:rPr>
+          <w:rFonts w:ascii="Consolas" w:eastAsia="Times New Roman" w:hAnsi="Consolas" w:cs="Times New Roman"/>
+          <w:lang w:eastAsia="en-IN" w:bidi="ar-SA"/>
+        </w:rPr>
+        <w:t>Fiber divides the reconciliation work into smaller units called “fibers“.</w:t>
+      </w:r>
+    </w:p>
+    <w:p>
+      <w:pPr>
+        <w:pStyle w:val="ListParagraph"/>
+        <w:rPr>
+          <w:rFonts w:ascii="Consolas" w:eastAsia="Times New Roman" w:hAnsi="Consolas" w:cs="Times New Roman"/>
+          <w:lang w:eastAsia="en-IN" w:bidi="ar-SA"/>
+        </w:rPr>
       </w:pPr>
     </w:p>
     <w:p>
@@ -21410,8 +22142,7 @@
           <w:highlight w:val="red"/>
           <w:lang w:eastAsia="en-IN" w:bidi="ar-SA"/>
         </w:rPr>
-        <w:lastRenderedPageBreak/>
-        <w:t>The Catch</w:t>
+        <w:t>What is a Fiber?</w:t>
       </w:r>
     </w:p>
     <w:p>
@@ -21431,7 +22162,7 @@
           <w:rFonts w:ascii="Consolas" w:eastAsia="Times New Roman" w:hAnsi="Consolas" w:cs="Times New Roman"/>
           <w:lang w:eastAsia="en-IN" w:bidi="ar-SA"/>
         </w:rPr>
-        <w:t>This helps reduce the number of DOM manipulations and improve the application’s performance. However, there are specific scenarios where the reconciliation process can become inefficient.</w:t>
+        <w:t>Each Fiber represents a single element in the VDOM tree, and the reconciliation process is performed on each Fiber individually.</w:t>
       </w:r>
     </w:p>
     <w:p>
@@ -21449,21 +22180,69 @@
       <w:r>
         <w:rPr>
           <w:rFonts w:ascii="Consolas" w:eastAsia="Times New Roman" w:hAnsi="Consolas" w:cs="Times New Roman"/>
-          <w:i/>
-          <w:iCs/>
-          <w:lang w:eastAsia="en-IN" w:bidi="ar-SA"/>
-        </w:rPr>
-        <w:t>For example, suppose a component has many elements that need to be updated. In that case, the reconciliation process can take a long time and cause the UI to become unresponsive – This is where Fiber comes in.</w:t>
-      </w:r>
-    </w:p>
-    <w:p>
-      <w:pPr>
-        <w:rPr>
-          <w:rFonts w:ascii="Consolas" w:eastAsia="Times New Roman" w:hAnsi="Consolas" w:cs="Times New Roman"/>
-          <w:b/>
-          <w:bCs/>
-          <w:sz w:val="28"/>
-          <w:szCs w:val="28"/>
+          <w:lang w:eastAsia="en-IN" w:bidi="ar-SA"/>
+        </w:rPr>
+        <w:t>This allows React to prioritize the reconciliation of certain fibers over others, depending on the importance of the updates.</w:t>
+      </w:r>
+    </w:p>
+    <w:p>
+      <w:pPr>
+        <w:pStyle w:val="ListParagraph"/>
+        <w:numPr>
+          <w:ilvl w:val="0"/>
+          <w:numId w:val="4"/>
+        </w:numPr>
+        <w:rPr>
+          <w:rFonts w:ascii="Consolas" w:eastAsia="Times New Roman" w:hAnsi="Consolas" w:cs="Times New Roman"/>
+          <w:lang w:eastAsia="en-IN" w:bidi="ar-SA"/>
+        </w:rPr>
+      </w:pPr>
+      <w:r>
+        <w:rPr>
+          <w:rFonts w:ascii="Consolas" w:eastAsia="Times New Roman" w:hAnsi="Consolas" w:cs="Times New Roman"/>
+          <w:lang w:eastAsia="en-IN" w:bidi="ar-SA"/>
+        </w:rPr>
+        <w:t>For example, suppose a component has many elements that need to be updated. In that case, React can prioritize the reconciliation of the elements that are visible to the user while deferring the reconciliation of the other elements until later.</w:t>
+      </w:r>
+    </w:p>
+    <w:p>
+      <w:pPr>
+        <w:pStyle w:val="ListParagraph"/>
+        <w:numPr>
+          <w:ilvl w:val="0"/>
+          <w:numId w:val="4"/>
+        </w:numPr>
+        <w:rPr>
+          <w:rFonts w:ascii="Consolas" w:eastAsia="Times New Roman" w:hAnsi="Consolas" w:cs="Times New Roman"/>
+          <w:lang w:eastAsia="en-IN" w:bidi="ar-SA"/>
+        </w:rPr>
+      </w:pPr>
+      <w:r>
+        <w:rPr>
+          <w:rFonts w:ascii="Consolas" w:eastAsia="Times New Roman" w:hAnsi="Consolas" w:cs="Times New Roman"/>
+          <w:lang w:eastAsia="en-IN" w:bidi="ar-SA"/>
+        </w:rPr>
+        <w:t>This helps ensure that the UI remains responsive even when there are a large number of updates.</w:t>
+      </w:r>
+    </w:p>
+    <w:p>
+      <w:pPr>
+        <w:rPr>
+          <w:rFonts w:ascii="Consolas" w:eastAsia="Times New Roman" w:hAnsi="Consolas" w:cs="Times New Roman"/>
+          <w:b/>
+          <w:bCs/>
+          <w:lang w:eastAsia="en-IN" w:bidi="ar-SA"/>
+        </w:rPr>
+      </w:pPr>
+    </w:p>
+    <w:p>
+      <w:pPr>
+        <w:rPr>
+          <w:rFonts w:ascii="Consolas" w:eastAsia="Times New Roman" w:hAnsi="Consolas" w:cs="Times New Roman"/>
+          <w:b/>
+          <w:bCs/>
+          <w:sz w:val="36"/>
+          <w:szCs w:val="36"/>
           <w:lang w:eastAsia="en-IN" w:bidi="ar-SA"/>
         </w:rPr>
       </w:pPr>
@@ -21477,74 +22256,65 @@
           <w:highlight w:val="red"/>
           <w:lang w:eastAsia="en-IN" w:bidi="ar-SA"/>
         </w:rPr>
-        <w:t>What is Fiber?</w:t>
-      </w:r>
-    </w:p>
-    <w:p>
-      <w:pPr>
-        <w:pStyle w:val="ListParagraph"/>
-        <w:numPr>
-          <w:ilvl w:val="0"/>
-          <w:numId w:val="4"/>
-        </w:numPr>
-        <w:rPr>
-          <w:rFonts w:ascii="Consolas" w:eastAsia="Times New Roman" w:hAnsi="Consolas" w:cs="Times New Roman"/>
-          <w:lang w:eastAsia="en-IN" w:bidi="ar-SA"/>
-        </w:rPr>
-      </w:pPr>
-      <w:r>
-        <w:rPr>
-          <w:rFonts w:ascii="Consolas" w:eastAsia="Times New Roman" w:hAnsi="Consolas" w:cs="Times New Roman"/>
-          <w:lang w:eastAsia="en-IN" w:bidi="ar-SA"/>
-        </w:rPr>
-        <w:t>Fiber is a new reconciliation algorithm introduced in React 16.0 that aims to improve the performance of React applications by making the reconciliation process more efficient.</w:t>
-      </w:r>
-    </w:p>
-    <w:p>
-      <w:pPr>
-        <w:pStyle w:val="ListParagraph"/>
-        <w:numPr>
-          <w:ilvl w:val="0"/>
-          <w:numId w:val="4"/>
-        </w:numPr>
-        <w:rPr>
-          <w:rFonts w:ascii="Consolas" w:eastAsia="Times New Roman" w:hAnsi="Consolas" w:cs="Times New Roman"/>
-          <w:lang w:eastAsia="en-IN" w:bidi="ar-SA"/>
-        </w:rPr>
-      </w:pPr>
-      <w:r>
-        <w:rPr>
-          <w:rFonts w:ascii="Consolas" w:eastAsia="Times New Roman" w:hAnsi="Consolas" w:cs="Times New Roman"/>
-          <w:lang w:eastAsia="en-IN" w:bidi="ar-SA"/>
-        </w:rPr>
-        <w:t>It does that by allowing the reconciliation process to be broken down into smaller chunks and scheduled over multiple frames rather than being completed in a single frame.</w:t>
-      </w:r>
-    </w:p>
-    <w:p>
-      <w:pPr>
-        <w:pStyle w:val="ListParagraph"/>
-        <w:numPr>
-          <w:ilvl w:val="0"/>
-          <w:numId w:val="4"/>
-        </w:numPr>
-        <w:rPr>
-          <w:rFonts w:ascii="Consolas" w:eastAsia="Times New Roman" w:hAnsi="Consolas" w:cs="Times New Roman"/>
-          <w:lang w:eastAsia="en-IN" w:bidi="ar-SA"/>
-        </w:rPr>
-      </w:pPr>
-      <w:r>
-        <w:rPr>
-          <w:rFonts w:ascii="Consolas" w:eastAsia="Times New Roman" w:hAnsi="Consolas" w:cs="Times New Roman"/>
-          <w:lang w:eastAsia="en-IN" w:bidi="ar-SA"/>
-        </w:rPr>
-        <w:t>Fiber divides the reconciliation work into smaller units called “fibers“.</w:t>
-      </w:r>
-    </w:p>
-    <w:p>
-      <w:pPr>
-        <w:pStyle w:val="ListParagraph"/>
-        <w:rPr>
-          <w:rFonts w:ascii="Consolas" w:eastAsia="Times New Roman" w:hAnsi="Consolas" w:cs="Times New Roman"/>
+        <w:t>Fiber in Asynchronous Programming</w:t>
+      </w:r>
+    </w:p>
+    <w:p>
+      <w:pPr>
+        <w:rPr>
+          <w:rFonts w:ascii="Consolas" w:eastAsia="Times New Roman" w:hAnsi="Consolas" w:cs="Times New Roman"/>
+          <w:lang w:eastAsia="en-IN" w:bidi="ar-SA"/>
+        </w:rPr>
+      </w:pPr>
+      <w:r>
+        <w:rPr>
+          <w:rFonts w:ascii="Consolas" w:eastAsia="Times New Roman" w:hAnsi="Consolas" w:cs="Times New Roman"/>
+          <w:lang w:eastAsia="en-IN" w:bidi="ar-SA"/>
+        </w:rPr>
+        <w:t>Fiber also introduces a new concept called “suspense”. Suspense allows React components to “wait” for a specific condition to be met before rendering.</w:t>
+      </w:r>
+    </w:p>
+    <w:p>
+      <w:pPr>
+        <w:rPr>
+          <w:rFonts w:ascii="Consolas" w:eastAsia="Times New Roman" w:hAnsi="Consolas" w:cs="Times New Roman"/>
+          <w:lang w:eastAsia="en-IN" w:bidi="ar-SA"/>
+        </w:rPr>
+      </w:pPr>
+      <w:r>
+        <w:rPr>
+          <w:rFonts w:ascii="Consolas" w:eastAsia="Times New Roman" w:hAnsi="Consolas" w:cs="Times New Roman"/>
+          <w:lang w:eastAsia="en-IN" w:bidi="ar-SA"/>
+        </w:rPr>
+        <w:t>This can improve the performance of applications that rely on asynchronous data, such as fetching data from a server.</w:t>
+      </w:r>
+    </w:p>
+    <w:p>
+      <w:pPr>
+        <w:rPr>
+          <w:rFonts w:ascii="Consolas" w:eastAsia="Times New Roman" w:hAnsi="Consolas" w:cs="Times New Roman"/>
+          <w:b/>
+          <w:bCs/>
+          <w:lang w:eastAsia="en-IN" w:bidi="ar-SA"/>
+        </w:rPr>
+      </w:pPr>
+    </w:p>
+    <w:p>
+      <w:pPr>
+        <w:rPr>
+          <w:rFonts w:ascii="Consolas" w:eastAsia="Times New Roman" w:hAnsi="Consolas" w:cs="Times New Roman"/>
+          <w:b/>
+          <w:bCs/>
+          <w:lang w:eastAsia="en-IN" w:bidi="ar-SA"/>
+        </w:rPr>
+      </w:pPr>
+    </w:p>
+    <w:p>
+      <w:pPr>
+        <w:rPr>
+          <w:rFonts w:ascii="Consolas" w:eastAsia="Times New Roman" w:hAnsi="Consolas" w:cs="Times New Roman"/>
+          <w:b/>
+          <w:bCs/>
           <w:lang w:eastAsia="en-IN" w:bidi="ar-SA"/>
         </w:rPr>
       </w:pPr>
@@ -21570,204 +22340,6 @@
           <w:highlight w:val="red"/>
           <w:lang w:eastAsia="en-IN" w:bidi="ar-SA"/>
         </w:rPr>
-        <w:t>What is a Fiber?</w:t>
-      </w:r>
-    </w:p>
-    <w:p>
-      <w:pPr>
-        <w:pStyle w:val="ListParagraph"/>
-        <w:numPr>
-          <w:ilvl w:val="0"/>
-          <w:numId w:val="4"/>
-        </w:numPr>
-        <w:rPr>
-          <w:rFonts w:ascii="Consolas" w:eastAsia="Times New Roman" w:hAnsi="Consolas" w:cs="Times New Roman"/>
-          <w:lang w:eastAsia="en-IN" w:bidi="ar-SA"/>
-        </w:rPr>
-      </w:pPr>
-      <w:r>
-        <w:rPr>
-          <w:rFonts w:ascii="Consolas" w:eastAsia="Times New Roman" w:hAnsi="Consolas" w:cs="Times New Roman"/>
-          <w:lang w:eastAsia="en-IN" w:bidi="ar-SA"/>
-        </w:rPr>
-        <w:t>Each Fiber represents a single element in the VDOM tree, and the reconciliation process is performed on each Fiber individually.</w:t>
-      </w:r>
-    </w:p>
-    <w:p>
-      <w:pPr>
-        <w:pStyle w:val="ListParagraph"/>
-        <w:numPr>
-          <w:ilvl w:val="0"/>
-          <w:numId w:val="4"/>
-        </w:numPr>
-        <w:rPr>
-          <w:rFonts w:ascii="Consolas" w:eastAsia="Times New Roman" w:hAnsi="Consolas" w:cs="Times New Roman"/>
-          <w:lang w:eastAsia="en-IN" w:bidi="ar-SA"/>
-        </w:rPr>
-      </w:pPr>
-      <w:r>
-        <w:rPr>
-          <w:rFonts w:ascii="Consolas" w:eastAsia="Times New Roman" w:hAnsi="Consolas" w:cs="Times New Roman"/>
-          <w:lang w:eastAsia="en-IN" w:bidi="ar-SA"/>
-        </w:rPr>
-        <w:t>This allows React to prioritize the reconciliation of certain fibers over others, depending on the importance of the updates.</w:t>
-      </w:r>
-    </w:p>
-    <w:p>
-      <w:pPr>
-        <w:pStyle w:val="ListParagraph"/>
-        <w:numPr>
-          <w:ilvl w:val="0"/>
-          <w:numId w:val="4"/>
-        </w:numPr>
-        <w:rPr>
-          <w:rFonts w:ascii="Consolas" w:eastAsia="Times New Roman" w:hAnsi="Consolas" w:cs="Times New Roman"/>
-          <w:lang w:eastAsia="en-IN" w:bidi="ar-SA"/>
-        </w:rPr>
-      </w:pPr>
-      <w:r>
-        <w:rPr>
-          <w:rFonts w:ascii="Consolas" w:eastAsia="Times New Roman" w:hAnsi="Consolas" w:cs="Times New Roman"/>
-          <w:lang w:eastAsia="en-IN" w:bidi="ar-SA"/>
-        </w:rPr>
-        <w:t>For example, suppose a component has many elements that need to be updated. In that case, React can prioritize the reconciliation of the elements that are visible to the user while deferring the reconciliation of the other elements until later.</w:t>
-      </w:r>
-    </w:p>
-    <w:p>
-      <w:pPr>
-        <w:pStyle w:val="ListParagraph"/>
-        <w:numPr>
-          <w:ilvl w:val="0"/>
-          <w:numId w:val="4"/>
-        </w:numPr>
-        <w:rPr>
-          <w:rFonts w:ascii="Consolas" w:eastAsia="Times New Roman" w:hAnsi="Consolas" w:cs="Times New Roman"/>
-          <w:lang w:eastAsia="en-IN" w:bidi="ar-SA"/>
-        </w:rPr>
-      </w:pPr>
-      <w:r>
-        <w:rPr>
-          <w:rFonts w:ascii="Consolas" w:eastAsia="Times New Roman" w:hAnsi="Consolas" w:cs="Times New Roman"/>
-          <w:lang w:eastAsia="en-IN" w:bidi="ar-SA"/>
-        </w:rPr>
-        <w:t>This helps ensure that the UI remains responsive even when there are a large number of updates.</w:t>
-      </w:r>
-    </w:p>
-    <w:p>
-      <w:pPr>
-        <w:rPr>
-          <w:rFonts w:ascii="Consolas" w:eastAsia="Times New Roman" w:hAnsi="Consolas" w:cs="Times New Roman"/>
-          <w:b/>
-          <w:bCs/>
-          <w:lang w:eastAsia="en-IN" w:bidi="ar-SA"/>
-        </w:rPr>
-      </w:pPr>
-    </w:p>
-    <w:p>
-      <w:pPr>
-        <w:rPr>
-          <w:rFonts w:ascii="Consolas" w:eastAsia="Times New Roman" w:hAnsi="Consolas" w:cs="Times New Roman"/>
-          <w:b/>
-          <w:bCs/>
-          <w:sz w:val="36"/>
-          <w:szCs w:val="36"/>
-          <w:lang w:eastAsia="en-IN" w:bidi="ar-SA"/>
-        </w:rPr>
-      </w:pPr>
-      <w:r>
-        <w:rPr>
-          <w:rFonts w:ascii="Consolas" w:eastAsia="Times New Roman" w:hAnsi="Consolas" w:cs="Times New Roman"/>
-          <w:b/>
-          <w:bCs/>
-          <w:sz w:val="28"/>
-          <w:szCs w:val="28"/>
-          <w:highlight w:val="red"/>
-          <w:lang w:eastAsia="en-IN" w:bidi="ar-SA"/>
-        </w:rPr>
-        <w:t>Fiber in Asynchronous Programming</w:t>
-      </w:r>
-    </w:p>
-    <w:p>
-      <w:pPr>
-        <w:rPr>
-          <w:rFonts w:ascii="Consolas" w:eastAsia="Times New Roman" w:hAnsi="Consolas" w:cs="Times New Roman"/>
-          <w:lang w:eastAsia="en-IN" w:bidi="ar-SA"/>
-        </w:rPr>
-      </w:pPr>
-      <w:r>
-        <w:rPr>
-          <w:rFonts w:ascii="Consolas" w:eastAsia="Times New Roman" w:hAnsi="Consolas" w:cs="Times New Roman"/>
-          <w:lang w:eastAsia="en-IN" w:bidi="ar-SA"/>
-        </w:rPr>
-        <w:t>Fiber also introduces a new concept called “suspense”. Suspense allows React components to “wait” for a specific condition to be met before rendering.</w:t>
-      </w:r>
-    </w:p>
-    <w:p>
-      <w:pPr>
-        <w:rPr>
-          <w:rFonts w:ascii="Consolas" w:eastAsia="Times New Roman" w:hAnsi="Consolas" w:cs="Times New Roman"/>
-          <w:lang w:eastAsia="en-IN" w:bidi="ar-SA"/>
-        </w:rPr>
-      </w:pPr>
-      <w:r>
-        <w:rPr>
-          <w:rFonts w:ascii="Consolas" w:eastAsia="Times New Roman" w:hAnsi="Consolas" w:cs="Times New Roman"/>
-          <w:lang w:eastAsia="en-IN" w:bidi="ar-SA"/>
-        </w:rPr>
-        <w:t>This can improve the performance of applications that rely on asynchronous data, such as fetching data from a server.</w:t>
-      </w:r>
-    </w:p>
-    <w:p>
-      <w:pPr>
-        <w:rPr>
-          <w:rFonts w:ascii="Consolas" w:eastAsia="Times New Roman" w:hAnsi="Consolas" w:cs="Times New Roman"/>
-          <w:b/>
-          <w:bCs/>
-          <w:lang w:eastAsia="en-IN" w:bidi="ar-SA"/>
-        </w:rPr>
-      </w:pPr>
-    </w:p>
-    <w:p>
-      <w:pPr>
-        <w:rPr>
-          <w:rFonts w:ascii="Consolas" w:eastAsia="Times New Roman" w:hAnsi="Consolas" w:cs="Times New Roman"/>
-          <w:b/>
-          <w:bCs/>
-          <w:lang w:eastAsia="en-IN" w:bidi="ar-SA"/>
-        </w:rPr>
-      </w:pPr>
-    </w:p>
-    <w:p>
-      <w:pPr>
-        <w:rPr>
-          <w:rFonts w:ascii="Consolas" w:eastAsia="Times New Roman" w:hAnsi="Consolas" w:cs="Times New Roman"/>
-          <w:b/>
-          <w:bCs/>
-          <w:lang w:eastAsia="en-IN" w:bidi="ar-SA"/>
-        </w:rPr>
-      </w:pPr>
-    </w:p>
-    <w:p>
-      <w:pPr>
-        <w:rPr>
-          <w:rFonts w:ascii="Consolas" w:eastAsia="Times New Roman" w:hAnsi="Consolas" w:cs="Times New Roman"/>
-          <w:b/>
-          <w:bCs/>
-          <w:sz w:val="28"/>
-          <w:szCs w:val="28"/>
-          <w:lang w:eastAsia="en-IN" w:bidi="ar-SA"/>
-        </w:rPr>
-      </w:pPr>
-      <w:r>
-        <w:rPr>
-          <w:rFonts w:ascii="Consolas" w:eastAsia="Times New Roman" w:hAnsi="Consolas" w:cs="Times New Roman"/>
-          <w:b/>
-          <w:bCs/>
-          <w:sz w:val="28"/>
-          <w:szCs w:val="28"/>
-          <w:highlight w:val="red"/>
-          <w:lang w:eastAsia="en-IN" w:bidi="ar-SA"/>
-        </w:rPr>
         <w:lastRenderedPageBreak/>
         <w:t>How does Fiber work?</w:t>
       </w:r>
@@ -21784,6 +22356,7 @@
       <w:r>
         <w:rPr>
           <w:rFonts w:ascii="Consolas" w:eastAsia="Times New Roman" w:hAnsi="Consolas" w:cs="Times New Roman"/>
+          <w:noProof/>
           <w:lang w:eastAsia="en-IN" w:bidi="ar-SA"/>
         </w:rPr>
         <w:drawing>
@@ -21804,7 +22377,7 @@
                     </pic:cNvPicPr>
                   </pic:nvPicPr>
                   <pic:blipFill>
-                    <a:blip r:embed="rId39">
+                    <a:blip r:embed="rId42">
                       <a:extLst>
                         <a:ext uri="{28A0092B-C50C-407E-A947-70E740481C1C}">
                           <a14:useLocalDpi xmlns:a14="http://schemas.microsoft.com/office/drawing/2010/main" val="0"/>
@@ -21864,30 +22437,14 @@
         </w:rPr>
         <w:t xml:space="preserve"> (</w:t>
       </w:r>
-      <w:hyperlink r:id="rId40" w:history="1">
+      <w:hyperlink r:id="rId43" w:history="1">
         <w:r>
           <w:rPr>
             <w:rStyle w:val="Hyperlink"/>
             <w:rFonts w:ascii="Consolas" w:eastAsia="Times New Roman" w:hAnsi="Consolas" w:cs="Times New Roman"/>
             <w:lang w:eastAsia="en-IN" w:bidi="ar-SA"/>
           </w:rPr>
-          <w:t>https://www.velotio.com/e</w:t>
-        </w:r>
-        <w:r>
-          <w:rPr>
-            <w:rStyle w:val="Hyperlink"/>
-            <w:rFonts w:ascii="Consolas" w:eastAsia="Times New Roman" w:hAnsi="Consolas" w:cs="Times New Roman"/>
-            <w:lang w:eastAsia="en-IN" w:bidi="ar-SA"/>
-          </w:rPr>
-          <w:t>n</w:t>
-        </w:r>
-        <w:r>
-          <w:rPr>
-            <w:rStyle w:val="Hyperlink"/>
-            <w:rFonts w:ascii="Consolas" w:eastAsia="Times New Roman" w:hAnsi="Consolas" w:cs="Times New Roman"/>
-            <w:lang w:eastAsia="en-IN" w:bidi="ar-SA"/>
-          </w:rPr>
-          <w:t>gineering-blog/react-fiber-algorithm</w:t>
+          <w:t>https://www.velotio.com/engineering-blog/react-fiber-algorithm</w:t>
         </w:r>
       </w:hyperlink>
       <w:r>
@@ -22161,7 +22718,7 @@
         </w:rPr>
         <w:t>If you’d like to know more about Suspense in React, which is related to the Asynchronous rendering mentioned earlier, I’d recommend checking the article we’ve written </w:t>
       </w:r>
-      <w:hyperlink r:id="rId41" w:tgtFrame="_blank" w:history="1">
+      <w:hyperlink r:id="rId44" w:tgtFrame="_blank" w:history="1">
         <w:r>
           <w:rPr>
             <w:rStyle w:val="Hyperlink"/>

</xml_diff>

<commit_message>
completed 5 episode with revision and collection of notes and links
</commit_message>
<xml_diff>
--- a/Notes-and-Links.docx
+++ b/Notes-and-Links.docx
@@ -3427,6 +3427,828 @@
     </w:p>
     <w:p>
       <w:pPr>
+        <w:pBdr>
+          <w:top w:val="single" w:sz="4" w:space="1" w:color="auto"/>
+          <w:left w:val="single" w:sz="4" w:space="4" w:color="auto"/>
+          <w:bottom w:val="single" w:sz="4" w:space="0" w:color="auto"/>
+          <w:right w:val="single" w:sz="4" w:space="4" w:color="auto"/>
+        </w:pBdr>
+        <w:spacing w:line="240" w:lineRule="auto"/>
+        <w:rPr>
+          <w:b/>
+          <w:bCs/>
+          <w:sz w:val="28"/>
+          <w:szCs w:val="28"/>
+        </w:rPr>
+      </w:pPr>
+      <w:r>
+        <w:rPr>
+          <w:b/>
+          <w:bCs/>
+          <w:sz w:val="28"/>
+          <w:szCs w:val="28"/>
+          <w:highlight w:val="cyan"/>
+        </w:rPr>
+        <w:lastRenderedPageBreak/>
+        <w:t>Chapter 01 - Inception</w:t>
+      </w:r>
+      <w:r>
+        <w:rPr>
+          <w:b/>
+          <w:bCs/>
+          <w:sz w:val="28"/>
+          <w:szCs w:val="28"/>
+        </w:rPr>
+        <w:t xml:space="preserve"> </w:t>
+      </w:r>
+    </w:p>
+    <w:p>
+      <w:pPr>
+        <w:pBdr>
+          <w:top w:val="single" w:sz="4" w:space="1" w:color="auto"/>
+          <w:left w:val="single" w:sz="4" w:space="4" w:color="auto"/>
+          <w:bottom w:val="single" w:sz="4" w:space="0" w:color="auto"/>
+          <w:right w:val="single" w:sz="4" w:space="4" w:color="auto"/>
+        </w:pBdr>
+        <w:spacing w:line="240" w:lineRule="auto"/>
+        <w:rPr>
+          <w:sz w:val="20"/>
+          <w:szCs w:val="20"/>
+        </w:rPr>
+      </w:pPr>
+      <w:r>
+        <w:rPr>
+          <w:sz w:val="20"/>
+          <w:szCs w:val="20"/>
+        </w:rPr>
+        <w:t>Link to my Code</w:t>
+      </w:r>
+      <w:r>
+        <w:rPr>
+          <w:sz w:val="20"/>
+          <w:szCs w:val="20"/>
+        </w:rPr>
+        <w:t>(</w:t>
+      </w:r>
+      <w:hyperlink r:id="rId6" w:history="1">
+        <w:r>
+          <w:rPr>
+            <w:rStyle w:val="Hyperlink"/>
+            <w:sz w:val="20"/>
+            <w:szCs w:val="20"/>
+          </w:rPr>
+          <w:t>https://bitbucket.org/namastedev/namaste-react-live/commits/928e6faee91549739adc0c3c97c8f0352a55607e</w:t>
+        </w:r>
+      </w:hyperlink>
+      <w:r>
+        <w:rPr>
+          <w:sz w:val="20"/>
+          <w:szCs w:val="20"/>
+        </w:rPr>
+        <w:t xml:space="preserve"> )</w:t>
+      </w:r>
+    </w:p>
+    <w:p>
+      <w:pPr>
+        <w:pBdr>
+          <w:top w:val="single" w:sz="4" w:space="1" w:color="auto"/>
+          <w:left w:val="single" w:sz="4" w:space="4" w:color="auto"/>
+          <w:bottom w:val="single" w:sz="4" w:space="0" w:color="auto"/>
+          <w:right w:val="single" w:sz="4" w:space="4" w:color="auto"/>
+        </w:pBdr>
+        <w:spacing w:line="240" w:lineRule="auto"/>
+        <w:rPr>
+          <w:sz w:val="20"/>
+          <w:szCs w:val="20"/>
+        </w:rPr>
+      </w:pPr>
+      <w:r>
+        <w:rPr>
+          <w:sz w:val="20"/>
+          <w:szCs w:val="20"/>
+        </w:rPr>
+        <w:t xml:space="preserve">Theory – </w:t>
+      </w:r>
+    </w:p>
+    <w:p>
+      <w:pPr>
+        <w:pBdr>
+          <w:top w:val="single" w:sz="4" w:space="1" w:color="auto"/>
+          <w:left w:val="single" w:sz="4" w:space="4" w:color="auto"/>
+          <w:bottom w:val="single" w:sz="4" w:space="0" w:color="auto"/>
+          <w:right w:val="single" w:sz="4" w:space="4" w:color="auto"/>
+        </w:pBdr>
+        <w:spacing w:line="240" w:lineRule="auto"/>
+        <w:rPr>
+          <w:sz w:val="20"/>
+          <w:szCs w:val="20"/>
+        </w:rPr>
+      </w:pPr>
+      <w:r>
+        <w:rPr>
+          <w:sz w:val="20"/>
+          <w:szCs w:val="20"/>
+        </w:rPr>
+        <w:t xml:space="preserve">● What is Emmet? </w:t>
+      </w:r>
+    </w:p>
+    <w:p>
+      <w:pPr>
+        <w:pBdr>
+          <w:top w:val="single" w:sz="4" w:space="1" w:color="auto"/>
+          <w:left w:val="single" w:sz="4" w:space="4" w:color="auto"/>
+          <w:bottom w:val="single" w:sz="4" w:space="0" w:color="auto"/>
+          <w:right w:val="single" w:sz="4" w:space="4" w:color="auto"/>
+        </w:pBdr>
+        <w:spacing w:line="240" w:lineRule="auto"/>
+        <w:rPr>
+          <w:sz w:val="20"/>
+          <w:szCs w:val="20"/>
+        </w:rPr>
+      </w:pPr>
+      <w:r>
+        <w:rPr>
+          <w:sz w:val="20"/>
+          <w:szCs w:val="20"/>
+        </w:rPr>
+        <w:t xml:space="preserve">● Difference between a Library and Framework? </w:t>
+      </w:r>
+    </w:p>
+    <w:p>
+      <w:pPr>
+        <w:pBdr>
+          <w:top w:val="single" w:sz="4" w:space="1" w:color="auto"/>
+          <w:left w:val="single" w:sz="4" w:space="4" w:color="auto"/>
+          <w:bottom w:val="single" w:sz="4" w:space="0" w:color="auto"/>
+          <w:right w:val="single" w:sz="4" w:space="4" w:color="auto"/>
+        </w:pBdr>
+        <w:spacing w:line="240" w:lineRule="auto"/>
+        <w:rPr>
+          <w:sz w:val="20"/>
+          <w:szCs w:val="20"/>
+        </w:rPr>
+      </w:pPr>
+      <w:r>
+        <w:rPr>
+          <w:sz w:val="20"/>
+          <w:szCs w:val="20"/>
+        </w:rPr>
+        <w:t xml:space="preserve">● What is CDN? Why do we use it? </w:t>
+      </w:r>
+    </w:p>
+    <w:p>
+      <w:pPr>
+        <w:pBdr>
+          <w:top w:val="single" w:sz="4" w:space="1" w:color="auto"/>
+          <w:left w:val="single" w:sz="4" w:space="4" w:color="auto"/>
+          <w:bottom w:val="single" w:sz="4" w:space="0" w:color="auto"/>
+          <w:right w:val="single" w:sz="4" w:space="4" w:color="auto"/>
+        </w:pBdr>
+        <w:spacing w:line="240" w:lineRule="auto"/>
+        <w:rPr>
+          <w:sz w:val="20"/>
+          <w:szCs w:val="20"/>
+        </w:rPr>
+      </w:pPr>
+      <w:r>
+        <w:rPr>
+          <w:sz w:val="20"/>
+          <w:szCs w:val="20"/>
+        </w:rPr>
+        <w:t xml:space="preserve">● Why is React known as React? </w:t>
+      </w:r>
+    </w:p>
+    <w:p>
+      <w:pPr>
+        <w:pBdr>
+          <w:top w:val="single" w:sz="4" w:space="1" w:color="auto"/>
+          <w:left w:val="single" w:sz="4" w:space="4" w:color="auto"/>
+          <w:bottom w:val="single" w:sz="4" w:space="0" w:color="auto"/>
+          <w:right w:val="single" w:sz="4" w:space="4" w:color="auto"/>
+        </w:pBdr>
+        <w:spacing w:line="240" w:lineRule="auto"/>
+        <w:rPr>
+          <w:sz w:val="20"/>
+          <w:szCs w:val="20"/>
+        </w:rPr>
+      </w:pPr>
+      <w:r>
+        <w:rPr>
+          <w:sz w:val="20"/>
+          <w:szCs w:val="20"/>
+        </w:rPr>
+        <w:t xml:space="preserve">● What is crossorigin in script tag? </w:t>
+      </w:r>
+    </w:p>
+    <w:p>
+      <w:pPr>
+        <w:pBdr>
+          <w:top w:val="single" w:sz="4" w:space="1" w:color="auto"/>
+          <w:left w:val="single" w:sz="4" w:space="4" w:color="auto"/>
+          <w:bottom w:val="single" w:sz="4" w:space="0" w:color="auto"/>
+          <w:right w:val="single" w:sz="4" w:space="4" w:color="auto"/>
+        </w:pBdr>
+        <w:spacing w:line="240" w:lineRule="auto"/>
+        <w:rPr>
+          <w:sz w:val="20"/>
+          <w:szCs w:val="20"/>
+        </w:rPr>
+      </w:pPr>
+      <w:r>
+        <w:rPr>
+          <w:sz w:val="20"/>
+          <w:szCs w:val="20"/>
+        </w:rPr>
+        <w:t xml:space="preserve">● What is diference between React and ReactDOM </w:t>
+      </w:r>
+    </w:p>
+    <w:p>
+      <w:pPr>
+        <w:pBdr>
+          <w:top w:val="single" w:sz="4" w:space="1" w:color="auto"/>
+          <w:left w:val="single" w:sz="4" w:space="4" w:color="auto"/>
+          <w:bottom w:val="single" w:sz="4" w:space="0" w:color="auto"/>
+          <w:right w:val="single" w:sz="4" w:space="4" w:color="auto"/>
+        </w:pBdr>
+        <w:spacing w:line="240" w:lineRule="auto"/>
+        <w:rPr>
+          <w:sz w:val="20"/>
+          <w:szCs w:val="20"/>
+        </w:rPr>
+      </w:pPr>
+      <w:r>
+        <w:rPr>
+          <w:sz w:val="20"/>
+          <w:szCs w:val="20"/>
+        </w:rPr>
+        <w:t xml:space="preserve">● What is difference between react.development.js and react.production.js files via CDN? </w:t>
+      </w:r>
+    </w:p>
+    <w:p>
+      <w:pPr>
+        <w:pBdr>
+          <w:top w:val="single" w:sz="4" w:space="1" w:color="auto"/>
+          <w:left w:val="single" w:sz="4" w:space="4" w:color="auto"/>
+          <w:bottom w:val="single" w:sz="4" w:space="0" w:color="auto"/>
+          <w:right w:val="single" w:sz="4" w:space="4" w:color="auto"/>
+        </w:pBdr>
+        <w:spacing w:line="240" w:lineRule="auto"/>
+        <w:rPr>
+          <w:sz w:val="20"/>
+          <w:szCs w:val="20"/>
+        </w:rPr>
+      </w:pPr>
+      <w:r>
+        <w:rPr>
+          <w:sz w:val="20"/>
+          <w:szCs w:val="20"/>
+        </w:rPr>
+        <w:t>● What is async and defer? - see my Youtube video ;)</w:t>
+      </w:r>
+    </w:p>
+    <w:p>
+      <w:pPr>
+        <w:pBdr>
+          <w:top w:val="single" w:sz="4" w:space="1" w:color="auto"/>
+          <w:left w:val="single" w:sz="4" w:space="4" w:color="auto"/>
+          <w:bottom w:val="single" w:sz="4" w:space="0" w:color="auto"/>
+          <w:right w:val="single" w:sz="4" w:space="4" w:color="auto"/>
+        </w:pBdr>
+        <w:spacing w:line="240" w:lineRule="auto"/>
+        <w:rPr>
+          <w:sz w:val="20"/>
+          <w:szCs w:val="20"/>
+        </w:rPr>
+      </w:pPr>
+    </w:p>
+    <w:p>
+      <w:pPr>
+        <w:pBdr>
+          <w:top w:val="single" w:sz="4" w:space="1" w:color="auto"/>
+          <w:left w:val="single" w:sz="4" w:space="4" w:color="auto"/>
+          <w:bottom w:val="single" w:sz="4" w:space="0" w:color="auto"/>
+          <w:right w:val="single" w:sz="4" w:space="4" w:color="auto"/>
+        </w:pBdr>
+        <w:spacing w:line="240" w:lineRule="auto"/>
+        <w:rPr>
+          <w:sz w:val="20"/>
+          <w:szCs w:val="20"/>
+        </w:rPr>
+      </w:pPr>
+      <w:r>
+        <w:rPr>
+          <w:sz w:val="20"/>
+          <w:szCs w:val="20"/>
+        </w:rPr>
+        <w:t xml:space="preserve"> Coding – </w:t>
+      </w:r>
+    </w:p>
+    <w:p>
+      <w:pPr>
+        <w:pBdr>
+          <w:top w:val="single" w:sz="4" w:space="1" w:color="auto"/>
+          <w:left w:val="single" w:sz="4" w:space="4" w:color="auto"/>
+          <w:bottom w:val="single" w:sz="4" w:space="0" w:color="auto"/>
+          <w:right w:val="single" w:sz="4" w:space="4" w:color="auto"/>
+        </w:pBdr>
+        <w:spacing w:line="240" w:lineRule="auto"/>
+        <w:rPr>
+          <w:sz w:val="20"/>
+          <w:szCs w:val="20"/>
+        </w:rPr>
+      </w:pPr>
+      <w:r>
+        <w:rPr>
+          <w:sz w:val="20"/>
+          <w:szCs w:val="20"/>
+        </w:rPr>
+        <w:t xml:space="preserve">● Set up all the tools in your laptop </w:t>
+      </w:r>
+    </w:p>
+    <w:p>
+      <w:pPr>
+        <w:pBdr>
+          <w:top w:val="single" w:sz="4" w:space="1" w:color="auto"/>
+          <w:left w:val="single" w:sz="4" w:space="4" w:color="auto"/>
+          <w:bottom w:val="single" w:sz="4" w:space="0" w:color="auto"/>
+          <w:right w:val="single" w:sz="4" w:space="4" w:color="auto"/>
+        </w:pBdr>
+        <w:spacing w:line="240" w:lineRule="auto"/>
+        <w:ind w:firstLine="720"/>
+        <w:rPr>
+          <w:sz w:val="20"/>
+          <w:szCs w:val="20"/>
+        </w:rPr>
+      </w:pPr>
+      <w:r>
+        <w:rPr>
+          <w:sz w:val="20"/>
+          <w:szCs w:val="20"/>
+        </w:rPr>
+        <w:t xml:space="preserve">○ VS Code </w:t>
+      </w:r>
+    </w:p>
+    <w:p>
+      <w:pPr>
+        <w:pBdr>
+          <w:top w:val="single" w:sz="4" w:space="1" w:color="auto"/>
+          <w:left w:val="single" w:sz="4" w:space="4" w:color="auto"/>
+          <w:bottom w:val="single" w:sz="4" w:space="0" w:color="auto"/>
+          <w:right w:val="single" w:sz="4" w:space="4" w:color="auto"/>
+        </w:pBdr>
+        <w:spacing w:line="240" w:lineRule="auto"/>
+        <w:ind w:firstLine="720"/>
+        <w:rPr>
+          <w:sz w:val="20"/>
+          <w:szCs w:val="20"/>
+        </w:rPr>
+      </w:pPr>
+      <w:r>
+        <w:rPr>
+          <w:sz w:val="20"/>
+          <w:szCs w:val="20"/>
+        </w:rPr>
+        <w:t xml:space="preserve">○ Chrome </w:t>
+      </w:r>
+    </w:p>
+    <w:p>
+      <w:pPr>
+        <w:pBdr>
+          <w:top w:val="single" w:sz="4" w:space="1" w:color="auto"/>
+          <w:left w:val="single" w:sz="4" w:space="4" w:color="auto"/>
+          <w:bottom w:val="single" w:sz="4" w:space="0" w:color="auto"/>
+          <w:right w:val="single" w:sz="4" w:space="4" w:color="auto"/>
+        </w:pBdr>
+        <w:spacing w:line="240" w:lineRule="auto"/>
+        <w:ind w:firstLine="720"/>
+        <w:rPr>
+          <w:sz w:val="20"/>
+          <w:szCs w:val="20"/>
+        </w:rPr>
+      </w:pPr>
+      <w:r>
+        <w:rPr>
+          <w:sz w:val="20"/>
+          <w:szCs w:val="20"/>
+        </w:rPr>
+        <w:t xml:space="preserve">○ Extensions of Chrome </w:t>
+      </w:r>
+    </w:p>
+    <w:p>
+      <w:pPr>
+        <w:pBdr>
+          <w:top w:val="single" w:sz="4" w:space="1" w:color="auto"/>
+          <w:left w:val="single" w:sz="4" w:space="4" w:color="auto"/>
+          <w:bottom w:val="single" w:sz="4" w:space="0" w:color="auto"/>
+          <w:right w:val="single" w:sz="4" w:space="4" w:color="auto"/>
+        </w:pBdr>
+        <w:spacing w:line="240" w:lineRule="auto"/>
+        <w:rPr>
+          <w:sz w:val="20"/>
+          <w:szCs w:val="20"/>
+        </w:rPr>
+      </w:pPr>
+      <w:r>
+        <w:rPr>
+          <w:sz w:val="20"/>
+          <w:szCs w:val="20"/>
+        </w:rPr>
+        <w:t xml:space="preserve">● Create a new Git repo </w:t>
+      </w:r>
+    </w:p>
+    <w:p>
+      <w:pPr>
+        <w:pBdr>
+          <w:top w:val="single" w:sz="4" w:space="1" w:color="auto"/>
+          <w:left w:val="single" w:sz="4" w:space="4" w:color="auto"/>
+          <w:bottom w:val="single" w:sz="4" w:space="0" w:color="auto"/>
+          <w:right w:val="single" w:sz="4" w:space="4" w:color="auto"/>
+        </w:pBdr>
+        <w:spacing w:line="240" w:lineRule="auto"/>
+        <w:rPr>
+          <w:sz w:val="20"/>
+          <w:szCs w:val="20"/>
+        </w:rPr>
+      </w:pPr>
+      <w:r>
+        <w:rPr>
+          <w:sz w:val="20"/>
+          <w:szCs w:val="20"/>
+        </w:rPr>
+        <w:t xml:space="preserve">● Build your first Hello World program using, </w:t>
+      </w:r>
+    </w:p>
+    <w:p>
+      <w:pPr>
+        <w:pBdr>
+          <w:top w:val="single" w:sz="4" w:space="1" w:color="auto"/>
+          <w:left w:val="single" w:sz="4" w:space="4" w:color="auto"/>
+          <w:bottom w:val="single" w:sz="4" w:space="0" w:color="auto"/>
+          <w:right w:val="single" w:sz="4" w:space="4" w:color="auto"/>
+        </w:pBdr>
+        <w:spacing w:line="240" w:lineRule="auto"/>
+        <w:ind w:firstLine="720"/>
+        <w:rPr>
+          <w:sz w:val="20"/>
+          <w:szCs w:val="20"/>
+        </w:rPr>
+      </w:pPr>
+      <w:r>
+        <w:rPr>
+          <w:sz w:val="20"/>
+          <w:szCs w:val="20"/>
+        </w:rPr>
+        <w:t xml:space="preserve">○ Using just HTML </w:t>
+      </w:r>
+    </w:p>
+    <w:p>
+      <w:pPr>
+        <w:pBdr>
+          <w:top w:val="single" w:sz="4" w:space="1" w:color="auto"/>
+          <w:left w:val="single" w:sz="4" w:space="4" w:color="auto"/>
+          <w:bottom w:val="single" w:sz="4" w:space="0" w:color="auto"/>
+          <w:right w:val="single" w:sz="4" w:space="4" w:color="auto"/>
+        </w:pBdr>
+        <w:spacing w:line="240" w:lineRule="auto"/>
+        <w:ind w:firstLine="720"/>
+        <w:rPr>
+          <w:sz w:val="20"/>
+          <w:szCs w:val="20"/>
+        </w:rPr>
+      </w:pPr>
+      <w:r>
+        <w:rPr>
+          <w:sz w:val="20"/>
+          <w:szCs w:val="20"/>
+        </w:rPr>
+        <w:t xml:space="preserve">○ Using JS to manipulate the DOM </w:t>
+      </w:r>
+    </w:p>
+    <w:p>
+      <w:pPr>
+        <w:pBdr>
+          <w:top w:val="single" w:sz="4" w:space="1" w:color="auto"/>
+          <w:left w:val="single" w:sz="4" w:space="4" w:color="auto"/>
+          <w:bottom w:val="single" w:sz="4" w:space="0" w:color="auto"/>
+          <w:right w:val="single" w:sz="4" w:space="4" w:color="auto"/>
+        </w:pBdr>
+        <w:spacing w:line="240" w:lineRule="auto"/>
+        <w:ind w:firstLine="720"/>
+        <w:rPr>
+          <w:sz w:val="20"/>
+          <w:szCs w:val="20"/>
+        </w:rPr>
+      </w:pPr>
+      <w:r>
+        <w:rPr>
+          <w:sz w:val="20"/>
+          <w:szCs w:val="20"/>
+        </w:rPr>
+        <w:t xml:space="preserve">○ Using React </w:t>
+      </w:r>
+    </w:p>
+    <w:p>
+      <w:pPr>
+        <w:pBdr>
+          <w:top w:val="single" w:sz="4" w:space="1" w:color="auto"/>
+          <w:left w:val="single" w:sz="4" w:space="4" w:color="auto"/>
+          <w:bottom w:val="single" w:sz="4" w:space="0" w:color="auto"/>
+          <w:right w:val="single" w:sz="4" w:space="4" w:color="auto"/>
+        </w:pBdr>
+        <w:spacing w:line="240" w:lineRule="auto"/>
+        <w:ind w:firstLine="720"/>
+        <w:rPr>
+          <w:sz w:val="20"/>
+          <w:szCs w:val="20"/>
+        </w:rPr>
+      </w:pPr>
+      <w:r>
+        <w:rPr>
+          <w:rFonts w:ascii="Arial" w:hAnsi="Arial" w:cs="Arial"/>
+          <w:sz w:val="20"/>
+          <w:szCs w:val="20"/>
+        </w:rPr>
+        <w:t>■</w:t>
+      </w:r>
+      <w:r>
+        <w:rPr>
+          <w:sz w:val="20"/>
+          <w:szCs w:val="20"/>
+        </w:rPr>
+        <w:t xml:space="preserve"> use CDN Links </w:t>
+      </w:r>
+    </w:p>
+    <w:p>
+      <w:pPr>
+        <w:pBdr>
+          <w:top w:val="single" w:sz="4" w:space="1" w:color="auto"/>
+          <w:left w:val="single" w:sz="4" w:space="4" w:color="auto"/>
+          <w:bottom w:val="single" w:sz="4" w:space="0" w:color="auto"/>
+          <w:right w:val="single" w:sz="4" w:space="4" w:color="auto"/>
+        </w:pBdr>
+        <w:spacing w:line="240" w:lineRule="auto"/>
+        <w:ind w:firstLine="720"/>
+        <w:rPr>
+          <w:sz w:val="20"/>
+          <w:szCs w:val="20"/>
+        </w:rPr>
+      </w:pPr>
+      <w:r>
+        <w:rPr>
+          <w:rFonts w:ascii="Arial" w:hAnsi="Arial" w:cs="Arial"/>
+          <w:sz w:val="20"/>
+          <w:szCs w:val="20"/>
+        </w:rPr>
+        <w:t>■</w:t>
+      </w:r>
+      <w:r>
+        <w:rPr>
+          <w:sz w:val="20"/>
+          <w:szCs w:val="20"/>
+        </w:rPr>
+        <w:t xml:space="preserve"> Create an Element </w:t>
+      </w:r>
+    </w:p>
+    <w:p>
+      <w:pPr>
+        <w:pBdr>
+          <w:top w:val="single" w:sz="4" w:space="1" w:color="auto"/>
+          <w:left w:val="single" w:sz="4" w:space="4" w:color="auto"/>
+          <w:bottom w:val="single" w:sz="4" w:space="0" w:color="auto"/>
+          <w:right w:val="single" w:sz="4" w:space="4" w:color="auto"/>
+        </w:pBdr>
+        <w:spacing w:line="240" w:lineRule="auto"/>
+        <w:ind w:firstLine="720"/>
+        <w:rPr>
+          <w:sz w:val="20"/>
+          <w:szCs w:val="20"/>
+        </w:rPr>
+      </w:pPr>
+      <w:r>
+        <w:rPr>
+          <w:rFonts w:ascii="Arial" w:hAnsi="Arial" w:cs="Arial"/>
+          <w:sz w:val="20"/>
+          <w:szCs w:val="20"/>
+        </w:rPr>
+        <w:t>■</w:t>
+      </w:r>
+      <w:r>
+        <w:rPr>
+          <w:sz w:val="20"/>
+          <w:szCs w:val="20"/>
+        </w:rPr>
+        <w:t xml:space="preserve"> Create nested React Elements </w:t>
+      </w:r>
+    </w:p>
+    <w:p>
+      <w:pPr>
+        <w:pBdr>
+          <w:top w:val="single" w:sz="4" w:space="1" w:color="auto"/>
+          <w:left w:val="single" w:sz="4" w:space="4" w:color="auto"/>
+          <w:bottom w:val="single" w:sz="4" w:space="0" w:color="auto"/>
+          <w:right w:val="single" w:sz="4" w:space="4" w:color="auto"/>
+        </w:pBdr>
+        <w:spacing w:line="240" w:lineRule="auto"/>
+        <w:ind w:firstLine="720"/>
+        <w:rPr>
+          <w:sz w:val="20"/>
+          <w:szCs w:val="20"/>
+        </w:rPr>
+      </w:pPr>
+      <w:r>
+        <w:rPr>
+          <w:rFonts w:ascii="Arial" w:hAnsi="Arial" w:cs="Arial"/>
+          <w:sz w:val="20"/>
+          <w:szCs w:val="20"/>
+        </w:rPr>
+        <w:lastRenderedPageBreak/>
+        <w:t>■</w:t>
+      </w:r>
+      <w:r>
+        <w:rPr>
+          <w:sz w:val="20"/>
+          <w:szCs w:val="20"/>
+        </w:rPr>
+        <w:t xml:space="preserve"> Use root.render </w:t>
+      </w:r>
+    </w:p>
+    <w:p>
+      <w:pPr>
+        <w:pBdr>
+          <w:top w:val="single" w:sz="4" w:space="1" w:color="auto"/>
+          <w:left w:val="single" w:sz="4" w:space="4" w:color="auto"/>
+          <w:bottom w:val="single" w:sz="4" w:space="0" w:color="auto"/>
+          <w:right w:val="single" w:sz="4" w:space="4" w:color="auto"/>
+        </w:pBdr>
+        <w:spacing w:line="240" w:lineRule="auto"/>
+        <w:rPr>
+          <w:sz w:val="20"/>
+          <w:szCs w:val="20"/>
+        </w:rPr>
+      </w:pPr>
+      <w:r>
+        <w:rPr>
+          <w:sz w:val="20"/>
+          <w:szCs w:val="20"/>
+        </w:rPr>
+        <w:t xml:space="preserve">● Push code to Github (Theory as well as code) </w:t>
+      </w:r>
+    </w:p>
+    <w:p>
+      <w:pPr>
+        <w:pBdr>
+          <w:top w:val="single" w:sz="4" w:space="1" w:color="auto"/>
+          <w:left w:val="single" w:sz="4" w:space="4" w:color="auto"/>
+          <w:bottom w:val="single" w:sz="4" w:space="0" w:color="auto"/>
+          <w:right w:val="single" w:sz="4" w:space="4" w:color="auto"/>
+        </w:pBdr>
+        <w:spacing w:line="240" w:lineRule="auto"/>
+        <w:rPr>
+          <w:sz w:val="20"/>
+          <w:szCs w:val="20"/>
+        </w:rPr>
+      </w:pPr>
+      <w:r>
+        <w:rPr>
+          <w:sz w:val="20"/>
+          <w:szCs w:val="20"/>
+        </w:rPr>
+        <w:t xml:space="preserve">● Learn about Arrow Functions before the next class </w:t>
+      </w:r>
+    </w:p>
+    <w:p>
+      <w:pPr>
+        <w:pBdr>
+          <w:top w:val="single" w:sz="4" w:space="1" w:color="auto"/>
+          <w:left w:val="single" w:sz="4" w:space="4" w:color="auto"/>
+          <w:bottom w:val="single" w:sz="4" w:space="0" w:color="auto"/>
+          <w:right w:val="single" w:sz="4" w:space="4" w:color="auto"/>
+        </w:pBdr>
+        <w:spacing w:line="240" w:lineRule="auto"/>
+        <w:rPr>
+          <w:sz w:val="20"/>
+          <w:szCs w:val="20"/>
+        </w:rPr>
+      </w:pPr>
+      <w:r>
+        <w:rPr>
+          <w:sz w:val="20"/>
+          <w:szCs w:val="20"/>
+        </w:rPr>
+        <w:t xml:space="preserve">References: </w:t>
+      </w:r>
+    </w:p>
+    <w:p>
+      <w:pPr>
+        <w:pBdr>
+          <w:top w:val="single" w:sz="4" w:space="1" w:color="auto"/>
+          <w:left w:val="single" w:sz="4" w:space="4" w:color="auto"/>
+          <w:bottom w:val="single" w:sz="4" w:space="0" w:color="auto"/>
+          <w:right w:val="single" w:sz="4" w:space="4" w:color="auto"/>
+        </w:pBdr>
+        <w:spacing w:line="240" w:lineRule="auto"/>
+        <w:rPr>
+          <w:sz w:val="20"/>
+          <w:szCs w:val="20"/>
+        </w:rPr>
+      </w:pPr>
+      <w:r>
+        <w:rPr>
+          <w:sz w:val="20"/>
+          <w:szCs w:val="20"/>
+        </w:rPr>
+        <w:t xml:space="preserve">- </w:t>
+      </w:r>
+      <w:hyperlink r:id="rId7" w:history="1">
+        <w:r>
+          <w:rPr>
+            <w:rStyle w:val="Hyperlink"/>
+            <w:sz w:val="20"/>
+            <w:szCs w:val="20"/>
+          </w:rPr>
+          <w:t>https://beta.reactjs.org/apis/react/createElement</w:t>
+        </w:r>
+      </w:hyperlink>
+      <w:r>
+        <w:rPr>
+          <w:sz w:val="20"/>
+          <w:szCs w:val="20"/>
+        </w:rPr>
+        <w:t xml:space="preserve">  </w:t>
+      </w:r>
+    </w:p>
+    <w:p>
+      <w:pPr>
+        <w:pBdr>
+          <w:top w:val="single" w:sz="4" w:space="1" w:color="auto"/>
+          <w:left w:val="single" w:sz="4" w:space="4" w:color="auto"/>
+          <w:bottom w:val="single" w:sz="4" w:space="0" w:color="auto"/>
+          <w:right w:val="single" w:sz="4" w:space="4" w:color="auto"/>
+        </w:pBdr>
+        <w:spacing w:line="240" w:lineRule="auto"/>
+        <w:rPr>
+          <w:rFonts w:ascii="Consolas" w:eastAsia="Times New Roman" w:hAnsi="Consolas" w:cs="Times New Roman"/>
+          <w:color w:val="000000" w:themeColor="text1"/>
+          <w:kern w:val="0"/>
+          <w:sz w:val="20"/>
+          <w:szCs w:val="20"/>
+          <w:lang w:eastAsia="en-IN" w:bidi="ar-SA"/>
+          <w14:ligatures w14:val="none"/>
+        </w:rPr>
+      </w:pPr>
+      <w:r>
+        <w:rPr>
+          <w:sz w:val="20"/>
+          <w:szCs w:val="20"/>
+        </w:rPr>
+        <w:t xml:space="preserve">- </w:t>
+      </w:r>
+      <w:hyperlink r:id="rId8" w:history="1">
+        <w:r>
+          <w:rPr>
+            <w:rStyle w:val="Hyperlink"/>
+            <w:sz w:val="20"/>
+            <w:szCs w:val="20"/>
+          </w:rPr>
+          <w:t>https://www.youtube.com/watch?v=IrHmpdORLu8</w:t>
+        </w:r>
+      </w:hyperlink>
+      <w:r>
+        <w:rPr>
+          <w:sz w:val="20"/>
+          <w:szCs w:val="20"/>
+        </w:rPr>
+        <w:t xml:space="preserve"> </w:t>
+      </w:r>
+    </w:p>
+    <w:p>
+      <w:pPr>
+        <w:rPr>
+          <w:rFonts w:ascii="Consolas" w:eastAsia="Times New Roman" w:hAnsi="Consolas" w:cs="Times New Roman"/>
+          <w:color w:val="000000" w:themeColor="text1"/>
+          <w:kern w:val="0"/>
+          <w:sz w:val="21"/>
+          <w:szCs w:val="21"/>
+          <w:lang w:eastAsia="en-IN" w:bidi="ar-SA"/>
+          <w14:ligatures w14:val="none"/>
+        </w:rPr>
+      </w:pPr>
+    </w:p>
+    <w:p>
+      <w:pPr>
+        <w:rPr>
+          <w:rFonts w:ascii="Consolas" w:eastAsia="Times New Roman" w:hAnsi="Consolas" w:cs="Times New Roman"/>
+          <w:color w:val="000000" w:themeColor="text1"/>
+          <w:kern w:val="0"/>
+          <w:sz w:val="21"/>
+          <w:szCs w:val="21"/>
+          <w:lang w:eastAsia="en-IN" w:bidi="ar-SA"/>
+          <w14:ligatures w14:val="none"/>
+        </w:rPr>
+      </w:pPr>
+    </w:p>
+    <w:p>
+      <w:pPr>
         <w:rPr>
           <w:rFonts w:ascii="Consolas" w:eastAsia="Times New Roman" w:hAnsi="Consolas" w:cs="Times New Roman"/>
           <w:b/>
@@ -3452,7 +4274,6 @@
           <w:lang w:eastAsia="en-IN" w:bidi="ar-SA"/>
           <w14:ligatures w14:val="none"/>
         </w:rPr>
-        <w:lastRenderedPageBreak/>
         <w:t># Initializing a New Project</w:t>
       </w:r>
     </w:p>
@@ -4396,6 +5217,7 @@
           <w:lang w:eastAsia="en-IN" w:bidi="ar-SA"/>
           <w14:ligatures w14:val="none"/>
         </w:rPr>
+        <w:lastRenderedPageBreak/>
         <w:t xml:space="preserve">  </w:t>
       </w:r>
       <w:r>
@@ -4720,7 +5542,6 @@
           <w:lang w:eastAsia="en-IN" w:bidi="ar-SA"/>
           <w14:ligatures w14:val="none"/>
         </w:rPr>
-        <w:lastRenderedPageBreak/>
         <w:t># what-is-npm-and-how-does-it-work</w:t>
       </w:r>
     </w:p>
@@ -4762,7 +5583,7 @@
         </w:rPr>
         <w:t xml:space="preserve">( </w:t>
       </w:r>
-      <w:hyperlink r:id="rId6" w:history="1">
+      <w:hyperlink r:id="rId9" w:history="1">
         <w:r>
           <w:rPr>
             <w:rStyle w:val="Hyperlink"/>
@@ -4856,7 +5677,7 @@
         </w:rPr>
         <w:t>(</w:t>
       </w:r>
-      <w:hyperlink r:id="rId7" w:anchor=":~:text=Your%20package.,dependencies%20required%20by%20the%20application" w:history="1">
+      <w:hyperlink r:id="rId10" w:anchor=":~:text=Your%20package.,dependencies%20required%20by%20the%20application" w:history="1">
         <w:r>
           <w:rPr>
             <w:rStyle w:val="Hyperlink"/>
@@ -5008,7 +5829,7 @@
         </w:rPr>
         <w:t>(</w:t>
       </w:r>
-      <w:hyperlink r:id="rId8" w:history="1">
+      <w:hyperlink r:id="rId11" w:history="1">
         <w:r>
           <w:rPr>
             <w:rStyle w:val="Hyperlink"/>
@@ -5298,6 +6119,7 @@
           <w:color w:val="5A5A5A"/>
           <w:shd w:val="clear" w:color="auto" w:fill="FFFFFF"/>
         </w:rPr>
+        <w:lastRenderedPageBreak/>
         <w:t>These are your development dependencies. Dependencies that you need at some point in the development workflow but not while running your code (e.g. Babel or Flow).</w:t>
       </w:r>
     </w:p>
@@ -5330,7 +6152,7 @@
         </w:rPr>
         <w:t xml:space="preserve">( </w:t>
       </w:r>
-      <w:hyperlink r:id="rId9" w:history="1">
+      <w:hyperlink r:id="rId12" w:history="1">
         <w:r>
           <w:rPr>
             <w:rStyle w:val="Hyperlink"/>
@@ -5368,7 +6190,7 @@
         </w:rPr>
         <w:t xml:space="preserve"> / (</w:t>
       </w:r>
-      <w:hyperlink r:id="rId10" w:history="1">
+      <w:hyperlink r:id="rId13" w:history="1">
         <w:r>
           <w:rPr>
             <w:rStyle w:val="Hyperlink"/>
@@ -5467,7 +6289,7 @@
         </w:rPr>
         <w:t>(</w:t>
       </w:r>
-      <w:hyperlink r:id="rId11" w:anchor=":~:text=When%20your%20project%20needs%20code,list%20of%20your%20project's%20dependencies" w:history="1">
+      <w:hyperlink r:id="rId14" w:anchor=":~:text=When%20your%20project%20needs%20code,list%20of%20your%20project's%20dependencies" w:history="1">
         <w:r>
           <w:rPr>
             <w:rStyle w:val="Hyperlink"/>
@@ -5541,7 +6363,6 @@
           <w:lang w:eastAsia="en-IN" w:bidi="ar-SA"/>
           <w14:ligatures w14:val="none"/>
         </w:rPr>
-        <w:lastRenderedPageBreak/>
         <w:t xml:space="preserve"># </w:t>
       </w:r>
       <w:r>
@@ -5814,7 +6635,7 @@
         </w:rPr>
         <w:t>(</w:t>
       </w:r>
-      <w:hyperlink r:id="rId12" w:history="1">
+      <w:hyperlink r:id="rId15" w:history="1">
         <w:r>
           <w:rPr>
             <w:rStyle w:val="Hyperlink"/>
@@ -6075,7 +6896,7 @@
       <w:r>
         <w:t>(</w:t>
       </w:r>
-      <w:hyperlink r:id="rId13" w:history="1">
+      <w:hyperlink r:id="rId16" w:history="1">
         <w:r>
           <w:rPr>
             <w:rStyle w:val="Hyperlink"/>
@@ -6740,6 +7561,7 @@
           <w:lang w:eastAsia="en-IN" w:bidi="ar-SA"/>
           <w14:ligatures w14:val="none"/>
         </w:rPr>
+        <w:lastRenderedPageBreak/>
         <w:t xml:space="preserve">        </w:t>
       </w:r>
       <w:r>
@@ -7357,7 +8179,6 @@
         </w:numPr>
       </w:pPr>
       <w:r>
-        <w:lastRenderedPageBreak/>
         <w:t>When we install parcel there is one more thing that was created i.e node_modules</w:t>
       </w:r>
     </w:p>
@@ -7623,6 +8444,7 @@
           <w:bCs/>
           <w:color w:val="FF0000"/>
         </w:rPr>
+        <w:lastRenderedPageBreak/>
         <w:t>Remove node_modules from version control</w:t>
       </w:r>
     </w:p>
@@ -7846,7 +8668,6 @@
           <w:sz w:val="21"/>
           <w:szCs w:val="21"/>
         </w:rPr>
-        <w:lastRenderedPageBreak/>
         <w:t>✨</w:t>
       </w:r>
       <w:r>
@@ -7879,7 +8700,7 @@
       <w:r>
         <w:t> and builds your application with the necessary assets. The output also indicates that the application is running on </w:t>
       </w:r>
-      <w:hyperlink r:id="rId14" w:history="1">
+      <w:hyperlink r:id="rId17" w:history="1">
         <w:r>
           <w:rPr>
             <w:rStyle w:val="Hyperlink"/>
@@ -7946,7 +8767,7 @@
           <w:numId w:val="4"/>
         </w:numPr>
       </w:pPr>
-      <w:hyperlink r:id="rId15" w:history="1">
+      <w:hyperlink r:id="rId18" w:history="1">
         <w:r>
           <w:rPr>
             <w:rStyle w:val="Hyperlink"/>
@@ -8026,7 +8847,7 @@
       <w:r>
         <w:t xml:space="preserve">The second thing is today </w:t>
       </w:r>
-      <w:hyperlink r:id="rId16" w:history="1">
+      <w:hyperlink r:id="rId19" w:history="1">
         <w:r>
           <w:rPr>
             <w:rStyle w:val="Hyperlink"/>
@@ -8246,6 +9067,7 @@
         </w:numPr>
       </w:pPr>
       <w:r>
+        <w:lastRenderedPageBreak/>
         <w:t xml:space="preserve">Now we no longer need CDN links </w:t>
       </w:r>
     </w:p>
@@ -8591,7 +9413,6 @@
           <w:bCs/>
           <w:highlight w:val="red"/>
         </w:rPr>
-        <w:lastRenderedPageBreak/>
         <w:t># Create Prod Build</w:t>
       </w:r>
     </w:p>
@@ -9118,253 +9939,6 @@
       </w:r>
     </w:p>
     <w:p/>
-    <w:p>
-      <w:pPr>
-        <w:ind w:left="360"/>
-        <w:rPr>
-          <w:b/>
-          <w:bCs/>
-          <w:color w:val="00B050"/>
-        </w:rPr>
-      </w:pPr>
-      <w:r>
-        <w:rPr>
-          <w:b/>
-          <w:bCs/>
-          <w:color w:val="00B050"/>
-          <w:sz w:val="28"/>
-          <w:szCs w:val="24"/>
-        </w:rPr>
-        <w:t>Babel in React</w:t>
-      </w:r>
-    </w:p>
-    <w:p>
-      <w:pPr>
-        <w:pStyle w:val="ListParagraph"/>
-      </w:pPr>
-      <w:r>
-        <w:t xml:space="preserve">( </w:t>
-      </w:r>
-      <w:hyperlink r:id="rId17" w:history="1">
-        <w:r>
-          <w:rPr>
-            <w:rStyle w:val="Hyperlink"/>
-          </w:rPr>
-          <w:t>https://www.scaler.com/topics/react/what-is-babel-in-react/</w:t>
-        </w:r>
-      </w:hyperlink>
-      <w:r>
-        <w:t xml:space="preserve"> ) </w:t>
-      </w:r>
-    </w:p>
-    <w:p>
-      <w:pPr>
-        <w:pStyle w:val="ListParagraph"/>
-      </w:pPr>
-    </w:p>
-    <w:p>
-      <w:pPr>
-        <w:pStyle w:val="ListParagraph"/>
-        <w:numPr>
-          <w:ilvl w:val="0"/>
-          <w:numId w:val="1"/>
-        </w:numPr>
-        <w:rPr>
-          <w:b/>
-          <w:bCs/>
-          <w:color w:val="00B050"/>
-        </w:rPr>
-      </w:pPr>
-      <w:r>
-        <w:rPr>
-          <w:b/>
-          <w:bCs/>
-          <w:color w:val="00B050"/>
-          <w:sz w:val="28"/>
-          <w:szCs w:val="24"/>
-        </w:rPr>
-        <w:t>Difference Between HTML and JSX</w:t>
-      </w:r>
-    </w:p>
-    <w:p>
-      <w:pPr>
-        <w:pStyle w:val="ListParagraph"/>
-      </w:pPr>
-      <w:r>
-        <w:t xml:space="preserve">( </w:t>
-      </w:r>
-      <w:hyperlink r:id="rId18" w:history="1">
-        <w:r>
-          <w:rPr>
-            <w:rStyle w:val="Hyperlink"/>
-          </w:rPr>
-          <w:t>https://www.freecodecamp.org/news/html-vs-jsx-whats-the-difference/</w:t>
-        </w:r>
-      </w:hyperlink>
-      <w:r>
-        <w:t xml:space="preserve"> ) ( </w:t>
-      </w:r>
-      <w:hyperlink r:id="rId19" w:history="1">
-        <w:r>
-          <w:rPr>
-            <w:rStyle w:val="Hyperlink"/>
-          </w:rPr>
-          <w:t>https://codersera.com/blog/react-functional-components/</w:t>
-        </w:r>
-      </w:hyperlink>
-      <w:r>
-        <w:t xml:space="preserve"> )</w:t>
-      </w:r>
-    </w:p>
-    <w:p>
-      <w:pPr>
-        <w:pStyle w:val="ListParagraph"/>
-      </w:pPr>
-    </w:p>
-    <w:p>
-      <w:pPr>
-        <w:pStyle w:val="ListParagraph"/>
-        <w:numPr>
-          <w:ilvl w:val="0"/>
-          <w:numId w:val="1"/>
-        </w:numPr>
-        <w:rPr>
-          <w:b/>
-          <w:bCs/>
-          <w:color w:val="00B050"/>
-          <w:sz w:val="28"/>
-          <w:szCs w:val="28"/>
-        </w:rPr>
-      </w:pPr>
-      <w:r>
-        <w:rPr>
-          <w:b/>
-          <w:bCs/>
-          <w:color w:val="00B050"/>
-          <w:sz w:val="28"/>
-          <w:szCs w:val="28"/>
-        </w:rPr>
-        <w:t>Functional Componet</w:t>
-      </w:r>
-    </w:p>
-    <w:p>
-      <w:pPr>
-        <w:pStyle w:val="ListParagraph"/>
-      </w:pPr>
-      <w:r>
-        <w:t xml:space="preserve"> ( </w:t>
-      </w:r>
-      <w:hyperlink r:id="rId20" w:history="1">
-        <w:r>
-          <w:rPr>
-            <w:rStyle w:val="Hyperlink"/>
-          </w:rPr>
-          <w:t>https://codersera.com/blog/react-functional-components/</w:t>
-        </w:r>
-      </w:hyperlink>
-      <w:r>
-        <w:t xml:space="preserve"> )</w:t>
-      </w:r>
-    </w:p>
-    <w:p>
-      <w:pPr>
-        <w:pStyle w:val="ListParagraph"/>
-        <w:rPr>
-          <w:b/>
-          <w:bCs/>
-          <w:color w:val="00B050"/>
-          <w:sz w:val="28"/>
-          <w:szCs w:val="28"/>
-        </w:rPr>
-      </w:pPr>
-    </w:p>
-    <w:p>
-      <w:pPr>
-        <w:pStyle w:val="ListParagraph"/>
-        <w:rPr>
-          <w:b/>
-          <w:bCs/>
-          <w:color w:val="00B050"/>
-          <w:sz w:val="28"/>
-          <w:szCs w:val="28"/>
-        </w:rPr>
-      </w:pPr>
-      <w:r>
-        <w:rPr>
-          <w:b/>
-          <w:bCs/>
-          <w:color w:val="00B050"/>
-          <w:sz w:val="28"/>
-          <w:szCs w:val="28"/>
-        </w:rPr>
-        <w:t>Config-driven-UI</w:t>
-      </w:r>
-    </w:p>
-    <w:p>
-      <w:pPr>
-        <w:pStyle w:val="ListParagraph"/>
-      </w:pPr>
-    </w:p>
-    <w:p>
-      <w:pPr>
-        <w:pStyle w:val="ListParagraph"/>
-        <w:rPr>
-          <w:b/>
-          <w:bCs/>
-          <w:color w:val="00B050"/>
-          <w:sz w:val="28"/>
-          <w:szCs w:val="28"/>
-        </w:rPr>
-      </w:pPr>
-      <w:hyperlink r:id="rId21" w:history="1">
-        <w:r>
-          <w:rPr>
-            <w:rStyle w:val="Hyperlink"/>
-            <w:b/>
-            <w:bCs/>
-            <w:sz w:val="28"/>
-            <w:szCs w:val="28"/>
-          </w:rPr>
-          <w:t>https://www.freecodecamp.org/news/javascript-optional-chaining/</w:t>
-        </w:r>
-      </w:hyperlink>
-    </w:p>
-    <w:p>
-      <w:pPr>
-        <w:pStyle w:val="ListParagraph"/>
-        <w:rPr>
-          <w:b/>
-          <w:bCs/>
-          <w:color w:val="00B050"/>
-          <w:sz w:val="28"/>
-          <w:szCs w:val="28"/>
-        </w:rPr>
-      </w:pPr>
-    </w:p>
-    <w:p>
-      <w:pPr>
-        <w:pStyle w:val="ListParagraph"/>
-        <w:rPr>
-          <w:b/>
-          <w:bCs/>
-          <w:color w:val="00B050"/>
-          <w:sz w:val="28"/>
-          <w:szCs w:val="28"/>
-        </w:rPr>
-      </w:pPr>
-      <w:r>
-        <w:rPr>
-          <w:b/>
-          <w:bCs/>
-          <w:color w:val="00B050"/>
-          <w:sz w:val="28"/>
-          <w:szCs w:val="28"/>
-        </w:rPr>
-        <w:t>map array</w:t>
-      </w:r>
-    </w:p>
-    <w:p/>
-    <w:p/>
     <w:p/>
     <w:p>
       <w:pPr>
@@ -9390,7 +9964,7 @@
           <w:numId w:val="4"/>
         </w:numPr>
       </w:pPr>
-      <w:hyperlink r:id="rId22" w:tgtFrame="_blank" w:history="1">
+      <w:hyperlink r:id="rId20" w:tgtFrame="_blank" w:history="1">
         <w:r>
           <w:rPr>
             <w:rStyle w:val="Hyperlink"/>
@@ -9440,7 +10014,7 @@
       <w:r>
         <w:t>(</w:t>
       </w:r>
-      <w:hyperlink r:id="rId23" w:history="1">
+      <w:hyperlink r:id="rId21" w:history="1">
         <w:r>
           <w:rPr>
             <w:rStyle w:val="Hyperlink"/>
@@ -9454,7 +10028,7 @@
       <w:r>
         <w:t xml:space="preserve"> / (</w:t>
       </w:r>
-      <w:hyperlink r:id="rId24" w:anchor="queries" w:history="1">
+      <w:hyperlink r:id="rId22" w:anchor="queries" w:history="1">
         <w:r>
           <w:rPr>
             <w:rStyle w:val="Hyperlink"/>
@@ -9473,6 +10047,554 @@
     </w:p>
     <w:p>
       <w:pPr>
+        <w:pBdr>
+          <w:top w:val="single" w:sz="4" w:space="1" w:color="auto"/>
+          <w:left w:val="single" w:sz="4" w:space="4" w:color="auto"/>
+          <w:bottom w:val="single" w:sz="4" w:space="1" w:color="auto"/>
+          <w:right w:val="single" w:sz="4" w:space="4" w:color="auto"/>
+        </w:pBdr>
+        <w:rPr>
+          <w:b/>
+          <w:bCs/>
+          <w:sz w:val="24"/>
+          <w:szCs w:val="24"/>
+        </w:rPr>
+      </w:pPr>
+      <w:r>
+        <w:rPr>
+          <w:b/>
+          <w:bCs/>
+          <w:sz w:val="24"/>
+          <w:szCs w:val="24"/>
+          <w:highlight w:val="cyan"/>
+        </w:rPr>
+        <w:t>Chapter 02 - Assignment - Igniting our App Please</w:t>
+      </w:r>
+      <w:r>
+        <w:rPr>
+          <w:b/>
+          <w:bCs/>
+          <w:sz w:val="24"/>
+          <w:szCs w:val="24"/>
+        </w:rPr>
+        <w:t xml:space="preserve"> </w:t>
+      </w:r>
+    </w:p>
+    <w:p>
+      <w:pPr>
+        <w:pBdr>
+          <w:top w:val="single" w:sz="4" w:space="1" w:color="auto"/>
+          <w:left w:val="single" w:sz="4" w:space="4" w:color="auto"/>
+          <w:bottom w:val="single" w:sz="4" w:space="1" w:color="auto"/>
+          <w:right w:val="single" w:sz="4" w:space="4" w:color="auto"/>
+        </w:pBdr>
+      </w:pPr>
+      <w:r>
+        <w:t xml:space="preserve">Note: Write the answers and code on your own while finishing your assignments. Try to put down your thoughts into words by yourself in your own words. (This will help you develop muscle memory and you will remember all the concepts properly) </w:t>
+      </w:r>
+      <w:r>
+        <w:rPr>
+          <w:rFonts w:ascii="Segoe UI Symbol" w:hAnsi="Segoe UI Symbol" w:cs="Segoe UI Symbol"/>
+        </w:rPr>
+        <w:t>✌</w:t>
+      </w:r>
+      <w:r>
+        <w:t xml:space="preserve"> </w:t>
+      </w:r>
+    </w:p>
+    <w:p>
+      <w:pPr>
+        <w:pBdr>
+          <w:top w:val="single" w:sz="4" w:space="1" w:color="auto"/>
+          <w:left w:val="single" w:sz="4" w:space="4" w:color="auto"/>
+          <w:bottom w:val="single" w:sz="4" w:space="1" w:color="auto"/>
+          <w:right w:val="single" w:sz="4" w:space="4" w:color="auto"/>
+        </w:pBdr>
+      </w:pPr>
+      <w:r>
+        <w:t xml:space="preserve"># Theory Assignment: </w:t>
+      </w:r>
+    </w:p>
+    <w:p>
+      <w:pPr>
+        <w:pBdr>
+          <w:top w:val="single" w:sz="4" w:space="1" w:color="auto"/>
+          <w:left w:val="single" w:sz="4" w:space="4" w:color="auto"/>
+          <w:bottom w:val="single" w:sz="4" w:space="1" w:color="auto"/>
+          <w:right w:val="single" w:sz="4" w:space="4" w:color="auto"/>
+        </w:pBdr>
+      </w:pPr>
+      <w:r>
+        <w:t xml:space="preserve">● - What is `NPM`? </w:t>
+      </w:r>
+    </w:p>
+    <w:p>
+      <w:pPr>
+        <w:pBdr>
+          <w:top w:val="single" w:sz="4" w:space="1" w:color="auto"/>
+          <w:left w:val="single" w:sz="4" w:space="4" w:color="auto"/>
+          <w:bottom w:val="single" w:sz="4" w:space="1" w:color="auto"/>
+          <w:right w:val="single" w:sz="4" w:space="4" w:color="auto"/>
+        </w:pBdr>
+      </w:pPr>
+      <w:r>
+        <w:t xml:space="preserve">● - What is `Parcel/Webpack`? Why do we need it? </w:t>
+      </w:r>
+    </w:p>
+    <w:p>
+      <w:pPr>
+        <w:pBdr>
+          <w:top w:val="single" w:sz="4" w:space="1" w:color="auto"/>
+          <w:left w:val="single" w:sz="4" w:space="4" w:color="auto"/>
+          <w:bottom w:val="single" w:sz="4" w:space="1" w:color="auto"/>
+          <w:right w:val="single" w:sz="4" w:space="4" w:color="auto"/>
+        </w:pBdr>
+      </w:pPr>
+      <w:r>
+        <w:t xml:space="preserve">● - What is `.parcel-cache` </w:t>
+      </w:r>
+    </w:p>
+    <w:p>
+      <w:pPr>
+        <w:pBdr>
+          <w:top w:val="single" w:sz="4" w:space="1" w:color="auto"/>
+          <w:left w:val="single" w:sz="4" w:space="4" w:color="auto"/>
+          <w:bottom w:val="single" w:sz="4" w:space="1" w:color="auto"/>
+          <w:right w:val="single" w:sz="4" w:space="4" w:color="auto"/>
+        </w:pBdr>
+      </w:pPr>
+      <w:r>
+        <w:t xml:space="preserve">● - What is `npx` ? </w:t>
+      </w:r>
+    </w:p>
+    <w:p>
+      <w:pPr>
+        <w:pBdr>
+          <w:top w:val="single" w:sz="4" w:space="1" w:color="auto"/>
+          <w:left w:val="single" w:sz="4" w:space="4" w:color="auto"/>
+          <w:bottom w:val="single" w:sz="4" w:space="1" w:color="auto"/>
+          <w:right w:val="single" w:sz="4" w:space="4" w:color="auto"/>
+        </w:pBdr>
+      </w:pPr>
+      <w:r>
+        <w:t xml:space="preserve">● - What is difference between `dependencies` vs `devDependencies` </w:t>
+      </w:r>
+    </w:p>
+    <w:p>
+      <w:pPr>
+        <w:pBdr>
+          <w:top w:val="single" w:sz="4" w:space="1" w:color="auto"/>
+          <w:left w:val="single" w:sz="4" w:space="4" w:color="auto"/>
+          <w:bottom w:val="single" w:sz="4" w:space="1" w:color="auto"/>
+          <w:right w:val="single" w:sz="4" w:space="4" w:color="auto"/>
+        </w:pBdr>
+      </w:pPr>
+      <w:r>
+        <w:t xml:space="preserve">● - What is Tree Shaking? </w:t>
+      </w:r>
+    </w:p>
+    <w:p>
+      <w:pPr>
+        <w:pBdr>
+          <w:top w:val="single" w:sz="4" w:space="1" w:color="auto"/>
+          <w:left w:val="single" w:sz="4" w:space="4" w:color="auto"/>
+          <w:bottom w:val="single" w:sz="4" w:space="1" w:color="auto"/>
+          <w:right w:val="single" w:sz="4" w:space="4" w:color="auto"/>
+        </w:pBdr>
+      </w:pPr>
+      <w:r>
+        <w:t xml:space="preserve">● - What is Hot Module Replacement? </w:t>
+      </w:r>
+    </w:p>
+    <w:p>
+      <w:pPr>
+        <w:pBdr>
+          <w:top w:val="single" w:sz="4" w:space="1" w:color="auto"/>
+          <w:left w:val="single" w:sz="4" w:space="4" w:color="auto"/>
+          <w:bottom w:val="single" w:sz="4" w:space="1" w:color="auto"/>
+          <w:right w:val="single" w:sz="4" w:space="4" w:color="auto"/>
+        </w:pBdr>
+      </w:pPr>
+      <w:r>
+        <w:t xml:space="preserve">● - List down your favourite 5 superpowers of Parcel and describe any 3 of them in your own words. </w:t>
+      </w:r>
+    </w:p>
+    <w:p>
+      <w:pPr>
+        <w:pBdr>
+          <w:top w:val="single" w:sz="4" w:space="1" w:color="auto"/>
+          <w:left w:val="single" w:sz="4" w:space="4" w:color="auto"/>
+          <w:bottom w:val="single" w:sz="4" w:space="1" w:color="auto"/>
+          <w:right w:val="single" w:sz="4" w:space="4" w:color="auto"/>
+        </w:pBdr>
+      </w:pPr>
+      <w:r>
+        <w:t xml:space="preserve">● - What is `.gitignore`? What should we add and not add into it? </w:t>
+      </w:r>
+    </w:p>
+    <w:p>
+      <w:pPr>
+        <w:pBdr>
+          <w:top w:val="single" w:sz="4" w:space="1" w:color="auto"/>
+          <w:left w:val="single" w:sz="4" w:space="4" w:color="auto"/>
+          <w:bottom w:val="single" w:sz="4" w:space="1" w:color="auto"/>
+          <w:right w:val="single" w:sz="4" w:space="4" w:color="auto"/>
+        </w:pBdr>
+      </w:pPr>
+      <w:r>
+        <w:t xml:space="preserve">● - What is the difference between `package.json` and `package-lock.json` </w:t>
+      </w:r>
+    </w:p>
+    <w:p>
+      <w:pPr>
+        <w:pBdr>
+          <w:top w:val="single" w:sz="4" w:space="1" w:color="auto"/>
+          <w:left w:val="single" w:sz="4" w:space="4" w:color="auto"/>
+          <w:bottom w:val="single" w:sz="4" w:space="1" w:color="auto"/>
+          <w:right w:val="single" w:sz="4" w:space="4" w:color="auto"/>
+        </w:pBdr>
+      </w:pPr>
+      <w:r>
+        <w:t xml:space="preserve">● - Why should I not modify `package-lock.json`? </w:t>
+      </w:r>
+    </w:p>
+    <w:p>
+      <w:pPr>
+        <w:pBdr>
+          <w:top w:val="single" w:sz="4" w:space="1" w:color="auto"/>
+          <w:left w:val="single" w:sz="4" w:space="4" w:color="auto"/>
+          <w:bottom w:val="single" w:sz="4" w:space="1" w:color="auto"/>
+          <w:right w:val="single" w:sz="4" w:space="4" w:color="auto"/>
+        </w:pBdr>
+      </w:pPr>
+      <w:r>
+        <w:t xml:space="preserve">● - What is `node_modules` ? Is it a good idea to push that on git? </w:t>
+      </w:r>
+    </w:p>
+    <w:p>
+      <w:pPr>
+        <w:pBdr>
+          <w:top w:val="single" w:sz="4" w:space="1" w:color="auto"/>
+          <w:left w:val="single" w:sz="4" w:space="4" w:color="auto"/>
+          <w:bottom w:val="single" w:sz="4" w:space="1" w:color="auto"/>
+          <w:right w:val="single" w:sz="4" w:space="4" w:color="auto"/>
+        </w:pBdr>
+      </w:pPr>
+      <w:r>
+        <w:t xml:space="preserve">● - What is the `dist` folder? </w:t>
+      </w:r>
+    </w:p>
+    <w:p>
+      <w:pPr>
+        <w:pBdr>
+          <w:top w:val="single" w:sz="4" w:space="1" w:color="auto"/>
+          <w:left w:val="single" w:sz="4" w:space="4" w:color="auto"/>
+          <w:bottom w:val="single" w:sz="4" w:space="1" w:color="auto"/>
+          <w:right w:val="single" w:sz="4" w:space="4" w:color="auto"/>
+        </w:pBdr>
+      </w:pPr>
+      <w:r>
+        <w:lastRenderedPageBreak/>
+        <w:t xml:space="preserve">● - What is `browserlists` Read about dif bundlers: vite, webpack, parcel </w:t>
+      </w:r>
+    </w:p>
+    <w:p>
+      <w:pPr>
+        <w:pBdr>
+          <w:top w:val="single" w:sz="4" w:space="1" w:color="auto"/>
+          <w:left w:val="single" w:sz="4" w:space="4" w:color="auto"/>
+          <w:bottom w:val="single" w:sz="4" w:space="1" w:color="auto"/>
+          <w:right w:val="single" w:sz="4" w:space="4" w:color="auto"/>
+        </w:pBdr>
+      </w:pPr>
+      <w:r>
+        <w:t xml:space="preserve">● Read about: ^ - caret and ~ - tilda </w:t>
+      </w:r>
+    </w:p>
+    <w:p>
+      <w:pPr>
+        <w:pBdr>
+          <w:top w:val="single" w:sz="4" w:space="1" w:color="auto"/>
+          <w:left w:val="single" w:sz="4" w:space="4" w:color="auto"/>
+          <w:bottom w:val="single" w:sz="4" w:space="1" w:color="auto"/>
+          <w:right w:val="single" w:sz="4" w:space="4" w:color="auto"/>
+        </w:pBdr>
+      </w:pPr>
+      <w:r>
+        <w:t xml:space="preserve">● Read about Script types in html (MDN Docs) </w:t>
+      </w:r>
+    </w:p>
+    <w:p>
+      <w:pPr>
+        <w:pBdr>
+          <w:top w:val="single" w:sz="4" w:space="1" w:color="auto"/>
+          <w:left w:val="single" w:sz="4" w:space="4" w:color="auto"/>
+          <w:bottom w:val="single" w:sz="4" w:space="1" w:color="auto"/>
+          <w:right w:val="single" w:sz="4" w:space="4" w:color="auto"/>
+        </w:pBdr>
+      </w:pPr>
+    </w:p>
+    <w:p>
+      <w:pPr>
+        <w:pBdr>
+          <w:top w:val="single" w:sz="4" w:space="1" w:color="auto"/>
+          <w:left w:val="single" w:sz="4" w:space="4" w:color="auto"/>
+          <w:bottom w:val="single" w:sz="4" w:space="1" w:color="auto"/>
+          <w:right w:val="single" w:sz="4" w:space="4" w:color="auto"/>
+        </w:pBdr>
+      </w:pPr>
+      <w:r>
+        <w:t xml:space="preserve"># Project Assignment: - In your existing project </w:t>
+      </w:r>
+    </w:p>
+    <w:p>
+      <w:pPr>
+        <w:pBdr>
+          <w:top w:val="single" w:sz="4" w:space="1" w:color="auto"/>
+          <w:left w:val="single" w:sz="4" w:space="4" w:color="auto"/>
+          <w:bottom w:val="single" w:sz="4" w:space="1" w:color="auto"/>
+          <w:right w:val="single" w:sz="4" w:space="4" w:color="auto"/>
+        </w:pBdr>
+      </w:pPr>
+      <w:r>
+        <w:t xml:space="preserve">● - intialize `npm` into your repo </w:t>
+      </w:r>
+    </w:p>
+    <w:p>
+      <w:pPr>
+        <w:pBdr>
+          <w:top w:val="single" w:sz="4" w:space="1" w:color="auto"/>
+          <w:left w:val="single" w:sz="4" w:space="4" w:color="auto"/>
+          <w:bottom w:val="single" w:sz="4" w:space="1" w:color="auto"/>
+          <w:right w:val="single" w:sz="4" w:space="4" w:color="auto"/>
+        </w:pBdr>
+      </w:pPr>
+      <w:r>
+        <w:t xml:space="preserve">● - install `react` and `react-dom` </w:t>
+      </w:r>
+    </w:p>
+    <w:p>
+      <w:pPr>
+        <w:pBdr>
+          <w:top w:val="single" w:sz="4" w:space="1" w:color="auto"/>
+          <w:left w:val="single" w:sz="4" w:space="4" w:color="auto"/>
+          <w:bottom w:val="single" w:sz="4" w:space="1" w:color="auto"/>
+          <w:right w:val="single" w:sz="4" w:space="4" w:color="auto"/>
+        </w:pBdr>
+      </w:pPr>
+      <w:r>
+        <w:t xml:space="preserve">● - remove CDN links of react </w:t>
+      </w:r>
+    </w:p>
+    <w:p>
+      <w:pPr>
+        <w:pBdr>
+          <w:top w:val="single" w:sz="4" w:space="1" w:color="auto"/>
+          <w:left w:val="single" w:sz="4" w:space="4" w:color="auto"/>
+          <w:bottom w:val="single" w:sz="4" w:space="1" w:color="auto"/>
+          <w:right w:val="single" w:sz="4" w:space="4" w:color="auto"/>
+        </w:pBdr>
+      </w:pPr>
+      <w:r>
+        <w:t xml:space="preserve">● - install parcel </w:t>
+      </w:r>
+    </w:p>
+    <w:p>
+      <w:pPr>
+        <w:pBdr>
+          <w:top w:val="single" w:sz="4" w:space="1" w:color="auto"/>
+          <w:left w:val="single" w:sz="4" w:space="4" w:color="auto"/>
+          <w:bottom w:val="single" w:sz="4" w:space="1" w:color="auto"/>
+          <w:right w:val="single" w:sz="4" w:space="4" w:color="auto"/>
+        </w:pBdr>
+      </w:pPr>
+      <w:r>
+        <w:t xml:space="preserve">● - ignite your app with parcel </w:t>
+      </w:r>
+    </w:p>
+    <w:p>
+      <w:pPr>
+        <w:pBdr>
+          <w:top w:val="single" w:sz="4" w:space="1" w:color="auto"/>
+          <w:left w:val="single" w:sz="4" w:space="4" w:color="auto"/>
+          <w:bottom w:val="single" w:sz="4" w:space="1" w:color="auto"/>
+          <w:right w:val="single" w:sz="4" w:space="4" w:color="auto"/>
+        </w:pBdr>
+      </w:pPr>
+      <w:r>
+        <w:t xml:space="preserve">● - add scripts for “start” and “build” with parcel commands </w:t>
+      </w:r>
+    </w:p>
+    <w:p>
+      <w:pPr>
+        <w:pBdr>
+          <w:top w:val="single" w:sz="4" w:space="1" w:color="auto"/>
+          <w:left w:val="single" w:sz="4" w:space="4" w:color="auto"/>
+          <w:bottom w:val="single" w:sz="4" w:space="1" w:color="auto"/>
+          <w:right w:val="single" w:sz="4" w:space="4" w:color="auto"/>
+        </w:pBdr>
+      </w:pPr>
+      <w:r>
+        <w:t xml:space="preserve">● - add `.gitignore` file </w:t>
+      </w:r>
+    </w:p>
+    <w:p>
+      <w:pPr>
+        <w:pBdr>
+          <w:top w:val="single" w:sz="4" w:space="1" w:color="auto"/>
+          <w:left w:val="single" w:sz="4" w:space="4" w:color="auto"/>
+          <w:bottom w:val="single" w:sz="4" w:space="1" w:color="auto"/>
+          <w:right w:val="single" w:sz="4" w:space="4" w:color="auto"/>
+        </w:pBdr>
+      </w:pPr>
+      <w:r>
+        <w:t xml:space="preserve">● - add `browserlists` </w:t>
+      </w:r>
+    </w:p>
+    <w:p>
+      <w:pPr>
+        <w:pBdr>
+          <w:top w:val="single" w:sz="4" w:space="1" w:color="auto"/>
+          <w:left w:val="single" w:sz="4" w:space="4" w:color="auto"/>
+          <w:bottom w:val="single" w:sz="4" w:space="1" w:color="auto"/>
+          <w:right w:val="single" w:sz="4" w:space="4" w:color="auto"/>
+        </w:pBdr>
+      </w:pPr>
+      <w:r>
+        <w:t xml:space="preserve">● - build a production version of your code using `parcel build` </w:t>
+      </w:r>
+    </w:p>
+    <w:p>
+      <w:pPr>
+        <w:pBdr>
+          <w:top w:val="single" w:sz="4" w:space="1" w:color="auto"/>
+          <w:left w:val="single" w:sz="4" w:space="4" w:color="auto"/>
+          <w:bottom w:val="single" w:sz="4" w:space="1" w:color="auto"/>
+          <w:right w:val="single" w:sz="4" w:space="4" w:color="auto"/>
+        </w:pBdr>
+      </w:pPr>
+    </w:p>
+    <w:p>
+      <w:pPr>
+        <w:pBdr>
+          <w:top w:val="single" w:sz="4" w:space="1" w:color="auto"/>
+          <w:left w:val="single" w:sz="4" w:space="4" w:color="auto"/>
+          <w:bottom w:val="single" w:sz="4" w:space="1" w:color="auto"/>
+          <w:right w:val="single" w:sz="4" w:space="4" w:color="auto"/>
+        </w:pBdr>
+      </w:pPr>
+      <w:r>
+        <w:t xml:space="preserve"># References </w:t>
+      </w:r>
+    </w:p>
+    <w:p>
+      <w:pPr>
+        <w:pBdr>
+          <w:top w:val="single" w:sz="4" w:space="1" w:color="auto"/>
+          <w:left w:val="single" w:sz="4" w:space="4" w:color="auto"/>
+          <w:bottom w:val="single" w:sz="4" w:space="1" w:color="auto"/>
+          <w:right w:val="single" w:sz="4" w:space="4" w:color="auto"/>
+        </w:pBdr>
+      </w:pPr>
+      <w:r>
+        <w:t>● Creating your own create-react-app(</w:t>
+      </w:r>
+      <w:hyperlink r:id="rId23" w:history="1">
+        <w:r>
+          <w:rPr>
+            <w:rStyle w:val="Hyperlink"/>
+          </w:rPr>
+          <w:t>https://medium.com/@JedaiSaboteur/creating-a-react-app-from-scratch-f3c693b84658</w:t>
+        </w:r>
+      </w:hyperlink>
+      <w:r>
+        <w:t xml:space="preserve"> )</w:t>
+      </w:r>
+    </w:p>
+    <w:p>
+      <w:pPr>
+        <w:pBdr>
+          <w:top w:val="single" w:sz="4" w:space="1" w:color="auto"/>
+          <w:left w:val="single" w:sz="4" w:space="4" w:color="auto"/>
+          <w:bottom w:val="single" w:sz="4" w:space="1" w:color="auto"/>
+          <w:right w:val="single" w:sz="4" w:space="4" w:color="auto"/>
+        </w:pBdr>
+      </w:pPr>
+      <w:r>
+        <w:t xml:space="preserve">● Parcel Documentation </w:t>
+      </w:r>
+      <w:r>
+        <w:t>(</w:t>
+      </w:r>
+      <w:hyperlink r:id="rId24" w:history="1">
+        <w:r>
+          <w:rPr>
+            <w:rStyle w:val="Hyperlink"/>
+          </w:rPr>
+          <w:t>https://parceljs.org/getting-started/webapp/</w:t>
+        </w:r>
+      </w:hyperlink>
+      <w:r>
+        <w:t xml:space="preserve"> )</w:t>
+      </w:r>
+    </w:p>
+    <w:p>
+      <w:pPr>
+        <w:pBdr>
+          <w:top w:val="single" w:sz="4" w:space="1" w:color="auto"/>
+          <w:left w:val="single" w:sz="4" w:space="4" w:color="auto"/>
+          <w:bottom w:val="single" w:sz="4" w:space="1" w:color="auto"/>
+          <w:right w:val="single" w:sz="4" w:space="4" w:color="auto"/>
+        </w:pBdr>
+      </w:pPr>
+      <w:r>
+        <w:t xml:space="preserve">● Parcel on Production </w:t>
+      </w:r>
+      <w:r>
+        <w:t>(</w:t>
+      </w:r>
+      <w:hyperlink r:id="rId25" w:history="1">
+        <w:r>
+          <w:rPr>
+            <w:rStyle w:val="Hyperlink"/>
+          </w:rPr>
+          <w:t>https://parceljs.org/features/production/</w:t>
+        </w:r>
+      </w:hyperlink>
+      <w:r>
+        <w:t xml:space="preserve"> )</w:t>
+      </w:r>
+    </w:p>
+    <w:p>
+      <w:pPr>
+        <w:pBdr>
+          <w:top w:val="single" w:sz="4" w:space="1" w:color="auto"/>
+          <w:left w:val="single" w:sz="4" w:space="4" w:color="auto"/>
+          <w:bottom w:val="single" w:sz="4" w:space="1" w:color="auto"/>
+          <w:right w:val="single" w:sz="4" w:space="4" w:color="auto"/>
+        </w:pBdr>
+      </w:pPr>
+      <w:r>
+        <w:t xml:space="preserve">● BrowsersList: </w:t>
+      </w:r>
+      <w:hyperlink r:id="rId26" w:history="1">
+        <w:r>
+          <w:rPr>
+            <w:rStyle w:val="Hyperlink"/>
+          </w:rPr>
+          <w:t>https://browserslist.dev/</w:t>
+        </w:r>
+      </w:hyperlink>
+      <w:r>
+        <w:t xml:space="preserve"> </w:t>
+      </w:r>
+    </w:p>
+    <w:p/>
+    <w:p/>
+    <w:p/>
+    <w:p/>
+    <w:p>
+      <w:pPr>
         <w:rPr>
           <w:b/>
           <w:bCs/>
@@ -10217,7 +11339,6 @@
           <w:lang w:eastAsia="en-IN" w:bidi="ar-SA"/>
           <w14:ligatures w14:val="none"/>
         </w:rPr>
-        <w:lastRenderedPageBreak/>
         <w:t>//</w:t>
       </w:r>
       <w:r>
@@ -11186,6 +12307,7 @@
         </w:rPr>
       </w:pPr>
       <w:r>
+        <w:lastRenderedPageBreak/>
         <w:t>JSX is a convention where we kind of merge HTML and JavaScript together</w:t>
       </w:r>
     </w:p>
@@ -11760,42 +12882,6 @@
     </w:p>
     <w:p>
       <w:pPr>
-        <w:pStyle w:val="ListParagraph"/>
-        <w:rPr>
-          <w:b/>
-          <w:bCs/>
-          <w:color w:val="00B050"/>
-          <w:sz w:val="28"/>
-          <w:szCs w:val="28"/>
-        </w:rPr>
-      </w:pPr>
-    </w:p>
-    <w:p>
-      <w:pPr>
-        <w:pStyle w:val="ListParagraph"/>
-        <w:rPr>
-          <w:b/>
-          <w:bCs/>
-          <w:color w:val="00B050"/>
-          <w:sz w:val="28"/>
-          <w:szCs w:val="28"/>
-        </w:rPr>
-      </w:pPr>
-    </w:p>
-    <w:p>
-      <w:pPr>
-        <w:pStyle w:val="ListParagraph"/>
-        <w:rPr>
-          <w:b/>
-          <w:bCs/>
-          <w:color w:val="00B050"/>
-          <w:sz w:val="28"/>
-          <w:szCs w:val="28"/>
-        </w:rPr>
-      </w:pPr>
-    </w:p>
-    <w:p>
-      <w:pPr>
         <w:rPr>
           <w:b/>
           <w:bCs/>
@@ -11855,7 +12941,6 @@
           <w:lang w:eastAsia="en-IN" w:bidi="ar-SA"/>
           <w14:ligatures w14:val="none"/>
         </w:rPr>
-        <w:lastRenderedPageBreak/>
         <w:t>const</w:t>
       </w:r>
       <w:r>
@@ -12426,7 +13511,7 @@
         </w:rPr>
         <w:t xml:space="preserve">( </w:t>
       </w:r>
-      <w:hyperlink r:id="rId25" w:history="1">
+      <w:hyperlink r:id="rId27" w:history="1">
         <w:r>
           <w:rPr>
             <w:rStyle w:val="Hyperlink"/>
@@ -12465,6 +13550,30 @@
     </w:p>
     <w:p>
       <w:pPr>
+        <w:pStyle w:val="ListParagraph"/>
+        <w:rPr>
+          <w:b/>
+          <w:bCs/>
+          <w:color w:val="00B050"/>
+          <w:sz w:val="28"/>
+          <w:szCs w:val="28"/>
+        </w:rPr>
+      </w:pPr>
+    </w:p>
+    <w:p>
+      <w:pPr>
+        <w:pStyle w:val="ListParagraph"/>
+        <w:rPr>
+          <w:b/>
+          <w:bCs/>
+          <w:color w:val="00B050"/>
+          <w:sz w:val="28"/>
+          <w:szCs w:val="28"/>
+        </w:rPr>
+      </w:pPr>
+    </w:p>
+    <w:p>
+      <w:pPr>
         <w:rPr>
           <w:rFonts w:ascii="Consolas" w:eastAsia="Times New Roman" w:hAnsi="Consolas" w:cs="Times New Roman"/>
           <w:color w:val="000000" w:themeColor="text1"/>
@@ -12488,6 +13597,7 @@
           <w:lang w:eastAsia="en-IN" w:bidi="ar-SA"/>
           <w14:ligatures w14:val="none"/>
         </w:rPr>
+        <w:lastRenderedPageBreak/>
         <w:t>#</w:t>
       </w:r>
       <w:r>
@@ -12590,7 +13700,7 @@
         </w:rPr>
         <w:t>(</w:t>
       </w:r>
-      <w:hyperlink r:id="rId26" w:history="1">
+      <w:hyperlink r:id="rId28" w:history="1">
         <w:r>
           <w:rPr>
             <w:rStyle w:val="Hyperlink"/>
@@ -13074,7 +14184,6 @@
           <w:lang w:eastAsia="en-IN" w:bidi="ar-SA"/>
           <w14:ligatures w14:val="none"/>
         </w:rPr>
-        <w:lastRenderedPageBreak/>
         <w:t>);</w:t>
       </w:r>
     </w:p>
@@ -13261,6 +14370,7 @@
         <w:rPr>
           <w:noProof/>
         </w:rPr>
+        <w:lastRenderedPageBreak/>
         <w:drawing>
           <wp:inline distT="0" distB="0" distL="0" distR="0" wp14:anchorId="176978BC" wp14:editId="29A583F9">
             <wp:extent cx="3555803" cy="2376000"/>
@@ -13279,7 +14389,7 @@
                     </pic:cNvPicPr>
                   </pic:nvPicPr>
                   <pic:blipFill>
-                    <a:blip r:embed="rId27" cstate="print">
+                    <a:blip r:embed="rId29" cstate="print">
                       <a:extLst>
                         <a:ext uri="{28A0092B-C50C-407E-A947-70E740481C1C}">
                           <a14:useLocalDpi xmlns:a14="http://schemas.microsoft.com/office/drawing/2010/main" val="0"/>
@@ -13501,7 +14611,6 @@
           <w:lang w:eastAsia="en-IN" w:bidi="ar-SA"/>
           <w14:ligatures w14:val="none"/>
         </w:rPr>
-        <w:lastRenderedPageBreak/>
         <w:t>#Functional Component</w:t>
       </w:r>
     </w:p>
@@ -14325,6 +15434,7 @@
           <w:lang w:eastAsia="en-IN" w:bidi="ar-SA"/>
           <w14:ligatures w14:val="none"/>
         </w:rPr>
+        <w:lastRenderedPageBreak/>
         <w:t xml:space="preserve">components are rendered like this </w:t>
       </w:r>
       <w:r>
@@ -15373,7 +16483,7 @@
         </w:rPr>
         <w:t>(</w:t>
       </w:r>
-      <w:hyperlink r:id="rId28" w:history="1">
+      <w:hyperlink r:id="rId30" w:history="1">
         <w:r>
           <w:rPr>
             <w:rStyle w:val="Hyperlink"/>
@@ -15397,7 +16507,7 @@
         </w:rPr>
         <w:t>) / (</w:t>
       </w:r>
-      <w:hyperlink r:id="rId29" w:history="1">
+      <w:hyperlink r:id="rId31" w:history="1">
         <w:r>
           <w:rPr>
             <w:rStyle w:val="Hyperlink"/>
@@ -15443,9 +16553,7 @@
           <w14:ligatures w14:val="none"/>
         </w:rPr>
       </w:pPr>
-    </w:p>
-    <w:p>
-      <w:pPr>
+      <w:r>
         <w:rPr>
           <w:rFonts w:ascii="Consolas" w:eastAsia="Times New Roman" w:hAnsi="Consolas" w:cs="Times New Roman"/>
           <w:color w:val="000000" w:themeColor="text1"/>
@@ -15453,38 +16561,6 @@
           <w:lang w:eastAsia="en-IN" w:bidi="ar-SA"/>
           <w14:ligatures w14:val="none"/>
         </w:rPr>
-      </w:pPr>
-    </w:p>
-    <w:p>
-      <w:pPr>
-        <w:rPr>
-          <w:rFonts w:ascii="Consolas" w:eastAsia="Times New Roman" w:hAnsi="Consolas" w:cs="Times New Roman"/>
-          <w:color w:val="000000" w:themeColor="text1"/>
-          <w:kern w:val="0"/>
-          <w:lang w:eastAsia="en-IN" w:bidi="ar-SA"/>
-          <w14:ligatures w14:val="none"/>
-        </w:rPr>
-      </w:pPr>
-    </w:p>
-    <w:p>
-      <w:pPr>
-        <w:rPr>
-          <w:rFonts w:ascii="Consolas" w:eastAsia="Times New Roman" w:hAnsi="Consolas" w:cs="Times New Roman"/>
-          <w:color w:val="000000" w:themeColor="text1"/>
-          <w:kern w:val="0"/>
-          <w:lang w:eastAsia="en-IN" w:bidi="ar-SA"/>
-          <w14:ligatures w14:val="none"/>
-        </w:rPr>
-      </w:pPr>
-      <w:r>
-        <w:rPr>
-          <w:rFonts w:ascii="Consolas" w:eastAsia="Times New Roman" w:hAnsi="Consolas" w:cs="Times New Roman"/>
-          <w:color w:val="000000" w:themeColor="text1"/>
-          <w:kern w:val="0"/>
-          <w:lang w:eastAsia="en-IN" w:bidi="ar-SA"/>
-          <w14:ligatures w14:val="none"/>
-        </w:rPr>
-        <w:lastRenderedPageBreak/>
         <w:t>Q:- what is component Composition?</w:t>
       </w:r>
     </w:p>
@@ -17770,7 +18846,6 @@
           <w:szCs w:val="21"/>
           <w:lang w:eastAsia="en-IN" w:bidi="ar-SA"/>
         </w:rPr>
-        <w:lastRenderedPageBreak/>
         <w:t>Q:- How many ways of writing components inside component</w:t>
       </w:r>
     </w:p>
@@ -18679,6 +19754,19 @@
           <w:bCs/>
           <w:sz w:val="28"/>
           <w:szCs w:val="28"/>
+          <w:highlight w:val="red"/>
+          <w:lang w:eastAsia="en-IN" w:bidi="ar-SA"/>
+        </w:rPr>
+      </w:pPr>
+    </w:p>
+    <w:p>
+      <w:pPr>
+        <w:rPr>
+          <w:rFonts w:ascii="Consolas" w:eastAsia="Times New Roman" w:hAnsi="Consolas" w:cs="Times New Roman"/>
+          <w:b/>
+          <w:bCs/>
+          <w:sz w:val="28"/>
+          <w:szCs w:val="28"/>
           <w:lang w:eastAsia="en-IN" w:bidi="ar-SA"/>
         </w:rPr>
       </w:pPr>
@@ -18692,6 +19780,7 @@
           <w:highlight w:val="red"/>
           <w:lang w:eastAsia="en-IN" w:bidi="ar-SA"/>
         </w:rPr>
+        <w:lastRenderedPageBreak/>
         <w:t>#Props in React Component</w:t>
       </w:r>
     </w:p>
@@ -18716,7 +19805,7 @@
         </w:rPr>
         <w:t>(</w:t>
       </w:r>
-      <w:hyperlink r:id="rId30" w:anchor=":~:text=In%20ReactJS%2C%20the%20props%20are,components%20are%20read%2Donly%20components" w:history="1">
+      <w:hyperlink r:id="rId32" w:anchor=":~:text=In%20ReactJS%2C%20the%20props%20are,components%20are%20read%2Donly%20components" w:history="1">
         <w:r>
           <w:rPr>
             <w:rStyle w:val="Hyperlink"/>
@@ -18746,6 +19835,433 @@
     </w:p>
     <w:p>
       <w:pPr>
+        <w:pBdr>
+          <w:top w:val="single" w:sz="4" w:space="1" w:color="auto"/>
+          <w:left w:val="single" w:sz="4" w:space="4" w:color="auto"/>
+          <w:bottom w:val="single" w:sz="4" w:space="1" w:color="auto"/>
+          <w:right w:val="single" w:sz="4" w:space="4" w:color="auto"/>
+        </w:pBdr>
+        <w:rPr>
+          <w:sz w:val="24"/>
+          <w:szCs w:val="24"/>
+        </w:rPr>
+      </w:pPr>
+      <w:r>
+        <w:rPr>
+          <w:b/>
+          <w:bCs/>
+          <w:sz w:val="24"/>
+          <w:szCs w:val="24"/>
+          <w:highlight w:val="cyan"/>
+        </w:rPr>
+        <w:t>Chapter 03 - Laying the Foundation Topics</w:t>
+      </w:r>
+      <w:r>
+        <w:rPr>
+          <w:sz w:val="24"/>
+          <w:szCs w:val="24"/>
+        </w:rPr>
+        <w:t xml:space="preserve"> </w:t>
+      </w:r>
+    </w:p>
+    <w:p>
+      <w:pPr>
+        <w:pBdr>
+          <w:top w:val="single" w:sz="4" w:space="1" w:color="auto"/>
+          <w:left w:val="single" w:sz="4" w:space="4" w:color="auto"/>
+          <w:bottom w:val="single" w:sz="4" w:space="1" w:color="auto"/>
+          <w:right w:val="single" w:sz="4" w:space="4" w:color="auto"/>
+        </w:pBdr>
+      </w:pPr>
+      <w:r>
+        <w:t xml:space="preserve">● JSX ● React.createElement vs JSX </w:t>
+      </w:r>
+    </w:p>
+    <w:p>
+      <w:pPr>
+        <w:pBdr>
+          <w:top w:val="single" w:sz="4" w:space="1" w:color="auto"/>
+          <w:left w:val="single" w:sz="4" w:space="4" w:color="auto"/>
+          <w:bottom w:val="single" w:sz="4" w:space="1" w:color="auto"/>
+          <w:right w:val="single" w:sz="4" w:space="4" w:color="auto"/>
+        </w:pBdr>
+      </w:pPr>
+      <w:r>
+        <w:t xml:space="preserve">● Benefits of JSX </w:t>
+      </w:r>
+    </w:p>
+    <w:p>
+      <w:pPr>
+        <w:pBdr>
+          <w:top w:val="single" w:sz="4" w:space="1" w:color="auto"/>
+          <w:left w:val="single" w:sz="4" w:space="4" w:color="auto"/>
+          <w:bottom w:val="single" w:sz="4" w:space="1" w:color="auto"/>
+          <w:right w:val="single" w:sz="4" w:space="4" w:color="auto"/>
+        </w:pBdr>
+      </w:pPr>
+      <w:r>
+        <w:t xml:space="preserve">● Behind the Scenes of JSX </w:t>
+      </w:r>
+    </w:p>
+    <w:p>
+      <w:pPr>
+        <w:pBdr>
+          <w:top w:val="single" w:sz="4" w:space="1" w:color="auto"/>
+          <w:left w:val="single" w:sz="4" w:space="4" w:color="auto"/>
+          <w:bottom w:val="single" w:sz="4" w:space="1" w:color="auto"/>
+          <w:right w:val="single" w:sz="4" w:space="4" w:color="auto"/>
+        </w:pBdr>
+      </w:pPr>
+      <w:r>
+        <w:t xml:space="preserve">● Babel &amp; parcel role in JSX </w:t>
+      </w:r>
+    </w:p>
+    <w:p>
+      <w:pPr>
+        <w:pBdr>
+          <w:top w:val="single" w:sz="4" w:space="1" w:color="auto"/>
+          <w:left w:val="single" w:sz="4" w:space="4" w:color="auto"/>
+          <w:bottom w:val="single" w:sz="4" w:space="1" w:color="auto"/>
+          <w:right w:val="single" w:sz="4" w:space="4" w:color="auto"/>
+        </w:pBdr>
+      </w:pPr>
+      <w:r>
+        <w:t xml:space="preserve">● Components </w:t>
+      </w:r>
+    </w:p>
+    <w:p>
+      <w:pPr>
+        <w:pBdr>
+          <w:top w:val="single" w:sz="4" w:space="1" w:color="auto"/>
+          <w:left w:val="single" w:sz="4" w:space="4" w:color="auto"/>
+          <w:bottom w:val="single" w:sz="4" w:space="1" w:color="auto"/>
+          <w:right w:val="single" w:sz="4" w:space="4" w:color="auto"/>
+        </w:pBdr>
+      </w:pPr>
+      <w:r>
+        <w:t xml:space="preserve">● Functional Components </w:t>
+      </w:r>
+    </w:p>
+    <w:p>
+      <w:pPr>
+        <w:pBdr>
+          <w:top w:val="single" w:sz="4" w:space="1" w:color="auto"/>
+          <w:left w:val="single" w:sz="4" w:space="4" w:color="auto"/>
+          <w:bottom w:val="single" w:sz="4" w:space="1" w:color="auto"/>
+          <w:right w:val="single" w:sz="4" w:space="4" w:color="auto"/>
+        </w:pBdr>
+        <w:ind w:firstLine="720"/>
+      </w:pPr>
+      <w:r>
+        <w:t xml:space="preserve">○ Composing Components Assignment </w:t>
+      </w:r>
+    </w:p>
+    <w:p>
+      <w:pPr>
+        <w:pBdr>
+          <w:top w:val="single" w:sz="4" w:space="1" w:color="auto"/>
+          <w:left w:val="single" w:sz="4" w:space="4" w:color="auto"/>
+          <w:bottom w:val="single" w:sz="4" w:space="1" w:color="auto"/>
+          <w:right w:val="single" w:sz="4" w:space="4" w:color="auto"/>
+        </w:pBdr>
+      </w:pPr>
+      <w:r>
+        <w:t xml:space="preserve">● What is JSX? </w:t>
+      </w:r>
+    </w:p>
+    <w:p>
+      <w:pPr>
+        <w:pBdr>
+          <w:top w:val="single" w:sz="4" w:space="1" w:color="auto"/>
+          <w:left w:val="single" w:sz="4" w:space="4" w:color="auto"/>
+          <w:bottom w:val="single" w:sz="4" w:space="1" w:color="auto"/>
+          <w:right w:val="single" w:sz="4" w:space="4" w:color="auto"/>
+        </w:pBdr>
+      </w:pPr>
+      <w:r>
+        <w:t xml:space="preserve">● Superpowers of JSX </w:t>
+      </w:r>
+    </w:p>
+    <w:p>
+      <w:pPr>
+        <w:pBdr>
+          <w:top w:val="single" w:sz="4" w:space="1" w:color="auto"/>
+          <w:left w:val="single" w:sz="4" w:space="4" w:color="auto"/>
+          <w:bottom w:val="single" w:sz="4" w:space="1" w:color="auto"/>
+          <w:right w:val="single" w:sz="4" w:space="4" w:color="auto"/>
+        </w:pBdr>
+      </w:pPr>
+      <w:r>
+        <w:t xml:space="preserve">● Role of type attribute in script tag? What options can I use there? </w:t>
+      </w:r>
+    </w:p>
+    <w:p>
+      <w:pPr>
+        <w:pBdr>
+          <w:top w:val="single" w:sz="4" w:space="1" w:color="auto"/>
+          <w:left w:val="single" w:sz="4" w:space="4" w:color="auto"/>
+          <w:bottom w:val="single" w:sz="4" w:space="1" w:color="auto"/>
+          <w:right w:val="single" w:sz="4" w:space="4" w:color="auto"/>
+        </w:pBdr>
+      </w:pPr>
+      <w:r>
+        <w:t xml:space="preserve">● {TitleComponent} vs {} vs {} in JSX Coding Assignment: </w:t>
+      </w:r>
+    </w:p>
+    <w:p>
+      <w:pPr>
+        <w:pBdr>
+          <w:top w:val="single" w:sz="4" w:space="1" w:color="auto"/>
+          <w:left w:val="single" w:sz="4" w:space="4" w:color="auto"/>
+          <w:bottom w:val="single" w:sz="4" w:space="1" w:color="auto"/>
+          <w:right w:val="single" w:sz="4" w:space="4" w:color="auto"/>
+        </w:pBdr>
+      </w:pPr>
+      <w:r>
+        <w:t xml:space="preserve">● Create a Nested header Element using React.createElement(h1,h2,h3 inside a div with class “title”) </w:t>
+      </w:r>
+    </w:p>
+    <w:p>
+      <w:pPr>
+        <w:pBdr>
+          <w:top w:val="single" w:sz="4" w:space="1" w:color="auto"/>
+          <w:left w:val="single" w:sz="4" w:space="4" w:color="auto"/>
+          <w:bottom w:val="single" w:sz="4" w:space="1" w:color="auto"/>
+          <w:right w:val="single" w:sz="4" w:space="4" w:color="auto"/>
+        </w:pBdr>
+        <w:ind w:firstLine="720"/>
+      </w:pPr>
+      <w:r>
+        <w:t xml:space="preserve">○ Create the same element using JSX </w:t>
+      </w:r>
+    </w:p>
+    <w:p>
+      <w:pPr>
+        <w:pBdr>
+          <w:top w:val="single" w:sz="4" w:space="1" w:color="auto"/>
+          <w:left w:val="single" w:sz="4" w:space="4" w:color="auto"/>
+          <w:bottom w:val="single" w:sz="4" w:space="1" w:color="auto"/>
+          <w:right w:val="single" w:sz="4" w:space="4" w:color="auto"/>
+        </w:pBdr>
+        <w:ind w:firstLine="720"/>
+      </w:pPr>
+      <w:r>
+        <w:t xml:space="preserve">○ Create a functional component of the same with JSX </w:t>
+      </w:r>
+    </w:p>
+    <w:p>
+      <w:pPr>
+        <w:pBdr>
+          <w:top w:val="single" w:sz="4" w:space="1" w:color="auto"/>
+          <w:left w:val="single" w:sz="4" w:space="4" w:color="auto"/>
+          <w:bottom w:val="single" w:sz="4" w:space="1" w:color="auto"/>
+          <w:right w:val="single" w:sz="4" w:space="4" w:color="auto"/>
+        </w:pBdr>
+        <w:ind w:firstLine="720"/>
+      </w:pPr>
+      <w:r>
+        <w:t xml:space="preserve">○ Pass attributes into the tag in JSX </w:t>
+      </w:r>
+    </w:p>
+    <w:p>
+      <w:pPr>
+        <w:pBdr>
+          <w:top w:val="single" w:sz="4" w:space="1" w:color="auto"/>
+          <w:left w:val="single" w:sz="4" w:space="4" w:color="auto"/>
+          <w:bottom w:val="single" w:sz="4" w:space="1" w:color="auto"/>
+          <w:right w:val="single" w:sz="4" w:space="4" w:color="auto"/>
+        </w:pBdr>
+        <w:ind w:firstLine="720"/>
+      </w:pPr>
+      <w:r>
+        <w:t xml:space="preserve">○ Composition of Component(Add a component inside another) </w:t>
+      </w:r>
+    </w:p>
+    <w:p>
+      <w:pPr>
+        <w:pBdr>
+          <w:top w:val="single" w:sz="4" w:space="1" w:color="auto"/>
+          <w:left w:val="single" w:sz="4" w:space="4" w:color="auto"/>
+          <w:bottom w:val="single" w:sz="4" w:space="1" w:color="auto"/>
+          <w:right w:val="single" w:sz="4" w:space="4" w:color="auto"/>
+        </w:pBdr>
+        <w:ind w:firstLine="720"/>
+      </w:pPr>
+      <w:r>
+        <w:t xml:space="preserve">○ {TitleComponent} vs {} vs {} in JSX </w:t>
+      </w:r>
+    </w:p>
+    <w:p>
+      <w:pPr>
+        <w:pBdr>
+          <w:top w:val="single" w:sz="4" w:space="1" w:color="auto"/>
+          <w:left w:val="single" w:sz="4" w:space="4" w:color="auto"/>
+          <w:bottom w:val="single" w:sz="4" w:space="1" w:color="auto"/>
+          <w:right w:val="single" w:sz="4" w:space="4" w:color="auto"/>
+        </w:pBdr>
+      </w:pPr>
+      <w:r>
+        <w:t xml:space="preserve">● Create a Header Component from scratch using Functional Components with JSX </w:t>
+      </w:r>
+    </w:p>
+    <w:p>
+      <w:pPr>
+        <w:pBdr>
+          <w:top w:val="single" w:sz="4" w:space="1" w:color="auto"/>
+          <w:left w:val="single" w:sz="4" w:space="4" w:color="auto"/>
+          <w:bottom w:val="single" w:sz="4" w:space="1" w:color="auto"/>
+          <w:right w:val="single" w:sz="4" w:space="4" w:color="auto"/>
+        </w:pBdr>
+        <w:ind w:firstLine="720"/>
+      </w:pPr>
+      <w:r>
+        <w:t xml:space="preserve">○ Add a Logo on left ○ Add a search bar in middle </w:t>
+      </w:r>
+    </w:p>
+    <w:p>
+      <w:pPr>
+        <w:pBdr>
+          <w:top w:val="single" w:sz="4" w:space="1" w:color="auto"/>
+          <w:left w:val="single" w:sz="4" w:space="4" w:color="auto"/>
+          <w:bottom w:val="single" w:sz="4" w:space="1" w:color="auto"/>
+          <w:right w:val="single" w:sz="4" w:space="4" w:color="auto"/>
+        </w:pBdr>
+        <w:ind w:firstLine="720"/>
+      </w:pPr>
+      <w:r>
+        <w:lastRenderedPageBreak/>
+        <w:t xml:space="preserve">○ Add User icon on right ○ Add CSS to make it look nice References </w:t>
+      </w:r>
+    </w:p>
+    <w:p>
+      <w:pPr>
+        <w:pBdr>
+          <w:top w:val="single" w:sz="4" w:space="1" w:color="auto"/>
+          <w:left w:val="single" w:sz="4" w:space="4" w:color="auto"/>
+          <w:bottom w:val="single" w:sz="4" w:space="1" w:color="auto"/>
+          <w:right w:val="single" w:sz="4" w:space="4" w:color="auto"/>
+        </w:pBdr>
+      </w:pPr>
+      <w:r>
+        <w:t xml:space="preserve">● Babel: </w:t>
+      </w:r>
+      <w:hyperlink r:id="rId33" w:history="1">
+        <w:r>
+          <w:rPr>
+            <w:rStyle w:val="Hyperlink"/>
+          </w:rPr>
+          <w:t>https://babeljs.io/</w:t>
+        </w:r>
+      </w:hyperlink>
+      <w:r>
+        <w:t xml:space="preserve"> </w:t>
+      </w:r>
+      <w:r>
+        <w:t xml:space="preserve"> </w:t>
+      </w:r>
+    </w:p>
+    <w:p>
+      <w:pPr>
+        <w:pBdr>
+          <w:top w:val="single" w:sz="4" w:space="1" w:color="auto"/>
+          <w:left w:val="single" w:sz="4" w:space="4" w:color="auto"/>
+          <w:bottom w:val="single" w:sz="4" w:space="1" w:color="auto"/>
+          <w:right w:val="single" w:sz="4" w:space="4" w:color="auto"/>
+        </w:pBdr>
+      </w:pPr>
+      <w:r>
+        <w:t xml:space="preserve">● Attribute Type: </w:t>
+      </w:r>
+      <w:hyperlink r:id="rId34" w:history="1">
+        <w:r>
+          <w:rPr>
+            <w:rStyle w:val="Hyperlink"/>
+          </w:rPr>
+          <w:t>https://developer.mozilla.org/en-US/docs/Web/HTML/Element/script#attr-type</w:t>
+        </w:r>
+      </w:hyperlink>
+      <w:r>
+        <w:t xml:space="preserve"> </w:t>
+      </w:r>
+    </w:p>
+    <w:p>
+      <w:pPr>
+        <w:pBdr>
+          <w:top w:val="single" w:sz="4" w:space="1" w:color="auto"/>
+          <w:left w:val="single" w:sz="4" w:space="4" w:color="auto"/>
+          <w:bottom w:val="single" w:sz="4" w:space="1" w:color="auto"/>
+          <w:right w:val="single" w:sz="4" w:space="4" w:color="auto"/>
+        </w:pBdr>
+      </w:pPr>
+      <w:r>
+        <w:t xml:space="preserve">● JS Modules: </w:t>
+      </w:r>
+      <w:hyperlink r:id="rId35" w:history="1">
+        <w:r>
+          <w:rPr>
+            <w:rStyle w:val="Hyperlink"/>
+          </w:rPr>
+          <w:t>https://developer.mozilla.org/en-US/docs/Web/JavaScript/Guide/Modules</w:t>
+        </w:r>
+      </w:hyperlink>
+      <w:r>
+        <w:t xml:space="preserve"> </w:t>
+      </w:r>
+    </w:p>
+    <w:p>
+      <w:pPr>
+        <w:pBdr>
+          <w:top w:val="single" w:sz="4" w:space="1" w:color="auto"/>
+          <w:left w:val="single" w:sz="4" w:space="4" w:color="auto"/>
+          <w:bottom w:val="single" w:sz="4" w:space="1" w:color="auto"/>
+          <w:right w:val="single" w:sz="4" w:space="4" w:color="auto"/>
+        </w:pBdr>
+      </w:pPr>
+      <w:r>
+        <w:t xml:space="preserve">● Babel Playground: </w:t>
+      </w:r>
+      <w:hyperlink r:id="rId36" w:history="1">
+        <w:r>
+          <w:rPr>
+            <w:rStyle w:val="Hyperlink"/>
+          </w:rPr>
+          <w:t>https://babeljs.io/repl#</w:t>
+        </w:r>
+      </w:hyperlink>
+      <w:r>
+        <w:t xml:space="preserve"> </w:t>
+      </w:r>
+    </w:p>
+    <w:p>
+      <w:pPr>
+        <w:pBdr>
+          <w:top w:val="single" w:sz="4" w:space="1" w:color="auto"/>
+          <w:left w:val="single" w:sz="4" w:space="4" w:color="auto"/>
+          <w:bottom w:val="single" w:sz="4" w:space="1" w:color="auto"/>
+          <w:right w:val="single" w:sz="4" w:space="4" w:color="auto"/>
+        </w:pBdr>
+        <w:rPr>
+          <w:rFonts w:ascii="Consolas" w:eastAsia="Times New Roman" w:hAnsi="Consolas" w:cs="Times New Roman"/>
+          <w:lang w:eastAsia="en-IN" w:bidi="ar-SA"/>
+        </w:rPr>
+      </w:pPr>
+      <w:r>
+        <w:t xml:space="preserve">● React without JSX: </w:t>
+      </w:r>
+      <w:hyperlink r:id="rId37" w:history="1">
+        <w:r>
+          <w:rPr>
+            <w:rStyle w:val="Hyperlink"/>
+          </w:rPr>
+          <w:t>https://reactjs.org/docs/react-without-jsx.html</w:t>
+        </w:r>
+      </w:hyperlink>
+      <w:r>
+        <w:t xml:space="preserve"> </w:t>
+      </w:r>
+    </w:p>
+    <w:p>
+      <w:pPr>
         <w:rPr>
           <w:rFonts w:ascii="Consolas" w:eastAsia="Times New Roman" w:hAnsi="Consolas" w:cs="Times New Roman"/>
           <w:lang w:eastAsia="en-IN" w:bidi="ar-SA"/>
@@ -18910,7 +20426,7 @@
         </w:rPr>
         <w:t>(</w:t>
       </w:r>
-      <w:hyperlink r:id="rId31" w:history="1">
+      <w:hyperlink r:id="rId38" w:history="1">
         <w:r>
           <w:rPr>
             <w:rStyle w:val="Hyperlink"/>
@@ -18982,7 +20498,6 @@
             </w14:schemeClr>
           </w14:glow>
         </w:rPr>
-        <w:lastRenderedPageBreak/>
         <w:t>FOOD ORDERING APP</w:t>
       </w:r>
     </w:p>
@@ -20339,7 +21854,6 @@
           <w:szCs w:val="21"/>
           <w:lang w:eastAsia="en-IN" w:bidi="ar-SA"/>
         </w:rPr>
-        <w:lastRenderedPageBreak/>
         <w:t>However, if you check the console log, you will see that there is a warning like, “Warning: Each child in a list should have a unique key prop.” Whenever you use a loop it is important to provide a unique key attribute. The reason is that React uses these keys to track if items were changed, added, or removed</w:t>
       </w:r>
       <w:r>
@@ -20383,7 +21897,7 @@
         </w:rPr>
         <w:t xml:space="preserve">( </w:t>
       </w:r>
-      <w:hyperlink r:id="rId32" w:anchor=":~:text=However%2C%20if%20you%20check%20the,changed%2C%20added%2C%20or%20removed" w:history="1">
+      <w:hyperlink r:id="rId39" w:anchor=":~:text=However%2C%20if%20you%20check%20the,changed%2C%20added%2C%20or%20removed" w:history="1">
         <w:r>
           <w:rPr>
             <w:rStyle w:val="Hyperlink"/>
@@ -20434,6 +21948,20 @@
           <w:rFonts w:ascii="Consolas" w:eastAsia="Times New Roman" w:hAnsi="Consolas" w:cs="Times New Roman"/>
           <w:b/>
           <w:bCs/>
+          <w:i/>
+          <w:iCs/>
+          <w:sz w:val="21"/>
+          <w:szCs w:val="21"/>
+          <w:lang w:eastAsia="en-IN" w:bidi="ar-SA"/>
+        </w:rPr>
+      </w:pPr>
+    </w:p>
+    <w:p>
+      <w:pPr>
+        <w:rPr>
+          <w:rFonts w:ascii="Consolas" w:eastAsia="Times New Roman" w:hAnsi="Consolas" w:cs="Times New Roman"/>
+          <w:b/>
+          <w:bCs/>
           <w:sz w:val="24"/>
           <w:szCs w:val="24"/>
           <w:lang w:eastAsia="en-IN" w:bidi="ar-SA"/>
@@ -20449,6 +21977,7 @@
           <w:highlight w:val="red"/>
           <w:lang w:eastAsia="en-IN" w:bidi="ar-SA"/>
         </w:rPr>
+        <w:lastRenderedPageBreak/>
         <w:t>#Why not to use index as a key?</w:t>
       </w:r>
     </w:p>
@@ -20486,7 +22015,7 @@
         </w:rPr>
         <w:t>We don’t recommend using indexes for keys if the order of items may change. This can negatively impact performance and may cause issues with component state. Check out Robin Pokorny’s article for an </w:t>
       </w:r>
-      <w:hyperlink r:id="rId33" w:tgtFrame="_blank" w:history="1">
+      <w:hyperlink r:id="rId40" w:tgtFrame="_blank" w:history="1">
         <w:r>
           <w:rPr>
             <w:rStyle w:val="Hyperlink"/>
@@ -20531,7 +22060,7 @@
         </w:rPr>
         <w:t>Here is an </w:t>
       </w:r>
-      <w:hyperlink r:id="rId34" w:anchor="recursing-on-children" w:history="1">
+      <w:hyperlink r:id="rId41" w:anchor="recursing-on-children" w:history="1">
         <w:r>
           <w:rPr>
             <w:rStyle w:val="Hyperlink"/>
@@ -20736,6 +22265,603 @@
     </w:p>
     <w:p>
       <w:pPr>
+        <w:pBdr>
+          <w:top w:val="single" w:sz="4" w:space="1" w:color="auto"/>
+          <w:left w:val="single" w:sz="4" w:space="4" w:color="auto"/>
+          <w:bottom w:val="single" w:sz="4" w:space="1" w:color="auto"/>
+          <w:right w:val="single" w:sz="4" w:space="4" w:color="auto"/>
+        </w:pBdr>
+        <w:rPr>
+          <w:b/>
+          <w:bCs/>
+          <w:sz w:val="24"/>
+          <w:szCs w:val="24"/>
+        </w:rPr>
+      </w:pPr>
+      <w:r>
+        <w:rPr>
+          <w:b/>
+          <w:bCs/>
+          <w:sz w:val="24"/>
+          <w:szCs w:val="24"/>
+          <w:highlight w:val="cyan"/>
+        </w:rPr>
+        <w:t>Chapter 04 - Talk is cheap, show me the code!</w:t>
+      </w:r>
+      <w:r>
+        <w:rPr>
+          <w:b/>
+          <w:bCs/>
+          <w:sz w:val="24"/>
+          <w:szCs w:val="24"/>
+        </w:rPr>
+        <w:t xml:space="preserve"> </w:t>
+      </w:r>
+    </w:p>
+    <w:p>
+      <w:pPr>
+        <w:pBdr>
+          <w:top w:val="single" w:sz="4" w:space="1" w:color="auto"/>
+          <w:left w:val="single" w:sz="4" w:space="4" w:color="auto"/>
+          <w:bottom w:val="single" w:sz="4" w:space="1" w:color="auto"/>
+          <w:right w:val="single" w:sz="4" w:space="4" w:color="auto"/>
+        </w:pBdr>
+      </w:pPr>
+      <w:r>
+        <w:t xml:space="preserve">Assignment </w:t>
+      </w:r>
+    </w:p>
+    <w:p>
+      <w:pPr>
+        <w:pBdr>
+          <w:top w:val="single" w:sz="4" w:space="1" w:color="auto"/>
+          <w:left w:val="single" w:sz="4" w:space="4" w:color="auto"/>
+          <w:bottom w:val="single" w:sz="4" w:space="1" w:color="auto"/>
+          <w:right w:val="single" w:sz="4" w:space="4" w:color="auto"/>
+        </w:pBdr>
+      </w:pPr>
+      <w:r>
+        <w:t xml:space="preserve">● Is JSX mandatory for React? </w:t>
+      </w:r>
+    </w:p>
+    <w:p>
+      <w:pPr>
+        <w:pBdr>
+          <w:top w:val="single" w:sz="4" w:space="1" w:color="auto"/>
+          <w:left w:val="single" w:sz="4" w:space="4" w:color="auto"/>
+          <w:bottom w:val="single" w:sz="4" w:space="1" w:color="auto"/>
+          <w:right w:val="single" w:sz="4" w:space="4" w:color="auto"/>
+        </w:pBdr>
+      </w:pPr>
+      <w:r>
+        <w:t xml:space="preserve">● Is ES6 mandatory for React? </w:t>
+      </w:r>
+    </w:p>
+    <w:p>
+      <w:pPr>
+        <w:pBdr>
+          <w:top w:val="single" w:sz="4" w:space="1" w:color="auto"/>
+          <w:left w:val="single" w:sz="4" w:space="4" w:color="auto"/>
+          <w:bottom w:val="single" w:sz="4" w:space="1" w:color="auto"/>
+          <w:right w:val="single" w:sz="4" w:space="4" w:color="auto"/>
+        </w:pBdr>
+      </w:pPr>
+      <w:r>
+        <w:t xml:space="preserve">● {TitleComponent} vs {} vs {} in JSX </w:t>
+      </w:r>
+    </w:p>
+    <w:p>
+      <w:pPr>
+        <w:pBdr>
+          <w:top w:val="single" w:sz="4" w:space="1" w:color="auto"/>
+          <w:left w:val="single" w:sz="4" w:space="4" w:color="auto"/>
+          <w:bottom w:val="single" w:sz="4" w:space="1" w:color="auto"/>
+          <w:right w:val="single" w:sz="4" w:space="4" w:color="auto"/>
+        </w:pBdr>
+      </w:pPr>
+      <w:r>
+        <w:t xml:space="preserve">● How can I write comments in JSX? </w:t>
+      </w:r>
+    </w:p>
+    <w:p>
+      <w:pPr>
+        <w:pBdr>
+          <w:top w:val="single" w:sz="4" w:space="1" w:color="auto"/>
+          <w:left w:val="single" w:sz="4" w:space="4" w:color="auto"/>
+          <w:bottom w:val="single" w:sz="4" w:space="1" w:color="auto"/>
+          <w:right w:val="single" w:sz="4" w:space="4" w:color="auto"/>
+        </w:pBdr>
+      </w:pPr>
+      <w:r>
+        <w:t xml:space="preserve">● What is and &lt;&gt; ? </w:t>
+      </w:r>
+    </w:p>
+    <w:p>
+      <w:pPr>
+        <w:pBdr>
+          <w:top w:val="single" w:sz="4" w:space="1" w:color="auto"/>
+          <w:left w:val="single" w:sz="4" w:space="4" w:color="auto"/>
+          <w:bottom w:val="single" w:sz="4" w:space="1" w:color="auto"/>
+          <w:right w:val="single" w:sz="4" w:space="4" w:color="auto"/>
+        </w:pBdr>
+      </w:pPr>
+      <w:r>
+        <w:t xml:space="preserve">● What is Virtual DOM? </w:t>
+      </w:r>
+    </w:p>
+    <w:p>
+      <w:pPr>
+        <w:pBdr>
+          <w:top w:val="single" w:sz="4" w:space="1" w:color="auto"/>
+          <w:left w:val="single" w:sz="4" w:space="4" w:color="auto"/>
+          <w:bottom w:val="single" w:sz="4" w:space="1" w:color="auto"/>
+          <w:right w:val="single" w:sz="4" w:space="4" w:color="auto"/>
+        </w:pBdr>
+      </w:pPr>
+      <w:r>
+        <w:t xml:space="preserve">● What is Reconciliation in React? </w:t>
+      </w:r>
+    </w:p>
+    <w:p>
+      <w:pPr>
+        <w:pBdr>
+          <w:top w:val="single" w:sz="4" w:space="1" w:color="auto"/>
+          <w:left w:val="single" w:sz="4" w:space="4" w:color="auto"/>
+          <w:bottom w:val="single" w:sz="4" w:space="1" w:color="auto"/>
+          <w:right w:val="single" w:sz="4" w:space="4" w:color="auto"/>
+        </w:pBdr>
+      </w:pPr>
+      <w:r>
+        <w:lastRenderedPageBreak/>
+        <w:t xml:space="preserve">● What is React Fiber? </w:t>
+      </w:r>
+    </w:p>
+    <w:p>
+      <w:pPr>
+        <w:pBdr>
+          <w:top w:val="single" w:sz="4" w:space="1" w:color="auto"/>
+          <w:left w:val="single" w:sz="4" w:space="4" w:color="auto"/>
+          <w:bottom w:val="single" w:sz="4" w:space="1" w:color="auto"/>
+          <w:right w:val="single" w:sz="4" w:space="4" w:color="auto"/>
+        </w:pBdr>
+      </w:pPr>
+      <w:r>
+        <w:t xml:space="preserve">● Why we need keys in React? When do we need keys in React? </w:t>
+      </w:r>
+    </w:p>
+    <w:p>
+      <w:pPr>
+        <w:pBdr>
+          <w:top w:val="single" w:sz="4" w:space="1" w:color="auto"/>
+          <w:left w:val="single" w:sz="4" w:space="4" w:color="auto"/>
+          <w:bottom w:val="single" w:sz="4" w:space="1" w:color="auto"/>
+          <w:right w:val="single" w:sz="4" w:space="4" w:color="auto"/>
+        </w:pBdr>
+      </w:pPr>
+      <w:r>
+        <w:t xml:space="preserve">● Can we use index as keys in React? </w:t>
+      </w:r>
+    </w:p>
+    <w:p>
+      <w:pPr>
+        <w:pBdr>
+          <w:top w:val="single" w:sz="4" w:space="1" w:color="auto"/>
+          <w:left w:val="single" w:sz="4" w:space="4" w:color="auto"/>
+          <w:bottom w:val="single" w:sz="4" w:space="1" w:color="auto"/>
+          <w:right w:val="single" w:sz="4" w:space="4" w:color="auto"/>
+        </w:pBdr>
+      </w:pPr>
+      <w:r>
+        <w:t xml:space="preserve">● What is props in React? Ways to </w:t>
+      </w:r>
+    </w:p>
+    <w:p>
+      <w:pPr>
+        <w:pBdr>
+          <w:top w:val="single" w:sz="4" w:space="1" w:color="auto"/>
+          <w:left w:val="single" w:sz="4" w:space="4" w:color="auto"/>
+          <w:bottom w:val="single" w:sz="4" w:space="1" w:color="auto"/>
+          <w:right w:val="single" w:sz="4" w:space="4" w:color="auto"/>
+        </w:pBdr>
+      </w:pPr>
+      <w:r>
+        <w:t xml:space="preserve">● What is a Config Driven UI ? </w:t>
+      </w:r>
+    </w:p>
+    <w:p>
+      <w:pPr>
+        <w:pBdr>
+          <w:top w:val="single" w:sz="4" w:space="1" w:color="auto"/>
+          <w:left w:val="single" w:sz="4" w:space="4" w:color="auto"/>
+          <w:bottom w:val="single" w:sz="4" w:space="1" w:color="auto"/>
+          <w:right w:val="single" w:sz="4" w:space="4" w:color="auto"/>
+        </w:pBdr>
+      </w:pPr>
+    </w:p>
+    <w:p>
+      <w:pPr>
+        <w:pBdr>
+          <w:top w:val="single" w:sz="4" w:space="1" w:color="auto"/>
+          <w:left w:val="single" w:sz="4" w:space="4" w:color="auto"/>
+          <w:bottom w:val="single" w:sz="4" w:space="1" w:color="auto"/>
+          <w:right w:val="single" w:sz="4" w:space="4" w:color="auto"/>
+        </w:pBdr>
+      </w:pPr>
+      <w:r>
+        <w:t xml:space="preserve">Coding Assignment: </w:t>
+      </w:r>
+    </w:p>
+    <w:p>
+      <w:pPr>
+        <w:pBdr>
+          <w:top w:val="single" w:sz="4" w:space="1" w:color="auto"/>
+          <w:left w:val="single" w:sz="4" w:space="4" w:color="auto"/>
+          <w:bottom w:val="single" w:sz="4" w:space="1" w:color="auto"/>
+          <w:right w:val="single" w:sz="4" w:space="4" w:color="auto"/>
+        </w:pBdr>
+      </w:pPr>
+      <w:r>
+        <w:t xml:space="preserve">● Build a Food Ordering App </w:t>
+      </w:r>
+    </w:p>
+    <w:p>
+      <w:pPr>
+        <w:pBdr>
+          <w:top w:val="single" w:sz="4" w:space="1" w:color="auto"/>
+          <w:left w:val="single" w:sz="4" w:space="4" w:color="auto"/>
+          <w:bottom w:val="single" w:sz="4" w:space="1" w:color="auto"/>
+          <w:right w:val="single" w:sz="4" w:space="4" w:color="auto"/>
+        </w:pBdr>
+        <w:ind w:firstLine="720"/>
+      </w:pPr>
+      <w:r>
+        <w:t xml:space="preserve">○ Think of a cool name for your app </w:t>
+      </w:r>
+    </w:p>
+    <w:p>
+      <w:pPr>
+        <w:pBdr>
+          <w:top w:val="single" w:sz="4" w:space="1" w:color="auto"/>
+          <w:left w:val="single" w:sz="4" w:space="4" w:color="auto"/>
+          <w:bottom w:val="single" w:sz="4" w:space="1" w:color="auto"/>
+          <w:right w:val="single" w:sz="4" w:space="4" w:color="auto"/>
+        </w:pBdr>
+        <w:ind w:firstLine="720"/>
+      </w:pPr>
+      <w:r>
+        <w:t xml:space="preserve">○ Build a AppLayout </w:t>
+      </w:r>
+    </w:p>
+    <w:p>
+      <w:pPr>
+        <w:pBdr>
+          <w:top w:val="single" w:sz="4" w:space="1" w:color="auto"/>
+          <w:left w:val="single" w:sz="4" w:space="4" w:color="auto"/>
+          <w:bottom w:val="single" w:sz="4" w:space="1" w:color="auto"/>
+          <w:right w:val="single" w:sz="4" w:space="4" w:color="auto"/>
+        </w:pBdr>
+        <w:ind w:firstLine="720"/>
+      </w:pPr>
+      <w:r>
+        <w:t xml:space="preserve">○ Build a Header Component with Logo &amp; Nav Items &amp; Cart </w:t>
+      </w:r>
+    </w:p>
+    <w:p>
+      <w:pPr>
+        <w:pBdr>
+          <w:top w:val="single" w:sz="4" w:space="1" w:color="auto"/>
+          <w:left w:val="single" w:sz="4" w:space="4" w:color="auto"/>
+          <w:bottom w:val="single" w:sz="4" w:space="1" w:color="auto"/>
+          <w:right w:val="single" w:sz="4" w:space="4" w:color="auto"/>
+        </w:pBdr>
+        <w:ind w:firstLine="720"/>
+      </w:pPr>
+      <w:r>
+        <w:t xml:space="preserve">○ Build a Body Component </w:t>
+      </w:r>
+    </w:p>
+    <w:p>
+      <w:pPr>
+        <w:pBdr>
+          <w:top w:val="single" w:sz="4" w:space="1" w:color="auto"/>
+          <w:left w:val="single" w:sz="4" w:space="4" w:color="auto"/>
+          <w:bottom w:val="single" w:sz="4" w:space="1" w:color="auto"/>
+          <w:right w:val="single" w:sz="4" w:space="4" w:color="auto"/>
+        </w:pBdr>
+        <w:ind w:firstLine="720"/>
+      </w:pPr>
+      <w:r>
+        <w:t xml:space="preserve">○ Build RestaurantList Component </w:t>
+      </w:r>
+    </w:p>
+    <w:p>
+      <w:pPr>
+        <w:pBdr>
+          <w:top w:val="single" w:sz="4" w:space="1" w:color="auto"/>
+          <w:left w:val="single" w:sz="4" w:space="4" w:color="auto"/>
+          <w:bottom w:val="single" w:sz="4" w:space="1" w:color="auto"/>
+          <w:right w:val="single" w:sz="4" w:space="4" w:color="auto"/>
+        </w:pBdr>
+        <w:ind w:firstLine="720"/>
+      </w:pPr>
+      <w:r>
+        <w:t xml:space="preserve">○ Build RestaurantCard Component </w:t>
+      </w:r>
+    </w:p>
+    <w:p>
+      <w:pPr>
+        <w:pBdr>
+          <w:top w:val="single" w:sz="4" w:space="1" w:color="auto"/>
+          <w:left w:val="single" w:sz="4" w:space="4" w:color="auto"/>
+          <w:bottom w:val="single" w:sz="4" w:space="1" w:color="auto"/>
+          <w:right w:val="single" w:sz="4" w:space="4" w:color="auto"/>
+        </w:pBdr>
+        <w:ind w:firstLine="720"/>
+      </w:pPr>
+      <w:r>
+        <w:t xml:space="preserve">○ Use static data initially </w:t>
+      </w:r>
+    </w:p>
+    <w:p>
+      <w:pPr>
+        <w:pBdr>
+          <w:top w:val="single" w:sz="4" w:space="1" w:color="auto"/>
+          <w:left w:val="single" w:sz="4" w:space="4" w:color="auto"/>
+          <w:bottom w:val="single" w:sz="4" w:space="1" w:color="auto"/>
+          <w:right w:val="single" w:sz="4" w:space="4" w:color="auto"/>
+        </w:pBdr>
+        <w:ind w:firstLine="720"/>
+      </w:pPr>
+      <w:r>
+        <w:t xml:space="preserve">○ Make your card dynamic(pass in props) </w:t>
+      </w:r>
+    </w:p>
+    <w:p>
+      <w:pPr>
+        <w:pBdr>
+          <w:top w:val="single" w:sz="4" w:space="1" w:color="auto"/>
+          <w:left w:val="single" w:sz="4" w:space="4" w:color="auto"/>
+          <w:bottom w:val="single" w:sz="4" w:space="1" w:color="auto"/>
+          <w:right w:val="single" w:sz="4" w:space="4" w:color="auto"/>
+        </w:pBdr>
+        <w:ind w:firstLine="720"/>
+      </w:pPr>
+      <w:r>
+        <w:t xml:space="preserve">○ Props - passing arguments to a function - Use Destructuring &amp; Spread operator </w:t>
+      </w:r>
+    </w:p>
+    <w:p>
+      <w:pPr>
+        <w:pBdr>
+          <w:top w:val="single" w:sz="4" w:space="1" w:color="auto"/>
+          <w:left w:val="single" w:sz="4" w:space="4" w:color="auto"/>
+          <w:bottom w:val="single" w:sz="4" w:space="1" w:color="auto"/>
+          <w:right w:val="single" w:sz="4" w:space="4" w:color="auto"/>
+        </w:pBdr>
+        <w:ind w:firstLine="720"/>
+      </w:pPr>
+      <w:r>
+        <w:t xml:space="preserve">○ Render your cards with dynamic data of restaurants </w:t>
+      </w:r>
+    </w:p>
+    <w:p>
+      <w:pPr>
+        <w:pBdr>
+          <w:top w:val="single" w:sz="4" w:space="1" w:color="auto"/>
+          <w:left w:val="single" w:sz="4" w:space="4" w:color="auto"/>
+          <w:bottom w:val="single" w:sz="4" w:space="1" w:color="auto"/>
+          <w:right w:val="single" w:sz="4" w:space="4" w:color="auto"/>
+        </w:pBdr>
+        <w:ind w:firstLine="720"/>
+      </w:pPr>
+      <w:r>
+        <w:t xml:space="preserve">○ Use Array.map to render all the restaurants PS. </w:t>
+      </w:r>
+    </w:p>
+    <w:p>
+      <w:pPr>
+        <w:pBdr>
+          <w:top w:val="single" w:sz="4" w:space="1" w:color="auto"/>
+          <w:left w:val="single" w:sz="4" w:space="4" w:color="auto"/>
+          <w:bottom w:val="single" w:sz="4" w:space="1" w:color="auto"/>
+          <w:right w:val="single" w:sz="4" w:space="4" w:color="auto"/>
+        </w:pBdr>
+      </w:pPr>
+      <w:r>
+        <w:t xml:space="preserve">Basically do everything that I did in the class, in the same sequence. Don't skip small things. </w:t>
+      </w:r>
+    </w:p>
+    <w:p>
+      <w:pPr>
+        <w:pBdr>
+          <w:top w:val="single" w:sz="4" w:space="1" w:color="auto"/>
+          <w:left w:val="single" w:sz="4" w:space="4" w:color="auto"/>
+          <w:bottom w:val="single" w:sz="4" w:space="1" w:color="auto"/>
+          <w:right w:val="single" w:sz="4" w:space="4" w:color="auto"/>
+        </w:pBdr>
+      </w:pPr>
+    </w:p>
+    <w:p>
+      <w:pPr>
+        <w:pBdr>
+          <w:top w:val="single" w:sz="4" w:space="1" w:color="auto"/>
+          <w:left w:val="single" w:sz="4" w:space="4" w:color="auto"/>
+          <w:bottom w:val="single" w:sz="4" w:space="1" w:color="auto"/>
+          <w:right w:val="single" w:sz="4" w:space="4" w:color="auto"/>
+        </w:pBdr>
+      </w:pPr>
+      <w:r>
+        <w:t xml:space="preserve">References </w:t>
+      </w:r>
+    </w:p>
+    <w:p>
+      <w:pPr>
+        <w:pBdr>
+          <w:top w:val="single" w:sz="4" w:space="1" w:color="auto"/>
+          <w:left w:val="single" w:sz="4" w:space="4" w:color="auto"/>
+          <w:bottom w:val="single" w:sz="4" w:space="1" w:color="auto"/>
+          <w:right w:val="single" w:sz="4" w:space="4" w:color="auto"/>
+        </w:pBdr>
+      </w:pPr>
+      <w:r>
+        <w:t xml:space="preserve">● Code Link: </w:t>
+      </w:r>
+      <w:hyperlink r:id="rId42" w:history="1">
+        <w:r>
+          <w:rPr>
+            <w:rStyle w:val="Hyperlink"/>
+          </w:rPr>
+          <w:t>https://bitbucket.org/namastedev/namaste-react-live/src/master/</w:t>
+        </w:r>
+      </w:hyperlink>
+    </w:p>
+    <w:p>
+      <w:pPr>
+        <w:pBdr>
+          <w:top w:val="single" w:sz="4" w:space="1" w:color="auto"/>
+          <w:left w:val="single" w:sz="4" w:space="4" w:color="auto"/>
+          <w:bottom w:val="single" w:sz="4" w:space="1" w:color="auto"/>
+          <w:right w:val="single" w:sz="4" w:space="4" w:color="auto"/>
+        </w:pBdr>
+      </w:pPr>
+      <w:r>
+        <w:lastRenderedPageBreak/>
+        <w:t xml:space="preserve">● React without JSX: </w:t>
+      </w:r>
+      <w:hyperlink r:id="rId43" w:history="1">
+        <w:r>
+          <w:rPr>
+            <w:rStyle w:val="Hyperlink"/>
+          </w:rPr>
+          <w:t>https://reactjs.org/docs/react-without-jsx.html</w:t>
+        </w:r>
+      </w:hyperlink>
+    </w:p>
+    <w:p>
+      <w:pPr>
+        <w:pBdr>
+          <w:top w:val="single" w:sz="4" w:space="1" w:color="auto"/>
+          <w:left w:val="single" w:sz="4" w:space="4" w:color="auto"/>
+          <w:bottom w:val="single" w:sz="4" w:space="1" w:color="auto"/>
+          <w:right w:val="single" w:sz="4" w:space="4" w:color="auto"/>
+        </w:pBdr>
+      </w:pPr>
+      <w:r>
+        <w:t xml:space="preserve">● Virtual DOM: </w:t>
+      </w:r>
+      <w:hyperlink r:id="rId44" w:history="1">
+        <w:r>
+          <w:rPr>
+            <w:rStyle w:val="Hyperlink"/>
+          </w:rPr>
+          <w:t>https://reactjs.org/docs/faq-internals.html</w:t>
+        </w:r>
+      </w:hyperlink>
+    </w:p>
+    <w:p>
+      <w:pPr>
+        <w:pBdr>
+          <w:top w:val="single" w:sz="4" w:space="1" w:color="auto"/>
+          <w:left w:val="single" w:sz="4" w:space="4" w:color="auto"/>
+          <w:bottom w:val="single" w:sz="4" w:space="1" w:color="auto"/>
+          <w:right w:val="single" w:sz="4" w:space="4" w:color="auto"/>
+        </w:pBdr>
+      </w:pPr>
+      <w:r>
+        <w:t xml:space="preserve">● Reconciliation: </w:t>
+      </w:r>
+      <w:hyperlink r:id="rId45" w:history="1">
+        <w:r>
+          <w:rPr>
+            <w:rStyle w:val="Hyperlink"/>
+          </w:rPr>
+          <w:t>https://reactjs.org/docs/reconciliation.html</w:t>
+        </w:r>
+      </w:hyperlink>
+    </w:p>
+    <w:p>
+      <w:pPr>
+        <w:pBdr>
+          <w:top w:val="single" w:sz="4" w:space="1" w:color="auto"/>
+          <w:left w:val="single" w:sz="4" w:space="4" w:color="auto"/>
+          <w:bottom w:val="single" w:sz="4" w:space="1" w:color="auto"/>
+          <w:right w:val="single" w:sz="4" w:space="4" w:color="auto"/>
+        </w:pBdr>
+      </w:pPr>
+      <w:r>
+        <w:t xml:space="preserve">● React Fiber Architecture: </w:t>
+      </w:r>
+      <w:hyperlink r:id="rId46" w:history="1">
+        <w:r>
+          <w:rPr>
+            <w:rStyle w:val="Hyperlink"/>
+          </w:rPr>
+          <w:t>https://github.com/acdlite/react-fiber-architecture</w:t>
+        </w:r>
+      </w:hyperlink>
+    </w:p>
+    <w:p>
+      <w:pPr>
+        <w:pBdr>
+          <w:top w:val="single" w:sz="4" w:space="1" w:color="auto"/>
+          <w:left w:val="single" w:sz="4" w:space="4" w:color="auto"/>
+          <w:bottom w:val="single" w:sz="4" w:space="1" w:color="auto"/>
+          <w:right w:val="single" w:sz="4" w:space="4" w:color="auto"/>
+        </w:pBdr>
+      </w:pPr>
+      <w:r>
+        <w:t xml:space="preserve">● React Without ES6: </w:t>
+      </w:r>
+      <w:hyperlink r:id="rId47" w:history="1">
+        <w:r>
+          <w:rPr>
+            <w:rStyle w:val="Hyperlink"/>
+          </w:rPr>
+          <w:t>https://reactjs.org/docs/react-without-es6.html</w:t>
+        </w:r>
+      </w:hyperlink>
+    </w:p>
+    <w:p>
+      <w:pPr>
+        <w:pBdr>
+          <w:top w:val="single" w:sz="4" w:space="1" w:color="auto"/>
+          <w:left w:val="single" w:sz="4" w:space="4" w:color="auto"/>
+          <w:bottom w:val="single" w:sz="4" w:space="1" w:color="auto"/>
+          <w:right w:val="single" w:sz="4" w:space="4" w:color="auto"/>
+        </w:pBdr>
+      </w:pPr>
+      <w:r>
+        <w:t xml:space="preserve">● Index Keys as Anti-Pattern: </w:t>
+      </w:r>
+      <w:hyperlink r:id="rId48" w:history="1">
+        <w:r>
+          <w:rPr>
+            <w:rStyle w:val="Hyperlink"/>
+          </w:rPr>
+          <w:t>https://robinpokorny.com/blog/index-as-a-key-is-an-anti-pattern/</w:t>
+        </w:r>
+      </w:hyperlink>
+    </w:p>
+    <w:p>
+      <w:pPr>
+        <w:pBdr>
+          <w:top w:val="single" w:sz="4" w:space="1" w:color="auto"/>
+          <w:left w:val="single" w:sz="4" w:space="4" w:color="auto"/>
+          <w:bottom w:val="single" w:sz="4" w:space="1" w:color="auto"/>
+          <w:right w:val="single" w:sz="4" w:space="4" w:color="auto"/>
+        </w:pBdr>
+        <w:rPr>
+          <w:rFonts w:ascii="Consolas" w:eastAsia="Times New Roman" w:hAnsi="Consolas" w:cs="Times New Roman"/>
+          <w:b/>
+          <w:bCs/>
+          <w:sz w:val="28"/>
+          <w:szCs w:val="28"/>
+          <w:lang w:eastAsia="en-IN" w:bidi="ar-SA"/>
+        </w:rPr>
+      </w:pPr>
+    </w:p>
+    <w:p>
+      <w:pPr>
         <w:rPr>
           <w:rFonts w:ascii="Consolas" w:eastAsia="Times New Roman" w:hAnsi="Consolas" w:cs="Times New Roman"/>
           <w:b/>
@@ -20904,7 +23030,6 @@
           <w:szCs w:val="22"/>
           <w:lang w:eastAsia="en-IN" w:bidi="ar-SA"/>
         </w:rPr>
-        <w:lastRenderedPageBreak/>
         <w:t>useState()</w:t>
       </w:r>
     </w:p>
@@ -20954,7 +23079,7 @@
         </w:rPr>
         <w:t>(</w:t>
       </w:r>
-      <w:hyperlink r:id="rId35" w:history="1">
+      <w:hyperlink r:id="rId49" w:history="1">
         <w:r>
           <w:rPr>
             <w:rStyle w:val="Hyperlink"/>
@@ -21084,7 +23209,7 @@
         </w:rPr>
         <w:t>(</w:t>
       </w:r>
-      <w:hyperlink r:id="rId36" w:history="1">
+      <w:hyperlink r:id="rId50" w:history="1">
         <w:r>
           <w:rPr>
             <w:rStyle w:val="Hyperlink"/>
@@ -21127,6 +23252,30 @@
           <w:lang w:eastAsia="en-IN" w:bidi="ar-SA"/>
         </w:rPr>
       </w:pPr>
+    </w:p>
+    <w:p>
+      <w:pPr>
+        <w:rPr>
+          <w:rFonts w:ascii="Consolas" w:eastAsia="Times New Roman" w:hAnsi="Consolas" w:cs="Times New Roman"/>
+          <w:b/>
+          <w:bCs/>
+          <w:sz w:val="28"/>
+          <w:szCs w:val="28"/>
+          <w:lang w:eastAsia="en-IN" w:bidi="ar-SA"/>
+        </w:rPr>
+      </w:pPr>
+    </w:p>
+    <w:p>
+      <w:pPr>
+        <w:rPr>
+          <w:rFonts w:ascii="Consolas" w:eastAsia="Times New Roman" w:hAnsi="Consolas" w:cs="Times New Roman"/>
+          <w:b/>
+          <w:bCs/>
+          <w:sz w:val="28"/>
+          <w:szCs w:val="28"/>
+          <w:lang w:eastAsia="en-IN" w:bidi="ar-SA"/>
+        </w:rPr>
+      </w:pPr>
       <w:r>
         <w:rPr>
           <w:rFonts w:ascii="Consolas" w:eastAsia="Times New Roman" w:hAnsi="Consolas" w:cs="Times New Roman"/>
@@ -21137,6 +23286,7 @@
           <w:highlight w:val="red"/>
           <w:lang w:eastAsia="en-IN" w:bidi="ar-SA"/>
         </w:rPr>
+        <w:lastRenderedPageBreak/>
         <w:t>#What is Reconciliation in ReactJs</w:t>
       </w:r>
       <w:r>
@@ -21149,19 +23299,7 @@
           <w:highlight w:val="red"/>
           <w:lang w:eastAsia="en-IN" w:bidi="ar-SA"/>
         </w:rPr>
-        <w:t>/</w:t>
-      </w:r>
-      <w:r>
-        <w:rPr>
-          <w:rFonts w:ascii="Consolas" w:eastAsia="Times New Roman" w:hAnsi="Consolas" w:cs="Times New Roman"/>
-          <w:b/>
-          <w:bCs/>
-          <w:sz w:val="28"/>
-          <w:szCs w:val="28"/>
-          <w:highlight w:val="red"/>
-          <w:lang w:eastAsia="en-IN" w:bidi="ar-SA"/>
-        </w:rPr>
-        <w:t>React Fiber Architecture</w:t>
+        <w:t>/React Fiber Architecture</w:t>
       </w:r>
     </w:p>
     <w:p>
@@ -21365,18 +23503,7 @@
           <w:szCs w:val="22"/>
           <w:lang w:eastAsia="en-IN" w:bidi="ar-SA"/>
         </w:rPr>
-        <w:t>Structure of a fiber</w:t>
-      </w:r>
-      <w:r>
-        <w:rPr>
-          <w:rFonts w:ascii="Consolas" w:eastAsia="Times New Roman" w:hAnsi="Consolas" w:cs="Times New Roman"/>
-          <w:b/>
-          <w:bCs/>
-          <w:color w:val="7030A0"/>
-          <w:szCs w:val="22"/>
-          <w:lang w:eastAsia="en-IN" w:bidi="ar-SA"/>
-        </w:rPr>
-        <w:t>(type &amp; key, Child &amp; Sibling, return, pendingProps &amp; memoizedProps, pendingWorkPriority)</w:t>
+        <w:t>Structure of a fiber(type &amp; key, Child &amp; Sibling, return, pendingProps &amp; memoizedProps, pendingWorkPriority)</w:t>
       </w:r>
     </w:p>
     <w:p>
@@ -21412,7 +23539,7 @@
         </w:rPr>
         <w:t>(</w:t>
       </w:r>
-      <w:hyperlink r:id="rId37" w:history="1">
+      <w:hyperlink r:id="rId51" w:history="1">
         <w:r>
           <w:rPr>
             <w:rStyle w:val="Hyperlink"/>
@@ -21491,7 +23618,7 @@
         </w:rPr>
         <w:t>Fiber is a reconciliation algorithm used in the popular JavaScript library React to efficiently update a web application’s user interface (UI). It was introduced in </w:t>
       </w:r>
-      <w:hyperlink r:id="rId38" w:tgtFrame="_blank" w:history="1">
+      <w:hyperlink r:id="rId52" w:tgtFrame="_blank" w:history="1">
         <w:r>
           <w:rPr>
             <w:rStyle w:val="Hyperlink"/>
@@ -21549,7 +23676,7 @@
         </w:rPr>
         <w:t>React uses a </w:t>
       </w:r>
-      <w:hyperlink r:id="rId39" w:tgtFrame="_blank" w:history="1">
+      <w:hyperlink r:id="rId53" w:tgtFrame="_blank" w:history="1">
         <w:r>
           <w:rPr>
             <w:rStyle w:val="Hyperlink"/>
@@ -21579,30 +23706,6 @@
       <w:pPr>
         <w:rPr>
           <w:rFonts w:ascii="Consolas" w:eastAsia="Times New Roman" w:hAnsi="Consolas" w:cs="Times New Roman"/>
-          <w:lang w:eastAsia="en-IN" w:bidi="ar-SA"/>
-        </w:rPr>
-      </w:pPr>
-    </w:p>
-    <w:p>
-      <w:pPr>
-        <w:rPr>
-          <w:rFonts w:ascii="Consolas" w:eastAsia="Times New Roman" w:hAnsi="Consolas" w:cs="Times New Roman"/>
-          <w:lang w:eastAsia="en-IN" w:bidi="ar-SA"/>
-        </w:rPr>
-      </w:pPr>
-    </w:p>
-    <w:p>
-      <w:pPr>
-        <w:rPr>
-          <w:rFonts w:ascii="Consolas" w:eastAsia="Times New Roman" w:hAnsi="Consolas" w:cs="Times New Roman"/>
-          <w:lang w:eastAsia="en-IN" w:bidi="ar-SA"/>
-        </w:rPr>
-      </w:pPr>
-    </w:p>
-    <w:p>
-      <w:pPr>
-        <w:rPr>
-          <w:rFonts w:ascii="Consolas" w:eastAsia="Times New Roman" w:hAnsi="Consolas" w:cs="Times New Roman"/>
           <w:b/>
           <w:bCs/>
           <w:sz w:val="28"/>
@@ -21620,7 +23723,6 @@
           <w:highlight w:val="red"/>
           <w:lang w:eastAsia="en-IN" w:bidi="ar-SA"/>
         </w:rPr>
-        <w:lastRenderedPageBreak/>
         <w:t>What is the Virtual DOM?</w:t>
       </w:r>
     </w:p>
@@ -21709,7 +23811,9 @@
           <w:lang w:eastAsia="en-IN" w:bidi="ar-SA"/>
         </w:rPr>
       </w:pPr>
-      <w:r>
+    </w:p>
+    <w:p>
+      <w:pPr>
         <w:rPr>
           <w:rFonts w:ascii="Consolas" w:eastAsia="Times New Roman" w:hAnsi="Consolas" w:cs="Times New Roman"/>
           <w:b/>
@@ -21719,6 +23823,70 @@
           <w:highlight w:val="red"/>
           <w:lang w:eastAsia="en-IN" w:bidi="ar-SA"/>
         </w:rPr>
+      </w:pPr>
+    </w:p>
+    <w:p>
+      <w:pPr>
+        <w:rPr>
+          <w:rFonts w:ascii="Consolas" w:eastAsia="Times New Roman" w:hAnsi="Consolas" w:cs="Times New Roman"/>
+          <w:b/>
+          <w:bCs/>
+          <w:sz w:val="28"/>
+          <w:szCs w:val="28"/>
+          <w:highlight w:val="red"/>
+          <w:lang w:eastAsia="en-IN" w:bidi="ar-SA"/>
+        </w:rPr>
+      </w:pPr>
+    </w:p>
+    <w:p>
+      <w:pPr>
+        <w:rPr>
+          <w:rFonts w:ascii="Consolas" w:eastAsia="Times New Roman" w:hAnsi="Consolas" w:cs="Times New Roman"/>
+          <w:b/>
+          <w:bCs/>
+          <w:sz w:val="28"/>
+          <w:szCs w:val="28"/>
+          <w:highlight w:val="red"/>
+          <w:lang w:eastAsia="en-IN" w:bidi="ar-SA"/>
+        </w:rPr>
+      </w:pPr>
+    </w:p>
+    <w:p>
+      <w:pPr>
+        <w:rPr>
+          <w:rFonts w:ascii="Consolas" w:eastAsia="Times New Roman" w:hAnsi="Consolas" w:cs="Times New Roman"/>
+          <w:b/>
+          <w:bCs/>
+          <w:sz w:val="28"/>
+          <w:szCs w:val="28"/>
+          <w:highlight w:val="red"/>
+          <w:lang w:eastAsia="en-IN" w:bidi="ar-SA"/>
+        </w:rPr>
+      </w:pPr>
+    </w:p>
+    <w:p>
+      <w:pPr>
+        <w:rPr>
+          <w:rFonts w:ascii="Consolas" w:eastAsia="Times New Roman" w:hAnsi="Consolas" w:cs="Times New Roman"/>
+          <w:b/>
+          <w:bCs/>
+          <w:sz w:val="28"/>
+          <w:szCs w:val="28"/>
+          <w:highlight w:val="red"/>
+          <w:lang w:eastAsia="en-IN" w:bidi="ar-SA"/>
+        </w:rPr>
+      </w:pPr>
+      <w:r>
+        <w:rPr>
+          <w:rFonts w:ascii="Consolas" w:eastAsia="Times New Roman" w:hAnsi="Consolas" w:cs="Times New Roman"/>
+          <w:b/>
+          <w:bCs/>
+          <w:sz w:val="28"/>
+          <w:szCs w:val="28"/>
+          <w:highlight w:val="red"/>
+          <w:lang w:eastAsia="en-IN" w:bidi="ar-SA"/>
+        </w:rPr>
+        <w:lastRenderedPageBreak/>
         <w:t>What is Diffing Algorithm in React ?</w:t>
       </w:r>
     </w:p>
@@ -21764,7 +23932,7 @@
                     </pic:cNvPicPr>
                   </pic:nvPicPr>
                   <pic:blipFill rotWithShape="1">
-                    <a:blip r:embed="rId40">
+                    <a:blip r:embed="rId54">
                       <a:extLst>
                         <a:ext uri="{28A0092B-C50C-407E-A947-70E740481C1C}">
                           <a14:useLocalDpi xmlns:a14="http://schemas.microsoft.com/office/drawing/2010/main" val="0"/>
@@ -21868,7 +24036,7 @@
         </w:rPr>
         <w:t>(</w:t>
       </w:r>
-      <w:hyperlink r:id="rId41" w:history="1">
+      <w:hyperlink r:id="rId55" w:history="1">
         <w:r>
           <w:rPr>
             <w:rStyle w:val="Hyperlink"/>
@@ -21971,7 +24139,6 @@
           <w:highlight w:val="red"/>
           <w:lang w:eastAsia="en-IN" w:bidi="ar-SA"/>
         </w:rPr>
-        <w:lastRenderedPageBreak/>
         <w:t>The Catch</w:t>
       </w:r>
     </w:p>
@@ -22069,6 +24236,7 @@
           <w:rFonts w:ascii="Consolas" w:eastAsia="Times New Roman" w:hAnsi="Consolas" w:cs="Times New Roman"/>
           <w:lang w:eastAsia="en-IN" w:bidi="ar-SA"/>
         </w:rPr>
+        <w:lastRenderedPageBreak/>
         <w:t>Fiber is a new reconciliation algorithm introduced in React 16.0 that aims to improve the performance of React applications by making the reconciliation process more efficient.</w:t>
       </w:r>
     </w:p>
@@ -22340,25 +24508,25 @@
           <w:highlight w:val="red"/>
           <w:lang w:eastAsia="en-IN" w:bidi="ar-SA"/>
         </w:rPr>
+        <w:t>How does Fiber work?</w:t>
+      </w:r>
+    </w:p>
+    <w:p>
+      <w:pPr>
+        <w:rPr>
+          <w:rFonts w:ascii="Consolas" w:eastAsia="Times New Roman" w:hAnsi="Consolas" w:cs="Times New Roman"/>
+          <w:b/>
+          <w:bCs/>
+          <w:lang w:eastAsia="en-IN" w:bidi="ar-SA"/>
+        </w:rPr>
+      </w:pPr>
+      <w:r>
+        <w:rPr>
+          <w:rFonts w:ascii="Consolas" w:eastAsia="Times New Roman" w:hAnsi="Consolas" w:cs="Times New Roman"/>
+          <w:noProof/>
+          <w:lang w:eastAsia="en-IN" w:bidi="ar-SA"/>
+        </w:rPr>
         <w:lastRenderedPageBreak/>
-        <w:t>How does Fiber work?</w:t>
-      </w:r>
-    </w:p>
-    <w:p>
-      <w:pPr>
-        <w:rPr>
-          <w:rFonts w:ascii="Consolas" w:eastAsia="Times New Roman" w:hAnsi="Consolas" w:cs="Times New Roman"/>
-          <w:b/>
-          <w:bCs/>
-          <w:lang w:eastAsia="en-IN" w:bidi="ar-SA"/>
-        </w:rPr>
-      </w:pPr>
-      <w:r>
-        <w:rPr>
-          <w:rFonts w:ascii="Consolas" w:eastAsia="Times New Roman" w:hAnsi="Consolas" w:cs="Times New Roman"/>
-          <w:noProof/>
-          <w:lang w:eastAsia="en-IN" w:bidi="ar-SA"/>
-        </w:rPr>
         <w:drawing>
           <wp:inline distT="0" distB="0" distL="0" distR="0" wp14:anchorId="3652FD5A" wp14:editId="1DE38472">
             <wp:extent cx="7063740" cy="4056133"/>
@@ -22377,7 +24545,7 @@
                     </pic:cNvPicPr>
                   </pic:nvPicPr>
                   <pic:blipFill>
-                    <a:blip r:embed="rId42">
+                    <a:blip r:embed="rId56">
                       <a:extLst>
                         <a:ext uri="{28A0092B-C50C-407E-A947-70E740481C1C}">
                           <a14:useLocalDpi xmlns:a14="http://schemas.microsoft.com/office/drawing/2010/main" val="0"/>
@@ -22437,7 +24605,7 @@
         </w:rPr>
         <w:t xml:space="preserve"> (</w:t>
       </w:r>
-      <w:hyperlink r:id="rId43" w:history="1">
+      <w:hyperlink r:id="rId57" w:history="1">
         <w:r>
           <w:rPr>
             <w:rStyle w:val="Hyperlink"/>
@@ -22552,7 +24720,6 @@
           <w:rFonts w:ascii="Consolas" w:eastAsia="Times New Roman" w:hAnsi="Consolas" w:cs="Times New Roman"/>
           <w:lang w:eastAsia="en-IN" w:bidi="ar-SA"/>
         </w:rPr>
-        <w:lastRenderedPageBreak/>
         <w:t>As it traverses the fiber tree, React can pause the reconciliation process at any point and schedule the remaining work for the next frame. This allows React to prioritize the reconciliation of certain fibers over others and ensure that the UI remains responsive.</w:t>
       </w:r>
     </w:p>
@@ -22718,7 +24885,7 @@
         </w:rPr>
         <w:t>If you’d like to know more about Suspense in React, which is related to the Asynchronous rendering mentioned earlier, I’d recommend checking the article we’ve written </w:t>
       </w:r>
-      <w:hyperlink r:id="rId44" w:tgtFrame="_blank" w:history="1">
+      <w:hyperlink r:id="rId58" w:tgtFrame="_blank" w:history="1">
         <w:r>
           <w:rPr>
             <w:rStyle w:val="Hyperlink"/>
@@ -22845,6 +25012,291 @@
           <w:lang w:eastAsia="en-IN" w:bidi="ar-SA"/>
         </w:rPr>
       </w:pPr>
+    </w:p>
+    <w:p>
+      <w:pPr>
+        <w:rPr>
+          <w:rFonts w:ascii="Consolas" w:eastAsia="Times New Roman" w:hAnsi="Consolas" w:cs="Times New Roman"/>
+          <w:lang w:eastAsia="en-IN" w:bidi="ar-SA"/>
+        </w:rPr>
+      </w:pPr>
+    </w:p>
+    <w:p>
+      <w:pPr>
+        <w:rPr>
+          <w:rFonts w:ascii="Consolas" w:eastAsia="Times New Roman" w:hAnsi="Consolas" w:cs="Times New Roman"/>
+          <w:lang w:eastAsia="en-IN" w:bidi="ar-SA"/>
+        </w:rPr>
+      </w:pPr>
+    </w:p>
+    <w:p>
+      <w:pPr>
+        <w:pBdr>
+          <w:top w:val="single" w:sz="4" w:space="1" w:color="auto"/>
+          <w:left w:val="single" w:sz="4" w:space="4" w:color="auto"/>
+          <w:bottom w:val="single" w:sz="4" w:space="1" w:color="auto"/>
+          <w:right w:val="single" w:sz="4" w:space="4" w:color="auto"/>
+        </w:pBdr>
+        <w:rPr>
+          <w:b/>
+          <w:bCs/>
+          <w:sz w:val="24"/>
+          <w:szCs w:val="24"/>
+        </w:rPr>
+      </w:pPr>
+      <w:r>
+        <w:rPr>
+          <w:b/>
+          <w:bCs/>
+          <w:sz w:val="24"/>
+          <w:szCs w:val="24"/>
+          <w:highlight w:val="cyan"/>
+        </w:rPr>
+        <w:lastRenderedPageBreak/>
+        <w:t>Chapter 05 - Let's get Hooked!</w:t>
+      </w:r>
+      <w:r>
+        <w:rPr>
+          <w:b/>
+          <w:bCs/>
+          <w:sz w:val="24"/>
+          <w:szCs w:val="24"/>
+        </w:rPr>
+        <w:t xml:space="preserve"> </w:t>
+      </w:r>
+    </w:p>
+    <w:p>
+      <w:pPr>
+        <w:pBdr>
+          <w:top w:val="single" w:sz="4" w:space="1" w:color="auto"/>
+          <w:left w:val="single" w:sz="4" w:space="4" w:color="auto"/>
+          <w:bottom w:val="single" w:sz="4" w:space="1" w:color="auto"/>
+          <w:right w:val="single" w:sz="4" w:space="4" w:color="auto"/>
+        </w:pBdr>
+      </w:pPr>
+      <w:r>
+        <w:t xml:space="preserve">Assignment </w:t>
+      </w:r>
+    </w:p>
+    <w:p>
+      <w:pPr>
+        <w:pBdr>
+          <w:top w:val="single" w:sz="4" w:space="1" w:color="auto"/>
+          <w:left w:val="single" w:sz="4" w:space="4" w:color="auto"/>
+          <w:bottom w:val="single" w:sz="4" w:space="1" w:color="auto"/>
+          <w:right w:val="single" w:sz="4" w:space="4" w:color="auto"/>
+        </w:pBdr>
+      </w:pPr>
+      <w:r>
+        <w:t xml:space="preserve">● What is the difference between Named Export, Default export and * as export? </w:t>
+      </w:r>
+    </w:p>
+    <w:p>
+      <w:pPr>
+        <w:pBdr>
+          <w:top w:val="single" w:sz="4" w:space="1" w:color="auto"/>
+          <w:left w:val="single" w:sz="4" w:space="4" w:color="auto"/>
+          <w:bottom w:val="single" w:sz="4" w:space="1" w:color="auto"/>
+          <w:right w:val="single" w:sz="4" w:space="4" w:color="auto"/>
+        </w:pBdr>
+      </w:pPr>
+      <w:r>
+        <w:t xml:space="preserve">● What is the importance of config.js file </w:t>
+      </w:r>
+    </w:p>
+    <w:p>
+      <w:pPr>
+        <w:pBdr>
+          <w:top w:val="single" w:sz="4" w:space="1" w:color="auto"/>
+          <w:left w:val="single" w:sz="4" w:space="4" w:color="auto"/>
+          <w:bottom w:val="single" w:sz="4" w:space="1" w:color="auto"/>
+          <w:right w:val="single" w:sz="4" w:space="4" w:color="auto"/>
+        </w:pBdr>
+      </w:pPr>
+      <w:r>
+        <w:t xml:space="preserve">● What are React Hooks? </w:t>
+      </w:r>
+    </w:p>
+    <w:p>
+      <w:pPr>
+        <w:pBdr>
+          <w:top w:val="single" w:sz="4" w:space="1" w:color="auto"/>
+          <w:left w:val="single" w:sz="4" w:space="4" w:color="auto"/>
+          <w:bottom w:val="single" w:sz="4" w:space="1" w:color="auto"/>
+          <w:right w:val="single" w:sz="4" w:space="4" w:color="auto"/>
+        </w:pBdr>
+      </w:pPr>
+      <w:r>
+        <w:t xml:space="preserve">● Why do we need a useState Hook? </w:t>
+      </w:r>
+    </w:p>
+    <w:p>
+      <w:pPr>
+        <w:pBdr>
+          <w:top w:val="single" w:sz="4" w:space="1" w:color="auto"/>
+          <w:left w:val="single" w:sz="4" w:space="4" w:color="auto"/>
+          <w:bottom w:val="single" w:sz="4" w:space="1" w:color="auto"/>
+          <w:right w:val="single" w:sz="4" w:space="4" w:color="auto"/>
+        </w:pBdr>
+      </w:pPr>
+      <w:r>
+        <w:t xml:space="preserve">Coding Assignment: </w:t>
+      </w:r>
+    </w:p>
+    <w:p>
+      <w:pPr>
+        <w:pBdr>
+          <w:top w:val="single" w:sz="4" w:space="1" w:color="auto"/>
+          <w:left w:val="single" w:sz="4" w:space="4" w:color="auto"/>
+          <w:bottom w:val="single" w:sz="4" w:space="1" w:color="auto"/>
+          <w:right w:val="single" w:sz="4" w:space="4" w:color="auto"/>
+        </w:pBdr>
+      </w:pPr>
+      <w:r>
+        <w:t xml:space="preserve">● Clean up your code </w:t>
+      </w:r>
+    </w:p>
+    <w:p>
+      <w:pPr>
+        <w:pBdr>
+          <w:top w:val="single" w:sz="4" w:space="1" w:color="auto"/>
+          <w:left w:val="single" w:sz="4" w:space="4" w:color="auto"/>
+          <w:bottom w:val="single" w:sz="4" w:space="1" w:color="auto"/>
+          <w:right w:val="single" w:sz="4" w:space="4" w:color="auto"/>
+        </w:pBdr>
+      </w:pPr>
+      <w:r>
+        <w:t xml:space="preserve">● Create a Folder Structure for your app </w:t>
+      </w:r>
+    </w:p>
+    <w:p>
+      <w:pPr>
+        <w:pBdr>
+          <w:top w:val="single" w:sz="4" w:space="1" w:color="auto"/>
+          <w:left w:val="single" w:sz="4" w:space="4" w:color="auto"/>
+          <w:bottom w:val="single" w:sz="4" w:space="1" w:color="auto"/>
+          <w:right w:val="single" w:sz="4" w:space="4" w:color="auto"/>
+        </w:pBdr>
+      </w:pPr>
+      <w:r>
+        <w:t xml:space="preserve">● Make different files for each Components </w:t>
+      </w:r>
+    </w:p>
+    <w:p>
+      <w:pPr>
+        <w:pBdr>
+          <w:top w:val="single" w:sz="4" w:space="1" w:color="auto"/>
+          <w:left w:val="single" w:sz="4" w:space="4" w:color="auto"/>
+          <w:bottom w:val="single" w:sz="4" w:space="1" w:color="auto"/>
+          <w:right w:val="single" w:sz="4" w:space="4" w:color="auto"/>
+        </w:pBdr>
+      </w:pPr>
+      <w:r>
+        <w:t xml:space="preserve">● Create a config file </w:t>
+      </w:r>
+    </w:p>
+    <w:p>
+      <w:pPr>
+        <w:pBdr>
+          <w:top w:val="single" w:sz="4" w:space="1" w:color="auto"/>
+          <w:left w:val="single" w:sz="4" w:space="4" w:color="auto"/>
+          <w:bottom w:val="single" w:sz="4" w:space="1" w:color="auto"/>
+          <w:right w:val="single" w:sz="4" w:space="4" w:color="auto"/>
+        </w:pBdr>
+      </w:pPr>
+      <w:r>
+        <w:t xml:space="preserve">● Use all types of import and export </w:t>
+      </w:r>
+    </w:p>
+    <w:p>
+      <w:pPr>
+        <w:pBdr>
+          <w:top w:val="single" w:sz="4" w:space="1" w:color="auto"/>
+          <w:left w:val="single" w:sz="4" w:space="4" w:color="auto"/>
+          <w:bottom w:val="single" w:sz="4" w:space="1" w:color="auto"/>
+          <w:right w:val="single" w:sz="4" w:space="4" w:color="auto"/>
+        </w:pBdr>
+      </w:pPr>
+      <w:r>
+        <w:t xml:space="preserve">● Create a Search Box in your App </w:t>
+      </w:r>
+    </w:p>
+    <w:p>
+      <w:pPr>
+        <w:pBdr>
+          <w:top w:val="single" w:sz="4" w:space="1" w:color="auto"/>
+          <w:left w:val="single" w:sz="4" w:space="4" w:color="auto"/>
+          <w:bottom w:val="single" w:sz="4" w:space="1" w:color="auto"/>
+          <w:right w:val="single" w:sz="4" w:space="4" w:color="auto"/>
+        </w:pBdr>
+      </w:pPr>
+      <w:r>
+        <w:t xml:space="preserve">● Use useState to create a variable and bind it to the input box </w:t>
+      </w:r>
+    </w:p>
+    <w:p>
+      <w:pPr>
+        <w:pBdr>
+          <w:top w:val="single" w:sz="4" w:space="1" w:color="auto"/>
+          <w:left w:val="single" w:sz="4" w:space="4" w:color="auto"/>
+          <w:bottom w:val="single" w:sz="4" w:space="1" w:color="auto"/>
+          <w:right w:val="single" w:sz="4" w:space="4" w:color="auto"/>
+        </w:pBdr>
+      </w:pPr>
+      <w:r>
+        <w:t xml:space="preserve">● Try to make your search bar work </w:t>
+      </w:r>
+    </w:p>
+    <w:p>
+      <w:pPr>
+        <w:pBdr>
+          <w:top w:val="single" w:sz="4" w:space="1" w:color="auto"/>
+          <w:left w:val="single" w:sz="4" w:space="4" w:color="auto"/>
+          <w:bottom w:val="single" w:sz="4" w:space="1" w:color="auto"/>
+          <w:right w:val="single" w:sz="4" w:space="4" w:color="auto"/>
+        </w:pBdr>
+      </w:pPr>
+    </w:p>
+    <w:p>
+      <w:pPr>
+        <w:pBdr>
+          <w:top w:val="single" w:sz="4" w:space="1" w:color="auto"/>
+          <w:left w:val="single" w:sz="4" w:space="4" w:color="auto"/>
+          <w:bottom w:val="single" w:sz="4" w:space="1" w:color="auto"/>
+          <w:right w:val="single" w:sz="4" w:space="4" w:color="auto"/>
+        </w:pBdr>
+      </w:pPr>
+      <w:r>
+        <w:t xml:space="preserve">References </w:t>
+      </w:r>
+    </w:p>
+    <w:p>
+      <w:pPr>
+        <w:pBdr>
+          <w:top w:val="single" w:sz="4" w:space="1" w:color="auto"/>
+          <w:left w:val="single" w:sz="4" w:space="4" w:color="auto"/>
+          <w:bottom w:val="single" w:sz="4" w:space="1" w:color="auto"/>
+          <w:right w:val="single" w:sz="4" w:space="4" w:color="auto"/>
+        </w:pBdr>
+        <w:rPr>
+          <w:rFonts w:ascii="Consolas" w:eastAsia="Times New Roman" w:hAnsi="Consolas" w:cs="Times New Roman"/>
+          <w:lang w:eastAsia="en-IN" w:bidi="ar-SA"/>
+        </w:rPr>
+      </w:pPr>
+      <w:r>
+        <w:t xml:space="preserve">● Code Link - </w:t>
+      </w:r>
+      <w:hyperlink r:id="rId59" w:history="1">
+        <w:r>
+          <w:rPr>
+            <w:rStyle w:val="Hyperlink"/>
+          </w:rPr>
+          <w:t>https://bitbucket.org/namastedev/namaste-react-live/src/master/</w:t>
+        </w:r>
+      </w:hyperlink>
+      <w:r>
+        <w:t xml:space="preserve"> </w:t>
+      </w:r>
     </w:p>
     <w:sectPr>
       <w:pgSz w:w="16838" w:h="11906" w:orient="landscape"/>
@@ -24122,6 +26574,7 @@
   <w:style w:type="character" w:default="1" w:styleId="DefaultParagraphFont">
     <w:name w:val="Default Paragraph Font"/>
     <w:uiPriority w:val="1"/>
+    <w:semiHidden/>
     <w:unhideWhenUsed/>
   </w:style>
   <w:style w:type="table" w:default="1" w:styleId="TableNormal">

</xml_diff>

<commit_message>
Assignment 1 collected info + started Episode 6
</commit_message>
<xml_diff>
--- a/Notes-and-Links.docx
+++ b/Notes-and-Links.docx
@@ -985,7 +985,16 @@
         </w:numPr>
       </w:pPr>
       <w:r>
-        <w:t xml:space="preserve">Browser has Javascript Engine that exectute this JavaScript </w:t>
+        <w:t>Browser has Javascript Engine that exectute this JavaScript</w:t>
+      </w:r>
+      <w:r>
+        <w:t>.</w:t>
+      </w:r>
+      <w:r>
+        <w:t xml:space="preserve"> </w:t>
+      </w:r>
+      <w:r>
+        <w:t>Browser can understand Because of JS Engine.</w:t>
       </w:r>
     </w:p>
     <w:p>
@@ -997,7 +1006,13 @@
         </w:numPr>
       </w:pPr>
       <w:r>
-        <w:t>But Browser Don’t Understand React so first we need to get react into our project</w:t>
+        <w:t>But Browser Don’t Understand React</w:t>
+      </w:r>
+      <w:r>
+        <w:t>,</w:t>
+      </w:r>
+      <w:r>
+        <w:t xml:space="preserve"> so first we need to get react into our project</w:t>
       </w:r>
     </w:p>
     <w:p>
@@ -1421,7 +1436,29 @@
           <w:lang w:eastAsia="en-IN" w:bidi="ar-SA"/>
           <w14:ligatures w14:val="none"/>
         </w:rPr>
-        <w:t xml:space="preserve">fetch from CDN is costly Operation, it will make a network call to unpkg.com and it will get react from unpkg.com  </w:t>
+        <w:t>fetch</w:t>
+      </w:r>
+      <w:r>
+        <w:rPr>
+          <w:rFonts w:ascii="Consolas" w:eastAsia="Times New Roman" w:hAnsi="Consolas" w:cs="Times New Roman"/>
+          <w:kern w:val="0"/>
+          <w:sz w:val="21"/>
+          <w:szCs w:val="21"/>
+          <w:lang w:eastAsia="en-IN" w:bidi="ar-SA"/>
+          <w14:ligatures w14:val="none"/>
+        </w:rPr>
+        <w:t>ing</w:t>
+      </w:r>
+      <w:r>
+        <w:rPr>
+          <w:rFonts w:ascii="Consolas" w:eastAsia="Times New Roman" w:hAnsi="Consolas" w:cs="Times New Roman"/>
+          <w:kern w:val="0"/>
+          <w:sz w:val="21"/>
+          <w:szCs w:val="21"/>
+          <w:lang w:eastAsia="en-IN" w:bidi="ar-SA"/>
+          <w14:ligatures w14:val="none"/>
+        </w:rPr>
+        <w:t xml:space="preserve"> from CDN is costly Operation, it will make a network call to unpkg.com and it will get react from unpkg.com  </w:t>
       </w:r>
     </w:p>
     <w:p>
@@ -1531,13 +1568,436 @@
           <w:rPr>
             <w:rStyle w:val="Hyperlink"/>
           </w:rPr>
-          <w:t>https://developer.mozilla.org/en-US/docs/Web/HTTP/CORS</w:t>
+          <w:t>https://developer.mozilla.org/en-US/docs/Web/H</w:t>
+        </w:r>
+        <w:r>
+          <w:rPr>
+            <w:rStyle w:val="Hyperlink"/>
+          </w:rPr>
+          <w:t>T</w:t>
+        </w:r>
+        <w:r>
+          <w:rPr>
+            <w:rStyle w:val="Hyperlink"/>
+          </w:rPr>
+          <w:t>TP/CORS</w:t>
         </w:r>
       </w:hyperlink>
       <w:r>
         <w:t xml:space="preserve"> </w:t>
       </w:r>
     </w:p>
+    <w:p>
+      <w:pPr>
+        <w:pStyle w:val="ListParagraph"/>
+        <w:numPr>
+          <w:ilvl w:val="0"/>
+          <w:numId w:val="3"/>
+        </w:numPr>
+      </w:pPr>
+      <w:r>
+        <w:t xml:space="preserve">CORS and CORS Headers : </w:t>
+      </w:r>
+      <w:hyperlink r:id="rId6" w:history="1">
+        <w:r>
+          <w:rPr>
+            <w:rStyle w:val="Hyperlink"/>
+          </w:rPr>
+          <w:t>https://developer.mozilla.org/en-US/docs/Glossary/CORS</w:t>
+        </w:r>
+      </w:hyperlink>
+      <w:r>
+        <w:t xml:space="preserve"> </w:t>
+      </w:r>
+    </w:p>
+    <w:p>
+      <w:pPr>
+        <w:pStyle w:val="ListParagraph"/>
+        <w:numPr>
+          <w:ilvl w:val="0"/>
+          <w:numId w:val="4"/>
+        </w:numPr>
+      </w:pPr>
+      <w:r>
+        <w:t>CORS is a mechanism which uses additional HTTP Headers to tell the browser whether a specific web app can share resource with another web app</w:t>
+      </w:r>
+    </w:p>
+    <w:p>
+      <w:pPr>
+        <w:pStyle w:val="ListParagraph"/>
+        <w:numPr>
+          <w:ilvl w:val="0"/>
+          <w:numId w:val="4"/>
+        </w:numPr>
+      </w:pPr>
+      <w:r>
+        <w:t xml:space="preserve">But but but the major important point to note over here is that both the web apps should have different origin. </w:t>
+      </w:r>
+    </w:p>
+    <w:p>
+      <w:pPr>
+        <w:pStyle w:val="ListParagraph"/>
+        <w:numPr>
+          <w:ilvl w:val="0"/>
+          <w:numId w:val="4"/>
+        </w:numPr>
+      </w:pPr>
+      <w:r>
+        <w:t>So suppose if they have same origin then they can share resources very easily but if they don’t have the same origin then they need to follow the CORS mechanism</w:t>
+      </w:r>
+      <w:r>
+        <w:t>.</w:t>
+      </w:r>
+    </w:p>
+    <w:p>
+      <w:pPr>
+        <w:pStyle w:val="ListParagraph"/>
+        <w:numPr>
+          <w:ilvl w:val="0"/>
+          <w:numId w:val="4"/>
+        </w:numPr>
+      </w:pPr>
+      <w:r>
+        <w:drawing>
+          <wp:anchor distT="0" distB="0" distL="114300" distR="114300" simplePos="0" relativeHeight="251659264" behindDoc="0" locked="0" layoutInCell="1" allowOverlap="1" wp14:anchorId="7E2AC5E5" wp14:editId="6203F68E">
+            <wp:simplePos x="0" y="0"/>
+            <wp:positionH relativeFrom="column">
+              <wp:posOffset>3124200</wp:posOffset>
+            </wp:positionH>
+            <wp:positionV relativeFrom="paragraph">
+              <wp:posOffset>186055</wp:posOffset>
+            </wp:positionV>
+            <wp:extent cx="3162300" cy="2009831"/>
+            <wp:effectExtent l="0" t="0" r="0" b="9525"/>
+            <wp:wrapTopAndBottom/>
+            <wp:docPr id="592684116" name="Picture 1"/>
+            <wp:cNvGraphicFramePr>
+              <a:graphicFrameLocks xmlns:a="http://schemas.openxmlformats.org/drawingml/2006/main" noChangeAspect="1"/>
+            </wp:cNvGraphicFramePr>
+            <a:graphic xmlns:a="http://schemas.openxmlformats.org/drawingml/2006/main">
+              <a:graphicData uri="http://schemas.openxmlformats.org/drawingml/2006/picture">
+                <pic:pic xmlns:pic="http://schemas.openxmlformats.org/drawingml/2006/picture">
+                  <pic:nvPicPr>
+                    <pic:cNvPr id="592684116" name=""/>
+                    <pic:cNvPicPr/>
+                  </pic:nvPicPr>
+                  <pic:blipFill>
+                    <a:blip r:embed="rId7" cstate="print">
+                      <a:extLst>
+                        <a:ext uri="{28A0092B-C50C-407E-A947-70E740481C1C}">
+                          <a14:useLocalDpi xmlns:a14="http://schemas.microsoft.com/office/drawing/2010/main" val="0"/>
+                        </a:ext>
+                      </a:extLst>
+                    </a:blip>
+                    <a:stretch>
+                      <a:fillRect/>
+                    </a:stretch>
+                  </pic:blipFill>
+                  <pic:spPr>
+                    <a:xfrm>
+                      <a:off x="0" y="0"/>
+                      <a:ext cx="3162300" cy="2009831"/>
+                    </a:xfrm>
+                    <a:prstGeom prst="rect">
+                      <a:avLst/>
+                    </a:prstGeom>
+                  </pic:spPr>
+                </pic:pic>
+              </a:graphicData>
+            </a:graphic>
+          </wp:anchor>
+        </w:drawing>
+      </w:r>
+      <w:r>
+        <w:t>Longback when the CORS was not standardized browser never allowed web applications to share resources between different origins.</w:t>
+      </w:r>
+    </w:p>
+    <w:p>
+      <w:pPr>
+        <w:pStyle w:val="ListParagraph"/>
+        <w:numPr>
+          <w:ilvl w:val="0"/>
+          <w:numId w:val="4"/>
+        </w:numPr>
+      </w:pPr>
+      <w:r>
+        <w:t>How the resource sharing between two web applications work, suppose we have two apps on different domain/origin</w:t>
+      </w:r>
+    </w:p>
+    <w:p>
+      <w:pPr>
+        <w:pStyle w:val="ListParagraph"/>
+        <w:numPr>
+          <w:ilvl w:val="0"/>
+          <w:numId w:val="4"/>
+        </w:numPr>
+      </w:pPr>
+      <w:r>
+        <w:t>Now they want to share resources</w:t>
+      </w:r>
+      <w:r>
+        <w:t>, So Basically a CORS preflight mechanism is followed. So what do I mean by CORS pre-flight is?</w:t>
+      </w:r>
+    </w:p>
+    <w:p>
+      <w:pPr>
+        <w:pStyle w:val="ListParagraph"/>
+        <w:numPr>
+          <w:ilvl w:val="0"/>
+          <w:numId w:val="4"/>
+        </w:numPr>
+      </w:pPr>
+      <w:r>
+        <w:drawing>
+          <wp:anchor distT="0" distB="0" distL="114300" distR="114300" simplePos="0" relativeHeight="251660288" behindDoc="0" locked="0" layoutInCell="1" allowOverlap="1" wp14:anchorId="7F28EE94" wp14:editId="594FC1FC">
+            <wp:simplePos x="0" y="0"/>
+            <wp:positionH relativeFrom="column">
+              <wp:posOffset>3215640</wp:posOffset>
+            </wp:positionH>
+            <wp:positionV relativeFrom="paragraph">
+              <wp:posOffset>286385</wp:posOffset>
+            </wp:positionV>
+            <wp:extent cx="2612390" cy="1981200"/>
+            <wp:effectExtent l="0" t="0" r="0" b="0"/>
+            <wp:wrapTopAndBottom/>
+            <wp:docPr id="1080699631" name="Picture 1"/>
+            <wp:cNvGraphicFramePr>
+              <a:graphicFrameLocks xmlns:a="http://schemas.openxmlformats.org/drawingml/2006/main" noChangeAspect="1"/>
+            </wp:cNvGraphicFramePr>
+            <a:graphic xmlns:a="http://schemas.openxmlformats.org/drawingml/2006/main">
+              <a:graphicData uri="http://schemas.openxmlformats.org/drawingml/2006/picture">
+                <pic:pic xmlns:pic="http://schemas.openxmlformats.org/drawingml/2006/picture">
+                  <pic:nvPicPr>
+                    <pic:cNvPr id="1080699631" name=""/>
+                    <pic:cNvPicPr/>
+                  </pic:nvPicPr>
+                  <pic:blipFill>
+                    <a:blip r:embed="rId8" cstate="print">
+                      <a:extLst>
+                        <a:ext uri="{28A0092B-C50C-407E-A947-70E740481C1C}">
+                          <a14:useLocalDpi xmlns:a14="http://schemas.microsoft.com/office/drawing/2010/main" val="0"/>
+                        </a:ext>
+                      </a:extLst>
+                    </a:blip>
+                    <a:stretch>
+                      <a:fillRect/>
+                    </a:stretch>
+                  </pic:blipFill>
+                  <pic:spPr>
+                    <a:xfrm>
+                      <a:off x="0" y="0"/>
+                      <a:ext cx="2612390" cy="1981200"/>
+                    </a:xfrm>
+                    <a:prstGeom prst="rect">
+                      <a:avLst/>
+                    </a:prstGeom>
+                  </pic:spPr>
+                </pic:pic>
+              </a:graphicData>
+            </a:graphic>
+            <wp14:sizeRelH relativeFrom="margin">
+              <wp14:pctWidth>0</wp14:pctWidth>
+            </wp14:sizeRelH>
+            <wp14:sizeRelV relativeFrom="margin">
+              <wp14:pctHeight>0</wp14:pctHeight>
+            </wp14:sizeRelV>
+          </wp:anchor>
+        </w:drawing>
+      </w:r>
+      <w:r>
+        <w:t>A pre-flight option call is made before the actual API call made</w:t>
+      </w:r>
+    </w:p>
+    <w:p/>
+    <w:p>
+      <w:pPr>
+        <w:pStyle w:val="ListParagraph"/>
+        <w:numPr>
+          <w:ilvl w:val="0"/>
+          <w:numId w:val="4"/>
+        </w:numPr>
+      </w:pPr>
+      <w:r>
+        <w:lastRenderedPageBreak/>
+        <w:t xml:space="preserve">So suppose this </w:t>
+      </w:r>
+      <w:r>
+        <w:rPr>
+          <w:b/>
+          <w:bCs/>
+        </w:rPr>
+        <w:t xml:space="preserve">A </w:t>
+      </w:r>
+      <w:r>
+        <w:t xml:space="preserve">wants to make a post call to </w:t>
+      </w:r>
+      <w:r>
+        <w:rPr>
+          <w:b/>
+        </w:rPr>
+        <w:t xml:space="preserve">B, </w:t>
+      </w:r>
+      <w:r>
+        <w:rPr>
+          <w:bCs/>
+        </w:rPr>
+        <w:t xml:space="preserve">so what will happen? First is a pre-flight call will be made and the CORS uses additional HTTP headers to verify this request first so suppose </w:t>
+      </w:r>
+      <w:r>
+        <w:rPr>
+          <w:b/>
+        </w:rPr>
+        <w:t xml:space="preserve">A </w:t>
+      </w:r>
+      <w:r>
+        <w:rPr>
+          <w:bCs/>
+        </w:rPr>
+        <w:t xml:space="preserve">wants to make a actual post call so browser itself will make a pre-flight call first which is also called as an </w:t>
+      </w:r>
+      <w:r>
+        <w:rPr>
+          <w:b/>
+        </w:rPr>
+        <w:t xml:space="preserve">options call </w:t>
+      </w:r>
+      <w:r>
+        <w:rPr>
+          <w:bCs/>
+        </w:rPr>
+        <w:t xml:space="preserve">and then that’s our work which is </w:t>
+      </w:r>
+      <w:r>
+        <w:rPr>
+          <w:b/>
+        </w:rPr>
+        <w:t xml:space="preserve">B </w:t>
+      </w:r>
+      <w:r>
+        <w:rPr>
+          <w:bCs/>
+        </w:rPr>
+        <w:t>over here</w:t>
+      </w:r>
+      <w:r>
+        <w:rPr>
+          <w:bCs/>
+        </w:rPr>
+        <w:t xml:space="preserve"> takes their responsibility of verifying whether this call is valid or not. </w:t>
+      </w:r>
+    </w:p>
+    <w:p>
+      <w:pPr>
+        <w:pStyle w:val="ListParagraph"/>
+        <w:numPr>
+          <w:ilvl w:val="0"/>
+          <w:numId w:val="4"/>
+        </w:numPr>
+      </w:pPr>
+      <w:r>
+        <w:rPr>
+          <w:bCs/>
+        </w:rPr>
+        <w:t>So if this call is valid</w:t>
+      </w:r>
+      <w:r>
+        <w:rPr>
+          <w:bCs/>
+        </w:rPr>
+        <w:t xml:space="preserve"> then </w:t>
+      </w:r>
+      <w:r>
+        <w:rPr>
+          <w:b/>
+        </w:rPr>
+        <w:t xml:space="preserve">B </w:t>
+      </w:r>
+      <w:r>
+        <w:rPr>
+          <w:bCs/>
+        </w:rPr>
+        <w:t>will set some additional HTTP headers which will let the client</w:t>
+      </w:r>
+      <w:r>
+        <w:rPr>
+          <w:bCs/>
+        </w:rPr>
+        <w:t xml:space="preserve"> know or the browser know that okay this is safe. And then the actual post call or actual call is made</w:t>
+      </w:r>
+    </w:p>
+    <w:p>
+      <w:pPr>
+        <w:pStyle w:val="ListParagraph"/>
+        <w:numPr>
+          <w:ilvl w:val="0"/>
+          <w:numId w:val="4"/>
+        </w:numPr>
+      </w:pPr>
+      <w:r>
+        <w:drawing>
+          <wp:anchor distT="0" distB="0" distL="114300" distR="114300" simplePos="0" relativeHeight="251661312" behindDoc="0" locked="0" layoutInCell="1" allowOverlap="1" wp14:anchorId="6A28D321" wp14:editId="4E5AC2E9">
+            <wp:simplePos x="0" y="0"/>
+            <wp:positionH relativeFrom="margin">
+              <wp:posOffset>1524000</wp:posOffset>
+            </wp:positionH>
+            <wp:positionV relativeFrom="paragraph">
+              <wp:posOffset>249555</wp:posOffset>
+            </wp:positionV>
+            <wp:extent cx="5341620" cy="2305050"/>
+            <wp:effectExtent l="0" t="0" r="0" b="0"/>
+            <wp:wrapTopAndBottom/>
+            <wp:docPr id="1194938376" name="Picture 1"/>
+            <wp:cNvGraphicFramePr>
+              <a:graphicFrameLocks xmlns:a="http://schemas.openxmlformats.org/drawingml/2006/main" noChangeAspect="1"/>
+            </wp:cNvGraphicFramePr>
+            <a:graphic xmlns:a="http://schemas.openxmlformats.org/drawingml/2006/main">
+              <a:graphicData uri="http://schemas.openxmlformats.org/drawingml/2006/picture">
+                <pic:pic xmlns:pic="http://schemas.openxmlformats.org/drawingml/2006/picture">
+                  <pic:nvPicPr>
+                    <pic:cNvPr id="1194938376" name=""/>
+                    <pic:cNvPicPr/>
+                  </pic:nvPicPr>
+                  <pic:blipFill>
+                    <a:blip r:embed="rId9" cstate="print">
+                      <a:extLst>
+                        <a:ext uri="{28A0092B-C50C-407E-A947-70E740481C1C}">
+                          <a14:useLocalDpi xmlns:a14="http://schemas.microsoft.com/office/drawing/2010/main" val="0"/>
+                        </a:ext>
+                      </a:extLst>
+                    </a:blip>
+                    <a:stretch>
+                      <a:fillRect/>
+                    </a:stretch>
+                  </pic:blipFill>
+                  <pic:spPr>
+                    <a:xfrm>
+                      <a:off x="0" y="0"/>
+                      <a:ext cx="5341620" cy="2305050"/>
+                    </a:xfrm>
+                    <a:prstGeom prst="rect">
+                      <a:avLst/>
+                    </a:prstGeom>
+                  </pic:spPr>
+                </pic:pic>
+              </a:graphicData>
+            </a:graphic>
+            <wp14:sizeRelH relativeFrom="margin">
+              <wp14:pctWidth>0</wp14:pctWidth>
+            </wp14:sizeRelH>
+            <wp14:sizeRelV relativeFrom="margin">
+              <wp14:pctHeight>0</wp14:pctHeight>
+            </wp14:sizeRelV>
+          </wp:anchor>
+        </w:drawing>
+      </w:r>
+      <w:r>
+        <w:rPr>
+          <w:bCs/>
+        </w:rPr>
+        <w:t>List of Browsers which are supporting CORS mechanism and almost all are their so there shouldn’t be an issue</w:t>
+      </w:r>
+    </w:p>
+    <w:p/>
     <w:p/>
     <w:p>
       <w:pPr>
@@ -3347,7 +3807,31 @@
           <w:lang w:eastAsia="en-IN" w:bidi="ar-SA"/>
           <w14:ligatures w14:val="none"/>
         </w:rPr>
-        <w:t>NPM is not Node package Manager</w:t>
+        <w:t xml:space="preserve">NPM is not Node </w:t>
+      </w:r>
+      <w:r>
+        <w:rPr>
+          <w:rFonts w:ascii="Consolas" w:eastAsia="Times New Roman" w:hAnsi="Consolas" w:cs="Times New Roman"/>
+          <w:color w:val="000000" w:themeColor="text1"/>
+          <w:kern w:val="0"/>
+          <w:sz w:val="21"/>
+          <w:szCs w:val="21"/>
+          <w:lang w:eastAsia="en-IN" w:bidi="ar-SA"/>
+          <w14:ligatures w14:val="none"/>
+        </w:rPr>
+        <w:t>P</w:t>
+      </w:r>
+      <w:r>
+        <w:rPr>
+          <w:rFonts w:ascii="Consolas" w:eastAsia="Times New Roman" w:hAnsi="Consolas" w:cs="Times New Roman"/>
+          <w:color w:val="000000" w:themeColor="text1"/>
+          <w:kern w:val="0"/>
+          <w:sz w:val="21"/>
+          <w:szCs w:val="21"/>
+          <w:lang w:eastAsia="en-IN" w:bidi="ar-SA"/>
+          <w14:ligatures w14:val="none"/>
+        </w:rPr>
+        <w:t>ackage Manager</w:t>
       </w:r>
       <w:r>
         <w:rPr>
@@ -3449,7 +3933,6 @@
           <w:szCs w:val="28"/>
           <w:highlight w:val="cyan"/>
         </w:rPr>
-        <w:lastRenderedPageBreak/>
         <w:t>Chapter 01 - Inception</w:t>
       </w:r>
       <w:r>
@@ -3490,7 +3973,7 @@
         </w:rPr>
         <w:t>(</w:t>
       </w:r>
-      <w:hyperlink r:id="rId6" w:history="1">
+      <w:hyperlink r:id="rId10" w:history="1">
         <w:r>
           <w:rPr>
             <w:rStyle w:val="Hyperlink"/>
@@ -3551,6 +4034,30 @@
         </w:rPr>
         <w:t xml:space="preserve">● What is Emmet? </w:t>
       </w:r>
+      <w:r>
+        <w:rPr>
+          <w:sz w:val="20"/>
+          <w:szCs w:val="20"/>
+        </w:rPr>
+        <w:t xml:space="preserve">=&gt; </w:t>
+      </w:r>
+      <w:hyperlink r:id="rId11" w:history="1">
+        <w:r>
+          <w:rPr>
+            <w:rStyle w:val="Hyperlink"/>
+            <w:sz w:val="20"/>
+            <w:szCs w:val="20"/>
+          </w:rPr>
+          <w:t>https://www.bugpilot.com/guides/en/type-html-faster-in-react-with-emmet-and-vs-code-1893</w:t>
+        </w:r>
+      </w:hyperlink>
+      <w:r>
+        <w:rPr>
+          <w:sz w:val="20"/>
+          <w:szCs w:val="20"/>
+        </w:rPr>
+        <w:t xml:space="preserve"> </w:t>
+      </w:r>
     </w:p>
     <w:p>
       <w:pPr>
@@ -3573,6 +4080,30 @@
         </w:rPr>
         <w:t xml:space="preserve">● Difference between a Library and Framework? </w:t>
       </w:r>
+      <w:r>
+        <w:rPr>
+          <w:sz w:val="20"/>
+          <w:szCs w:val="20"/>
+        </w:rPr>
+        <w:t xml:space="preserve"> =&gt; </w:t>
+      </w:r>
+      <w:hyperlink r:id="rId12" w:history="1">
+        <w:r>
+          <w:rPr>
+            <w:rStyle w:val="Hyperlink"/>
+            <w:sz w:val="20"/>
+            <w:szCs w:val="20"/>
+          </w:rPr>
+          <w:t>https://www.interviewbit.com/blog/framework-vs-library/</w:t>
+        </w:r>
+      </w:hyperlink>
+      <w:r>
+        <w:rPr>
+          <w:sz w:val="20"/>
+          <w:szCs w:val="20"/>
+        </w:rPr>
+        <w:t xml:space="preserve"> </w:t>
+      </w:r>
     </w:p>
     <w:p>
       <w:pPr>
@@ -3595,6 +4126,30 @@
         </w:rPr>
         <w:t xml:space="preserve">● What is CDN? Why do we use it? </w:t>
       </w:r>
+      <w:r>
+        <w:rPr>
+          <w:sz w:val="20"/>
+          <w:szCs w:val="20"/>
+        </w:rPr>
+        <w:t xml:space="preserve"> =&gt; </w:t>
+      </w:r>
+      <w:hyperlink r:id="rId13" w:history="1">
+        <w:r>
+          <w:rPr>
+            <w:rStyle w:val="Hyperlink"/>
+            <w:sz w:val="20"/>
+            <w:szCs w:val="20"/>
+          </w:rPr>
+          <w:t>https://www.cloudflare.com/learning/cdn/what-is-a-cdn/</w:t>
+        </w:r>
+      </w:hyperlink>
+      <w:r>
+        <w:rPr>
+          <w:sz w:val="20"/>
+          <w:szCs w:val="20"/>
+        </w:rPr>
+        <w:t xml:space="preserve"> </w:t>
+      </w:r>
     </w:p>
     <w:p>
       <w:pPr>
@@ -3617,6 +4172,37 @@
         </w:rPr>
         <w:t xml:space="preserve">● Why is React known as React? </w:t>
       </w:r>
+      <w:r>
+        <w:rPr>
+          <w:sz w:val="20"/>
+          <w:szCs w:val="20"/>
+        </w:rPr>
+        <w:t>=&gt;</w:t>
+      </w:r>
+      <w:r>
+        <w:rPr>
+          <w:sz w:val="20"/>
+          <w:szCs w:val="20"/>
+        </w:rPr>
+        <w:t xml:space="preserve"> </w:t>
+      </w:r>
+      <w:hyperlink r:id="rId14" w:history="1">
+        <w:r>
+          <w:rPr>
+            <w:rStyle w:val="Hyperlink"/>
+            <w:sz w:val="20"/>
+            <w:szCs w:val="20"/>
+          </w:rPr>
+          <w:t>https://www.linkedin.com/pulse/why-react-called-muhammad-irfan-wfrwc/</w:t>
+        </w:r>
+      </w:hyperlink>
+      <w:r>
+        <w:rPr>
+          <w:sz w:val="20"/>
+          <w:szCs w:val="20"/>
+        </w:rPr>
+        <w:t xml:space="preserve"> </w:t>
+      </w:r>
     </w:p>
     <w:p>
       <w:pPr>
@@ -3639,6 +4225,30 @@
         </w:rPr>
         <w:t xml:space="preserve">● What is crossorigin in script tag? </w:t>
       </w:r>
+      <w:r>
+        <w:rPr>
+          <w:sz w:val="20"/>
+          <w:szCs w:val="20"/>
+        </w:rPr>
+        <w:t xml:space="preserve"> =&gt; </w:t>
+      </w:r>
+      <w:hyperlink r:id="rId15" w:history="1">
+        <w:r>
+          <w:rPr>
+            <w:rStyle w:val="Hyperlink"/>
+            <w:sz w:val="20"/>
+            <w:szCs w:val="20"/>
+          </w:rPr>
+          <w:t>https://developer.mozilla.org/en-US/docs/Web/HTML/Attributes/crossorigin</w:t>
+        </w:r>
+      </w:hyperlink>
+      <w:r>
+        <w:rPr>
+          <w:sz w:val="20"/>
+          <w:szCs w:val="20"/>
+        </w:rPr>
+        <w:t xml:space="preserve"> </w:t>
+      </w:r>
     </w:p>
     <w:p>
       <w:pPr>
@@ -3661,6 +4271,30 @@
         </w:rPr>
         <w:t xml:space="preserve">● What is diference between React and ReactDOM </w:t>
       </w:r>
+      <w:r>
+        <w:rPr>
+          <w:sz w:val="20"/>
+          <w:szCs w:val="20"/>
+        </w:rPr>
+        <w:t xml:space="preserve">=&gt; </w:t>
+      </w:r>
+      <w:hyperlink r:id="rId16" w:history="1">
+        <w:r>
+          <w:rPr>
+            <w:rStyle w:val="Hyperlink"/>
+            <w:sz w:val="20"/>
+            <w:szCs w:val="20"/>
+          </w:rPr>
+          <w:t>https://stackoverflow.com/questions/34114350/react-vs-reactdom</w:t>
+        </w:r>
+      </w:hyperlink>
+      <w:r>
+        <w:rPr>
+          <w:sz w:val="20"/>
+          <w:szCs w:val="20"/>
+        </w:rPr>
+        <w:t xml:space="preserve"> </w:t>
+      </w:r>
     </w:p>
     <w:p>
       <w:pPr>
@@ -3683,6 +4317,37 @@
         </w:rPr>
         <w:t xml:space="preserve">● What is difference between react.development.js and react.production.js files via CDN? </w:t>
       </w:r>
+      <w:r>
+        <w:rPr>
+          <w:sz w:val="20"/>
+          <w:szCs w:val="20"/>
+        </w:rPr>
+        <w:t xml:space="preserve">=&gt; </w:t>
+      </w:r>
+      <w:hyperlink r:id="rId17" w:history="1">
+        <w:r>
+          <w:rPr>
+            <w:rStyle w:val="Hyperlink"/>
+            <w:sz w:val="20"/>
+            <w:szCs w:val="20"/>
+          </w:rPr>
+          <w:t>https://stackoverflow.com/questions/75791204/the-difference-between-react-development-js-and-react-production-js-files-via-cd#:~:text=In%20production%20mode%2C%20compression%20and,when%20compared%20to%20development%20mode</w:t>
+        </w:r>
+      </w:hyperlink>
+      <w:r>
+        <w:rPr>
+          <w:sz w:val="20"/>
+          <w:szCs w:val="20"/>
+        </w:rPr>
+        <w:t>.</w:t>
+      </w:r>
+      <w:r>
+        <w:rPr>
+          <w:sz w:val="20"/>
+          <w:szCs w:val="20"/>
+        </w:rPr>
+        <w:t xml:space="preserve"> </w:t>
+      </w:r>
     </w:p>
     <w:p>
       <w:pPr>
@@ -3705,64 +4370,36 @@
         </w:rPr>
         <w:t>● What is async and defer? - see my Youtube video ;)</w:t>
       </w:r>
-    </w:p>
-    <w:p>
-      <w:pPr>
-        <w:pBdr>
-          <w:top w:val="single" w:sz="4" w:space="1" w:color="auto"/>
-          <w:left w:val="single" w:sz="4" w:space="4" w:color="auto"/>
-          <w:bottom w:val="single" w:sz="4" w:space="0" w:color="auto"/>
-          <w:right w:val="single" w:sz="4" w:space="4" w:color="auto"/>
-        </w:pBdr>
-        <w:spacing w:line="240" w:lineRule="auto"/>
+      <w:r>
         <w:rPr>
           <w:sz w:val="20"/>
           <w:szCs w:val="20"/>
         </w:rPr>
-      </w:pPr>
-    </w:p>
-    <w:p>
-      <w:pPr>
-        <w:pBdr>
-          <w:top w:val="single" w:sz="4" w:space="1" w:color="auto"/>
-          <w:left w:val="single" w:sz="4" w:space="4" w:color="auto"/>
-          <w:bottom w:val="single" w:sz="4" w:space="0" w:color="auto"/>
-          <w:right w:val="single" w:sz="4" w:space="4" w:color="auto"/>
-        </w:pBdr>
-        <w:spacing w:line="240" w:lineRule="auto"/>
+        <w:t xml:space="preserve"> =&gt; </w:t>
+      </w:r>
+      <w:hyperlink r:id="rId18" w:history="1">
+        <w:r>
+          <w:rPr>
+            <w:rStyle w:val="Hyperlink"/>
+            <w:sz w:val="20"/>
+            <w:szCs w:val="20"/>
+          </w:rPr>
+          <w:t>https://www.youtube.com/watch?v=IrHmpdORLu8&amp;t=4s&amp;ab_channel=AkshaySaini</w:t>
+        </w:r>
+      </w:hyperlink>
+      <w:r>
         <w:rPr>
           <w:sz w:val="20"/>
           <w:szCs w:val="20"/>
         </w:rPr>
-      </w:pPr>
+        <w:t xml:space="preserve"> </w:t>
+      </w:r>
       <w:r>
         <w:rPr>
           <w:sz w:val="20"/>
           <w:szCs w:val="20"/>
         </w:rPr>
-        <w:t xml:space="preserve"> Coding – </w:t>
-      </w:r>
-    </w:p>
-    <w:p>
-      <w:pPr>
-        <w:pBdr>
-          <w:top w:val="single" w:sz="4" w:space="1" w:color="auto"/>
-          <w:left w:val="single" w:sz="4" w:space="4" w:color="auto"/>
-          <w:bottom w:val="single" w:sz="4" w:space="0" w:color="auto"/>
-          <w:right w:val="single" w:sz="4" w:space="4" w:color="auto"/>
-        </w:pBdr>
-        <w:spacing w:line="240" w:lineRule="auto"/>
-        <w:rPr>
-          <w:sz w:val="20"/>
-          <w:szCs w:val="20"/>
-        </w:rPr>
-      </w:pPr>
-      <w:r>
-        <w:rPr>
-          <w:sz w:val="20"/>
-          <w:szCs w:val="20"/>
-        </w:rPr>
-        <w:t xml:space="preserve">● Set up all the tools in your laptop </w:t>
+        <w:t xml:space="preserve"> </w:t>
       </w:r>
     </w:p>
     <w:p>
@@ -3785,7 +4422,84 @@
           <w:sz w:val="20"/>
           <w:szCs w:val="20"/>
         </w:rPr>
-        <w:t xml:space="preserve">○ VS Code </w:t>
+        <w:t xml:space="preserve">                                                                                =&gt; </w:t>
+      </w:r>
+      <w:hyperlink r:id="rId19" w:history="1">
+        <w:r>
+          <w:rPr>
+            <w:rStyle w:val="Hyperlink"/>
+            <w:sz w:val="20"/>
+            <w:szCs w:val="20"/>
+          </w:rPr>
+          <w:t>https://www.geeksforgeeks.org/explain-asynchronous-vs-deferred-javascript/</w:t>
+        </w:r>
+      </w:hyperlink>
+      <w:r>
+        <w:rPr>
+          <w:sz w:val="20"/>
+          <w:szCs w:val="20"/>
+        </w:rPr>
+        <w:t xml:space="preserve"> </w:t>
+      </w:r>
+    </w:p>
+    <w:p>
+      <w:pPr>
+        <w:pBdr>
+          <w:top w:val="single" w:sz="4" w:space="1" w:color="auto"/>
+          <w:left w:val="single" w:sz="4" w:space="4" w:color="auto"/>
+          <w:bottom w:val="single" w:sz="4" w:space="0" w:color="auto"/>
+          <w:right w:val="single" w:sz="4" w:space="4" w:color="auto"/>
+        </w:pBdr>
+        <w:spacing w:line="240" w:lineRule="auto"/>
+        <w:rPr>
+          <w:sz w:val="20"/>
+          <w:szCs w:val="20"/>
+        </w:rPr>
+      </w:pPr>
+    </w:p>
+    <w:p>
+      <w:pPr>
+        <w:pBdr>
+          <w:top w:val="single" w:sz="4" w:space="1" w:color="auto"/>
+          <w:left w:val="single" w:sz="4" w:space="4" w:color="auto"/>
+          <w:bottom w:val="single" w:sz="4" w:space="0" w:color="auto"/>
+          <w:right w:val="single" w:sz="4" w:space="4" w:color="auto"/>
+        </w:pBdr>
+        <w:spacing w:line="240" w:lineRule="auto"/>
+        <w:rPr>
+          <w:sz w:val="20"/>
+          <w:szCs w:val="20"/>
+        </w:rPr>
+      </w:pPr>
+      <w:r>
+        <w:rPr>
+          <w:sz w:val="20"/>
+          <w:szCs w:val="20"/>
+        </w:rPr>
+        <w:lastRenderedPageBreak/>
+        <w:t xml:space="preserve"> Coding – </w:t>
+      </w:r>
+    </w:p>
+    <w:p>
+      <w:pPr>
+        <w:pBdr>
+          <w:top w:val="single" w:sz="4" w:space="1" w:color="auto"/>
+          <w:left w:val="single" w:sz="4" w:space="4" w:color="auto"/>
+          <w:bottom w:val="single" w:sz="4" w:space="0" w:color="auto"/>
+          <w:right w:val="single" w:sz="4" w:space="4" w:color="auto"/>
+        </w:pBdr>
+        <w:spacing w:line="240" w:lineRule="auto"/>
+        <w:rPr>
+          <w:sz w:val="20"/>
+          <w:szCs w:val="20"/>
+        </w:rPr>
+      </w:pPr>
+      <w:r>
+        <w:rPr>
+          <w:sz w:val="20"/>
+          <w:szCs w:val="20"/>
+        </w:rPr>
+        <w:t xml:space="preserve">● Set up all the tools in your laptop </w:t>
       </w:r>
     </w:p>
     <w:p>
@@ -3808,7 +4522,7 @@
           <w:sz w:val="20"/>
           <w:szCs w:val="20"/>
         </w:rPr>
-        <w:t xml:space="preserve">○ Chrome </w:t>
+        <w:t xml:space="preserve">○ VS Code </w:t>
       </w:r>
     </w:p>
     <w:p>
@@ -3831,51 +4545,7 @@
           <w:sz w:val="20"/>
           <w:szCs w:val="20"/>
         </w:rPr>
-        <w:t xml:space="preserve">○ Extensions of Chrome </w:t>
-      </w:r>
-    </w:p>
-    <w:p>
-      <w:pPr>
-        <w:pBdr>
-          <w:top w:val="single" w:sz="4" w:space="1" w:color="auto"/>
-          <w:left w:val="single" w:sz="4" w:space="4" w:color="auto"/>
-          <w:bottom w:val="single" w:sz="4" w:space="0" w:color="auto"/>
-          <w:right w:val="single" w:sz="4" w:space="4" w:color="auto"/>
-        </w:pBdr>
-        <w:spacing w:line="240" w:lineRule="auto"/>
-        <w:rPr>
-          <w:sz w:val="20"/>
-          <w:szCs w:val="20"/>
-        </w:rPr>
-      </w:pPr>
-      <w:r>
-        <w:rPr>
-          <w:sz w:val="20"/>
-          <w:szCs w:val="20"/>
-        </w:rPr>
-        <w:t xml:space="preserve">● Create a new Git repo </w:t>
-      </w:r>
-    </w:p>
-    <w:p>
-      <w:pPr>
-        <w:pBdr>
-          <w:top w:val="single" w:sz="4" w:space="1" w:color="auto"/>
-          <w:left w:val="single" w:sz="4" w:space="4" w:color="auto"/>
-          <w:bottom w:val="single" w:sz="4" w:space="0" w:color="auto"/>
-          <w:right w:val="single" w:sz="4" w:space="4" w:color="auto"/>
-        </w:pBdr>
-        <w:spacing w:line="240" w:lineRule="auto"/>
-        <w:rPr>
-          <w:sz w:val="20"/>
-          <w:szCs w:val="20"/>
-        </w:rPr>
-      </w:pPr>
-      <w:r>
-        <w:rPr>
-          <w:sz w:val="20"/>
-          <w:szCs w:val="20"/>
-        </w:rPr>
-        <w:t xml:space="preserve">● Build your first Hello World program using, </w:t>
+        <w:t xml:space="preserve">○ Chrome </w:t>
       </w:r>
     </w:p>
     <w:p>
@@ -3898,7 +4568,51 @@
           <w:sz w:val="20"/>
           <w:szCs w:val="20"/>
         </w:rPr>
-        <w:t xml:space="preserve">○ Using just HTML </w:t>
+        <w:t xml:space="preserve">○ Extensions of Chrome </w:t>
+      </w:r>
+    </w:p>
+    <w:p>
+      <w:pPr>
+        <w:pBdr>
+          <w:top w:val="single" w:sz="4" w:space="1" w:color="auto"/>
+          <w:left w:val="single" w:sz="4" w:space="4" w:color="auto"/>
+          <w:bottom w:val="single" w:sz="4" w:space="0" w:color="auto"/>
+          <w:right w:val="single" w:sz="4" w:space="4" w:color="auto"/>
+        </w:pBdr>
+        <w:spacing w:line="240" w:lineRule="auto"/>
+        <w:rPr>
+          <w:sz w:val="20"/>
+          <w:szCs w:val="20"/>
+        </w:rPr>
+      </w:pPr>
+      <w:r>
+        <w:rPr>
+          <w:sz w:val="20"/>
+          <w:szCs w:val="20"/>
+        </w:rPr>
+        <w:t xml:space="preserve">● Create a new Git repo </w:t>
+      </w:r>
+    </w:p>
+    <w:p>
+      <w:pPr>
+        <w:pBdr>
+          <w:top w:val="single" w:sz="4" w:space="1" w:color="auto"/>
+          <w:left w:val="single" w:sz="4" w:space="4" w:color="auto"/>
+          <w:bottom w:val="single" w:sz="4" w:space="0" w:color="auto"/>
+          <w:right w:val="single" w:sz="4" w:space="4" w:color="auto"/>
+        </w:pBdr>
+        <w:spacing w:line="240" w:lineRule="auto"/>
+        <w:rPr>
+          <w:sz w:val="20"/>
+          <w:szCs w:val="20"/>
+        </w:rPr>
+      </w:pPr>
+      <w:r>
+        <w:rPr>
+          <w:sz w:val="20"/>
+          <w:szCs w:val="20"/>
+        </w:rPr>
+        <w:t xml:space="preserve">● Build your first Hello World program using, </w:t>
       </w:r>
     </w:p>
     <w:p>
@@ -3921,7 +4635,7 @@
           <w:sz w:val="20"/>
           <w:szCs w:val="20"/>
         </w:rPr>
-        <w:t xml:space="preserve">○ Using JS to manipulate the DOM </w:t>
+        <w:t xml:space="preserve">○ Using just HTML </w:t>
       </w:r>
     </w:p>
     <w:p>
@@ -3944,7 +4658,7 @@
           <w:sz w:val="20"/>
           <w:szCs w:val="20"/>
         </w:rPr>
-        <w:t xml:space="preserve">○ Using React </w:t>
+        <w:t xml:space="preserve">○ Using JS to manipulate the DOM </w:t>
       </w:r>
     </w:p>
     <w:p>
@@ -3964,18 +4678,10 @@
       </w:pPr>
       <w:r>
         <w:rPr>
-          <w:rFonts w:ascii="Arial" w:hAnsi="Arial" w:cs="Arial"/>
           <w:sz w:val="20"/>
           <w:szCs w:val="20"/>
         </w:rPr>
-        <w:t>■</w:t>
-      </w:r>
-      <w:r>
-        <w:rPr>
-          <w:sz w:val="20"/>
-          <w:szCs w:val="20"/>
-        </w:rPr>
-        <w:t xml:space="preserve"> use CDN Links </w:t>
+        <w:t xml:space="preserve">○ Using React </w:t>
       </w:r>
     </w:p>
     <w:p>
@@ -4006,7 +4712,7 @@
           <w:sz w:val="20"/>
           <w:szCs w:val="20"/>
         </w:rPr>
-        <w:t xml:space="preserve"> Create an Element </w:t>
+        <w:t xml:space="preserve"> use CDN Links </w:t>
       </w:r>
     </w:p>
     <w:p>
@@ -4037,7 +4743,7 @@
           <w:sz w:val="20"/>
           <w:szCs w:val="20"/>
         </w:rPr>
-        <w:t xml:space="preserve"> Create nested React Elements </w:t>
+        <w:t xml:space="preserve"> Create an Element </w:t>
       </w:r>
     </w:p>
     <w:p>
@@ -4061,7 +4767,6 @@
           <w:sz w:val="20"/>
           <w:szCs w:val="20"/>
         </w:rPr>
-        <w:lastRenderedPageBreak/>
         <w:t>■</w:t>
       </w:r>
       <w:r>
@@ -4069,7 +4774,7 @@
           <w:sz w:val="20"/>
           <w:szCs w:val="20"/>
         </w:rPr>
-        <w:t xml:space="preserve"> Use root.render </w:t>
+        <w:t xml:space="preserve"> Create nested React Elements </w:t>
       </w:r>
     </w:p>
     <w:p>
@@ -4081,6 +4786,7 @@
           <w:right w:val="single" w:sz="4" w:space="4" w:color="auto"/>
         </w:pBdr>
         <w:spacing w:line="240" w:lineRule="auto"/>
+        <w:ind w:firstLine="720"/>
         <w:rPr>
           <w:sz w:val="20"/>
           <w:szCs w:val="20"/>
@@ -4088,10 +4794,18 @@
       </w:pPr>
       <w:r>
         <w:rPr>
+          <w:rFonts w:ascii="Arial" w:hAnsi="Arial" w:cs="Arial"/>
           <w:sz w:val="20"/>
           <w:szCs w:val="20"/>
         </w:rPr>
-        <w:t xml:space="preserve">● Push code to Github (Theory as well as code) </w:t>
+        <w:t>■</w:t>
+      </w:r>
+      <w:r>
+        <w:rPr>
+          <w:sz w:val="20"/>
+          <w:szCs w:val="20"/>
+        </w:rPr>
+        <w:t xml:space="preserve"> Use root.render </w:t>
       </w:r>
     </w:p>
     <w:p>
@@ -4113,7 +4827,7 @@
           <w:sz w:val="20"/>
           <w:szCs w:val="20"/>
         </w:rPr>
-        <w:t xml:space="preserve">● Learn about Arrow Functions before the next class </w:t>
+        <w:t xml:space="preserve">● Push code to Github (Theory as well as code) </w:t>
       </w:r>
     </w:p>
     <w:p>
@@ -4135,7 +4849,7 @@
           <w:sz w:val="20"/>
           <w:szCs w:val="20"/>
         </w:rPr>
-        <w:t xml:space="preserve">References: </w:t>
+        <w:t xml:space="preserve">● Learn about Arrow Functions before the next class </w:t>
       </w:r>
     </w:p>
     <w:p>
@@ -4157,9 +4871,31 @@
           <w:sz w:val="20"/>
           <w:szCs w:val="20"/>
         </w:rPr>
+        <w:t xml:space="preserve">References: </w:t>
+      </w:r>
+    </w:p>
+    <w:p>
+      <w:pPr>
+        <w:pBdr>
+          <w:top w:val="single" w:sz="4" w:space="1" w:color="auto"/>
+          <w:left w:val="single" w:sz="4" w:space="4" w:color="auto"/>
+          <w:bottom w:val="single" w:sz="4" w:space="0" w:color="auto"/>
+          <w:right w:val="single" w:sz="4" w:space="4" w:color="auto"/>
+        </w:pBdr>
+        <w:spacing w:line="240" w:lineRule="auto"/>
+        <w:rPr>
+          <w:sz w:val="20"/>
+          <w:szCs w:val="20"/>
+        </w:rPr>
+      </w:pPr>
+      <w:r>
+        <w:rPr>
+          <w:sz w:val="20"/>
+          <w:szCs w:val="20"/>
+        </w:rPr>
         <w:t xml:space="preserve">- </w:t>
       </w:r>
-      <w:hyperlink r:id="rId7" w:history="1">
+      <w:hyperlink r:id="rId20" w:history="1">
         <w:r>
           <w:rPr>
             <w:rStyle w:val="Hyperlink"/>
@@ -4203,7 +4939,7 @@
         </w:rPr>
         <w:t xml:space="preserve">- </w:t>
       </w:r>
-      <w:hyperlink r:id="rId8" w:history="1">
+      <w:hyperlink r:id="rId21" w:history="1">
         <w:r>
           <w:rPr>
             <w:rStyle w:val="Hyperlink"/>
@@ -4367,6 +5103,7 @@
           <w:lang w:eastAsia="en-IN" w:bidi="ar-SA"/>
           <w14:ligatures w14:val="none"/>
         </w:rPr>
+        <w:lastRenderedPageBreak/>
         <w:t xml:space="preserve">This command will prompt you to enter some basic information about your project, such as the name, version, description, and entry point. Once you've provided the required information, </w:t>
       </w:r>
       <w:r>
@@ -5217,7 +5954,6 @@
           <w:lang w:eastAsia="en-IN" w:bidi="ar-SA"/>
           <w14:ligatures w14:val="none"/>
         </w:rPr>
-        <w:lastRenderedPageBreak/>
         <w:t xml:space="preserve">  </w:t>
       </w:r>
       <w:r>
@@ -5583,7 +6319,7 @@
         </w:rPr>
         <w:t xml:space="preserve">( </w:t>
       </w:r>
-      <w:hyperlink r:id="rId9" w:history="1">
+      <w:hyperlink r:id="rId22" w:history="1">
         <w:r>
           <w:rPr>
             <w:rStyle w:val="Hyperlink"/>
@@ -5650,6 +6386,7 @@
           <w:lang w:eastAsia="en-IN" w:bidi="ar-SA"/>
           <w14:ligatures w14:val="none"/>
         </w:rPr>
+        <w:lastRenderedPageBreak/>
         <w:t># Package.json is Configuration for npm</w:t>
       </w:r>
     </w:p>
@@ -5677,7 +6414,7 @@
         </w:rPr>
         <w:t>(</w:t>
       </w:r>
-      <w:hyperlink r:id="rId10" w:anchor=":~:text=Your%20package.,dependencies%20required%20by%20the%20application" w:history="1">
+      <w:hyperlink r:id="rId23" w:anchor=":~:text=Your%20package.,dependencies%20required%20by%20the%20application" w:history="1">
         <w:r>
           <w:rPr>
             <w:rStyle w:val="Hyperlink"/>
@@ -5829,7 +6566,7 @@
         </w:rPr>
         <w:t>(</w:t>
       </w:r>
-      <w:hyperlink r:id="rId11" w:history="1">
+      <w:hyperlink r:id="rId24" w:history="1">
         <w:r>
           <w:rPr>
             <w:rStyle w:val="Hyperlink"/>
@@ -6119,7 +6856,6 @@
           <w:color w:val="5A5A5A"/>
           <w:shd w:val="clear" w:color="auto" w:fill="FFFFFF"/>
         </w:rPr>
-        <w:lastRenderedPageBreak/>
         <w:t>These are your development dependencies. Dependencies that you need at some point in the development workflow but not while running your code (e.g. Babel or Flow).</w:t>
       </w:r>
     </w:p>
@@ -6152,7 +6888,7 @@
         </w:rPr>
         <w:t xml:space="preserve">( </w:t>
       </w:r>
-      <w:hyperlink r:id="rId12" w:history="1">
+      <w:hyperlink r:id="rId25" w:history="1">
         <w:r>
           <w:rPr>
             <w:rStyle w:val="Hyperlink"/>
@@ -6190,7 +6926,7 @@
         </w:rPr>
         <w:t xml:space="preserve"> / (</w:t>
       </w:r>
-      <w:hyperlink r:id="rId13" w:history="1">
+      <w:hyperlink r:id="rId26" w:history="1">
         <w:r>
           <w:rPr>
             <w:rStyle w:val="Hyperlink"/>
@@ -6289,7 +7025,7 @@
         </w:rPr>
         <w:t>(</w:t>
       </w:r>
-      <w:hyperlink r:id="rId14" w:anchor=":~:text=When%20your%20project%20needs%20code,list%20of%20your%20project's%20dependencies" w:history="1">
+      <w:hyperlink r:id="rId27" w:anchor=":~:text=When%20your%20project%20needs%20code,list%20of%20your%20project's%20dependencies" w:history="1">
         <w:r>
           <w:rPr>
             <w:rStyle w:val="Hyperlink"/>
@@ -6526,6 +7262,7 @@
           <w:lang w:eastAsia="en-IN" w:bidi="ar-SA"/>
           <w14:ligatures w14:val="none"/>
         </w:rPr>
+        <w:lastRenderedPageBreak/>
         <w:t>^version</w:t>
       </w:r>
       <w:r>
@@ -6635,7 +7372,7 @@
         </w:rPr>
         <w:t>(</w:t>
       </w:r>
-      <w:hyperlink r:id="rId15" w:history="1">
+      <w:hyperlink r:id="rId28" w:history="1">
         <w:r>
           <w:rPr>
             <w:rStyle w:val="Hyperlink"/>
@@ -6896,7 +7633,7 @@
       <w:r>
         <w:t>(</w:t>
       </w:r>
-      <w:hyperlink r:id="rId16" w:history="1">
+      <w:hyperlink r:id="rId29" w:history="1">
         <w:r>
           <w:rPr>
             <w:rStyle w:val="Hyperlink"/>
@@ -7561,7 +8298,6 @@
           <w:lang w:eastAsia="en-IN" w:bidi="ar-SA"/>
           <w14:ligatures w14:val="none"/>
         </w:rPr>
-        <w:lastRenderedPageBreak/>
         <w:t xml:space="preserve">        </w:t>
       </w:r>
       <w:r>
@@ -8197,6 +8933,7 @@
         </w:numPr>
       </w:pPr>
       <w:r>
+        <w:lastRenderedPageBreak/>
         <w:t>When creating a new React app your project will be populated with a bunch of new folders and files, and you may have noticed a </w:t>
       </w:r>
       <w:r>
@@ -8444,7 +9181,6 @@
           <w:bCs/>
           <w:color w:val="FF0000"/>
         </w:rPr>
-        <w:lastRenderedPageBreak/>
         <w:t>Remove node_modules from version control</w:t>
       </w:r>
     </w:p>
@@ -8700,7 +9436,7 @@
       <w:r>
         <w:t> and builds your application with the necessary assets. The output also indicates that the application is running on </w:t>
       </w:r>
-      <w:hyperlink r:id="rId17" w:history="1">
+      <w:hyperlink r:id="rId30" w:history="1">
         <w:r>
           <w:rPr>
             <w:rStyle w:val="Hyperlink"/>
@@ -8722,6 +9458,7 @@
         </w:numPr>
       </w:pPr>
       <w:r>
+        <w:lastRenderedPageBreak/>
         <w:t xml:space="preserve">Just like we have npm similarly we have something known as npx that means executing a package, npm if we have to install a package we need to write npm install </w:t>
       </w:r>
       <w:r>
@@ -8767,7 +9504,7 @@
           <w:numId w:val="4"/>
         </w:numPr>
       </w:pPr>
-      <w:hyperlink r:id="rId18" w:history="1">
+      <w:hyperlink r:id="rId31" w:history="1">
         <w:r>
           <w:rPr>
             <w:rStyle w:val="Hyperlink"/>
@@ -8847,7 +9584,7 @@
       <w:r>
         <w:t xml:space="preserve">The second thing is today </w:t>
       </w:r>
-      <w:hyperlink r:id="rId19" w:history="1">
+      <w:hyperlink r:id="rId32" w:history="1">
         <w:r>
           <w:rPr>
             <w:rStyle w:val="Hyperlink"/>
@@ -9067,7 +9804,6 @@
         </w:numPr>
       </w:pPr>
       <w:r>
-        <w:lastRenderedPageBreak/>
         <w:t xml:space="preserve">Now we no longer need CDN links </w:t>
       </w:r>
     </w:p>
@@ -9464,6 +10200,7 @@
         </w:rPr>
       </w:pPr>
       <w:r>
+        <w:lastRenderedPageBreak/>
         <w:t>Only need to add build for prod build</w:t>
       </w:r>
     </w:p>
@@ -9964,7 +10701,7 @@
           <w:numId w:val="4"/>
         </w:numPr>
       </w:pPr>
-      <w:hyperlink r:id="rId20" w:tgtFrame="_blank" w:history="1">
+      <w:hyperlink r:id="rId33" w:tgtFrame="_blank" w:history="1">
         <w:r>
           <w:rPr>
             <w:rStyle w:val="Hyperlink"/>
@@ -10014,7 +10751,7 @@
       <w:r>
         <w:t>(</w:t>
       </w:r>
-      <w:hyperlink r:id="rId21" w:history="1">
+      <w:hyperlink r:id="rId34" w:history="1">
         <w:r>
           <w:rPr>
             <w:rStyle w:val="Hyperlink"/>
@@ -10028,7 +10765,7 @@
       <w:r>
         <w:t xml:space="preserve"> / (</w:t>
       </w:r>
-      <w:hyperlink r:id="rId22" w:anchor="queries" w:history="1">
+      <w:hyperlink r:id="rId35" w:anchor="queries" w:history="1">
         <w:r>
           <w:rPr>
             <w:rStyle w:val="Hyperlink"/>
@@ -10112,6 +10849,7 @@
         </w:pBdr>
       </w:pPr>
       <w:r>
+        <w:lastRenderedPageBreak/>
         <w:t xml:space="preserve"># Theory Assignment: </w:t>
       </w:r>
     </w:p>
@@ -10294,7 +11032,6 @@
         </w:pBdr>
       </w:pPr>
       <w:r>
-        <w:lastRenderedPageBreak/>
         <w:t xml:space="preserve">● - What is `browserlists` Read about dif bundlers: vite, webpack, parcel </w:t>
       </w:r>
     </w:p>
@@ -10409,6 +11146,7 @@
         </w:pBdr>
       </w:pPr>
       <w:r>
+        <w:lastRenderedPageBreak/>
         <w:t xml:space="preserve">● - ignite your app with parcel </w:t>
       </w:r>
     </w:p>
@@ -10499,7 +11237,7 @@
       <w:r>
         <w:t>● Creating your own create-react-app(</w:t>
       </w:r>
-      <w:hyperlink r:id="rId23" w:history="1">
+      <w:hyperlink r:id="rId36" w:history="1">
         <w:r>
           <w:rPr>
             <w:rStyle w:val="Hyperlink"/>
@@ -10526,7 +11264,7 @@
       <w:r>
         <w:t>(</w:t>
       </w:r>
-      <w:hyperlink r:id="rId24" w:history="1">
+      <w:hyperlink r:id="rId37" w:history="1">
         <w:r>
           <w:rPr>
             <w:rStyle w:val="Hyperlink"/>
@@ -10553,7 +11291,7 @@
       <w:r>
         <w:t>(</w:t>
       </w:r>
-      <w:hyperlink r:id="rId25" w:history="1">
+      <w:hyperlink r:id="rId38" w:history="1">
         <w:r>
           <w:rPr>
             <w:rStyle w:val="Hyperlink"/>
@@ -10577,7 +11315,7 @@
       <w:r>
         <w:t xml:space="preserve">● BrowsersList: </w:t>
       </w:r>
-      <w:hyperlink r:id="rId26" w:history="1">
+      <w:hyperlink r:id="rId39" w:history="1">
         <w:r>
           <w:rPr>
             <w:rStyle w:val="Hyperlink"/>
@@ -12307,7 +13045,6 @@
         </w:rPr>
       </w:pPr>
       <w:r>
-        <w:lastRenderedPageBreak/>
         <w:t>JSX is a convention where we kind of merge HTML and JavaScript together</w:t>
       </w:r>
     </w:p>
@@ -13198,6 +13935,7 @@
           <w:lang w:eastAsia="en-IN" w:bidi="ar-SA"/>
           <w14:ligatures w14:val="none"/>
         </w:rPr>
+        <w:lastRenderedPageBreak/>
         <w:t>So this JSX is a not a pure valid Javascript code.</w:t>
       </w:r>
     </w:p>
@@ -13511,7 +14249,7 @@
         </w:rPr>
         <w:t xml:space="preserve">( </w:t>
       </w:r>
-      <w:hyperlink r:id="rId27" w:history="1">
+      <w:hyperlink r:id="rId40" w:history="1">
         <w:r>
           <w:rPr>
             <w:rStyle w:val="Hyperlink"/>
@@ -13597,7 +14335,6 @@
           <w:lang w:eastAsia="en-IN" w:bidi="ar-SA"/>
           <w14:ligatures w14:val="none"/>
         </w:rPr>
-        <w:lastRenderedPageBreak/>
         <w:t>#</w:t>
       </w:r>
       <w:r>
@@ -13700,7 +14437,7 @@
         </w:rPr>
         <w:t>(</w:t>
       </w:r>
-      <w:hyperlink r:id="rId28" w:history="1">
+      <w:hyperlink r:id="rId41" w:history="1">
         <w:r>
           <w:rPr>
             <w:rStyle w:val="Hyperlink"/>
@@ -14070,6 +14807,7 @@
           <w:lang w:eastAsia="en-IN" w:bidi="ar-SA"/>
           <w14:ligatures w14:val="none"/>
         </w:rPr>
+        <w:lastRenderedPageBreak/>
         <w:t xml:space="preserve">  Namaste React </w:t>
       </w:r>
       <w:r>
@@ -14370,7 +15108,6 @@
         <w:rPr>
           <w:noProof/>
         </w:rPr>
-        <w:lastRenderedPageBreak/>
         <w:drawing>
           <wp:inline distT="0" distB="0" distL="0" distR="0" wp14:anchorId="176978BC" wp14:editId="29A583F9">
             <wp:extent cx="3555803" cy="2376000"/>
@@ -14389,7 +15126,7 @@
                     </pic:cNvPicPr>
                   </pic:nvPicPr>
                   <pic:blipFill>
-                    <a:blip r:embed="rId29" cstate="print">
+                    <a:blip r:embed="rId42" cstate="print">
                       <a:extLst>
                         <a:ext uri="{28A0092B-C50C-407E-A947-70E740481C1C}">
                           <a14:useLocalDpi xmlns:a14="http://schemas.microsoft.com/office/drawing/2010/main" val="0"/>
@@ -15434,7 +16171,6 @@
           <w:lang w:eastAsia="en-IN" w:bidi="ar-SA"/>
           <w14:ligatures w14:val="none"/>
         </w:rPr>
-        <w:lastRenderedPageBreak/>
         <w:t xml:space="preserve">components are rendered like this </w:t>
       </w:r>
       <w:r>
@@ -16483,7 +17219,7 @@
         </w:rPr>
         <w:t>(</w:t>
       </w:r>
-      <w:hyperlink r:id="rId30" w:history="1">
+      <w:hyperlink r:id="rId43" w:history="1">
         <w:r>
           <w:rPr>
             <w:rStyle w:val="Hyperlink"/>
@@ -16507,7 +17243,7 @@
         </w:rPr>
         <w:t>) / (</w:t>
       </w:r>
-      <w:hyperlink r:id="rId31" w:history="1">
+      <w:hyperlink r:id="rId44" w:history="1">
         <w:r>
           <w:rPr>
             <w:rStyle w:val="Hyperlink"/>
@@ -16616,6 +17352,7 @@
           <w:lang w:eastAsia="en-IN" w:bidi="ar-SA"/>
           <w14:ligatures w14:val="none"/>
         </w:rPr>
+        <w:lastRenderedPageBreak/>
         <w:t>const</w:t>
       </w:r>
       <w:r>
@@ -19022,6 +19759,7 @@
           <w:lang w:eastAsia="en-IN" w:bidi="ar-SA"/>
           <w14:ligatures w14:val="none"/>
         </w:rPr>
+        <w:lastRenderedPageBreak/>
         <w:t xml:space="preserve">  </w:t>
       </w:r>
       <w:r>
@@ -19780,7 +20518,6 @@
           <w:highlight w:val="red"/>
           <w:lang w:eastAsia="en-IN" w:bidi="ar-SA"/>
         </w:rPr>
-        <w:lastRenderedPageBreak/>
         <w:t>#Props in React Component</w:t>
       </w:r>
     </w:p>
@@ -19805,7 +20542,7 @@
         </w:rPr>
         <w:t>(</w:t>
       </w:r>
-      <w:hyperlink r:id="rId32" w:anchor=":~:text=In%20ReactJS%2C%20the%20props%20are,components%20are%20read%2Donly%20components" w:history="1">
+      <w:hyperlink r:id="rId45" w:anchor=":~:text=In%20ReactJS%2C%20the%20props%20are,components%20are%20read%2Donly%20components" w:history="1">
         <w:r>
           <w:rPr>
             <w:rStyle w:val="Hyperlink"/>
@@ -20018,6 +20755,7 @@
         </w:pBdr>
       </w:pPr>
       <w:r>
+        <w:lastRenderedPageBreak/>
         <w:t xml:space="preserve">● Create a Nested header Element using React.createElement(h1,h2,h3 inside a div with class “title”) </w:t>
       </w:r>
     </w:p>
@@ -20129,7 +20867,6 @@
         <w:ind w:firstLine="720"/>
       </w:pPr>
       <w:r>
-        <w:lastRenderedPageBreak/>
         <w:t xml:space="preserve">○ Add User icon on right ○ Add CSS to make it look nice References </w:t>
       </w:r>
     </w:p>
@@ -20145,7 +20882,7 @@
       <w:r>
         <w:t xml:space="preserve">● Babel: </w:t>
       </w:r>
-      <w:hyperlink r:id="rId33" w:history="1">
+      <w:hyperlink r:id="rId46" w:history="1">
         <w:r>
           <w:rPr>
             <w:rStyle w:val="Hyperlink"/>
@@ -20172,7 +20909,7 @@
       <w:r>
         <w:t xml:space="preserve">● Attribute Type: </w:t>
       </w:r>
-      <w:hyperlink r:id="rId34" w:history="1">
+      <w:hyperlink r:id="rId47" w:anchor="attr-type" w:history="1">
         <w:r>
           <w:rPr>
             <w:rStyle w:val="Hyperlink"/>
@@ -20196,7 +20933,7 @@
       <w:r>
         <w:t xml:space="preserve">● JS Modules: </w:t>
       </w:r>
-      <w:hyperlink r:id="rId35" w:history="1">
+      <w:hyperlink r:id="rId48" w:history="1">
         <w:r>
           <w:rPr>
             <w:rStyle w:val="Hyperlink"/>
@@ -20220,7 +20957,7 @@
       <w:r>
         <w:t xml:space="preserve">● Babel Playground: </w:t>
       </w:r>
-      <w:hyperlink r:id="rId36" w:history="1">
+      <w:hyperlink r:id="rId49" w:history="1">
         <w:r>
           <w:rPr>
             <w:rStyle w:val="Hyperlink"/>
@@ -20248,7 +20985,7 @@
       <w:r>
         <w:t xml:space="preserve">● React without JSX: </w:t>
       </w:r>
-      <w:hyperlink r:id="rId37" w:history="1">
+      <w:hyperlink r:id="rId50" w:history="1">
         <w:r>
           <w:rPr>
             <w:rStyle w:val="Hyperlink"/>
@@ -20402,7 +21139,16 @@
           <w:szCs w:val="22"/>
           <w:lang w:eastAsia="en-IN" w:bidi="ar-SA"/>
         </w:rPr>
-        <w:t>The configuration file or database may also define the data sources and the data to be displayed in the UI, as well as the interactions and behavior of the UI components. This allows for greater flexibility and adaptability of the UI to different use cases, as the configuration data can be easily modified or replaced without affecting the underlying application logic</w:t>
+        <w:t xml:space="preserve">The configuration file or database may also define the data sources and the data to be displayed in the UI, as well as the interactions and behavior of the UI components. This allows for greater flexibility and adaptability of the UI to </w:t>
+      </w:r>
+      <w:r>
+        <w:rPr>
+          <w:rFonts w:ascii="Consolas" w:eastAsia="Times New Roman" w:hAnsi="Consolas" w:cs="Times New Roman"/>
+          <w:szCs w:val="22"/>
+          <w:lang w:eastAsia="en-IN" w:bidi="ar-SA"/>
+        </w:rPr>
+        <w:lastRenderedPageBreak/>
+        <w:t>different use cases, as the configuration data can be easily modified or replaced without affecting the underlying application logic</w:t>
       </w:r>
     </w:p>
     <w:p>
@@ -20426,7 +21172,7 @@
         </w:rPr>
         <w:t>(</w:t>
       </w:r>
-      <w:hyperlink r:id="rId38" w:history="1">
+      <w:hyperlink r:id="rId51" w:history="1">
         <w:r>
           <w:rPr>
             <w:rStyle w:val="Hyperlink"/>
@@ -21582,6 +22328,7 @@
           <w:szCs w:val="21"/>
           <w:lang w:eastAsia="en-IN" w:bidi="ar-SA"/>
         </w:rPr>
+        <w:lastRenderedPageBreak/>
         <w:t xml:space="preserve">resList.map </w:t>
       </w:r>
       <w:r>
@@ -21897,7 +22644,7 @@
         </w:rPr>
         <w:t xml:space="preserve">( </w:t>
       </w:r>
-      <w:hyperlink r:id="rId39" w:anchor=":~:text=However%2C%20if%20you%20check%20the,changed%2C%20added%2C%20or%20removed" w:history="1">
+      <w:hyperlink r:id="rId52" w:anchor=":~:text=However%2C%20if%20you%20check%20the,changed%2C%20added%2C%20or%20removed" w:history="1">
         <w:r>
           <w:rPr>
             <w:rStyle w:val="Hyperlink"/>
@@ -21977,7 +22724,6 @@
           <w:highlight w:val="red"/>
           <w:lang w:eastAsia="en-IN" w:bidi="ar-SA"/>
         </w:rPr>
-        <w:lastRenderedPageBreak/>
         <w:t>#Why not to use index as a key?</w:t>
       </w:r>
     </w:p>
@@ -22015,7 +22761,7 @@
         </w:rPr>
         <w:t>We don’t recommend using indexes for keys if the order of items may change. This can negatively impact performance and may cause issues with component state. Check out Robin Pokorny’s article for an </w:t>
       </w:r>
-      <w:hyperlink r:id="rId40" w:tgtFrame="_blank" w:history="1">
+      <w:hyperlink r:id="rId53" w:tgtFrame="_blank" w:history="1">
         <w:r>
           <w:rPr>
             <w:rStyle w:val="Hyperlink"/>
@@ -22060,7 +22806,7 @@
         </w:rPr>
         <w:t>Here is an </w:t>
       </w:r>
-      <w:hyperlink r:id="rId41" w:anchor="recursing-on-children" w:history="1">
+      <w:hyperlink r:id="rId54" w:anchor="recursing-on-children" w:history="1">
         <w:r>
           <w:rPr>
             <w:rStyle w:val="Hyperlink"/>
@@ -22308,6 +23054,7 @@
         </w:pBdr>
       </w:pPr>
       <w:r>
+        <w:lastRenderedPageBreak/>
         <w:t xml:space="preserve">Assignment </w:t>
       </w:r>
     </w:p>
@@ -22412,7 +23159,6 @@
         </w:pBdr>
       </w:pPr>
       <w:r>
-        <w:lastRenderedPageBreak/>
         <w:t xml:space="preserve">● What is React Fiber? </w:t>
       </w:r>
     </w:p>
@@ -22613,6 +23359,7 @@
         <w:ind w:firstLine="720"/>
       </w:pPr>
       <w:r>
+        <w:lastRenderedPageBreak/>
         <w:t xml:space="preserve">○ Make your card dynamic(pass in props) </w:t>
       </w:r>
     </w:p>
@@ -22706,7 +23453,7 @@
       <w:r>
         <w:t xml:space="preserve">● Code Link: </w:t>
       </w:r>
-      <w:hyperlink r:id="rId42" w:history="1">
+      <w:hyperlink r:id="rId55" w:history="1">
         <w:r>
           <w:rPr>
             <w:rStyle w:val="Hyperlink"/>
@@ -22725,10 +23472,9 @@
         </w:pBdr>
       </w:pPr>
       <w:r>
-        <w:lastRenderedPageBreak/>
         <w:t xml:space="preserve">● React without JSX: </w:t>
       </w:r>
-      <w:hyperlink r:id="rId43" w:history="1">
+      <w:hyperlink r:id="rId56" w:history="1">
         <w:r>
           <w:rPr>
             <w:rStyle w:val="Hyperlink"/>
@@ -22749,7 +23495,7 @@
       <w:r>
         <w:t xml:space="preserve">● Virtual DOM: </w:t>
       </w:r>
-      <w:hyperlink r:id="rId44" w:history="1">
+      <w:hyperlink r:id="rId57" w:history="1">
         <w:r>
           <w:rPr>
             <w:rStyle w:val="Hyperlink"/>
@@ -22770,7 +23516,7 @@
       <w:r>
         <w:t xml:space="preserve">● Reconciliation: </w:t>
       </w:r>
-      <w:hyperlink r:id="rId45" w:history="1">
+      <w:hyperlink r:id="rId58" w:history="1">
         <w:r>
           <w:rPr>
             <w:rStyle w:val="Hyperlink"/>
@@ -22791,7 +23537,7 @@
       <w:r>
         <w:t xml:space="preserve">● React Fiber Architecture: </w:t>
       </w:r>
-      <w:hyperlink r:id="rId46" w:history="1">
+      <w:hyperlink r:id="rId59" w:history="1">
         <w:r>
           <w:rPr>
             <w:rStyle w:val="Hyperlink"/>
@@ -22812,7 +23558,7 @@
       <w:r>
         <w:t xml:space="preserve">● React Without ES6: </w:t>
       </w:r>
-      <w:hyperlink r:id="rId47" w:history="1">
+      <w:hyperlink r:id="rId60" w:history="1">
         <w:r>
           <w:rPr>
             <w:rStyle w:val="Hyperlink"/>
@@ -22833,7 +23579,7 @@
       <w:r>
         <w:t xml:space="preserve">● Index Keys as Anti-Pattern: </w:t>
       </w:r>
-      <w:hyperlink r:id="rId48" w:history="1">
+      <w:hyperlink r:id="rId61" w:history="1">
         <w:r>
           <w:rPr>
             <w:rStyle w:val="Hyperlink"/>
@@ -23079,7 +23825,7 @@
         </w:rPr>
         <w:t>(</w:t>
       </w:r>
-      <w:hyperlink r:id="rId49" w:history="1">
+      <w:hyperlink r:id="rId62" w:history="1">
         <w:r>
           <w:rPr>
             <w:rStyle w:val="Hyperlink"/>
@@ -23209,7 +23955,7 @@
         </w:rPr>
         <w:t>(</w:t>
       </w:r>
-      <w:hyperlink r:id="rId50" w:history="1">
+      <w:hyperlink r:id="rId63" w:history="1">
         <w:r>
           <w:rPr>
             <w:rStyle w:val="Hyperlink"/>
@@ -23286,7 +24032,6 @@
           <w:highlight w:val="red"/>
           <w:lang w:eastAsia="en-IN" w:bidi="ar-SA"/>
         </w:rPr>
-        <w:lastRenderedPageBreak/>
         <w:t>#What is Reconciliation in ReactJs</w:t>
       </w:r>
       <w:r>
@@ -23539,7 +24284,7 @@
         </w:rPr>
         <w:t>(</w:t>
       </w:r>
-      <w:hyperlink r:id="rId51" w:history="1">
+      <w:hyperlink r:id="rId64" w:history="1">
         <w:r>
           <w:rPr>
             <w:rStyle w:val="Hyperlink"/>
@@ -23618,7 +24363,7 @@
         </w:rPr>
         <w:t>Fiber is a reconciliation algorithm used in the popular JavaScript library React to efficiently update a web application’s user interface (UI). It was introduced in </w:t>
       </w:r>
-      <w:hyperlink r:id="rId52" w:tgtFrame="_blank" w:history="1">
+      <w:hyperlink r:id="rId65" w:tgtFrame="_blank" w:history="1">
         <w:r>
           <w:rPr>
             <w:rStyle w:val="Hyperlink"/>
@@ -23676,7 +24421,7 @@
         </w:rPr>
         <w:t>React uses a </w:t>
       </w:r>
-      <w:hyperlink r:id="rId53" w:tgtFrame="_blank" w:history="1">
+      <w:hyperlink r:id="rId66" w:tgtFrame="_blank" w:history="1">
         <w:r>
           <w:rPr>
             <w:rStyle w:val="Hyperlink"/>
@@ -23783,6 +24528,7 @@
           <w:rFonts w:ascii="Consolas" w:eastAsia="Times New Roman" w:hAnsi="Consolas" w:cs="Times New Roman"/>
           <w:lang w:eastAsia="en-IN" w:bidi="ar-SA"/>
         </w:rPr>
+        <w:lastRenderedPageBreak/>
         <w:t>When the state of a component changes, React compares the VDOM of the last and current states and calculates the minimum number of DOM operations required to update the actual DOM to match the current VDOM.</w:t>
       </w:r>
     </w:p>
@@ -23886,7 +24632,6 @@
           <w:highlight w:val="red"/>
           <w:lang w:eastAsia="en-IN" w:bidi="ar-SA"/>
         </w:rPr>
-        <w:lastRenderedPageBreak/>
         <w:t>What is Diffing Algorithm in React ?</w:t>
       </w:r>
     </w:p>
@@ -23932,7 +24677,7 @@
                     </pic:cNvPicPr>
                   </pic:nvPicPr>
                   <pic:blipFill rotWithShape="1">
-                    <a:blip r:embed="rId54">
+                    <a:blip r:embed="rId67">
                       <a:extLst>
                         <a:ext uri="{28A0092B-C50C-407E-A947-70E740481C1C}">
                           <a14:useLocalDpi xmlns:a14="http://schemas.microsoft.com/office/drawing/2010/main" val="0"/>
@@ -24036,7 +24781,7 @@
         </w:rPr>
         <w:t>(</w:t>
       </w:r>
-      <w:hyperlink r:id="rId55" w:history="1">
+      <w:hyperlink r:id="rId68" w:history="1">
         <w:r>
           <w:rPr>
             <w:rStyle w:val="Hyperlink"/>
@@ -24236,7 +24981,6 @@
           <w:rFonts w:ascii="Consolas" w:eastAsia="Times New Roman" w:hAnsi="Consolas" w:cs="Times New Roman"/>
           <w:lang w:eastAsia="en-IN" w:bidi="ar-SA"/>
         </w:rPr>
-        <w:lastRenderedPageBreak/>
         <w:t>Fiber is a new reconciliation algorithm introduced in React 16.0 that aims to improve the performance of React applications by making the reconciliation process more efficient.</w:t>
       </w:r>
     </w:p>
@@ -24526,7 +25270,6 @@
           <w:noProof/>
           <w:lang w:eastAsia="en-IN" w:bidi="ar-SA"/>
         </w:rPr>
-        <w:lastRenderedPageBreak/>
         <w:drawing>
           <wp:inline distT="0" distB="0" distL="0" distR="0" wp14:anchorId="3652FD5A" wp14:editId="1DE38472">
             <wp:extent cx="7063740" cy="4056133"/>
@@ -24545,7 +25288,7 @@
                     </pic:cNvPicPr>
                   </pic:nvPicPr>
                   <pic:blipFill>
-                    <a:blip r:embed="rId56">
+                    <a:blip r:embed="rId69">
                       <a:extLst>
                         <a:ext uri="{28A0092B-C50C-407E-A947-70E740481C1C}">
                           <a14:useLocalDpi xmlns:a14="http://schemas.microsoft.com/office/drawing/2010/main" val="0"/>
@@ -24605,7 +25348,7 @@
         </w:rPr>
         <w:t xml:space="preserve"> (</w:t>
       </w:r>
-      <w:hyperlink r:id="rId57" w:history="1">
+      <w:hyperlink r:id="rId70" w:history="1">
         <w:r>
           <w:rPr>
             <w:rStyle w:val="Hyperlink"/>
@@ -24680,6 +25423,7 @@
           <w:rFonts w:ascii="Consolas" w:eastAsia="Times New Roman" w:hAnsi="Consolas" w:cs="Times New Roman"/>
           <w:lang w:eastAsia="en-IN" w:bidi="ar-SA"/>
         </w:rPr>
+        <w:lastRenderedPageBreak/>
         <w:t>When a component’s state changes, React begins the reconciliation process by creating a new fiber tree based on the current state of the component. It then compares the new fiber tree to the previous fiber tree to determine the minimum number of changes required to update the actual DOM.</w:t>
       </w:r>
     </w:p>
@@ -24885,7 +25629,7 @@
         </w:rPr>
         <w:t>If you’d like to know more about Suspense in React, which is related to the Asynchronous rendering mentioned earlier, I’d recommend checking the article we’ve written </w:t>
       </w:r>
-      <w:hyperlink r:id="rId58" w:tgtFrame="_blank" w:history="1">
+      <w:hyperlink r:id="rId71" w:tgtFrame="_blank" w:history="1">
         <w:r>
           <w:rPr>
             <w:rStyle w:val="Hyperlink"/>
@@ -24987,6 +25731,7 @@
           <w:rFonts w:ascii="Consolas" w:eastAsia="Times New Roman" w:hAnsi="Consolas" w:cs="Times New Roman"/>
           <w:lang w:eastAsia="en-IN" w:bidi="ar-SA"/>
         </w:rPr>
+        <w:lastRenderedPageBreak/>
         <w:t>It does this by allowing the reconciliation process to be broken down into smaller chunks and scheduled over multiple frames and by introducing the concept of suspense, which allows React components to “wait” for a specific condition to be met before rendering.</w:t>
       </w:r>
     </w:p>
@@ -25052,7 +25797,6 @@
           <w:szCs w:val="24"/>
           <w:highlight w:val="cyan"/>
         </w:rPr>
-        <w:lastRenderedPageBreak/>
         <w:t>Chapter 05 - Let's get Hooked!</w:t>
       </w:r>
       <w:r>
@@ -25267,6 +26011,7 @@
         </w:pBdr>
       </w:pPr>
       <w:r>
+        <w:lastRenderedPageBreak/>
         <w:t xml:space="preserve">References </w:t>
       </w:r>
     </w:p>
@@ -25286,7 +26031,7 @@
       <w:r>
         <w:t xml:space="preserve">● Code Link - </w:t>
       </w:r>
-      <w:hyperlink r:id="rId59" w:history="1">
+      <w:hyperlink r:id="rId72" w:history="1">
         <w:r>
           <w:rPr>
             <w:rStyle w:val="Hyperlink"/>

</xml_diff>

<commit_message>
Episode 6 : Monolith and MicroServices
</commit_message>
<xml_diff>
--- a/Notes-and-Links.docx
+++ b/Notes-and-Links.docx
@@ -1568,19 +1568,7 @@
           <w:rPr>
             <w:rStyle w:val="Hyperlink"/>
           </w:rPr>
-          <w:t>https://developer.mozilla.org/en-US/docs/Web/H</w:t>
-        </w:r>
-        <w:r>
-          <w:rPr>
-            <w:rStyle w:val="Hyperlink"/>
-          </w:rPr>
-          <w:t>T</w:t>
-        </w:r>
-        <w:r>
-          <w:rPr>
-            <w:rStyle w:val="Hyperlink"/>
-          </w:rPr>
-          <w:t>TP/CORS</w:t>
+          <w:t>https://developer.mozilla.org/en-US/docs/Web/HTTP/CORS</w:t>
         </w:r>
       </w:hyperlink>
       <w:r>
@@ -1658,6 +1646,9 @@
         </w:numPr>
       </w:pPr>
       <w:r>
+        <w:rPr>
+          <w:noProof/>
+        </w:rPr>
         <w:drawing>
           <wp:anchor distT="0" distB="0" distL="114300" distR="114300" simplePos="0" relativeHeight="251659264" behindDoc="0" locked="0" layoutInCell="1" allowOverlap="1" wp14:anchorId="7E2AC5E5" wp14:editId="6203F68E">
             <wp:simplePos x="0" y="0"/>
@@ -1748,8 +1739,11 @@
         </w:numPr>
       </w:pPr>
       <w:r>
+        <w:rPr>
+          <w:noProof/>
+        </w:rPr>
         <w:drawing>
-          <wp:anchor distT="0" distB="0" distL="114300" distR="114300" simplePos="0" relativeHeight="251660288" behindDoc="0" locked="0" layoutInCell="1" allowOverlap="1" wp14:anchorId="7F28EE94" wp14:editId="594FC1FC">
+          <wp:anchor distT="0" distB="0" distL="114300" distR="114300" simplePos="0" relativeHeight="251660288" behindDoc="0" locked="0" layoutInCell="1" allowOverlap="1" wp14:anchorId="7F28EE94" wp14:editId="1EEA69B3">
             <wp:simplePos x="0" y="0"/>
             <wp:positionH relativeFrom="column">
               <wp:posOffset>3215640</wp:posOffset>
@@ -1934,6 +1928,9 @@
         </w:numPr>
       </w:pPr>
       <w:r>
+        <w:rPr>
+          <w:noProof/>
+        </w:rPr>
         <w:drawing>
           <wp:anchor distT="0" distB="0" distL="114300" distR="114300" simplePos="0" relativeHeight="251661312" behindDoc="0" locked="0" layoutInCell="1" allowOverlap="1" wp14:anchorId="6A28D321" wp14:editId="4E5AC2E9">
             <wp:simplePos x="0" y="0"/>
@@ -4324,7 +4321,7 @@
         </w:rPr>
         <w:t xml:space="preserve">=&gt; </w:t>
       </w:r>
-      <w:hyperlink r:id="rId17" w:history="1">
+      <w:hyperlink r:id="rId17" w:anchor=":~:text=In%20production%20mode%2C%20compression%20and,when%20compared%20to%20development%20mode" w:history="1">
         <w:r>
           <w:rPr>
             <w:rStyle w:val="Hyperlink"/>
@@ -23011,6 +23008,23 @@
     </w:p>
     <w:p>
       <w:pPr>
+        <w:pStyle w:val="ListParagraph"/>
+        <w:numPr>
+          <w:ilvl w:val="0"/>
+          <w:numId w:val="4"/>
+        </w:numPr>
+        <w:rPr>
+          <w:rFonts w:ascii="Consolas" w:eastAsia="Times New Roman" w:hAnsi="Consolas" w:cs="Times New Roman"/>
+          <w:b/>
+          <w:bCs/>
+          <w:sz w:val="28"/>
+          <w:szCs w:val="28"/>
+          <w:lang w:eastAsia="en-IN" w:bidi="ar-SA"/>
+        </w:rPr>
+      </w:pPr>
+    </w:p>
+    <w:p>
+      <w:pPr>
         <w:pBdr>
           <w:top w:val="single" w:sz="4" w:space="1" w:color="auto"/>
           <w:left w:val="single" w:sz="4" w:space="4" w:color="auto"/>
@@ -23032,6 +23046,7 @@
           <w:szCs w:val="24"/>
           <w:highlight w:val="cyan"/>
         </w:rPr>
+        <w:lastRenderedPageBreak/>
         <w:t>Chapter 04 - Talk is cheap, show me the code!</w:t>
       </w:r>
       <w:r>
@@ -23054,7 +23069,6 @@
         </w:pBdr>
       </w:pPr>
       <w:r>
-        <w:lastRenderedPageBreak/>
         <w:t xml:space="preserve">Assignment </w:t>
       </w:r>
     </w:p>
@@ -23345,6 +23359,7 @@
         <w:ind w:firstLine="720"/>
       </w:pPr>
       <w:r>
+        <w:lastRenderedPageBreak/>
         <w:t xml:space="preserve">○ Use static data initially </w:t>
       </w:r>
     </w:p>
@@ -23359,7 +23374,6 @@
         <w:ind w:firstLine="720"/>
       </w:pPr>
       <w:r>
-        <w:lastRenderedPageBreak/>
         <w:t xml:space="preserve">○ Make your card dynamic(pass in props) </w:t>
       </w:r>
     </w:p>
@@ -23590,24 +23604,6 @@
     </w:p>
     <w:p>
       <w:pPr>
-        <w:pBdr>
-          <w:top w:val="single" w:sz="4" w:space="1" w:color="auto"/>
-          <w:left w:val="single" w:sz="4" w:space="4" w:color="auto"/>
-          <w:bottom w:val="single" w:sz="4" w:space="1" w:color="auto"/>
-          <w:right w:val="single" w:sz="4" w:space="4" w:color="auto"/>
-        </w:pBdr>
-        <w:rPr>
-          <w:rFonts w:ascii="Consolas" w:eastAsia="Times New Roman" w:hAnsi="Consolas" w:cs="Times New Roman"/>
-          <w:b/>
-          <w:bCs/>
-          <w:sz w:val="28"/>
-          <w:szCs w:val="28"/>
-          <w:lang w:eastAsia="en-IN" w:bidi="ar-SA"/>
-        </w:rPr>
-      </w:pPr>
-    </w:p>
-    <w:p>
-      <w:pPr>
         <w:rPr>
           <w:rFonts w:ascii="Consolas" w:eastAsia="Times New Roman" w:hAnsi="Consolas" w:cs="Times New Roman"/>
           <w:b/>
@@ -23784,11 +23780,14 @@
         <w:pStyle w:val="ListParagraph"/>
         <w:numPr>
           <w:ilvl w:val="0"/>
-          <w:numId w:val="8"/>
-        </w:numPr>
-        <w:rPr>
-          <w:rFonts w:ascii="Consolas" w:eastAsia="Times New Roman" w:hAnsi="Consolas" w:cs="Times New Roman"/>
-          <w:szCs w:val="22"/>
+          <w:numId w:val="4"/>
+        </w:numPr>
+        <w:rPr>
+          <w:rFonts w:ascii="Consolas" w:eastAsia="Times New Roman" w:hAnsi="Consolas" w:cs="Times New Roman"/>
+          <w:b/>
+          <w:bCs/>
+          <w:sz w:val="28"/>
+          <w:szCs w:val="28"/>
           <w:lang w:eastAsia="en-IN" w:bidi="ar-SA"/>
         </w:rPr>
       </w:pPr>
@@ -23856,18 +23855,6 @@
           <w:lang w:eastAsia="en-IN" w:bidi="ar-SA"/>
         </w:rPr>
       </w:pPr>
-    </w:p>
-    <w:p>
-      <w:pPr>
-        <w:rPr>
-          <w:rFonts w:ascii="Consolas" w:eastAsia="Times New Roman" w:hAnsi="Consolas" w:cs="Times New Roman"/>
-          <w:b/>
-          <w:bCs/>
-          <w:sz w:val="28"/>
-          <w:szCs w:val="28"/>
-          <w:lang w:eastAsia="en-IN" w:bidi="ar-SA"/>
-        </w:rPr>
-      </w:pPr>
       <w:r>
         <w:rPr>
           <w:rFonts w:ascii="Consolas" w:eastAsia="Times New Roman" w:hAnsi="Consolas" w:cs="Times New Roman"/>
@@ -23878,6 +23865,7 @@
           <w:highlight w:val="red"/>
           <w:lang w:eastAsia="en-IN" w:bidi="ar-SA"/>
         </w:rPr>
+        <w:lastRenderedPageBreak/>
         <w:t>#useState in ReactJs</w:t>
       </w:r>
     </w:p>
@@ -23974,30 +23962,6 @@
         </w:rPr>
         <w:t xml:space="preserve"> )</w:t>
       </w:r>
-    </w:p>
-    <w:p>
-      <w:pPr>
-        <w:rPr>
-          <w:rFonts w:ascii="Consolas" w:eastAsia="Times New Roman" w:hAnsi="Consolas" w:cs="Times New Roman"/>
-          <w:b/>
-          <w:bCs/>
-          <w:sz w:val="28"/>
-          <w:szCs w:val="28"/>
-          <w:lang w:eastAsia="en-IN" w:bidi="ar-SA"/>
-        </w:rPr>
-      </w:pPr>
-    </w:p>
-    <w:p>
-      <w:pPr>
-        <w:rPr>
-          <w:rFonts w:ascii="Consolas" w:eastAsia="Times New Roman" w:hAnsi="Consolas" w:cs="Times New Roman"/>
-          <w:b/>
-          <w:bCs/>
-          <w:sz w:val="28"/>
-          <w:szCs w:val="28"/>
-          <w:lang w:eastAsia="en-IN" w:bidi="ar-SA"/>
-        </w:rPr>
-      </w:pPr>
     </w:p>
     <w:p>
       <w:pPr>
@@ -24528,7 +24492,6 @@
           <w:rFonts w:ascii="Consolas" w:eastAsia="Times New Roman" w:hAnsi="Consolas" w:cs="Times New Roman"/>
           <w:lang w:eastAsia="en-IN" w:bidi="ar-SA"/>
         </w:rPr>
-        <w:lastRenderedPageBreak/>
         <w:t>When the state of a component changes, React compares the VDOM of the last and current states and calculates the minimum number of DOM operations required to update the actual DOM to match the current VDOM.</w:t>
       </w:r>
     </w:p>
@@ -24570,9 +24533,7 @@
           <w:lang w:eastAsia="en-IN" w:bidi="ar-SA"/>
         </w:rPr>
       </w:pPr>
-    </w:p>
-    <w:p>
-      <w:pPr>
+      <w:r>
         <w:rPr>
           <w:rFonts w:ascii="Consolas" w:eastAsia="Times New Roman" w:hAnsi="Consolas" w:cs="Times New Roman"/>
           <w:b/>
@@ -24582,56 +24543,7 @@
           <w:highlight w:val="red"/>
           <w:lang w:eastAsia="en-IN" w:bidi="ar-SA"/>
         </w:rPr>
-      </w:pPr>
-    </w:p>
-    <w:p>
-      <w:pPr>
-        <w:rPr>
-          <w:rFonts w:ascii="Consolas" w:eastAsia="Times New Roman" w:hAnsi="Consolas" w:cs="Times New Roman"/>
-          <w:b/>
-          <w:bCs/>
-          <w:sz w:val="28"/>
-          <w:szCs w:val="28"/>
-          <w:highlight w:val="red"/>
-          <w:lang w:eastAsia="en-IN" w:bidi="ar-SA"/>
-        </w:rPr>
-      </w:pPr>
-    </w:p>
-    <w:p>
-      <w:pPr>
-        <w:rPr>
-          <w:rFonts w:ascii="Consolas" w:eastAsia="Times New Roman" w:hAnsi="Consolas" w:cs="Times New Roman"/>
-          <w:b/>
-          <w:bCs/>
-          <w:sz w:val="28"/>
-          <w:szCs w:val="28"/>
-          <w:highlight w:val="red"/>
-          <w:lang w:eastAsia="en-IN" w:bidi="ar-SA"/>
-        </w:rPr>
-      </w:pPr>
-    </w:p>
-    <w:p>
-      <w:pPr>
-        <w:rPr>
-          <w:rFonts w:ascii="Consolas" w:eastAsia="Times New Roman" w:hAnsi="Consolas" w:cs="Times New Roman"/>
-          <w:b/>
-          <w:bCs/>
-          <w:sz w:val="28"/>
-          <w:szCs w:val="28"/>
-          <w:highlight w:val="red"/>
-          <w:lang w:eastAsia="en-IN" w:bidi="ar-SA"/>
-        </w:rPr>
-      </w:pPr>
-      <w:r>
-        <w:rPr>
-          <w:rFonts w:ascii="Consolas" w:eastAsia="Times New Roman" w:hAnsi="Consolas" w:cs="Times New Roman"/>
-          <w:b/>
-          <w:bCs/>
-          <w:sz w:val="28"/>
-          <w:szCs w:val="28"/>
-          <w:highlight w:val="red"/>
-          <w:lang w:eastAsia="en-IN" w:bidi="ar-SA"/>
-        </w:rPr>
+        <w:lastRenderedPageBreak/>
         <w:t>What is Diffing Algorithm in React ?</w:t>
       </w:r>
     </w:p>
@@ -24845,15 +24757,6 @@
       <w:pPr>
         <w:rPr>
           <w:rFonts w:ascii="Consolas" w:eastAsia="Times New Roman" w:hAnsi="Consolas" w:cs="Times New Roman"/>
-          <w:highlight w:val="red"/>
-          <w:lang w:eastAsia="en-IN" w:bidi="ar-SA"/>
-        </w:rPr>
-      </w:pPr>
-    </w:p>
-    <w:p>
-      <w:pPr>
-        <w:rPr>
-          <w:rFonts w:ascii="Consolas" w:eastAsia="Times New Roman" w:hAnsi="Consolas" w:cs="Times New Roman"/>
           <w:b/>
           <w:bCs/>
           <w:sz w:val="28"/>
@@ -24944,6 +24847,30 @@
       <w:pPr>
         <w:rPr>
           <w:rFonts w:ascii="Consolas" w:eastAsia="Times New Roman" w:hAnsi="Consolas" w:cs="Times New Roman"/>
+          <w:lang w:eastAsia="en-IN" w:bidi="ar-SA"/>
+        </w:rPr>
+      </w:pPr>
+    </w:p>
+    <w:p>
+      <w:pPr>
+        <w:rPr>
+          <w:rFonts w:ascii="Consolas" w:eastAsia="Times New Roman" w:hAnsi="Consolas" w:cs="Times New Roman"/>
+          <w:lang w:eastAsia="en-IN" w:bidi="ar-SA"/>
+        </w:rPr>
+      </w:pPr>
+    </w:p>
+    <w:p>
+      <w:pPr>
+        <w:rPr>
+          <w:rFonts w:ascii="Consolas" w:eastAsia="Times New Roman" w:hAnsi="Consolas" w:cs="Times New Roman"/>
+          <w:lang w:eastAsia="en-IN" w:bidi="ar-SA"/>
+        </w:rPr>
+      </w:pPr>
+    </w:p>
+    <w:p>
+      <w:pPr>
+        <w:rPr>
+          <w:rFonts w:ascii="Consolas" w:eastAsia="Times New Roman" w:hAnsi="Consolas" w:cs="Times New Roman"/>
           <w:b/>
           <w:bCs/>
           <w:sz w:val="28"/>
@@ -24961,6 +24888,7 @@
           <w:highlight w:val="red"/>
           <w:lang w:eastAsia="en-IN" w:bidi="ar-SA"/>
         </w:rPr>
+        <w:lastRenderedPageBreak/>
         <w:t>What is Fiber?</w:t>
       </w:r>
     </w:p>
@@ -25239,10 +25167,13 @@
           <w:bCs/>
           <w:sz w:val="28"/>
           <w:szCs w:val="28"/>
-          <w:lang w:eastAsia="en-IN" w:bidi="ar-SA"/>
-        </w:rPr>
-      </w:pPr>
-      <w:r>
+          <w:highlight w:val="red"/>
+          <w:lang w:eastAsia="en-IN" w:bidi="ar-SA"/>
+        </w:rPr>
+      </w:pPr>
+    </w:p>
+    <w:p>
+      <w:pPr>
         <w:rPr>
           <w:rFonts w:ascii="Consolas" w:eastAsia="Times New Roman" w:hAnsi="Consolas" w:cs="Times New Roman"/>
           <w:b/>
@@ -25252,6 +25183,43 @@
           <w:highlight w:val="red"/>
           <w:lang w:eastAsia="en-IN" w:bidi="ar-SA"/>
         </w:rPr>
+      </w:pPr>
+    </w:p>
+    <w:p>
+      <w:pPr>
+        <w:rPr>
+          <w:rFonts w:ascii="Consolas" w:eastAsia="Times New Roman" w:hAnsi="Consolas" w:cs="Times New Roman"/>
+          <w:b/>
+          <w:bCs/>
+          <w:sz w:val="28"/>
+          <w:szCs w:val="28"/>
+          <w:highlight w:val="red"/>
+          <w:lang w:eastAsia="en-IN" w:bidi="ar-SA"/>
+        </w:rPr>
+      </w:pPr>
+    </w:p>
+    <w:p>
+      <w:pPr>
+        <w:rPr>
+          <w:rFonts w:ascii="Consolas" w:eastAsia="Times New Roman" w:hAnsi="Consolas" w:cs="Times New Roman"/>
+          <w:b/>
+          <w:bCs/>
+          <w:sz w:val="28"/>
+          <w:szCs w:val="28"/>
+          <w:lang w:eastAsia="en-IN" w:bidi="ar-SA"/>
+        </w:rPr>
+      </w:pPr>
+      <w:r>
+        <w:rPr>
+          <w:rFonts w:ascii="Consolas" w:eastAsia="Times New Roman" w:hAnsi="Consolas" w:cs="Times New Roman"/>
+          <w:b/>
+          <w:bCs/>
+          <w:sz w:val="28"/>
+          <w:szCs w:val="28"/>
+          <w:highlight w:val="red"/>
+          <w:lang w:eastAsia="en-IN" w:bidi="ar-SA"/>
+        </w:rPr>
+        <w:lastRenderedPageBreak/>
         <w:t>How does Fiber work?</w:t>
       </w:r>
     </w:p>
@@ -25271,9 +25239,9 @@
           <w:lang w:eastAsia="en-IN" w:bidi="ar-SA"/>
         </w:rPr>
         <w:drawing>
-          <wp:inline distT="0" distB="0" distL="0" distR="0" wp14:anchorId="3652FD5A" wp14:editId="1DE38472">
-            <wp:extent cx="7063740" cy="4056133"/>
-            <wp:effectExtent l="0" t="0" r="3810" b="1905"/>
+          <wp:inline distT="0" distB="0" distL="0" distR="0" wp14:anchorId="3652FD5A" wp14:editId="18CC7544">
+            <wp:extent cx="4160520" cy="2389049"/>
+            <wp:effectExtent l="0" t="0" r="0" b="0"/>
             <wp:docPr id="171371183" name="Picture 2"/>
             <wp:cNvGraphicFramePr>
               <a:graphicFrameLocks xmlns:a="http://schemas.openxmlformats.org/drawingml/2006/main" noChangeAspect="1"/>
@@ -25288,7 +25256,7 @@
                     </pic:cNvPicPr>
                   </pic:nvPicPr>
                   <pic:blipFill>
-                    <a:blip r:embed="rId69">
+                    <a:blip r:embed="rId69" cstate="print">
                       <a:extLst>
                         <a:ext uri="{28A0092B-C50C-407E-A947-70E740481C1C}">
                           <a14:useLocalDpi xmlns:a14="http://schemas.microsoft.com/office/drawing/2010/main" val="0"/>
@@ -25303,7 +25271,7 @@
                   <pic:spPr bwMode="auto">
                     <a:xfrm>
                       <a:off x="0" y="0"/>
-                      <a:ext cx="7111467" cy="4083539"/>
+                      <a:ext cx="4199294" cy="2411314"/>
                     </a:xfrm>
                     <a:prstGeom prst="rect">
                       <a:avLst/>
@@ -25423,144 +25391,144 @@
           <w:rFonts w:ascii="Consolas" w:eastAsia="Times New Roman" w:hAnsi="Consolas" w:cs="Times New Roman"/>
           <w:lang w:eastAsia="en-IN" w:bidi="ar-SA"/>
         </w:rPr>
+        <w:t>When a component’s state changes, React begins the reconciliation process by creating a new fiber tree based on the current state of the component. It then compares the new fiber tree to the previous fiber tree to determine the minimum number of changes required to update the actual DOM.</w:t>
+      </w:r>
+    </w:p>
+    <w:p>
+      <w:pPr>
+        <w:pStyle w:val="ListParagraph"/>
+        <w:numPr>
+          <w:ilvl w:val="0"/>
+          <w:numId w:val="4"/>
+        </w:numPr>
+        <w:rPr>
+          <w:rFonts w:ascii="Consolas" w:eastAsia="Times New Roman" w:hAnsi="Consolas" w:cs="Times New Roman"/>
+          <w:lang w:eastAsia="en-IN" w:bidi="ar-SA"/>
+        </w:rPr>
+      </w:pPr>
+      <w:r>
+        <w:rPr>
+          <w:rFonts w:ascii="Consolas" w:eastAsia="Times New Roman" w:hAnsi="Consolas" w:cs="Times New Roman"/>
+          <w:lang w:eastAsia="en-IN" w:bidi="ar-SA"/>
+        </w:rPr>
+        <w:t>During the reconciliation process, React traverses the fiber tree and updates each Fiber individually. It does this by starting at the root fiber and working its way down the tree, updating each Fiber in a depth-first order.</w:t>
+      </w:r>
+    </w:p>
+    <w:p>
+      <w:pPr>
+        <w:pStyle w:val="ListParagraph"/>
+        <w:numPr>
+          <w:ilvl w:val="0"/>
+          <w:numId w:val="4"/>
+        </w:numPr>
+        <w:rPr>
+          <w:rFonts w:ascii="Consolas" w:eastAsia="Times New Roman" w:hAnsi="Consolas" w:cs="Times New Roman"/>
+          <w:lang w:eastAsia="en-IN" w:bidi="ar-SA"/>
+        </w:rPr>
+      </w:pPr>
+      <w:r>
+        <w:rPr>
+          <w:rFonts w:ascii="Consolas" w:eastAsia="Times New Roman" w:hAnsi="Consolas" w:cs="Times New Roman"/>
+          <w:lang w:eastAsia="en-IN" w:bidi="ar-SA"/>
+        </w:rPr>
+        <w:t>As it traverses the fiber tree, React can pause the reconciliation process at any point and schedule the remaining work for the next frame. This allows React to prioritize the reconciliation of certain fibers over others and ensure that the UI remains responsive.</w:t>
+      </w:r>
+    </w:p>
+    <w:p>
+      <w:pPr>
+        <w:rPr>
+          <w:rFonts w:ascii="Consolas" w:eastAsia="Times New Roman" w:hAnsi="Consolas" w:cs="Times New Roman"/>
+          <w:b/>
+          <w:bCs/>
+          <w:lang w:eastAsia="en-IN" w:bidi="ar-SA"/>
+        </w:rPr>
+      </w:pPr>
+    </w:p>
+    <w:p>
+      <w:pPr>
+        <w:rPr>
+          <w:rFonts w:ascii="Consolas" w:eastAsia="Times New Roman" w:hAnsi="Consolas" w:cs="Times New Roman"/>
+          <w:b/>
+          <w:bCs/>
+          <w:lang w:eastAsia="en-IN" w:bidi="ar-SA"/>
+        </w:rPr>
+      </w:pPr>
+      <w:r>
+        <w:rPr>
+          <w:rFonts w:ascii="Consolas" w:eastAsia="Times New Roman" w:hAnsi="Consolas" w:cs="Times New Roman"/>
+          <w:b/>
+          <w:bCs/>
+          <w:lang w:eastAsia="en-IN" w:bidi="ar-SA"/>
+        </w:rPr>
+        <w:t>Benefits of Fiber</w:t>
+      </w:r>
+    </w:p>
+    <w:p>
+      <w:pPr>
+        <w:rPr>
+          <w:rFonts w:ascii="Consolas" w:eastAsia="Times New Roman" w:hAnsi="Consolas" w:cs="Times New Roman"/>
+          <w:lang w:eastAsia="en-IN" w:bidi="ar-SA"/>
+        </w:rPr>
+      </w:pPr>
+      <w:r>
+        <w:rPr>
+          <w:rFonts w:ascii="Consolas" w:eastAsia="Times New Roman" w:hAnsi="Consolas" w:cs="Times New Roman"/>
+          <w:lang w:eastAsia="en-IN" w:bidi="ar-SA"/>
+        </w:rPr>
+        <w:t>Fiber brings several benefits to React applications, including:</w:t>
+      </w:r>
+    </w:p>
+    <w:p>
+      <w:pPr>
+        <w:rPr>
+          <w:rFonts w:ascii="Consolas" w:eastAsia="Times New Roman" w:hAnsi="Consolas" w:cs="Times New Roman"/>
+          <w:b/>
+          <w:bCs/>
+          <w:lang w:eastAsia="en-IN" w:bidi="ar-SA"/>
+        </w:rPr>
+      </w:pPr>
+      <w:r>
+        <w:rPr>
+          <w:rFonts w:ascii="Consolas" w:eastAsia="Times New Roman" w:hAnsi="Consolas" w:cs="Times New Roman"/>
+          <w:b/>
+          <w:bCs/>
+          <w:lang w:eastAsia="en-IN" w:bidi="ar-SA"/>
+        </w:rPr>
+        <w:t>Improved Performance</w:t>
+      </w:r>
+    </w:p>
+    <w:p>
+      <w:pPr>
+        <w:rPr>
+          <w:rFonts w:ascii="Consolas" w:eastAsia="Times New Roman" w:hAnsi="Consolas" w:cs="Times New Roman"/>
+          <w:lang w:eastAsia="en-IN" w:bidi="ar-SA"/>
+        </w:rPr>
+      </w:pPr>
+      <w:r>
+        <w:rPr>
+          <w:rFonts w:ascii="Consolas" w:eastAsia="Times New Roman" w:hAnsi="Consolas" w:cs="Times New Roman"/>
+          <w:lang w:eastAsia="en-IN" w:bidi="ar-SA"/>
+        </w:rPr>
+        <w:t>As mentioned earlier, Fiber allows the reconciliation process to be broken down into smaller chunks and scheduled over multiple frames, which helps improve React applications’ performance, especially when a large number of elements need to be updated.</w:t>
+      </w:r>
+    </w:p>
+    <w:p>
+      <w:pPr>
+        <w:rPr>
+          <w:rFonts w:ascii="Consolas" w:eastAsia="Times New Roman" w:hAnsi="Consolas" w:cs="Times New Roman"/>
+          <w:b/>
+          <w:bCs/>
+          <w:lang w:eastAsia="en-IN" w:bidi="ar-SA"/>
+        </w:rPr>
+      </w:pPr>
+      <w:r>
+        <w:rPr>
+          <w:rFonts w:ascii="Consolas" w:eastAsia="Times New Roman" w:hAnsi="Consolas" w:cs="Times New Roman"/>
+          <w:b/>
+          <w:bCs/>
+          <w:lang w:eastAsia="en-IN" w:bidi="ar-SA"/>
+        </w:rPr>
         <w:lastRenderedPageBreak/>
-        <w:t>When a component’s state changes, React begins the reconciliation process by creating a new fiber tree based on the current state of the component. It then compares the new fiber tree to the previous fiber tree to determine the minimum number of changes required to update the actual DOM.</w:t>
-      </w:r>
-    </w:p>
-    <w:p>
-      <w:pPr>
-        <w:pStyle w:val="ListParagraph"/>
-        <w:numPr>
-          <w:ilvl w:val="0"/>
-          <w:numId w:val="4"/>
-        </w:numPr>
-        <w:rPr>
-          <w:rFonts w:ascii="Consolas" w:eastAsia="Times New Roman" w:hAnsi="Consolas" w:cs="Times New Roman"/>
-          <w:lang w:eastAsia="en-IN" w:bidi="ar-SA"/>
-        </w:rPr>
-      </w:pPr>
-      <w:r>
-        <w:rPr>
-          <w:rFonts w:ascii="Consolas" w:eastAsia="Times New Roman" w:hAnsi="Consolas" w:cs="Times New Roman"/>
-          <w:lang w:eastAsia="en-IN" w:bidi="ar-SA"/>
-        </w:rPr>
-        <w:t>During the reconciliation process, React traverses the fiber tree and updates each Fiber individually. It does this by starting at the root fiber and working its way down the tree, updating each Fiber in a depth-first order.</w:t>
-      </w:r>
-    </w:p>
-    <w:p>
-      <w:pPr>
-        <w:pStyle w:val="ListParagraph"/>
-        <w:numPr>
-          <w:ilvl w:val="0"/>
-          <w:numId w:val="4"/>
-        </w:numPr>
-        <w:rPr>
-          <w:rFonts w:ascii="Consolas" w:eastAsia="Times New Roman" w:hAnsi="Consolas" w:cs="Times New Roman"/>
-          <w:lang w:eastAsia="en-IN" w:bidi="ar-SA"/>
-        </w:rPr>
-      </w:pPr>
-      <w:r>
-        <w:rPr>
-          <w:rFonts w:ascii="Consolas" w:eastAsia="Times New Roman" w:hAnsi="Consolas" w:cs="Times New Roman"/>
-          <w:lang w:eastAsia="en-IN" w:bidi="ar-SA"/>
-        </w:rPr>
-        <w:t>As it traverses the fiber tree, React can pause the reconciliation process at any point and schedule the remaining work for the next frame. This allows React to prioritize the reconciliation of certain fibers over others and ensure that the UI remains responsive.</w:t>
-      </w:r>
-    </w:p>
-    <w:p>
-      <w:pPr>
-        <w:rPr>
-          <w:rFonts w:ascii="Consolas" w:eastAsia="Times New Roman" w:hAnsi="Consolas" w:cs="Times New Roman"/>
-          <w:b/>
-          <w:bCs/>
-          <w:lang w:eastAsia="en-IN" w:bidi="ar-SA"/>
-        </w:rPr>
-      </w:pPr>
-    </w:p>
-    <w:p>
-      <w:pPr>
-        <w:rPr>
-          <w:rFonts w:ascii="Consolas" w:eastAsia="Times New Roman" w:hAnsi="Consolas" w:cs="Times New Roman"/>
-          <w:b/>
-          <w:bCs/>
-          <w:lang w:eastAsia="en-IN" w:bidi="ar-SA"/>
-        </w:rPr>
-      </w:pPr>
-      <w:r>
-        <w:rPr>
-          <w:rFonts w:ascii="Consolas" w:eastAsia="Times New Roman" w:hAnsi="Consolas" w:cs="Times New Roman"/>
-          <w:b/>
-          <w:bCs/>
-          <w:lang w:eastAsia="en-IN" w:bidi="ar-SA"/>
-        </w:rPr>
-        <w:t>Benefits of Fiber</w:t>
-      </w:r>
-    </w:p>
-    <w:p>
-      <w:pPr>
-        <w:rPr>
-          <w:rFonts w:ascii="Consolas" w:eastAsia="Times New Roman" w:hAnsi="Consolas" w:cs="Times New Roman"/>
-          <w:lang w:eastAsia="en-IN" w:bidi="ar-SA"/>
-        </w:rPr>
-      </w:pPr>
-      <w:r>
-        <w:rPr>
-          <w:rFonts w:ascii="Consolas" w:eastAsia="Times New Roman" w:hAnsi="Consolas" w:cs="Times New Roman"/>
-          <w:lang w:eastAsia="en-IN" w:bidi="ar-SA"/>
-        </w:rPr>
-        <w:t>Fiber brings several benefits to React applications, including:</w:t>
-      </w:r>
-    </w:p>
-    <w:p>
-      <w:pPr>
-        <w:rPr>
-          <w:rFonts w:ascii="Consolas" w:eastAsia="Times New Roman" w:hAnsi="Consolas" w:cs="Times New Roman"/>
-          <w:b/>
-          <w:bCs/>
-          <w:lang w:eastAsia="en-IN" w:bidi="ar-SA"/>
-        </w:rPr>
-      </w:pPr>
-      <w:r>
-        <w:rPr>
-          <w:rFonts w:ascii="Consolas" w:eastAsia="Times New Roman" w:hAnsi="Consolas" w:cs="Times New Roman"/>
-          <w:b/>
-          <w:bCs/>
-          <w:lang w:eastAsia="en-IN" w:bidi="ar-SA"/>
-        </w:rPr>
-        <w:t>Improved Performance</w:t>
-      </w:r>
-    </w:p>
-    <w:p>
-      <w:pPr>
-        <w:rPr>
-          <w:rFonts w:ascii="Consolas" w:eastAsia="Times New Roman" w:hAnsi="Consolas" w:cs="Times New Roman"/>
-          <w:lang w:eastAsia="en-IN" w:bidi="ar-SA"/>
-        </w:rPr>
-      </w:pPr>
-      <w:r>
-        <w:rPr>
-          <w:rFonts w:ascii="Consolas" w:eastAsia="Times New Roman" w:hAnsi="Consolas" w:cs="Times New Roman"/>
-          <w:lang w:eastAsia="en-IN" w:bidi="ar-SA"/>
-        </w:rPr>
-        <w:t>As mentioned earlier, Fiber allows the reconciliation process to be broken down into smaller chunks and scheduled over multiple frames, which helps improve React applications’ performance, especially when a large number of elements need to be updated.</w:t>
-      </w:r>
-    </w:p>
-    <w:p>
-      <w:pPr>
-        <w:rPr>
-          <w:rFonts w:ascii="Consolas" w:eastAsia="Times New Roman" w:hAnsi="Consolas" w:cs="Times New Roman"/>
-          <w:b/>
-          <w:bCs/>
-          <w:lang w:eastAsia="en-IN" w:bidi="ar-SA"/>
-        </w:rPr>
-      </w:pPr>
-      <w:r>
-        <w:rPr>
-          <w:rFonts w:ascii="Consolas" w:eastAsia="Times New Roman" w:hAnsi="Consolas" w:cs="Times New Roman"/>
-          <w:b/>
-          <w:bCs/>
-          <w:lang w:eastAsia="en-IN" w:bidi="ar-SA"/>
-        </w:rPr>
         <w:t>Better user experience</w:t>
       </w:r>
     </w:p>
@@ -25731,7 +25699,6 @@
           <w:rFonts w:ascii="Consolas" w:eastAsia="Times New Roman" w:hAnsi="Consolas" w:cs="Times New Roman"/>
           <w:lang w:eastAsia="en-IN" w:bidi="ar-SA"/>
         </w:rPr>
-        <w:lastRenderedPageBreak/>
         <w:t>It does this by allowing the reconciliation process to be broken down into smaller chunks and scheduled over multiple frames and by introducing the concept of suspense, which allows React components to “wait” for a specific condition to be met before rendering.</w:t>
       </w:r>
     </w:p>
@@ -25749,6 +25716,46 @@
         </w:rPr>
         <w:t>Fiber brings several benefits to React applications, including improved performance, a better user experience, asynchronous rendering, and better concurrency.</w:t>
       </w:r>
+    </w:p>
+    <w:p>
+      <w:pPr>
+        <w:rPr>
+          <w:rFonts w:ascii="Consolas" w:eastAsia="Times New Roman" w:hAnsi="Consolas" w:cs="Times New Roman"/>
+          <w:lang w:eastAsia="en-IN" w:bidi="ar-SA"/>
+        </w:rPr>
+      </w:pPr>
+    </w:p>
+    <w:p>
+      <w:pPr>
+        <w:rPr>
+          <w:rFonts w:ascii="Consolas" w:eastAsia="Times New Roman" w:hAnsi="Consolas" w:cs="Times New Roman"/>
+          <w:lang w:eastAsia="en-IN" w:bidi="ar-SA"/>
+        </w:rPr>
+      </w:pPr>
+    </w:p>
+    <w:p>
+      <w:pPr>
+        <w:rPr>
+          <w:rFonts w:ascii="Consolas" w:eastAsia="Times New Roman" w:hAnsi="Consolas" w:cs="Times New Roman"/>
+          <w:lang w:eastAsia="en-IN" w:bidi="ar-SA"/>
+        </w:rPr>
+      </w:pPr>
+    </w:p>
+    <w:p>
+      <w:pPr>
+        <w:rPr>
+          <w:rFonts w:ascii="Consolas" w:eastAsia="Times New Roman" w:hAnsi="Consolas" w:cs="Times New Roman"/>
+          <w:lang w:eastAsia="en-IN" w:bidi="ar-SA"/>
+        </w:rPr>
+      </w:pPr>
+    </w:p>
+    <w:p>
+      <w:pPr>
+        <w:rPr>
+          <w:rFonts w:ascii="Consolas" w:eastAsia="Times New Roman" w:hAnsi="Consolas" w:cs="Times New Roman"/>
+          <w:lang w:eastAsia="en-IN" w:bidi="ar-SA"/>
+        </w:rPr>
+      </w:pPr>
     </w:p>
     <w:p>
       <w:pPr>
@@ -25797,6 +25804,7 @@
           <w:szCs w:val="24"/>
           <w:highlight w:val="cyan"/>
         </w:rPr>
+        <w:lastRenderedPageBreak/>
         <w:t>Chapter 05 - Let's get Hooked!</w:t>
       </w:r>
       <w:r>
@@ -26011,7 +26019,6 @@
         </w:pBdr>
       </w:pPr>
       <w:r>
-        <w:lastRenderedPageBreak/>
         <w:t xml:space="preserve">References </w:t>
       </w:r>
     </w:p>
@@ -26023,10 +26030,6 @@
           <w:bottom w:val="single" w:sz="4" w:space="1" w:color="auto"/>
           <w:right w:val="single" w:sz="4" w:space="4" w:color="auto"/>
         </w:pBdr>
-        <w:rPr>
-          <w:rFonts w:ascii="Consolas" w:eastAsia="Times New Roman" w:hAnsi="Consolas" w:cs="Times New Roman"/>
-          <w:lang w:eastAsia="en-IN" w:bidi="ar-SA"/>
-        </w:rPr>
       </w:pPr>
       <w:r>
         <w:t xml:space="preserve">● Code Link - </w:t>
@@ -26042,6 +26045,964 @@
       <w:r>
         <w:t xml:space="preserve"> </w:t>
       </w:r>
+    </w:p>
+    <w:p>
+      <w:pPr>
+        <w:rPr>
+          <w:rFonts w:ascii="Consolas" w:eastAsia="Times New Roman" w:hAnsi="Consolas" w:cs="Times New Roman"/>
+          <w:lang w:eastAsia="en-IN" w:bidi="ar-SA"/>
+        </w:rPr>
+      </w:pPr>
+    </w:p>
+    <w:p>
+      <w:pPr>
+        <w:rPr>
+          <w:rFonts w:ascii="Consolas" w:eastAsia="Times New Roman" w:hAnsi="Consolas" w:cs="Times New Roman"/>
+          <w:lang w:eastAsia="en-IN" w:bidi="ar-SA"/>
+        </w:rPr>
+      </w:pPr>
+    </w:p>
+    <w:p>
+      <w:pPr>
+        <w:rPr>
+          <w:rFonts w:ascii="Consolas" w:eastAsia="Times New Roman" w:hAnsi="Consolas" w:cs="Times New Roman"/>
+          <w:lang w:eastAsia="en-IN" w:bidi="ar-SA"/>
+        </w:rPr>
+      </w:pPr>
+    </w:p>
+    <w:p>
+      <w:pPr>
+        <w:rPr>
+          <w:rFonts w:ascii="Consolas" w:eastAsia="Times New Roman" w:hAnsi="Consolas" w:cs="Times New Roman"/>
+          <w:lang w:eastAsia="en-IN" w:bidi="ar-SA"/>
+        </w:rPr>
+      </w:pPr>
+    </w:p>
+    <w:p>
+      <w:pPr>
+        <w:rPr>
+          <w:rFonts w:ascii="Consolas" w:eastAsia="Times New Roman" w:hAnsi="Consolas" w:cs="Times New Roman"/>
+          <w:lang w:eastAsia="en-IN" w:bidi="ar-SA"/>
+        </w:rPr>
+      </w:pPr>
+    </w:p>
+    <w:p>
+      <w:pPr>
+        <w:rPr>
+          <w:rFonts w:ascii="Consolas" w:eastAsia="Times New Roman" w:hAnsi="Consolas" w:cs="Times New Roman"/>
+          <w:b/>
+          <w:bCs/>
+          <w:sz w:val="32"/>
+          <w:szCs w:val="32"/>
+          <w:lang w:eastAsia="en-IN" w:bidi="ar-SA"/>
+        </w:rPr>
+      </w:pPr>
+      <w:r>
+        <w:rPr>
+          <w:rFonts w:ascii="Consolas" w:eastAsia="Times New Roman" w:hAnsi="Consolas" w:cs="Times New Roman"/>
+          <w:b/>
+          <w:bCs/>
+          <w:sz w:val="32"/>
+          <w:szCs w:val="32"/>
+          <w:lang w:eastAsia="en-IN" w:bidi="ar-SA"/>
+        </w:rPr>
+        <w:lastRenderedPageBreak/>
+        <w:t>EPISODE 6 :- Explore the World</w:t>
+      </w:r>
+    </w:p>
+    <w:p>
+      <w:pPr>
+        <w:rPr>
+          <w:rFonts w:ascii="Consolas" w:eastAsia="Times New Roman" w:hAnsi="Consolas" w:cs="Times New Roman"/>
+          <w:b/>
+          <w:bCs/>
+          <w:sz w:val="32"/>
+          <w:szCs w:val="32"/>
+          <w:lang w:eastAsia="en-IN" w:bidi="ar-SA"/>
+        </w:rPr>
+      </w:pPr>
+    </w:p>
+    <w:p>
+      <w:pPr>
+        <w:rPr>
+          <w:rFonts w:eastAsia="Times New Roman" w:cstheme="minorHAnsi"/>
+          <w:b/>
+          <w:bCs/>
+          <w:sz w:val="28"/>
+          <w:szCs w:val="28"/>
+          <w:lang w:eastAsia="en-IN" w:bidi="ar-SA"/>
+        </w:rPr>
+      </w:pPr>
+      <w:r>
+        <w:rPr>
+          <w:rFonts w:eastAsia="Times New Roman" w:cstheme="minorHAnsi"/>
+          <w:b/>
+          <w:bCs/>
+          <w:sz w:val="28"/>
+          <w:szCs w:val="28"/>
+          <w:highlight w:val="red"/>
+          <w:lang w:eastAsia="en-IN" w:bidi="ar-SA"/>
+        </w:rPr>
+        <w:t>#Monolith Architecture</w:t>
+      </w:r>
+    </w:p>
+    <w:p>
+      <w:pPr>
+        <w:pStyle w:val="ListParagraph"/>
+        <w:numPr>
+          <w:ilvl w:val="0"/>
+          <w:numId w:val="4"/>
+        </w:numPr>
+        <w:rPr>
+          <w:rFonts w:asciiTheme="majorHAnsi" w:hAnsiTheme="majorHAnsi" w:cstheme="majorHAnsi"/>
+          <w:lang w:eastAsia="en-IN" w:bidi="ar-SA"/>
+        </w:rPr>
+      </w:pPr>
+      <w:r>
+        <w:rPr>
+          <w:lang w:eastAsia="en-IN" w:bidi="ar-SA"/>
+        </w:rPr>
+        <w:t>When the web apps were developed they were all developed using a monolith architecture. What does it mean?</w:t>
+      </w:r>
+    </w:p>
+    <w:p>
+      <w:pPr>
+        <w:pStyle w:val="ListParagraph"/>
+        <w:numPr>
+          <w:ilvl w:val="0"/>
+          <w:numId w:val="4"/>
+        </w:numPr>
+        <w:rPr>
+          <w:rFonts w:asciiTheme="majorHAnsi" w:hAnsiTheme="majorHAnsi" w:cstheme="majorHAnsi"/>
+          <w:lang w:eastAsia="en-IN" w:bidi="ar-SA"/>
+        </w:rPr>
+      </w:pPr>
+      <w:r>
+        <w:rPr>
+          <w:rFonts w:asciiTheme="majorHAnsi" w:hAnsiTheme="majorHAnsi" w:cstheme="majorHAnsi"/>
+          <w:lang w:eastAsia="en-IN" w:bidi="ar-SA"/>
+        </w:rPr>
+        <w:drawing>
+          <wp:anchor distT="0" distB="0" distL="114300" distR="114300" simplePos="0" relativeHeight="251662336" behindDoc="0" locked="0" layoutInCell="1" allowOverlap="1" wp14:anchorId="376E0C76" wp14:editId="162922CB">
+            <wp:simplePos x="0" y="0"/>
+            <wp:positionH relativeFrom="column">
+              <wp:posOffset>2560320</wp:posOffset>
+            </wp:positionH>
+            <wp:positionV relativeFrom="paragraph">
+              <wp:posOffset>264795</wp:posOffset>
+            </wp:positionV>
+            <wp:extent cx="1645920" cy="1466215"/>
+            <wp:effectExtent l="0" t="0" r="0" b="635"/>
+            <wp:wrapTopAndBottom/>
+            <wp:docPr id="223247240" name="Picture 1"/>
+            <wp:cNvGraphicFramePr>
+              <a:graphicFrameLocks xmlns:a="http://schemas.openxmlformats.org/drawingml/2006/main" noChangeAspect="1"/>
+            </wp:cNvGraphicFramePr>
+            <a:graphic xmlns:a="http://schemas.openxmlformats.org/drawingml/2006/main">
+              <a:graphicData uri="http://schemas.openxmlformats.org/drawingml/2006/picture">
+                <pic:pic xmlns:pic="http://schemas.openxmlformats.org/drawingml/2006/picture">
+                  <pic:nvPicPr>
+                    <pic:cNvPr id="223247240" name=""/>
+                    <pic:cNvPicPr/>
+                  </pic:nvPicPr>
+                  <pic:blipFill>
+                    <a:blip r:embed="rId73" cstate="print">
+                      <a:extLst>
+                        <a:ext uri="{28A0092B-C50C-407E-A947-70E740481C1C}">
+                          <a14:useLocalDpi xmlns:a14="http://schemas.microsoft.com/office/drawing/2010/main" val="0"/>
+                        </a:ext>
+                      </a:extLst>
+                    </a:blip>
+                    <a:stretch>
+                      <a:fillRect/>
+                    </a:stretch>
+                  </pic:blipFill>
+                  <pic:spPr>
+                    <a:xfrm>
+                      <a:off x="0" y="0"/>
+                      <a:ext cx="1645920" cy="1466215"/>
+                    </a:xfrm>
+                    <a:prstGeom prst="rect">
+                      <a:avLst/>
+                    </a:prstGeom>
+                  </pic:spPr>
+                </pic:pic>
+              </a:graphicData>
+            </a:graphic>
+            <wp14:sizeRelH relativeFrom="margin">
+              <wp14:pctWidth>0</wp14:pctWidth>
+            </wp14:sizeRelH>
+            <wp14:sizeRelV relativeFrom="margin">
+              <wp14:pctHeight>0</wp14:pctHeight>
+            </wp14:sizeRelV>
+          </wp:anchor>
+        </w:drawing>
+      </w:r>
+      <w:r>
+        <w:rPr>
+          <w:lang w:eastAsia="en-IN" w:bidi="ar-SA"/>
+        </w:rPr>
+        <w:t>So earlier we used to have a huge big project and suppose if we are building an application in this huge big projedt we used to have small pieces</w:t>
+      </w:r>
+    </w:p>
+    <w:p>
+      <w:pPr>
+        <w:pStyle w:val="ListParagraph"/>
+        <w:numPr>
+          <w:ilvl w:val="0"/>
+          <w:numId w:val="4"/>
+        </w:numPr>
+        <w:rPr>
+          <w:rFonts w:asciiTheme="majorHAnsi" w:hAnsiTheme="majorHAnsi" w:cstheme="majorHAnsi"/>
+          <w:lang w:eastAsia="en-IN" w:bidi="ar-SA"/>
+        </w:rPr>
+      </w:pPr>
+    </w:p>
+    <w:p>
+      <w:pPr>
+        <w:pStyle w:val="ListParagraph"/>
+        <w:numPr>
+          <w:ilvl w:val="0"/>
+          <w:numId w:val="4"/>
+        </w:numPr>
+        <w:rPr>
+          <w:rFonts w:asciiTheme="majorHAnsi" w:hAnsiTheme="majorHAnsi" w:cstheme="majorHAnsi"/>
+          <w:lang w:eastAsia="en-IN" w:bidi="ar-SA"/>
+        </w:rPr>
+      </w:pPr>
+      <w:r>
+        <w:rPr>
+          <w:lang w:eastAsia="en-IN" w:bidi="ar-SA"/>
+        </w:rPr>
+        <w:t xml:space="preserve">This project itself has code where there are api’s written we have developed </w:t>
+      </w:r>
+      <w:r>
+        <w:rPr>
+          <w:b/>
+          <w:bCs/>
+          <w:lang w:eastAsia="en-IN" w:bidi="ar-SA"/>
+        </w:rPr>
+        <w:t xml:space="preserve">API’s </w:t>
+      </w:r>
+      <w:r>
+        <w:rPr>
+          <w:lang w:eastAsia="en-IN" w:bidi="ar-SA"/>
+        </w:rPr>
+        <w:t xml:space="preserve">inside this project. We also have </w:t>
+      </w:r>
+      <w:r>
+        <w:rPr>
+          <w:b/>
+          <w:bCs/>
+          <w:lang w:eastAsia="en-IN" w:bidi="ar-SA"/>
+        </w:rPr>
+        <w:t>UI</w:t>
+      </w:r>
+      <w:r>
+        <w:rPr>
+          <w:lang w:eastAsia="en-IN" w:bidi="ar-SA"/>
+        </w:rPr>
+        <w:t xml:space="preserve"> code inside the same project, we have </w:t>
+      </w:r>
+      <w:r>
+        <w:rPr>
+          <w:b/>
+          <w:bCs/>
+          <w:lang w:eastAsia="en-IN" w:bidi="ar-SA"/>
+        </w:rPr>
+        <w:t>Authenticate</w:t>
+      </w:r>
+      <w:r>
+        <w:rPr>
+          <w:lang w:eastAsia="en-IN" w:bidi="ar-SA"/>
+        </w:rPr>
+        <w:t xml:space="preserve"> code inside the same project we have </w:t>
+      </w:r>
+      <w:r>
+        <w:rPr>
+          <w:b/>
+          <w:bCs/>
+          <w:lang w:eastAsia="en-IN" w:bidi="ar-SA"/>
+        </w:rPr>
+        <w:t>Database</w:t>
+      </w:r>
+      <w:r>
+        <w:rPr>
+          <w:lang w:eastAsia="en-IN" w:bidi="ar-SA"/>
+        </w:rPr>
+        <w:t xml:space="preserve"> connectivity code inside this project we can have </w:t>
+      </w:r>
+      <w:r>
+        <w:rPr>
+          <w:b/>
+          <w:bCs/>
+          <w:lang w:eastAsia="en-IN" w:bidi="ar-SA"/>
+        </w:rPr>
+        <w:t>notification/Sending</w:t>
+      </w:r>
+      <w:r>
+        <w:rPr>
+          <w:lang w:eastAsia="en-IN" w:bidi="ar-SA"/>
+        </w:rPr>
+        <w:t xml:space="preserve"> SMS code inside this project.</w:t>
+      </w:r>
+    </w:p>
+    <w:p>
+      <w:pPr>
+        <w:pStyle w:val="ListParagraph"/>
+        <w:numPr>
+          <w:ilvl w:val="0"/>
+          <w:numId w:val="4"/>
+        </w:numPr>
+        <w:rPr>
+          <w:rFonts w:asciiTheme="majorHAnsi" w:hAnsiTheme="majorHAnsi" w:cstheme="majorHAnsi"/>
+          <w:lang w:eastAsia="en-IN" w:bidi="ar-SA"/>
+        </w:rPr>
+      </w:pPr>
+      <w:r>
+        <w:rPr>
+          <w:lang w:eastAsia="en-IN" w:bidi="ar-SA"/>
+        </w:rPr>
+        <w:t>Exmaple : Even if have to add a button the whole code need to be compile once again</w:t>
+      </w:r>
+      <w:r>
+        <w:rPr>
+          <w:lang w:eastAsia="en-IN" w:bidi="ar-SA"/>
+        </w:rPr>
+        <w:t xml:space="preserve"> </w:t>
+      </w:r>
+    </w:p>
+    <w:p>
+      <w:pPr>
+        <w:rPr>
+          <w:rFonts w:asciiTheme="majorHAnsi" w:hAnsiTheme="majorHAnsi" w:cstheme="majorHAnsi"/>
+          <w:lang w:eastAsia="en-IN" w:bidi="ar-SA"/>
+        </w:rPr>
+      </w:pPr>
+    </w:p>
+    <w:p>
+      <w:pPr>
+        <w:rPr>
+          <w:rFonts w:eastAsia="Times New Roman" w:cstheme="minorHAnsi"/>
+          <w:b/>
+          <w:bCs/>
+          <w:sz w:val="28"/>
+          <w:szCs w:val="28"/>
+          <w:lang w:eastAsia="en-IN" w:bidi="ar-SA"/>
+        </w:rPr>
+      </w:pPr>
+      <w:r>
+        <w:rPr>
+          <w:rFonts w:eastAsia="Times New Roman" w:cstheme="minorHAnsi"/>
+          <w:b/>
+          <w:bCs/>
+          <w:sz w:val="28"/>
+          <w:szCs w:val="28"/>
+          <w:highlight w:val="red"/>
+          <w:lang w:eastAsia="en-IN" w:bidi="ar-SA"/>
+        </w:rPr>
+        <w:t>#M</w:t>
+      </w:r>
+      <w:r>
+        <w:rPr>
+          <w:rFonts w:eastAsia="Times New Roman" w:cstheme="minorHAnsi"/>
+          <w:b/>
+          <w:bCs/>
+          <w:sz w:val="28"/>
+          <w:szCs w:val="28"/>
+          <w:highlight w:val="red"/>
+          <w:lang w:eastAsia="en-IN" w:bidi="ar-SA"/>
+        </w:rPr>
+        <w:t>icroService</w:t>
+      </w:r>
+      <w:r>
+        <w:rPr>
+          <w:rFonts w:eastAsia="Times New Roman" w:cstheme="minorHAnsi"/>
+          <w:b/>
+          <w:bCs/>
+          <w:sz w:val="28"/>
+          <w:szCs w:val="28"/>
+          <w:highlight w:val="red"/>
+          <w:lang w:eastAsia="en-IN" w:bidi="ar-SA"/>
+        </w:rPr>
+        <w:t xml:space="preserve"> Architecture</w:t>
+      </w:r>
+    </w:p>
+    <w:p>
+      <w:pPr>
+        <w:pStyle w:val="ListParagraph"/>
+        <w:numPr>
+          <w:ilvl w:val="0"/>
+          <w:numId w:val="4"/>
+        </w:numPr>
+        <w:rPr>
+          <w:rFonts w:asciiTheme="majorHAnsi" w:hAnsiTheme="majorHAnsi" w:cstheme="majorHAnsi"/>
+          <w:lang w:eastAsia="en-IN" w:bidi="ar-SA"/>
+        </w:rPr>
+      </w:pPr>
+      <w:r>
+        <w:rPr>
+          <w:rFonts w:cstheme="minorHAnsi"/>
+          <w:lang w:eastAsia="en-IN" w:bidi="ar-SA"/>
+        </w:rPr>
+        <w:t>In the Microservice Architecture we have different services for different jobs. So we have a service which is a backend service, we have a UI service, we have a Authentication service we have a service which connects through DB which maintains a database, we have service for SMS Sending we have a service email notification so there are different services for different jobs</w:t>
+      </w:r>
+      <w:r>
+        <w:rPr>
+          <w:rFonts w:cstheme="minorHAnsi"/>
+          <w:lang w:eastAsia="en-IN" w:bidi="ar-SA"/>
+        </w:rPr>
+        <w:t>.</w:t>
+      </w:r>
+    </w:p>
+    <w:p>
+      <w:pPr>
+        <w:pStyle w:val="ListParagraph"/>
+        <w:numPr>
+          <w:ilvl w:val="0"/>
+          <w:numId w:val="4"/>
+        </w:numPr>
+        <w:rPr>
+          <w:rFonts w:asciiTheme="majorHAnsi" w:hAnsiTheme="majorHAnsi" w:cstheme="majorHAnsi"/>
+          <w:lang w:eastAsia="en-IN" w:bidi="ar-SA"/>
+        </w:rPr>
+      </w:pPr>
+      <w:r>
+        <w:rPr>
+          <w:rFonts w:cstheme="minorHAnsi"/>
+          <w:lang w:eastAsia="en-IN" w:bidi="ar-SA"/>
+        </w:rPr>
+        <w:t>This is known as Seperation of concerns and it follows single responsibility principle, each and every service has it’s own job</w:t>
+      </w:r>
+    </w:p>
+    <w:p>
+      <w:pPr>
+        <w:pStyle w:val="ListParagraph"/>
+        <w:numPr>
+          <w:ilvl w:val="0"/>
+          <w:numId w:val="4"/>
+        </w:numPr>
+        <w:rPr>
+          <w:rFonts w:asciiTheme="majorHAnsi" w:hAnsiTheme="majorHAnsi" w:cstheme="majorHAnsi"/>
+          <w:lang w:eastAsia="en-IN" w:bidi="ar-SA"/>
+        </w:rPr>
+      </w:pPr>
+      <w:r>
+        <w:rPr>
+          <w:rFonts w:cstheme="minorHAnsi"/>
+          <w:lang w:eastAsia="en-IN" w:bidi="ar-SA"/>
+        </w:rPr>
+        <w:t>These all microservices come combine together forms a big app</w:t>
+      </w:r>
+    </w:p>
+    <w:p>
+      <w:pPr>
+        <w:pStyle w:val="ListParagraph"/>
+        <w:numPr>
+          <w:ilvl w:val="0"/>
+          <w:numId w:val="4"/>
+        </w:numPr>
+        <w:rPr>
+          <w:rFonts w:asciiTheme="majorHAnsi" w:hAnsiTheme="majorHAnsi" w:cstheme="majorHAnsi"/>
+          <w:lang w:eastAsia="en-IN" w:bidi="ar-SA"/>
+        </w:rPr>
+      </w:pPr>
+      <w:r>
+        <w:rPr>
+          <w:rFonts w:cstheme="minorHAnsi"/>
+          <w:lang w:eastAsia="en-IN" w:bidi="ar-SA"/>
+        </w:rPr>
+        <w:t>Suppose assume that our react project that we are making is UI  microservice and this microservice written in React so one more advantage of microservice we can have different text app for different things.</w:t>
+      </w:r>
+    </w:p>
+    <w:p>
+      <w:pPr>
+        <w:pStyle w:val="ListParagraph"/>
+        <w:numPr>
+          <w:ilvl w:val="0"/>
+          <w:numId w:val="4"/>
+        </w:numPr>
+        <w:rPr>
+          <w:rFonts w:asciiTheme="majorHAnsi" w:hAnsiTheme="majorHAnsi" w:cstheme="majorHAnsi"/>
+          <w:lang w:eastAsia="en-IN" w:bidi="ar-SA"/>
+        </w:rPr>
+      </w:pPr>
+      <w:r>
+        <w:rPr>
+          <w:rFonts w:asciiTheme="majorHAnsi" w:hAnsiTheme="majorHAnsi" w:cstheme="majorHAnsi"/>
+          <w:lang w:eastAsia="en-IN" w:bidi="ar-SA"/>
+        </w:rPr>
+        <w:lastRenderedPageBreak/>
+        <w:drawing>
+          <wp:anchor distT="0" distB="0" distL="114300" distR="114300" simplePos="0" relativeHeight="251663360" behindDoc="0" locked="0" layoutInCell="1" allowOverlap="1" wp14:anchorId="75F83594" wp14:editId="72B9D280">
+            <wp:simplePos x="0" y="0"/>
+            <wp:positionH relativeFrom="column">
+              <wp:posOffset>2491740</wp:posOffset>
+            </wp:positionH>
+            <wp:positionV relativeFrom="paragraph">
+              <wp:posOffset>248285</wp:posOffset>
+            </wp:positionV>
+            <wp:extent cx="2225040" cy="1647190"/>
+            <wp:effectExtent l="0" t="0" r="3810" b="0"/>
+            <wp:wrapTopAndBottom/>
+            <wp:docPr id="1688588420" name="Picture 1"/>
+            <wp:cNvGraphicFramePr>
+              <a:graphicFrameLocks xmlns:a="http://schemas.openxmlformats.org/drawingml/2006/main" noChangeAspect="1"/>
+            </wp:cNvGraphicFramePr>
+            <a:graphic xmlns:a="http://schemas.openxmlformats.org/drawingml/2006/main">
+              <a:graphicData uri="http://schemas.openxmlformats.org/drawingml/2006/picture">
+                <pic:pic xmlns:pic="http://schemas.openxmlformats.org/drawingml/2006/picture">
+                  <pic:nvPicPr>
+                    <pic:cNvPr id="1688588420" name=""/>
+                    <pic:cNvPicPr/>
+                  </pic:nvPicPr>
+                  <pic:blipFill>
+                    <a:blip r:embed="rId74" cstate="print">
+                      <a:extLst>
+                        <a:ext uri="{28A0092B-C50C-407E-A947-70E740481C1C}">
+                          <a14:useLocalDpi xmlns:a14="http://schemas.microsoft.com/office/drawing/2010/main" val="0"/>
+                        </a:ext>
+                      </a:extLst>
+                    </a:blip>
+                    <a:stretch>
+                      <a:fillRect/>
+                    </a:stretch>
+                  </pic:blipFill>
+                  <pic:spPr>
+                    <a:xfrm>
+                      <a:off x="0" y="0"/>
+                      <a:ext cx="2225040" cy="1647190"/>
+                    </a:xfrm>
+                    <a:prstGeom prst="rect">
+                      <a:avLst/>
+                    </a:prstGeom>
+                  </pic:spPr>
+                </pic:pic>
+              </a:graphicData>
+            </a:graphic>
+            <wp14:sizeRelH relativeFrom="margin">
+              <wp14:pctWidth>0</wp14:pctWidth>
+            </wp14:sizeRelH>
+            <wp14:sizeRelV relativeFrom="margin">
+              <wp14:pctHeight>0</wp14:pctHeight>
+            </wp14:sizeRelV>
+          </wp:anchor>
+        </w:drawing>
+      </w:r>
+      <w:r>
+        <w:rPr>
+          <w:rFonts w:cstheme="minorHAnsi"/>
+          <w:lang w:eastAsia="en-IN" w:bidi="ar-SA"/>
+        </w:rPr>
+        <w:t>Suppose in monolith architecture we had a one big project a java application then we have to do everything in java</w:t>
+      </w:r>
+      <w:r>
+        <w:rPr>
+          <w:rFonts w:cstheme="minorHAnsi"/>
+          <w:lang w:eastAsia="en-IN" w:bidi="ar-SA"/>
+        </w:rPr>
+        <w:t>.</w:t>
+      </w:r>
+    </w:p>
+    <w:p>
+      <w:pPr>
+        <w:pStyle w:val="ListParagraph"/>
+        <w:numPr>
+          <w:ilvl w:val="0"/>
+          <w:numId w:val="4"/>
+        </w:numPr>
+        <w:rPr>
+          <w:rFonts w:asciiTheme="majorHAnsi" w:hAnsiTheme="majorHAnsi" w:cstheme="majorHAnsi"/>
+          <w:lang w:eastAsia="en-IN" w:bidi="ar-SA"/>
+        </w:rPr>
+      </w:pPr>
+    </w:p>
+    <w:p>
+      <w:pPr>
+        <w:pStyle w:val="ListParagraph"/>
+        <w:numPr>
+          <w:ilvl w:val="0"/>
+          <w:numId w:val="4"/>
+        </w:numPr>
+        <w:rPr>
+          <w:rFonts w:asciiTheme="majorHAnsi" w:hAnsiTheme="majorHAnsi" w:cstheme="majorHAnsi"/>
+          <w:lang w:eastAsia="en-IN" w:bidi="ar-SA"/>
+        </w:rPr>
+      </w:pPr>
+      <w:r>
+        <w:rPr>
+          <w:rFonts w:cstheme="minorHAnsi"/>
+          <w:lang w:eastAsia="en-IN" w:bidi="ar-SA"/>
+        </w:rPr>
+        <w:t>But in Microservice Architecture we can have UI written in React</w:t>
+      </w:r>
+      <w:r>
+        <w:rPr>
+          <w:rFonts w:cstheme="minorHAnsi"/>
+          <w:lang w:eastAsia="en-IN" w:bidi="ar-SA"/>
+        </w:rPr>
+        <w:t>, Backend written in JAVA, Database written in Python, we can have SMS service written in Golan.</w:t>
+      </w:r>
+    </w:p>
+    <w:p>
+      <w:pPr>
+        <w:pStyle w:val="ListParagraph"/>
+        <w:numPr>
+          <w:ilvl w:val="0"/>
+          <w:numId w:val="4"/>
+        </w:numPr>
+        <w:rPr>
+          <w:rFonts w:asciiTheme="majorHAnsi" w:hAnsiTheme="majorHAnsi" w:cstheme="majorHAnsi"/>
+          <w:lang w:eastAsia="en-IN" w:bidi="ar-SA"/>
+        </w:rPr>
+      </w:pPr>
+      <w:r>
+        <w:rPr>
+          <w:rFonts w:cstheme="minorHAnsi"/>
+          <w:lang w:eastAsia="en-IN" w:bidi="ar-SA"/>
+        </w:rPr>
+        <w:t xml:space="preserve">you can write your microservice in any archticture you want to. </w:t>
+      </w:r>
+    </w:p>
+    <w:p>
+      <w:pPr>
+        <w:pStyle w:val="ListParagraph"/>
+        <w:numPr>
+          <w:ilvl w:val="0"/>
+          <w:numId w:val="4"/>
+        </w:numPr>
+        <w:rPr>
+          <w:rFonts w:asciiTheme="majorHAnsi" w:hAnsiTheme="majorHAnsi" w:cstheme="majorHAnsi"/>
+          <w:lang w:eastAsia="en-IN" w:bidi="ar-SA"/>
+        </w:rPr>
+      </w:pPr>
+    </w:p>
+    <w:p>
+      <w:pPr>
+        <w:pStyle w:val="ListParagraph"/>
+        <w:numPr>
+          <w:ilvl w:val="0"/>
+          <w:numId w:val="4"/>
+        </w:numPr>
+        <w:rPr>
+          <w:rFonts w:asciiTheme="majorHAnsi" w:hAnsiTheme="majorHAnsi" w:cstheme="majorHAnsi"/>
+          <w:lang w:eastAsia="en-IN" w:bidi="ar-SA"/>
+        </w:rPr>
+      </w:pPr>
+      <w:r>
+        <w:rPr>
+          <w:rFonts w:cstheme="minorHAnsi"/>
+          <w:lang w:eastAsia="en-IN" w:bidi="ar-SA"/>
+        </w:rPr>
+        <w:t xml:space="preserve">Q :- </w:t>
+      </w:r>
+      <w:r>
+        <w:rPr>
+          <w:rFonts w:cstheme="minorHAnsi"/>
+          <w:lang w:eastAsia="en-IN" w:bidi="ar-SA"/>
+        </w:rPr>
+        <w:t>How do these service interact with each other?</w:t>
+      </w:r>
+    </w:p>
+    <w:p>
+      <w:pPr>
+        <w:pStyle w:val="ListParagraph"/>
+        <w:numPr>
+          <w:ilvl w:val="0"/>
+          <w:numId w:val="4"/>
+        </w:numPr>
+        <w:rPr>
+          <w:rFonts w:asciiTheme="majorHAnsi" w:hAnsiTheme="majorHAnsi" w:cstheme="majorHAnsi"/>
+          <w:lang w:eastAsia="en-IN" w:bidi="ar-SA"/>
+        </w:rPr>
+      </w:pPr>
+      <w:r>
+        <w:rPr>
+          <w:rFonts w:asciiTheme="majorHAnsi" w:hAnsiTheme="majorHAnsi" w:cstheme="majorHAnsi"/>
+          <w:lang w:eastAsia="en-IN" w:bidi="ar-SA"/>
+        </w:rPr>
+        <w:t xml:space="preserve">  =&gt; </w:t>
+      </w:r>
+      <w:r>
+        <w:rPr>
+          <w:rFonts w:cstheme="minorHAnsi"/>
+          <w:lang w:eastAsia="en-IN" w:bidi="ar-SA"/>
+        </w:rPr>
+        <w:t>Just like our UI service was deployed on port localhost:1234, similarly all these services run on their own specific port.</w:t>
+      </w:r>
+    </w:p>
+    <w:p>
+      <w:pPr>
+        <w:pStyle w:val="ListParagraph"/>
+        <w:numPr>
+          <w:ilvl w:val="0"/>
+          <w:numId w:val="4"/>
+        </w:numPr>
+        <w:rPr>
+          <w:rFonts w:asciiTheme="majorHAnsi" w:hAnsiTheme="majorHAnsi" w:cstheme="majorHAnsi"/>
+          <w:lang w:eastAsia="en-IN" w:bidi="ar-SA"/>
+        </w:rPr>
+      </w:pPr>
+      <w:r>
+        <w:rPr>
+          <w:rFonts w:cstheme="minorHAnsi"/>
+          <w:lang w:eastAsia="en-IN" w:bidi="ar-SA"/>
+        </w:rPr>
+        <w:t xml:space="preserve">  -    Example:- </w:t>
+      </w:r>
+    </w:p>
+    <w:p>
+      <w:pPr>
+        <w:pStyle w:val="ListParagraph"/>
+        <w:numPr>
+          <w:ilvl w:val="1"/>
+          <w:numId w:val="4"/>
+        </w:numPr>
+        <w:rPr>
+          <w:rFonts w:asciiTheme="majorHAnsi" w:hAnsiTheme="majorHAnsi" w:cstheme="majorHAnsi"/>
+          <w:lang w:eastAsia="en-IN" w:bidi="ar-SA"/>
+        </w:rPr>
+      </w:pPr>
+      <w:r>
+        <w:rPr>
+          <w:rFonts w:cstheme="minorHAnsi"/>
+          <w:lang w:eastAsia="en-IN" w:bidi="ar-SA"/>
+        </w:rPr>
+        <w:t>UI service : 1234</w:t>
+      </w:r>
+    </w:p>
+    <w:p>
+      <w:pPr>
+        <w:pStyle w:val="ListParagraph"/>
+        <w:numPr>
+          <w:ilvl w:val="1"/>
+          <w:numId w:val="4"/>
+        </w:numPr>
+        <w:rPr>
+          <w:rFonts w:asciiTheme="majorHAnsi" w:hAnsiTheme="majorHAnsi" w:cstheme="majorHAnsi"/>
+          <w:lang w:eastAsia="en-IN" w:bidi="ar-SA"/>
+        </w:rPr>
+      </w:pPr>
+      <w:r>
+        <w:rPr>
+          <w:rFonts w:cstheme="minorHAnsi"/>
+          <w:lang w:eastAsia="en-IN" w:bidi="ar-SA"/>
+        </w:rPr>
+        <w:t>Backend : 1000</w:t>
+      </w:r>
+    </w:p>
+    <w:p>
+      <w:pPr>
+        <w:pStyle w:val="ListParagraph"/>
+        <w:numPr>
+          <w:ilvl w:val="1"/>
+          <w:numId w:val="4"/>
+        </w:numPr>
+        <w:rPr>
+          <w:rFonts w:asciiTheme="majorHAnsi" w:hAnsiTheme="majorHAnsi" w:cstheme="majorHAnsi"/>
+          <w:lang w:eastAsia="en-IN" w:bidi="ar-SA"/>
+        </w:rPr>
+      </w:pPr>
+      <w:r>
+        <w:rPr>
+          <w:rFonts w:cstheme="minorHAnsi"/>
+          <w:lang w:eastAsia="en-IN" w:bidi="ar-SA"/>
+        </w:rPr>
+        <w:t>SMS service : 3000</w:t>
+      </w:r>
+    </w:p>
+    <w:p>
+      <w:pPr>
+        <w:pStyle w:val="ListParagraph"/>
+        <w:numPr>
+          <w:ilvl w:val="0"/>
+          <w:numId w:val="4"/>
+        </w:numPr>
+        <w:rPr>
+          <w:rFonts w:asciiTheme="majorHAnsi" w:hAnsiTheme="majorHAnsi" w:cstheme="majorHAnsi"/>
+          <w:lang w:eastAsia="en-IN" w:bidi="ar-SA"/>
+        </w:rPr>
+      </w:pPr>
+      <w:r>
+        <w:rPr>
+          <w:rFonts w:cstheme="minorHAnsi"/>
+          <w:lang w:eastAsia="en-IN" w:bidi="ar-SA"/>
+        </w:rPr>
+        <w:t>So, on different ports we can deploy different services. At the end of the day all these different port can be mapped to  Domain Name.</w:t>
+      </w:r>
+    </w:p>
+    <w:p>
+      <w:pPr>
+        <w:pStyle w:val="ListParagraph"/>
+        <w:numPr>
+          <w:ilvl w:val="0"/>
+          <w:numId w:val="4"/>
+        </w:numPr>
+        <w:rPr>
+          <w:rFonts w:asciiTheme="majorHAnsi" w:hAnsiTheme="majorHAnsi" w:cstheme="majorHAnsi"/>
+          <w:lang w:eastAsia="en-IN" w:bidi="ar-SA"/>
+        </w:rPr>
+      </w:pPr>
+      <w:r>
+        <w:rPr>
+          <w:rFonts w:asciiTheme="majorHAnsi" w:hAnsiTheme="majorHAnsi" w:cstheme="majorHAnsi"/>
+          <w:lang w:eastAsia="en-IN" w:bidi="ar-SA"/>
+        </w:rPr>
+        <w:drawing>
+          <wp:anchor distT="0" distB="0" distL="114300" distR="114300" simplePos="0" relativeHeight="251664384" behindDoc="0" locked="0" layoutInCell="1" allowOverlap="1" wp14:anchorId="457941BF" wp14:editId="1664D6A8">
+            <wp:simplePos x="0" y="0"/>
+            <wp:positionH relativeFrom="column">
+              <wp:posOffset>2948940</wp:posOffset>
+            </wp:positionH>
+            <wp:positionV relativeFrom="paragraph">
+              <wp:posOffset>431165</wp:posOffset>
+            </wp:positionV>
+            <wp:extent cx="2239645" cy="1752600"/>
+            <wp:effectExtent l="0" t="0" r="8255" b="0"/>
+            <wp:wrapTopAndBottom/>
+            <wp:docPr id="993010407" name="Picture 1"/>
+            <wp:cNvGraphicFramePr>
+              <a:graphicFrameLocks xmlns:a="http://schemas.openxmlformats.org/drawingml/2006/main" noChangeAspect="1"/>
+            </wp:cNvGraphicFramePr>
+            <a:graphic xmlns:a="http://schemas.openxmlformats.org/drawingml/2006/main">
+              <a:graphicData uri="http://schemas.openxmlformats.org/drawingml/2006/picture">
+                <pic:pic xmlns:pic="http://schemas.openxmlformats.org/drawingml/2006/picture">
+                  <pic:nvPicPr>
+                    <pic:cNvPr id="993010407" name=""/>
+                    <pic:cNvPicPr/>
+                  </pic:nvPicPr>
+                  <pic:blipFill>
+                    <a:blip r:embed="rId75" cstate="print">
+                      <a:extLst>
+                        <a:ext uri="{28A0092B-C50C-407E-A947-70E740481C1C}">
+                          <a14:useLocalDpi xmlns:a14="http://schemas.microsoft.com/office/drawing/2010/main" val="0"/>
+                        </a:ext>
+                      </a:extLst>
+                    </a:blip>
+                    <a:stretch>
+                      <a:fillRect/>
+                    </a:stretch>
+                  </pic:blipFill>
+                  <pic:spPr>
+                    <a:xfrm>
+                      <a:off x="0" y="0"/>
+                      <a:ext cx="2239645" cy="1752600"/>
+                    </a:xfrm>
+                    <a:prstGeom prst="rect">
+                      <a:avLst/>
+                    </a:prstGeom>
+                  </pic:spPr>
+                </pic:pic>
+              </a:graphicData>
+            </a:graphic>
+            <wp14:sizeRelH relativeFrom="margin">
+              <wp14:pctWidth>0</wp14:pctWidth>
+            </wp14:sizeRelH>
+            <wp14:sizeRelV relativeFrom="margin">
+              <wp14:pctHeight>0</wp14:pctHeight>
+            </wp14:sizeRelV>
+          </wp:anchor>
+        </w:drawing>
+      </w:r>
+      <w:r>
+        <w:rPr>
+          <w:rFonts w:cstheme="minorHAnsi"/>
+          <w:lang w:eastAsia="en-IN" w:bidi="ar-SA"/>
+        </w:rPr>
+        <w:t xml:space="preserve">Suppose the Backend is mapped to Namaste.com/API and all these api’s are deployed onto the same </w:t>
+      </w:r>
+      <w:r>
+        <w:rPr>
+          <w:rFonts w:cstheme="minorHAnsi"/>
+          <w:lang w:eastAsia="en-IN" w:bidi="ar-SA"/>
+        </w:rPr>
+        <w:t>URL, and similary for SMS on namaste.com/sms we just have to call this service with slash / SMS</w:t>
+      </w:r>
+    </w:p>
+    <w:p>
+      <w:pPr>
+        <w:pStyle w:val="ListParagraph"/>
+        <w:numPr>
+          <w:ilvl w:val="0"/>
+          <w:numId w:val="4"/>
+        </w:numPr>
+        <w:rPr>
+          <w:rFonts w:asciiTheme="majorHAnsi" w:hAnsiTheme="majorHAnsi" w:cstheme="majorHAnsi"/>
+          <w:lang w:eastAsia="en-IN" w:bidi="ar-SA"/>
+        </w:rPr>
+      </w:pPr>
+    </w:p>
+    <w:p>
+      <w:pPr>
+        <w:pStyle w:val="ListParagraph"/>
+        <w:numPr>
+          <w:ilvl w:val="0"/>
+          <w:numId w:val="4"/>
+        </w:numPr>
+        <w:rPr>
+          <w:rFonts w:asciiTheme="majorHAnsi" w:hAnsiTheme="majorHAnsi" w:cstheme="majorHAnsi"/>
+          <w:lang w:eastAsia="en-IN" w:bidi="ar-SA"/>
+        </w:rPr>
+      </w:pPr>
+      <w:r>
+        <w:rPr>
+          <w:rFonts w:cstheme="minorHAnsi"/>
+          <w:lang w:eastAsia="en-IN" w:bidi="ar-SA"/>
+        </w:rPr>
+        <w:t>They interact with each other by make a call to different URL’s. suppose UI want’s to connect to Backend they will make a call to slash /api or will call this port.</w:t>
+      </w:r>
+    </w:p>
+    <w:p>
+      <w:pPr>
+        <w:pStyle w:val="ListParagraph"/>
+        <w:numPr>
+          <w:ilvl w:val="0"/>
+          <w:numId w:val="4"/>
+        </w:numPr>
+        <w:rPr>
+          <w:rFonts w:asciiTheme="majorHAnsi" w:hAnsiTheme="majorHAnsi" w:cstheme="majorHAnsi"/>
+          <w:lang w:eastAsia="en-IN" w:bidi="ar-SA"/>
+        </w:rPr>
+      </w:pPr>
+      <w:r>
+        <w:rPr>
+          <w:rFonts w:cstheme="minorHAnsi"/>
+          <w:lang w:eastAsia="en-IN" w:bidi="ar-SA"/>
+        </w:rPr>
+        <w:t>That’s how they interact with each other.</w:t>
+      </w:r>
+    </w:p>
+    <w:p>
+      <w:pPr>
+        <w:rPr>
+          <w:rFonts w:asciiTheme="majorHAnsi" w:hAnsiTheme="majorHAnsi" w:cstheme="majorHAnsi"/>
+          <w:lang w:eastAsia="en-IN" w:bidi="ar-SA"/>
+        </w:rPr>
+      </w:pPr>
+    </w:p>
+    <w:p>
+      <w:pPr>
+        <w:rPr>
+          <w:rFonts w:asciiTheme="majorHAnsi" w:hAnsiTheme="majorHAnsi" w:cstheme="majorHAnsi"/>
+          <w:lang w:eastAsia="en-IN" w:bidi="ar-SA"/>
+        </w:rPr>
+      </w:pPr>
+    </w:p>
+    <w:p>
+      <w:pPr>
+        <w:rPr>
+          <w:rFonts w:asciiTheme="majorHAnsi" w:hAnsiTheme="majorHAnsi" w:cstheme="majorHAnsi"/>
+          <w:lang w:eastAsia="en-IN" w:bidi="ar-SA"/>
+        </w:rPr>
+      </w:pPr>
+    </w:p>
+    <w:p>
+      <w:pPr>
+        <w:rPr>
+          <w:rFonts w:asciiTheme="majorHAnsi" w:hAnsiTheme="majorHAnsi" w:cstheme="majorHAnsi"/>
+          <w:lang w:eastAsia="en-IN" w:bidi="ar-SA"/>
+        </w:rPr>
+      </w:pPr>
     </w:p>
     <w:sectPr>
       <w:pgSz w:w="16838" w:h="11906" w:orient="landscape"/>

</xml_diff>

<commit_message>
More Info on CORS and useEffect
</commit_message>
<xml_diff>
--- a/Notes-and-Links.docx
+++ b/Notes-and-Links.docx
@@ -26990,11 +26990,58 @@
     </w:p>
     <w:p>
       <w:pPr>
-        <w:rPr>
-          <w:rFonts w:asciiTheme="majorHAnsi" w:hAnsiTheme="majorHAnsi" w:cstheme="majorHAnsi"/>
-          <w:lang w:eastAsia="en-IN" w:bidi="ar-SA"/>
-        </w:rPr>
-      </w:pPr>
+        <w:pBdr>
+          <w:top w:val="single" w:sz="4" w:space="1" w:color="auto"/>
+          <w:left w:val="single" w:sz="4" w:space="4" w:color="auto"/>
+          <w:bottom w:val="single" w:sz="4" w:space="1" w:color="auto"/>
+          <w:right w:val="single" w:sz="4" w:space="4" w:color="auto"/>
+        </w:pBdr>
+        <w:rPr>
+          <w:rFonts w:cstheme="minorHAnsi"/>
+          <w:lang w:eastAsia="en-IN" w:bidi="ar-SA"/>
+        </w:rPr>
+      </w:pPr>
+      <w:r>
+        <w:rPr>
+          <w:rFonts w:cstheme="minorHAnsi"/>
+          <w:b/>
+          <w:bCs/>
+          <w:highlight w:val="green"/>
+          <w:lang w:eastAsia="en-IN" w:bidi="ar-SA"/>
+        </w:rPr>
+        <w:t>Monolith and Microservices Architecture =&gt;</w:t>
+      </w:r>
+      <w:r>
+        <w:rPr>
+          <w:rFonts w:cstheme="minorHAnsi"/>
+          <w:lang w:eastAsia="en-IN" w:bidi="ar-SA"/>
+        </w:rPr>
+        <w:t xml:space="preserve">  </w:t>
+      </w:r>
+      <w:hyperlink r:id="rId76" w:history="1">
+        <w:r>
+          <w:rPr>
+            <w:rStyle w:val="Hyperlink"/>
+            <w:rFonts w:cstheme="minorHAnsi"/>
+            <w:lang w:eastAsia="en-IN" w:bidi="ar-SA"/>
+          </w:rPr>
+          <w:t>https://www.atlassian.com/microservices/microservices-architecture/microservices-vs-monolith#:~:text=A%20monolithic%20application%20is%20built,on%20a%20number%20of%20factors</w:t>
+        </w:r>
+      </w:hyperlink>
+      <w:r>
+        <w:rPr>
+          <w:rFonts w:cstheme="minorHAnsi"/>
+          <w:lang w:eastAsia="en-IN" w:bidi="ar-SA"/>
+        </w:rPr>
+        <w:t>.</w:t>
+      </w:r>
+      <w:r>
+        <w:rPr>
+          <w:rFonts w:cstheme="minorHAnsi"/>
+          <w:lang w:eastAsia="en-IN" w:bidi="ar-SA"/>
+        </w:rPr>
+        <w:t xml:space="preserve"> </w:t>
+      </w:r>
     </w:p>
     <w:p>
       <w:pPr>

</xml_diff>

<commit_message>
Episode 6 revisted + Collected Some Info
</commit_message>
<xml_diff>
--- a/Notes-and-Links.docx
+++ b/Notes-and-Links.docx
@@ -1743,7 +1743,7 @@
           <w:noProof/>
         </w:rPr>
         <w:drawing>
-          <wp:anchor distT="0" distB="0" distL="114300" distR="114300" simplePos="0" relativeHeight="251660288" behindDoc="0" locked="0" layoutInCell="1" allowOverlap="1" wp14:anchorId="7F28EE94" wp14:editId="1EEA69B3">
+          <wp:anchor distT="0" distB="0" distL="114300" distR="114300" simplePos="0" relativeHeight="251660288" behindDoc="0" locked="0" layoutInCell="1" allowOverlap="1" wp14:anchorId="7F28EE94" wp14:editId="1D743DA2">
             <wp:simplePos x="0" y="0"/>
             <wp:positionH relativeFrom="column">
               <wp:posOffset>3215640</wp:posOffset>
@@ -26180,6 +26180,7 @@
       <w:r>
         <w:rPr>
           <w:rFonts w:asciiTheme="majorHAnsi" w:hAnsiTheme="majorHAnsi" w:cstheme="majorHAnsi"/>
+          <w:noProof/>
           <w:lang w:eastAsia="en-IN" w:bidi="ar-SA"/>
         </w:rPr>
         <w:drawing>
@@ -26530,6 +26531,7 @@
       <w:r>
         <w:rPr>
           <w:rFonts w:asciiTheme="majorHAnsi" w:hAnsiTheme="majorHAnsi" w:cstheme="majorHAnsi"/>
+          <w:noProof/>
           <w:lang w:eastAsia="en-IN" w:bidi="ar-SA"/>
         </w:rPr>
         <w:lastRenderedPageBreak/>
@@ -26846,6 +26848,7 @@
       <w:r>
         <w:rPr>
           <w:rFonts w:asciiTheme="majorHAnsi" w:hAnsiTheme="majorHAnsi" w:cstheme="majorHAnsi"/>
+          <w:noProof/>
           <w:lang w:eastAsia="en-IN" w:bidi="ar-SA"/>
         </w:rPr>
         <w:drawing>
@@ -26974,22 +26977,6 @@
     </w:p>
     <w:p>
       <w:pPr>
-        <w:rPr>
-          <w:rFonts w:asciiTheme="majorHAnsi" w:hAnsiTheme="majorHAnsi" w:cstheme="majorHAnsi"/>
-          <w:lang w:eastAsia="en-IN" w:bidi="ar-SA"/>
-        </w:rPr>
-      </w:pPr>
-    </w:p>
-    <w:p>
-      <w:pPr>
-        <w:rPr>
-          <w:rFonts w:asciiTheme="majorHAnsi" w:hAnsiTheme="majorHAnsi" w:cstheme="majorHAnsi"/>
-          <w:lang w:eastAsia="en-IN" w:bidi="ar-SA"/>
-        </w:rPr>
-      </w:pPr>
-    </w:p>
-    <w:p>
-      <w:pPr>
         <w:pBdr>
           <w:top w:val="single" w:sz="4" w:space="1" w:color="auto"/>
           <w:left w:val="single" w:sz="4" w:space="4" w:color="auto"/>
@@ -27009,6 +26996,7 @@
           <w:highlight w:val="green"/>
           <w:lang w:eastAsia="en-IN" w:bidi="ar-SA"/>
         </w:rPr>
+        <w:lastRenderedPageBreak/>
         <w:t>Monolith and Microservices Architecture =&gt;</w:t>
       </w:r>
       <w:r>
@@ -27018,7 +27006,7 @@
         </w:rPr>
         <w:t xml:space="preserve">  </w:t>
       </w:r>
-      <w:hyperlink r:id="rId76" w:history="1">
+      <w:hyperlink r:id="rId76" w:anchor=":~:text=A%20monolithic%20application%20is%20built,on%20a%20number%20of%20factors" w:history="1">
         <w:r>
           <w:rPr>
             <w:rStyle w:val="Hyperlink"/>
@@ -27045,11 +27033,422 @@
     </w:p>
     <w:p>
       <w:pPr>
+        <w:pBdr>
+          <w:top w:val="single" w:sz="4" w:space="1" w:color="auto"/>
+          <w:left w:val="single" w:sz="4" w:space="4" w:color="auto"/>
+          <w:bottom w:val="single" w:sz="4" w:space="1" w:color="auto"/>
+          <w:right w:val="single" w:sz="4" w:space="4" w:color="auto"/>
+        </w:pBdr>
+        <w:rPr>
+          <w:rFonts w:cstheme="minorHAnsi"/>
+          <w:lang w:eastAsia="en-IN" w:bidi="ar-SA"/>
+        </w:rPr>
+      </w:pPr>
+    </w:p>
+    <w:p>
+      <w:pPr>
+        <w:pBdr>
+          <w:top w:val="single" w:sz="4" w:space="1" w:color="auto"/>
+          <w:left w:val="single" w:sz="4" w:space="4" w:color="auto"/>
+          <w:bottom w:val="single" w:sz="4" w:space="1" w:color="auto"/>
+          <w:right w:val="single" w:sz="4" w:space="4" w:color="auto"/>
+        </w:pBdr>
+        <w:rPr>
+          <w:rFonts w:cstheme="minorHAnsi"/>
+          <w:lang w:eastAsia="en-IN" w:bidi="ar-SA"/>
+        </w:rPr>
+      </w:pPr>
+      <w:r>
+        <w:rPr>
+          <w:rFonts w:cstheme="minorHAnsi"/>
+          <w:b/>
+          <w:bCs/>
+          <w:highlight w:val="green"/>
+          <w:lang w:eastAsia="en-IN" w:bidi="ar-SA"/>
+        </w:rPr>
+        <w:t>CORS Policy</w:t>
+      </w:r>
+      <w:r>
+        <w:rPr>
+          <w:rFonts w:cstheme="minorHAnsi"/>
+          <w:b/>
+          <w:bCs/>
+          <w:highlight w:val="green"/>
+          <w:lang w:eastAsia="en-IN" w:bidi="ar-SA"/>
+        </w:rPr>
+        <w:t xml:space="preserve"> =&gt;</w:t>
+      </w:r>
+      <w:r>
+        <w:rPr>
+          <w:rFonts w:cstheme="minorHAnsi"/>
+          <w:lang w:eastAsia="en-IN" w:bidi="ar-SA"/>
+        </w:rPr>
+        <w:t xml:space="preserve">    </w:t>
+      </w:r>
+      <w:hyperlink r:id="rId77" w:history="1">
+        <w:r>
+          <w:rPr>
+            <w:rStyle w:val="Hyperlink"/>
+            <w:rFonts w:cstheme="minorHAnsi"/>
+            <w:lang w:eastAsia="en-IN" w:bidi="ar-SA"/>
+          </w:rPr>
+          <w:t>https://portswigger.net/web-security/cors</w:t>
+        </w:r>
+      </w:hyperlink>
+      <w:r>
+        <w:rPr>
+          <w:rFonts w:cstheme="minorHAnsi"/>
+          <w:lang w:eastAsia="en-IN" w:bidi="ar-SA"/>
+        </w:rPr>
+        <w:t xml:space="preserve"> </w:t>
+      </w:r>
+    </w:p>
+    <w:p>
+      <w:pPr>
+        <w:pBdr>
+          <w:top w:val="single" w:sz="4" w:space="1" w:color="auto"/>
+          <w:left w:val="single" w:sz="4" w:space="4" w:color="auto"/>
+          <w:bottom w:val="single" w:sz="4" w:space="1" w:color="auto"/>
+          <w:right w:val="single" w:sz="4" w:space="4" w:color="auto"/>
+        </w:pBdr>
+        <w:rPr>
+          <w:rFonts w:cstheme="minorHAnsi"/>
+          <w:lang w:eastAsia="en-IN" w:bidi="ar-SA"/>
+        </w:rPr>
+      </w:pPr>
+    </w:p>
+    <w:p>
+      <w:pPr>
+        <w:pBdr>
+          <w:top w:val="single" w:sz="4" w:space="1" w:color="auto"/>
+          <w:left w:val="single" w:sz="4" w:space="4" w:color="auto"/>
+          <w:bottom w:val="single" w:sz="4" w:space="1" w:color="auto"/>
+          <w:right w:val="single" w:sz="4" w:space="4" w:color="auto"/>
+        </w:pBdr>
+        <w:rPr>
+          <w:rFonts w:cstheme="minorHAnsi"/>
+          <w:lang w:eastAsia="en-IN" w:bidi="ar-SA"/>
+        </w:rPr>
+      </w:pPr>
+    </w:p>
+    <w:p>
+      <w:pPr>
         <w:rPr>
           <w:rFonts w:asciiTheme="majorHAnsi" w:hAnsiTheme="majorHAnsi" w:cstheme="majorHAnsi"/>
           <w:lang w:eastAsia="en-IN" w:bidi="ar-SA"/>
         </w:rPr>
       </w:pPr>
+    </w:p>
+    <w:p>
+      <w:pPr>
+        <w:rPr>
+          <w:rFonts w:asciiTheme="majorHAnsi" w:hAnsiTheme="majorHAnsi" w:cstheme="majorHAnsi"/>
+          <w:lang w:eastAsia="en-IN" w:bidi="ar-SA"/>
+        </w:rPr>
+      </w:pPr>
+      <w:r>
+        <w:rPr>
+          <w:rFonts w:asciiTheme="majorHAnsi" w:hAnsiTheme="majorHAnsi" w:cstheme="majorHAnsi"/>
+          <w:lang w:eastAsia="en-IN" w:bidi="ar-SA"/>
+        </w:rPr>
+        <w:t>Q : - How web api and UI fetch the data from backend?</w:t>
+      </w:r>
+    </w:p>
+    <w:p>
+      <w:pPr>
+        <w:pStyle w:val="ListParagraph"/>
+        <w:numPr>
+          <w:ilvl w:val="0"/>
+          <w:numId w:val="3"/>
+        </w:numPr>
+        <w:rPr>
+          <w:rFonts w:asciiTheme="majorHAnsi" w:hAnsiTheme="majorHAnsi" w:cstheme="majorHAnsi"/>
+          <w:lang w:eastAsia="en-IN" w:bidi="ar-SA"/>
+        </w:rPr>
+      </w:pPr>
+      <w:r>
+        <w:rPr>
+          <w:rFonts w:asciiTheme="majorHAnsi" w:hAnsiTheme="majorHAnsi" w:cstheme="majorHAnsi"/>
+          <w:lang w:eastAsia="en-IN" w:bidi="ar-SA"/>
+        </w:rPr>
+        <w:t>There are two ways to show data on Display</w:t>
+      </w:r>
+    </w:p>
+    <w:p>
+      <w:pPr>
+        <w:pStyle w:val="ListParagraph"/>
+        <w:numPr>
+          <w:ilvl w:val="0"/>
+          <w:numId w:val="4"/>
+        </w:numPr>
+        <w:rPr>
+          <w:rFonts w:asciiTheme="majorHAnsi" w:hAnsiTheme="majorHAnsi" w:cstheme="majorHAnsi"/>
+          <w:lang w:eastAsia="en-IN" w:bidi="ar-SA"/>
+        </w:rPr>
+      </w:pPr>
+      <w:r>
+        <w:rPr>
+          <w:rFonts w:asciiTheme="majorHAnsi" w:hAnsiTheme="majorHAnsi" w:cstheme="majorHAnsi"/>
+          <w:lang w:eastAsia="en-IN" w:bidi="ar-SA"/>
+        </w:rPr>
+        <w:t xml:space="preserve">1. </w:t>
+      </w:r>
+      <w:r>
+        <w:rPr>
+          <w:rFonts w:asciiTheme="majorHAnsi" w:hAnsiTheme="majorHAnsi" w:cstheme="majorHAnsi"/>
+          <w:lang w:eastAsia="en-IN" w:bidi="ar-SA"/>
+        </w:rPr>
+        <w:t xml:space="preserve">So suppose our app loads one thing, what we can do is we just make an API call to fetch the data as soon as </w:t>
+      </w:r>
+      <w:r>
+        <w:rPr>
+          <w:rFonts w:asciiTheme="majorHAnsi" w:hAnsiTheme="majorHAnsi" w:cstheme="majorHAnsi"/>
+          <w:lang w:eastAsia="en-IN" w:bidi="ar-SA"/>
+        </w:rPr>
+        <w:t>our page load, when we get the data then we can render it onto the UI [ as soon as our page loads we can make an API call wait for data to come and then we render the UI ]</w:t>
+      </w:r>
+    </w:p>
+    <w:p>
+      <w:pPr>
+        <w:pStyle w:val="ListParagraph"/>
+        <w:numPr>
+          <w:ilvl w:val="0"/>
+          <w:numId w:val="4"/>
+        </w:numPr>
+        <w:rPr>
+          <w:rFonts w:asciiTheme="majorHAnsi" w:hAnsiTheme="majorHAnsi" w:cstheme="majorHAnsi"/>
+          <w:lang w:eastAsia="en-IN" w:bidi="ar-SA"/>
+        </w:rPr>
+      </w:pPr>
+      <w:r>
+        <w:rPr>
+          <w:rFonts w:asciiTheme="majorHAnsi" w:hAnsiTheme="majorHAnsi" w:cstheme="majorHAnsi"/>
+          <w:lang w:eastAsia="en-IN" w:bidi="ar-SA"/>
+        </w:rPr>
+        <w:t xml:space="preserve">Suppose if this API call takes 500ms, the page will load and then after 500ms it will render the UI. </w:t>
+      </w:r>
+    </w:p>
+    <w:p>
+      <w:pPr>
+        <w:pStyle w:val="ListParagraph"/>
+        <w:numPr>
+          <w:ilvl w:val="0"/>
+          <w:numId w:val="4"/>
+        </w:numPr>
+        <w:rPr>
+          <w:rFonts w:asciiTheme="majorHAnsi" w:hAnsiTheme="majorHAnsi" w:cstheme="majorHAnsi"/>
+          <w:lang w:eastAsia="en-IN" w:bidi="ar-SA"/>
+        </w:rPr>
+      </w:pPr>
+      <w:r>
+        <w:rPr>
+          <w:rFonts w:asciiTheme="majorHAnsi" w:hAnsiTheme="majorHAnsi" w:cstheme="majorHAnsi"/>
+          <w:lang w:eastAsia="en-IN" w:bidi="ar-SA"/>
+        </w:rPr>
+        <w:drawing>
+          <wp:anchor distT="0" distB="0" distL="114300" distR="114300" simplePos="0" relativeHeight="251665408" behindDoc="0" locked="0" layoutInCell="1" allowOverlap="1" wp14:anchorId="09F6F3F8" wp14:editId="3BF0C52F">
+            <wp:simplePos x="0" y="0"/>
+            <wp:positionH relativeFrom="column">
+              <wp:posOffset>2133600</wp:posOffset>
+            </wp:positionH>
+            <wp:positionV relativeFrom="paragraph">
+              <wp:posOffset>394970</wp:posOffset>
+            </wp:positionV>
+            <wp:extent cx="4876800" cy="2550160"/>
+            <wp:effectExtent l="0" t="0" r="0" b="2540"/>
+            <wp:wrapTopAndBottom/>
+            <wp:docPr id="782523976" name="Picture 1"/>
+            <wp:cNvGraphicFramePr>
+              <a:graphicFrameLocks xmlns:a="http://schemas.openxmlformats.org/drawingml/2006/main" noChangeAspect="1"/>
+            </wp:cNvGraphicFramePr>
+            <a:graphic xmlns:a="http://schemas.openxmlformats.org/drawingml/2006/main">
+              <a:graphicData uri="http://schemas.openxmlformats.org/drawingml/2006/picture">
+                <pic:pic xmlns:pic="http://schemas.openxmlformats.org/drawingml/2006/picture">
+                  <pic:nvPicPr>
+                    <pic:cNvPr id="782523976" name=""/>
+                    <pic:cNvPicPr/>
+                  </pic:nvPicPr>
+                  <pic:blipFill>
+                    <a:blip r:embed="rId78">
+                      <a:extLst>
+                        <a:ext uri="{28A0092B-C50C-407E-A947-70E740481C1C}">
+                          <a14:useLocalDpi xmlns:a14="http://schemas.microsoft.com/office/drawing/2010/main" val="0"/>
+                        </a:ext>
+                      </a:extLst>
+                    </a:blip>
+                    <a:stretch>
+                      <a:fillRect/>
+                    </a:stretch>
+                  </pic:blipFill>
+                  <pic:spPr>
+                    <a:xfrm>
+                      <a:off x="0" y="0"/>
+                      <a:ext cx="4876800" cy="2550160"/>
+                    </a:xfrm>
+                    <a:prstGeom prst="rect">
+                      <a:avLst/>
+                    </a:prstGeom>
+                  </pic:spPr>
+                </pic:pic>
+              </a:graphicData>
+            </a:graphic>
+            <wp14:sizeRelH relativeFrom="margin">
+              <wp14:pctWidth>0</wp14:pctWidth>
+            </wp14:sizeRelH>
+            <wp14:sizeRelV relativeFrom="margin">
+              <wp14:pctHeight>0</wp14:pctHeight>
+            </wp14:sizeRelV>
+          </wp:anchor>
+        </w:drawing>
+      </w:r>
+      <w:r>
+        <w:rPr>
+          <w:rFonts w:asciiTheme="majorHAnsi" w:hAnsiTheme="majorHAnsi" w:cstheme="majorHAnsi"/>
+          <w:lang w:eastAsia="en-IN" w:bidi="ar-SA"/>
+        </w:rPr>
+        <w:t>So what is will happen if you must have seen when you open the web page so you suddenly don’t see anything and then suddenly as soon as the API responds it quickly shows a lot of stuff on the screen, so this is approach one.</w:t>
+      </w:r>
+    </w:p>
+    <w:p>
+      <w:pPr>
+        <w:pStyle w:val="ListParagraph"/>
+        <w:numPr>
+          <w:ilvl w:val="0"/>
+          <w:numId w:val="4"/>
+        </w:numPr>
+        <w:rPr>
+          <w:rFonts w:asciiTheme="majorHAnsi" w:hAnsiTheme="majorHAnsi" w:cstheme="majorHAnsi"/>
+          <w:lang w:eastAsia="en-IN" w:bidi="ar-SA"/>
+        </w:rPr>
+      </w:pPr>
+    </w:p>
+    <w:p>
+      <w:pPr>
+        <w:pStyle w:val="ListParagraph"/>
+        <w:numPr>
+          <w:ilvl w:val="0"/>
+          <w:numId w:val="3"/>
+        </w:numPr>
+        <w:rPr>
+          <w:rFonts w:asciiTheme="majorHAnsi" w:hAnsiTheme="majorHAnsi" w:cstheme="majorHAnsi"/>
+          <w:lang w:eastAsia="en-IN" w:bidi="ar-SA"/>
+        </w:rPr>
+      </w:pPr>
+      <w:r>
+        <w:rPr>
+          <w:rFonts w:asciiTheme="majorHAnsi" w:hAnsiTheme="majorHAnsi" w:cstheme="majorHAnsi"/>
+          <w:lang w:eastAsia="en-IN" w:bidi="ar-SA"/>
+        </w:rPr>
+        <w:t xml:space="preserve"> </w:t>
+      </w:r>
+      <w:r>
+        <w:rPr>
+          <w:rFonts w:asciiTheme="majorHAnsi" w:hAnsiTheme="majorHAnsi" w:cstheme="majorHAnsi"/>
+          <w:lang w:eastAsia="en-IN" w:bidi="ar-SA"/>
+        </w:rPr>
+        <w:t>2. The second approach is as soon as the page loads we will quilckly render it(our UI).</w:t>
+      </w:r>
+    </w:p>
+    <w:p>
+      <w:pPr>
+        <w:pStyle w:val="ListParagraph"/>
+        <w:numPr>
+          <w:ilvl w:val="0"/>
+          <w:numId w:val="4"/>
+        </w:numPr>
+        <w:rPr>
+          <w:rFonts w:asciiTheme="majorHAnsi" w:hAnsiTheme="majorHAnsi" w:cstheme="majorHAnsi"/>
+          <w:lang w:eastAsia="en-IN" w:bidi="ar-SA"/>
+        </w:rPr>
+      </w:pPr>
+      <w:r>
+        <w:rPr>
+          <w:rFonts w:asciiTheme="majorHAnsi" w:hAnsiTheme="majorHAnsi" w:cstheme="majorHAnsi"/>
+          <w:lang w:eastAsia="en-IN" w:bidi="ar-SA"/>
+        </w:rPr>
+        <w:t>Now we have quickly rendered application, we will make an API call as soon as we get the result back from the API we will now re-render our application with the new data from the API one again</w:t>
+      </w:r>
+    </w:p>
+    <w:p>
+      <w:pPr>
+        <w:pStyle w:val="ListParagraph"/>
+        <w:numPr>
+          <w:ilvl w:val="0"/>
+          <w:numId w:val="4"/>
+        </w:numPr>
+        <w:rPr>
+          <w:rFonts w:asciiTheme="majorHAnsi" w:hAnsiTheme="majorHAnsi" w:cstheme="majorHAnsi"/>
+          <w:lang w:eastAsia="en-IN" w:bidi="ar-SA"/>
+        </w:rPr>
+      </w:pPr>
+      <w:r>
+        <w:rPr>
+          <w:rFonts w:asciiTheme="majorHAnsi" w:hAnsiTheme="majorHAnsi" w:cstheme="majorHAnsi"/>
+          <w:lang w:eastAsia="en-IN" w:bidi="ar-SA"/>
+        </w:rPr>
+        <w:lastRenderedPageBreak/>
+        <w:t>[we will just render the skeleton and as soon as the skeleton is rendered now we will make an API call, and as soon as the API responds we will just rendere the data onto the web page]</w:t>
+      </w:r>
+    </w:p>
+    <w:p>
+      <w:pPr>
+        <w:pStyle w:val="ListParagraph"/>
+        <w:numPr>
+          <w:ilvl w:val="0"/>
+          <w:numId w:val="4"/>
+        </w:numPr>
+        <w:rPr>
+          <w:rFonts w:asciiTheme="majorHAnsi" w:hAnsiTheme="majorHAnsi" w:cstheme="majorHAnsi"/>
+          <w:lang w:eastAsia="en-IN" w:bidi="ar-SA"/>
+        </w:rPr>
+      </w:pPr>
+      <w:r>
+        <w:rPr>
+          <w:rFonts w:asciiTheme="majorHAnsi" w:hAnsiTheme="majorHAnsi" w:cstheme="majorHAnsi"/>
+          <w:lang w:eastAsia="en-IN" w:bidi="ar-SA"/>
+        </w:rPr>
+        <w:t xml:space="preserve">So this approach is much more bettern than first one in react we always do this approach, </w:t>
+      </w:r>
+    </w:p>
+    <w:p>
+      <w:pPr>
+        <w:pStyle w:val="ListParagraph"/>
+        <w:numPr>
+          <w:ilvl w:val="0"/>
+          <w:numId w:val="4"/>
+        </w:numPr>
+        <w:rPr>
+          <w:rFonts w:asciiTheme="majorHAnsi" w:hAnsiTheme="majorHAnsi" w:cstheme="majorHAnsi"/>
+          <w:lang w:eastAsia="en-IN" w:bidi="ar-SA"/>
+        </w:rPr>
+      </w:pPr>
+      <w:r>
+        <w:rPr>
+          <w:rFonts w:asciiTheme="majorHAnsi" w:hAnsiTheme="majorHAnsi" w:cstheme="majorHAnsi"/>
+          <w:lang w:eastAsia="en-IN" w:bidi="ar-SA"/>
+        </w:rPr>
+        <w:t xml:space="preserve">Q:- Now you would say that we are rendering twice, is does not matter? </w:t>
+      </w:r>
+    </w:p>
+    <w:p>
+      <w:pPr>
+        <w:pStyle w:val="ListParagraph"/>
+        <w:numPr>
+          <w:ilvl w:val="0"/>
+          <w:numId w:val="4"/>
+        </w:numPr>
+        <w:rPr>
+          <w:rFonts w:asciiTheme="majorHAnsi" w:hAnsiTheme="majorHAnsi" w:cstheme="majorHAnsi"/>
+          <w:lang w:eastAsia="en-IN" w:bidi="ar-SA"/>
+        </w:rPr>
+      </w:pPr>
+      <w:r>
+        <w:rPr>
+          <w:rFonts w:asciiTheme="majorHAnsi" w:hAnsiTheme="majorHAnsi" w:cstheme="majorHAnsi"/>
+          <w:lang w:eastAsia="en-IN" w:bidi="ar-SA"/>
+        </w:rPr>
+        <w:t xml:space="preserve">=&gt; This is most important part of React. Why react is popular it is because that it’s render cycles are very fast. React has one of the best render mechanism. React Render our UI very fast so we don’t have to bother much about how many times we are rendering </w:t>
+      </w:r>
     </w:p>
     <w:sectPr>
       <w:pgSz w:w="16838" w:h="11906" w:orient="landscape"/>

</xml_diff>

<commit_message>
Behind the Scene useState - Login button
</commit_message>
<xml_diff>
--- a/Notes-and-Links.docx
+++ b/Notes-and-Links.docx
@@ -23868,14 +23868,7 @@
         <w:lastRenderedPageBreak/>
         <w:t>#useState in ReactJs</w:t>
       </w:r>
-    </w:p>
-    <w:p>
-      <w:pPr>
-        <w:pStyle w:val="ListParagraph"/>
-        <w:numPr>
-          <w:ilvl w:val="0"/>
-          <w:numId w:val="4"/>
-        </w:numPr>
+      <w:r>
         <w:rPr>
           <w:rFonts w:ascii="Consolas" w:eastAsia="Times New Roman" w:hAnsi="Consolas" w:cs="Times New Roman"/>
           <w:b/>
@@ -23884,14 +23877,7 @@
           <w:szCs w:val="28"/>
           <w:lang w:eastAsia="en-IN" w:bidi="ar-SA"/>
         </w:rPr>
-      </w:pPr>
-      <w:r>
-        <w:rPr>
-          <w:rFonts w:ascii="Consolas" w:eastAsia="Times New Roman" w:hAnsi="Consolas" w:cs="Times New Roman"/>
-          <w:szCs w:val="22"/>
-          <w:lang w:eastAsia="en-IN" w:bidi="ar-SA"/>
-        </w:rPr>
-        <w:t>Whenever a state variable updates React re-render’s the component</w:t>
+        <w:t xml:space="preserve"> [this content after episode 6]</w:t>
       </w:r>
     </w:p>
     <w:p>
@@ -23916,7 +23902,3629 @@
           <w:szCs w:val="22"/>
           <w:lang w:eastAsia="en-IN" w:bidi="ar-SA"/>
         </w:rPr>
+        <w:t>if we want to make our component Dynamic, if we want something should change in our component then here is where the State Variable comes into the picture</w:t>
+      </w:r>
+    </w:p>
+    <w:p>
+      <w:pPr>
+        <w:pStyle w:val="ListParagraph"/>
+        <w:numPr>
+          <w:ilvl w:val="0"/>
+          <w:numId w:val="4"/>
+        </w:numPr>
+        <w:rPr>
+          <w:rFonts w:ascii="Consolas" w:eastAsia="Times New Roman" w:hAnsi="Consolas" w:cs="Times New Roman"/>
+          <w:b/>
+          <w:bCs/>
+          <w:sz w:val="28"/>
+          <w:szCs w:val="28"/>
+          <w:lang w:eastAsia="en-IN" w:bidi="ar-SA"/>
+        </w:rPr>
+      </w:pPr>
+      <w:r>
+        <w:rPr>
+          <w:rFonts w:ascii="Consolas" w:eastAsia="Times New Roman" w:hAnsi="Consolas" w:cs="Times New Roman"/>
+          <w:szCs w:val="22"/>
+          <w:lang w:eastAsia="en-IN" w:bidi="ar-SA"/>
+        </w:rPr>
+        <w:t>Whenever a state variable</w:t>
+      </w:r>
+      <w:r>
+        <w:rPr>
+          <w:rFonts w:ascii="Consolas" w:eastAsia="Times New Roman" w:hAnsi="Consolas" w:cs="Times New Roman"/>
+          <w:szCs w:val="22"/>
+          <w:lang w:eastAsia="en-IN" w:bidi="ar-SA"/>
+        </w:rPr>
+        <w:t xml:space="preserve"> Changes/</w:t>
+      </w:r>
+      <w:r>
+        <w:rPr>
+          <w:rFonts w:ascii="Consolas" w:eastAsia="Times New Roman" w:hAnsi="Consolas" w:cs="Times New Roman"/>
+          <w:szCs w:val="22"/>
+          <w:lang w:eastAsia="en-IN" w:bidi="ar-SA"/>
+        </w:rPr>
+        <w:t>updates</w:t>
+      </w:r>
+      <w:r>
+        <w:rPr>
+          <w:rFonts w:ascii="Consolas" w:eastAsia="Times New Roman" w:hAnsi="Consolas" w:cs="Times New Roman"/>
+          <w:szCs w:val="22"/>
+          <w:lang w:eastAsia="en-IN" w:bidi="ar-SA"/>
+        </w:rPr>
+        <w:t>,</w:t>
+      </w:r>
+      <w:r>
+        <w:rPr>
+          <w:rFonts w:ascii="Consolas" w:eastAsia="Times New Roman" w:hAnsi="Consolas" w:cs="Times New Roman"/>
+          <w:szCs w:val="22"/>
+          <w:lang w:eastAsia="en-IN" w:bidi="ar-SA"/>
+        </w:rPr>
+        <w:t xml:space="preserve"> React </w:t>
+      </w:r>
+      <w:r>
+        <w:rPr>
+          <w:rFonts w:ascii="Consolas" w:eastAsia="Times New Roman" w:hAnsi="Consolas" w:cs="Times New Roman"/>
+          <w:szCs w:val="22"/>
+          <w:lang w:eastAsia="en-IN" w:bidi="ar-SA"/>
+        </w:rPr>
+        <w:t xml:space="preserve">will </w:t>
+      </w:r>
+      <w:r>
+        <w:rPr>
+          <w:rFonts w:ascii="Consolas" w:eastAsia="Times New Roman" w:hAnsi="Consolas" w:cs="Times New Roman"/>
+          <w:szCs w:val="22"/>
+          <w:lang w:eastAsia="en-IN" w:bidi="ar-SA"/>
+        </w:rPr>
+        <w:t>re-render’s the component</w:t>
+      </w:r>
+      <w:r>
+        <w:rPr>
+          <w:rFonts w:ascii="Consolas" w:eastAsia="Times New Roman" w:hAnsi="Consolas" w:cs="Times New Roman"/>
+          <w:szCs w:val="22"/>
+          <w:lang w:eastAsia="en-IN" w:bidi="ar-SA"/>
+        </w:rPr>
+        <w:t>. React kind of refresh this compononet and all the updated values will be there.</w:t>
+      </w:r>
+    </w:p>
+    <w:p>
+      <w:pPr>
+        <w:pStyle w:val="ListParagraph"/>
+        <w:numPr>
+          <w:ilvl w:val="0"/>
+          <w:numId w:val="4"/>
+        </w:numPr>
+        <w:rPr>
+          <w:rFonts w:ascii="Consolas" w:eastAsia="Times New Roman" w:hAnsi="Consolas" w:cs="Times New Roman"/>
+          <w:b/>
+          <w:bCs/>
+          <w:sz w:val="28"/>
+          <w:szCs w:val="28"/>
+          <w:lang w:eastAsia="en-IN" w:bidi="ar-SA"/>
+        </w:rPr>
+      </w:pPr>
+      <w:r>
+        <w:rPr>
+          <w:rFonts w:ascii="Consolas" w:eastAsia="Times New Roman" w:hAnsi="Consolas" w:cs="Times New Roman"/>
+          <w:szCs w:val="22"/>
+          <w:lang w:eastAsia="en-IN" w:bidi="ar-SA"/>
+        </w:rPr>
         <w:t>This is the power of state variable</w:t>
+      </w:r>
+    </w:p>
+    <w:p>
+      <w:pPr>
+        <w:pStyle w:val="ListParagraph"/>
+        <w:numPr>
+          <w:ilvl w:val="0"/>
+          <w:numId w:val="4"/>
+        </w:numPr>
+        <w:rPr>
+          <w:rFonts w:ascii="Consolas" w:eastAsia="Times New Roman" w:hAnsi="Consolas" w:cs="Times New Roman"/>
+          <w:b/>
+          <w:bCs/>
+          <w:sz w:val="28"/>
+          <w:szCs w:val="28"/>
+          <w:lang w:eastAsia="en-IN" w:bidi="ar-SA"/>
+        </w:rPr>
+      </w:pPr>
+      <w:r>
+        <w:rPr>
+          <w:rFonts w:ascii="Consolas" w:eastAsia="Times New Roman" w:hAnsi="Consolas" w:cs="Times New Roman"/>
+          <w:szCs w:val="22"/>
+          <w:lang w:eastAsia="en-IN" w:bidi="ar-SA"/>
+        </w:rPr>
+        <w:t xml:space="preserve">Example :- When we click on the login then it changed to logout, Because as soon as we click on this button React Updated this button and also referesh the Component, it triggered the </w:t>
+      </w:r>
+      <w:r>
+        <w:rPr>
+          <w:rFonts w:ascii="Consolas" w:eastAsia="Times New Roman" w:hAnsi="Consolas" w:cs="Times New Roman"/>
+          <w:i/>
+          <w:iCs/>
+          <w:szCs w:val="22"/>
+          <w:lang w:eastAsia="en-IN" w:bidi="ar-SA"/>
+        </w:rPr>
+        <w:t>Reconciliation cycle</w:t>
+      </w:r>
+      <w:r>
+        <w:rPr>
+          <w:rFonts w:ascii="Consolas" w:eastAsia="Times New Roman" w:hAnsi="Consolas" w:cs="Times New Roman"/>
+          <w:szCs w:val="22"/>
+          <w:lang w:eastAsia="en-IN" w:bidi="ar-SA"/>
+        </w:rPr>
+        <w:t xml:space="preserve">. </w:t>
+      </w:r>
+    </w:p>
+    <w:p>
+      <w:pPr>
+        <w:pStyle w:val="ListParagraph"/>
+        <w:numPr>
+          <w:ilvl w:val="0"/>
+          <w:numId w:val="4"/>
+        </w:numPr>
+        <w:rPr>
+          <w:rFonts w:ascii="Consolas" w:eastAsia="Times New Roman" w:hAnsi="Consolas" w:cs="Times New Roman"/>
+          <w:b/>
+          <w:bCs/>
+          <w:sz w:val="28"/>
+          <w:szCs w:val="28"/>
+          <w:lang w:eastAsia="en-IN" w:bidi="ar-SA"/>
+        </w:rPr>
+      </w:pPr>
+      <w:r>
+        <w:rPr>
+          <w:rFonts w:ascii="Consolas" w:eastAsia="Times New Roman" w:hAnsi="Consolas" w:cs="Times New Roman"/>
+          <w:szCs w:val="22"/>
+          <w:lang w:eastAsia="en-IN" w:bidi="ar-SA"/>
+        </w:rPr>
+        <w:t xml:space="preserve">it calculating the difference between </w:t>
+      </w:r>
+      <w:r>
+        <w:rPr>
+          <w:rFonts w:ascii="Consolas" w:eastAsia="Times New Roman" w:hAnsi="Consolas" w:cs="Times New Roman"/>
+          <w:szCs w:val="22"/>
+          <w:lang w:eastAsia="en-IN" w:bidi="ar-SA"/>
+        </w:rPr>
+        <w:t>VirtulDOM and the old state of VirtualDOM and the new state of VirtualDOM and then updating the UI everything is happening right now, as soon as we click on this button.</w:t>
+      </w:r>
+    </w:p>
+    <w:p>
+      <w:pPr>
+        <w:pStyle w:val="ListParagraph"/>
+        <w:numPr>
+          <w:ilvl w:val="0"/>
+          <w:numId w:val="4"/>
+        </w:numPr>
+        <w:rPr>
+          <w:rFonts w:ascii="Consolas" w:eastAsia="Times New Roman" w:hAnsi="Consolas" w:cs="Times New Roman"/>
+          <w:b/>
+          <w:bCs/>
+          <w:sz w:val="28"/>
+          <w:szCs w:val="28"/>
+          <w:lang w:eastAsia="en-IN" w:bidi="ar-SA"/>
+        </w:rPr>
+      </w:pPr>
+      <w:r>
+        <w:rPr>
+          <w:rFonts w:ascii="Consolas" w:eastAsia="Times New Roman" w:hAnsi="Consolas" w:cs="Times New Roman"/>
+          <w:szCs w:val="22"/>
+          <w:lang w:eastAsia="en-IN" w:bidi="ar-SA"/>
+        </w:rPr>
+        <w:t>It’s amazing how fast it is happening</w:t>
+      </w:r>
+    </w:p>
+    <w:p>
+      <w:pPr>
+        <w:pStyle w:val="ListParagraph"/>
+        <w:numPr>
+          <w:ilvl w:val="0"/>
+          <w:numId w:val="4"/>
+        </w:numPr>
+        <w:rPr>
+          <w:rFonts w:ascii="Consolas" w:eastAsia="Times New Roman" w:hAnsi="Consolas" w:cs="Times New Roman"/>
+          <w:b/>
+          <w:bCs/>
+          <w:sz w:val="28"/>
+          <w:szCs w:val="28"/>
+          <w:lang w:eastAsia="en-IN" w:bidi="ar-SA"/>
+        </w:rPr>
+      </w:pPr>
+      <w:r>
+        <w:rPr>
+          <w:rFonts w:ascii="Consolas" w:eastAsia="Times New Roman" w:hAnsi="Consolas" w:cs="Times New Roman"/>
+          <w:szCs w:val="22"/>
+          <w:lang w:eastAsia="en-IN" w:bidi="ar-SA"/>
+        </w:rPr>
+        <w:t>Q:- What do you mean by Rendering a Component?</w:t>
+      </w:r>
+    </w:p>
+    <w:p>
+      <w:pPr>
+        <w:pStyle w:val="ListParagraph"/>
+        <w:numPr>
+          <w:ilvl w:val="0"/>
+          <w:numId w:val="4"/>
+        </w:numPr>
+        <w:rPr>
+          <w:rFonts w:ascii="Consolas" w:eastAsia="Times New Roman" w:hAnsi="Consolas" w:cs="Times New Roman"/>
+          <w:b/>
+          <w:bCs/>
+          <w:sz w:val="28"/>
+          <w:szCs w:val="28"/>
+          <w:lang w:eastAsia="en-IN" w:bidi="ar-SA"/>
+        </w:rPr>
+      </w:pPr>
+      <w:r>
+        <w:rPr>
+          <w:rFonts w:ascii="Consolas" w:eastAsia="Times New Roman" w:hAnsi="Consolas" w:cs="Times New Roman"/>
+          <w:szCs w:val="22"/>
+          <w:lang w:eastAsia="en-IN" w:bidi="ar-SA"/>
+        </w:rPr>
+        <w:t xml:space="preserve">=&gt; </w:t>
+      </w:r>
+      <w:r>
+        <w:rPr>
+          <w:rFonts w:ascii="Consolas" w:eastAsia="Times New Roman" w:hAnsi="Consolas" w:cs="Times New Roman"/>
+          <w:szCs w:val="22"/>
+          <w:lang w:eastAsia="en-IN" w:bidi="ar-SA"/>
+        </w:rPr>
+        <w:t xml:space="preserve">it will just call this function/component </w:t>
+      </w:r>
+      <w:r>
+        <w:rPr>
+          <w:rFonts w:ascii="Consolas" w:eastAsia="Times New Roman" w:hAnsi="Consolas" w:cs="Times New Roman"/>
+          <w:szCs w:val="22"/>
+          <w:lang w:eastAsia="en-IN" w:bidi="ar-SA"/>
+        </w:rPr>
+        <w:t>or it will trigger once again</w:t>
+      </w:r>
+    </w:p>
+    <w:p>
+      <w:pPr>
+        <w:pStyle w:val="ListParagraph"/>
+        <w:rPr>
+          <w:rFonts w:ascii="Consolas" w:eastAsia="Times New Roman" w:hAnsi="Consolas" w:cs="Times New Roman"/>
+          <w:b/>
+          <w:bCs/>
+          <w:sz w:val="28"/>
+          <w:szCs w:val="28"/>
+          <w:lang w:eastAsia="en-IN" w:bidi="ar-SA"/>
+        </w:rPr>
+      </w:pPr>
+    </w:p>
+    <w:p>
+      <w:pPr>
+        <w:pStyle w:val="ListParagraph"/>
+        <w:numPr>
+          <w:ilvl w:val="0"/>
+          <w:numId w:val="4"/>
+        </w:numPr>
+        <w:shd w:val="clear" w:color="auto" w:fill="272822"/>
+        <w:spacing w:after="0" w:line="285" w:lineRule="atLeast"/>
+        <w:rPr>
+          <w:rFonts w:ascii="Consolas" w:eastAsia="Times New Roman" w:hAnsi="Consolas" w:cs="Times New Roman"/>
+          <w:color w:val="FDFFF1"/>
+          <w:kern w:val="0"/>
+          <w:sz w:val="21"/>
+          <w:szCs w:val="21"/>
+          <w:lang w:eastAsia="en-IN" w:bidi="ar-SA"/>
+          <w14:ligatures w14:val="none"/>
+        </w:rPr>
+      </w:pPr>
+      <w:r>
+        <w:rPr>
+          <w:rFonts w:ascii="Consolas" w:eastAsia="Times New Roman" w:hAnsi="Consolas" w:cs="Times New Roman"/>
+          <w:i/>
+          <w:iCs/>
+          <w:color w:val="66D9EF"/>
+          <w:kern w:val="0"/>
+          <w:sz w:val="21"/>
+          <w:szCs w:val="21"/>
+          <w:lang w:eastAsia="en-IN" w:bidi="ar-SA"/>
+          <w14:ligatures w14:val="none"/>
+        </w:rPr>
+        <w:t>const</w:t>
+      </w:r>
+      <w:r>
+        <w:rPr>
+          <w:rFonts w:ascii="Consolas" w:eastAsia="Times New Roman" w:hAnsi="Consolas" w:cs="Times New Roman"/>
+          <w:color w:val="FDFFF1"/>
+          <w:kern w:val="0"/>
+          <w:sz w:val="21"/>
+          <w:szCs w:val="21"/>
+          <w:lang w:eastAsia="en-IN" w:bidi="ar-SA"/>
+          <w14:ligatures w14:val="none"/>
+        </w:rPr>
+        <w:t xml:space="preserve"> </w:t>
+      </w:r>
+      <w:r>
+        <w:rPr>
+          <w:rFonts w:ascii="Consolas" w:eastAsia="Times New Roman" w:hAnsi="Consolas" w:cs="Times New Roman"/>
+          <w:color w:val="A6E22E"/>
+          <w:kern w:val="0"/>
+          <w:sz w:val="21"/>
+          <w:szCs w:val="21"/>
+          <w:lang w:eastAsia="en-IN" w:bidi="ar-SA"/>
+          <w14:ligatures w14:val="none"/>
+        </w:rPr>
+        <w:t>Header</w:t>
+      </w:r>
+      <w:r>
+        <w:rPr>
+          <w:rFonts w:ascii="Consolas" w:eastAsia="Times New Roman" w:hAnsi="Consolas" w:cs="Times New Roman"/>
+          <w:color w:val="FDFFF1"/>
+          <w:kern w:val="0"/>
+          <w:sz w:val="21"/>
+          <w:szCs w:val="21"/>
+          <w:lang w:eastAsia="en-IN" w:bidi="ar-SA"/>
+          <w14:ligatures w14:val="none"/>
+        </w:rPr>
+        <w:t xml:space="preserve"> </w:t>
+      </w:r>
+      <w:r>
+        <w:rPr>
+          <w:rFonts w:ascii="Consolas" w:eastAsia="Times New Roman" w:hAnsi="Consolas" w:cs="Times New Roman"/>
+          <w:color w:val="F92672"/>
+          <w:kern w:val="0"/>
+          <w:sz w:val="21"/>
+          <w:szCs w:val="21"/>
+          <w:lang w:eastAsia="en-IN" w:bidi="ar-SA"/>
+          <w14:ligatures w14:val="none"/>
+        </w:rPr>
+        <w:t>=</w:t>
+      </w:r>
+      <w:r>
+        <w:rPr>
+          <w:rFonts w:ascii="Consolas" w:eastAsia="Times New Roman" w:hAnsi="Consolas" w:cs="Times New Roman"/>
+          <w:color w:val="FDFFF1"/>
+          <w:kern w:val="0"/>
+          <w:sz w:val="21"/>
+          <w:szCs w:val="21"/>
+          <w:lang w:eastAsia="en-IN" w:bidi="ar-SA"/>
+          <w14:ligatures w14:val="none"/>
+        </w:rPr>
+        <w:t xml:space="preserve"> </w:t>
+      </w:r>
+      <w:r>
+        <w:rPr>
+          <w:rFonts w:ascii="Consolas" w:eastAsia="Times New Roman" w:hAnsi="Consolas" w:cs="Times New Roman"/>
+          <w:color w:val="919288"/>
+          <w:kern w:val="0"/>
+          <w:sz w:val="21"/>
+          <w:szCs w:val="21"/>
+          <w:lang w:eastAsia="en-IN" w:bidi="ar-SA"/>
+          <w14:ligatures w14:val="none"/>
+        </w:rPr>
+        <w:t>()</w:t>
+      </w:r>
+      <w:r>
+        <w:rPr>
+          <w:rFonts w:ascii="Consolas" w:eastAsia="Times New Roman" w:hAnsi="Consolas" w:cs="Times New Roman"/>
+          <w:color w:val="FDFFF1"/>
+          <w:kern w:val="0"/>
+          <w:sz w:val="21"/>
+          <w:szCs w:val="21"/>
+          <w:lang w:eastAsia="en-IN" w:bidi="ar-SA"/>
+          <w14:ligatures w14:val="none"/>
+        </w:rPr>
+        <w:t xml:space="preserve"> </w:t>
+      </w:r>
+      <w:r>
+        <w:rPr>
+          <w:rFonts w:ascii="Consolas" w:eastAsia="Times New Roman" w:hAnsi="Consolas" w:cs="Times New Roman"/>
+          <w:color w:val="F92672"/>
+          <w:kern w:val="0"/>
+          <w:sz w:val="21"/>
+          <w:szCs w:val="21"/>
+          <w:lang w:eastAsia="en-IN" w:bidi="ar-SA"/>
+          <w14:ligatures w14:val="none"/>
+        </w:rPr>
+        <w:t>=&gt;</w:t>
+      </w:r>
+      <w:r>
+        <w:rPr>
+          <w:rFonts w:ascii="Consolas" w:eastAsia="Times New Roman" w:hAnsi="Consolas" w:cs="Times New Roman"/>
+          <w:color w:val="FDFFF1"/>
+          <w:kern w:val="0"/>
+          <w:sz w:val="21"/>
+          <w:szCs w:val="21"/>
+          <w:lang w:eastAsia="en-IN" w:bidi="ar-SA"/>
+          <w14:ligatures w14:val="none"/>
+        </w:rPr>
+        <w:t xml:space="preserve"> </w:t>
+      </w:r>
+      <w:r>
+        <w:rPr>
+          <w:rFonts w:ascii="Consolas" w:eastAsia="Times New Roman" w:hAnsi="Consolas" w:cs="Times New Roman"/>
+          <w:color w:val="919288"/>
+          <w:kern w:val="0"/>
+          <w:sz w:val="21"/>
+          <w:szCs w:val="21"/>
+          <w:lang w:eastAsia="en-IN" w:bidi="ar-SA"/>
+          <w14:ligatures w14:val="none"/>
+        </w:rPr>
+        <w:t>{</w:t>
+      </w:r>
+    </w:p>
+    <w:p>
+      <w:pPr>
+        <w:pStyle w:val="ListParagraph"/>
+        <w:numPr>
+          <w:ilvl w:val="0"/>
+          <w:numId w:val="4"/>
+        </w:numPr>
+        <w:shd w:val="clear" w:color="auto" w:fill="272822"/>
+        <w:spacing w:after="0" w:line="285" w:lineRule="atLeast"/>
+        <w:rPr>
+          <w:rFonts w:ascii="Consolas" w:eastAsia="Times New Roman" w:hAnsi="Consolas" w:cs="Times New Roman"/>
+          <w:color w:val="FDFFF1"/>
+          <w:kern w:val="0"/>
+          <w:sz w:val="21"/>
+          <w:szCs w:val="21"/>
+          <w:lang w:eastAsia="en-IN" w:bidi="ar-SA"/>
+          <w14:ligatures w14:val="none"/>
+        </w:rPr>
+      </w:pPr>
+      <w:r>
+        <w:rPr>
+          <w:rFonts w:ascii="Consolas" w:eastAsia="Times New Roman" w:hAnsi="Consolas" w:cs="Times New Roman"/>
+          <w:color w:val="FDFFF1"/>
+          <w:kern w:val="0"/>
+          <w:sz w:val="21"/>
+          <w:szCs w:val="21"/>
+          <w:lang w:eastAsia="en-IN" w:bidi="ar-SA"/>
+          <w14:ligatures w14:val="none"/>
+        </w:rPr>
+        <w:t xml:space="preserve">  </w:t>
+      </w:r>
+      <w:r>
+        <w:rPr>
+          <w:rFonts w:ascii="Consolas" w:eastAsia="Times New Roman" w:hAnsi="Consolas" w:cs="Times New Roman"/>
+          <w:i/>
+          <w:iCs/>
+          <w:color w:val="66D9EF"/>
+          <w:kern w:val="0"/>
+          <w:sz w:val="21"/>
+          <w:szCs w:val="21"/>
+          <w:lang w:eastAsia="en-IN" w:bidi="ar-SA"/>
+          <w14:ligatures w14:val="none"/>
+        </w:rPr>
+        <w:t>const</w:t>
+      </w:r>
+      <w:r>
+        <w:rPr>
+          <w:rFonts w:ascii="Consolas" w:eastAsia="Times New Roman" w:hAnsi="Consolas" w:cs="Times New Roman"/>
+          <w:color w:val="FDFFF1"/>
+          <w:kern w:val="0"/>
+          <w:sz w:val="21"/>
+          <w:szCs w:val="21"/>
+          <w:lang w:eastAsia="en-IN" w:bidi="ar-SA"/>
+          <w14:ligatures w14:val="none"/>
+        </w:rPr>
+        <w:t xml:space="preserve"> </w:t>
+      </w:r>
+      <w:r>
+        <w:rPr>
+          <w:rFonts w:ascii="Consolas" w:eastAsia="Times New Roman" w:hAnsi="Consolas" w:cs="Times New Roman"/>
+          <w:color w:val="919288"/>
+          <w:kern w:val="0"/>
+          <w:sz w:val="21"/>
+          <w:szCs w:val="21"/>
+          <w:lang w:eastAsia="en-IN" w:bidi="ar-SA"/>
+          <w14:ligatures w14:val="none"/>
+        </w:rPr>
+        <w:t>[</w:t>
+      </w:r>
+      <w:r>
+        <w:rPr>
+          <w:rFonts w:ascii="Consolas" w:eastAsia="Times New Roman" w:hAnsi="Consolas" w:cs="Times New Roman"/>
+          <w:color w:val="AE81FF"/>
+          <w:kern w:val="0"/>
+          <w:sz w:val="21"/>
+          <w:szCs w:val="21"/>
+          <w:lang w:eastAsia="en-IN" w:bidi="ar-SA"/>
+          <w14:ligatures w14:val="none"/>
+        </w:rPr>
+        <w:t>logBtn</w:t>
+      </w:r>
+      <w:r>
+        <w:rPr>
+          <w:rFonts w:ascii="Consolas" w:eastAsia="Times New Roman" w:hAnsi="Consolas" w:cs="Times New Roman"/>
+          <w:color w:val="919288"/>
+          <w:kern w:val="0"/>
+          <w:sz w:val="21"/>
+          <w:szCs w:val="21"/>
+          <w:lang w:eastAsia="en-IN" w:bidi="ar-SA"/>
+          <w14:ligatures w14:val="none"/>
+        </w:rPr>
+        <w:t>,</w:t>
+      </w:r>
+      <w:r>
+        <w:rPr>
+          <w:rFonts w:ascii="Consolas" w:eastAsia="Times New Roman" w:hAnsi="Consolas" w:cs="Times New Roman"/>
+          <w:color w:val="FDFFF1"/>
+          <w:kern w:val="0"/>
+          <w:sz w:val="21"/>
+          <w:szCs w:val="21"/>
+          <w:lang w:eastAsia="en-IN" w:bidi="ar-SA"/>
+          <w14:ligatures w14:val="none"/>
+        </w:rPr>
+        <w:t xml:space="preserve"> </w:t>
+      </w:r>
+      <w:r>
+        <w:rPr>
+          <w:rFonts w:ascii="Consolas" w:eastAsia="Times New Roman" w:hAnsi="Consolas" w:cs="Times New Roman"/>
+          <w:color w:val="AE81FF"/>
+          <w:kern w:val="0"/>
+          <w:sz w:val="21"/>
+          <w:szCs w:val="21"/>
+          <w:lang w:eastAsia="en-IN" w:bidi="ar-SA"/>
+          <w14:ligatures w14:val="none"/>
+        </w:rPr>
+        <w:t>setLogBtn</w:t>
+      </w:r>
+      <w:r>
+        <w:rPr>
+          <w:rFonts w:ascii="Consolas" w:eastAsia="Times New Roman" w:hAnsi="Consolas" w:cs="Times New Roman"/>
+          <w:color w:val="919288"/>
+          <w:kern w:val="0"/>
+          <w:sz w:val="21"/>
+          <w:szCs w:val="21"/>
+          <w:lang w:eastAsia="en-IN" w:bidi="ar-SA"/>
+          <w14:ligatures w14:val="none"/>
+        </w:rPr>
+        <w:t>]</w:t>
+      </w:r>
+      <w:r>
+        <w:rPr>
+          <w:rFonts w:ascii="Consolas" w:eastAsia="Times New Roman" w:hAnsi="Consolas" w:cs="Times New Roman"/>
+          <w:color w:val="FDFFF1"/>
+          <w:kern w:val="0"/>
+          <w:sz w:val="21"/>
+          <w:szCs w:val="21"/>
+          <w:lang w:eastAsia="en-IN" w:bidi="ar-SA"/>
+          <w14:ligatures w14:val="none"/>
+        </w:rPr>
+        <w:t xml:space="preserve"> </w:t>
+      </w:r>
+      <w:r>
+        <w:rPr>
+          <w:rFonts w:ascii="Consolas" w:eastAsia="Times New Roman" w:hAnsi="Consolas" w:cs="Times New Roman"/>
+          <w:color w:val="F92672"/>
+          <w:kern w:val="0"/>
+          <w:sz w:val="21"/>
+          <w:szCs w:val="21"/>
+          <w:lang w:eastAsia="en-IN" w:bidi="ar-SA"/>
+          <w14:ligatures w14:val="none"/>
+        </w:rPr>
+        <w:t>=</w:t>
+      </w:r>
+      <w:r>
+        <w:rPr>
+          <w:rFonts w:ascii="Consolas" w:eastAsia="Times New Roman" w:hAnsi="Consolas" w:cs="Times New Roman"/>
+          <w:color w:val="FDFFF1"/>
+          <w:kern w:val="0"/>
+          <w:sz w:val="21"/>
+          <w:szCs w:val="21"/>
+          <w:lang w:eastAsia="en-IN" w:bidi="ar-SA"/>
+          <w14:ligatures w14:val="none"/>
+        </w:rPr>
+        <w:t xml:space="preserve"> </w:t>
+      </w:r>
+      <w:r>
+        <w:rPr>
+          <w:rFonts w:ascii="Consolas" w:eastAsia="Times New Roman" w:hAnsi="Consolas" w:cs="Times New Roman"/>
+          <w:color w:val="A6E22E"/>
+          <w:kern w:val="0"/>
+          <w:sz w:val="21"/>
+          <w:szCs w:val="21"/>
+          <w:lang w:eastAsia="en-IN" w:bidi="ar-SA"/>
+          <w14:ligatures w14:val="none"/>
+        </w:rPr>
+        <w:t>useState</w:t>
+      </w:r>
+      <w:r>
+        <w:rPr>
+          <w:rFonts w:ascii="Consolas" w:eastAsia="Times New Roman" w:hAnsi="Consolas" w:cs="Times New Roman"/>
+          <w:color w:val="919288"/>
+          <w:kern w:val="0"/>
+          <w:sz w:val="21"/>
+          <w:szCs w:val="21"/>
+          <w:lang w:eastAsia="en-IN" w:bidi="ar-SA"/>
+          <w14:ligatures w14:val="none"/>
+        </w:rPr>
+        <w:t>("</w:t>
+      </w:r>
+      <w:r>
+        <w:rPr>
+          <w:rFonts w:ascii="Consolas" w:eastAsia="Times New Roman" w:hAnsi="Consolas" w:cs="Times New Roman"/>
+          <w:color w:val="E6DB74"/>
+          <w:kern w:val="0"/>
+          <w:sz w:val="21"/>
+          <w:szCs w:val="21"/>
+          <w:lang w:eastAsia="en-IN" w:bidi="ar-SA"/>
+          <w14:ligatures w14:val="none"/>
+        </w:rPr>
+        <w:t>Login</w:t>
+      </w:r>
+      <w:r>
+        <w:rPr>
+          <w:rFonts w:ascii="Consolas" w:eastAsia="Times New Roman" w:hAnsi="Consolas" w:cs="Times New Roman"/>
+          <w:color w:val="919288"/>
+          <w:kern w:val="0"/>
+          <w:sz w:val="21"/>
+          <w:szCs w:val="21"/>
+          <w:lang w:eastAsia="en-IN" w:bidi="ar-SA"/>
+          <w14:ligatures w14:val="none"/>
+        </w:rPr>
+        <w:t>");</w:t>
+      </w:r>
+    </w:p>
+    <w:p>
+      <w:pPr>
+        <w:pStyle w:val="ListParagraph"/>
+        <w:numPr>
+          <w:ilvl w:val="0"/>
+          <w:numId w:val="4"/>
+        </w:numPr>
+        <w:shd w:val="clear" w:color="auto" w:fill="272822"/>
+        <w:spacing w:after="0" w:line="285" w:lineRule="atLeast"/>
+        <w:rPr>
+          <w:rFonts w:ascii="Consolas" w:eastAsia="Times New Roman" w:hAnsi="Consolas" w:cs="Times New Roman"/>
+          <w:color w:val="FDFFF1"/>
+          <w:kern w:val="0"/>
+          <w:sz w:val="21"/>
+          <w:szCs w:val="21"/>
+          <w:lang w:eastAsia="en-IN" w:bidi="ar-SA"/>
+          <w14:ligatures w14:val="none"/>
+        </w:rPr>
+      </w:pPr>
+      <w:r>
+        <w:rPr>
+          <w:rFonts w:ascii="Consolas" w:eastAsia="Times New Roman" w:hAnsi="Consolas" w:cs="Times New Roman"/>
+          <w:color w:val="FDFFF1"/>
+          <w:kern w:val="0"/>
+          <w:sz w:val="21"/>
+          <w:szCs w:val="21"/>
+          <w:lang w:eastAsia="en-IN" w:bidi="ar-SA"/>
+          <w14:ligatures w14:val="none"/>
+        </w:rPr>
+        <w:t xml:space="preserve">  </w:t>
+      </w:r>
+      <w:r>
+        <w:rPr>
+          <w:rFonts w:ascii="Consolas" w:eastAsia="Times New Roman" w:hAnsi="Consolas" w:cs="Times New Roman"/>
+          <w:color w:val="F92672"/>
+          <w:kern w:val="0"/>
+          <w:sz w:val="21"/>
+          <w:szCs w:val="21"/>
+          <w:lang w:eastAsia="en-IN" w:bidi="ar-SA"/>
+          <w14:ligatures w14:val="none"/>
+        </w:rPr>
+        <w:t>return</w:t>
+      </w:r>
+      <w:r>
+        <w:rPr>
+          <w:rFonts w:ascii="Consolas" w:eastAsia="Times New Roman" w:hAnsi="Consolas" w:cs="Times New Roman"/>
+          <w:color w:val="FDFFF1"/>
+          <w:kern w:val="0"/>
+          <w:sz w:val="21"/>
+          <w:szCs w:val="21"/>
+          <w:lang w:eastAsia="en-IN" w:bidi="ar-SA"/>
+          <w14:ligatures w14:val="none"/>
+        </w:rPr>
+        <w:t xml:space="preserve"> </w:t>
+      </w:r>
+      <w:r>
+        <w:rPr>
+          <w:rFonts w:ascii="Consolas" w:eastAsia="Times New Roman" w:hAnsi="Consolas" w:cs="Times New Roman"/>
+          <w:color w:val="919288"/>
+          <w:kern w:val="0"/>
+          <w:sz w:val="21"/>
+          <w:szCs w:val="21"/>
+          <w:lang w:eastAsia="en-IN" w:bidi="ar-SA"/>
+          <w14:ligatures w14:val="none"/>
+        </w:rPr>
+        <w:t>(</w:t>
+      </w:r>
+    </w:p>
+    <w:p>
+      <w:pPr>
+        <w:pStyle w:val="ListParagraph"/>
+        <w:numPr>
+          <w:ilvl w:val="0"/>
+          <w:numId w:val="4"/>
+        </w:numPr>
+        <w:shd w:val="clear" w:color="auto" w:fill="272822"/>
+        <w:spacing w:after="0" w:line="285" w:lineRule="atLeast"/>
+        <w:rPr>
+          <w:rFonts w:ascii="Consolas" w:eastAsia="Times New Roman" w:hAnsi="Consolas" w:cs="Times New Roman"/>
+          <w:color w:val="FDFFF1"/>
+          <w:kern w:val="0"/>
+          <w:sz w:val="21"/>
+          <w:szCs w:val="21"/>
+          <w:lang w:eastAsia="en-IN" w:bidi="ar-SA"/>
+          <w14:ligatures w14:val="none"/>
+        </w:rPr>
+      </w:pPr>
+      <w:r>
+        <w:rPr>
+          <w:rFonts w:ascii="Consolas" w:eastAsia="Times New Roman" w:hAnsi="Consolas" w:cs="Times New Roman"/>
+          <w:color w:val="FDFFF1"/>
+          <w:kern w:val="0"/>
+          <w:sz w:val="21"/>
+          <w:szCs w:val="21"/>
+          <w:lang w:eastAsia="en-IN" w:bidi="ar-SA"/>
+          <w14:ligatures w14:val="none"/>
+        </w:rPr>
+        <w:t xml:space="preserve">    </w:t>
+      </w:r>
+      <w:r>
+        <w:rPr>
+          <w:rFonts w:ascii="Consolas" w:eastAsia="Times New Roman" w:hAnsi="Consolas" w:cs="Times New Roman"/>
+          <w:color w:val="919288"/>
+          <w:kern w:val="0"/>
+          <w:sz w:val="21"/>
+          <w:szCs w:val="21"/>
+          <w:lang w:eastAsia="en-IN" w:bidi="ar-SA"/>
+          <w14:ligatures w14:val="none"/>
+        </w:rPr>
+        <w:t>&lt;</w:t>
+      </w:r>
+      <w:r>
+        <w:rPr>
+          <w:rFonts w:ascii="Consolas" w:eastAsia="Times New Roman" w:hAnsi="Consolas" w:cs="Times New Roman"/>
+          <w:color w:val="F92672"/>
+          <w:kern w:val="0"/>
+          <w:sz w:val="21"/>
+          <w:szCs w:val="21"/>
+          <w:lang w:eastAsia="en-IN" w:bidi="ar-SA"/>
+          <w14:ligatures w14:val="none"/>
+        </w:rPr>
+        <w:t>div</w:t>
+      </w:r>
+      <w:r>
+        <w:rPr>
+          <w:rFonts w:ascii="Consolas" w:eastAsia="Times New Roman" w:hAnsi="Consolas" w:cs="Times New Roman"/>
+          <w:color w:val="FDFFF1"/>
+          <w:kern w:val="0"/>
+          <w:sz w:val="21"/>
+          <w:szCs w:val="21"/>
+          <w:lang w:eastAsia="en-IN" w:bidi="ar-SA"/>
+          <w14:ligatures w14:val="none"/>
+        </w:rPr>
+        <w:t xml:space="preserve"> </w:t>
+      </w:r>
+      <w:r>
+        <w:rPr>
+          <w:rFonts w:ascii="Consolas" w:eastAsia="Times New Roman" w:hAnsi="Consolas" w:cs="Times New Roman"/>
+          <w:i/>
+          <w:iCs/>
+          <w:color w:val="66D9EF"/>
+          <w:kern w:val="0"/>
+          <w:sz w:val="21"/>
+          <w:szCs w:val="21"/>
+          <w:lang w:eastAsia="en-IN" w:bidi="ar-SA"/>
+          <w14:ligatures w14:val="none"/>
+        </w:rPr>
+        <w:t>className</w:t>
+      </w:r>
+      <w:r>
+        <w:rPr>
+          <w:rFonts w:ascii="Consolas" w:eastAsia="Times New Roman" w:hAnsi="Consolas" w:cs="Times New Roman"/>
+          <w:color w:val="F92672"/>
+          <w:kern w:val="0"/>
+          <w:sz w:val="21"/>
+          <w:szCs w:val="21"/>
+          <w:lang w:eastAsia="en-IN" w:bidi="ar-SA"/>
+          <w14:ligatures w14:val="none"/>
+        </w:rPr>
+        <w:t>=</w:t>
+      </w:r>
+      <w:r>
+        <w:rPr>
+          <w:rFonts w:ascii="Consolas" w:eastAsia="Times New Roman" w:hAnsi="Consolas" w:cs="Times New Roman"/>
+          <w:color w:val="919288"/>
+          <w:kern w:val="0"/>
+          <w:sz w:val="21"/>
+          <w:szCs w:val="21"/>
+          <w:lang w:eastAsia="en-IN" w:bidi="ar-SA"/>
+          <w14:ligatures w14:val="none"/>
+        </w:rPr>
+        <w:t>"</w:t>
+      </w:r>
+      <w:r>
+        <w:rPr>
+          <w:rFonts w:ascii="Consolas" w:eastAsia="Times New Roman" w:hAnsi="Consolas" w:cs="Times New Roman"/>
+          <w:color w:val="E6DB74"/>
+          <w:kern w:val="0"/>
+          <w:sz w:val="21"/>
+          <w:szCs w:val="21"/>
+          <w:lang w:eastAsia="en-IN" w:bidi="ar-SA"/>
+          <w14:ligatures w14:val="none"/>
+        </w:rPr>
+        <w:t>header</w:t>
+      </w:r>
+      <w:r>
+        <w:rPr>
+          <w:rFonts w:ascii="Consolas" w:eastAsia="Times New Roman" w:hAnsi="Consolas" w:cs="Times New Roman"/>
+          <w:color w:val="919288"/>
+          <w:kern w:val="0"/>
+          <w:sz w:val="21"/>
+          <w:szCs w:val="21"/>
+          <w:lang w:eastAsia="en-IN" w:bidi="ar-SA"/>
+          <w14:ligatures w14:val="none"/>
+        </w:rPr>
+        <w:t>"&gt;</w:t>
+      </w:r>
+    </w:p>
+    <w:p>
+      <w:pPr>
+        <w:pStyle w:val="ListParagraph"/>
+        <w:numPr>
+          <w:ilvl w:val="0"/>
+          <w:numId w:val="4"/>
+        </w:numPr>
+        <w:shd w:val="clear" w:color="auto" w:fill="272822"/>
+        <w:spacing w:after="0" w:line="285" w:lineRule="atLeast"/>
+        <w:rPr>
+          <w:rFonts w:ascii="Consolas" w:eastAsia="Times New Roman" w:hAnsi="Consolas" w:cs="Times New Roman"/>
+          <w:color w:val="FDFFF1"/>
+          <w:kern w:val="0"/>
+          <w:sz w:val="21"/>
+          <w:szCs w:val="21"/>
+          <w:lang w:eastAsia="en-IN" w:bidi="ar-SA"/>
+          <w14:ligatures w14:val="none"/>
+        </w:rPr>
+      </w:pPr>
+      <w:r>
+        <w:rPr>
+          <w:rFonts w:ascii="Consolas" w:eastAsia="Times New Roman" w:hAnsi="Consolas" w:cs="Times New Roman"/>
+          <w:color w:val="FDFFF1"/>
+          <w:kern w:val="0"/>
+          <w:sz w:val="21"/>
+          <w:szCs w:val="21"/>
+          <w:lang w:eastAsia="en-IN" w:bidi="ar-SA"/>
+          <w14:ligatures w14:val="none"/>
+        </w:rPr>
+        <w:t xml:space="preserve">      </w:t>
+      </w:r>
+      <w:r>
+        <w:rPr>
+          <w:rFonts w:ascii="Consolas" w:eastAsia="Times New Roman" w:hAnsi="Consolas" w:cs="Times New Roman"/>
+          <w:color w:val="919288"/>
+          <w:kern w:val="0"/>
+          <w:sz w:val="21"/>
+          <w:szCs w:val="21"/>
+          <w:lang w:eastAsia="en-IN" w:bidi="ar-SA"/>
+          <w14:ligatures w14:val="none"/>
+        </w:rPr>
+        <w:t>&lt;</w:t>
+      </w:r>
+      <w:r>
+        <w:rPr>
+          <w:rFonts w:ascii="Consolas" w:eastAsia="Times New Roman" w:hAnsi="Consolas" w:cs="Times New Roman"/>
+          <w:color w:val="F92672"/>
+          <w:kern w:val="0"/>
+          <w:sz w:val="21"/>
+          <w:szCs w:val="21"/>
+          <w:lang w:eastAsia="en-IN" w:bidi="ar-SA"/>
+          <w14:ligatures w14:val="none"/>
+        </w:rPr>
+        <w:t>div</w:t>
+      </w:r>
+      <w:r>
+        <w:rPr>
+          <w:rFonts w:ascii="Consolas" w:eastAsia="Times New Roman" w:hAnsi="Consolas" w:cs="Times New Roman"/>
+          <w:color w:val="FDFFF1"/>
+          <w:kern w:val="0"/>
+          <w:sz w:val="21"/>
+          <w:szCs w:val="21"/>
+          <w:lang w:eastAsia="en-IN" w:bidi="ar-SA"/>
+          <w14:ligatures w14:val="none"/>
+        </w:rPr>
+        <w:t xml:space="preserve"> </w:t>
+      </w:r>
+      <w:r>
+        <w:rPr>
+          <w:rFonts w:ascii="Consolas" w:eastAsia="Times New Roman" w:hAnsi="Consolas" w:cs="Times New Roman"/>
+          <w:i/>
+          <w:iCs/>
+          <w:color w:val="66D9EF"/>
+          <w:kern w:val="0"/>
+          <w:sz w:val="21"/>
+          <w:szCs w:val="21"/>
+          <w:lang w:eastAsia="en-IN" w:bidi="ar-SA"/>
+          <w14:ligatures w14:val="none"/>
+        </w:rPr>
+        <w:t>className</w:t>
+      </w:r>
+      <w:r>
+        <w:rPr>
+          <w:rFonts w:ascii="Consolas" w:eastAsia="Times New Roman" w:hAnsi="Consolas" w:cs="Times New Roman"/>
+          <w:color w:val="F92672"/>
+          <w:kern w:val="0"/>
+          <w:sz w:val="21"/>
+          <w:szCs w:val="21"/>
+          <w:lang w:eastAsia="en-IN" w:bidi="ar-SA"/>
+          <w14:ligatures w14:val="none"/>
+        </w:rPr>
+        <w:t>=</w:t>
+      </w:r>
+      <w:r>
+        <w:rPr>
+          <w:rFonts w:ascii="Consolas" w:eastAsia="Times New Roman" w:hAnsi="Consolas" w:cs="Times New Roman"/>
+          <w:color w:val="919288"/>
+          <w:kern w:val="0"/>
+          <w:sz w:val="21"/>
+          <w:szCs w:val="21"/>
+          <w:lang w:eastAsia="en-IN" w:bidi="ar-SA"/>
+          <w14:ligatures w14:val="none"/>
+        </w:rPr>
+        <w:t>"</w:t>
+      </w:r>
+      <w:r>
+        <w:rPr>
+          <w:rFonts w:ascii="Consolas" w:eastAsia="Times New Roman" w:hAnsi="Consolas" w:cs="Times New Roman"/>
+          <w:color w:val="E6DB74"/>
+          <w:kern w:val="0"/>
+          <w:sz w:val="21"/>
+          <w:szCs w:val="21"/>
+          <w:lang w:eastAsia="en-IN" w:bidi="ar-SA"/>
+          <w14:ligatures w14:val="none"/>
+        </w:rPr>
+        <w:t>logo-container</w:t>
+      </w:r>
+      <w:r>
+        <w:rPr>
+          <w:rFonts w:ascii="Consolas" w:eastAsia="Times New Roman" w:hAnsi="Consolas" w:cs="Times New Roman"/>
+          <w:color w:val="919288"/>
+          <w:kern w:val="0"/>
+          <w:sz w:val="21"/>
+          <w:szCs w:val="21"/>
+          <w:lang w:eastAsia="en-IN" w:bidi="ar-SA"/>
+          <w14:ligatures w14:val="none"/>
+        </w:rPr>
+        <w:t>"&gt;</w:t>
+      </w:r>
+    </w:p>
+    <w:p>
+      <w:pPr>
+        <w:pStyle w:val="ListParagraph"/>
+        <w:numPr>
+          <w:ilvl w:val="0"/>
+          <w:numId w:val="4"/>
+        </w:numPr>
+        <w:shd w:val="clear" w:color="auto" w:fill="272822"/>
+        <w:spacing w:after="0" w:line="285" w:lineRule="atLeast"/>
+        <w:rPr>
+          <w:rFonts w:ascii="Consolas" w:eastAsia="Times New Roman" w:hAnsi="Consolas" w:cs="Times New Roman"/>
+          <w:color w:val="FDFFF1"/>
+          <w:kern w:val="0"/>
+          <w:sz w:val="21"/>
+          <w:szCs w:val="21"/>
+          <w:lang w:eastAsia="en-IN" w:bidi="ar-SA"/>
+          <w14:ligatures w14:val="none"/>
+        </w:rPr>
+      </w:pPr>
+      <w:r>
+        <w:rPr>
+          <w:rFonts w:ascii="Consolas" w:eastAsia="Times New Roman" w:hAnsi="Consolas" w:cs="Times New Roman"/>
+          <w:color w:val="FDFFF1"/>
+          <w:kern w:val="0"/>
+          <w:sz w:val="21"/>
+          <w:szCs w:val="21"/>
+          <w:lang w:eastAsia="en-IN" w:bidi="ar-SA"/>
+          <w14:ligatures w14:val="none"/>
+        </w:rPr>
+        <w:t xml:space="preserve">        </w:t>
+      </w:r>
+      <w:r>
+        <w:rPr>
+          <w:rFonts w:ascii="Consolas" w:eastAsia="Times New Roman" w:hAnsi="Consolas" w:cs="Times New Roman"/>
+          <w:color w:val="919288"/>
+          <w:kern w:val="0"/>
+          <w:sz w:val="21"/>
+          <w:szCs w:val="21"/>
+          <w:lang w:eastAsia="en-IN" w:bidi="ar-SA"/>
+          <w14:ligatures w14:val="none"/>
+        </w:rPr>
+        <w:t>&lt;</w:t>
+      </w:r>
+      <w:r>
+        <w:rPr>
+          <w:rFonts w:ascii="Consolas" w:eastAsia="Times New Roman" w:hAnsi="Consolas" w:cs="Times New Roman"/>
+          <w:color w:val="F92672"/>
+          <w:kern w:val="0"/>
+          <w:sz w:val="21"/>
+          <w:szCs w:val="21"/>
+          <w:lang w:eastAsia="en-IN" w:bidi="ar-SA"/>
+          <w14:ligatures w14:val="none"/>
+        </w:rPr>
+        <w:t>img</w:t>
+      </w:r>
+      <w:r>
+        <w:rPr>
+          <w:rFonts w:ascii="Consolas" w:eastAsia="Times New Roman" w:hAnsi="Consolas" w:cs="Times New Roman"/>
+          <w:color w:val="FDFFF1"/>
+          <w:kern w:val="0"/>
+          <w:sz w:val="21"/>
+          <w:szCs w:val="21"/>
+          <w:lang w:eastAsia="en-IN" w:bidi="ar-SA"/>
+          <w14:ligatures w14:val="none"/>
+        </w:rPr>
+        <w:t xml:space="preserve"> </w:t>
+      </w:r>
+      <w:r>
+        <w:rPr>
+          <w:rFonts w:ascii="Consolas" w:eastAsia="Times New Roman" w:hAnsi="Consolas" w:cs="Times New Roman"/>
+          <w:i/>
+          <w:iCs/>
+          <w:color w:val="66D9EF"/>
+          <w:kern w:val="0"/>
+          <w:sz w:val="21"/>
+          <w:szCs w:val="21"/>
+          <w:lang w:eastAsia="en-IN" w:bidi="ar-SA"/>
+          <w14:ligatures w14:val="none"/>
+        </w:rPr>
+        <w:t>className</w:t>
+      </w:r>
+      <w:r>
+        <w:rPr>
+          <w:rFonts w:ascii="Consolas" w:eastAsia="Times New Roman" w:hAnsi="Consolas" w:cs="Times New Roman"/>
+          <w:color w:val="F92672"/>
+          <w:kern w:val="0"/>
+          <w:sz w:val="21"/>
+          <w:szCs w:val="21"/>
+          <w:lang w:eastAsia="en-IN" w:bidi="ar-SA"/>
+          <w14:ligatures w14:val="none"/>
+        </w:rPr>
+        <w:t>=</w:t>
+      </w:r>
+      <w:r>
+        <w:rPr>
+          <w:rFonts w:ascii="Consolas" w:eastAsia="Times New Roman" w:hAnsi="Consolas" w:cs="Times New Roman"/>
+          <w:color w:val="919288"/>
+          <w:kern w:val="0"/>
+          <w:sz w:val="21"/>
+          <w:szCs w:val="21"/>
+          <w:lang w:eastAsia="en-IN" w:bidi="ar-SA"/>
+          <w14:ligatures w14:val="none"/>
+        </w:rPr>
+        <w:t>"</w:t>
+      </w:r>
+      <w:r>
+        <w:rPr>
+          <w:rFonts w:ascii="Consolas" w:eastAsia="Times New Roman" w:hAnsi="Consolas" w:cs="Times New Roman"/>
+          <w:color w:val="E6DB74"/>
+          <w:kern w:val="0"/>
+          <w:sz w:val="21"/>
+          <w:szCs w:val="21"/>
+          <w:lang w:eastAsia="en-IN" w:bidi="ar-SA"/>
+          <w14:ligatures w14:val="none"/>
+        </w:rPr>
+        <w:t>logo</w:t>
+      </w:r>
+      <w:r>
+        <w:rPr>
+          <w:rFonts w:ascii="Consolas" w:eastAsia="Times New Roman" w:hAnsi="Consolas" w:cs="Times New Roman"/>
+          <w:color w:val="919288"/>
+          <w:kern w:val="0"/>
+          <w:sz w:val="21"/>
+          <w:szCs w:val="21"/>
+          <w:lang w:eastAsia="en-IN" w:bidi="ar-SA"/>
+          <w14:ligatures w14:val="none"/>
+        </w:rPr>
+        <w:t>"</w:t>
+      </w:r>
+      <w:r>
+        <w:rPr>
+          <w:rFonts w:ascii="Consolas" w:eastAsia="Times New Roman" w:hAnsi="Consolas" w:cs="Times New Roman"/>
+          <w:color w:val="FDFFF1"/>
+          <w:kern w:val="0"/>
+          <w:sz w:val="21"/>
+          <w:szCs w:val="21"/>
+          <w:lang w:eastAsia="en-IN" w:bidi="ar-SA"/>
+          <w14:ligatures w14:val="none"/>
+        </w:rPr>
+        <w:t xml:space="preserve"> </w:t>
+      </w:r>
+      <w:r>
+        <w:rPr>
+          <w:rFonts w:ascii="Consolas" w:eastAsia="Times New Roman" w:hAnsi="Consolas" w:cs="Times New Roman"/>
+          <w:i/>
+          <w:iCs/>
+          <w:color w:val="66D9EF"/>
+          <w:kern w:val="0"/>
+          <w:sz w:val="21"/>
+          <w:szCs w:val="21"/>
+          <w:lang w:eastAsia="en-IN" w:bidi="ar-SA"/>
+          <w14:ligatures w14:val="none"/>
+        </w:rPr>
+        <w:t>src</w:t>
+      </w:r>
+      <w:r>
+        <w:rPr>
+          <w:rFonts w:ascii="Consolas" w:eastAsia="Times New Roman" w:hAnsi="Consolas" w:cs="Times New Roman"/>
+          <w:color w:val="F92672"/>
+          <w:kern w:val="0"/>
+          <w:sz w:val="21"/>
+          <w:szCs w:val="21"/>
+          <w:lang w:eastAsia="en-IN" w:bidi="ar-SA"/>
+          <w14:ligatures w14:val="none"/>
+        </w:rPr>
+        <w:t>=</w:t>
+      </w:r>
+      <w:r>
+        <w:rPr>
+          <w:rFonts w:ascii="Consolas" w:eastAsia="Times New Roman" w:hAnsi="Consolas" w:cs="Times New Roman"/>
+          <w:color w:val="FD971F"/>
+          <w:kern w:val="0"/>
+          <w:sz w:val="21"/>
+          <w:szCs w:val="21"/>
+          <w:lang w:eastAsia="en-IN" w:bidi="ar-SA"/>
+          <w14:ligatures w14:val="none"/>
+        </w:rPr>
+        <w:t>{</w:t>
+      </w:r>
+      <w:r>
+        <w:rPr>
+          <w:rFonts w:ascii="Consolas" w:eastAsia="Times New Roman" w:hAnsi="Consolas" w:cs="Times New Roman"/>
+          <w:color w:val="AE81FF"/>
+          <w:kern w:val="0"/>
+          <w:sz w:val="21"/>
+          <w:szCs w:val="21"/>
+          <w:lang w:eastAsia="en-IN" w:bidi="ar-SA"/>
+          <w14:ligatures w14:val="none"/>
+        </w:rPr>
+        <w:t>LOGO_URL</w:t>
+      </w:r>
+      <w:r>
+        <w:rPr>
+          <w:rFonts w:ascii="Consolas" w:eastAsia="Times New Roman" w:hAnsi="Consolas" w:cs="Times New Roman"/>
+          <w:color w:val="FD971F"/>
+          <w:kern w:val="0"/>
+          <w:sz w:val="21"/>
+          <w:szCs w:val="21"/>
+          <w:lang w:eastAsia="en-IN" w:bidi="ar-SA"/>
+          <w14:ligatures w14:val="none"/>
+        </w:rPr>
+        <w:t>}</w:t>
+      </w:r>
+      <w:r>
+        <w:rPr>
+          <w:rFonts w:ascii="Consolas" w:eastAsia="Times New Roman" w:hAnsi="Consolas" w:cs="Times New Roman"/>
+          <w:color w:val="FDFFF1"/>
+          <w:kern w:val="0"/>
+          <w:sz w:val="21"/>
+          <w:szCs w:val="21"/>
+          <w:lang w:eastAsia="en-IN" w:bidi="ar-SA"/>
+          <w14:ligatures w14:val="none"/>
+        </w:rPr>
+        <w:t xml:space="preserve"> </w:t>
+      </w:r>
+      <w:r>
+        <w:rPr>
+          <w:rFonts w:ascii="Consolas" w:eastAsia="Times New Roman" w:hAnsi="Consolas" w:cs="Times New Roman"/>
+          <w:i/>
+          <w:iCs/>
+          <w:color w:val="66D9EF"/>
+          <w:kern w:val="0"/>
+          <w:sz w:val="21"/>
+          <w:szCs w:val="21"/>
+          <w:lang w:eastAsia="en-IN" w:bidi="ar-SA"/>
+          <w14:ligatures w14:val="none"/>
+        </w:rPr>
+        <w:t>alt</w:t>
+      </w:r>
+      <w:r>
+        <w:rPr>
+          <w:rFonts w:ascii="Consolas" w:eastAsia="Times New Roman" w:hAnsi="Consolas" w:cs="Times New Roman"/>
+          <w:color w:val="F92672"/>
+          <w:kern w:val="0"/>
+          <w:sz w:val="21"/>
+          <w:szCs w:val="21"/>
+          <w:lang w:eastAsia="en-IN" w:bidi="ar-SA"/>
+          <w14:ligatures w14:val="none"/>
+        </w:rPr>
+        <w:t>=</w:t>
+      </w:r>
+      <w:r>
+        <w:rPr>
+          <w:rFonts w:ascii="Consolas" w:eastAsia="Times New Roman" w:hAnsi="Consolas" w:cs="Times New Roman"/>
+          <w:color w:val="919288"/>
+          <w:kern w:val="0"/>
+          <w:sz w:val="21"/>
+          <w:szCs w:val="21"/>
+          <w:lang w:eastAsia="en-IN" w:bidi="ar-SA"/>
+          <w14:ligatures w14:val="none"/>
+        </w:rPr>
+        <w:t>"</w:t>
+      </w:r>
+      <w:r>
+        <w:rPr>
+          <w:rFonts w:ascii="Consolas" w:eastAsia="Times New Roman" w:hAnsi="Consolas" w:cs="Times New Roman"/>
+          <w:color w:val="E6DB74"/>
+          <w:kern w:val="0"/>
+          <w:sz w:val="21"/>
+          <w:szCs w:val="21"/>
+          <w:lang w:eastAsia="en-IN" w:bidi="ar-SA"/>
+          <w14:ligatures w14:val="none"/>
+        </w:rPr>
+        <w:t>logo</w:t>
+      </w:r>
+      <w:r>
+        <w:rPr>
+          <w:rFonts w:ascii="Consolas" w:eastAsia="Times New Roman" w:hAnsi="Consolas" w:cs="Times New Roman"/>
+          <w:color w:val="919288"/>
+          <w:kern w:val="0"/>
+          <w:sz w:val="21"/>
+          <w:szCs w:val="21"/>
+          <w:lang w:eastAsia="en-IN" w:bidi="ar-SA"/>
+          <w14:ligatures w14:val="none"/>
+        </w:rPr>
+        <w:t>"</w:t>
+      </w:r>
+      <w:r>
+        <w:rPr>
+          <w:rFonts w:ascii="Consolas" w:eastAsia="Times New Roman" w:hAnsi="Consolas" w:cs="Times New Roman"/>
+          <w:color w:val="FDFFF1"/>
+          <w:kern w:val="0"/>
+          <w:sz w:val="21"/>
+          <w:szCs w:val="21"/>
+          <w:lang w:eastAsia="en-IN" w:bidi="ar-SA"/>
+          <w14:ligatures w14:val="none"/>
+        </w:rPr>
+        <w:t xml:space="preserve"> </w:t>
+      </w:r>
+      <w:r>
+        <w:rPr>
+          <w:rFonts w:ascii="Consolas" w:eastAsia="Times New Roman" w:hAnsi="Consolas" w:cs="Times New Roman"/>
+          <w:color w:val="919288"/>
+          <w:kern w:val="0"/>
+          <w:sz w:val="21"/>
+          <w:szCs w:val="21"/>
+          <w:lang w:eastAsia="en-IN" w:bidi="ar-SA"/>
+          <w14:ligatures w14:val="none"/>
+        </w:rPr>
+        <w:t>/&gt;</w:t>
+      </w:r>
+    </w:p>
+    <w:p>
+      <w:pPr>
+        <w:pStyle w:val="ListParagraph"/>
+        <w:numPr>
+          <w:ilvl w:val="0"/>
+          <w:numId w:val="4"/>
+        </w:numPr>
+        <w:shd w:val="clear" w:color="auto" w:fill="272822"/>
+        <w:spacing w:after="0" w:line="285" w:lineRule="atLeast"/>
+        <w:rPr>
+          <w:rFonts w:ascii="Consolas" w:eastAsia="Times New Roman" w:hAnsi="Consolas" w:cs="Times New Roman"/>
+          <w:color w:val="FDFFF1"/>
+          <w:kern w:val="0"/>
+          <w:sz w:val="21"/>
+          <w:szCs w:val="21"/>
+          <w:lang w:eastAsia="en-IN" w:bidi="ar-SA"/>
+          <w14:ligatures w14:val="none"/>
+        </w:rPr>
+      </w:pPr>
+      <w:r>
+        <w:rPr>
+          <w:rFonts w:ascii="Consolas" w:eastAsia="Times New Roman" w:hAnsi="Consolas" w:cs="Times New Roman"/>
+          <w:color w:val="FDFFF1"/>
+          <w:kern w:val="0"/>
+          <w:sz w:val="21"/>
+          <w:szCs w:val="21"/>
+          <w:lang w:eastAsia="en-IN" w:bidi="ar-SA"/>
+          <w14:ligatures w14:val="none"/>
+        </w:rPr>
+        <w:t xml:space="preserve">      </w:t>
+      </w:r>
+      <w:r>
+        <w:rPr>
+          <w:rFonts w:ascii="Consolas" w:eastAsia="Times New Roman" w:hAnsi="Consolas" w:cs="Times New Roman"/>
+          <w:color w:val="919288"/>
+          <w:kern w:val="0"/>
+          <w:sz w:val="21"/>
+          <w:szCs w:val="21"/>
+          <w:lang w:eastAsia="en-IN" w:bidi="ar-SA"/>
+          <w14:ligatures w14:val="none"/>
+        </w:rPr>
+        <w:t>&lt;/</w:t>
+      </w:r>
+      <w:r>
+        <w:rPr>
+          <w:rFonts w:ascii="Consolas" w:eastAsia="Times New Roman" w:hAnsi="Consolas" w:cs="Times New Roman"/>
+          <w:color w:val="F92672"/>
+          <w:kern w:val="0"/>
+          <w:sz w:val="21"/>
+          <w:szCs w:val="21"/>
+          <w:lang w:eastAsia="en-IN" w:bidi="ar-SA"/>
+          <w14:ligatures w14:val="none"/>
+        </w:rPr>
+        <w:t>div</w:t>
+      </w:r>
+      <w:r>
+        <w:rPr>
+          <w:rFonts w:ascii="Consolas" w:eastAsia="Times New Roman" w:hAnsi="Consolas" w:cs="Times New Roman"/>
+          <w:color w:val="919288"/>
+          <w:kern w:val="0"/>
+          <w:sz w:val="21"/>
+          <w:szCs w:val="21"/>
+          <w:lang w:eastAsia="en-IN" w:bidi="ar-SA"/>
+          <w14:ligatures w14:val="none"/>
+        </w:rPr>
+        <w:t>&gt;</w:t>
+      </w:r>
+    </w:p>
+    <w:p>
+      <w:pPr>
+        <w:pStyle w:val="ListParagraph"/>
+        <w:numPr>
+          <w:ilvl w:val="0"/>
+          <w:numId w:val="4"/>
+        </w:numPr>
+        <w:shd w:val="clear" w:color="auto" w:fill="272822"/>
+        <w:spacing w:after="0" w:line="285" w:lineRule="atLeast"/>
+        <w:rPr>
+          <w:rFonts w:ascii="Consolas" w:eastAsia="Times New Roman" w:hAnsi="Consolas" w:cs="Times New Roman"/>
+          <w:color w:val="FDFFF1"/>
+          <w:kern w:val="0"/>
+          <w:sz w:val="21"/>
+          <w:szCs w:val="21"/>
+          <w:lang w:eastAsia="en-IN" w:bidi="ar-SA"/>
+          <w14:ligatures w14:val="none"/>
+        </w:rPr>
+      </w:pPr>
+      <w:r>
+        <w:rPr>
+          <w:rFonts w:ascii="Consolas" w:eastAsia="Times New Roman" w:hAnsi="Consolas" w:cs="Times New Roman"/>
+          <w:color w:val="FDFFF1"/>
+          <w:kern w:val="0"/>
+          <w:sz w:val="21"/>
+          <w:szCs w:val="21"/>
+          <w:lang w:eastAsia="en-IN" w:bidi="ar-SA"/>
+          <w14:ligatures w14:val="none"/>
+        </w:rPr>
+        <w:t xml:space="preserve">      </w:t>
+      </w:r>
+      <w:r>
+        <w:rPr>
+          <w:rFonts w:ascii="Consolas" w:eastAsia="Times New Roman" w:hAnsi="Consolas" w:cs="Times New Roman"/>
+          <w:color w:val="919288"/>
+          <w:kern w:val="0"/>
+          <w:sz w:val="21"/>
+          <w:szCs w:val="21"/>
+          <w:lang w:eastAsia="en-IN" w:bidi="ar-SA"/>
+          <w14:ligatures w14:val="none"/>
+        </w:rPr>
+        <w:t>&lt;</w:t>
+      </w:r>
+      <w:r>
+        <w:rPr>
+          <w:rFonts w:ascii="Consolas" w:eastAsia="Times New Roman" w:hAnsi="Consolas" w:cs="Times New Roman"/>
+          <w:color w:val="F92672"/>
+          <w:kern w:val="0"/>
+          <w:sz w:val="21"/>
+          <w:szCs w:val="21"/>
+          <w:lang w:eastAsia="en-IN" w:bidi="ar-SA"/>
+          <w14:ligatures w14:val="none"/>
+        </w:rPr>
+        <w:t>div</w:t>
+      </w:r>
+      <w:r>
+        <w:rPr>
+          <w:rFonts w:ascii="Consolas" w:eastAsia="Times New Roman" w:hAnsi="Consolas" w:cs="Times New Roman"/>
+          <w:color w:val="FDFFF1"/>
+          <w:kern w:val="0"/>
+          <w:sz w:val="21"/>
+          <w:szCs w:val="21"/>
+          <w:lang w:eastAsia="en-IN" w:bidi="ar-SA"/>
+          <w14:ligatures w14:val="none"/>
+        </w:rPr>
+        <w:t xml:space="preserve"> </w:t>
+      </w:r>
+      <w:r>
+        <w:rPr>
+          <w:rFonts w:ascii="Consolas" w:eastAsia="Times New Roman" w:hAnsi="Consolas" w:cs="Times New Roman"/>
+          <w:i/>
+          <w:iCs/>
+          <w:color w:val="66D9EF"/>
+          <w:kern w:val="0"/>
+          <w:sz w:val="21"/>
+          <w:szCs w:val="21"/>
+          <w:lang w:eastAsia="en-IN" w:bidi="ar-SA"/>
+          <w14:ligatures w14:val="none"/>
+        </w:rPr>
+        <w:t>className</w:t>
+      </w:r>
+      <w:r>
+        <w:rPr>
+          <w:rFonts w:ascii="Consolas" w:eastAsia="Times New Roman" w:hAnsi="Consolas" w:cs="Times New Roman"/>
+          <w:color w:val="F92672"/>
+          <w:kern w:val="0"/>
+          <w:sz w:val="21"/>
+          <w:szCs w:val="21"/>
+          <w:lang w:eastAsia="en-IN" w:bidi="ar-SA"/>
+          <w14:ligatures w14:val="none"/>
+        </w:rPr>
+        <w:t>=</w:t>
+      </w:r>
+      <w:r>
+        <w:rPr>
+          <w:rFonts w:ascii="Consolas" w:eastAsia="Times New Roman" w:hAnsi="Consolas" w:cs="Times New Roman"/>
+          <w:color w:val="919288"/>
+          <w:kern w:val="0"/>
+          <w:sz w:val="21"/>
+          <w:szCs w:val="21"/>
+          <w:lang w:eastAsia="en-IN" w:bidi="ar-SA"/>
+          <w14:ligatures w14:val="none"/>
+        </w:rPr>
+        <w:t>"</w:t>
+      </w:r>
+      <w:r>
+        <w:rPr>
+          <w:rFonts w:ascii="Consolas" w:eastAsia="Times New Roman" w:hAnsi="Consolas" w:cs="Times New Roman"/>
+          <w:color w:val="E6DB74"/>
+          <w:kern w:val="0"/>
+          <w:sz w:val="21"/>
+          <w:szCs w:val="21"/>
+          <w:lang w:eastAsia="en-IN" w:bidi="ar-SA"/>
+          <w14:ligatures w14:val="none"/>
+        </w:rPr>
+        <w:t>nav-items</w:t>
+      </w:r>
+      <w:r>
+        <w:rPr>
+          <w:rFonts w:ascii="Consolas" w:eastAsia="Times New Roman" w:hAnsi="Consolas" w:cs="Times New Roman"/>
+          <w:color w:val="919288"/>
+          <w:kern w:val="0"/>
+          <w:sz w:val="21"/>
+          <w:szCs w:val="21"/>
+          <w:lang w:eastAsia="en-IN" w:bidi="ar-SA"/>
+          <w14:ligatures w14:val="none"/>
+        </w:rPr>
+        <w:t>"&gt;</w:t>
+      </w:r>
+    </w:p>
+    <w:p>
+      <w:pPr>
+        <w:pStyle w:val="ListParagraph"/>
+        <w:numPr>
+          <w:ilvl w:val="0"/>
+          <w:numId w:val="4"/>
+        </w:numPr>
+        <w:shd w:val="clear" w:color="auto" w:fill="272822"/>
+        <w:spacing w:after="0" w:line="285" w:lineRule="atLeast"/>
+        <w:rPr>
+          <w:rFonts w:ascii="Consolas" w:eastAsia="Times New Roman" w:hAnsi="Consolas" w:cs="Times New Roman"/>
+          <w:color w:val="FDFFF1"/>
+          <w:kern w:val="0"/>
+          <w:sz w:val="21"/>
+          <w:szCs w:val="21"/>
+          <w:lang w:eastAsia="en-IN" w:bidi="ar-SA"/>
+          <w14:ligatures w14:val="none"/>
+        </w:rPr>
+      </w:pPr>
+      <w:r>
+        <w:rPr>
+          <w:rFonts w:ascii="Consolas" w:eastAsia="Times New Roman" w:hAnsi="Consolas" w:cs="Times New Roman"/>
+          <w:color w:val="FDFFF1"/>
+          <w:kern w:val="0"/>
+          <w:sz w:val="21"/>
+          <w:szCs w:val="21"/>
+          <w:lang w:eastAsia="en-IN" w:bidi="ar-SA"/>
+          <w14:ligatures w14:val="none"/>
+        </w:rPr>
+        <w:t xml:space="preserve">        </w:t>
+      </w:r>
+      <w:r>
+        <w:rPr>
+          <w:rFonts w:ascii="Consolas" w:eastAsia="Times New Roman" w:hAnsi="Consolas" w:cs="Times New Roman"/>
+          <w:color w:val="919288"/>
+          <w:kern w:val="0"/>
+          <w:sz w:val="21"/>
+          <w:szCs w:val="21"/>
+          <w:lang w:eastAsia="en-IN" w:bidi="ar-SA"/>
+          <w14:ligatures w14:val="none"/>
+        </w:rPr>
+        <w:t>&lt;</w:t>
+      </w:r>
+      <w:r>
+        <w:rPr>
+          <w:rFonts w:ascii="Consolas" w:eastAsia="Times New Roman" w:hAnsi="Consolas" w:cs="Times New Roman"/>
+          <w:color w:val="F92672"/>
+          <w:kern w:val="0"/>
+          <w:sz w:val="21"/>
+          <w:szCs w:val="21"/>
+          <w:lang w:eastAsia="en-IN" w:bidi="ar-SA"/>
+          <w14:ligatures w14:val="none"/>
+        </w:rPr>
+        <w:t>ul</w:t>
+      </w:r>
+      <w:r>
+        <w:rPr>
+          <w:rFonts w:ascii="Consolas" w:eastAsia="Times New Roman" w:hAnsi="Consolas" w:cs="Times New Roman"/>
+          <w:color w:val="919288"/>
+          <w:kern w:val="0"/>
+          <w:sz w:val="21"/>
+          <w:szCs w:val="21"/>
+          <w:lang w:eastAsia="en-IN" w:bidi="ar-SA"/>
+          <w14:ligatures w14:val="none"/>
+        </w:rPr>
+        <w:t>&gt;</w:t>
+      </w:r>
+    </w:p>
+    <w:p>
+      <w:pPr>
+        <w:pStyle w:val="ListParagraph"/>
+        <w:numPr>
+          <w:ilvl w:val="0"/>
+          <w:numId w:val="4"/>
+        </w:numPr>
+        <w:shd w:val="clear" w:color="auto" w:fill="272822"/>
+        <w:spacing w:after="0" w:line="285" w:lineRule="atLeast"/>
+        <w:rPr>
+          <w:rFonts w:ascii="Consolas" w:eastAsia="Times New Roman" w:hAnsi="Consolas" w:cs="Times New Roman"/>
+          <w:color w:val="FDFFF1"/>
+          <w:kern w:val="0"/>
+          <w:sz w:val="21"/>
+          <w:szCs w:val="21"/>
+          <w:lang w:eastAsia="en-IN" w:bidi="ar-SA"/>
+          <w14:ligatures w14:val="none"/>
+        </w:rPr>
+      </w:pPr>
+      <w:r>
+        <w:rPr>
+          <w:rFonts w:ascii="Consolas" w:eastAsia="Times New Roman" w:hAnsi="Consolas" w:cs="Times New Roman"/>
+          <w:color w:val="FDFFF1"/>
+          <w:kern w:val="0"/>
+          <w:sz w:val="21"/>
+          <w:szCs w:val="21"/>
+          <w:lang w:eastAsia="en-IN" w:bidi="ar-SA"/>
+          <w14:ligatures w14:val="none"/>
+        </w:rPr>
+        <w:t xml:space="preserve">          </w:t>
+      </w:r>
+      <w:r>
+        <w:rPr>
+          <w:rFonts w:ascii="Consolas" w:eastAsia="Times New Roman" w:hAnsi="Consolas" w:cs="Times New Roman"/>
+          <w:color w:val="919288"/>
+          <w:kern w:val="0"/>
+          <w:sz w:val="21"/>
+          <w:szCs w:val="21"/>
+          <w:lang w:eastAsia="en-IN" w:bidi="ar-SA"/>
+          <w14:ligatures w14:val="none"/>
+        </w:rPr>
+        <w:t>&lt;</w:t>
+      </w:r>
+      <w:r>
+        <w:rPr>
+          <w:rFonts w:ascii="Consolas" w:eastAsia="Times New Roman" w:hAnsi="Consolas" w:cs="Times New Roman"/>
+          <w:color w:val="F92672"/>
+          <w:kern w:val="0"/>
+          <w:sz w:val="21"/>
+          <w:szCs w:val="21"/>
+          <w:lang w:eastAsia="en-IN" w:bidi="ar-SA"/>
+          <w14:ligatures w14:val="none"/>
+        </w:rPr>
+        <w:t>li</w:t>
+      </w:r>
+      <w:r>
+        <w:rPr>
+          <w:rFonts w:ascii="Consolas" w:eastAsia="Times New Roman" w:hAnsi="Consolas" w:cs="Times New Roman"/>
+          <w:color w:val="919288"/>
+          <w:kern w:val="0"/>
+          <w:sz w:val="21"/>
+          <w:szCs w:val="21"/>
+          <w:lang w:eastAsia="en-IN" w:bidi="ar-SA"/>
+          <w14:ligatures w14:val="none"/>
+        </w:rPr>
+        <w:t>&gt;</w:t>
+      </w:r>
+      <w:r>
+        <w:rPr>
+          <w:rFonts w:ascii="Consolas" w:eastAsia="Times New Roman" w:hAnsi="Consolas" w:cs="Times New Roman"/>
+          <w:color w:val="FDFFF1"/>
+          <w:kern w:val="0"/>
+          <w:sz w:val="21"/>
+          <w:szCs w:val="21"/>
+          <w:lang w:eastAsia="en-IN" w:bidi="ar-SA"/>
+          <w14:ligatures w14:val="none"/>
+        </w:rPr>
+        <w:t>Home</w:t>
+      </w:r>
+      <w:r>
+        <w:rPr>
+          <w:rFonts w:ascii="Consolas" w:eastAsia="Times New Roman" w:hAnsi="Consolas" w:cs="Times New Roman"/>
+          <w:color w:val="919288"/>
+          <w:kern w:val="0"/>
+          <w:sz w:val="21"/>
+          <w:szCs w:val="21"/>
+          <w:lang w:eastAsia="en-IN" w:bidi="ar-SA"/>
+          <w14:ligatures w14:val="none"/>
+        </w:rPr>
+        <w:t>&lt;/</w:t>
+      </w:r>
+      <w:r>
+        <w:rPr>
+          <w:rFonts w:ascii="Consolas" w:eastAsia="Times New Roman" w:hAnsi="Consolas" w:cs="Times New Roman"/>
+          <w:color w:val="F92672"/>
+          <w:kern w:val="0"/>
+          <w:sz w:val="21"/>
+          <w:szCs w:val="21"/>
+          <w:lang w:eastAsia="en-IN" w:bidi="ar-SA"/>
+          <w14:ligatures w14:val="none"/>
+        </w:rPr>
+        <w:t>li</w:t>
+      </w:r>
+      <w:r>
+        <w:rPr>
+          <w:rFonts w:ascii="Consolas" w:eastAsia="Times New Roman" w:hAnsi="Consolas" w:cs="Times New Roman"/>
+          <w:color w:val="919288"/>
+          <w:kern w:val="0"/>
+          <w:sz w:val="21"/>
+          <w:szCs w:val="21"/>
+          <w:lang w:eastAsia="en-IN" w:bidi="ar-SA"/>
+          <w14:ligatures w14:val="none"/>
+        </w:rPr>
+        <w:t>&gt;</w:t>
+      </w:r>
+    </w:p>
+    <w:p>
+      <w:pPr>
+        <w:pStyle w:val="ListParagraph"/>
+        <w:numPr>
+          <w:ilvl w:val="0"/>
+          <w:numId w:val="4"/>
+        </w:numPr>
+        <w:shd w:val="clear" w:color="auto" w:fill="272822"/>
+        <w:spacing w:after="0" w:line="285" w:lineRule="atLeast"/>
+        <w:rPr>
+          <w:rFonts w:ascii="Consolas" w:eastAsia="Times New Roman" w:hAnsi="Consolas" w:cs="Times New Roman"/>
+          <w:color w:val="FDFFF1"/>
+          <w:kern w:val="0"/>
+          <w:sz w:val="21"/>
+          <w:szCs w:val="21"/>
+          <w:lang w:eastAsia="en-IN" w:bidi="ar-SA"/>
+          <w14:ligatures w14:val="none"/>
+        </w:rPr>
+      </w:pPr>
+      <w:r>
+        <w:rPr>
+          <w:rFonts w:ascii="Consolas" w:eastAsia="Times New Roman" w:hAnsi="Consolas" w:cs="Times New Roman"/>
+          <w:color w:val="FDFFF1"/>
+          <w:kern w:val="0"/>
+          <w:sz w:val="21"/>
+          <w:szCs w:val="21"/>
+          <w:lang w:eastAsia="en-IN" w:bidi="ar-SA"/>
+          <w14:ligatures w14:val="none"/>
+        </w:rPr>
+        <w:t xml:space="preserve">          </w:t>
+      </w:r>
+      <w:r>
+        <w:rPr>
+          <w:rFonts w:ascii="Consolas" w:eastAsia="Times New Roman" w:hAnsi="Consolas" w:cs="Times New Roman"/>
+          <w:color w:val="919288"/>
+          <w:kern w:val="0"/>
+          <w:sz w:val="21"/>
+          <w:szCs w:val="21"/>
+          <w:lang w:eastAsia="en-IN" w:bidi="ar-SA"/>
+          <w14:ligatures w14:val="none"/>
+        </w:rPr>
+        <w:t>&lt;</w:t>
+      </w:r>
+      <w:r>
+        <w:rPr>
+          <w:rFonts w:ascii="Consolas" w:eastAsia="Times New Roman" w:hAnsi="Consolas" w:cs="Times New Roman"/>
+          <w:color w:val="F92672"/>
+          <w:kern w:val="0"/>
+          <w:sz w:val="21"/>
+          <w:szCs w:val="21"/>
+          <w:lang w:eastAsia="en-IN" w:bidi="ar-SA"/>
+          <w14:ligatures w14:val="none"/>
+        </w:rPr>
+        <w:t>li</w:t>
+      </w:r>
+      <w:r>
+        <w:rPr>
+          <w:rFonts w:ascii="Consolas" w:eastAsia="Times New Roman" w:hAnsi="Consolas" w:cs="Times New Roman"/>
+          <w:color w:val="919288"/>
+          <w:kern w:val="0"/>
+          <w:sz w:val="21"/>
+          <w:szCs w:val="21"/>
+          <w:lang w:eastAsia="en-IN" w:bidi="ar-SA"/>
+          <w14:ligatures w14:val="none"/>
+        </w:rPr>
+        <w:t>&gt;</w:t>
+      </w:r>
+      <w:r>
+        <w:rPr>
+          <w:rFonts w:ascii="Consolas" w:eastAsia="Times New Roman" w:hAnsi="Consolas" w:cs="Times New Roman"/>
+          <w:color w:val="FDFFF1"/>
+          <w:kern w:val="0"/>
+          <w:sz w:val="21"/>
+          <w:szCs w:val="21"/>
+          <w:lang w:eastAsia="en-IN" w:bidi="ar-SA"/>
+          <w14:ligatures w14:val="none"/>
+        </w:rPr>
+        <w:t>About Us</w:t>
+      </w:r>
+      <w:r>
+        <w:rPr>
+          <w:rFonts w:ascii="Consolas" w:eastAsia="Times New Roman" w:hAnsi="Consolas" w:cs="Times New Roman"/>
+          <w:color w:val="919288"/>
+          <w:kern w:val="0"/>
+          <w:sz w:val="21"/>
+          <w:szCs w:val="21"/>
+          <w:lang w:eastAsia="en-IN" w:bidi="ar-SA"/>
+          <w14:ligatures w14:val="none"/>
+        </w:rPr>
+        <w:t>&lt;/</w:t>
+      </w:r>
+      <w:r>
+        <w:rPr>
+          <w:rFonts w:ascii="Consolas" w:eastAsia="Times New Roman" w:hAnsi="Consolas" w:cs="Times New Roman"/>
+          <w:color w:val="F92672"/>
+          <w:kern w:val="0"/>
+          <w:sz w:val="21"/>
+          <w:szCs w:val="21"/>
+          <w:lang w:eastAsia="en-IN" w:bidi="ar-SA"/>
+          <w14:ligatures w14:val="none"/>
+        </w:rPr>
+        <w:t>li</w:t>
+      </w:r>
+      <w:r>
+        <w:rPr>
+          <w:rFonts w:ascii="Consolas" w:eastAsia="Times New Roman" w:hAnsi="Consolas" w:cs="Times New Roman"/>
+          <w:color w:val="919288"/>
+          <w:kern w:val="0"/>
+          <w:sz w:val="21"/>
+          <w:szCs w:val="21"/>
+          <w:lang w:eastAsia="en-IN" w:bidi="ar-SA"/>
+          <w14:ligatures w14:val="none"/>
+        </w:rPr>
+        <w:t>&gt;</w:t>
+      </w:r>
+    </w:p>
+    <w:p>
+      <w:pPr>
+        <w:pStyle w:val="ListParagraph"/>
+        <w:numPr>
+          <w:ilvl w:val="0"/>
+          <w:numId w:val="4"/>
+        </w:numPr>
+        <w:shd w:val="clear" w:color="auto" w:fill="272822"/>
+        <w:spacing w:after="0" w:line="285" w:lineRule="atLeast"/>
+        <w:rPr>
+          <w:rFonts w:ascii="Consolas" w:eastAsia="Times New Roman" w:hAnsi="Consolas" w:cs="Times New Roman"/>
+          <w:color w:val="FDFFF1"/>
+          <w:kern w:val="0"/>
+          <w:sz w:val="21"/>
+          <w:szCs w:val="21"/>
+          <w:lang w:eastAsia="en-IN" w:bidi="ar-SA"/>
+          <w14:ligatures w14:val="none"/>
+        </w:rPr>
+      </w:pPr>
+      <w:r>
+        <w:rPr>
+          <w:rFonts w:ascii="Consolas" w:eastAsia="Times New Roman" w:hAnsi="Consolas" w:cs="Times New Roman"/>
+          <w:color w:val="FDFFF1"/>
+          <w:kern w:val="0"/>
+          <w:sz w:val="21"/>
+          <w:szCs w:val="21"/>
+          <w:lang w:eastAsia="en-IN" w:bidi="ar-SA"/>
+          <w14:ligatures w14:val="none"/>
+        </w:rPr>
+        <w:t xml:space="preserve">          </w:t>
+      </w:r>
+      <w:r>
+        <w:rPr>
+          <w:rFonts w:ascii="Consolas" w:eastAsia="Times New Roman" w:hAnsi="Consolas" w:cs="Times New Roman"/>
+          <w:color w:val="919288"/>
+          <w:kern w:val="0"/>
+          <w:sz w:val="21"/>
+          <w:szCs w:val="21"/>
+          <w:lang w:eastAsia="en-IN" w:bidi="ar-SA"/>
+          <w14:ligatures w14:val="none"/>
+        </w:rPr>
+        <w:t>&lt;</w:t>
+      </w:r>
+      <w:r>
+        <w:rPr>
+          <w:rFonts w:ascii="Consolas" w:eastAsia="Times New Roman" w:hAnsi="Consolas" w:cs="Times New Roman"/>
+          <w:color w:val="F92672"/>
+          <w:kern w:val="0"/>
+          <w:sz w:val="21"/>
+          <w:szCs w:val="21"/>
+          <w:lang w:eastAsia="en-IN" w:bidi="ar-SA"/>
+          <w14:ligatures w14:val="none"/>
+        </w:rPr>
+        <w:t>li</w:t>
+      </w:r>
+      <w:r>
+        <w:rPr>
+          <w:rFonts w:ascii="Consolas" w:eastAsia="Times New Roman" w:hAnsi="Consolas" w:cs="Times New Roman"/>
+          <w:color w:val="919288"/>
+          <w:kern w:val="0"/>
+          <w:sz w:val="21"/>
+          <w:szCs w:val="21"/>
+          <w:lang w:eastAsia="en-IN" w:bidi="ar-SA"/>
+          <w14:ligatures w14:val="none"/>
+        </w:rPr>
+        <w:t>&gt;</w:t>
+      </w:r>
+      <w:r>
+        <w:rPr>
+          <w:rFonts w:ascii="Consolas" w:eastAsia="Times New Roman" w:hAnsi="Consolas" w:cs="Times New Roman"/>
+          <w:color w:val="FDFFF1"/>
+          <w:kern w:val="0"/>
+          <w:sz w:val="21"/>
+          <w:szCs w:val="21"/>
+          <w:lang w:eastAsia="en-IN" w:bidi="ar-SA"/>
+          <w14:ligatures w14:val="none"/>
+        </w:rPr>
+        <w:t>Contact Us</w:t>
+      </w:r>
+      <w:r>
+        <w:rPr>
+          <w:rFonts w:ascii="Consolas" w:eastAsia="Times New Roman" w:hAnsi="Consolas" w:cs="Times New Roman"/>
+          <w:color w:val="919288"/>
+          <w:kern w:val="0"/>
+          <w:sz w:val="21"/>
+          <w:szCs w:val="21"/>
+          <w:lang w:eastAsia="en-IN" w:bidi="ar-SA"/>
+          <w14:ligatures w14:val="none"/>
+        </w:rPr>
+        <w:t>&lt;/</w:t>
+      </w:r>
+      <w:r>
+        <w:rPr>
+          <w:rFonts w:ascii="Consolas" w:eastAsia="Times New Roman" w:hAnsi="Consolas" w:cs="Times New Roman"/>
+          <w:color w:val="F92672"/>
+          <w:kern w:val="0"/>
+          <w:sz w:val="21"/>
+          <w:szCs w:val="21"/>
+          <w:lang w:eastAsia="en-IN" w:bidi="ar-SA"/>
+          <w14:ligatures w14:val="none"/>
+        </w:rPr>
+        <w:t>li</w:t>
+      </w:r>
+      <w:r>
+        <w:rPr>
+          <w:rFonts w:ascii="Consolas" w:eastAsia="Times New Roman" w:hAnsi="Consolas" w:cs="Times New Roman"/>
+          <w:color w:val="919288"/>
+          <w:kern w:val="0"/>
+          <w:sz w:val="21"/>
+          <w:szCs w:val="21"/>
+          <w:lang w:eastAsia="en-IN" w:bidi="ar-SA"/>
+          <w14:ligatures w14:val="none"/>
+        </w:rPr>
+        <w:t>&gt;</w:t>
+      </w:r>
+    </w:p>
+    <w:p>
+      <w:pPr>
+        <w:pStyle w:val="ListParagraph"/>
+        <w:numPr>
+          <w:ilvl w:val="0"/>
+          <w:numId w:val="4"/>
+        </w:numPr>
+        <w:shd w:val="clear" w:color="auto" w:fill="272822"/>
+        <w:spacing w:after="0" w:line="285" w:lineRule="atLeast"/>
+        <w:rPr>
+          <w:rFonts w:ascii="Consolas" w:eastAsia="Times New Roman" w:hAnsi="Consolas" w:cs="Times New Roman"/>
+          <w:color w:val="FDFFF1"/>
+          <w:kern w:val="0"/>
+          <w:sz w:val="21"/>
+          <w:szCs w:val="21"/>
+          <w:lang w:eastAsia="en-IN" w:bidi="ar-SA"/>
+          <w14:ligatures w14:val="none"/>
+        </w:rPr>
+      </w:pPr>
+      <w:r>
+        <w:rPr>
+          <w:rFonts w:ascii="Consolas" w:eastAsia="Times New Roman" w:hAnsi="Consolas" w:cs="Times New Roman"/>
+          <w:color w:val="FDFFF1"/>
+          <w:kern w:val="0"/>
+          <w:sz w:val="21"/>
+          <w:szCs w:val="21"/>
+          <w:lang w:eastAsia="en-IN" w:bidi="ar-SA"/>
+          <w14:ligatures w14:val="none"/>
+        </w:rPr>
+        <w:t xml:space="preserve">          </w:t>
+      </w:r>
+      <w:r>
+        <w:rPr>
+          <w:rFonts w:ascii="Consolas" w:eastAsia="Times New Roman" w:hAnsi="Consolas" w:cs="Times New Roman"/>
+          <w:color w:val="919288"/>
+          <w:kern w:val="0"/>
+          <w:sz w:val="21"/>
+          <w:szCs w:val="21"/>
+          <w:lang w:eastAsia="en-IN" w:bidi="ar-SA"/>
+          <w14:ligatures w14:val="none"/>
+        </w:rPr>
+        <w:t>&lt;</w:t>
+      </w:r>
+      <w:r>
+        <w:rPr>
+          <w:rFonts w:ascii="Consolas" w:eastAsia="Times New Roman" w:hAnsi="Consolas" w:cs="Times New Roman"/>
+          <w:color w:val="F92672"/>
+          <w:kern w:val="0"/>
+          <w:sz w:val="21"/>
+          <w:szCs w:val="21"/>
+          <w:lang w:eastAsia="en-IN" w:bidi="ar-SA"/>
+          <w14:ligatures w14:val="none"/>
+        </w:rPr>
+        <w:t>li</w:t>
+      </w:r>
+      <w:r>
+        <w:rPr>
+          <w:rFonts w:ascii="Consolas" w:eastAsia="Times New Roman" w:hAnsi="Consolas" w:cs="Times New Roman"/>
+          <w:color w:val="919288"/>
+          <w:kern w:val="0"/>
+          <w:sz w:val="21"/>
+          <w:szCs w:val="21"/>
+          <w:lang w:eastAsia="en-IN" w:bidi="ar-SA"/>
+          <w14:ligatures w14:val="none"/>
+        </w:rPr>
+        <w:t>&gt;</w:t>
+      </w:r>
+      <w:r>
+        <w:rPr>
+          <w:rFonts w:ascii="Consolas" w:eastAsia="Times New Roman" w:hAnsi="Consolas" w:cs="Times New Roman"/>
+          <w:color w:val="FDFFF1"/>
+          <w:kern w:val="0"/>
+          <w:sz w:val="21"/>
+          <w:szCs w:val="21"/>
+          <w:lang w:eastAsia="en-IN" w:bidi="ar-SA"/>
+          <w14:ligatures w14:val="none"/>
+        </w:rPr>
+        <w:t>Cart</w:t>
+      </w:r>
+      <w:r>
+        <w:rPr>
+          <w:rFonts w:ascii="Consolas" w:eastAsia="Times New Roman" w:hAnsi="Consolas" w:cs="Times New Roman"/>
+          <w:color w:val="919288"/>
+          <w:kern w:val="0"/>
+          <w:sz w:val="21"/>
+          <w:szCs w:val="21"/>
+          <w:lang w:eastAsia="en-IN" w:bidi="ar-SA"/>
+          <w14:ligatures w14:val="none"/>
+        </w:rPr>
+        <w:t>&lt;/</w:t>
+      </w:r>
+      <w:r>
+        <w:rPr>
+          <w:rFonts w:ascii="Consolas" w:eastAsia="Times New Roman" w:hAnsi="Consolas" w:cs="Times New Roman"/>
+          <w:color w:val="F92672"/>
+          <w:kern w:val="0"/>
+          <w:sz w:val="21"/>
+          <w:szCs w:val="21"/>
+          <w:lang w:eastAsia="en-IN" w:bidi="ar-SA"/>
+          <w14:ligatures w14:val="none"/>
+        </w:rPr>
+        <w:t>li</w:t>
+      </w:r>
+      <w:r>
+        <w:rPr>
+          <w:rFonts w:ascii="Consolas" w:eastAsia="Times New Roman" w:hAnsi="Consolas" w:cs="Times New Roman"/>
+          <w:color w:val="919288"/>
+          <w:kern w:val="0"/>
+          <w:sz w:val="21"/>
+          <w:szCs w:val="21"/>
+          <w:lang w:eastAsia="en-IN" w:bidi="ar-SA"/>
+          <w14:ligatures w14:val="none"/>
+        </w:rPr>
+        <w:t>&gt;</w:t>
+      </w:r>
+    </w:p>
+    <w:p>
+      <w:pPr>
+        <w:pStyle w:val="ListParagraph"/>
+        <w:numPr>
+          <w:ilvl w:val="0"/>
+          <w:numId w:val="4"/>
+        </w:numPr>
+        <w:shd w:val="clear" w:color="auto" w:fill="272822"/>
+        <w:spacing w:after="0" w:line="285" w:lineRule="atLeast"/>
+        <w:rPr>
+          <w:rFonts w:ascii="Consolas" w:eastAsia="Times New Roman" w:hAnsi="Consolas" w:cs="Times New Roman"/>
+          <w:color w:val="FDFFF1"/>
+          <w:kern w:val="0"/>
+          <w:sz w:val="21"/>
+          <w:szCs w:val="21"/>
+          <w:lang w:eastAsia="en-IN" w:bidi="ar-SA"/>
+          <w14:ligatures w14:val="none"/>
+        </w:rPr>
+      </w:pPr>
+      <w:r>
+        <w:rPr>
+          <w:rFonts w:ascii="Consolas" w:eastAsia="Times New Roman" w:hAnsi="Consolas" w:cs="Times New Roman"/>
+          <w:color w:val="FDFFF1"/>
+          <w:kern w:val="0"/>
+          <w:sz w:val="21"/>
+          <w:szCs w:val="21"/>
+          <w:lang w:eastAsia="en-IN" w:bidi="ar-SA"/>
+          <w14:ligatures w14:val="none"/>
+        </w:rPr>
+        <w:t xml:space="preserve">          </w:t>
+      </w:r>
+      <w:r>
+        <w:rPr>
+          <w:rFonts w:ascii="Consolas" w:eastAsia="Times New Roman" w:hAnsi="Consolas" w:cs="Times New Roman"/>
+          <w:color w:val="919288"/>
+          <w:kern w:val="0"/>
+          <w:sz w:val="21"/>
+          <w:szCs w:val="21"/>
+          <w:lang w:eastAsia="en-IN" w:bidi="ar-SA"/>
+          <w14:ligatures w14:val="none"/>
+        </w:rPr>
+        <w:t>&lt;</w:t>
+      </w:r>
+      <w:r>
+        <w:rPr>
+          <w:rFonts w:ascii="Consolas" w:eastAsia="Times New Roman" w:hAnsi="Consolas" w:cs="Times New Roman"/>
+          <w:color w:val="F92672"/>
+          <w:kern w:val="0"/>
+          <w:sz w:val="21"/>
+          <w:szCs w:val="21"/>
+          <w:lang w:eastAsia="en-IN" w:bidi="ar-SA"/>
+          <w14:ligatures w14:val="none"/>
+        </w:rPr>
+        <w:t>button</w:t>
+      </w:r>
+      <w:r>
+        <w:rPr>
+          <w:rFonts w:ascii="Consolas" w:eastAsia="Times New Roman" w:hAnsi="Consolas" w:cs="Times New Roman"/>
+          <w:color w:val="FDFFF1"/>
+          <w:kern w:val="0"/>
+          <w:sz w:val="21"/>
+          <w:szCs w:val="21"/>
+          <w:lang w:eastAsia="en-IN" w:bidi="ar-SA"/>
+          <w14:ligatures w14:val="none"/>
+        </w:rPr>
+        <w:t xml:space="preserve"> </w:t>
+      </w:r>
+      <w:r>
+        <w:rPr>
+          <w:rFonts w:ascii="Consolas" w:eastAsia="Times New Roman" w:hAnsi="Consolas" w:cs="Times New Roman"/>
+          <w:i/>
+          <w:iCs/>
+          <w:color w:val="66D9EF"/>
+          <w:kern w:val="0"/>
+          <w:sz w:val="21"/>
+          <w:szCs w:val="21"/>
+          <w:lang w:eastAsia="en-IN" w:bidi="ar-SA"/>
+          <w14:ligatures w14:val="none"/>
+        </w:rPr>
+        <w:t>className</w:t>
+      </w:r>
+      <w:r>
+        <w:rPr>
+          <w:rFonts w:ascii="Consolas" w:eastAsia="Times New Roman" w:hAnsi="Consolas" w:cs="Times New Roman"/>
+          <w:color w:val="F92672"/>
+          <w:kern w:val="0"/>
+          <w:sz w:val="21"/>
+          <w:szCs w:val="21"/>
+          <w:lang w:eastAsia="en-IN" w:bidi="ar-SA"/>
+          <w14:ligatures w14:val="none"/>
+        </w:rPr>
+        <w:t>=</w:t>
+      </w:r>
+      <w:r>
+        <w:rPr>
+          <w:rFonts w:ascii="Consolas" w:eastAsia="Times New Roman" w:hAnsi="Consolas" w:cs="Times New Roman"/>
+          <w:color w:val="919288"/>
+          <w:kern w:val="0"/>
+          <w:sz w:val="21"/>
+          <w:szCs w:val="21"/>
+          <w:lang w:eastAsia="en-IN" w:bidi="ar-SA"/>
+          <w14:ligatures w14:val="none"/>
+        </w:rPr>
+        <w:t>"</w:t>
+      </w:r>
+      <w:r>
+        <w:rPr>
+          <w:rFonts w:ascii="Consolas" w:eastAsia="Times New Roman" w:hAnsi="Consolas" w:cs="Times New Roman"/>
+          <w:color w:val="E6DB74"/>
+          <w:kern w:val="0"/>
+          <w:sz w:val="21"/>
+          <w:szCs w:val="21"/>
+          <w:lang w:eastAsia="en-IN" w:bidi="ar-SA"/>
+          <w14:ligatures w14:val="none"/>
+        </w:rPr>
+        <w:t>login</w:t>
+      </w:r>
+      <w:r>
+        <w:rPr>
+          <w:rFonts w:ascii="Consolas" w:eastAsia="Times New Roman" w:hAnsi="Consolas" w:cs="Times New Roman"/>
+          <w:color w:val="919288"/>
+          <w:kern w:val="0"/>
+          <w:sz w:val="21"/>
+          <w:szCs w:val="21"/>
+          <w:lang w:eastAsia="en-IN" w:bidi="ar-SA"/>
+          <w14:ligatures w14:val="none"/>
+        </w:rPr>
+        <w:t>"</w:t>
+      </w:r>
+      <w:r>
+        <w:rPr>
+          <w:rFonts w:ascii="Consolas" w:eastAsia="Times New Roman" w:hAnsi="Consolas" w:cs="Times New Roman"/>
+          <w:color w:val="FDFFF1"/>
+          <w:kern w:val="0"/>
+          <w:sz w:val="21"/>
+          <w:szCs w:val="21"/>
+          <w:lang w:eastAsia="en-IN" w:bidi="ar-SA"/>
+          <w14:ligatures w14:val="none"/>
+        </w:rPr>
+        <w:t xml:space="preserve"> </w:t>
+      </w:r>
+      <w:r>
+        <w:rPr>
+          <w:rFonts w:ascii="Consolas" w:eastAsia="Times New Roman" w:hAnsi="Consolas" w:cs="Times New Roman"/>
+          <w:i/>
+          <w:iCs/>
+          <w:color w:val="66D9EF"/>
+          <w:kern w:val="0"/>
+          <w:sz w:val="21"/>
+          <w:szCs w:val="21"/>
+          <w:lang w:eastAsia="en-IN" w:bidi="ar-SA"/>
+          <w14:ligatures w14:val="none"/>
+        </w:rPr>
+        <w:t>onClick</w:t>
+      </w:r>
+      <w:r>
+        <w:rPr>
+          <w:rFonts w:ascii="Consolas" w:eastAsia="Times New Roman" w:hAnsi="Consolas" w:cs="Times New Roman"/>
+          <w:color w:val="F92672"/>
+          <w:kern w:val="0"/>
+          <w:sz w:val="21"/>
+          <w:szCs w:val="21"/>
+          <w:lang w:eastAsia="en-IN" w:bidi="ar-SA"/>
+          <w14:ligatures w14:val="none"/>
+        </w:rPr>
+        <w:t>=</w:t>
+      </w:r>
+      <w:r>
+        <w:rPr>
+          <w:rFonts w:ascii="Consolas" w:eastAsia="Times New Roman" w:hAnsi="Consolas" w:cs="Times New Roman"/>
+          <w:color w:val="FD971F"/>
+          <w:kern w:val="0"/>
+          <w:sz w:val="21"/>
+          <w:szCs w:val="21"/>
+          <w:lang w:eastAsia="en-IN" w:bidi="ar-SA"/>
+          <w14:ligatures w14:val="none"/>
+        </w:rPr>
+        <w:t>{</w:t>
+      </w:r>
+      <w:r>
+        <w:rPr>
+          <w:rFonts w:ascii="Consolas" w:eastAsia="Times New Roman" w:hAnsi="Consolas" w:cs="Times New Roman"/>
+          <w:color w:val="919288"/>
+          <w:kern w:val="0"/>
+          <w:sz w:val="21"/>
+          <w:szCs w:val="21"/>
+          <w:lang w:eastAsia="en-IN" w:bidi="ar-SA"/>
+          <w14:ligatures w14:val="none"/>
+        </w:rPr>
+        <w:t>()</w:t>
+      </w:r>
+      <w:r>
+        <w:rPr>
+          <w:rFonts w:ascii="Consolas" w:eastAsia="Times New Roman" w:hAnsi="Consolas" w:cs="Times New Roman"/>
+          <w:color w:val="FDFFF1"/>
+          <w:kern w:val="0"/>
+          <w:sz w:val="21"/>
+          <w:szCs w:val="21"/>
+          <w:lang w:eastAsia="en-IN" w:bidi="ar-SA"/>
+          <w14:ligatures w14:val="none"/>
+        </w:rPr>
+        <w:t xml:space="preserve"> </w:t>
+      </w:r>
+      <w:r>
+        <w:rPr>
+          <w:rFonts w:ascii="Consolas" w:eastAsia="Times New Roman" w:hAnsi="Consolas" w:cs="Times New Roman"/>
+          <w:color w:val="F92672"/>
+          <w:kern w:val="0"/>
+          <w:sz w:val="21"/>
+          <w:szCs w:val="21"/>
+          <w:lang w:eastAsia="en-IN" w:bidi="ar-SA"/>
+          <w14:ligatures w14:val="none"/>
+        </w:rPr>
+        <w:t>=&gt;</w:t>
+      </w:r>
+      <w:r>
+        <w:rPr>
+          <w:rFonts w:ascii="Consolas" w:eastAsia="Times New Roman" w:hAnsi="Consolas" w:cs="Times New Roman"/>
+          <w:color w:val="FDFFF1"/>
+          <w:kern w:val="0"/>
+          <w:sz w:val="21"/>
+          <w:szCs w:val="21"/>
+          <w:lang w:eastAsia="en-IN" w:bidi="ar-SA"/>
+          <w14:ligatures w14:val="none"/>
+        </w:rPr>
+        <w:t xml:space="preserve"> </w:t>
+      </w:r>
+      <w:r>
+        <w:rPr>
+          <w:rFonts w:ascii="Consolas" w:eastAsia="Times New Roman" w:hAnsi="Consolas" w:cs="Times New Roman"/>
+          <w:color w:val="919288"/>
+          <w:kern w:val="0"/>
+          <w:sz w:val="21"/>
+          <w:szCs w:val="21"/>
+          <w:lang w:eastAsia="en-IN" w:bidi="ar-SA"/>
+          <w14:ligatures w14:val="none"/>
+        </w:rPr>
+        <w:t>{</w:t>
+      </w:r>
+      <w:r>
+        <w:rPr>
+          <w:rFonts w:ascii="Consolas" w:eastAsia="Times New Roman" w:hAnsi="Consolas" w:cs="Times New Roman"/>
+          <w:color w:val="FDFFF1"/>
+          <w:kern w:val="0"/>
+          <w:sz w:val="21"/>
+          <w:szCs w:val="21"/>
+          <w:lang w:eastAsia="en-IN" w:bidi="ar-SA"/>
+          <w14:ligatures w14:val="none"/>
+        </w:rPr>
+        <w:t xml:space="preserve"> </w:t>
+      </w:r>
+      <w:r>
+        <w:rPr>
+          <w:rFonts w:ascii="Consolas" w:eastAsia="Times New Roman" w:hAnsi="Consolas" w:cs="Times New Roman"/>
+          <w:color w:val="A6E22E"/>
+          <w:kern w:val="0"/>
+          <w:sz w:val="21"/>
+          <w:szCs w:val="21"/>
+          <w:lang w:eastAsia="en-IN" w:bidi="ar-SA"/>
+          <w14:ligatures w14:val="none"/>
+        </w:rPr>
+        <w:t>setLogBtn</w:t>
+      </w:r>
+      <w:r>
+        <w:rPr>
+          <w:rFonts w:ascii="Consolas" w:eastAsia="Times New Roman" w:hAnsi="Consolas" w:cs="Times New Roman"/>
+          <w:color w:val="919288"/>
+          <w:kern w:val="0"/>
+          <w:sz w:val="21"/>
+          <w:szCs w:val="21"/>
+          <w:lang w:eastAsia="en-IN" w:bidi="ar-SA"/>
+          <w14:ligatures w14:val="none"/>
+        </w:rPr>
+        <w:t>("</w:t>
+      </w:r>
+      <w:r>
+        <w:rPr>
+          <w:rFonts w:ascii="Consolas" w:eastAsia="Times New Roman" w:hAnsi="Consolas" w:cs="Times New Roman"/>
+          <w:color w:val="E6DB74"/>
+          <w:kern w:val="0"/>
+          <w:sz w:val="21"/>
+          <w:szCs w:val="21"/>
+          <w:lang w:eastAsia="en-IN" w:bidi="ar-SA"/>
+          <w14:ligatures w14:val="none"/>
+        </w:rPr>
+        <w:t>Logout</w:t>
+      </w:r>
+      <w:r>
+        <w:rPr>
+          <w:rFonts w:ascii="Consolas" w:eastAsia="Times New Roman" w:hAnsi="Consolas" w:cs="Times New Roman"/>
+          <w:color w:val="919288"/>
+          <w:kern w:val="0"/>
+          <w:sz w:val="21"/>
+          <w:szCs w:val="21"/>
+          <w:lang w:eastAsia="en-IN" w:bidi="ar-SA"/>
+          <w14:ligatures w14:val="none"/>
+        </w:rPr>
+        <w:t>")}</w:t>
+      </w:r>
+      <w:r>
+        <w:rPr>
+          <w:rFonts w:ascii="Consolas" w:eastAsia="Times New Roman" w:hAnsi="Consolas" w:cs="Times New Roman"/>
+          <w:color w:val="FD971F"/>
+          <w:kern w:val="0"/>
+          <w:sz w:val="21"/>
+          <w:szCs w:val="21"/>
+          <w:lang w:eastAsia="en-IN" w:bidi="ar-SA"/>
+          <w14:ligatures w14:val="none"/>
+        </w:rPr>
+        <w:t>}</w:t>
+      </w:r>
+      <w:r>
+        <w:rPr>
+          <w:rFonts w:ascii="Consolas" w:eastAsia="Times New Roman" w:hAnsi="Consolas" w:cs="Times New Roman"/>
+          <w:color w:val="919288"/>
+          <w:kern w:val="0"/>
+          <w:sz w:val="21"/>
+          <w:szCs w:val="21"/>
+          <w:lang w:eastAsia="en-IN" w:bidi="ar-SA"/>
+          <w14:ligatures w14:val="none"/>
+        </w:rPr>
+        <w:t>&gt;</w:t>
+      </w:r>
+      <w:r>
+        <w:rPr>
+          <w:rFonts w:ascii="Consolas" w:eastAsia="Times New Roman" w:hAnsi="Consolas" w:cs="Times New Roman"/>
+          <w:color w:val="FD971F"/>
+          <w:kern w:val="0"/>
+          <w:sz w:val="21"/>
+          <w:szCs w:val="21"/>
+          <w:lang w:eastAsia="en-IN" w:bidi="ar-SA"/>
+          <w14:ligatures w14:val="none"/>
+        </w:rPr>
+        <w:t>{</w:t>
+      </w:r>
+      <w:r>
+        <w:rPr>
+          <w:rFonts w:ascii="Consolas" w:eastAsia="Times New Roman" w:hAnsi="Consolas" w:cs="Times New Roman"/>
+          <w:color w:val="FDFFF1"/>
+          <w:kern w:val="0"/>
+          <w:sz w:val="21"/>
+          <w:szCs w:val="21"/>
+          <w:lang w:eastAsia="en-IN" w:bidi="ar-SA"/>
+          <w14:ligatures w14:val="none"/>
+        </w:rPr>
+        <w:t>logBtn</w:t>
+      </w:r>
+      <w:r>
+        <w:rPr>
+          <w:rFonts w:ascii="Consolas" w:eastAsia="Times New Roman" w:hAnsi="Consolas" w:cs="Times New Roman"/>
+          <w:color w:val="FD971F"/>
+          <w:kern w:val="0"/>
+          <w:sz w:val="21"/>
+          <w:szCs w:val="21"/>
+          <w:lang w:eastAsia="en-IN" w:bidi="ar-SA"/>
+          <w14:ligatures w14:val="none"/>
+        </w:rPr>
+        <w:t>}</w:t>
+      </w:r>
+      <w:r>
+        <w:rPr>
+          <w:rFonts w:ascii="Consolas" w:eastAsia="Times New Roman" w:hAnsi="Consolas" w:cs="Times New Roman"/>
+          <w:color w:val="919288"/>
+          <w:kern w:val="0"/>
+          <w:sz w:val="21"/>
+          <w:szCs w:val="21"/>
+          <w:lang w:eastAsia="en-IN" w:bidi="ar-SA"/>
+          <w14:ligatures w14:val="none"/>
+        </w:rPr>
+        <w:t>&lt;/</w:t>
+      </w:r>
+      <w:r>
+        <w:rPr>
+          <w:rFonts w:ascii="Consolas" w:eastAsia="Times New Roman" w:hAnsi="Consolas" w:cs="Times New Roman"/>
+          <w:color w:val="F92672"/>
+          <w:kern w:val="0"/>
+          <w:sz w:val="21"/>
+          <w:szCs w:val="21"/>
+          <w:lang w:eastAsia="en-IN" w:bidi="ar-SA"/>
+          <w14:ligatures w14:val="none"/>
+        </w:rPr>
+        <w:t>button</w:t>
+      </w:r>
+      <w:r>
+        <w:rPr>
+          <w:rFonts w:ascii="Consolas" w:eastAsia="Times New Roman" w:hAnsi="Consolas" w:cs="Times New Roman"/>
+          <w:color w:val="919288"/>
+          <w:kern w:val="0"/>
+          <w:sz w:val="21"/>
+          <w:szCs w:val="21"/>
+          <w:lang w:eastAsia="en-IN" w:bidi="ar-SA"/>
+          <w14:ligatures w14:val="none"/>
+        </w:rPr>
+        <w:t>&gt;</w:t>
+      </w:r>
+    </w:p>
+    <w:p>
+      <w:pPr>
+        <w:pStyle w:val="ListParagraph"/>
+        <w:numPr>
+          <w:ilvl w:val="0"/>
+          <w:numId w:val="4"/>
+        </w:numPr>
+        <w:shd w:val="clear" w:color="auto" w:fill="272822"/>
+        <w:spacing w:after="0" w:line="285" w:lineRule="atLeast"/>
+        <w:rPr>
+          <w:rFonts w:ascii="Consolas" w:eastAsia="Times New Roman" w:hAnsi="Consolas" w:cs="Times New Roman"/>
+          <w:color w:val="FDFFF1"/>
+          <w:kern w:val="0"/>
+          <w:sz w:val="21"/>
+          <w:szCs w:val="21"/>
+          <w:lang w:eastAsia="en-IN" w:bidi="ar-SA"/>
+          <w14:ligatures w14:val="none"/>
+        </w:rPr>
+      </w:pPr>
+      <w:r>
+        <w:rPr>
+          <w:rFonts w:ascii="Consolas" w:eastAsia="Times New Roman" w:hAnsi="Consolas" w:cs="Times New Roman"/>
+          <w:color w:val="FDFFF1"/>
+          <w:kern w:val="0"/>
+          <w:sz w:val="21"/>
+          <w:szCs w:val="21"/>
+          <w:lang w:eastAsia="en-IN" w:bidi="ar-SA"/>
+          <w14:ligatures w14:val="none"/>
+        </w:rPr>
+        <w:t xml:space="preserve">        </w:t>
+      </w:r>
+      <w:r>
+        <w:rPr>
+          <w:rFonts w:ascii="Consolas" w:eastAsia="Times New Roman" w:hAnsi="Consolas" w:cs="Times New Roman"/>
+          <w:color w:val="919288"/>
+          <w:kern w:val="0"/>
+          <w:sz w:val="21"/>
+          <w:szCs w:val="21"/>
+          <w:lang w:eastAsia="en-IN" w:bidi="ar-SA"/>
+          <w14:ligatures w14:val="none"/>
+        </w:rPr>
+        <w:t>&lt;/</w:t>
+      </w:r>
+      <w:r>
+        <w:rPr>
+          <w:rFonts w:ascii="Consolas" w:eastAsia="Times New Roman" w:hAnsi="Consolas" w:cs="Times New Roman"/>
+          <w:color w:val="F92672"/>
+          <w:kern w:val="0"/>
+          <w:sz w:val="21"/>
+          <w:szCs w:val="21"/>
+          <w:lang w:eastAsia="en-IN" w:bidi="ar-SA"/>
+          <w14:ligatures w14:val="none"/>
+        </w:rPr>
+        <w:t>ul</w:t>
+      </w:r>
+      <w:r>
+        <w:rPr>
+          <w:rFonts w:ascii="Consolas" w:eastAsia="Times New Roman" w:hAnsi="Consolas" w:cs="Times New Roman"/>
+          <w:color w:val="919288"/>
+          <w:kern w:val="0"/>
+          <w:sz w:val="21"/>
+          <w:szCs w:val="21"/>
+          <w:lang w:eastAsia="en-IN" w:bidi="ar-SA"/>
+          <w14:ligatures w14:val="none"/>
+        </w:rPr>
+        <w:t>&gt;</w:t>
+      </w:r>
+    </w:p>
+    <w:p>
+      <w:pPr>
+        <w:pStyle w:val="ListParagraph"/>
+        <w:numPr>
+          <w:ilvl w:val="0"/>
+          <w:numId w:val="4"/>
+        </w:numPr>
+        <w:shd w:val="clear" w:color="auto" w:fill="272822"/>
+        <w:spacing w:after="0" w:line="285" w:lineRule="atLeast"/>
+        <w:rPr>
+          <w:rFonts w:ascii="Consolas" w:eastAsia="Times New Roman" w:hAnsi="Consolas" w:cs="Times New Roman"/>
+          <w:color w:val="FDFFF1"/>
+          <w:kern w:val="0"/>
+          <w:sz w:val="21"/>
+          <w:szCs w:val="21"/>
+          <w:lang w:eastAsia="en-IN" w:bidi="ar-SA"/>
+          <w14:ligatures w14:val="none"/>
+        </w:rPr>
+      </w:pPr>
+      <w:r>
+        <w:rPr>
+          <w:rFonts w:ascii="Consolas" w:eastAsia="Times New Roman" w:hAnsi="Consolas" w:cs="Times New Roman"/>
+          <w:color w:val="FDFFF1"/>
+          <w:kern w:val="0"/>
+          <w:sz w:val="21"/>
+          <w:szCs w:val="21"/>
+          <w:lang w:eastAsia="en-IN" w:bidi="ar-SA"/>
+          <w14:ligatures w14:val="none"/>
+        </w:rPr>
+        <w:t xml:space="preserve">      </w:t>
+      </w:r>
+      <w:r>
+        <w:rPr>
+          <w:rFonts w:ascii="Consolas" w:eastAsia="Times New Roman" w:hAnsi="Consolas" w:cs="Times New Roman"/>
+          <w:color w:val="919288"/>
+          <w:kern w:val="0"/>
+          <w:sz w:val="21"/>
+          <w:szCs w:val="21"/>
+          <w:lang w:eastAsia="en-IN" w:bidi="ar-SA"/>
+          <w14:ligatures w14:val="none"/>
+        </w:rPr>
+        <w:t>&lt;/</w:t>
+      </w:r>
+      <w:r>
+        <w:rPr>
+          <w:rFonts w:ascii="Consolas" w:eastAsia="Times New Roman" w:hAnsi="Consolas" w:cs="Times New Roman"/>
+          <w:color w:val="F92672"/>
+          <w:kern w:val="0"/>
+          <w:sz w:val="21"/>
+          <w:szCs w:val="21"/>
+          <w:lang w:eastAsia="en-IN" w:bidi="ar-SA"/>
+          <w14:ligatures w14:val="none"/>
+        </w:rPr>
+        <w:t>div</w:t>
+      </w:r>
+      <w:r>
+        <w:rPr>
+          <w:rFonts w:ascii="Consolas" w:eastAsia="Times New Roman" w:hAnsi="Consolas" w:cs="Times New Roman"/>
+          <w:color w:val="919288"/>
+          <w:kern w:val="0"/>
+          <w:sz w:val="21"/>
+          <w:szCs w:val="21"/>
+          <w:lang w:eastAsia="en-IN" w:bidi="ar-SA"/>
+          <w14:ligatures w14:val="none"/>
+        </w:rPr>
+        <w:t>&gt;</w:t>
+      </w:r>
+    </w:p>
+    <w:p>
+      <w:pPr>
+        <w:pStyle w:val="ListParagraph"/>
+        <w:numPr>
+          <w:ilvl w:val="0"/>
+          <w:numId w:val="4"/>
+        </w:numPr>
+        <w:shd w:val="clear" w:color="auto" w:fill="272822"/>
+        <w:spacing w:after="0" w:line="285" w:lineRule="atLeast"/>
+        <w:rPr>
+          <w:rFonts w:ascii="Consolas" w:eastAsia="Times New Roman" w:hAnsi="Consolas" w:cs="Times New Roman"/>
+          <w:color w:val="FDFFF1"/>
+          <w:kern w:val="0"/>
+          <w:sz w:val="21"/>
+          <w:szCs w:val="21"/>
+          <w:lang w:eastAsia="en-IN" w:bidi="ar-SA"/>
+          <w14:ligatures w14:val="none"/>
+        </w:rPr>
+      </w:pPr>
+      <w:r>
+        <w:rPr>
+          <w:rFonts w:ascii="Consolas" w:eastAsia="Times New Roman" w:hAnsi="Consolas" w:cs="Times New Roman"/>
+          <w:color w:val="FDFFF1"/>
+          <w:kern w:val="0"/>
+          <w:sz w:val="21"/>
+          <w:szCs w:val="21"/>
+          <w:lang w:eastAsia="en-IN" w:bidi="ar-SA"/>
+          <w14:ligatures w14:val="none"/>
+        </w:rPr>
+        <w:t xml:space="preserve">    </w:t>
+      </w:r>
+      <w:r>
+        <w:rPr>
+          <w:rFonts w:ascii="Consolas" w:eastAsia="Times New Roman" w:hAnsi="Consolas" w:cs="Times New Roman"/>
+          <w:color w:val="919288"/>
+          <w:kern w:val="0"/>
+          <w:sz w:val="21"/>
+          <w:szCs w:val="21"/>
+          <w:lang w:eastAsia="en-IN" w:bidi="ar-SA"/>
+          <w14:ligatures w14:val="none"/>
+        </w:rPr>
+        <w:t>&lt;/</w:t>
+      </w:r>
+      <w:r>
+        <w:rPr>
+          <w:rFonts w:ascii="Consolas" w:eastAsia="Times New Roman" w:hAnsi="Consolas" w:cs="Times New Roman"/>
+          <w:color w:val="F92672"/>
+          <w:kern w:val="0"/>
+          <w:sz w:val="21"/>
+          <w:szCs w:val="21"/>
+          <w:lang w:eastAsia="en-IN" w:bidi="ar-SA"/>
+          <w14:ligatures w14:val="none"/>
+        </w:rPr>
+        <w:t>div</w:t>
+      </w:r>
+      <w:r>
+        <w:rPr>
+          <w:rFonts w:ascii="Consolas" w:eastAsia="Times New Roman" w:hAnsi="Consolas" w:cs="Times New Roman"/>
+          <w:color w:val="919288"/>
+          <w:kern w:val="0"/>
+          <w:sz w:val="21"/>
+          <w:szCs w:val="21"/>
+          <w:lang w:eastAsia="en-IN" w:bidi="ar-SA"/>
+          <w14:ligatures w14:val="none"/>
+        </w:rPr>
+        <w:t>&gt;</w:t>
+      </w:r>
+    </w:p>
+    <w:p>
+      <w:pPr>
+        <w:pStyle w:val="ListParagraph"/>
+        <w:numPr>
+          <w:ilvl w:val="0"/>
+          <w:numId w:val="4"/>
+        </w:numPr>
+        <w:shd w:val="clear" w:color="auto" w:fill="272822"/>
+        <w:spacing w:after="0" w:line="285" w:lineRule="atLeast"/>
+        <w:rPr>
+          <w:rFonts w:ascii="Consolas" w:eastAsia="Times New Roman" w:hAnsi="Consolas" w:cs="Times New Roman"/>
+          <w:color w:val="FDFFF1"/>
+          <w:kern w:val="0"/>
+          <w:sz w:val="21"/>
+          <w:szCs w:val="21"/>
+          <w:lang w:eastAsia="en-IN" w:bidi="ar-SA"/>
+          <w14:ligatures w14:val="none"/>
+        </w:rPr>
+      </w:pPr>
+      <w:r>
+        <w:rPr>
+          <w:rFonts w:ascii="Consolas" w:eastAsia="Times New Roman" w:hAnsi="Consolas" w:cs="Times New Roman"/>
+          <w:color w:val="FDFFF1"/>
+          <w:kern w:val="0"/>
+          <w:sz w:val="21"/>
+          <w:szCs w:val="21"/>
+          <w:lang w:eastAsia="en-IN" w:bidi="ar-SA"/>
+          <w14:ligatures w14:val="none"/>
+        </w:rPr>
+        <w:t xml:space="preserve">  </w:t>
+      </w:r>
+      <w:r>
+        <w:rPr>
+          <w:rFonts w:ascii="Consolas" w:eastAsia="Times New Roman" w:hAnsi="Consolas" w:cs="Times New Roman"/>
+          <w:color w:val="919288"/>
+          <w:kern w:val="0"/>
+          <w:sz w:val="21"/>
+          <w:szCs w:val="21"/>
+          <w:lang w:eastAsia="en-IN" w:bidi="ar-SA"/>
+          <w14:ligatures w14:val="none"/>
+        </w:rPr>
+        <w:t>);</w:t>
+      </w:r>
+    </w:p>
+    <w:p>
+      <w:pPr>
+        <w:pStyle w:val="ListParagraph"/>
+        <w:numPr>
+          <w:ilvl w:val="0"/>
+          <w:numId w:val="4"/>
+        </w:numPr>
+        <w:shd w:val="clear" w:color="auto" w:fill="272822"/>
+        <w:spacing w:after="0" w:line="285" w:lineRule="atLeast"/>
+        <w:rPr>
+          <w:rFonts w:ascii="Consolas" w:eastAsia="Times New Roman" w:hAnsi="Consolas" w:cs="Times New Roman"/>
+          <w:color w:val="FDFFF1"/>
+          <w:kern w:val="0"/>
+          <w:sz w:val="21"/>
+          <w:szCs w:val="21"/>
+          <w:lang w:eastAsia="en-IN" w:bidi="ar-SA"/>
+          <w14:ligatures w14:val="none"/>
+        </w:rPr>
+      </w:pPr>
+      <w:r>
+        <w:rPr>
+          <w:rFonts w:ascii="Consolas" w:eastAsia="Times New Roman" w:hAnsi="Consolas" w:cs="Times New Roman"/>
+          <w:color w:val="919288"/>
+          <w:kern w:val="0"/>
+          <w:sz w:val="21"/>
+          <w:szCs w:val="21"/>
+          <w:lang w:eastAsia="en-IN" w:bidi="ar-SA"/>
+          <w14:ligatures w14:val="none"/>
+        </w:rPr>
+        <w:t>};</w:t>
+      </w:r>
+    </w:p>
+    <w:p>
+      <w:pPr>
+        <w:pStyle w:val="ListParagraph"/>
+        <w:numPr>
+          <w:ilvl w:val="0"/>
+          <w:numId w:val="4"/>
+        </w:numPr>
+        <w:shd w:val="clear" w:color="auto" w:fill="272822"/>
+        <w:spacing w:after="0" w:line="285" w:lineRule="atLeast"/>
+        <w:rPr>
+          <w:rFonts w:ascii="Consolas" w:eastAsia="Times New Roman" w:hAnsi="Consolas" w:cs="Times New Roman"/>
+          <w:color w:val="FDFFF1"/>
+          <w:kern w:val="0"/>
+          <w:sz w:val="21"/>
+          <w:szCs w:val="21"/>
+          <w:lang w:eastAsia="en-IN" w:bidi="ar-SA"/>
+          <w14:ligatures w14:val="none"/>
+        </w:rPr>
+      </w:pPr>
+      <w:r>
+        <w:rPr>
+          <w:rFonts w:ascii="Consolas" w:eastAsia="Times New Roman" w:hAnsi="Consolas" w:cs="Times New Roman"/>
+          <w:color w:val="F92672"/>
+          <w:kern w:val="0"/>
+          <w:sz w:val="21"/>
+          <w:szCs w:val="21"/>
+          <w:lang w:eastAsia="en-IN" w:bidi="ar-SA"/>
+          <w14:ligatures w14:val="none"/>
+        </w:rPr>
+        <w:t>export</w:t>
+      </w:r>
+      <w:r>
+        <w:rPr>
+          <w:rFonts w:ascii="Consolas" w:eastAsia="Times New Roman" w:hAnsi="Consolas" w:cs="Times New Roman"/>
+          <w:color w:val="FDFFF1"/>
+          <w:kern w:val="0"/>
+          <w:sz w:val="21"/>
+          <w:szCs w:val="21"/>
+          <w:lang w:eastAsia="en-IN" w:bidi="ar-SA"/>
+          <w14:ligatures w14:val="none"/>
+        </w:rPr>
+        <w:t xml:space="preserve"> </w:t>
+      </w:r>
+      <w:r>
+        <w:rPr>
+          <w:rFonts w:ascii="Consolas" w:eastAsia="Times New Roman" w:hAnsi="Consolas" w:cs="Times New Roman"/>
+          <w:color w:val="F92672"/>
+          <w:kern w:val="0"/>
+          <w:sz w:val="21"/>
+          <w:szCs w:val="21"/>
+          <w:lang w:eastAsia="en-IN" w:bidi="ar-SA"/>
+          <w14:ligatures w14:val="none"/>
+        </w:rPr>
+        <w:t>default</w:t>
+      </w:r>
+      <w:r>
+        <w:rPr>
+          <w:rFonts w:ascii="Consolas" w:eastAsia="Times New Roman" w:hAnsi="Consolas" w:cs="Times New Roman"/>
+          <w:color w:val="FDFFF1"/>
+          <w:kern w:val="0"/>
+          <w:sz w:val="21"/>
+          <w:szCs w:val="21"/>
+          <w:lang w:eastAsia="en-IN" w:bidi="ar-SA"/>
+          <w14:ligatures w14:val="none"/>
+        </w:rPr>
+        <w:t xml:space="preserve"> Header</w:t>
+      </w:r>
+      <w:r>
+        <w:rPr>
+          <w:rFonts w:ascii="Consolas" w:eastAsia="Times New Roman" w:hAnsi="Consolas" w:cs="Times New Roman"/>
+          <w:color w:val="919288"/>
+          <w:kern w:val="0"/>
+          <w:sz w:val="21"/>
+          <w:szCs w:val="21"/>
+          <w:lang w:eastAsia="en-IN" w:bidi="ar-SA"/>
+          <w14:ligatures w14:val="none"/>
+        </w:rPr>
+        <w:t>;</w:t>
+      </w:r>
+    </w:p>
+    <w:p>
+      <w:pPr>
+        <w:pStyle w:val="ListParagraph"/>
+        <w:numPr>
+          <w:ilvl w:val="0"/>
+          <w:numId w:val="4"/>
+        </w:numPr>
+        <w:rPr>
+          <w:rFonts w:ascii="Consolas" w:eastAsia="Times New Roman" w:hAnsi="Consolas" w:cs="Times New Roman"/>
+          <w:b/>
+          <w:bCs/>
+          <w:sz w:val="28"/>
+          <w:szCs w:val="28"/>
+          <w:lang w:eastAsia="en-IN" w:bidi="ar-SA"/>
+        </w:rPr>
+      </w:pPr>
+      <w:r>
+        <w:rPr>
+          <w:rFonts w:ascii="Consolas" w:eastAsia="Times New Roman" w:hAnsi="Consolas" w:cs="Times New Roman"/>
+          <w:szCs w:val="22"/>
+          <w:lang w:eastAsia="en-IN" w:bidi="ar-SA"/>
+        </w:rPr>
+        <w:lastRenderedPageBreak/>
+        <w:t>Q:- it rendering the whole header again or it just modifying that button?</w:t>
+      </w:r>
+    </w:p>
+    <w:p>
+      <w:pPr>
+        <w:pStyle w:val="ListParagraph"/>
+        <w:numPr>
+          <w:ilvl w:val="0"/>
+          <w:numId w:val="4"/>
+        </w:numPr>
+        <w:rPr>
+          <w:rFonts w:ascii="Consolas" w:eastAsia="Times New Roman" w:hAnsi="Consolas" w:cs="Times New Roman"/>
+          <w:b/>
+          <w:bCs/>
+          <w:i/>
+          <w:iCs/>
+          <w:sz w:val="28"/>
+          <w:szCs w:val="28"/>
+          <w:lang w:eastAsia="en-IN" w:bidi="ar-SA"/>
+        </w:rPr>
+      </w:pPr>
+      <w:r>
+        <w:rPr>
+          <w:rFonts w:ascii="Consolas" w:eastAsia="Times New Roman" w:hAnsi="Consolas" w:cs="Times New Roman"/>
+          <w:szCs w:val="22"/>
+          <w:lang w:eastAsia="en-IN" w:bidi="ar-SA"/>
+        </w:rPr>
+        <w:t>=&gt; it will re-render the whole header coomponent, initilly the header is render but it again also rendered when</w:t>
+      </w:r>
+      <w:r>
+        <w:rPr>
+          <w:rFonts w:ascii="Consolas" w:eastAsia="Times New Roman" w:hAnsi="Consolas" w:cs="Times New Roman"/>
+          <w:szCs w:val="22"/>
+          <w:lang w:eastAsia="en-IN" w:bidi="ar-SA"/>
+        </w:rPr>
+        <w:t xml:space="preserve"> as soon as</w:t>
+      </w:r>
+      <w:r>
+        <w:rPr>
+          <w:rFonts w:ascii="Consolas" w:eastAsia="Times New Roman" w:hAnsi="Consolas" w:cs="Times New Roman"/>
+          <w:szCs w:val="22"/>
+          <w:lang w:eastAsia="en-IN" w:bidi="ar-SA"/>
+        </w:rPr>
+        <w:t xml:space="preserve"> we click on </w:t>
+      </w:r>
+      <w:r>
+        <w:rPr>
+          <w:rFonts w:ascii="Consolas" w:eastAsia="Times New Roman" w:hAnsi="Consolas" w:cs="Times New Roman"/>
+          <w:szCs w:val="22"/>
+          <w:lang w:eastAsia="en-IN" w:bidi="ar-SA"/>
+        </w:rPr>
+        <w:t>login (</w:t>
+      </w:r>
+      <w:r>
+        <w:rPr>
+          <w:rFonts w:ascii="Consolas" w:eastAsia="Times New Roman" w:hAnsi="Consolas" w:cs="Times New Roman"/>
+          <w:i/>
+          <w:iCs/>
+          <w:szCs w:val="22"/>
+          <w:lang w:eastAsia="en-IN" w:bidi="ar-SA"/>
+        </w:rPr>
+        <w:t>logBtn</w:t>
+      </w:r>
+      <w:r>
+        <w:rPr>
+          <w:rFonts w:ascii="Consolas" w:eastAsia="Times New Roman" w:hAnsi="Consolas" w:cs="Times New Roman"/>
+          <w:i/>
+          <w:iCs/>
+          <w:szCs w:val="22"/>
+          <w:lang w:eastAsia="en-IN" w:bidi="ar-SA"/>
+        </w:rPr>
+        <w:t>)</w:t>
+      </w:r>
+      <w:r>
+        <w:rPr>
+          <w:rFonts w:ascii="Consolas" w:eastAsia="Times New Roman" w:hAnsi="Consolas" w:cs="Times New Roman"/>
+          <w:i/>
+          <w:iCs/>
+          <w:szCs w:val="22"/>
+          <w:lang w:eastAsia="en-IN" w:bidi="ar-SA"/>
+        </w:rPr>
+        <w:t xml:space="preserve"> Button</w:t>
+      </w:r>
+      <w:r>
+        <w:rPr>
+          <w:rFonts w:ascii="Consolas" w:eastAsia="Times New Roman" w:hAnsi="Consolas" w:cs="Times New Roman"/>
+          <w:i/>
+          <w:iCs/>
+          <w:szCs w:val="22"/>
+          <w:lang w:eastAsia="en-IN" w:bidi="ar-SA"/>
+        </w:rPr>
+        <w:t xml:space="preserve"> </w:t>
+      </w:r>
+      <w:r>
+        <w:rPr>
+          <w:rFonts w:ascii="Consolas" w:eastAsia="Times New Roman" w:hAnsi="Consolas" w:cs="Times New Roman"/>
+          <w:szCs w:val="22"/>
+          <w:lang w:eastAsia="en-IN" w:bidi="ar-SA"/>
+        </w:rPr>
+        <w:t xml:space="preserve">the Header is rendered once again, </w:t>
+      </w:r>
+      <w:r>
+        <w:rPr>
+          <w:rFonts w:ascii="Consolas" w:eastAsia="Times New Roman" w:hAnsi="Consolas" w:cs="Times New Roman"/>
+          <w:szCs w:val="22"/>
+          <w:lang w:eastAsia="en-IN" w:bidi="ar-SA"/>
+        </w:rPr>
+        <w:t>the whole component was refreshed quickly and was called quickly once again</w:t>
+      </w:r>
+      <w:r>
+        <w:rPr>
+          <w:rFonts w:ascii="Consolas" w:eastAsia="Times New Roman" w:hAnsi="Consolas" w:cs="Times New Roman"/>
+          <w:szCs w:val="22"/>
+          <w:lang w:eastAsia="en-IN" w:bidi="ar-SA"/>
+        </w:rPr>
+        <w:t>.</w:t>
+      </w:r>
+    </w:p>
+    <w:p>
+      <w:pPr>
+        <w:pStyle w:val="ListParagraph"/>
+        <w:numPr>
+          <w:ilvl w:val="0"/>
+          <w:numId w:val="4"/>
+        </w:numPr>
+        <w:rPr>
+          <w:rFonts w:ascii="Consolas" w:eastAsia="Times New Roman" w:hAnsi="Consolas" w:cs="Times New Roman"/>
+          <w:b/>
+          <w:bCs/>
+          <w:i/>
+          <w:iCs/>
+          <w:sz w:val="28"/>
+          <w:szCs w:val="28"/>
+          <w:lang w:eastAsia="en-IN" w:bidi="ar-SA"/>
+        </w:rPr>
+      </w:pPr>
+      <w:r>
+        <w:rPr>
+          <w:rFonts w:ascii="Consolas" w:eastAsia="Times New Roman" w:hAnsi="Consolas" w:cs="Times New Roman"/>
+          <w:szCs w:val="22"/>
+          <w:lang w:eastAsia="en-IN" w:bidi="ar-SA"/>
+        </w:rPr>
+        <w:t>So what happened as soon as we clicked on this button [</w:t>
+      </w:r>
+      <w:r>
+        <w:rPr>
+          <w:rFonts w:ascii="Consolas" w:eastAsia="Times New Roman" w:hAnsi="Consolas" w:cs="Times New Roman"/>
+          <w:b/>
+          <w:bCs/>
+          <w:color w:val="00B050"/>
+          <w:kern w:val="0"/>
+          <w:sz w:val="21"/>
+          <w:szCs w:val="21"/>
+          <w:lang w:eastAsia="en-IN" w:bidi="ar-SA"/>
+          <w14:ligatures w14:val="none"/>
+        </w:rPr>
+        <w:t>onClick</w:t>
+      </w:r>
+      <w:r>
+        <w:rPr>
+          <w:rFonts w:ascii="Consolas" w:eastAsia="Times New Roman" w:hAnsi="Consolas" w:cs="Times New Roman"/>
+          <w:szCs w:val="22"/>
+          <w:lang w:eastAsia="en-IN" w:bidi="ar-SA"/>
+        </w:rPr>
+        <w:t xml:space="preserve">] as soon as this onClcik was called </w:t>
+      </w:r>
+      <w:r>
+        <w:rPr>
+          <w:rFonts w:ascii="Consolas" w:eastAsia="Times New Roman" w:hAnsi="Consolas" w:cs="Times New Roman"/>
+          <w:szCs w:val="22"/>
+          <w:lang w:eastAsia="en-IN" w:bidi="ar-SA"/>
+        </w:rPr>
+        <w:t xml:space="preserve">this callback function </w:t>
+      </w:r>
+      <w:r>
+        <w:rPr>
+          <w:rFonts w:ascii="Consolas" w:eastAsia="Times New Roman" w:hAnsi="Consolas" w:cs="Times New Roman"/>
+          <w:b/>
+          <w:bCs/>
+          <w:color w:val="919288"/>
+          <w:kern w:val="0"/>
+          <w:sz w:val="21"/>
+          <w:szCs w:val="21"/>
+          <w:lang w:eastAsia="en-IN" w:bidi="ar-SA"/>
+          <w14:ligatures w14:val="none"/>
+        </w:rPr>
+        <w:t>&lt;</w:t>
+      </w:r>
+      <w:r>
+        <w:rPr>
+          <w:rFonts w:ascii="Consolas" w:eastAsia="Times New Roman" w:hAnsi="Consolas" w:cs="Times New Roman"/>
+          <w:b/>
+          <w:bCs/>
+          <w:color w:val="F92672"/>
+          <w:kern w:val="0"/>
+          <w:sz w:val="21"/>
+          <w:szCs w:val="21"/>
+          <w:lang w:eastAsia="en-IN" w:bidi="ar-SA"/>
+          <w14:ligatures w14:val="none"/>
+        </w:rPr>
+        <w:t>button</w:t>
+      </w:r>
+      <w:r>
+        <w:rPr>
+          <w:rFonts w:ascii="Consolas" w:eastAsia="Times New Roman" w:hAnsi="Consolas" w:cs="Times New Roman"/>
+          <w:b/>
+          <w:bCs/>
+          <w:color w:val="FDFFF1"/>
+          <w:kern w:val="0"/>
+          <w:sz w:val="21"/>
+          <w:szCs w:val="21"/>
+          <w:lang w:eastAsia="en-IN" w:bidi="ar-SA"/>
+          <w14:ligatures w14:val="none"/>
+        </w:rPr>
+        <w:t xml:space="preserve"> </w:t>
+      </w:r>
+      <w:r>
+        <w:rPr>
+          <w:rFonts w:ascii="Consolas" w:eastAsia="Times New Roman" w:hAnsi="Consolas" w:cs="Times New Roman"/>
+          <w:b/>
+          <w:bCs/>
+          <w:i/>
+          <w:iCs/>
+          <w:color w:val="00B050"/>
+          <w:kern w:val="0"/>
+          <w:sz w:val="21"/>
+          <w:szCs w:val="21"/>
+          <w:lang w:eastAsia="en-IN" w:bidi="ar-SA"/>
+          <w14:ligatures w14:val="none"/>
+        </w:rPr>
+        <w:t>className</w:t>
+      </w:r>
+      <w:r>
+        <w:rPr>
+          <w:rFonts w:ascii="Consolas" w:eastAsia="Times New Roman" w:hAnsi="Consolas" w:cs="Times New Roman"/>
+          <w:b/>
+          <w:bCs/>
+          <w:color w:val="F92672"/>
+          <w:kern w:val="0"/>
+          <w:sz w:val="21"/>
+          <w:szCs w:val="21"/>
+          <w:lang w:eastAsia="en-IN" w:bidi="ar-SA"/>
+          <w14:ligatures w14:val="none"/>
+        </w:rPr>
+        <w:t>=</w:t>
+      </w:r>
+      <w:r>
+        <w:rPr>
+          <w:rFonts w:ascii="Consolas" w:eastAsia="Times New Roman" w:hAnsi="Consolas" w:cs="Times New Roman"/>
+          <w:b/>
+          <w:bCs/>
+          <w:color w:val="919288"/>
+          <w:kern w:val="0"/>
+          <w:sz w:val="21"/>
+          <w:szCs w:val="21"/>
+          <w:lang w:eastAsia="en-IN" w:bidi="ar-SA"/>
+          <w14:ligatures w14:val="none"/>
+        </w:rPr>
+        <w:t>"</w:t>
+      </w:r>
+      <w:r>
+        <w:rPr>
+          <w:rFonts w:ascii="Consolas" w:eastAsia="Times New Roman" w:hAnsi="Consolas" w:cs="Times New Roman"/>
+          <w:b/>
+          <w:bCs/>
+          <w:color w:val="0070C0"/>
+          <w:kern w:val="0"/>
+          <w:sz w:val="21"/>
+          <w:szCs w:val="21"/>
+          <w:lang w:eastAsia="en-IN" w:bidi="ar-SA"/>
+          <w14:ligatures w14:val="none"/>
+        </w:rPr>
+        <w:t>login</w:t>
+      </w:r>
+      <w:r>
+        <w:rPr>
+          <w:rFonts w:ascii="Consolas" w:eastAsia="Times New Roman" w:hAnsi="Consolas" w:cs="Times New Roman"/>
+          <w:b/>
+          <w:bCs/>
+          <w:color w:val="919288"/>
+          <w:kern w:val="0"/>
+          <w:sz w:val="21"/>
+          <w:szCs w:val="21"/>
+          <w:lang w:eastAsia="en-IN" w:bidi="ar-SA"/>
+          <w14:ligatures w14:val="none"/>
+        </w:rPr>
+        <w:t>"</w:t>
+      </w:r>
+      <w:r>
+        <w:rPr>
+          <w:rFonts w:ascii="Consolas" w:eastAsia="Times New Roman" w:hAnsi="Consolas" w:cs="Times New Roman"/>
+          <w:b/>
+          <w:bCs/>
+          <w:color w:val="FDFFF1"/>
+          <w:kern w:val="0"/>
+          <w:sz w:val="21"/>
+          <w:szCs w:val="21"/>
+          <w:lang w:eastAsia="en-IN" w:bidi="ar-SA"/>
+          <w14:ligatures w14:val="none"/>
+        </w:rPr>
+        <w:t xml:space="preserve"> </w:t>
+      </w:r>
+      <w:r>
+        <w:rPr>
+          <w:rFonts w:ascii="Consolas" w:eastAsia="Times New Roman" w:hAnsi="Consolas" w:cs="Times New Roman"/>
+          <w:b/>
+          <w:bCs/>
+          <w:i/>
+          <w:iCs/>
+          <w:color w:val="00B050"/>
+          <w:kern w:val="0"/>
+          <w:sz w:val="21"/>
+          <w:szCs w:val="21"/>
+          <w:lang w:eastAsia="en-IN" w:bidi="ar-SA"/>
+          <w14:ligatures w14:val="none"/>
+        </w:rPr>
+        <w:t>onClick</w:t>
+      </w:r>
+      <w:r>
+        <w:rPr>
+          <w:rFonts w:ascii="Consolas" w:eastAsia="Times New Roman" w:hAnsi="Consolas" w:cs="Times New Roman"/>
+          <w:b/>
+          <w:bCs/>
+          <w:color w:val="F92672"/>
+          <w:kern w:val="0"/>
+          <w:sz w:val="21"/>
+          <w:szCs w:val="21"/>
+          <w:lang w:eastAsia="en-IN" w:bidi="ar-SA"/>
+          <w14:ligatures w14:val="none"/>
+        </w:rPr>
+        <w:t>=</w:t>
+      </w:r>
+      <w:r>
+        <w:rPr>
+          <w:rFonts w:ascii="Consolas" w:eastAsia="Times New Roman" w:hAnsi="Consolas" w:cs="Times New Roman"/>
+          <w:b/>
+          <w:bCs/>
+          <w:color w:val="FD971F"/>
+          <w:kern w:val="0"/>
+          <w:sz w:val="21"/>
+          <w:szCs w:val="21"/>
+          <w:lang w:eastAsia="en-IN" w:bidi="ar-SA"/>
+          <w14:ligatures w14:val="none"/>
+        </w:rPr>
+        <w:t>{</w:t>
+      </w:r>
+      <w:r>
+        <w:rPr>
+          <w:rFonts w:ascii="Consolas" w:eastAsia="Times New Roman" w:hAnsi="Consolas" w:cs="Times New Roman"/>
+          <w:b/>
+          <w:bCs/>
+          <w:color w:val="919288"/>
+          <w:kern w:val="0"/>
+          <w:sz w:val="21"/>
+          <w:szCs w:val="21"/>
+          <w:lang w:eastAsia="en-IN" w:bidi="ar-SA"/>
+          <w14:ligatures w14:val="none"/>
+        </w:rPr>
+        <w:t>()</w:t>
+      </w:r>
+      <w:r>
+        <w:rPr>
+          <w:rFonts w:ascii="Consolas" w:eastAsia="Times New Roman" w:hAnsi="Consolas" w:cs="Times New Roman"/>
+          <w:b/>
+          <w:bCs/>
+          <w:color w:val="FDFFF1"/>
+          <w:kern w:val="0"/>
+          <w:sz w:val="21"/>
+          <w:szCs w:val="21"/>
+          <w:lang w:eastAsia="en-IN" w:bidi="ar-SA"/>
+          <w14:ligatures w14:val="none"/>
+        </w:rPr>
+        <w:t xml:space="preserve"> </w:t>
+      </w:r>
+      <w:r>
+        <w:rPr>
+          <w:rFonts w:ascii="Consolas" w:eastAsia="Times New Roman" w:hAnsi="Consolas" w:cs="Times New Roman"/>
+          <w:b/>
+          <w:bCs/>
+          <w:color w:val="F92672"/>
+          <w:kern w:val="0"/>
+          <w:sz w:val="21"/>
+          <w:szCs w:val="21"/>
+          <w:lang w:eastAsia="en-IN" w:bidi="ar-SA"/>
+          <w14:ligatures w14:val="none"/>
+        </w:rPr>
+        <w:t>=&gt;</w:t>
+      </w:r>
+      <w:r>
+        <w:rPr>
+          <w:rFonts w:ascii="Consolas" w:eastAsia="Times New Roman" w:hAnsi="Consolas" w:cs="Times New Roman"/>
+          <w:b/>
+          <w:bCs/>
+          <w:color w:val="FDFFF1"/>
+          <w:kern w:val="0"/>
+          <w:sz w:val="21"/>
+          <w:szCs w:val="21"/>
+          <w:lang w:eastAsia="en-IN" w:bidi="ar-SA"/>
+          <w14:ligatures w14:val="none"/>
+        </w:rPr>
+        <w:t xml:space="preserve"> </w:t>
+      </w:r>
+      <w:r>
+        <w:rPr>
+          <w:rFonts w:ascii="Consolas" w:eastAsia="Times New Roman" w:hAnsi="Consolas" w:cs="Times New Roman"/>
+          <w:b/>
+          <w:bCs/>
+          <w:color w:val="919288"/>
+          <w:kern w:val="0"/>
+          <w:sz w:val="21"/>
+          <w:szCs w:val="21"/>
+          <w:lang w:eastAsia="en-IN" w:bidi="ar-SA"/>
+          <w14:ligatures w14:val="none"/>
+        </w:rPr>
+        <w:t>{</w:t>
+      </w:r>
+      <w:r>
+        <w:rPr>
+          <w:rFonts w:ascii="Consolas" w:eastAsia="Times New Roman" w:hAnsi="Consolas" w:cs="Times New Roman"/>
+          <w:b/>
+          <w:bCs/>
+          <w:color w:val="FDFFF1"/>
+          <w:kern w:val="0"/>
+          <w:sz w:val="21"/>
+          <w:szCs w:val="21"/>
+          <w:lang w:eastAsia="en-IN" w:bidi="ar-SA"/>
+          <w14:ligatures w14:val="none"/>
+        </w:rPr>
+        <w:t xml:space="preserve"> </w:t>
+      </w:r>
+      <w:r>
+        <w:rPr>
+          <w:rFonts w:ascii="Consolas" w:eastAsia="Times New Roman" w:hAnsi="Consolas" w:cs="Times New Roman"/>
+          <w:b/>
+          <w:bCs/>
+          <w:color w:val="A6E22E"/>
+          <w:kern w:val="0"/>
+          <w:sz w:val="21"/>
+          <w:szCs w:val="21"/>
+          <w:lang w:eastAsia="en-IN" w:bidi="ar-SA"/>
+          <w14:ligatures w14:val="none"/>
+        </w:rPr>
+        <w:t>setLogBtn</w:t>
+      </w:r>
+      <w:r>
+        <w:rPr>
+          <w:rFonts w:ascii="Consolas" w:eastAsia="Times New Roman" w:hAnsi="Consolas" w:cs="Times New Roman"/>
+          <w:b/>
+          <w:bCs/>
+          <w:color w:val="919288"/>
+          <w:kern w:val="0"/>
+          <w:sz w:val="21"/>
+          <w:szCs w:val="21"/>
+          <w:lang w:eastAsia="en-IN" w:bidi="ar-SA"/>
+          <w14:ligatures w14:val="none"/>
+        </w:rPr>
+        <w:t>("</w:t>
+      </w:r>
+      <w:r>
+        <w:rPr>
+          <w:rFonts w:ascii="Consolas" w:eastAsia="Times New Roman" w:hAnsi="Consolas" w:cs="Times New Roman"/>
+          <w:b/>
+          <w:bCs/>
+          <w:color w:val="0070C0"/>
+          <w:kern w:val="0"/>
+          <w:sz w:val="21"/>
+          <w:szCs w:val="21"/>
+          <w:lang w:eastAsia="en-IN" w:bidi="ar-SA"/>
+          <w14:ligatures w14:val="none"/>
+        </w:rPr>
+        <w:t>Logout</w:t>
+      </w:r>
+      <w:r>
+        <w:rPr>
+          <w:rFonts w:ascii="Consolas" w:eastAsia="Times New Roman" w:hAnsi="Consolas" w:cs="Times New Roman"/>
+          <w:b/>
+          <w:bCs/>
+          <w:color w:val="919288"/>
+          <w:kern w:val="0"/>
+          <w:sz w:val="21"/>
+          <w:szCs w:val="21"/>
+          <w:lang w:eastAsia="en-IN" w:bidi="ar-SA"/>
+          <w14:ligatures w14:val="none"/>
+        </w:rPr>
+        <w:t>")}</w:t>
+      </w:r>
+      <w:r>
+        <w:rPr>
+          <w:rFonts w:ascii="Consolas" w:eastAsia="Times New Roman" w:hAnsi="Consolas" w:cs="Times New Roman"/>
+          <w:b/>
+          <w:bCs/>
+          <w:color w:val="FD971F"/>
+          <w:kern w:val="0"/>
+          <w:sz w:val="21"/>
+          <w:szCs w:val="21"/>
+          <w:lang w:eastAsia="en-IN" w:bidi="ar-SA"/>
+          <w14:ligatures w14:val="none"/>
+        </w:rPr>
+        <w:t>}</w:t>
+      </w:r>
+      <w:r>
+        <w:rPr>
+          <w:rFonts w:ascii="Consolas" w:eastAsia="Times New Roman" w:hAnsi="Consolas" w:cs="Times New Roman"/>
+          <w:b/>
+          <w:bCs/>
+          <w:color w:val="919288"/>
+          <w:kern w:val="0"/>
+          <w:sz w:val="21"/>
+          <w:szCs w:val="21"/>
+          <w:lang w:eastAsia="en-IN" w:bidi="ar-SA"/>
+          <w14:ligatures w14:val="none"/>
+        </w:rPr>
+        <w:t>&gt;</w:t>
+      </w:r>
+      <w:r>
+        <w:rPr>
+          <w:rFonts w:ascii="Consolas" w:eastAsia="Times New Roman" w:hAnsi="Consolas" w:cs="Times New Roman"/>
+          <w:b/>
+          <w:bCs/>
+          <w:color w:val="FD971F"/>
+          <w:kern w:val="0"/>
+          <w:sz w:val="21"/>
+          <w:szCs w:val="21"/>
+          <w:lang w:eastAsia="en-IN" w:bidi="ar-SA"/>
+          <w14:ligatures w14:val="none"/>
+        </w:rPr>
+        <w:t>{</w:t>
+      </w:r>
+      <w:r>
+        <w:rPr>
+          <w:rFonts w:ascii="Consolas" w:eastAsia="Times New Roman" w:hAnsi="Consolas" w:cs="Times New Roman"/>
+          <w:b/>
+          <w:bCs/>
+          <w:color w:val="002060"/>
+          <w:kern w:val="0"/>
+          <w:sz w:val="21"/>
+          <w:szCs w:val="21"/>
+          <w:lang w:eastAsia="en-IN" w:bidi="ar-SA"/>
+          <w14:ligatures w14:val="none"/>
+        </w:rPr>
+        <w:t>logBtn</w:t>
+      </w:r>
+      <w:r>
+        <w:rPr>
+          <w:rFonts w:ascii="Consolas" w:eastAsia="Times New Roman" w:hAnsi="Consolas" w:cs="Times New Roman"/>
+          <w:b/>
+          <w:bCs/>
+          <w:color w:val="FD971F"/>
+          <w:kern w:val="0"/>
+          <w:sz w:val="21"/>
+          <w:szCs w:val="21"/>
+          <w:lang w:eastAsia="en-IN" w:bidi="ar-SA"/>
+          <w14:ligatures w14:val="none"/>
+        </w:rPr>
+        <w:t>}</w:t>
+      </w:r>
+      <w:r>
+        <w:rPr>
+          <w:rFonts w:ascii="Consolas" w:eastAsia="Times New Roman" w:hAnsi="Consolas" w:cs="Times New Roman"/>
+          <w:b/>
+          <w:bCs/>
+          <w:color w:val="919288"/>
+          <w:kern w:val="0"/>
+          <w:sz w:val="21"/>
+          <w:szCs w:val="21"/>
+          <w:lang w:eastAsia="en-IN" w:bidi="ar-SA"/>
+          <w14:ligatures w14:val="none"/>
+        </w:rPr>
+        <w:t>&lt;/</w:t>
+      </w:r>
+      <w:r>
+        <w:rPr>
+          <w:rFonts w:ascii="Consolas" w:eastAsia="Times New Roman" w:hAnsi="Consolas" w:cs="Times New Roman"/>
+          <w:b/>
+          <w:bCs/>
+          <w:color w:val="F92672"/>
+          <w:kern w:val="0"/>
+          <w:sz w:val="21"/>
+          <w:szCs w:val="21"/>
+          <w:lang w:eastAsia="en-IN" w:bidi="ar-SA"/>
+          <w14:ligatures w14:val="none"/>
+        </w:rPr>
+        <w:t>button</w:t>
+      </w:r>
+      <w:r>
+        <w:rPr>
+          <w:rFonts w:ascii="Consolas" w:eastAsia="Times New Roman" w:hAnsi="Consolas" w:cs="Times New Roman"/>
+          <w:b/>
+          <w:bCs/>
+          <w:color w:val="919288"/>
+          <w:kern w:val="0"/>
+          <w:sz w:val="21"/>
+          <w:szCs w:val="21"/>
+          <w:lang w:eastAsia="en-IN" w:bidi="ar-SA"/>
+          <w14:ligatures w14:val="none"/>
+        </w:rPr>
+        <w:t>&gt;</w:t>
+      </w:r>
+      <w:r>
+        <w:rPr>
+          <w:rFonts w:ascii="Consolas" w:eastAsia="Times New Roman" w:hAnsi="Consolas" w:cs="Times New Roman"/>
+          <w:color w:val="919288"/>
+          <w:kern w:val="0"/>
+          <w:sz w:val="21"/>
+          <w:szCs w:val="21"/>
+          <w:lang w:eastAsia="en-IN" w:bidi="ar-SA"/>
+          <w14:ligatures w14:val="none"/>
+        </w:rPr>
+        <w:t xml:space="preserve"> </w:t>
+      </w:r>
+      <w:r>
+        <w:rPr>
+          <w:rFonts w:ascii="Consolas" w:eastAsia="Times New Roman" w:hAnsi="Consolas" w:cs="Times New Roman"/>
+          <w:szCs w:val="22"/>
+          <w:lang w:eastAsia="en-IN" w:bidi="ar-SA"/>
+        </w:rPr>
+        <w:t>was called</w:t>
+      </w:r>
+      <w:r>
+        <w:rPr>
+          <w:rFonts w:ascii="Consolas" w:eastAsia="Times New Roman" w:hAnsi="Consolas" w:cs="Times New Roman"/>
+          <w:szCs w:val="22"/>
+          <w:lang w:eastAsia="en-IN" w:bidi="ar-SA"/>
+        </w:rPr>
+        <w:t xml:space="preserve"> and this </w:t>
+      </w:r>
+      <w:r>
+        <w:rPr>
+          <w:rFonts w:ascii="Consolas" w:eastAsia="Times New Roman" w:hAnsi="Consolas" w:cs="Times New Roman"/>
+          <w:b/>
+          <w:bCs/>
+          <w:color w:val="A6E22E"/>
+          <w:kern w:val="0"/>
+          <w:sz w:val="21"/>
+          <w:szCs w:val="21"/>
+          <w:lang w:eastAsia="en-IN" w:bidi="ar-SA"/>
+          <w14:ligatures w14:val="none"/>
+        </w:rPr>
+        <w:t>setLogBtn</w:t>
+      </w:r>
+      <w:r>
+        <w:rPr>
+          <w:rFonts w:ascii="Consolas" w:eastAsia="Times New Roman" w:hAnsi="Consolas" w:cs="Times New Roman"/>
+          <w:b/>
+          <w:bCs/>
+          <w:color w:val="919288"/>
+          <w:kern w:val="0"/>
+          <w:sz w:val="21"/>
+          <w:szCs w:val="21"/>
+          <w:lang w:eastAsia="en-IN" w:bidi="ar-SA"/>
+          <w14:ligatures w14:val="none"/>
+        </w:rPr>
+        <w:t>("</w:t>
+      </w:r>
+      <w:r>
+        <w:rPr>
+          <w:rFonts w:ascii="Consolas" w:eastAsia="Times New Roman" w:hAnsi="Consolas" w:cs="Times New Roman"/>
+          <w:b/>
+          <w:bCs/>
+          <w:color w:val="0070C0"/>
+          <w:kern w:val="0"/>
+          <w:sz w:val="21"/>
+          <w:szCs w:val="21"/>
+          <w:lang w:eastAsia="en-IN" w:bidi="ar-SA"/>
+          <w14:ligatures w14:val="none"/>
+        </w:rPr>
+        <w:t>Logout</w:t>
+      </w:r>
+      <w:r>
+        <w:rPr>
+          <w:rFonts w:ascii="Consolas" w:eastAsia="Times New Roman" w:hAnsi="Consolas" w:cs="Times New Roman"/>
+          <w:b/>
+          <w:bCs/>
+          <w:color w:val="919288"/>
+          <w:kern w:val="0"/>
+          <w:sz w:val="21"/>
+          <w:szCs w:val="21"/>
+          <w:lang w:eastAsia="en-IN" w:bidi="ar-SA"/>
+          <w14:ligatures w14:val="none"/>
+        </w:rPr>
+        <w:t>")</w:t>
+      </w:r>
+      <w:r>
+        <w:rPr>
+          <w:rFonts w:ascii="Consolas" w:eastAsia="Times New Roman" w:hAnsi="Consolas" w:cs="Times New Roman"/>
+          <w:b/>
+          <w:bCs/>
+          <w:color w:val="919288"/>
+          <w:kern w:val="0"/>
+          <w:sz w:val="21"/>
+          <w:szCs w:val="21"/>
+          <w:lang w:eastAsia="en-IN" w:bidi="ar-SA"/>
+          <w14:ligatures w14:val="none"/>
+        </w:rPr>
+        <w:t xml:space="preserve"> </w:t>
+      </w:r>
+      <w:r>
+        <w:rPr>
+          <w:rFonts w:ascii="Consolas" w:eastAsia="Times New Roman" w:hAnsi="Consolas" w:cs="Times New Roman"/>
+          <w:kern w:val="0"/>
+          <w:szCs w:val="22"/>
+          <w:lang w:eastAsia="en-IN" w:bidi="ar-SA"/>
+          <w14:ligatures w14:val="none"/>
+        </w:rPr>
+        <w:t xml:space="preserve">was called, so React was keeping a track of this </w:t>
+      </w:r>
+      <w:r>
+        <w:rPr>
+          <w:rFonts w:ascii="Consolas" w:eastAsia="Times New Roman" w:hAnsi="Consolas" w:cs="Times New Roman"/>
+          <w:color w:val="919288"/>
+          <w:kern w:val="0"/>
+          <w:sz w:val="21"/>
+          <w:szCs w:val="21"/>
+          <w:lang w:eastAsia="en-IN" w:bidi="ar-SA"/>
+          <w14:ligatures w14:val="none"/>
+        </w:rPr>
+        <w:t>[</w:t>
+      </w:r>
+      <w:r>
+        <w:rPr>
+          <w:rFonts w:ascii="Consolas" w:eastAsia="Times New Roman" w:hAnsi="Consolas" w:cs="Times New Roman"/>
+          <w:color w:val="AE81FF"/>
+          <w:kern w:val="0"/>
+          <w:sz w:val="21"/>
+          <w:szCs w:val="21"/>
+          <w:lang w:eastAsia="en-IN" w:bidi="ar-SA"/>
+          <w14:ligatures w14:val="none"/>
+        </w:rPr>
+        <w:t>logBtn</w:t>
+      </w:r>
+      <w:r>
+        <w:rPr>
+          <w:rFonts w:ascii="Consolas" w:eastAsia="Times New Roman" w:hAnsi="Consolas" w:cs="Times New Roman"/>
+          <w:color w:val="919288"/>
+          <w:kern w:val="0"/>
+          <w:sz w:val="21"/>
+          <w:szCs w:val="21"/>
+          <w:lang w:eastAsia="en-IN" w:bidi="ar-SA"/>
+          <w14:ligatures w14:val="none"/>
+        </w:rPr>
+        <w:t>,</w:t>
+      </w:r>
+      <w:r>
+        <w:rPr>
+          <w:rFonts w:ascii="Consolas" w:eastAsia="Times New Roman" w:hAnsi="Consolas" w:cs="Times New Roman"/>
+          <w:color w:val="FDFFF1"/>
+          <w:kern w:val="0"/>
+          <w:sz w:val="21"/>
+          <w:szCs w:val="21"/>
+          <w:lang w:eastAsia="en-IN" w:bidi="ar-SA"/>
+          <w14:ligatures w14:val="none"/>
+        </w:rPr>
+        <w:t xml:space="preserve"> </w:t>
+      </w:r>
+      <w:r>
+        <w:rPr>
+          <w:rFonts w:ascii="Consolas" w:eastAsia="Times New Roman" w:hAnsi="Consolas" w:cs="Times New Roman"/>
+          <w:color w:val="AE81FF"/>
+          <w:kern w:val="0"/>
+          <w:sz w:val="21"/>
+          <w:szCs w:val="21"/>
+          <w:lang w:eastAsia="en-IN" w:bidi="ar-SA"/>
+          <w14:ligatures w14:val="none"/>
+        </w:rPr>
+        <w:t>setLogBtn</w:t>
+      </w:r>
+      <w:r>
+        <w:rPr>
+          <w:rFonts w:ascii="Consolas" w:eastAsia="Times New Roman" w:hAnsi="Consolas" w:cs="Times New Roman"/>
+          <w:color w:val="919288"/>
+          <w:kern w:val="0"/>
+          <w:sz w:val="21"/>
+          <w:szCs w:val="21"/>
+          <w:lang w:eastAsia="en-IN" w:bidi="ar-SA"/>
+          <w14:ligatures w14:val="none"/>
+        </w:rPr>
+        <w:t>]</w:t>
+      </w:r>
+      <w:r>
+        <w:rPr>
+          <w:rFonts w:ascii="Consolas" w:eastAsia="Times New Roman" w:hAnsi="Consolas" w:cs="Times New Roman"/>
+          <w:color w:val="FDFFF1"/>
+          <w:kern w:val="0"/>
+          <w:sz w:val="21"/>
+          <w:szCs w:val="21"/>
+          <w:lang w:eastAsia="en-IN" w:bidi="ar-SA"/>
+          <w14:ligatures w14:val="none"/>
+        </w:rPr>
+        <w:t xml:space="preserve"> </w:t>
+      </w:r>
+      <w:r>
+        <w:rPr>
+          <w:rFonts w:ascii="Consolas" w:eastAsia="Times New Roman" w:hAnsi="Consolas" w:cs="Times New Roman"/>
+          <w:kern w:val="0"/>
+          <w:szCs w:val="22"/>
+          <w:lang w:eastAsia="en-IN" w:bidi="ar-SA"/>
+          <w14:ligatures w14:val="none"/>
+        </w:rPr>
+        <w:t>logBtn variable and this logBtn variable react will update this variable</w:t>
+      </w:r>
+      <w:r>
+        <w:rPr>
+          <w:rFonts w:ascii="Consolas" w:eastAsia="Times New Roman" w:hAnsi="Consolas" w:cs="Times New Roman"/>
+          <w:kern w:val="0"/>
+          <w:szCs w:val="22"/>
+          <w:lang w:eastAsia="en-IN" w:bidi="ar-SA"/>
+          <w14:ligatures w14:val="none"/>
+        </w:rPr>
+        <w:t xml:space="preserve"> and then it will call Header Component it will render Header Component once again</w:t>
+      </w:r>
+      <w:r>
+        <w:rPr>
+          <w:rFonts w:ascii="Consolas" w:eastAsia="Times New Roman" w:hAnsi="Consolas" w:cs="Times New Roman"/>
+          <w:kern w:val="0"/>
+          <w:szCs w:val="22"/>
+          <w:lang w:eastAsia="en-IN" w:bidi="ar-SA"/>
+          <w14:ligatures w14:val="none"/>
+        </w:rPr>
+        <w:t xml:space="preserve"> </w:t>
+      </w:r>
+      <w:r>
+        <w:rPr>
+          <w:rFonts w:ascii="Consolas" w:eastAsia="Times New Roman" w:hAnsi="Consolas" w:cs="Times New Roman"/>
+          <w:szCs w:val="22"/>
+          <w:lang w:eastAsia="en-IN" w:bidi="ar-SA"/>
+        </w:rPr>
+        <w:t xml:space="preserve"> </w:t>
       </w:r>
     </w:p>
     <w:p>
@@ -23974,6 +27582,364 @@
           <w:lang w:eastAsia="en-IN" w:bidi="ar-SA"/>
         </w:rPr>
       </w:pPr>
+    </w:p>
+    <w:p>
+      <w:pPr>
+        <w:pStyle w:val="ListParagraph"/>
+        <w:numPr>
+          <w:ilvl w:val="0"/>
+          <w:numId w:val="4"/>
+        </w:numPr>
+        <w:rPr>
+          <w:rFonts w:ascii="Consolas" w:eastAsia="Times New Roman" w:hAnsi="Consolas" w:cs="Times New Roman"/>
+          <w:b/>
+          <w:bCs/>
+          <w:sz w:val="28"/>
+          <w:szCs w:val="28"/>
+          <w:highlight w:val="darkCyan"/>
+          <w:lang w:eastAsia="en-IN" w:bidi="ar-SA"/>
+        </w:rPr>
+      </w:pPr>
+      <w:r>
+        <w:rPr>
+          <w:rFonts w:ascii="Consolas" w:eastAsia="Times New Roman" w:hAnsi="Consolas" w:cs="Times New Roman"/>
+          <w:b/>
+          <w:bCs/>
+          <w:szCs w:val="22"/>
+          <w:highlight w:val="darkCyan"/>
+          <w:lang w:eastAsia="en-IN" w:bidi="ar-SA"/>
+        </w:rPr>
+        <w:t xml:space="preserve">Q:- How this const variable </w:t>
+      </w:r>
+      <w:r>
+        <w:rPr>
+          <w:rFonts w:ascii="Consolas" w:eastAsia="Times New Roman" w:hAnsi="Consolas" w:cs="Times New Roman"/>
+          <w:b/>
+          <w:bCs/>
+          <w:highlight w:val="darkCyan"/>
+          <w:lang w:eastAsia="en-IN" w:bidi="ar-SA"/>
+        </w:rPr>
+        <w:t>is getting updated?</w:t>
+      </w:r>
+      <w:r>
+        <w:rPr>
+          <w:rFonts w:ascii="Consolas" w:eastAsia="Times New Roman" w:hAnsi="Consolas" w:cs="Times New Roman"/>
+          <w:b/>
+          <w:bCs/>
+          <w:i/>
+          <w:iCs/>
+          <w:color w:val="66D9EF"/>
+          <w:kern w:val="0"/>
+          <w:sz w:val="21"/>
+          <w:szCs w:val="21"/>
+          <w:highlight w:val="darkCyan"/>
+          <w:lang w:eastAsia="en-IN" w:bidi="ar-SA"/>
+          <w14:ligatures w14:val="none"/>
+        </w:rPr>
+        <w:t xml:space="preserve"> </w:t>
+      </w:r>
+      <w:r>
+        <w:rPr>
+          <w:rFonts w:ascii="Consolas" w:eastAsia="Times New Roman" w:hAnsi="Consolas" w:cs="Times New Roman"/>
+          <w:b/>
+          <w:bCs/>
+          <w:i/>
+          <w:iCs/>
+          <w:color w:val="66D9EF"/>
+          <w:kern w:val="0"/>
+          <w:sz w:val="21"/>
+          <w:szCs w:val="21"/>
+          <w:highlight w:val="darkCyan"/>
+          <w:lang w:eastAsia="en-IN" w:bidi="ar-SA"/>
+          <w14:ligatures w14:val="none"/>
+        </w:rPr>
+        <w:t>const</w:t>
+      </w:r>
+      <w:r>
+        <w:rPr>
+          <w:rFonts w:ascii="Consolas" w:eastAsia="Times New Roman" w:hAnsi="Consolas" w:cs="Times New Roman"/>
+          <w:b/>
+          <w:bCs/>
+          <w:color w:val="FDFFF1"/>
+          <w:kern w:val="0"/>
+          <w:sz w:val="21"/>
+          <w:szCs w:val="21"/>
+          <w:highlight w:val="darkCyan"/>
+          <w:lang w:eastAsia="en-IN" w:bidi="ar-SA"/>
+          <w14:ligatures w14:val="none"/>
+        </w:rPr>
+        <w:t xml:space="preserve"> </w:t>
+      </w:r>
+      <w:r>
+        <w:rPr>
+          <w:rFonts w:ascii="Consolas" w:eastAsia="Times New Roman" w:hAnsi="Consolas" w:cs="Times New Roman"/>
+          <w:b/>
+          <w:bCs/>
+          <w:color w:val="919288"/>
+          <w:kern w:val="0"/>
+          <w:sz w:val="21"/>
+          <w:szCs w:val="21"/>
+          <w:highlight w:val="darkCyan"/>
+          <w:lang w:eastAsia="en-IN" w:bidi="ar-SA"/>
+          <w14:ligatures w14:val="none"/>
+        </w:rPr>
+        <w:t>[</w:t>
+      </w:r>
+      <w:r>
+        <w:rPr>
+          <w:rFonts w:ascii="Consolas" w:eastAsia="Times New Roman" w:hAnsi="Consolas" w:cs="Times New Roman"/>
+          <w:b/>
+          <w:bCs/>
+          <w:color w:val="AE81FF"/>
+          <w:kern w:val="0"/>
+          <w:sz w:val="21"/>
+          <w:szCs w:val="21"/>
+          <w:highlight w:val="darkCyan"/>
+          <w:lang w:eastAsia="en-IN" w:bidi="ar-SA"/>
+          <w14:ligatures w14:val="none"/>
+        </w:rPr>
+        <w:t>logBtn</w:t>
+      </w:r>
+      <w:r>
+        <w:rPr>
+          <w:rFonts w:ascii="Consolas" w:eastAsia="Times New Roman" w:hAnsi="Consolas" w:cs="Times New Roman"/>
+          <w:b/>
+          <w:bCs/>
+          <w:color w:val="919288"/>
+          <w:kern w:val="0"/>
+          <w:sz w:val="21"/>
+          <w:szCs w:val="21"/>
+          <w:highlight w:val="darkCyan"/>
+          <w:lang w:eastAsia="en-IN" w:bidi="ar-SA"/>
+          <w14:ligatures w14:val="none"/>
+        </w:rPr>
+        <w:t>,</w:t>
+      </w:r>
+      <w:r>
+        <w:rPr>
+          <w:rFonts w:ascii="Consolas" w:eastAsia="Times New Roman" w:hAnsi="Consolas" w:cs="Times New Roman"/>
+          <w:b/>
+          <w:bCs/>
+          <w:color w:val="FDFFF1"/>
+          <w:kern w:val="0"/>
+          <w:sz w:val="21"/>
+          <w:szCs w:val="21"/>
+          <w:highlight w:val="darkCyan"/>
+          <w:lang w:eastAsia="en-IN" w:bidi="ar-SA"/>
+          <w14:ligatures w14:val="none"/>
+        </w:rPr>
+        <w:t xml:space="preserve"> </w:t>
+      </w:r>
+      <w:r>
+        <w:rPr>
+          <w:rFonts w:ascii="Consolas" w:eastAsia="Times New Roman" w:hAnsi="Consolas" w:cs="Times New Roman"/>
+          <w:b/>
+          <w:bCs/>
+          <w:color w:val="AE81FF"/>
+          <w:kern w:val="0"/>
+          <w:sz w:val="21"/>
+          <w:szCs w:val="21"/>
+          <w:highlight w:val="darkCyan"/>
+          <w:lang w:eastAsia="en-IN" w:bidi="ar-SA"/>
+          <w14:ligatures w14:val="none"/>
+        </w:rPr>
+        <w:t>setLogBtn</w:t>
+      </w:r>
+      <w:r>
+        <w:rPr>
+          <w:rFonts w:ascii="Consolas" w:eastAsia="Times New Roman" w:hAnsi="Consolas" w:cs="Times New Roman"/>
+          <w:b/>
+          <w:bCs/>
+          <w:color w:val="919288"/>
+          <w:kern w:val="0"/>
+          <w:sz w:val="21"/>
+          <w:szCs w:val="21"/>
+          <w:highlight w:val="darkCyan"/>
+          <w:lang w:eastAsia="en-IN" w:bidi="ar-SA"/>
+          <w14:ligatures w14:val="none"/>
+        </w:rPr>
+        <w:t>]</w:t>
+      </w:r>
+      <w:r>
+        <w:rPr>
+          <w:rFonts w:ascii="Consolas" w:eastAsia="Times New Roman" w:hAnsi="Consolas" w:cs="Times New Roman"/>
+          <w:b/>
+          <w:bCs/>
+          <w:color w:val="FDFFF1"/>
+          <w:kern w:val="0"/>
+          <w:sz w:val="21"/>
+          <w:szCs w:val="21"/>
+          <w:highlight w:val="darkCyan"/>
+          <w:lang w:eastAsia="en-IN" w:bidi="ar-SA"/>
+          <w14:ligatures w14:val="none"/>
+        </w:rPr>
+        <w:t xml:space="preserve"> </w:t>
+      </w:r>
+      <w:r>
+        <w:rPr>
+          <w:rFonts w:ascii="Consolas" w:eastAsia="Times New Roman" w:hAnsi="Consolas" w:cs="Times New Roman"/>
+          <w:b/>
+          <w:bCs/>
+          <w:color w:val="F92672"/>
+          <w:kern w:val="0"/>
+          <w:sz w:val="21"/>
+          <w:szCs w:val="21"/>
+          <w:highlight w:val="darkCyan"/>
+          <w:lang w:eastAsia="en-IN" w:bidi="ar-SA"/>
+          <w14:ligatures w14:val="none"/>
+        </w:rPr>
+        <w:t>=</w:t>
+      </w:r>
+      <w:r>
+        <w:rPr>
+          <w:rFonts w:ascii="Consolas" w:eastAsia="Times New Roman" w:hAnsi="Consolas" w:cs="Times New Roman"/>
+          <w:b/>
+          <w:bCs/>
+          <w:color w:val="FDFFF1"/>
+          <w:kern w:val="0"/>
+          <w:sz w:val="21"/>
+          <w:szCs w:val="21"/>
+          <w:highlight w:val="darkCyan"/>
+          <w:lang w:eastAsia="en-IN" w:bidi="ar-SA"/>
+          <w14:ligatures w14:val="none"/>
+        </w:rPr>
+        <w:t xml:space="preserve"> </w:t>
+      </w:r>
+      <w:r>
+        <w:rPr>
+          <w:rFonts w:ascii="Consolas" w:eastAsia="Times New Roman" w:hAnsi="Consolas" w:cs="Times New Roman"/>
+          <w:b/>
+          <w:bCs/>
+          <w:color w:val="A6E22E"/>
+          <w:kern w:val="0"/>
+          <w:sz w:val="21"/>
+          <w:szCs w:val="21"/>
+          <w:highlight w:val="darkCyan"/>
+          <w:lang w:eastAsia="en-IN" w:bidi="ar-SA"/>
+          <w14:ligatures w14:val="none"/>
+        </w:rPr>
+        <w:t>useState</w:t>
+      </w:r>
+      <w:r>
+        <w:rPr>
+          <w:rFonts w:ascii="Consolas" w:eastAsia="Times New Roman" w:hAnsi="Consolas" w:cs="Times New Roman"/>
+          <w:b/>
+          <w:bCs/>
+          <w:color w:val="919288"/>
+          <w:kern w:val="0"/>
+          <w:sz w:val="21"/>
+          <w:szCs w:val="21"/>
+          <w:highlight w:val="darkCyan"/>
+          <w:lang w:eastAsia="en-IN" w:bidi="ar-SA"/>
+          <w14:ligatures w14:val="none"/>
+        </w:rPr>
+        <w:t>("</w:t>
+      </w:r>
+      <w:r>
+        <w:rPr>
+          <w:rFonts w:ascii="Consolas" w:eastAsia="Times New Roman" w:hAnsi="Consolas" w:cs="Times New Roman"/>
+          <w:b/>
+          <w:bCs/>
+          <w:color w:val="E6DB74"/>
+          <w:kern w:val="0"/>
+          <w:sz w:val="21"/>
+          <w:szCs w:val="21"/>
+          <w:highlight w:val="darkCyan"/>
+          <w:lang w:eastAsia="en-IN" w:bidi="ar-SA"/>
+          <w14:ligatures w14:val="none"/>
+        </w:rPr>
+        <w:t>Login</w:t>
+      </w:r>
+      <w:r>
+        <w:rPr>
+          <w:rFonts w:ascii="Consolas" w:eastAsia="Times New Roman" w:hAnsi="Consolas" w:cs="Times New Roman"/>
+          <w:b/>
+          <w:bCs/>
+          <w:color w:val="919288"/>
+          <w:kern w:val="0"/>
+          <w:sz w:val="21"/>
+          <w:szCs w:val="21"/>
+          <w:highlight w:val="darkCyan"/>
+          <w:lang w:eastAsia="en-IN" w:bidi="ar-SA"/>
+          <w14:ligatures w14:val="none"/>
+        </w:rPr>
+        <w:t>");</w:t>
+      </w:r>
+    </w:p>
+    <w:p>
+      <w:pPr>
+        <w:pStyle w:val="ListParagraph"/>
+        <w:numPr>
+          <w:ilvl w:val="0"/>
+          <w:numId w:val="4"/>
+        </w:numPr>
+        <w:rPr>
+          <w:rFonts w:ascii="Consolas" w:eastAsia="Times New Roman" w:hAnsi="Consolas" w:cs="Times New Roman"/>
+          <w:lang w:eastAsia="en-IN" w:bidi="ar-SA"/>
+        </w:rPr>
+      </w:pPr>
+      <w:r>
+        <w:rPr>
+          <w:rFonts w:ascii="Consolas" w:eastAsia="Times New Roman" w:hAnsi="Consolas" w:cs="Times New Roman"/>
+          <w:lang w:eastAsia="en-IN" w:bidi="ar-SA"/>
+        </w:rPr>
+        <w:t>=&gt; Rendering this component once again but this time when we invoke this function this logBtn is a new variable (than it was before)</w:t>
+      </w:r>
+      <w:r>
+        <w:rPr>
+          <w:rFonts w:ascii="Consolas" w:eastAsia="Times New Roman" w:hAnsi="Consolas" w:cs="Times New Roman"/>
+          <w:lang w:eastAsia="en-IN" w:bidi="ar-SA"/>
+        </w:rPr>
+        <w:t>. On the intial time the state variable was login right? But as soon as I setLogBtn it will call the Header Component once again it will create a new instance this logBtn is different than that older logBtn which was printed and now when logBtn is created it is not created with the default value but it is created with the updated value(Logout). All this happening behind the scenes</w:t>
+      </w:r>
+    </w:p>
+    <w:p>
+      <w:pPr>
+        <w:pStyle w:val="ListParagraph"/>
+        <w:numPr>
+          <w:ilvl w:val="0"/>
+          <w:numId w:val="4"/>
+        </w:numPr>
+        <w:rPr>
+          <w:rFonts w:ascii="Consolas" w:eastAsia="Times New Roman" w:hAnsi="Consolas" w:cs="Times New Roman"/>
+          <w:lang w:eastAsia="en-IN" w:bidi="ar-SA"/>
+        </w:rPr>
+      </w:pPr>
+      <w:r>
+        <w:rPr>
+          <w:rFonts w:ascii="Consolas" w:eastAsia="Times New Roman" w:hAnsi="Consolas" w:cs="Times New Roman"/>
+          <w:lang w:eastAsia="en-IN" w:bidi="ar-SA"/>
+        </w:rPr>
+        <w:t>As soon as we call setLogBtn it will update logBtn value reference and it will render Header Component once again and it will find the Diff between the older version and the newer version. And it will see that in that diff only, this button is getting updated, there is no other changes in Header Component, so their nothing will change But only this Button will be changed, this is happening with this diff algorithm this is the Reconciliation process.</w:t>
+      </w:r>
+    </w:p>
+    <w:p>
+      <w:pPr>
+        <w:pStyle w:val="ListParagraph"/>
+        <w:rPr>
+          <w:rFonts w:ascii="Consolas" w:eastAsia="Times New Roman" w:hAnsi="Consolas" w:cs="Times New Roman"/>
+          <w:lang w:eastAsia="en-IN" w:bidi="ar-SA"/>
+        </w:rPr>
+      </w:pPr>
+    </w:p>
+    <w:p>
+      <w:pPr>
+        <w:rPr>
+          <w:rFonts w:ascii="Consolas" w:eastAsia="Times New Roman" w:hAnsi="Consolas" w:cs="Times New Roman"/>
+          <w:b/>
+          <w:bCs/>
+          <w:sz w:val="28"/>
+          <w:szCs w:val="28"/>
+          <w:lang w:eastAsia="en-IN" w:bidi="ar-SA"/>
+        </w:rPr>
+      </w:pPr>
+      <w:r>
+        <w:rPr>
+          <w:rFonts w:ascii="Consolas" w:eastAsia="Times New Roman" w:hAnsi="Consolas" w:cs="Times New Roman"/>
+          <w:lang w:eastAsia="en-IN" w:bidi="ar-SA"/>
+        </w:rPr>
+        <w:t xml:space="preserve"> </w:t>
+      </w:r>
     </w:p>
     <w:p>
       <w:pPr>
@@ -24325,6 +28291,7 @@
           <w:rFonts w:ascii="Consolas" w:eastAsia="Times New Roman" w:hAnsi="Consolas" w:cs="Times New Roman"/>
           <w:lang w:eastAsia="en-IN" w:bidi="ar-SA"/>
         </w:rPr>
+        <w:lastRenderedPageBreak/>
         <w:t>Fiber is a reconciliation algorithm used in the popular JavaScript library React to efficiently update a web application’s user interface (UI). It was introduced in </w:t>
       </w:r>
       <w:hyperlink r:id="rId65" w:tgtFrame="_blank" w:history="1">
@@ -24543,7 +28510,6 @@
           <w:highlight w:val="red"/>
           <w:lang w:eastAsia="en-IN" w:bidi="ar-SA"/>
         </w:rPr>
-        <w:lastRenderedPageBreak/>
         <w:t>What is Diffing Algorithm in React ?</w:t>
       </w:r>
     </w:p>
@@ -24657,6 +28623,7 @@
           <w:rFonts w:ascii="Consolas" w:eastAsia="Times New Roman" w:hAnsi="Consolas" w:cs="Times New Roman"/>
           <w:lang w:eastAsia="en-IN" w:bidi="ar-SA"/>
         </w:rPr>
+        <w:lastRenderedPageBreak/>
         <w:t>Diffing short for Differences Algorithm is used to differentiate the DOM Tree for efficient updates. React utilize diffing algorithm to identify the changes in the newly created virtual dom and previous version of dom after any changes</w:t>
       </w:r>
       <w:r>
@@ -24888,7 +28855,6 @@
           <w:highlight w:val="red"/>
           <w:lang w:eastAsia="en-IN" w:bidi="ar-SA"/>
         </w:rPr>
-        <w:lastRenderedPageBreak/>
         <w:t>What is Fiber?</w:t>
       </w:r>
     </w:p>
@@ -25042,6 +29008,7 @@
           <w:rFonts w:ascii="Consolas" w:eastAsia="Times New Roman" w:hAnsi="Consolas" w:cs="Times New Roman"/>
           <w:lang w:eastAsia="en-IN" w:bidi="ar-SA"/>
         </w:rPr>
+        <w:lastRenderedPageBreak/>
         <w:t>For example, suppose a component has many elements that need to be updated. In that case, React can prioritize the reconciliation of the elements that are visible to the user while deferring the reconciliation of the other elements until later.</w:t>
       </w:r>
     </w:p>
@@ -25219,25 +29186,25 @@
           <w:highlight w:val="red"/>
           <w:lang w:eastAsia="en-IN" w:bidi="ar-SA"/>
         </w:rPr>
+        <w:t>How does Fiber work?</w:t>
+      </w:r>
+    </w:p>
+    <w:p>
+      <w:pPr>
+        <w:rPr>
+          <w:rFonts w:ascii="Consolas" w:eastAsia="Times New Roman" w:hAnsi="Consolas" w:cs="Times New Roman"/>
+          <w:b/>
+          <w:bCs/>
+          <w:lang w:eastAsia="en-IN" w:bidi="ar-SA"/>
+        </w:rPr>
+      </w:pPr>
+      <w:r>
+        <w:rPr>
+          <w:rFonts w:ascii="Consolas" w:eastAsia="Times New Roman" w:hAnsi="Consolas" w:cs="Times New Roman"/>
+          <w:noProof/>
+          <w:lang w:eastAsia="en-IN" w:bidi="ar-SA"/>
+        </w:rPr>
         <w:lastRenderedPageBreak/>
-        <w:t>How does Fiber work?</w:t>
-      </w:r>
-    </w:p>
-    <w:p>
-      <w:pPr>
-        <w:rPr>
-          <w:rFonts w:ascii="Consolas" w:eastAsia="Times New Roman" w:hAnsi="Consolas" w:cs="Times New Roman"/>
-          <w:b/>
-          <w:bCs/>
-          <w:lang w:eastAsia="en-IN" w:bidi="ar-SA"/>
-        </w:rPr>
-      </w:pPr>
-      <w:r>
-        <w:rPr>
-          <w:rFonts w:ascii="Consolas" w:eastAsia="Times New Roman" w:hAnsi="Consolas" w:cs="Times New Roman"/>
-          <w:noProof/>
-          <w:lang w:eastAsia="en-IN" w:bidi="ar-SA"/>
-        </w:rPr>
         <w:drawing>
           <wp:inline distT="0" distB="0" distL="0" distR="0" wp14:anchorId="3652FD5A" wp14:editId="18CC7544">
             <wp:extent cx="4160520" cy="2389049"/>
@@ -25528,22 +29495,22 @@
           <w:bCs/>
           <w:lang w:eastAsia="en-IN" w:bidi="ar-SA"/>
         </w:rPr>
+        <w:t>Better user experience</w:t>
+      </w:r>
+    </w:p>
+    <w:p>
+      <w:pPr>
+        <w:rPr>
+          <w:rFonts w:ascii="Consolas" w:eastAsia="Times New Roman" w:hAnsi="Consolas" w:cs="Times New Roman"/>
+          <w:lang w:eastAsia="en-IN" w:bidi="ar-SA"/>
+        </w:rPr>
+      </w:pPr>
+      <w:r>
+        <w:rPr>
+          <w:rFonts w:ascii="Consolas" w:eastAsia="Times New Roman" w:hAnsi="Consolas" w:cs="Times New Roman"/>
+          <w:lang w:eastAsia="en-IN" w:bidi="ar-SA"/>
+        </w:rPr>
         <w:lastRenderedPageBreak/>
-        <w:t>Better user experience</w:t>
-      </w:r>
-    </w:p>
-    <w:p>
-      <w:pPr>
-        <w:rPr>
-          <w:rFonts w:ascii="Consolas" w:eastAsia="Times New Roman" w:hAnsi="Consolas" w:cs="Times New Roman"/>
-          <w:lang w:eastAsia="en-IN" w:bidi="ar-SA"/>
-        </w:rPr>
-      </w:pPr>
-      <w:r>
-        <w:rPr>
-          <w:rFonts w:ascii="Consolas" w:eastAsia="Times New Roman" w:hAnsi="Consolas" w:cs="Times New Roman"/>
-          <w:lang w:eastAsia="en-IN" w:bidi="ar-SA"/>
-        </w:rPr>
         <w:t>By prioritizing the reconciliation of certain fibers over others, Fiber helps ensure that the UI remains responsive, even when there are a large number of updates. This leads to a better user experience.</w:t>
       </w:r>
     </w:p>
@@ -25804,7 +29771,6 @@
           <w:szCs w:val="24"/>
           <w:highlight w:val="cyan"/>
         </w:rPr>
-        <w:lastRenderedPageBreak/>
         <w:t>Chapter 05 - Let's get Hooked!</w:t>
       </w:r>
       <w:r>
@@ -25827,6 +29793,7 @@
         </w:pBdr>
       </w:pPr>
       <w:r>
+        <w:lastRenderedPageBreak/>
         <w:t xml:space="preserve">Assignment </w:t>
       </w:r>
     </w:p>
@@ -26106,7 +30073,6 @@
           <w:szCs w:val="32"/>
           <w:lang w:eastAsia="en-IN" w:bidi="ar-SA"/>
         </w:rPr>
-        <w:lastRenderedPageBreak/>
         <w:t>EPISODE 6 :- Explore the World</w:t>
       </w:r>
     </w:p>

</xml_diff>

<commit_message>
Behind the Scene useState - Search/Filter button
</commit_message>
<xml_diff>
--- a/Notes-and-Links.docx
+++ b/Notes-and-Links.docx
@@ -1743,7 +1743,7 @@
           <w:noProof/>
         </w:rPr>
         <w:drawing>
-          <wp:anchor distT="0" distB="0" distL="114300" distR="114300" simplePos="0" relativeHeight="251660288" behindDoc="0" locked="0" layoutInCell="1" allowOverlap="1" wp14:anchorId="7F28EE94" wp14:editId="1D743DA2">
+          <wp:anchor distT="0" distB="0" distL="114300" distR="114300" simplePos="0" relativeHeight="251660288" behindDoc="0" locked="0" layoutInCell="1" allowOverlap="1" wp14:anchorId="7F28EE94" wp14:editId="556D7383">
             <wp:simplePos x="0" y="0"/>
             <wp:positionH relativeFrom="column">
               <wp:posOffset>3215640</wp:posOffset>
@@ -24008,6 +24008,31 @@
           <w:szCs w:val="22"/>
           <w:lang w:eastAsia="en-IN" w:bidi="ar-SA"/>
         </w:rPr>
+        <w:t>Whenever state variable update, React triggers a Reconciliation cycle(re-render the component)</w:t>
+      </w:r>
+    </w:p>
+    <w:p>
+      <w:pPr>
+        <w:pStyle w:val="ListParagraph"/>
+        <w:numPr>
+          <w:ilvl w:val="0"/>
+          <w:numId w:val="4"/>
+        </w:numPr>
+        <w:rPr>
+          <w:rFonts w:ascii="Consolas" w:eastAsia="Times New Roman" w:hAnsi="Consolas" w:cs="Times New Roman"/>
+          <w:b/>
+          <w:bCs/>
+          <w:sz w:val="28"/>
+          <w:szCs w:val="28"/>
+          <w:lang w:eastAsia="en-IN" w:bidi="ar-SA"/>
+        </w:rPr>
+      </w:pPr>
+      <w:r>
+        <w:rPr>
+          <w:rFonts w:ascii="Consolas" w:eastAsia="Times New Roman" w:hAnsi="Consolas" w:cs="Times New Roman"/>
+          <w:szCs w:val="22"/>
+          <w:lang w:eastAsia="en-IN" w:bidi="ar-SA"/>
+        </w:rPr>
         <w:t>This is the power of state variable</w:t>
       </w:r>
     </w:p>
@@ -26592,6 +26617,7 @@
           <w:lang w:eastAsia="en-IN" w:bidi="ar-SA"/>
           <w14:ligatures w14:val="none"/>
         </w:rPr>
+        <w:lastRenderedPageBreak/>
         <w:t>};</w:t>
       </w:r>
     </w:p>
@@ -26697,7 +26723,6 @@
           <w:szCs w:val="22"/>
           <w:lang w:eastAsia="en-IN" w:bidi="ar-SA"/>
         </w:rPr>
-        <w:lastRenderedPageBreak/>
         <w:t>Q:- it rendering the whole header again or it just modifying that button?</w:t>
       </w:r>
     </w:p>
@@ -26797,23 +26822,7 @@
           <w:szCs w:val="22"/>
           <w:lang w:eastAsia="en-IN" w:bidi="ar-SA"/>
         </w:rPr>
-        <w:t xml:space="preserve">the Header is rendered once again, </w:t>
-      </w:r>
-      <w:r>
-        <w:rPr>
-          <w:rFonts w:ascii="Consolas" w:eastAsia="Times New Roman" w:hAnsi="Consolas" w:cs="Times New Roman"/>
-          <w:szCs w:val="22"/>
-          <w:lang w:eastAsia="en-IN" w:bidi="ar-SA"/>
-        </w:rPr>
-        <w:t>the whole component was refreshed quickly and was called quickly once again</w:t>
-      </w:r>
-      <w:r>
-        <w:rPr>
-          <w:rFonts w:ascii="Consolas" w:eastAsia="Times New Roman" w:hAnsi="Consolas" w:cs="Times New Roman"/>
-          <w:szCs w:val="22"/>
-          <w:lang w:eastAsia="en-IN" w:bidi="ar-SA"/>
-        </w:rPr>
-        <w:t>.</w:t>
+        <w:t>the Header is rendered once again, the whole component was refreshed quickly and was called quickly once again.</w:t>
       </w:r>
     </w:p>
     <w:p>
@@ -27636,24 +27645,7 @@
           <w:lang w:eastAsia="en-IN" w:bidi="ar-SA"/>
           <w14:ligatures w14:val="none"/>
         </w:rPr>
-        <w:t xml:space="preserve"> </w:t>
-      </w:r>
-      <w:r>
-        <w:rPr>
-          <w:rFonts w:ascii="Consolas" w:eastAsia="Times New Roman" w:hAnsi="Consolas" w:cs="Times New Roman"/>
-          <w:b/>
-          <w:bCs/>
-          <w:i/>
-          <w:iCs/>
-          <w:color w:val="66D9EF"/>
-          <w:kern w:val="0"/>
-          <w:sz w:val="21"/>
-          <w:szCs w:val="21"/>
-          <w:highlight w:val="darkCyan"/>
-          <w:lang w:eastAsia="en-IN" w:bidi="ar-SA"/>
-          <w14:ligatures w14:val="none"/>
-        </w:rPr>
-        <w:t>const</w:t>
+        <w:t xml:space="preserve"> const</w:t>
       </w:r>
       <w:r>
         <w:rPr>
@@ -28257,6 +28249,7 @@
           <w:rFonts w:ascii="Consolas" w:eastAsia="Times New Roman" w:hAnsi="Consolas" w:cs="Times New Roman"/>
           <w:lang w:eastAsia="en-IN" w:bidi="ar-SA"/>
         </w:rPr>
+        <w:lastRenderedPageBreak/>
         <w:t>Re</w:t>
       </w:r>
       <w:r>
@@ -28291,7 +28284,6 @@
           <w:rFonts w:ascii="Consolas" w:eastAsia="Times New Roman" w:hAnsi="Consolas" w:cs="Times New Roman"/>
           <w:lang w:eastAsia="en-IN" w:bidi="ar-SA"/>
         </w:rPr>
-        <w:lastRenderedPageBreak/>
         <w:t>Fiber is a reconciliation algorithm used in the popular JavaScript library React to efficiently update a web application’s user interface (UI). It was introduced in </w:t>
       </w:r>
       <w:hyperlink r:id="rId65" w:tgtFrame="_blank" w:history="1">
@@ -31209,6 +31201,7 @@
       <w:r>
         <w:rPr>
           <w:rFonts w:asciiTheme="majorHAnsi" w:hAnsiTheme="majorHAnsi" w:cstheme="majorHAnsi"/>
+          <w:noProof/>
           <w:lang w:eastAsia="en-IN" w:bidi="ar-SA"/>
         </w:rPr>
         <w:drawing>
@@ -31414,6 +31407,1313 @@
           <w:lang w:eastAsia="en-IN" w:bidi="ar-SA"/>
         </w:rPr>
         <w:t xml:space="preserve">=&gt; This is most important part of React. Why react is popular it is because that it’s render cycles are very fast. React has one of the best render mechanism. React Render our UI very fast so we don’t have to bother much about how many times we are rendering </w:t>
+      </w:r>
+    </w:p>
+    <w:p>
+      <w:pPr>
+        <w:rPr>
+          <w:rFonts w:asciiTheme="majorHAnsi" w:hAnsiTheme="majorHAnsi" w:cstheme="majorHAnsi"/>
+          <w:lang w:eastAsia="en-IN" w:bidi="ar-SA"/>
+        </w:rPr>
+      </w:pPr>
+    </w:p>
+    <w:p>
+      <w:pPr>
+        <w:rPr>
+          <w:rFonts w:ascii="Consolas" w:hAnsi="Consolas" w:cstheme="majorHAnsi"/>
+          <w:b/>
+          <w:bCs/>
+          <w:sz w:val="28"/>
+          <w:szCs w:val="28"/>
+          <w:lang w:eastAsia="en-IN" w:bidi="ar-SA"/>
+        </w:rPr>
+      </w:pPr>
+      <w:r>
+        <w:rPr>
+          <w:rFonts w:ascii="Consolas" w:hAnsi="Consolas" w:cstheme="majorHAnsi"/>
+          <w:b/>
+          <w:bCs/>
+          <w:sz w:val="28"/>
+          <w:szCs w:val="28"/>
+          <w:lang w:eastAsia="en-IN" w:bidi="ar-SA"/>
+        </w:rPr>
+        <w:t>#Search Button</w:t>
+      </w:r>
+    </w:p>
+    <w:p>
+      <w:pPr>
+        <w:shd w:val="clear" w:color="auto" w:fill="272822"/>
+        <w:spacing w:after="0" w:line="285" w:lineRule="atLeast"/>
+        <w:rPr>
+          <w:rFonts w:ascii="Consolas" w:eastAsia="Times New Roman" w:hAnsi="Consolas" w:cs="Times New Roman"/>
+          <w:i/>
+          <w:iCs/>
+          <w:color w:val="66D9EF"/>
+          <w:kern w:val="0"/>
+          <w:sz w:val="21"/>
+          <w:szCs w:val="21"/>
+          <w:lang w:eastAsia="en-IN" w:bidi="ar-SA"/>
+          <w14:ligatures w14:val="none"/>
+        </w:rPr>
+      </w:pPr>
+    </w:p>
+    <w:p>
+      <w:pPr>
+        <w:shd w:val="clear" w:color="auto" w:fill="272822"/>
+        <w:spacing w:after="0" w:line="285" w:lineRule="atLeast"/>
+        <w:rPr>
+          <w:rFonts w:ascii="Consolas" w:eastAsia="Times New Roman" w:hAnsi="Consolas" w:cs="Times New Roman"/>
+          <w:color w:val="919288"/>
+          <w:kern w:val="0"/>
+          <w:sz w:val="21"/>
+          <w:szCs w:val="21"/>
+          <w:lang w:eastAsia="en-IN" w:bidi="ar-SA"/>
+          <w14:ligatures w14:val="none"/>
+        </w:rPr>
+      </w:pPr>
+      <w:r>
+        <w:rPr>
+          <w:rFonts w:ascii="Consolas" w:eastAsia="Times New Roman" w:hAnsi="Consolas" w:cs="Times New Roman"/>
+          <w:i/>
+          <w:iCs/>
+          <w:color w:val="66D9EF"/>
+          <w:kern w:val="0"/>
+          <w:sz w:val="21"/>
+          <w:szCs w:val="21"/>
+          <w:lang w:eastAsia="en-IN" w:bidi="ar-SA"/>
+          <w14:ligatures w14:val="none"/>
+        </w:rPr>
+        <w:t>const</w:t>
+      </w:r>
+      <w:r>
+        <w:rPr>
+          <w:rFonts w:ascii="Consolas" w:eastAsia="Times New Roman" w:hAnsi="Consolas" w:cs="Times New Roman"/>
+          <w:color w:val="FDFFF1"/>
+          <w:kern w:val="0"/>
+          <w:sz w:val="21"/>
+          <w:szCs w:val="21"/>
+          <w:lang w:eastAsia="en-IN" w:bidi="ar-SA"/>
+          <w14:ligatures w14:val="none"/>
+        </w:rPr>
+        <w:t xml:space="preserve"> </w:t>
+      </w:r>
+      <w:r>
+        <w:rPr>
+          <w:rFonts w:ascii="Consolas" w:eastAsia="Times New Roman" w:hAnsi="Consolas" w:cs="Times New Roman"/>
+          <w:color w:val="919288"/>
+          <w:kern w:val="0"/>
+          <w:sz w:val="21"/>
+          <w:szCs w:val="21"/>
+          <w:lang w:eastAsia="en-IN" w:bidi="ar-SA"/>
+          <w14:ligatures w14:val="none"/>
+        </w:rPr>
+        <w:t>[</w:t>
+      </w:r>
+      <w:r>
+        <w:rPr>
+          <w:rFonts w:ascii="Consolas" w:eastAsia="Times New Roman" w:hAnsi="Consolas" w:cs="Times New Roman"/>
+          <w:color w:val="AE81FF"/>
+          <w:kern w:val="0"/>
+          <w:sz w:val="21"/>
+          <w:szCs w:val="21"/>
+          <w:lang w:eastAsia="en-IN" w:bidi="ar-SA"/>
+          <w14:ligatures w14:val="none"/>
+        </w:rPr>
+        <w:t>searchText</w:t>
+      </w:r>
+      <w:r>
+        <w:rPr>
+          <w:rFonts w:ascii="Consolas" w:eastAsia="Times New Roman" w:hAnsi="Consolas" w:cs="Times New Roman"/>
+          <w:color w:val="919288"/>
+          <w:kern w:val="0"/>
+          <w:sz w:val="21"/>
+          <w:szCs w:val="21"/>
+          <w:lang w:eastAsia="en-IN" w:bidi="ar-SA"/>
+          <w14:ligatures w14:val="none"/>
+        </w:rPr>
+        <w:t>,</w:t>
+      </w:r>
+      <w:r>
+        <w:rPr>
+          <w:rFonts w:ascii="Consolas" w:eastAsia="Times New Roman" w:hAnsi="Consolas" w:cs="Times New Roman"/>
+          <w:color w:val="FDFFF1"/>
+          <w:kern w:val="0"/>
+          <w:sz w:val="21"/>
+          <w:szCs w:val="21"/>
+          <w:lang w:eastAsia="en-IN" w:bidi="ar-SA"/>
+          <w14:ligatures w14:val="none"/>
+        </w:rPr>
+        <w:t xml:space="preserve"> </w:t>
+      </w:r>
+      <w:r>
+        <w:rPr>
+          <w:rFonts w:ascii="Consolas" w:eastAsia="Times New Roman" w:hAnsi="Consolas" w:cs="Times New Roman"/>
+          <w:color w:val="AE81FF"/>
+          <w:kern w:val="0"/>
+          <w:sz w:val="21"/>
+          <w:szCs w:val="21"/>
+          <w:lang w:eastAsia="en-IN" w:bidi="ar-SA"/>
+          <w14:ligatures w14:val="none"/>
+        </w:rPr>
+        <w:t>setSearchText</w:t>
+      </w:r>
+      <w:r>
+        <w:rPr>
+          <w:rFonts w:ascii="Consolas" w:eastAsia="Times New Roman" w:hAnsi="Consolas" w:cs="Times New Roman"/>
+          <w:color w:val="919288"/>
+          <w:kern w:val="0"/>
+          <w:sz w:val="21"/>
+          <w:szCs w:val="21"/>
+          <w:lang w:eastAsia="en-IN" w:bidi="ar-SA"/>
+          <w14:ligatures w14:val="none"/>
+        </w:rPr>
+        <w:t>]</w:t>
+      </w:r>
+      <w:r>
+        <w:rPr>
+          <w:rFonts w:ascii="Consolas" w:eastAsia="Times New Roman" w:hAnsi="Consolas" w:cs="Times New Roman"/>
+          <w:color w:val="FDFFF1"/>
+          <w:kern w:val="0"/>
+          <w:sz w:val="21"/>
+          <w:szCs w:val="21"/>
+          <w:lang w:eastAsia="en-IN" w:bidi="ar-SA"/>
+          <w14:ligatures w14:val="none"/>
+        </w:rPr>
+        <w:t xml:space="preserve"> </w:t>
+      </w:r>
+      <w:r>
+        <w:rPr>
+          <w:rFonts w:ascii="Consolas" w:eastAsia="Times New Roman" w:hAnsi="Consolas" w:cs="Times New Roman"/>
+          <w:color w:val="F92672"/>
+          <w:kern w:val="0"/>
+          <w:sz w:val="21"/>
+          <w:szCs w:val="21"/>
+          <w:lang w:eastAsia="en-IN" w:bidi="ar-SA"/>
+          <w14:ligatures w14:val="none"/>
+        </w:rPr>
+        <w:t>=</w:t>
+      </w:r>
+      <w:r>
+        <w:rPr>
+          <w:rFonts w:ascii="Consolas" w:eastAsia="Times New Roman" w:hAnsi="Consolas" w:cs="Times New Roman"/>
+          <w:color w:val="FDFFF1"/>
+          <w:kern w:val="0"/>
+          <w:sz w:val="21"/>
+          <w:szCs w:val="21"/>
+          <w:lang w:eastAsia="en-IN" w:bidi="ar-SA"/>
+          <w14:ligatures w14:val="none"/>
+        </w:rPr>
+        <w:t xml:space="preserve"> </w:t>
+      </w:r>
+      <w:r>
+        <w:rPr>
+          <w:rFonts w:ascii="Consolas" w:eastAsia="Times New Roman" w:hAnsi="Consolas" w:cs="Times New Roman"/>
+          <w:color w:val="A6E22E"/>
+          <w:kern w:val="0"/>
+          <w:sz w:val="21"/>
+          <w:szCs w:val="21"/>
+          <w:lang w:eastAsia="en-IN" w:bidi="ar-SA"/>
+          <w14:ligatures w14:val="none"/>
+        </w:rPr>
+        <w:t>useState</w:t>
+      </w:r>
+      <w:r>
+        <w:rPr>
+          <w:rFonts w:ascii="Consolas" w:eastAsia="Times New Roman" w:hAnsi="Consolas" w:cs="Times New Roman"/>
+          <w:color w:val="919288"/>
+          <w:kern w:val="0"/>
+          <w:sz w:val="21"/>
+          <w:szCs w:val="21"/>
+          <w:lang w:eastAsia="en-IN" w:bidi="ar-SA"/>
+          <w14:ligatures w14:val="none"/>
+        </w:rPr>
+        <w:t>("");</w:t>
+      </w:r>
+    </w:p>
+    <w:p>
+      <w:pPr>
+        <w:shd w:val="clear" w:color="auto" w:fill="272822"/>
+        <w:spacing w:after="0" w:line="285" w:lineRule="atLeast"/>
+        <w:rPr>
+          <w:rFonts w:ascii="Consolas" w:eastAsia="Times New Roman" w:hAnsi="Consolas" w:cs="Times New Roman"/>
+          <w:color w:val="FDFFF1"/>
+          <w:kern w:val="0"/>
+          <w:sz w:val="21"/>
+          <w:szCs w:val="21"/>
+          <w:lang w:eastAsia="en-IN" w:bidi="ar-SA"/>
+          <w14:ligatures w14:val="none"/>
+        </w:rPr>
+      </w:pPr>
+    </w:p>
+    <w:p>
+      <w:pPr>
+        <w:rPr>
+          <w:rFonts w:ascii="Consolas" w:hAnsi="Consolas" w:cstheme="majorHAnsi"/>
+          <w:b/>
+          <w:bCs/>
+          <w:sz w:val="28"/>
+          <w:szCs w:val="28"/>
+          <w:lang w:eastAsia="en-IN" w:bidi="ar-SA"/>
+        </w:rPr>
+      </w:pPr>
+    </w:p>
+    <w:p>
+      <w:pPr>
+        <w:shd w:val="clear" w:color="auto" w:fill="272822"/>
+        <w:spacing w:after="0" w:line="285" w:lineRule="atLeast"/>
+        <w:ind w:firstLine="720"/>
+        <w:rPr>
+          <w:rFonts w:ascii="Consolas" w:eastAsia="Times New Roman" w:hAnsi="Consolas" w:cs="Times New Roman"/>
+          <w:color w:val="919288"/>
+          <w:kern w:val="0"/>
+          <w:sz w:val="21"/>
+          <w:szCs w:val="21"/>
+          <w:lang w:eastAsia="en-IN" w:bidi="ar-SA"/>
+          <w14:ligatures w14:val="none"/>
+        </w:rPr>
+      </w:pPr>
+      <w:r>
+        <w:rPr>
+          <w:rFonts w:ascii="Consolas" w:eastAsia="Times New Roman" w:hAnsi="Consolas" w:cs="Times New Roman"/>
+          <w:color w:val="919288"/>
+          <w:kern w:val="0"/>
+          <w:sz w:val="21"/>
+          <w:szCs w:val="21"/>
+          <w:lang w:eastAsia="en-IN" w:bidi="ar-SA"/>
+          <w14:ligatures w14:val="none"/>
+        </w:rPr>
+        <w:t xml:space="preserve">  </w:t>
+      </w:r>
+    </w:p>
+    <w:p>
+      <w:pPr>
+        <w:shd w:val="clear" w:color="auto" w:fill="272822"/>
+        <w:spacing w:after="0" w:line="285" w:lineRule="atLeast"/>
+        <w:ind w:firstLine="720"/>
+        <w:rPr>
+          <w:rFonts w:ascii="Consolas" w:eastAsia="Times New Roman" w:hAnsi="Consolas" w:cs="Times New Roman"/>
+          <w:color w:val="FDFFF1"/>
+          <w:kern w:val="0"/>
+          <w:sz w:val="21"/>
+          <w:szCs w:val="21"/>
+          <w:lang w:eastAsia="en-IN" w:bidi="ar-SA"/>
+          <w14:ligatures w14:val="none"/>
+        </w:rPr>
+      </w:pPr>
+      <w:r>
+        <w:rPr>
+          <w:rFonts w:ascii="Consolas" w:eastAsia="Times New Roman" w:hAnsi="Consolas" w:cs="Times New Roman"/>
+          <w:color w:val="919288"/>
+          <w:kern w:val="0"/>
+          <w:sz w:val="21"/>
+          <w:szCs w:val="21"/>
+          <w:lang w:eastAsia="en-IN" w:bidi="ar-SA"/>
+          <w14:ligatures w14:val="none"/>
+        </w:rPr>
+        <w:t xml:space="preserve">  </w:t>
+      </w:r>
+      <w:r>
+        <w:rPr>
+          <w:rFonts w:ascii="Consolas" w:eastAsia="Times New Roman" w:hAnsi="Consolas" w:cs="Times New Roman"/>
+          <w:color w:val="919288"/>
+          <w:kern w:val="0"/>
+          <w:sz w:val="21"/>
+          <w:szCs w:val="21"/>
+          <w:lang w:eastAsia="en-IN" w:bidi="ar-SA"/>
+          <w14:ligatures w14:val="none"/>
+        </w:rPr>
+        <w:t>&lt;</w:t>
+      </w:r>
+      <w:r>
+        <w:rPr>
+          <w:rFonts w:ascii="Consolas" w:eastAsia="Times New Roman" w:hAnsi="Consolas" w:cs="Times New Roman"/>
+          <w:color w:val="F92672"/>
+          <w:kern w:val="0"/>
+          <w:sz w:val="21"/>
+          <w:szCs w:val="21"/>
+          <w:lang w:eastAsia="en-IN" w:bidi="ar-SA"/>
+          <w14:ligatures w14:val="none"/>
+        </w:rPr>
+        <w:t>input</w:t>
+      </w:r>
+      <w:r>
+        <w:rPr>
+          <w:rFonts w:ascii="Consolas" w:eastAsia="Times New Roman" w:hAnsi="Consolas" w:cs="Times New Roman"/>
+          <w:color w:val="FDFFF1"/>
+          <w:kern w:val="0"/>
+          <w:sz w:val="21"/>
+          <w:szCs w:val="21"/>
+          <w:lang w:eastAsia="en-IN" w:bidi="ar-SA"/>
+          <w14:ligatures w14:val="none"/>
+        </w:rPr>
+        <w:t xml:space="preserve"> </w:t>
+      </w:r>
+      <w:r>
+        <w:rPr>
+          <w:rFonts w:ascii="Consolas" w:eastAsia="Times New Roman" w:hAnsi="Consolas" w:cs="Times New Roman"/>
+          <w:i/>
+          <w:iCs/>
+          <w:color w:val="66D9EF"/>
+          <w:kern w:val="0"/>
+          <w:sz w:val="21"/>
+          <w:szCs w:val="21"/>
+          <w:lang w:eastAsia="en-IN" w:bidi="ar-SA"/>
+          <w14:ligatures w14:val="none"/>
+        </w:rPr>
+        <w:t>type</w:t>
+      </w:r>
+      <w:r>
+        <w:rPr>
+          <w:rFonts w:ascii="Consolas" w:eastAsia="Times New Roman" w:hAnsi="Consolas" w:cs="Times New Roman"/>
+          <w:color w:val="F92672"/>
+          <w:kern w:val="0"/>
+          <w:sz w:val="21"/>
+          <w:szCs w:val="21"/>
+          <w:lang w:eastAsia="en-IN" w:bidi="ar-SA"/>
+          <w14:ligatures w14:val="none"/>
+        </w:rPr>
+        <w:t>=</w:t>
+      </w:r>
+      <w:r>
+        <w:rPr>
+          <w:rFonts w:ascii="Consolas" w:eastAsia="Times New Roman" w:hAnsi="Consolas" w:cs="Times New Roman"/>
+          <w:color w:val="919288"/>
+          <w:kern w:val="0"/>
+          <w:sz w:val="21"/>
+          <w:szCs w:val="21"/>
+          <w:lang w:eastAsia="en-IN" w:bidi="ar-SA"/>
+          <w14:ligatures w14:val="none"/>
+        </w:rPr>
+        <w:t>"</w:t>
+      </w:r>
+      <w:r>
+        <w:rPr>
+          <w:rFonts w:ascii="Consolas" w:eastAsia="Times New Roman" w:hAnsi="Consolas" w:cs="Times New Roman"/>
+          <w:color w:val="E6DB74"/>
+          <w:kern w:val="0"/>
+          <w:sz w:val="21"/>
+          <w:szCs w:val="21"/>
+          <w:lang w:eastAsia="en-IN" w:bidi="ar-SA"/>
+          <w14:ligatures w14:val="none"/>
+        </w:rPr>
+        <w:t>text</w:t>
+      </w:r>
+      <w:r>
+        <w:rPr>
+          <w:rFonts w:ascii="Consolas" w:eastAsia="Times New Roman" w:hAnsi="Consolas" w:cs="Times New Roman"/>
+          <w:color w:val="919288"/>
+          <w:kern w:val="0"/>
+          <w:sz w:val="21"/>
+          <w:szCs w:val="21"/>
+          <w:lang w:eastAsia="en-IN" w:bidi="ar-SA"/>
+          <w14:ligatures w14:val="none"/>
+        </w:rPr>
+        <w:t>"</w:t>
+      </w:r>
+      <w:r>
+        <w:rPr>
+          <w:rFonts w:ascii="Consolas" w:eastAsia="Times New Roman" w:hAnsi="Consolas" w:cs="Times New Roman"/>
+          <w:color w:val="FDFFF1"/>
+          <w:kern w:val="0"/>
+          <w:sz w:val="21"/>
+          <w:szCs w:val="21"/>
+          <w:lang w:eastAsia="en-IN" w:bidi="ar-SA"/>
+          <w14:ligatures w14:val="none"/>
+        </w:rPr>
+        <w:t xml:space="preserve"> </w:t>
+      </w:r>
+      <w:r>
+        <w:rPr>
+          <w:rFonts w:ascii="Consolas" w:eastAsia="Times New Roman" w:hAnsi="Consolas" w:cs="Times New Roman"/>
+          <w:i/>
+          <w:iCs/>
+          <w:color w:val="66D9EF"/>
+          <w:kern w:val="0"/>
+          <w:sz w:val="21"/>
+          <w:szCs w:val="21"/>
+          <w:lang w:eastAsia="en-IN" w:bidi="ar-SA"/>
+          <w14:ligatures w14:val="none"/>
+        </w:rPr>
+        <w:t>className</w:t>
+      </w:r>
+      <w:r>
+        <w:rPr>
+          <w:rFonts w:ascii="Consolas" w:eastAsia="Times New Roman" w:hAnsi="Consolas" w:cs="Times New Roman"/>
+          <w:color w:val="F92672"/>
+          <w:kern w:val="0"/>
+          <w:sz w:val="21"/>
+          <w:szCs w:val="21"/>
+          <w:lang w:eastAsia="en-IN" w:bidi="ar-SA"/>
+          <w14:ligatures w14:val="none"/>
+        </w:rPr>
+        <w:t>=</w:t>
+      </w:r>
+      <w:r>
+        <w:rPr>
+          <w:rFonts w:ascii="Consolas" w:eastAsia="Times New Roman" w:hAnsi="Consolas" w:cs="Times New Roman"/>
+          <w:color w:val="919288"/>
+          <w:kern w:val="0"/>
+          <w:sz w:val="21"/>
+          <w:szCs w:val="21"/>
+          <w:lang w:eastAsia="en-IN" w:bidi="ar-SA"/>
+          <w14:ligatures w14:val="none"/>
+        </w:rPr>
+        <w:t>"</w:t>
+      </w:r>
+      <w:r>
+        <w:rPr>
+          <w:rFonts w:ascii="Consolas" w:eastAsia="Times New Roman" w:hAnsi="Consolas" w:cs="Times New Roman"/>
+          <w:color w:val="E6DB74"/>
+          <w:kern w:val="0"/>
+          <w:sz w:val="21"/>
+          <w:szCs w:val="21"/>
+          <w:lang w:eastAsia="en-IN" w:bidi="ar-SA"/>
+          <w14:ligatures w14:val="none"/>
+        </w:rPr>
+        <w:t>search-box</w:t>
+      </w:r>
+      <w:r>
+        <w:rPr>
+          <w:rFonts w:ascii="Consolas" w:eastAsia="Times New Roman" w:hAnsi="Consolas" w:cs="Times New Roman"/>
+          <w:color w:val="919288"/>
+          <w:kern w:val="0"/>
+          <w:sz w:val="21"/>
+          <w:szCs w:val="21"/>
+          <w:lang w:eastAsia="en-IN" w:bidi="ar-SA"/>
+          <w14:ligatures w14:val="none"/>
+        </w:rPr>
+        <w:t>"</w:t>
+      </w:r>
+      <w:r>
+        <w:rPr>
+          <w:rFonts w:ascii="Consolas" w:eastAsia="Times New Roman" w:hAnsi="Consolas" w:cs="Times New Roman"/>
+          <w:color w:val="FDFFF1"/>
+          <w:kern w:val="0"/>
+          <w:sz w:val="21"/>
+          <w:szCs w:val="21"/>
+          <w:lang w:eastAsia="en-IN" w:bidi="ar-SA"/>
+          <w14:ligatures w14:val="none"/>
+        </w:rPr>
+        <w:t xml:space="preserve"> </w:t>
+      </w:r>
+      <w:r>
+        <w:rPr>
+          <w:rFonts w:ascii="Consolas" w:eastAsia="Times New Roman" w:hAnsi="Consolas" w:cs="Times New Roman"/>
+          <w:i/>
+          <w:iCs/>
+          <w:color w:val="66D9EF"/>
+          <w:kern w:val="0"/>
+          <w:sz w:val="21"/>
+          <w:szCs w:val="21"/>
+          <w:lang w:eastAsia="en-IN" w:bidi="ar-SA"/>
+          <w14:ligatures w14:val="none"/>
+        </w:rPr>
+        <w:t>value</w:t>
+      </w:r>
+      <w:r>
+        <w:rPr>
+          <w:rFonts w:ascii="Consolas" w:eastAsia="Times New Roman" w:hAnsi="Consolas" w:cs="Times New Roman"/>
+          <w:color w:val="F92672"/>
+          <w:kern w:val="0"/>
+          <w:sz w:val="21"/>
+          <w:szCs w:val="21"/>
+          <w:lang w:eastAsia="en-IN" w:bidi="ar-SA"/>
+          <w14:ligatures w14:val="none"/>
+        </w:rPr>
+        <w:t>=</w:t>
+      </w:r>
+      <w:r>
+        <w:rPr>
+          <w:rFonts w:ascii="Consolas" w:eastAsia="Times New Roman" w:hAnsi="Consolas" w:cs="Times New Roman"/>
+          <w:color w:val="FD971F"/>
+          <w:kern w:val="0"/>
+          <w:sz w:val="21"/>
+          <w:szCs w:val="21"/>
+          <w:lang w:eastAsia="en-IN" w:bidi="ar-SA"/>
+          <w14:ligatures w14:val="none"/>
+        </w:rPr>
+        <w:t>{</w:t>
+      </w:r>
+      <w:r>
+        <w:rPr>
+          <w:rFonts w:ascii="Consolas" w:eastAsia="Times New Roman" w:hAnsi="Consolas" w:cs="Times New Roman"/>
+          <w:color w:val="FDFFF1"/>
+          <w:kern w:val="0"/>
+          <w:sz w:val="21"/>
+          <w:szCs w:val="21"/>
+          <w:lang w:eastAsia="en-IN" w:bidi="ar-SA"/>
+          <w14:ligatures w14:val="none"/>
+        </w:rPr>
+        <w:t>searchText</w:t>
+      </w:r>
+      <w:r>
+        <w:rPr>
+          <w:rFonts w:ascii="Consolas" w:eastAsia="Times New Roman" w:hAnsi="Consolas" w:cs="Times New Roman"/>
+          <w:color w:val="FD971F"/>
+          <w:kern w:val="0"/>
+          <w:sz w:val="21"/>
+          <w:szCs w:val="21"/>
+          <w:lang w:eastAsia="en-IN" w:bidi="ar-SA"/>
+          <w14:ligatures w14:val="none"/>
+        </w:rPr>
+        <w:t>}</w:t>
+      </w:r>
+      <w:r>
+        <w:rPr>
+          <w:rFonts w:ascii="Consolas" w:eastAsia="Times New Roman" w:hAnsi="Consolas" w:cs="Times New Roman"/>
+          <w:color w:val="FDFFF1"/>
+          <w:kern w:val="0"/>
+          <w:sz w:val="21"/>
+          <w:szCs w:val="21"/>
+          <w:lang w:eastAsia="en-IN" w:bidi="ar-SA"/>
+          <w14:ligatures w14:val="none"/>
+        </w:rPr>
+        <w:t xml:space="preserve"> </w:t>
+      </w:r>
+      <w:r>
+        <w:rPr>
+          <w:rFonts w:ascii="Consolas" w:eastAsia="Times New Roman" w:hAnsi="Consolas" w:cs="Times New Roman"/>
+          <w:i/>
+          <w:iCs/>
+          <w:color w:val="66D9EF"/>
+          <w:kern w:val="0"/>
+          <w:sz w:val="21"/>
+          <w:szCs w:val="21"/>
+          <w:lang w:eastAsia="en-IN" w:bidi="ar-SA"/>
+          <w14:ligatures w14:val="none"/>
+        </w:rPr>
+        <w:t>onChange</w:t>
+      </w:r>
+      <w:r>
+        <w:rPr>
+          <w:rFonts w:ascii="Consolas" w:eastAsia="Times New Roman" w:hAnsi="Consolas" w:cs="Times New Roman"/>
+          <w:color w:val="F92672"/>
+          <w:kern w:val="0"/>
+          <w:sz w:val="21"/>
+          <w:szCs w:val="21"/>
+          <w:lang w:eastAsia="en-IN" w:bidi="ar-SA"/>
+          <w14:ligatures w14:val="none"/>
+        </w:rPr>
+        <w:t>=</w:t>
+      </w:r>
+      <w:r>
+        <w:rPr>
+          <w:rFonts w:ascii="Consolas" w:eastAsia="Times New Roman" w:hAnsi="Consolas" w:cs="Times New Roman"/>
+          <w:color w:val="FD971F"/>
+          <w:kern w:val="0"/>
+          <w:sz w:val="21"/>
+          <w:szCs w:val="21"/>
+          <w:lang w:eastAsia="en-IN" w:bidi="ar-SA"/>
+          <w14:ligatures w14:val="none"/>
+        </w:rPr>
+        <w:t>{</w:t>
+      </w:r>
+      <w:r>
+        <w:rPr>
+          <w:rFonts w:ascii="Consolas" w:eastAsia="Times New Roman" w:hAnsi="Consolas" w:cs="Times New Roman"/>
+          <w:color w:val="919288"/>
+          <w:kern w:val="0"/>
+          <w:sz w:val="21"/>
+          <w:szCs w:val="21"/>
+          <w:lang w:eastAsia="en-IN" w:bidi="ar-SA"/>
+          <w14:ligatures w14:val="none"/>
+        </w:rPr>
+        <w:t>(</w:t>
+      </w:r>
+      <w:r>
+        <w:rPr>
+          <w:rFonts w:ascii="Consolas" w:eastAsia="Times New Roman" w:hAnsi="Consolas" w:cs="Times New Roman"/>
+          <w:i/>
+          <w:iCs/>
+          <w:color w:val="FD971F"/>
+          <w:kern w:val="0"/>
+          <w:sz w:val="21"/>
+          <w:szCs w:val="21"/>
+          <w:lang w:eastAsia="en-IN" w:bidi="ar-SA"/>
+          <w14:ligatures w14:val="none"/>
+        </w:rPr>
+        <w:t>e</w:t>
+      </w:r>
+      <w:r>
+        <w:rPr>
+          <w:rFonts w:ascii="Consolas" w:eastAsia="Times New Roman" w:hAnsi="Consolas" w:cs="Times New Roman"/>
+          <w:color w:val="919288"/>
+          <w:kern w:val="0"/>
+          <w:sz w:val="21"/>
+          <w:szCs w:val="21"/>
+          <w:lang w:eastAsia="en-IN" w:bidi="ar-SA"/>
+          <w14:ligatures w14:val="none"/>
+        </w:rPr>
+        <w:t>)</w:t>
+      </w:r>
+      <w:r>
+        <w:rPr>
+          <w:rFonts w:ascii="Consolas" w:eastAsia="Times New Roman" w:hAnsi="Consolas" w:cs="Times New Roman"/>
+          <w:color w:val="FDFFF1"/>
+          <w:kern w:val="0"/>
+          <w:sz w:val="21"/>
+          <w:szCs w:val="21"/>
+          <w:lang w:eastAsia="en-IN" w:bidi="ar-SA"/>
+          <w14:ligatures w14:val="none"/>
+        </w:rPr>
+        <w:t xml:space="preserve"> </w:t>
+      </w:r>
+      <w:r>
+        <w:rPr>
+          <w:rFonts w:ascii="Consolas" w:eastAsia="Times New Roman" w:hAnsi="Consolas" w:cs="Times New Roman"/>
+          <w:color w:val="F92672"/>
+          <w:kern w:val="0"/>
+          <w:sz w:val="21"/>
+          <w:szCs w:val="21"/>
+          <w:lang w:eastAsia="en-IN" w:bidi="ar-SA"/>
+          <w14:ligatures w14:val="none"/>
+        </w:rPr>
+        <w:t>=&gt;</w:t>
+      </w:r>
+      <w:r>
+        <w:rPr>
+          <w:rFonts w:ascii="Consolas" w:eastAsia="Times New Roman" w:hAnsi="Consolas" w:cs="Times New Roman"/>
+          <w:color w:val="FDFFF1"/>
+          <w:kern w:val="0"/>
+          <w:sz w:val="21"/>
+          <w:szCs w:val="21"/>
+          <w:lang w:eastAsia="en-IN" w:bidi="ar-SA"/>
+          <w14:ligatures w14:val="none"/>
+        </w:rPr>
+        <w:t xml:space="preserve"> </w:t>
+      </w:r>
+      <w:r>
+        <w:rPr>
+          <w:rFonts w:ascii="Consolas" w:eastAsia="Times New Roman" w:hAnsi="Consolas" w:cs="Times New Roman"/>
+          <w:color w:val="919288"/>
+          <w:kern w:val="0"/>
+          <w:sz w:val="21"/>
+          <w:szCs w:val="21"/>
+          <w:lang w:eastAsia="en-IN" w:bidi="ar-SA"/>
+          <w14:ligatures w14:val="none"/>
+        </w:rPr>
+        <w:t>{</w:t>
+      </w:r>
+      <w:r>
+        <w:rPr>
+          <w:rFonts w:ascii="Consolas" w:eastAsia="Times New Roman" w:hAnsi="Consolas" w:cs="Times New Roman"/>
+          <w:color w:val="A6E22E"/>
+          <w:kern w:val="0"/>
+          <w:sz w:val="21"/>
+          <w:szCs w:val="21"/>
+          <w:lang w:eastAsia="en-IN" w:bidi="ar-SA"/>
+          <w14:ligatures w14:val="none"/>
+        </w:rPr>
+        <w:t>setSearchText</w:t>
+      </w:r>
+      <w:r>
+        <w:rPr>
+          <w:rFonts w:ascii="Consolas" w:eastAsia="Times New Roman" w:hAnsi="Consolas" w:cs="Times New Roman"/>
+          <w:color w:val="919288"/>
+          <w:kern w:val="0"/>
+          <w:sz w:val="21"/>
+          <w:szCs w:val="21"/>
+          <w:lang w:eastAsia="en-IN" w:bidi="ar-SA"/>
+          <w14:ligatures w14:val="none"/>
+        </w:rPr>
+        <w:t>(</w:t>
+      </w:r>
+      <w:r>
+        <w:rPr>
+          <w:rFonts w:ascii="Consolas" w:eastAsia="Times New Roman" w:hAnsi="Consolas" w:cs="Times New Roman"/>
+          <w:color w:val="FDFFF1"/>
+          <w:kern w:val="0"/>
+          <w:sz w:val="21"/>
+          <w:szCs w:val="21"/>
+          <w:lang w:eastAsia="en-IN" w:bidi="ar-SA"/>
+          <w14:ligatures w14:val="none"/>
+        </w:rPr>
+        <w:t>e</w:t>
+      </w:r>
+      <w:r>
+        <w:rPr>
+          <w:rFonts w:ascii="Consolas" w:eastAsia="Times New Roman" w:hAnsi="Consolas" w:cs="Times New Roman"/>
+          <w:color w:val="919288"/>
+          <w:kern w:val="0"/>
+          <w:sz w:val="21"/>
+          <w:szCs w:val="21"/>
+          <w:lang w:eastAsia="en-IN" w:bidi="ar-SA"/>
+          <w14:ligatures w14:val="none"/>
+        </w:rPr>
+        <w:t>.</w:t>
+      </w:r>
+      <w:r>
+        <w:rPr>
+          <w:rFonts w:ascii="Consolas" w:eastAsia="Times New Roman" w:hAnsi="Consolas" w:cs="Times New Roman"/>
+          <w:color w:val="FDFFF1"/>
+          <w:kern w:val="0"/>
+          <w:sz w:val="21"/>
+          <w:szCs w:val="21"/>
+          <w:lang w:eastAsia="en-IN" w:bidi="ar-SA"/>
+          <w14:ligatures w14:val="none"/>
+        </w:rPr>
+        <w:t>target</w:t>
+      </w:r>
+      <w:r>
+        <w:rPr>
+          <w:rFonts w:ascii="Consolas" w:eastAsia="Times New Roman" w:hAnsi="Consolas" w:cs="Times New Roman"/>
+          <w:color w:val="919288"/>
+          <w:kern w:val="0"/>
+          <w:sz w:val="21"/>
+          <w:szCs w:val="21"/>
+          <w:lang w:eastAsia="en-IN" w:bidi="ar-SA"/>
+          <w14:ligatures w14:val="none"/>
+        </w:rPr>
+        <w:t>.</w:t>
+      </w:r>
+      <w:r>
+        <w:rPr>
+          <w:rFonts w:ascii="Consolas" w:eastAsia="Times New Roman" w:hAnsi="Consolas" w:cs="Times New Roman"/>
+          <w:color w:val="FDFFF1"/>
+          <w:kern w:val="0"/>
+          <w:sz w:val="21"/>
+          <w:szCs w:val="21"/>
+          <w:lang w:eastAsia="en-IN" w:bidi="ar-SA"/>
+          <w14:ligatures w14:val="none"/>
+        </w:rPr>
+        <w:t>value</w:t>
+      </w:r>
+      <w:r>
+        <w:rPr>
+          <w:rFonts w:ascii="Consolas" w:eastAsia="Times New Roman" w:hAnsi="Consolas" w:cs="Times New Roman"/>
+          <w:color w:val="919288"/>
+          <w:kern w:val="0"/>
+          <w:sz w:val="21"/>
+          <w:szCs w:val="21"/>
+          <w:lang w:eastAsia="en-IN" w:bidi="ar-SA"/>
+          <w14:ligatures w14:val="none"/>
+        </w:rPr>
+        <w:t>)}</w:t>
+      </w:r>
+      <w:r>
+        <w:rPr>
+          <w:rFonts w:ascii="Consolas" w:eastAsia="Times New Roman" w:hAnsi="Consolas" w:cs="Times New Roman"/>
+          <w:color w:val="FD971F"/>
+          <w:kern w:val="0"/>
+          <w:sz w:val="21"/>
+          <w:szCs w:val="21"/>
+          <w:lang w:eastAsia="en-IN" w:bidi="ar-SA"/>
+          <w14:ligatures w14:val="none"/>
+        </w:rPr>
+        <w:t>}</w:t>
+      </w:r>
+      <w:r>
+        <w:rPr>
+          <w:rFonts w:ascii="Consolas" w:eastAsia="Times New Roman" w:hAnsi="Consolas" w:cs="Times New Roman"/>
+          <w:color w:val="919288"/>
+          <w:kern w:val="0"/>
+          <w:sz w:val="21"/>
+          <w:szCs w:val="21"/>
+          <w:lang w:eastAsia="en-IN" w:bidi="ar-SA"/>
+          <w14:ligatures w14:val="none"/>
+        </w:rPr>
+        <w:t>/&gt;</w:t>
+      </w:r>
+    </w:p>
+    <w:p>
+      <w:pPr>
+        <w:shd w:val="clear" w:color="auto" w:fill="272822"/>
+        <w:spacing w:after="0" w:line="285" w:lineRule="atLeast"/>
+        <w:rPr>
+          <w:rFonts w:ascii="Consolas" w:eastAsia="Times New Roman" w:hAnsi="Consolas" w:cs="Times New Roman"/>
+          <w:color w:val="919288"/>
+          <w:kern w:val="0"/>
+          <w:sz w:val="21"/>
+          <w:szCs w:val="21"/>
+          <w:lang w:eastAsia="en-IN" w:bidi="ar-SA"/>
+          <w14:ligatures w14:val="none"/>
+        </w:rPr>
+      </w:pPr>
+      <w:r>
+        <w:rPr>
+          <w:rFonts w:ascii="Consolas" w:eastAsia="Times New Roman" w:hAnsi="Consolas" w:cs="Times New Roman"/>
+          <w:color w:val="FDFFF1"/>
+          <w:kern w:val="0"/>
+          <w:sz w:val="21"/>
+          <w:szCs w:val="21"/>
+          <w:lang w:eastAsia="en-IN" w:bidi="ar-SA"/>
+          <w14:ligatures w14:val="none"/>
+        </w:rPr>
+        <w:t xml:space="preserve">          </w:t>
+      </w:r>
+      <w:r>
+        <w:rPr>
+          <w:rFonts w:ascii="Consolas" w:eastAsia="Times New Roman" w:hAnsi="Consolas" w:cs="Times New Roman"/>
+          <w:color w:val="919288"/>
+          <w:kern w:val="0"/>
+          <w:sz w:val="21"/>
+          <w:szCs w:val="21"/>
+          <w:lang w:eastAsia="en-IN" w:bidi="ar-SA"/>
+          <w14:ligatures w14:val="none"/>
+        </w:rPr>
+        <w:t>&lt;</w:t>
+      </w:r>
+      <w:r>
+        <w:rPr>
+          <w:rFonts w:ascii="Consolas" w:eastAsia="Times New Roman" w:hAnsi="Consolas" w:cs="Times New Roman"/>
+          <w:color w:val="F92672"/>
+          <w:kern w:val="0"/>
+          <w:sz w:val="21"/>
+          <w:szCs w:val="21"/>
+          <w:lang w:eastAsia="en-IN" w:bidi="ar-SA"/>
+          <w14:ligatures w14:val="none"/>
+        </w:rPr>
+        <w:t>button</w:t>
+      </w:r>
+      <w:r>
+        <w:rPr>
+          <w:rFonts w:ascii="Consolas" w:eastAsia="Times New Roman" w:hAnsi="Consolas" w:cs="Times New Roman"/>
+          <w:color w:val="FDFFF1"/>
+          <w:kern w:val="0"/>
+          <w:sz w:val="21"/>
+          <w:szCs w:val="21"/>
+          <w:lang w:eastAsia="en-IN" w:bidi="ar-SA"/>
+          <w14:ligatures w14:val="none"/>
+        </w:rPr>
+        <w:t xml:space="preserve"> </w:t>
+      </w:r>
+      <w:r>
+        <w:rPr>
+          <w:rFonts w:ascii="Consolas" w:eastAsia="Times New Roman" w:hAnsi="Consolas" w:cs="Times New Roman"/>
+          <w:i/>
+          <w:iCs/>
+          <w:color w:val="66D9EF"/>
+          <w:kern w:val="0"/>
+          <w:sz w:val="21"/>
+          <w:szCs w:val="21"/>
+          <w:lang w:eastAsia="en-IN" w:bidi="ar-SA"/>
+          <w14:ligatures w14:val="none"/>
+        </w:rPr>
+        <w:t>onClick</w:t>
+      </w:r>
+      <w:r>
+        <w:rPr>
+          <w:rFonts w:ascii="Consolas" w:eastAsia="Times New Roman" w:hAnsi="Consolas" w:cs="Times New Roman"/>
+          <w:color w:val="F92672"/>
+          <w:kern w:val="0"/>
+          <w:sz w:val="21"/>
+          <w:szCs w:val="21"/>
+          <w:lang w:eastAsia="en-IN" w:bidi="ar-SA"/>
+          <w14:ligatures w14:val="none"/>
+        </w:rPr>
+        <w:t>=</w:t>
+      </w:r>
+      <w:r>
+        <w:rPr>
+          <w:rFonts w:ascii="Consolas" w:eastAsia="Times New Roman" w:hAnsi="Consolas" w:cs="Times New Roman"/>
+          <w:color w:val="FD971F"/>
+          <w:kern w:val="0"/>
+          <w:sz w:val="21"/>
+          <w:szCs w:val="21"/>
+          <w:lang w:eastAsia="en-IN" w:bidi="ar-SA"/>
+          <w14:ligatures w14:val="none"/>
+        </w:rPr>
+        <w:t>{</w:t>
+      </w:r>
+      <w:r>
+        <w:rPr>
+          <w:rFonts w:ascii="Consolas" w:eastAsia="Times New Roman" w:hAnsi="Consolas" w:cs="Times New Roman"/>
+          <w:color w:val="919288"/>
+          <w:kern w:val="0"/>
+          <w:sz w:val="21"/>
+          <w:szCs w:val="21"/>
+          <w:lang w:eastAsia="en-IN" w:bidi="ar-SA"/>
+          <w14:ligatures w14:val="none"/>
+        </w:rPr>
+        <w:t>()</w:t>
+      </w:r>
+      <w:r>
+        <w:rPr>
+          <w:rFonts w:ascii="Consolas" w:eastAsia="Times New Roman" w:hAnsi="Consolas" w:cs="Times New Roman"/>
+          <w:color w:val="FDFFF1"/>
+          <w:kern w:val="0"/>
+          <w:sz w:val="21"/>
+          <w:szCs w:val="21"/>
+          <w:lang w:eastAsia="en-IN" w:bidi="ar-SA"/>
+          <w14:ligatures w14:val="none"/>
+        </w:rPr>
+        <w:t xml:space="preserve"> </w:t>
+      </w:r>
+      <w:r>
+        <w:rPr>
+          <w:rFonts w:ascii="Consolas" w:eastAsia="Times New Roman" w:hAnsi="Consolas" w:cs="Times New Roman"/>
+          <w:color w:val="F92672"/>
+          <w:kern w:val="0"/>
+          <w:sz w:val="21"/>
+          <w:szCs w:val="21"/>
+          <w:lang w:eastAsia="en-IN" w:bidi="ar-SA"/>
+          <w14:ligatures w14:val="none"/>
+        </w:rPr>
+        <w:t>=&gt;</w:t>
+      </w:r>
+      <w:r>
+        <w:rPr>
+          <w:rFonts w:ascii="Consolas" w:eastAsia="Times New Roman" w:hAnsi="Consolas" w:cs="Times New Roman"/>
+          <w:color w:val="FDFFF1"/>
+          <w:kern w:val="0"/>
+          <w:sz w:val="21"/>
+          <w:szCs w:val="21"/>
+          <w:lang w:eastAsia="en-IN" w:bidi="ar-SA"/>
+          <w14:ligatures w14:val="none"/>
+        </w:rPr>
+        <w:t xml:space="preserve"> </w:t>
+      </w:r>
+      <w:r>
+        <w:rPr>
+          <w:rFonts w:ascii="Consolas" w:eastAsia="Times New Roman" w:hAnsi="Consolas" w:cs="Times New Roman"/>
+          <w:color w:val="919288"/>
+          <w:kern w:val="0"/>
+          <w:sz w:val="21"/>
+          <w:szCs w:val="21"/>
+          <w:lang w:eastAsia="en-IN" w:bidi="ar-SA"/>
+          <w14:ligatures w14:val="none"/>
+        </w:rPr>
+        <w:t>{</w:t>
+      </w:r>
+      <w:r>
+        <w:rPr>
+          <w:rFonts w:ascii="Consolas" w:eastAsia="Times New Roman" w:hAnsi="Consolas" w:cs="Times New Roman"/>
+          <w:color w:val="FDFFF1"/>
+          <w:kern w:val="0"/>
+          <w:sz w:val="21"/>
+          <w:szCs w:val="21"/>
+          <w:lang w:eastAsia="en-IN" w:bidi="ar-SA"/>
+          <w14:ligatures w14:val="none"/>
+        </w:rPr>
+        <w:t>console</w:t>
+      </w:r>
+      <w:r>
+        <w:rPr>
+          <w:rFonts w:ascii="Consolas" w:eastAsia="Times New Roman" w:hAnsi="Consolas" w:cs="Times New Roman"/>
+          <w:color w:val="919288"/>
+          <w:kern w:val="0"/>
+          <w:sz w:val="21"/>
+          <w:szCs w:val="21"/>
+          <w:lang w:eastAsia="en-IN" w:bidi="ar-SA"/>
+          <w14:ligatures w14:val="none"/>
+        </w:rPr>
+        <w:t>.</w:t>
+      </w:r>
+      <w:r>
+        <w:rPr>
+          <w:rFonts w:ascii="Consolas" w:eastAsia="Times New Roman" w:hAnsi="Consolas" w:cs="Times New Roman"/>
+          <w:color w:val="A6E22E"/>
+          <w:kern w:val="0"/>
+          <w:sz w:val="21"/>
+          <w:szCs w:val="21"/>
+          <w:lang w:eastAsia="en-IN" w:bidi="ar-SA"/>
+          <w14:ligatures w14:val="none"/>
+        </w:rPr>
+        <w:t>log</w:t>
+      </w:r>
+      <w:r>
+        <w:rPr>
+          <w:rFonts w:ascii="Consolas" w:eastAsia="Times New Roman" w:hAnsi="Consolas" w:cs="Times New Roman"/>
+          <w:color w:val="919288"/>
+          <w:kern w:val="0"/>
+          <w:sz w:val="21"/>
+          <w:szCs w:val="21"/>
+          <w:lang w:eastAsia="en-IN" w:bidi="ar-SA"/>
+          <w14:ligatures w14:val="none"/>
+        </w:rPr>
+        <w:t>("</w:t>
+      </w:r>
+      <w:r>
+        <w:rPr>
+          <w:rFonts w:ascii="Consolas" w:eastAsia="Times New Roman" w:hAnsi="Consolas" w:cs="Times New Roman"/>
+          <w:color w:val="E6DB74"/>
+          <w:kern w:val="0"/>
+          <w:sz w:val="21"/>
+          <w:szCs w:val="21"/>
+          <w:lang w:eastAsia="en-IN" w:bidi="ar-SA"/>
+          <w14:ligatures w14:val="none"/>
+        </w:rPr>
+        <w:t>Searched</w:t>
+      </w:r>
+      <w:r>
+        <w:rPr>
+          <w:rFonts w:ascii="Consolas" w:eastAsia="Times New Roman" w:hAnsi="Consolas" w:cs="Times New Roman"/>
+          <w:color w:val="919288"/>
+          <w:kern w:val="0"/>
+          <w:sz w:val="21"/>
+          <w:szCs w:val="21"/>
+          <w:lang w:eastAsia="en-IN" w:bidi="ar-SA"/>
+          <w14:ligatures w14:val="none"/>
+        </w:rPr>
+        <w:t>")}</w:t>
+      </w:r>
+      <w:r>
+        <w:rPr>
+          <w:rFonts w:ascii="Consolas" w:eastAsia="Times New Roman" w:hAnsi="Consolas" w:cs="Times New Roman"/>
+          <w:color w:val="FD971F"/>
+          <w:kern w:val="0"/>
+          <w:sz w:val="21"/>
+          <w:szCs w:val="21"/>
+          <w:lang w:eastAsia="en-IN" w:bidi="ar-SA"/>
+          <w14:ligatures w14:val="none"/>
+        </w:rPr>
+        <w:t>}</w:t>
+      </w:r>
+      <w:r>
+        <w:rPr>
+          <w:rFonts w:ascii="Consolas" w:eastAsia="Times New Roman" w:hAnsi="Consolas" w:cs="Times New Roman"/>
+          <w:color w:val="919288"/>
+          <w:kern w:val="0"/>
+          <w:sz w:val="21"/>
+          <w:szCs w:val="21"/>
+          <w:lang w:eastAsia="en-IN" w:bidi="ar-SA"/>
+          <w14:ligatures w14:val="none"/>
+        </w:rPr>
+        <w:t>&gt;</w:t>
+      </w:r>
+      <w:r>
+        <w:rPr>
+          <w:rFonts w:ascii="Consolas" w:eastAsia="Times New Roman" w:hAnsi="Consolas" w:cs="Times New Roman"/>
+          <w:color w:val="FDFFF1"/>
+          <w:kern w:val="0"/>
+          <w:sz w:val="21"/>
+          <w:szCs w:val="21"/>
+          <w:lang w:eastAsia="en-IN" w:bidi="ar-SA"/>
+          <w14:ligatures w14:val="none"/>
+        </w:rPr>
+        <w:t>Search</w:t>
+      </w:r>
+      <w:r>
+        <w:rPr>
+          <w:rFonts w:ascii="Consolas" w:eastAsia="Times New Roman" w:hAnsi="Consolas" w:cs="Times New Roman"/>
+          <w:color w:val="919288"/>
+          <w:kern w:val="0"/>
+          <w:sz w:val="21"/>
+          <w:szCs w:val="21"/>
+          <w:lang w:eastAsia="en-IN" w:bidi="ar-SA"/>
+          <w14:ligatures w14:val="none"/>
+        </w:rPr>
+        <w:t>&lt;/</w:t>
+      </w:r>
+      <w:r>
+        <w:rPr>
+          <w:rFonts w:ascii="Consolas" w:eastAsia="Times New Roman" w:hAnsi="Consolas" w:cs="Times New Roman"/>
+          <w:color w:val="F92672"/>
+          <w:kern w:val="0"/>
+          <w:sz w:val="21"/>
+          <w:szCs w:val="21"/>
+          <w:lang w:eastAsia="en-IN" w:bidi="ar-SA"/>
+          <w14:ligatures w14:val="none"/>
+        </w:rPr>
+        <w:t>button</w:t>
+      </w:r>
+      <w:r>
+        <w:rPr>
+          <w:rFonts w:ascii="Consolas" w:eastAsia="Times New Roman" w:hAnsi="Consolas" w:cs="Times New Roman"/>
+          <w:color w:val="919288"/>
+          <w:kern w:val="0"/>
+          <w:sz w:val="21"/>
+          <w:szCs w:val="21"/>
+          <w:lang w:eastAsia="en-IN" w:bidi="ar-SA"/>
+          <w14:ligatures w14:val="none"/>
+        </w:rPr>
+        <w:t>&gt;</w:t>
+      </w:r>
+    </w:p>
+    <w:p>
+      <w:pPr>
+        <w:shd w:val="clear" w:color="auto" w:fill="272822"/>
+        <w:spacing w:after="0" w:line="285" w:lineRule="atLeast"/>
+        <w:rPr>
+          <w:rFonts w:ascii="Consolas" w:eastAsia="Times New Roman" w:hAnsi="Consolas" w:cs="Times New Roman"/>
+          <w:color w:val="FDFFF1"/>
+          <w:kern w:val="0"/>
+          <w:sz w:val="21"/>
+          <w:szCs w:val="21"/>
+          <w:lang w:eastAsia="en-IN" w:bidi="ar-SA"/>
+          <w14:ligatures w14:val="none"/>
+        </w:rPr>
+      </w:pPr>
+    </w:p>
+    <w:p>
+      <w:pPr>
+        <w:pStyle w:val="ListParagraph"/>
+        <w:numPr>
+          <w:ilvl w:val="0"/>
+          <w:numId w:val="4"/>
+        </w:numPr>
+        <w:rPr>
+          <w:rFonts w:ascii="Consolas" w:hAnsi="Consolas" w:cstheme="majorHAnsi"/>
+          <w:b/>
+          <w:bCs/>
+          <w:sz w:val="28"/>
+          <w:szCs w:val="28"/>
+          <w:lang w:eastAsia="en-IN" w:bidi="ar-SA"/>
+        </w:rPr>
+      </w:pPr>
+      <w:r>
+        <w:rPr>
+          <w:rFonts w:ascii="Consolas" w:hAnsi="Consolas" w:cstheme="majorHAnsi"/>
+          <w:szCs w:val="22"/>
+          <w:lang w:eastAsia="en-IN" w:bidi="ar-SA"/>
+        </w:rPr>
+        <w:t xml:space="preserve">In this input box </w:t>
+      </w:r>
+      <w:r>
+        <w:rPr>
+          <w:rFonts w:ascii="Consolas" w:eastAsia="Times New Roman" w:hAnsi="Consolas" w:cs="Times New Roman"/>
+          <w:b/>
+          <w:bCs/>
+          <w:i/>
+          <w:iCs/>
+          <w:color w:val="00B050"/>
+          <w:kern w:val="0"/>
+          <w:sz w:val="21"/>
+          <w:szCs w:val="21"/>
+          <w:lang w:eastAsia="en-IN" w:bidi="ar-SA"/>
+          <w14:ligatures w14:val="none"/>
+        </w:rPr>
+        <w:t>value</w:t>
+      </w:r>
+      <w:r>
+        <w:rPr>
+          <w:rFonts w:ascii="Consolas" w:eastAsia="Times New Roman" w:hAnsi="Consolas" w:cs="Times New Roman"/>
+          <w:b/>
+          <w:bCs/>
+          <w:color w:val="F92672"/>
+          <w:kern w:val="0"/>
+          <w:sz w:val="21"/>
+          <w:szCs w:val="21"/>
+          <w:lang w:eastAsia="en-IN" w:bidi="ar-SA"/>
+          <w14:ligatures w14:val="none"/>
+        </w:rPr>
+        <w:t>=</w:t>
+      </w:r>
+      <w:r>
+        <w:rPr>
+          <w:rFonts w:ascii="Consolas" w:eastAsia="Times New Roman" w:hAnsi="Consolas" w:cs="Times New Roman"/>
+          <w:b/>
+          <w:bCs/>
+          <w:color w:val="FD971F"/>
+          <w:kern w:val="0"/>
+          <w:sz w:val="21"/>
+          <w:szCs w:val="21"/>
+          <w:lang w:eastAsia="en-IN" w:bidi="ar-SA"/>
+          <w14:ligatures w14:val="none"/>
+        </w:rPr>
+        <w:t>{</w:t>
+      </w:r>
+      <w:r>
+        <w:rPr>
+          <w:rFonts w:ascii="Consolas" w:eastAsia="Times New Roman" w:hAnsi="Consolas" w:cs="Times New Roman"/>
+          <w:b/>
+          <w:bCs/>
+          <w:color w:val="0070C0"/>
+          <w:kern w:val="0"/>
+          <w:sz w:val="21"/>
+          <w:szCs w:val="21"/>
+          <w:lang w:eastAsia="en-IN" w:bidi="ar-SA"/>
+          <w14:ligatures w14:val="none"/>
+        </w:rPr>
+        <w:t>searchText</w:t>
+      </w:r>
+      <w:r>
+        <w:rPr>
+          <w:rFonts w:ascii="Consolas" w:eastAsia="Times New Roman" w:hAnsi="Consolas" w:cs="Times New Roman"/>
+          <w:b/>
+          <w:bCs/>
+          <w:color w:val="FD971F"/>
+          <w:kern w:val="0"/>
+          <w:sz w:val="21"/>
+          <w:szCs w:val="21"/>
+          <w:lang w:eastAsia="en-IN" w:bidi="ar-SA"/>
+          <w14:ligatures w14:val="none"/>
+        </w:rPr>
+        <w:t>}</w:t>
+      </w:r>
+      <w:r>
+        <w:rPr>
+          <w:rFonts w:ascii="Consolas" w:eastAsia="Times New Roman" w:hAnsi="Consolas" w:cs="Times New Roman"/>
+          <w:color w:val="FD971F"/>
+          <w:kern w:val="0"/>
+          <w:sz w:val="21"/>
+          <w:szCs w:val="21"/>
+          <w:lang w:eastAsia="en-IN" w:bidi="ar-SA"/>
+          <w14:ligatures w14:val="none"/>
+        </w:rPr>
+        <w:t xml:space="preserve"> </w:t>
+      </w:r>
+      <w:r>
+        <w:rPr>
+          <w:rFonts w:ascii="Consolas" w:eastAsia="Times New Roman" w:hAnsi="Consolas" w:cs="Times New Roman"/>
+          <w:kern w:val="0"/>
+          <w:sz w:val="21"/>
+          <w:szCs w:val="21"/>
+          <w:lang w:eastAsia="en-IN" w:bidi="ar-SA"/>
+          <w14:ligatures w14:val="none"/>
+        </w:rPr>
+        <w:t>it is tied with searchText State Variable, so whenever we will type something wherever something changes inside this input box, we want to update our searchText. And this is how it will update the searchText and it will show the value inside the input box over their</w:t>
+      </w:r>
+      <w:r>
+        <w:rPr>
+          <w:rFonts w:ascii="Consolas" w:eastAsia="Times New Roman" w:hAnsi="Consolas" w:cs="Times New Roman"/>
+          <w:kern w:val="0"/>
+          <w:sz w:val="21"/>
+          <w:szCs w:val="21"/>
+          <w:lang w:eastAsia="en-IN" w:bidi="ar-SA"/>
+          <w14:ligatures w14:val="none"/>
+        </w:rPr>
+        <w:t>.</w:t>
+      </w:r>
+    </w:p>
+    <w:p>
+      <w:pPr>
+        <w:pStyle w:val="ListParagraph"/>
+        <w:numPr>
+          <w:ilvl w:val="0"/>
+          <w:numId w:val="4"/>
+        </w:numPr>
+        <w:rPr>
+          <w:rFonts w:ascii="Consolas" w:hAnsi="Consolas" w:cstheme="majorHAnsi"/>
+          <w:b/>
+          <w:bCs/>
+          <w:sz w:val="28"/>
+          <w:szCs w:val="28"/>
+          <w:lang w:eastAsia="en-IN" w:bidi="ar-SA"/>
+        </w:rPr>
+      </w:pPr>
+      <w:r>
+        <w:rPr>
+          <w:rFonts w:ascii="Consolas" w:hAnsi="Consolas" w:cstheme="majorHAnsi"/>
+          <w:szCs w:val="22"/>
+          <w:lang w:eastAsia="en-IN" w:bidi="ar-SA"/>
+        </w:rPr>
+        <w:t xml:space="preserve">Whenever this input search text is getting updated on every key press my Component is getting rendered this whole body component is getting rendered </w:t>
+      </w:r>
+    </w:p>
+    <w:p>
+      <w:pPr>
+        <w:pStyle w:val="ListParagraph"/>
+        <w:numPr>
+          <w:ilvl w:val="0"/>
+          <w:numId w:val="4"/>
+        </w:numPr>
+        <w:rPr>
+          <w:rFonts w:ascii="Consolas" w:hAnsi="Consolas" w:cstheme="majorHAnsi"/>
+          <w:b/>
+          <w:bCs/>
+          <w:sz w:val="28"/>
+          <w:szCs w:val="28"/>
+          <w:lang w:eastAsia="en-IN" w:bidi="ar-SA"/>
+        </w:rPr>
+      </w:pPr>
+      <w:r>
+        <w:rPr>
+          <w:rFonts w:ascii="Consolas" w:hAnsi="Consolas" w:cstheme="majorHAnsi"/>
+          <w:szCs w:val="22"/>
+          <w:lang w:eastAsia="en-IN" w:bidi="ar-SA"/>
+        </w:rPr>
+        <w:t xml:space="preserve">Example when we type Café, C a f e. the whole body is getting re-rendered and refreshed 4 times on each key. That is speed of React that how much is fast even we don’t know how quickly is doing behind the scene. </w:t>
       </w:r>
     </w:p>
     <w:sectPr>

</xml_diff>

<commit_message>
added Error page using useRouteError
</commit_message>
<xml_diff>
--- a/Notes-and-Links.docx
+++ b/Notes-and-Links.docx
@@ -1743,7 +1743,7 @@
           <w:noProof/>
         </w:rPr>
         <w:drawing>
-          <wp:anchor distT="0" distB="0" distL="114300" distR="114300" simplePos="0" relativeHeight="251660288" behindDoc="0" locked="0" layoutInCell="1" allowOverlap="1" wp14:anchorId="7F28EE94" wp14:editId="556D7383">
+          <wp:anchor distT="0" distB="0" distL="114300" distR="114300" simplePos="0" relativeHeight="251660288" behindDoc="0" locked="0" layoutInCell="1" allowOverlap="1" wp14:anchorId="7F28EE94" wp14:editId="61667B5B">
             <wp:simplePos x="0" y="0"/>
             <wp:positionH relativeFrom="column">
               <wp:posOffset>3215640</wp:posOffset>
@@ -23879,6 +23879,17 @@
         </w:rPr>
         <w:t xml:space="preserve"> [this content after episode 6]</w:t>
       </w:r>
+      <w:r>
+        <w:rPr>
+          <w:rFonts w:ascii="Consolas" w:eastAsia="Times New Roman" w:hAnsi="Consolas" w:cs="Times New Roman"/>
+          <w:b/>
+          <w:bCs/>
+          <w:sz w:val="28"/>
+          <w:szCs w:val="28"/>
+          <w:lang w:eastAsia="en-IN" w:bidi="ar-SA"/>
+        </w:rPr>
+        <w:t xml:space="preserve"> </w:t>
+      </w:r>
     </w:p>
     <w:p>
       <w:pPr>
@@ -24156,6 +24167,57 @@
       <w:r>
         <w:rPr>
           <w:rFonts w:ascii="Consolas" w:eastAsia="Times New Roman" w:hAnsi="Consolas" w:cs="Times New Roman"/>
+          <w:b/>
+          <w:bCs/>
+          <w:sz w:val="28"/>
+          <w:szCs w:val="28"/>
+          <w:lang w:eastAsia="en-IN" w:bidi="ar-SA"/>
+        </w:rPr>
+        <w:t xml:space="preserve">Also refer </w:t>
+      </w:r>
+      <w:r>
+        <w:rPr>
+          <w:rFonts w:ascii="Consolas" w:eastAsia="Times New Roman" w:hAnsi="Consolas" w:cs="Times New Roman"/>
+          <w:b/>
+          <w:bCs/>
+          <w:sz w:val="28"/>
+          <w:szCs w:val="28"/>
+          <w:lang w:eastAsia="en-IN" w:bidi="ar-SA"/>
+        </w:rPr>
+        <w:t>Note on useState at Episode 7</w:t>
+      </w:r>
+    </w:p>
+    <w:p>
+      <w:pPr>
+        <w:rPr>
+          <w:rFonts w:ascii="Consolas" w:eastAsia="Times New Roman" w:hAnsi="Consolas" w:cs="Times New Roman"/>
+          <w:b/>
+          <w:bCs/>
+          <w:sz w:val="28"/>
+          <w:szCs w:val="28"/>
+          <w:lang w:eastAsia="en-IN" w:bidi="ar-SA"/>
+        </w:rPr>
+      </w:pPr>
+    </w:p>
+    <w:p>
+      <w:pPr>
+        <w:pStyle w:val="ListParagraph"/>
+        <w:numPr>
+          <w:ilvl w:val="0"/>
+          <w:numId w:val="4"/>
+        </w:numPr>
+        <w:rPr>
+          <w:rFonts w:ascii="Consolas" w:eastAsia="Times New Roman" w:hAnsi="Consolas" w:cs="Times New Roman"/>
+          <w:b/>
+          <w:bCs/>
+          <w:sz w:val="28"/>
+          <w:szCs w:val="28"/>
+          <w:lang w:eastAsia="en-IN" w:bidi="ar-SA"/>
+        </w:rPr>
+      </w:pPr>
+      <w:r>
+        <w:rPr>
+          <w:rFonts w:ascii="Consolas" w:eastAsia="Times New Roman" w:hAnsi="Consolas" w:cs="Times New Roman"/>
           <w:szCs w:val="22"/>
           <w:lang w:eastAsia="en-IN" w:bidi="ar-SA"/>
         </w:rPr>
@@ -26437,6 +26499,7 @@
           <w:lang w:eastAsia="en-IN" w:bidi="ar-SA"/>
           <w14:ligatures w14:val="none"/>
         </w:rPr>
+        <w:lastRenderedPageBreak/>
         <w:t xml:space="preserve">      </w:t>
       </w:r>
       <w:r>
@@ -26617,7 +26680,6 @@
           <w:lang w:eastAsia="en-IN" w:bidi="ar-SA"/>
           <w14:ligatures w14:val="none"/>
         </w:rPr>
-        <w:lastRenderedPageBreak/>
         <w:t>};</w:t>
       </w:r>
     </w:p>
@@ -28136,6 +28198,7 @@
           <w:szCs w:val="22"/>
           <w:lang w:eastAsia="en-IN" w:bidi="ar-SA"/>
         </w:rPr>
+        <w:lastRenderedPageBreak/>
         <w:t xml:space="preserve">What is a fiber? </w:t>
       </w:r>
     </w:p>
@@ -28249,7 +28312,6 @@
           <w:rFonts w:ascii="Consolas" w:eastAsia="Times New Roman" w:hAnsi="Consolas" w:cs="Times New Roman"/>
           <w:lang w:eastAsia="en-IN" w:bidi="ar-SA"/>
         </w:rPr>
-        <w:lastRenderedPageBreak/>
         <w:t>Re</w:t>
       </w:r>
       <w:r>
@@ -28265,6 +28327,33 @@
           <w:lang w:eastAsia="en-IN" w:bidi="ar-SA"/>
         </w:rPr>
         <w:t>, this has comes up in React16</w:t>
+      </w:r>
+    </w:p>
+    <w:p>
+      <w:pPr>
+        <w:pStyle w:val="ListParagraph"/>
+        <w:numPr>
+          <w:ilvl w:val="0"/>
+          <w:numId w:val="4"/>
+        </w:numPr>
+        <w:rPr>
+          <w:rFonts w:ascii="Consolas" w:eastAsia="Times New Roman" w:hAnsi="Consolas" w:cs="Times New Roman"/>
+          <w:lang w:eastAsia="en-IN" w:bidi="ar-SA"/>
+        </w:rPr>
+      </w:pPr>
+      <w:r>
+        <w:rPr>
+          <w:rFonts w:ascii="Consolas" w:eastAsia="Times New Roman" w:hAnsi="Consolas" w:cs="Times New Roman"/>
+          <w:lang w:eastAsia="en-IN" w:bidi="ar-SA"/>
+        </w:rPr>
+        <w:t>The Reconciliation Algorithm which finds out the difference between two virtualDOM, Updates the DOM only when there is required and only the portion of DOM</w:t>
+      </w:r>
+      <w:r>
+        <w:rPr>
+          <w:rFonts w:ascii="Consolas" w:eastAsia="Times New Roman" w:hAnsi="Consolas" w:cs="Times New Roman"/>
+          <w:lang w:eastAsia="en-IN" w:bidi="ar-SA"/>
+        </w:rPr>
+        <w:t xml:space="preserve"> which required.</w:t>
       </w:r>
     </w:p>
     <w:p>
@@ -28521,6 +28610,7 @@
         <w:rPr>
           <w:noProof/>
         </w:rPr>
+        <w:lastRenderedPageBreak/>
         <w:drawing>
           <wp:anchor distT="0" distB="0" distL="114300" distR="114300" simplePos="0" relativeHeight="251658240" behindDoc="0" locked="0" layoutInCell="1" allowOverlap="1" wp14:anchorId="4B3325A6" wp14:editId="59C0CA98">
             <wp:simplePos x="0" y="0"/>
@@ -28615,7 +28705,6 @@
           <w:rFonts w:ascii="Consolas" w:eastAsia="Times New Roman" w:hAnsi="Consolas" w:cs="Times New Roman"/>
           <w:lang w:eastAsia="en-IN" w:bidi="ar-SA"/>
         </w:rPr>
-        <w:lastRenderedPageBreak/>
         <w:t>Diffing short for Differences Algorithm is used to differentiate the DOM Tree for efficient updates. React utilize diffing algorithm to identify the changes in the newly created virtual dom and previous version of dom after any changes</w:t>
       </w:r>
       <w:r>
@@ -28867,6 +28956,7 @@
           <w:rFonts w:ascii="Consolas" w:eastAsia="Times New Roman" w:hAnsi="Consolas" w:cs="Times New Roman"/>
           <w:lang w:eastAsia="en-IN" w:bidi="ar-SA"/>
         </w:rPr>
+        <w:lastRenderedPageBreak/>
         <w:t>Fiber is a new reconciliation algorithm introduced in React 16.0 that aims to improve the performance of React applications by making the reconciliation process more efficient.</w:t>
       </w:r>
     </w:p>
@@ -29000,7 +29090,6 @@
           <w:rFonts w:ascii="Consolas" w:eastAsia="Times New Roman" w:hAnsi="Consolas" w:cs="Times New Roman"/>
           <w:lang w:eastAsia="en-IN" w:bidi="ar-SA"/>
         </w:rPr>
-        <w:lastRenderedPageBreak/>
         <w:t>For example, suppose a component has many elements that need to be updated. In that case, React can prioritize the reconciliation of the elements that are visible to the user while deferring the reconciliation of the other elements until later.</w:t>
       </w:r>
     </w:p>
@@ -31156,7 +31245,21 @@
           <w:rFonts w:asciiTheme="majorHAnsi" w:hAnsiTheme="majorHAnsi" w:cstheme="majorHAnsi"/>
           <w:lang w:eastAsia="en-IN" w:bidi="ar-SA"/>
         </w:rPr>
-        <w:t xml:space="preserve">So suppose our app loads one thing, what we can do is we just make an API call to fetch the data as soon as </w:t>
+        <w:t xml:space="preserve">So suppose our app loads one thing, what we can do is we just make an </w:t>
+      </w:r>
+      <w:r>
+        <w:rPr>
+          <w:rFonts w:asciiTheme="majorHAnsi" w:hAnsiTheme="majorHAnsi" w:cstheme="majorHAnsi"/>
+          <w:lang w:eastAsia="en-IN" w:bidi="ar-SA"/>
+        </w:rPr>
+        <w:t xml:space="preserve">      </w:t>
+      </w:r>
+      <w:r>
+        <w:rPr>
+          <w:rFonts w:asciiTheme="majorHAnsi" w:hAnsiTheme="majorHAnsi" w:cstheme="majorHAnsi"/>
+          <w:lang w:eastAsia="en-IN" w:bidi="ar-SA"/>
+        </w:rPr>
+        <w:t xml:space="preserve">API call to fetch the data as soon as </w:t>
       </w:r>
       <w:r>
         <w:rPr>
@@ -32824,6 +32927,2249 @@
         </w:rPr>
         <w:t>the best part is react triggering the Reconciliation cycle, It is finding the difference between the older VirtualDOM and the Newer VirtualDOM</w:t>
       </w:r>
+    </w:p>
+    <w:p>
+      <w:pPr>
+        <w:pStyle w:val="ListParagraph"/>
+        <w:numPr>
+          <w:ilvl w:val="0"/>
+          <w:numId w:val="4"/>
+        </w:numPr>
+        <w:rPr>
+          <w:rFonts w:ascii="Consolas" w:eastAsia="Times New Roman" w:hAnsi="Consolas" w:cs="Times New Roman"/>
+          <w:b/>
+          <w:bCs/>
+          <w:sz w:val="32"/>
+          <w:szCs w:val="32"/>
+          <w:lang w:eastAsia="en-IN" w:bidi="ar-SA"/>
+        </w:rPr>
+      </w:pPr>
+      <w:r>
+        <w:rPr>
+          <w:rFonts w:ascii="Consolas" w:eastAsia="Times New Roman" w:hAnsi="Consolas" w:cs="Times New Roman"/>
+          <w:b/>
+          <w:bCs/>
+          <w:sz w:val="32"/>
+          <w:szCs w:val="32"/>
+          <w:lang w:eastAsia="en-IN" w:bidi="ar-SA"/>
+        </w:rPr>
+        <w:lastRenderedPageBreak/>
+        <w:t xml:space="preserve">EPISODE </w:t>
+      </w:r>
+      <w:r>
+        <w:rPr>
+          <w:rFonts w:ascii="Consolas" w:eastAsia="Times New Roman" w:hAnsi="Consolas" w:cs="Times New Roman"/>
+          <w:b/>
+          <w:bCs/>
+          <w:sz w:val="32"/>
+          <w:szCs w:val="32"/>
+          <w:lang w:eastAsia="en-IN" w:bidi="ar-SA"/>
+        </w:rPr>
+        <w:t>7</w:t>
+      </w:r>
+      <w:r>
+        <w:rPr>
+          <w:rFonts w:ascii="Consolas" w:eastAsia="Times New Roman" w:hAnsi="Consolas" w:cs="Times New Roman"/>
+          <w:b/>
+          <w:bCs/>
+          <w:sz w:val="32"/>
+          <w:szCs w:val="32"/>
+          <w:lang w:eastAsia="en-IN" w:bidi="ar-SA"/>
+        </w:rPr>
+        <w:t xml:space="preserve"> :- </w:t>
+      </w:r>
+      <w:r>
+        <w:rPr>
+          <w:rFonts w:ascii="Consolas" w:eastAsia="Times New Roman" w:hAnsi="Consolas" w:cs="Times New Roman"/>
+          <w:b/>
+          <w:bCs/>
+          <w:sz w:val="32"/>
+          <w:szCs w:val="32"/>
+          <w:lang w:eastAsia="en-IN" w:bidi="ar-SA"/>
+        </w:rPr>
+        <w:t>Finding The Path</w:t>
+      </w:r>
+    </w:p>
+    <w:p>
+      <w:pPr>
+        <w:rPr>
+          <w:rFonts w:ascii="Consolas" w:hAnsi="Consolas" w:cstheme="majorHAnsi"/>
+          <w:b/>
+          <w:bCs/>
+          <w:sz w:val="28"/>
+          <w:szCs w:val="28"/>
+          <w:lang w:eastAsia="en-IN" w:bidi="ar-SA"/>
+        </w:rPr>
+      </w:pPr>
+    </w:p>
+    <w:p>
+      <w:pPr>
+        <w:rPr>
+          <w:rFonts w:ascii="Consolas" w:hAnsi="Consolas" w:cstheme="majorHAnsi"/>
+          <w:b/>
+          <w:bCs/>
+          <w:sz w:val="28"/>
+          <w:szCs w:val="28"/>
+          <w:lang w:eastAsia="en-IN" w:bidi="ar-SA"/>
+        </w:rPr>
+      </w:pPr>
+    </w:p>
+    <w:p>
+      <w:pPr>
+        <w:rPr>
+          <w:rFonts w:ascii="Consolas" w:hAnsi="Consolas" w:cstheme="majorHAnsi"/>
+          <w:b/>
+          <w:bCs/>
+          <w:sz w:val="28"/>
+          <w:szCs w:val="28"/>
+          <w:lang w:eastAsia="en-IN" w:bidi="ar-SA"/>
+        </w:rPr>
+      </w:pPr>
+      <w:r>
+        <w:rPr>
+          <w:rFonts w:ascii="Consolas" w:hAnsi="Consolas" w:cstheme="majorHAnsi"/>
+          <w:b/>
+          <w:bCs/>
+          <w:sz w:val="28"/>
+          <w:szCs w:val="28"/>
+          <w:highlight w:val="red"/>
+          <w:lang w:eastAsia="en-IN" w:bidi="ar-SA"/>
+        </w:rPr>
+        <w:t>#useEffect</w:t>
+      </w:r>
+    </w:p>
+    <w:p>
+      <w:pPr>
+        <w:pStyle w:val="ListParagraph"/>
+        <w:numPr>
+          <w:ilvl w:val="0"/>
+          <w:numId w:val="4"/>
+        </w:numPr>
+        <w:rPr>
+          <w:rFonts w:ascii="Consolas" w:hAnsi="Consolas" w:cstheme="majorHAnsi"/>
+          <w:b/>
+          <w:bCs/>
+          <w:sz w:val="28"/>
+          <w:szCs w:val="28"/>
+          <w:lang w:eastAsia="en-IN" w:bidi="ar-SA"/>
+        </w:rPr>
+      </w:pPr>
+      <w:r>
+        <w:rPr>
+          <w:rFonts w:ascii="Consolas" w:hAnsi="Consolas" w:cstheme="majorHAnsi"/>
+          <w:szCs w:val="22"/>
+          <w:lang w:eastAsia="en-IN" w:bidi="ar-SA"/>
+        </w:rPr>
+        <w:t>Q:- How is useEffect Hook Called?</w:t>
+      </w:r>
+    </w:p>
+    <w:p>
+      <w:pPr>
+        <w:pStyle w:val="ListParagraph"/>
+        <w:numPr>
+          <w:ilvl w:val="0"/>
+          <w:numId w:val="4"/>
+        </w:numPr>
+        <w:rPr>
+          <w:rFonts w:ascii="Consolas" w:hAnsi="Consolas" w:cstheme="majorHAnsi"/>
+          <w:b/>
+          <w:bCs/>
+          <w:sz w:val="28"/>
+          <w:szCs w:val="28"/>
+          <w:lang w:eastAsia="en-IN" w:bidi="ar-SA"/>
+        </w:rPr>
+      </w:pPr>
+      <w:r>
+        <w:rPr>
+          <w:rFonts w:ascii="Consolas" w:hAnsi="Consolas" w:cstheme="majorHAnsi"/>
+          <w:szCs w:val="22"/>
+          <w:lang w:eastAsia="en-IN" w:bidi="ar-SA"/>
+        </w:rPr>
+        <w:t xml:space="preserve">=&gt; we import useEffect from react library </w:t>
+      </w:r>
+    </w:p>
+    <w:p>
+      <w:pPr>
+        <w:pStyle w:val="ListParagraph"/>
+        <w:numPr>
+          <w:ilvl w:val="0"/>
+          <w:numId w:val="4"/>
+        </w:numPr>
+        <w:shd w:val="clear" w:color="auto" w:fill="272822"/>
+        <w:spacing w:after="0" w:line="285" w:lineRule="atLeast"/>
+        <w:rPr>
+          <w:rFonts w:ascii="Consolas" w:eastAsia="Times New Roman" w:hAnsi="Consolas" w:cs="Times New Roman"/>
+          <w:color w:val="FDFFF1"/>
+          <w:kern w:val="0"/>
+          <w:sz w:val="21"/>
+          <w:szCs w:val="21"/>
+          <w:lang w:eastAsia="en-IN" w:bidi="ar-SA"/>
+          <w14:ligatures w14:val="none"/>
+        </w:rPr>
+      </w:pPr>
+      <w:r>
+        <w:rPr>
+          <w:rFonts w:ascii="Consolas" w:eastAsia="Times New Roman" w:hAnsi="Consolas" w:cs="Times New Roman"/>
+          <w:color w:val="F92672"/>
+          <w:kern w:val="0"/>
+          <w:sz w:val="21"/>
+          <w:szCs w:val="21"/>
+          <w:lang w:eastAsia="en-IN" w:bidi="ar-SA"/>
+          <w14:ligatures w14:val="none"/>
+        </w:rPr>
+        <w:t>import</w:t>
+      </w:r>
+      <w:r>
+        <w:rPr>
+          <w:rFonts w:ascii="Consolas" w:eastAsia="Times New Roman" w:hAnsi="Consolas" w:cs="Times New Roman"/>
+          <w:color w:val="FDFFF1"/>
+          <w:kern w:val="0"/>
+          <w:sz w:val="21"/>
+          <w:szCs w:val="21"/>
+          <w:lang w:eastAsia="en-IN" w:bidi="ar-SA"/>
+          <w14:ligatures w14:val="none"/>
+        </w:rPr>
+        <w:t xml:space="preserve"> </w:t>
+      </w:r>
+      <w:r>
+        <w:rPr>
+          <w:rFonts w:ascii="Consolas" w:eastAsia="Times New Roman" w:hAnsi="Consolas" w:cs="Times New Roman"/>
+          <w:color w:val="919288"/>
+          <w:kern w:val="0"/>
+          <w:sz w:val="21"/>
+          <w:szCs w:val="21"/>
+          <w:lang w:eastAsia="en-IN" w:bidi="ar-SA"/>
+          <w14:ligatures w14:val="none"/>
+        </w:rPr>
+        <w:t>{</w:t>
+      </w:r>
+      <w:r>
+        <w:rPr>
+          <w:rFonts w:ascii="Consolas" w:eastAsia="Times New Roman" w:hAnsi="Consolas" w:cs="Times New Roman"/>
+          <w:color w:val="FDFFF1"/>
+          <w:kern w:val="0"/>
+          <w:sz w:val="21"/>
+          <w:szCs w:val="21"/>
+          <w:lang w:eastAsia="en-IN" w:bidi="ar-SA"/>
+          <w14:ligatures w14:val="none"/>
+        </w:rPr>
+        <w:t xml:space="preserve"> useState</w:t>
+      </w:r>
+      <w:r>
+        <w:rPr>
+          <w:rFonts w:ascii="Consolas" w:eastAsia="Times New Roman" w:hAnsi="Consolas" w:cs="Times New Roman"/>
+          <w:color w:val="919288"/>
+          <w:kern w:val="0"/>
+          <w:sz w:val="21"/>
+          <w:szCs w:val="21"/>
+          <w:lang w:eastAsia="en-IN" w:bidi="ar-SA"/>
+          <w14:ligatures w14:val="none"/>
+        </w:rPr>
+        <w:t>,</w:t>
+      </w:r>
+      <w:r>
+        <w:rPr>
+          <w:rFonts w:ascii="Consolas" w:eastAsia="Times New Roman" w:hAnsi="Consolas" w:cs="Times New Roman"/>
+          <w:color w:val="FDFFF1"/>
+          <w:kern w:val="0"/>
+          <w:sz w:val="21"/>
+          <w:szCs w:val="21"/>
+          <w:lang w:eastAsia="en-IN" w:bidi="ar-SA"/>
+          <w14:ligatures w14:val="none"/>
+        </w:rPr>
+        <w:t xml:space="preserve"> useEffect </w:t>
+      </w:r>
+      <w:r>
+        <w:rPr>
+          <w:rFonts w:ascii="Consolas" w:eastAsia="Times New Roman" w:hAnsi="Consolas" w:cs="Times New Roman"/>
+          <w:color w:val="919288"/>
+          <w:kern w:val="0"/>
+          <w:sz w:val="21"/>
+          <w:szCs w:val="21"/>
+          <w:lang w:eastAsia="en-IN" w:bidi="ar-SA"/>
+          <w14:ligatures w14:val="none"/>
+        </w:rPr>
+        <w:t>}</w:t>
+      </w:r>
+      <w:r>
+        <w:rPr>
+          <w:rFonts w:ascii="Consolas" w:eastAsia="Times New Roman" w:hAnsi="Consolas" w:cs="Times New Roman"/>
+          <w:color w:val="FDFFF1"/>
+          <w:kern w:val="0"/>
+          <w:sz w:val="21"/>
+          <w:szCs w:val="21"/>
+          <w:lang w:eastAsia="en-IN" w:bidi="ar-SA"/>
+          <w14:ligatures w14:val="none"/>
+        </w:rPr>
+        <w:t xml:space="preserve"> </w:t>
+      </w:r>
+      <w:r>
+        <w:rPr>
+          <w:rFonts w:ascii="Consolas" w:eastAsia="Times New Roman" w:hAnsi="Consolas" w:cs="Times New Roman"/>
+          <w:color w:val="F92672"/>
+          <w:kern w:val="0"/>
+          <w:sz w:val="21"/>
+          <w:szCs w:val="21"/>
+          <w:lang w:eastAsia="en-IN" w:bidi="ar-SA"/>
+          <w14:ligatures w14:val="none"/>
+        </w:rPr>
+        <w:t>from</w:t>
+      </w:r>
+      <w:r>
+        <w:rPr>
+          <w:rFonts w:ascii="Consolas" w:eastAsia="Times New Roman" w:hAnsi="Consolas" w:cs="Times New Roman"/>
+          <w:color w:val="FDFFF1"/>
+          <w:kern w:val="0"/>
+          <w:sz w:val="21"/>
+          <w:szCs w:val="21"/>
+          <w:lang w:eastAsia="en-IN" w:bidi="ar-SA"/>
+          <w14:ligatures w14:val="none"/>
+        </w:rPr>
+        <w:t xml:space="preserve"> </w:t>
+      </w:r>
+      <w:r>
+        <w:rPr>
+          <w:rFonts w:ascii="Consolas" w:eastAsia="Times New Roman" w:hAnsi="Consolas" w:cs="Times New Roman"/>
+          <w:color w:val="919288"/>
+          <w:kern w:val="0"/>
+          <w:sz w:val="21"/>
+          <w:szCs w:val="21"/>
+          <w:lang w:eastAsia="en-IN" w:bidi="ar-SA"/>
+          <w14:ligatures w14:val="none"/>
+        </w:rPr>
+        <w:t>"</w:t>
+      </w:r>
+      <w:r>
+        <w:rPr>
+          <w:rFonts w:ascii="Consolas" w:eastAsia="Times New Roman" w:hAnsi="Consolas" w:cs="Times New Roman"/>
+          <w:color w:val="E6DB74"/>
+          <w:kern w:val="0"/>
+          <w:sz w:val="21"/>
+          <w:szCs w:val="21"/>
+          <w:lang w:eastAsia="en-IN" w:bidi="ar-SA"/>
+          <w14:ligatures w14:val="none"/>
+        </w:rPr>
+        <w:t>react</w:t>
+      </w:r>
+      <w:r>
+        <w:rPr>
+          <w:rFonts w:ascii="Consolas" w:eastAsia="Times New Roman" w:hAnsi="Consolas" w:cs="Times New Roman"/>
+          <w:color w:val="919288"/>
+          <w:kern w:val="0"/>
+          <w:sz w:val="21"/>
+          <w:szCs w:val="21"/>
+          <w:lang w:eastAsia="en-IN" w:bidi="ar-SA"/>
+          <w14:ligatures w14:val="none"/>
+        </w:rPr>
+        <w:t>";</w:t>
+      </w:r>
+    </w:p>
+    <w:p>
+      <w:pPr>
+        <w:pStyle w:val="ListParagraph"/>
+        <w:numPr>
+          <w:ilvl w:val="0"/>
+          <w:numId w:val="4"/>
+        </w:numPr>
+        <w:rPr>
+          <w:rFonts w:ascii="Consolas" w:hAnsi="Consolas" w:cstheme="majorHAnsi"/>
+          <w:b/>
+          <w:bCs/>
+          <w:sz w:val="28"/>
+          <w:szCs w:val="28"/>
+          <w:lang w:eastAsia="en-IN" w:bidi="ar-SA"/>
+        </w:rPr>
+      </w:pPr>
+      <w:r>
+        <w:rPr>
+          <w:rFonts w:ascii="Consolas" w:hAnsi="Consolas" w:cstheme="majorHAnsi"/>
+          <w:szCs w:val="22"/>
+          <w:lang w:eastAsia="en-IN" w:bidi="ar-SA"/>
+        </w:rPr>
+        <w:t>useEffect is called using 2 arguments, 1</w:t>
+      </w:r>
+      <w:r>
+        <w:rPr>
+          <w:rFonts w:ascii="Consolas" w:hAnsi="Consolas" w:cstheme="majorHAnsi"/>
+          <w:szCs w:val="22"/>
+          <w:vertAlign w:val="superscript"/>
+          <w:lang w:eastAsia="en-IN" w:bidi="ar-SA"/>
+        </w:rPr>
+        <w:t>st</w:t>
+      </w:r>
+      <w:r>
+        <w:rPr>
+          <w:rFonts w:ascii="Consolas" w:hAnsi="Consolas" w:cstheme="majorHAnsi"/>
+          <w:szCs w:val="22"/>
+          <w:lang w:eastAsia="en-IN" w:bidi="ar-SA"/>
+        </w:rPr>
+        <w:t xml:space="preserve"> is Callback Function and 2</w:t>
+      </w:r>
+      <w:r>
+        <w:rPr>
+          <w:rFonts w:ascii="Consolas" w:hAnsi="Consolas" w:cstheme="majorHAnsi"/>
+          <w:szCs w:val="22"/>
+          <w:vertAlign w:val="superscript"/>
+          <w:lang w:eastAsia="en-IN" w:bidi="ar-SA"/>
+        </w:rPr>
+        <w:t>nd</w:t>
+      </w:r>
+      <w:r>
+        <w:rPr>
+          <w:rFonts w:ascii="Consolas" w:hAnsi="Consolas" w:cstheme="majorHAnsi"/>
+          <w:szCs w:val="22"/>
+          <w:lang w:eastAsia="en-IN" w:bidi="ar-SA"/>
+        </w:rPr>
+        <w:t xml:space="preserve"> is it’s Dependency Array</w:t>
+      </w:r>
+    </w:p>
+    <w:p>
+      <w:pPr>
+        <w:pStyle w:val="ListParagraph"/>
+        <w:numPr>
+          <w:ilvl w:val="0"/>
+          <w:numId w:val="4"/>
+        </w:numPr>
+        <w:shd w:val="clear" w:color="auto" w:fill="272822"/>
+        <w:spacing w:after="0" w:line="285" w:lineRule="atLeast"/>
+        <w:rPr>
+          <w:rFonts w:ascii="Consolas" w:eastAsia="Times New Roman" w:hAnsi="Consolas" w:cs="Times New Roman"/>
+          <w:color w:val="FDFFF1"/>
+          <w:kern w:val="0"/>
+          <w:sz w:val="21"/>
+          <w:szCs w:val="21"/>
+          <w:lang w:eastAsia="en-IN" w:bidi="ar-SA"/>
+          <w14:ligatures w14:val="none"/>
+        </w:rPr>
+      </w:pPr>
+      <w:r>
+        <w:rPr>
+          <w:rFonts w:ascii="Consolas" w:eastAsia="Times New Roman" w:hAnsi="Consolas" w:cs="Times New Roman"/>
+          <w:color w:val="A6E22E"/>
+          <w:kern w:val="0"/>
+          <w:sz w:val="21"/>
+          <w:szCs w:val="21"/>
+          <w:lang w:eastAsia="en-IN" w:bidi="ar-SA"/>
+          <w14:ligatures w14:val="none"/>
+        </w:rPr>
+        <w:t>useEffect</w:t>
+      </w:r>
+      <w:r>
+        <w:rPr>
+          <w:rFonts w:ascii="Consolas" w:eastAsia="Times New Roman" w:hAnsi="Consolas" w:cs="Times New Roman"/>
+          <w:color w:val="919288"/>
+          <w:kern w:val="0"/>
+          <w:sz w:val="21"/>
+          <w:szCs w:val="21"/>
+          <w:lang w:eastAsia="en-IN" w:bidi="ar-SA"/>
+          <w14:ligatures w14:val="none"/>
+        </w:rPr>
+        <w:t>(()</w:t>
+      </w:r>
+      <w:r>
+        <w:rPr>
+          <w:rFonts w:ascii="Consolas" w:eastAsia="Times New Roman" w:hAnsi="Consolas" w:cs="Times New Roman"/>
+          <w:color w:val="FDFFF1"/>
+          <w:kern w:val="0"/>
+          <w:sz w:val="21"/>
+          <w:szCs w:val="21"/>
+          <w:lang w:eastAsia="en-IN" w:bidi="ar-SA"/>
+          <w14:ligatures w14:val="none"/>
+        </w:rPr>
+        <w:t xml:space="preserve"> </w:t>
+      </w:r>
+      <w:r>
+        <w:rPr>
+          <w:rFonts w:ascii="Consolas" w:eastAsia="Times New Roman" w:hAnsi="Consolas" w:cs="Times New Roman"/>
+          <w:color w:val="F92672"/>
+          <w:kern w:val="0"/>
+          <w:sz w:val="21"/>
+          <w:szCs w:val="21"/>
+          <w:lang w:eastAsia="en-IN" w:bidi="ar-SA"/>
+          <w14:ligatures w14:val="none"/>
+        </w:rPr>
+        <w:t>=&gt;</w:t>
+      </w:r>
+      <w:r>
+        <w:rPr>
+          <w:rFonts w:ascii="Consolas" w:eastAsia="Times New Roman" w:hAnsi="Consolas" w:cs="Times New Roman"/>
+          <w:color w:val="FDFFF1"/>
+          <w:kern w:val="0"/>
+          <w:sz w:val="21"/>
+          <w:szCs w:val="21"/>
+          <w:lang w:eastAsia="en-IN" w:bidi="ar-SA"/>
+          <w14:ligatures w14:val="none"/>
+        </w:rPr>
+        <w:t xml:space="preserve"> </w:t>
+      </w:r>
+      <w:r>
+        <w:rPr>
+          <w:rFonts w:ascii="Consolas" w:eastAsia="Times New Roman" w:hAnsi="Consolas" w:cs="Times New Roman"/>
+          <w:color w:val="919288"/>
+          <w:kern w:val="0"/>
+          <w:sz w:val="21"/>
+          <w:szCs w:val="21"/>
+          <w:lang w:eastAsia="en-IN" w:bidi="ar-SA"/>
+          <w14:ligatures w14:val="none"/>
+        </w:rPr>
+        <w:t>{</w:t>
+      </w:r>
+    </w:p>
+    <w:p>
+      <w:pPr>
+        <w:pStyle w:val="ListParagraph"/>
+        <w:numPr>
+          <w:ilvl w:val="0"/>
+          <w:numId w:val="4"/>
+        </w:numPr>
+        <w:shd w:val="clear" w:color="auto" w:fill="272822"/>
+        <w:spacing w:after="0" w:line="285" w:lineRule="atLeast"/>
+        <w:rPr>
+          <w:rFonts w:ascii="Consolas" w:eastAsia="Times New Roman" w:hAnsi="Consolas" w:cs="Times New Roman"/>
+          <w:color w:val="FDFFF1"/>
+          <w:kern w:val="0"/>
+          <w:sz w:val="21"/>
+          <w:szCs w:val="21"/>
+          <w:lang w:eastAsia="en-IN" w:bidi="ar-SA"/>
+          <w14:ligatures w14:val="none"/>
+        </w:rPr>
+      </w:pPr>
+      <w:r>
+        <w:rPr>
+          <w:rFonts w:ascii="Consolas" w:eastAsia="Times New Roman" w:hAnsi="Consolas" w:cs="Times New Roman"/>
+          <w:color w:val="FDFFF1"/>
+          <w:kern w:val="0"/>
+          <w:sz w:val="21"/>
+          <w:szCs w:val="21"/>
+          <w:lang w:eastAsia="en-IN" w:bidi="ar-SA"/>
+          <w14:ligatures w14:val="none"/>
+        </w:rPr>
+        <w:t>    console</w:t>
+      </w:r>
+      <w:r>
+        <w:rPr>
+          <w:rFonts w:ascii="Consolas" w:eastAsia="Times New Roman" w:hAnsi="Consolas" w:cs="Times New Roman"/>
+          <w:color w:val="919288"/>
+          <w:kern w:val="0"/>
+          <w:sz w:val="21"/>
+          <w:szCs w:val="21"/>
+          <w:lang w:eastAsia="en-IN" w:bidi="ar-SA"/>
+          <w14:ligatures w14:val="none"/>
+        </w:rPr>
+        <w:t>.</w:t>
+      </w:r>
+      <w:r>
+        <w:rPr>
+          <w:rFonts w:ascii="Consolas" w:eastAsia="Times New Roman" w:hAnsi="Consolas" w:cs="Times New Roman"/>
+          <w:color w:val="A6E22E"/>
+          <w:kern w:val="0"/>
+          <w:sz w:val="21"/>
+          <w:szCs w:val="21"/>
+          <w:lang w:eastAsia="en-IN" w:bidi="ar-SA"/>
+          <w14:ligatures w14:val="none"/>
+        </w:rPr>
+        <w:t>log</w:t>
+      </w:r>
+      <w:r>
+        <w:rPr>
+          <w:rFonts w:ascii="Consolas" w:eastAsia="Times New Roman" w:hAnsi="Consolas" w:cs="Times New Roman"/>
+          <w:color w:val="919288"/>
+          <w:kern w:val="0"/>
+          <w:sz w:val="21"/>
+          <w:szCs w:val="21"/>
+          <w:lang w:eastAsia="en-IN" w:bidi="ar-SA"/>
+          <w14:ligatures w14:val="none"/>
+        </w:rPr>
+        <w:t>("</w:t>
+      </w:r>
+      <w:r>
+        <w:rPr>
+          <w:rFonts w:ascii="Consolas" w:eastAsia="Times New Roman" w:hAnsi="Consolas" w:cs="Times New Roman"/>
+          <w:color w:val="E6DB74"/>
+          <w:kern w:val="0"/>
+          <w:sz w:val="21"/>
+          <w:szCs w:val="21"/>
+          <w:lang w:eastAsia="en-IN" w:bidi="ar-SA"/>
+          <w14:ligatures w14:val="none"/>
+        </w:rPr>
+        <w:t>useEffect is Called from Header-Component</w:t>
+      </w:r>
+      <w:r>
+        <w:rPr>
+          <w:rFonts w:ascii="Consolas" w:eastAsia="Times New Roman" w:hAnsi="Consolas" w:cs="Times New Roman"/>
+          <w:color w:val="919288"/>
+          <w:kern w:val="0"/>
+          <w:sz w:val="21"/>
+          <w:szCs w:val="21"/>
+          <w:lang w:eastAsia="en-IN" w:bidi="ar-SA"/>
+          <w14:ligatures w14:val="none"/>
+        </w:rPr>
+        <w:t>");</w:t>
+      </w:r>
+    </w:p>
+    <w:p>
+      <w:pPr>
+        <w:pStyle w:val="ListParagraph"/>
+        <w:numPr>
+          <w:ilvl w:val="0"/>
+          <w:numId w:val="4"/>
+        </w:numPr>
+        <w:shd w:val="clear" w:color="auto" w:fill="272822"/>
+        <w:spacing w:after="0" w:line="285" w:lineRule="atLeast"/>
+        <w:rPr>
+          <w:rFonts w:ascii="Consolas" w:eastAsia="Times New Roman" w:hAnsi="Consolas" w:cs="Times New Roman"/>
+          <w:color w:val="FDFFF1"/>
+          <w:kern w:val="0"/>
+          <w:sz w:val="21"/>
+          <w:szCs w:val="21"/>
+          <w:lang w:eastAsia="en-IN" w:bidi="ar-SA"/>
+          <w14:ligatures w14:val="none"/>
+        </w:rPr>
+      </w:pPr>
+      <w:r>
+        <w:rPr>
+          <w:rFonts w:ascii="Consolas" w:eastAsia="Times New Roman" w:hAnsi="Consolas" w:cs="Times New Roman"/>
+          <w:color w:val="FDFFF1"/>
+          <w:kern w:val="0"/>
+          <w:sz w:val="21"/>
+          <w:szCs w:val="21"/>
+          <w:lang w:eastAsia="en-IN" w:bidi="ar-SA"/>
+          <w14:ligatures w14:val="none"/>
+        </w:rPr>
+        <w:t xml:space="preserve">  </w:t>
+      </w:r>
+      <w:r>
+        <w:rPr>
+          <w:rFonts w:ascii="Consolas" w:eastAsia="Times New Roman" w:hAnsi="Consolas" w:cs="Times New Roman"/>
+          <w:color w:val="919288"/>
+          <w:kern w:val="0"/>
+          <w:sz w:val="21"/>
+          <w:szCs w:val="21"/>
+          <w:lang w:eastAsia="en-IN" w:bidi="ar-SA"/>
+          <w14:ligatures w14:val="none"/>
+        </w:rPr>
+        <w:t>},</w:t>
+      </w:r>
+      <w:r>
+        <w:rPr>
+          <w:rFonts w:ascii="Consolas" w:eastAsia="Times New Roman" w:hAnsi="Consolas" w:cs="Times New Roman"/>
+          <w:color w:val="FDFFF1"/>
+          <w:kern w:val="0"/>
+          <w:sz w:val="21"/>
+          <w:szCs w:val="21"/>
+          <w:lang w:eastAsia="en-IN" w:bidi="ar-SA"/>
+          <w14:ligatures w14:val="none"/>
+        </w:rPr>
+        <w:t xml:space="preserve"> </w:t>
+      </w:r>
+      <w:r>
+        <w:rPr>
+          <w:rFonts w:ascii="Consolas" w:eastAsia="Times New Roman" w:hAnsi="Consolas" w:cs="Times New Roman"/>
+          <w:color w:val="919288"/>
+          <w:kern w:val="0"/>
+          <w:sz w:val="21"/>
+          <w:szCs w:val="21"/>
+          <w:lang w:eastAsia="en-IN" w:bidi="ar-SA"/>
+          <w14:ligatures w14:val="none"/>
+        </w:rPr>
+        <w:t>[]);</w:t>
+      </w:r>
+      <w:r>
+        <w:rPr>
+          <w:rFonts w:ascii="Consolas" w:eastAsia="Times New Roman" w:hAnsi="Consolas" w:cs="Times New Roman"/>
+          <w:color w:val="919288"/>
+          <w:kern w:val="0"/>
+          <w:sz w:val="21"/>
+          <w:szCs w:val="21"/>
+          <w:lang w:eastAsia="en-IN" w:bidi="ar-SA"/>
+          <w14:ligatures w14:val="none"/>
+        </w:rPr>
+        <w:t xml:space="preserve"> </w:t>
+      </w:r>
+    </w:p>
+    <w:p>
+      <w:pPr>
+        <w:pStyle w:val="ListParagraph"/>
+        <w:numPr>
+          <w:ilvl w:val="0"/>
+          <w:numId w:val="4"/>
+        </w:numPr>
+        <w:shd w:val="clear" w:color="auto" w:fill="272822"/>
+        <w:spacing w:after="0" w:line="285" w:lineRule="atLeast"/>
+        <w:rPr>
+          <w:rFonts w:ascii="Consolas" w:eastAsia="Times New Roman" w:hAnsi="Consolas" w:cs="Times New Roman"/>
+          <w:color w:val="FDFFF1"/>
+          <w:kern w:val="0"/>
+          <w:sz w:val="21"/>
+          <w:szCs w:val="21"/>
+          <w:lang w:eastAsia="en-IN" w:bidi="ar-SA"/>
+          <w14:ligatures w14:val="none"/>
+        </w:rPr>
+      </w:pPr>
+    </w:p>
+    <w:p>
+      <w:pPr>
+        <w:pStyle w:val="ListParagraph"/>
+        <w:numPr>
+          <w:ilvl w:val="0"/>
+          <w:numId w:val="4"/>
+        </w:numPr>
+        <w:rPr>
+          <w:rFonts w:ascii="Consolas" w:hAnsi="Consolas" w:cstheme="majorHAnsi"/>
+          <w:b/>
+          <w:bCs/>
+          <w:sz w:val="28"/>
+          <w:szCs w:val="28"/>
+          <w:lang w:eastAsia="en-IN" w:bidi="ar-SA"/>
+        </w:rPr>
+      </w:pPr>
+      <w:r>
+        <w:rPr>
+          <w:rFonts w:ascii="Consolas" w:hAnsi="Consolas" w:cstheme="majorHAnsi"/>
+          <w:szCs w:val="22"/>
+          <w:lang w:eastAsia="en-IN" w:bidi="ar-SA"/>
+        </w:rPr>
+        <w:t>Q:- When is this useEffect called?</w:t>
+      </w:r>
+      <w:r>
+        <w:rPr>
+          <w:rFonts w:ascii="Consolas" w:hAnsi="Consolas" w:cstheme="majorHAnsi"/>
+          <w:szCs w:val="22"/>
+          <w:lang w:eastAsia="en-IN" w:bidi="ar-SA"/>
+        </w:rPr>
+        <w:t xml:space="preserve"> [i,ii,iii]</w:t>
+      </w:r>
+    </w:p>
+    <w:p>
+      <w:pPr>
+        <w:pStyle w:val="ListParagraph"/>
+        <w:numPr>
+          <w:ilvl w:val="0"/>
+          <w:numId w:val="4"/>
+        </w:numPr>
+        <w:rPr>
+          <w:rFonts w:ascii="Consolas" w:hAnsi="Consolas" w:cstheme="majorHAnsi"/>
+          <w:b/>
+          <w:bCs/>
+          <w:sz w:val="28"/>
+          <w:szCs w:val="28"/>
+          <w:lang w:eastAsia="en-IN" w:bidi="ar-SA"/>
+        </w:rPr>
+      </w:pPr>
+      <w:r>
+        <w:rPr>
+          <w:rFonts w:ascii="Consolas" w:hAnsi="Consolas" w:cstheme="majorHAnsi"/>
+          <w:szCs w:val="22"/>
+          <w:lang w:eastAsia="en-IN" w:bidi="ar-SA"/>
+        </w:rPr>
+        <w:t xml:space="preserve">=&gt; </w:t>
+      </w:r>
+      <w:r>
+        <w:rPr>
+          <w:rFonts w:ascii="Consolas" w:hAnsi="Consolas" w:cstheme="majorHAnsi"/>
+          <w:szCs w:val="22"/>
+          <w:lang w:eastAsia="en-IN" w:bidi="ar-SA"/>
+        </w:rPr>
+        <w:t xml:space="preserve">i) </w:t>
+      </w:r>
+      <w:r>
+        <w:rPr>
+          <w:rFonts w:ascii="Consolas" w:hAnsi="Consolas" w:cstheme="majorHAnsi"/>
+          <w:szCs w:val="22"/>
+          <w:lang w:eastAsia="en-IN" w:bidi="ar-SA"/>
+        </w:rPr>
+        <w:t>So basically useEffect is called after every render of that component, But but but we have put in dependency array over here so this dependency array changes the behavior of it’s render. What does it mean?</w:t>
+      </w:r>
+    </w:p>
+    <w:p>
+      <w:pPr>
+        <w:pStyle w:val="ListParagraph"/>
+        <w:numPr>
+          <w:ilvl w:val="0"/>
+          <w:numId w:val="4"/>
+        </w:numPr>
+        <w:rPr>
+          <w:rFonts w:ascii="Consolas" w:hAnsi="Consolas" w:cstheme="majorHAnsi"/>
+          <w:b/>
+          <w:bCs/>
+          <w:sz w:val="28"/>
+          <w:szCs w:val="28"/>
+          <w:lang w:eastAsia="en-IN" w:bidi="ar-SA"/>
+        </w:rPr>
+      </w:pPr>
+      <w:r>
+        <w:rPr>
+          <w:rFonts w:ascii="Consolas" w:hAnsi="Consolas" w:cstheme="majorHAnsi"/>
+          <w:szCs w:val="22"/>
+          <w:lang w:eastAsia="en-IN" w:bidi="ar-SA"/>
+        </w:rPr>
+        <w:t>If we don’t put any dependency array, by the way it’s not mandatory, only callback function is mandatory inside useEffect</w:t>
+      </w:r>
+      <w:r>
+        <w:rPr>
+          <w:rFonts w:ascii="Consolas" w:hAnsi="Consolas" w:cstheme="majorHAnsi"/>
+          <w:szCs w:val="22"/>
+          <w:lang w:eastAsia="en-IN" w:bidi="ar-SA"/>
+        </w:rPr>
+        <w:t>.</w:t>
+      </w:r>
+    </w:p>
+    <w:p>
+      <w:pPr>
+        <w:pStyle w:val="ListParagraph"/>
+        <w:numPr>
+          <w:ilvl w:val="0"/>
+          <w:numId w:val="4"/>
+        </w:numPr>
+        <w:rPr>
+          <w:rFonts w:ascii="Consolas" w:hAnsi="Consolas" w:cstheme="majorHAnsi"/>
+          <w:b/>
+          <w:bCs/>
+          <w:sz w:val="28"/>
+          <w:szCs w:val="28"/>
+          <w:lang w:eastAsia="en-IN" w:bidi="ar-SA"/>
+        </w:rPr>
+      </w:pPr>
+      <w:r>
+        <w:rPr>
+          <w:rFonts w:ascii="Consolas" w:hAnsi="Consolas" w:cstheme="majorHAnsi"/>
+          <w:szCs w:val="22"/>
+          <w:lang w:eastAsia="en-IN" w:bidi="ar-SA"/>
+        </w:rPr>
+        <w:t>So when we call useEffect without a dependency array it will render every time when our component render</w:t>
+      </w:r>
+      <w:r>
+        <w:rPr>
+          <w:rFonts w:ascii="Consolas" w:hAnsi="Consolas" w:cstheme="majorHAnsi"/>
+          <w:szCs w:val="22"/>
+          <w:lang w:eastAsia="en-IN" w:bidi="ar-SA"/>
+        </w:rPr>
+        <w:t xml:space="preserve"> [if no dependecy array =&gt; useEffect is called on every component render]</w:t>
+      </w:r>
+    </w:p>
+    <w:p>
+      <w:pPr>
+        <w:pStyle w:val="ListParagraph"/>
+        <w:numPr>
+          <w:ilvl w:val="0"/>
+          <w:numId w:val="4"/>
+        </w:numPr>
+        <w:shd w:val="clear" w:color="auto" w:fill="272822"/>
+        <w:spacing w:after="0" w:line="285" w:lineRule="atLeast"/>
+        <w:rPr>
+          <w:rFonts w:ascii="Consolas" w:eastAsia="Times New Roman" w:hAnsi="Consolas" w:cs="Times New Roman"/>
+          <w:color w:val="FDFFF1"/>
+          <w:kern w:val="0"/>
+          <w:sz w:val="21"/>
+          <w:szCs w:val="21"/>
+          <w:lang w:eastAsia="en-IN" w:bidi="ar-SA"/>
+          <w14:ligatures w14:val="none"/>
+        </w:rPr>
+      </w:pPr>
+      <w:r>
+        <w:rPr>
+          <w:rFonts w:ascii="Consolas" w:eastAsia="Times New Roman" w:hAnsi="Consolas" w:cs="Times New Roman"/>
+          <w:color w:val="A6E22E"/>
+          <w:kern w:val="0"/>
+          <w:sz w:val="21"/>
+          <w:szCs w:val="21"/>
+          <w:lang w:eastAsia="en-IN" w:bidi="ar-SA"/>
+          <w14:ligatures w14:val="none"/>
+        </w:rPr>
+        <w:t>useEffect</w:t>
+      </w:r>
+      <w:r>
+        <w:rPr>
+          <w:rFonts w:ascii="Consolas" w:eastAsia="Times New Roman" w:hAnsi="Consolas" w:cs="Times New Roman"/>
+          <w:color w:val="919288"/>
+          <w:kern w:val="0"/>
+          <w:sz w:val="21"/>
+          <w:szCs w:val="21"/>
+          <w:lang w:eastAsia="en-IN" w:bidi="ar-SA"/>
+          <w14:ligatures w14:val="none"/>
+        </w:rPr>
+        <w:t>(()</w:t>
+      </w:r>
+      <w:r>
+        <w:rPr>
+          <w:rFonts w:ascii="Consolas" w:eastAsia="Times New Roman" w:hAnsi="Consolas" w:cs="Times New Roman"/>
+          <w:color w:val="FDFFF1"/>
+          <w:kern w:val="0"/>
+          <w:sz w:val="21"/>
+          <w:szCs w:val="21"/>
+          <w:lang w:eastAsia="en-IN" w:bidi="ar-SA"/>
+          <w14:ligatures w14:val="none"/>
+        </w:rPr>
+        <w:t xml:space="preserve"> </w:t>
+      </w:r>
+      <w:r>
+        <w:rPr>
+          <w:rFonts w:ascii="Consolas" w:eastAsia="Times New Roman" w:hAnsi="Consolas" w:cs="Times New Roman"/>
+          <w:color w:val="F92672"/>
+          <w:kern w:val="0"/>
+          <w:sz w:val="21"/>
+          <w:szCs w:val="21"/>
+          <w:lang w:eastAsia="en-IN" w:bidi="ar-SA"/>
+          <w14:ligatures w14:val="none"/>
+        </w:rPr>
+        <w:t>=&gt;</w:t>
+      </w:r>
+      <w:r>
+        <w:rPr>
+          <w:rFonts w:ascii="Consolas" w:eastAsia="Times New Roman" w:hAnsi="Consolas" w:cs="Times New Roman"/>
+          <w:color w:val="FDFFF1"/>
+          <w:kern w:val="0"/>
+          <w:sz w:val="21"/>
+          <w:szCs w:val="21"/>
+          <w:lang w:eastAsia="en-IN" w:bidi="ar-SA"/>
+          <w14:ligatures w14:val="none"/>
+        </w:rPr>
+        <w:t xml:space="preserve"> </w:t>
+      </w:r>
+      <w:r>
+        <w:rPr>
+          <w:rFonts w:ascii="Consolas" w:eastAsia="Times New Roman" w:hAnsi="Consolas" w:cs="Times New Roman"/>
+          <w:color w:val="919288"/>
+          <w:kern w:val="0"/>
+          <w:sz w:val="21"/>
+          <w:szCs w:val="21"/>
+          <w:lang w:eastAsia="en-IN" w:bidi="ar-SA"/>
+          <w14:ligatures w14:val="none"/>
+        </w:rPr>
+        <w:t>{</w:t>
+      </w:r>
+    </w:p>
+    <w:p>
+      <w:pPr>
+        <w:pStyle w:val="ListParagraph"/>
+        <w:numPr>
+          <w:ilvl w:val="0"/>
+          <w:numId w:val="4"/>
+        </w:numPr>
+        <w:shd w:val="clear" w:color="auto" w:fill="272822"/>
+        <w:spacing w:after="0" w:line="285" w:lineRule="atLeast"/>
+        <w:rPr>
+          <w:rFonts w:ascii="Consolas" w:eastAsia="Times New Roman" w:hAnsi="Consolas" w:cs="Times New Roman"/>
+          <w:color w:val="FDFFF1"/>
+          <w:kern w:val="0"/>
+          <w:sz w:val="21"/>
+          <w:szCs w:val="21"/>
+          <w:lang w:eastAsia="en-IN" w:bidi="ar-SA"/>
+          <w14:ligatures w14:val="none"/>
+        </w:rPr>
+      </w:pPr>
+      <w:r>
+        <w:rPr>
+          <w:rFonts w:ascii="Consolas" w:eastAsia="Times New Roman" w:hAnsi="Consolas" w:cs="Times New Roman"/>
+          <w:color w:val="FDFFF1"/>
+          <w:kern w:val="0"/>
+          <w:sz w:val="21"/>
+          <w:szCs w:val="21"/>
+          <w:lang w:eastAsia="en-IN" w:bidi="ar-SA"/>
+          <w14:ligatures w14:val="none"/>
+        </w:rPr>
+        <w:t>    console</w:t>
+      </w:r>
+      <w:r>
+        <w:rPr>
+          <w:rFonts w:ascii="Consolas" w:eastAsia="Times New Roman" w:hAnsi="Consolas" w:cs="Times New Roman"/>
+          <w:color w:val="919288"/>
+          <w:kern w:val="0"/>
+          <w:sz w:val="21"/>
+          <w:szCs w:val="21"/>
+          <w:lang w:eastAsia="en-IN" w:bidi="ar-SA"/>
+          <w14:ligatures w14:val="none"/>
+        </w:rPr>
+        <w:t>.</w:t>
+      </w:r>
+      <w:r>
+        <w:rPr>
+          <w:rFonts w:ascii="Consolas" w:eastAsia="Times New Roman" w:hAnsi="Consolas" w:cs="Times New Roman"/>
+          <w:color w:val="A6E22E"/>
+          <w:kern w:val="0"/>
+          <w:sz w:val="21"/>
+          <w:szCs w:val="21"/>
+          <w:lang w:eastAsia="en-IN" w:bidi="ar-SA"/>
+          <w14:ligatures w14:val="none"/>
+        </w:rPr>
+        <w:t>log</w:t>
+      </w:r>
+      <w:r>
+        <w:rPr>
+          <w:rFonts w:ascii="Consolas" w:eastAsia="Times New Roman" w:hAnsi="Consolas" w:cs="Times New Roman"/>
+          <w:color w:val="919288"/>
+          <w:kern w:val="0"/>
+          <w:sz w:val="21"/>
+          <w:szCs w:val="21"/>
+          <w:lang w:eastAsia="en-IN" w:bidi="ar-SA"/>
+          <w14:ligatures w14:val="none"/>
+        </w:rPr>
+        <w:t>("</w:t>
+      </w:r>
+      <w:r>
+        <w:rPr>
+          <w:rFonts w:ascii="Consolas" w:eastAsia="Times New Roman" w:hAnsi="Consolas" w:cs="Times New Roman"/>
+          <w:color w:val="E6DB74"/>
+          <w:kern w:val="0"/>
+          <w:sz w:val="21"/>
+          <w:szCs w:val="21"/>
+          <w:lang w:eastAsia="en-IN" w:bidi="ar-SA"/>
+          <w14:ligatures w14:val="none"/>
+        </w:rPr>
+        <w:t>useEffect is Called from Header-Component</w:t>
+      </w:r>
+      <w:r>
+        <w:rPr>
+          <w:rFonts w:ascii="Consolas" w:eastAsia="Times New Roman" w:hAnsi="Consolas" w:cs="Times New Roman"/>
+          <w:color w:val="919288"/>
+          <w:kern w:val="0"/>
+          <w:sz w:val="21"/>
+          <w:szCs w:val="21"/>
+          <w:lang w:eastAsia="en-IN" w:bidi="ar-SA"/>
+          <w14:ligatures w14:val="none"/>
+        </w:rPr>
+        <w:t>");</w:t>
+      </w:r>
+    </w:p>
+    <w:p>
+      <w:pPr>
+        <w:pStyle w:val="ListParagraph"/>
+        <w:numPr>
+          <w:ilvl w:val="0"/>
+          <w:numId w:val="4"/>
+        </w:numPr>
+        <w:shd w:val="clear" w:color="auto" w:fill="272822"/>
+        <w:spacing w:after="0" w:line="285" w:lineRule="atLeast"/>
+        <w:rPr>
+          <w:rFonts w:ascii="Consolas" w:eastAsia="Times New Roman" w:hAnsi="Consolas" w:cs="Times New Roman"/>
+          <w:color w:val="FDFFF1"/>
+          <w:kern w:val="0"/>
+          <w:sz w:val="21"/>
+          <w:szCs w:val="21"/>
+          <w:lang w:eastAsia="en-IN" w:bidi="ar-SA"/>
+          <w14:ligatures w14:val="none"/>
+        </w:rPr>
+      </w:pPr>
+      <w:r>
+        <w:rPr>
+          <w:rFonts w:ascii="Consolas" w:eastAsia="Times New Roman" w:hAnsi="Consolas" w:cs="Times New Roman"/>
+          <w:color w:val="FDFFF1"/>
+          <w:kern w:val="0"/>
+          <w:sz w:val="21"/>
+          <w:szCs w:val="21"/>
+          <w:lang w:eastAsia="en-IN" w:bidi="ar-SA"/>
+          <w14:ligatures w14:val="none"/>
+        </w:rPr>
+        <w:t xml:space="preserve">  </w:t>
+      </w:r>
+      <w:r>
+        <w:rPr>
+          <w:rFonts w:ascii="Consolas" w:eastAsia="Times New Roman" w:hAnsi="Consolas" w:cs="Times New Roman"/>
+          <w:color w:val="919288"/>
+          <w:kern w:val="0"/>
+          <w:sz w:val="21"/>
+          <w:szCs w:val="21"/>
+          <w:lang w:eastAsia="en-IN" w:bidi="ar-SA"/>
+          <w14:ligatures w14:val="none"/>
+        </w:rPr>
+        <w:t>});</w:t>
+      </w:r>
+    </w:p>
+    <w:p>
+      <w:pPr>
+        <w:pStyle w:val="ListParagraph"/>
+        <w:numPr>
+          <w:ilvl w:val="0"/>
+          <w:numId w:val="4"/>
+        </w:numPr>
+        <w:shd w:val="clear" w:color="auto" w:fill="272822"/>
+        <w:spacing w:after="0" w:line="285" w:lineRule="atLeast"/>
+        <w:rPr>
+          <w:rFonts w:ascii="Consolas" w:eastAsia="Times New Roman" w:hAnsi="Consolas" w:cs="Times New Roman"/>
+          <w:color w:val="FDFFF1"/>
+          <w:kern w:val="0"/>
+          <w:sz w:val="21"/>
+          <w:szCs w:val="21"/>
+          <w:lang w:eastAsia="en-IN" w:bidi="ar-SA"/>
+          <w14:ligatures w14:val="none"/>
+        </w:rPr>
+      </w:pPr>
+    </w:p>
+    <w:p>
+      <w:pPr>
+        <w:pStyle w:val="ListParagraph"/>
+        <w:numPr>
+          <w:ilvl w:val="0"/>
+          <w:numId w:val="4"/>
+        </w:numPr>
+        <w:rPr>
+          <w:rFonts w:ascii="Consolas" w:hAnsi="Consolas" w:cstheme="majorHAnsi"/>
+          <w:b/>
+          <w:bCs/>
+          <w:sz w:val="28"/>
+          <w:szCs w:val="28"/>
+          <w:lang w:eastAsia="en-IN" w:bidi="ar-SA"/>
+        </w:rPr>
+      </w:pPr>
+      <w:r>
+        <w:rPr>
+          <w:rFonts w:ascii="Consolas" w:hAnsi="Consolas" w:cstheme="majorHAnsi"/>
+          <w:szCs w:val="22"/>
+          <w:lang w:eastAsia="en-IN" w:bidi="ar-SA"/>
+        </w:rPr>
+        <w:t>Q:- What if there is Empty dependency array?</w:t>
+      </w:r>
+    </w:p>
+    <w:p>
+      <w:pPr>
+        <w:pStyle w:val="ListParagraph"/>
+        <w:numPr>
+          <w:ilvl w:val="0"/>
+          <w:numId w:val="4"/>
+        </w:numPr>
+        <w:rPr>
+          <w:rFonts w:ascii="Consolas" w:hAnsi="Consolas" w:cstheme="majorHAnsi"/>
+          <w:b/>
+          <w:bCs/>
+          <w:sz w:val="28"/>
+          <w:szCs w:val="28"/>
+          <w:lang w:eastAsia="en-IN" w:bidi="ar-SA"/>
+        </w:rPr>
+      </w:pPr>
+      <w:r>
+        <w:rPr>
+          <w:rFonts w:ascii="Consolas" w:hAnsi="Consolas" w:cstheme="majorHAnsi"/>
+          <w:szCs w:val="22"/>
+          <w:lang w:eastAsia="en-IN" w:bidi="ar-SA"/>
+        </w:rPr>
+        <w:t xml:space="preserve">=&gt; </w:t>
+      </w:r>
+      <w:r>
+        <w:rPr>
+          <w:rFonts w:ascii="Consolas" w:hAnsi="Consolas" w:cstheme="majorHAnsi"/>
+          <w:szCs w:val="22"/>
+          <w:lang w:eastAsia="en-IN" w:bidi="ar-SA"/>
+        </w:rPr>
+        <w:t xml:space="preserve">ii) </w:t>
+      </w:r>
+      <w:r>
+        <w:rPr>
+          <w:rFonts w:ascii="Consolas" w:hAnsi="Consolas" w:cstheme="majorHAnsi"/>
+          <w:szCs w:val="22"/>
+          <w:lang w:eastAsia="en-IN" w:bidi="ar-SA"/>
+        </w:rPr>
+        <w:t>So then useEffect is called on only initial render and just once when the component is rendered for the first time</w:t>
+      </w:r>
+      <w:r>
+        <w:rPr>
+          <w:rFonts w:ascii="Consolas" w:hAnsi="Consolas" w:cstheme="majorHAnsi"/>
+          <w:szCs w:val="22"/>
+          <w:lang w:eastAsia="en-IN" w:bidi="ar-SA"/>
+        </w:rPr>
+        <w:t>. In the initial render when the page loads the component loads when the component loads useEffect is called after component loads</w:t>
+      </w:r>
+      <w:r>
+        <w:rPr>
+          <w:rFonts w:ascii="Consolas" w:hAnsi="Consolas" w:cstheme="majorHAnsi"/>
+          <w:szCs w:val="22"/>
+          <w:lang w:eastAsia="en-IN" w:bidi="ar-SA"/>
+        </w:rPr>
+        <w:t>.</w:t>
+      </w:r>
+    </w:p>
+    <w:p>
+      <w:pPr>
+        <w:pStyle w:val="ListParagraph"/>
+        <w:numPr>
+          <w:ilvl w:val="0"/>
+          <w:numId w:val="4"/>
+        </w:numPr>
+        <w:shd w:val="clear" w:color="auto" w:fill="272822"/>
+        <w:spacing w:after="0" w:line="285" w:lineRule="atLeast"/>
+        <w:rPr>
+          <w:rFonts w:ascii="Consolas" w:eastAsia="Times New Roman" w:hAnsi="Consolas" w:cs="Times New Roman"/>
+          <w:color w:val="FDFFF1"/>
+          <w:kern w:val="0"/>
+          <w:sz w:val="21"/>
+          <w:szCs w:val="21"/>
+          <w:lang w:eastAsia="en-IN" w:bidi="ar-SA"/>
+          <w14:ligatures w14:val="none"/>
+        </w:rPr>
+      </w:pPr>
+      <w:r>
+        <w:rPr>
+          <w:rFonts w:ascii="Consolas" w:eastAsia="Times New Roman" w:hAnsi="Consolas" w:cs="Times New Roman"/>
+          <w:color w:val="A6E22E"/>
+          <w:kern w:val="0"/>
+          <w:sz w:val="21"/>
+          <w:szCs w:val="21"/>
+          <w:lang w:eastAsia="en-IN" w:bidi="ar-SA"/>
+          <w14:ligatures w14:val="none"/>
+        </w:rPr>
+        <w:t>useEffect</w:t>
+      </w:r>
+      <w:r>
+        <w:rPr>
+          <w:rFonts w:ascii="Consolas" w:eastAsia="Times New Roman" w:hAnsi="Consolas" w:cs="Times New Roman"/>
+          <w:color w:val="919288"/>
+          <w:kern w:val="0"/>
+          <w:sz w:val="21"/>
+          <w:szCs w:val="21"/>
+          <w:lang w:eastAsia="en-IN" w:bidi="ar-SA"/>
+          <w14:ligatures w14:val="none"/>
+        </w:rPr>
+        <w:t>(()</w:t>
+      </w:r>
+      <w:r>
+        <w:rPr>
+          <w:rFonts w:ascii="Consolas" w:eastAsia="Times New Roman" w:hAnsi="Consolas" w:cs="Times New Roman"/>
+          <w:color w:val="FDFFF1"/>
+          <w:kern w:val="0"/>
+          <w:sz w:val="21"/>
+          <w:szCs w:val="21"/>
+          <w:lang w:eastAsia="en-IN" w:bidi="ar-SA"/>
+          <w14:ligatures w14:val="none"/>
+        </w:rPr>
+        <w:t xml:space="preserve"> </w:t>
+      </w:r>
+      <w:r>
+        <w:rPr>
+          <w:rFonts w:ascii="Consolas" w:eastAsia="Times New Roman" w:hAnsi="Consolas" w:cs="Times New Roman"/>
+          <w:color w:val="F92672"/>
+          <w:kern w:val="0"/>
+          <w:sz w:val="21"/>
+          <w:szCs w:val="21"/>
+          <w:lang w:eastAsia="en-IN" w:bidi="ar-SA"/>
+          <w14:ligatures w14:val="none"/>
+        </w:rPr>
+        <w:t>=&gt;</w:t>
+      </w:r>
+      <w:r>
+        <w:rPr>
+          <w:rFonts w:ascii="Consolas" w:eastAsia="Times New Roman" w:hAnsi="Consolas" w:cs="Times New Roman"/>
+          <w:color w:val="FDFFF1"/>
+          <w:kern w:val="0"/>
+          <w:sz w:val="21"/>
+          <w:szCs w:val="21"/>
+          <w:lang w:eastAsia="en-IN" w:bidi="ar-SA"/>
+          <w14:ligatures w14:val="none"/>
+        </w:rPr>
+        <w:t xml:space="preserve"> </w:t>
+      </w:r>
+      <w:r>
+        <w:rPr>
+          <w:rFonts w:ascii="Consolas" w:eastAsia="Times New Roman" w:hAnsi="Consolas" w:cs="Times New Roman"/>
+          <w:color w:val="919288"/>
+          <w:kern w:val="0"/>
+          <w:sz w:val="21"/>
+          <w:szCs w:val="21"/>
+          <w:lang w:eastAsia="en-IN" w:bidi="ar-SA"/>
+          <w14:ligatures w14:val="none"/>
+        </w:rPr>
+        <w:t>{</w:t>
+      </w:r>
+    </w:p>
+    <w:p>
+      <w:pPr>
+        <w:pStyle w:val="ListParagraph"/>
+        <w:numPr>
+          <w:ilvl w:val="0"/>
+          <w:numId w:val="4"/>
+        </w:numPr>
+        <w:shd w:val="clear" w:color="auto" w:fill="272822"/>
+        <w:spacing w:after="0" w:line="285" w:lineRule="atLeast"/>
+        <w:rPr>
+          <w:rFonts w:ascii="Consolas" w:eastAsia="Times New Roman" w:hAnsi="Consolas" w:cs="Times New Roman"/>
+          <w:color w:val="FDFFF1"/>
+          <w:kern w:val="0"/>
+          <w:sz w:val="21"/>
+          <w:szCs w:val="21"/>
+          <w:lang w:eastAsia="en-IN" w:bidi="ar-SA"/>
+          <w14:ligatures w14:val="none"/>
+        </w:rPr>
+      </w:pPr>
+      <w:r>
+        <w:rPr>
+          <w:rFonts w:ascii="Consolas" w:eastAsia="Times New Roman" w:hAnsi="Consolas" w:cs="Times New Roman"/>
+          <w:color w:val="FDFFF1"/>
+          <w:kern w:val="0"/>
+          <w:sz w:val="21"/>
+          <w:szCs w:val="21"/>
+          <w:lang w:eastAsia="en-IN" w:bidi="ar-SA"/>
+          <w14:ligatures w14:val="none"/>
+        </w:rPr>
+        <w:t>    console</w:t>
+      </w:r>
+      <w:r>
+        <w:rPr>
+          <w:rFonts w:ascii="Consolas" w:eastAsia="Times New Roman" w:hAnsi="Consolas" w:cs="Times New Roman"/>
+          <w:color w:val="919288"/>
+          <w:kern w:val="0"/>
+          <w:sz w:val="21"/>
+          <w:szCs w:val="21"/>
+          <w:lang w:eastAsia="en-IN" w:bidi="ar-SA"/>
+          <w14:ligatures w14:val="none"/>
+        </w:rPr>
+        <w:t>.</w:t>
+      </w:r>
+      <w:r>
+        <w:rPr>
+          <w:rFonts w:ascii="Consolas" w:eastAsia="Times New Roman" w:hAnsi="Consolas" w:cs="Times New Roman"/>
+          <w:color w:val="A6E22E"/>
+          <w:kern w:val="0"/>
+          <w:sz w:val="21"/>
+          <w:szCs w:val="21"/>
+          <w:lang w:eastAsia="en-IN" w:bidi="ar-SA"/>
+          <w14:ligatures w14:val="none"/>
+        </w:rPr>
+        <w:t>log</w:t>
+      </w:r>
+      <w:r>
+        <w:rPr>
+          <w:rFonts w:ascii="Consolas" w:eastAsia="Times New Roman" w:hAnsi="Consolas" w:cs="Times New Roman"/>
+          <w:color w:val="919288"/>
+          <w:kern w:val="0"/>
+          <w:sz w:val="21"/>
+          <w:szCs w:val="21"/>
+          <w:lang w:eastAsia="en-IN" w:bidi="ar-SA"/>
+          <w14:ligatures w14:val="none"/>
+        </w:rPr>
+        <w:t>("</w:t>
+      </w:r>
+      <w:r>
+        <w:rPr>
+          <w:rFonts w:ascii="Consolas" w:eastAsia="Times New Roman" w:hAnsi="Consolas" w:cs="Times New Roman"/>
+          <w:color w:val="E6DB74"/>
+          <w:kern w:val="0"/>
+          <w:sz w:val="21"/>
+          <w:szCs w:val="21"/>
+          <w:lang w:eastAsia="en-IN" w:bidi="ar-SA"/>
+          <w14:ligatures w14:val="none"/>
+        </w:rPr>
+        <w:t>useEffect is Called from Header-Component</w:t>
+      </w:r>
+      <w:r>
+        <w:rPr>
+          <w:rFonts w:ascii="Consolas" w:eastAsia="Times New Roman" w:hAnsi="Consolas" w:cs="Times New Roman"/>
+          <w:color w:val="919288"/>
+          <w:kern w:val="0"/>
+          <w:sz w:val="21"/>
+          <w:szCs w:val="21"/>
+          <w:lang w:eastAsia="en-IN" w:bidi="ar-SA"/>
+          <w14:ligatures w14:val="none"/>
+        </w:rPr>
+        <w:t>");</w:t>
+      </w:r>
+    </w:p>
+    <w:p>
+      <w:pPr>
+        <w:pStyle w:val="ListParagraph"/>
+        <w:numPr>
+          <w:ilvl w:val="0"/>
+          <w:numId w:val="4"/>
+        </w:numPr>
+        <w:shd w:val="clear" w:color="auto" w:fill="272822"/>
+        <w:spacing w:after="0" w:line="285" w:lineRule="atLeast"/>
+        <w:rPr>
+          <w:rFonts w:ascii="Consolas" w:eastAsia="Times New Roman" w:hAnsi="Consolas" w:cs="Times New Roman"/>
+          <w:color w:val="FDFFF1"/>
+          <w:kern w:val="0"/>
+          <w:sz w:val="21"/>
+          <w:szCs w:val="21"/>
+          <w:lang w:eastAsia="en-IN" w:bidi="ar-SA"/>
+          <w14:ligatures w14:val="none"/>
+        </w:rPr>
+      </w:pPr>
+      <w:r>
+        <w:rPr>
+          <w:rFonts w:ascii="Consolas" w:eastAsia="Times New Roman" w:hAnsi="Consolas" w:cs="Times New Roman"/>
+          <w:color w:val="FDFFF1"/>
+          <w:kern w:val="0"/>
+          <w:sz w:val="21"/>
+          <w:szCs w:val="21"/>
+          <w:lang w:eastAsia="en-IN" w:bidi="ar-SA"/>
+          <w14:ligatures w14:val="none"/>
+        </w:rPr>
+        <w:t xml:space="preserve">  </w:t>
+      </w:r>
+      <w:r>
+        <w:rPr>
+          <w:rFonts w:ascii="Consolas" w:eastAsia="Times New Roman" w:hAnsi="Consolas" w:cs="Times New Roman"/>
+          <w:color w:val="919288"/>
+          <w:kern w:val="0"/>
+          <w:sz w:val="21"/>
+          <w:szCs w:val="21"/>
+          <w:lang w:eastAsia="en-IN" w:bidi="ar-SA"/>
+          <w14:ligatures w14:val="none"/>
+        </w:rPr>
+        <w:t>},</w:t>
+      </w:r>
+      <w:r>
+        <w:rPr>
+          <w:rFonts w:ascii="Consolas" w:eastAsia="Times New Roman" w:hAnsi="Consolas" w:cs="Times New Roman"/>
+          <w:color w:val="FDFFF1"/>
+          <w:kern w:val="0"/>
+          <w:sz w:val="21"/>
+          <w:szCs w:val="21"/>
+          <w:lang w:eastAsia="en-IN" w:bidi="ar-SA"/>
+          <w14:ligatures w14:val="none"/>
+        </w:rPr>
+        <w:t xml:space="preserve"> </w:t>
+      </w:r>
+      <w:r>
+        <w:rPr>
+          <w:rFonts w:ascii="Consolas" w:eastAsia="Times New Roman" w:hAnsi="Consolas" w:cs="Times New Roman"/>
+          <w:color w:val="919288"/>
+          <w:kern w:val="0"/>
+          <w:sz w:val="21"/>
+          <w:szCs w:val="21"/>
+          <w:lang w:eastAsia="en-IN" w:bidi="ar-SA"/>
+          <w14:ligatures w14:val="none"/>
+        </w:rPr>
+        <w:t>[]);</w:t>
+      </w:r>
+      <w:r>
+        <w:rPr>
+          <w:rFonts w:ascii="Consolas" w:eastAsia="Times New Roman" w:hAnsi="Consolas" w:cs="Times New Roman"/>
+          <w:color w:val="919288"/>
+          <w:kern w:val="0"/>
+          <w:sz w:val="21"/>
+          <w:szCs w:val="21"/>
+          <w:lang w:eastAsia="en-IN" w:bidi="ar-SA"/>
+          <w14:ligatures w14:val="none"/>
+        </w:rPr>
+        <w:t xml:space="preserve"> </w:t>
+      </w:r>
+    </w:p>
+    <w:p>
+      <w:pPr>
+        <w:pStyle w:val="ListParagraph"/>
+        <w:numPr>
+          <w:ilvl w:val="0"/>
+          <w:numId w:val="4"/>
+        </w:numPr>
+        <w:rPr>
+          <w:rFonts w:ascii="Consolas" w:hAnsi="Consolas" w:cstheme="majorHAnsi"/>
+          <w:b/>
+          <w:bCs/>
+          <w:sz w:val="28"/>
+          <w:szCs w:val="28"/>
+          <w:lang w:eastAsia="en-IN" w:bidi="ar-SA"/>
+        </w:rPr>
+      </w:pPr>
+      <w:r>
+        <w:rPr>
+          <w:rFonts w:ascii="Consolas" w:hAnsi="Consolas" w:cstheme="majorHAnsi"/>
+          <w:szCs w:val="22"/>
+          <w:lang w:eastAsia="en-IN" w:bidi="ar-SA"/>
+        </w:rPr>
+        <w:lastRenderedPageBreak/>
+        <w:t>But the basic nature or the default behavior of the useEffect is to be called after each render</w:t>
+      </w:r>
+      <w:r>
+        <w:rPr>
+          <w:rFonts w:ascii="Consolas" w:hAnsi="Consolas" w:cstheme="majorHAnsi"/>
+          <w:szCs w:val="22"/>
+          <w:lang w:eastAsia="en-IN" w:bidi="ar-SA"/>
+        </w:rPr>
+        <w:t xml:space="preserve"> but if we give it a dependency array then it is just called after once</w:t>
+      </w:r>
+      <w:r>
+        <w:rPr>
+          <w:rFonts w:ascii="Consolas" w:hAnsi="Consolas" w:cstheme="majorHAnsi"/>
+          <w:szCs w:val="22"/>
+          <w:lang w:eastAsia="en-IN" w:bidi="ar-SA"/>
+        </w:rPr>
+        <w:t xml:space="preserve">. And </w:t>
+      </w:r>
+    </w:p>
+    <w:p>
+      <w:pPr>
+        <w:pStyle w:val="ListParagraph"/>
+        <w:numPr>
+          <w:ilvl w:val="0"/>
+          <w:numId w:val="4"/>
+        </w:numPr>
+        <w:rPr>
+          <w:rFonts w:ascii="Consolas" w:hAnsi="Consolas" w:cstheme="majorHAnsi"/>
+          <w:b/>
+          <w:bCs/>
+          <w:sz w:val="28"/>
+          <w:szCs w:val="28"/>
+          <w:lang w:eastAsia="en-IN" w:bidi="ar-SA"/>
+        </w:rPr>
+      </w:pPr>
+      <w:r>
+        <w:rPr>
+          <w:rFonts w:ascii="Consolas" w:hAnsi="Consolas" w:cstheme="majorHAnsi"/>
+          <w:szCs w:val="22"/>
+          <w:lang w:eastAsia="en-IN" w:bidi="ar-SA"/>
+        </w:rPr>
+        <w:t>iii) what if we put something inside the dependency array? Then it will only be called when the dependency changes.</w:t>
+      </w:r>
+    </w:p>
+    <w:p>
+      <w:pPr>
+        <w:pStyle w:val="ListParagraph"/>
+        <w:numPr>
+          <w:ilvl w:val="0"/>
+          <w:numId w:val="4"/>
+        </w:numPr>
+        <w:shd w:val="clear" w:color="auto" w:fill="272822"/>
+        <w:spacing w:after="0" w:line="285" w:lineRule="atLeast"/>
+        <w:rPr>
+          <w:rFonts w:ascii="Consolas" w:eastAsia="Times New Roman" w:hAnsi="Consolas" w:cs="Times New Roman"/>
+          <w:color w:val="FDFFF1"/>
+          <w:kern w:val="0"/>
+          <w:sz w:val="21"/>
+          <w:szCs w:val="21"/>
+          <w:lang w:eastAsia="en-IN" w:bidi="ar-SA"/>
+          <w14:ligatures w14:val="none"/>
+        </w:rPr>
+      </w:pPr>
+      <w:r>
+        <w:rPr>
+          <w:rFonts w:ascii="Consolas" w:eastAsia="Times New Roman" w:hAnsi="Consolas" w:cs="Times New Roman"/>
+          <w:color w:val="FDFFF1"/>
+          <w:kern w:val="0"/>
+          <w:sz w:val="21"/>
+          <w:szCs w:val="21"/>
+          <w:lang w:eastAsia="en-IN" w:bidi="ar-SA"/>
+          <w14:ligatures w14:val="none"/>
+        </w:rPr>
+        <w:t> </w:t>
+      </w:r>
+      <w:r>
+        <w:rPr>
+          <w:rFonts w:ascii="Consolas" w:eastAsia="Times New Roman" w:hAnsi="Consolas" w:cs="Times New Roman"/>
+          <w:color w:val="A6E22E"/>
+          <w:kern w:val="0"/>
+          <w:sz w:val="21"/>
+          <w:szCs w:val="21"/>
+          <w:lang w:eastAsia="en-IN" w:bidi="ar-SA"/>
+          <w14:ligatures w14:val="none"/>
+        </w:rPr>
+        <w:t>useEffect</w:t>
+      </w:r>
+      <w:r>
+        <w:rPr>
+          <w:rFonts w:ascii="Consolas" w:eastAsia="Times New Roman" w:hAnsi="Consolas" w:cs="Times New Roman"/>
+          <w:color w:val="919288"/>
+          <w:kern w:val="0"/>
+          <w:sz w:val="21"/>
+          <w:szCs w:val="21"/>
+          <w:lang w:eastAsia="en-IN" w:bidi="ar-SA"/>
+          <w14:ligatures w14:val="none"/>
+        </w:rPr>
+        <w:t>(()</w:t>
+      </w:r>
+      <w:r>
+        <w:rPr>
+          <w:rFonts w:ascii="Consolas" w:eastAsia="Times New Roman" w:hAnsi="Consolas" w:cs="Times New Roman"/>
+          <w:color w:val="FDFFF1"/>
+          <w:kern w:val="0"/>
+          <w:sz w:val="21"/>
+          <w:szCs w:val="21"/>
+          <w:lang w:eastAsia="en-IN" w:bidi="ar-SA"/>
+          <w14:ligatures w14:val="none"/>
+        </w:rPr>
+        <w:t xml:space="preserve"> </w:t>
+      </w:r>
+      <w:r>
+        <w:rPr>
+          <w:rFonts w:ascii="Consolas" w:eastAsia="Times New Roman" w:hAnsi="Consolas" w:cs="Times New Roman"/>
+          <w:color w:val="F92672"/>
+          <w:kern w:val="0"/>
+          <w:sz w:val="21"/>
+          <w:szCs w:val="21"/>
+          <w:lang w:eastAsia="en-IN" w:bidi="ar-SA"/>
+          <w14:ligatures w14:val="none"/>
+        </w:rPr>
+        <w:t>=&gt;</w:t>
+      </w:r>
+      <w:r>
+        <w:rPr>
+          <w:rFonts w:ascii="Consolas" w:eastAsia="Times New Roman" w:hAnsi="Consolas" w:cs="Times New Roman"/>
+          <w:color w:val="FDFFF1"/>
+          <w:kern w:val="0"/>
+          <w:sz w:val="21"/>
+          <w:szCs w:val="21"/>
+          <w:lang w:eastAsia="en-IN" w:bidi="ar-SA"/>
+          <w14:ligatures w14:val="none"/>
+        </w:rPr>
+        <w:t xml:space="preserve"> </w:t>
+      </w:r>
+      <w:r>
+        <w:rPr>
+          <w:rFonts w:ascii="Consolas" w:eastAsia="Times New Roman" w:hAnsi="Consolas" w:cs="Times New Roman"/>
+          <w:color w:val="919288"/>
+          <w:kern w:val="0"/>
+          <w:sz w:val="21"/>
+          <w:szCs w:val="21"/>
+          <w:lang w:eastAsia="en-IN" w:bidi="ar-SA"/>
+          <w14:ligatures w14:val="none"/>
+        </w:rPr>
+        <w:t>{</w:t>
+      </w:r>
+    </w:p>
+    <w:p>
+      <w:pPr>
+        <w:pStyle w:val="ListParagraph"/>
+        <w:numPr>
+          <w:ilvl w:val="0"/>
+          <w:numId w:val="4"/>
+        </w:numPr>
+        <w:shd w:val="clear" w:color="auto" w:fill="272822"/>
+        <w:spacing w:after="0" w:line="285" w:lineRule="atLeast"/>
+        <w:rPr>
+          <w:rFonts w:ascii="Consolas" w:eastAsia="Times New Roman" w:hAnsi="Consolas" w:cs="Times New Roman"/>
+          <w:color w:val="FDFFF1"/>
+          <w:kern w:val="0"/>
+          <w:sz w:val="21"/>
+          <w:szCs w:val="21"/>
+          <w:lang w:eastAsia="en-IN" w:bidi="ar-SA"/>
+          <w14:ligatures w14:val="none"/>
+        </w:rPr>
+      </w:pPr>
+      <w:r>
+        <w:rPr>
+          <w:rFonts w:ascii="Consolas" w:eastAsia="Times New Roman" w:hAnsi="Consolas" w:cs="Times New Roman"/>
+          <w:color w:val="FDFFF1"/>
+          <w:kern w:val="0"/>
+          <w:sz w:val="21"/>
+          <w:szCs w:val="21"/>
+          <w:lang w:eastAsia="en-IN" w:bidi="ar-SA"/>
+          <w14:ligatures w14:val="none"/>
+        </w:rPr>
+        <w:t>    console</w:t>
+      </w:r>
+      <w:r>
+        <w:rPr>
+          <w:rFonts w:ascii="Consolas" w:eastAsia="Times New Roman" w:hAnsi="Consolas" w:cs="Times New Roman"/>
+          <w:color w:val="919288"/>
+          <w:kern w:val="0"/>
+          <w:sz w:val="21"/>
+          <w:szCs w:val="21"/>
+          <w:lang w:eastAsia="en-IN" w:bidi="ar-SA"/>
+          <w14:ligatures w14:val="none"/>
+        </w:rPr>
+        <w:t>.</w:t>
+      </w:r>
+      <w:r>
+        <w:rPr>
+          <w:rFonts w:ascii="Consolas" w:eastAsia="Times New Roman" w:hAnsi="Consolas" w:cs="Times New Roman"/>
+          <w:color w:val="A6E22E"/>
+          <w:kern w:val="0"/>
+          <w:sz w:val="21"/>
+          <w:szCs w:val="21"/>
+          <w:lang w:eastAsia="en-IN" w:bidi="ar-SA"/>
+          <w14:ligatures w14:val="none"/>
+        </w:rPr>
+        <w:t>log</w:t>
+      </w:r>
+      <w:r>
+        <w:rPr>
+          <w:rFonts w:ascii="Consolas" w:eastAsia="Times New Roman" w:hAnsi="Consolas" w:cs="Times New Roman"/>
+          <w:color w:val="919288"/>
+          <w:kern w:val="0"/>
+          <w:sz w:val="21"/>
+          <w:szCs w:val="21"/>
+          <w:lang w:eastAsia="en-IN" w:bidi="ar-SA"/>
+          <w14:ligatures w14:val="none"/>
+        </w:rPr>
+        <w:t>("</w:t>
+      </w:r>
+      <w:r>
+        <w:rPr>
+          <w:rFonts w:ascii="Consolas" w:eastAsia="Times New Roman" w:hAnsi="Consolas" w:cs="Times New Roman"/>
+          <w:color w:val="E6DB74"/>
+          <w:kern w:val="0"/>
+          <w:sz w:val="21"/>
+          <w:szCs w:val="21"/>
+          <w:lang w:eastAsia="en-IN" w:bidi="ar-SA"/>
+          <w14:ligatures w14:val="none"/>
+        </w:rPr>
+        <w:t>useEffect is Called from Header-Component</w:t>
+      </w:r>
+      <w:r>
+        <w:rPr>
+          <w:rFonts w:ascii="Consolas" w:eastAsia="Times New Roman" w:hAnsi="Consolas" w:cs="Times New Roman"/>
+          <w:color w:val="919288"/>
+          <w:kern w:val="0"/>
+          <w:sz w:val="21"/>
+          <w:szCs w:val="21"/>
+          <w:lang w:eastAsia="en-IN" w:bidi="ar-SA"/>
+          <w14:ligatures w14:val="none"/>
+        </w:rPr>
+        <w:t>");</w:t>
+      </w:r>
+    </w:p>
+    <w:p>
+      <w:pPr>
+        <w:pStyle w:val="ListParagraph"/>
+        <w:numPr>
+          <w:ilvl w:val="0"/>
+          <w:numId w:val="4"/>
+        </w:numPr>
+        <w:shd w:val="clear" w:color="auto" w:fill="272822"/>
+        <w:spacing w:after="0" w:line="285" w:lineRule="atLeast"/>
+        <w:rPr>
+          <w:rFonts w:ascii="Consolas" w:eastAsia="Times New Roman" w:hAnsi="Consolas" w:cs="Times New Roman"/>
+          <w:color w:val="FDFFF1"/>
+          <w:kern w:val="0"/>
+          <w:sz w:val="21"/>
+          <w:szCs w:val="21"/>
+          <w:lang w:eastAsia="en-IN" w:bidi="ar-SA"/>
+          <w14:ligatures w14:val="none"/>
+        </w:rPr>
+      </w:pPr>
+      <w:r>
+        <w:rPr>
+          <w:rFonts w:ascii="Consolas" w:eastAsia="Times New Roman" w:hAnsi="Consolas" w:cs="Times New Roman"/>
+          <w:color w:val="FDFFF1"/>
+          <w:kern w:val="0"/>
+          <w:sz w:val="21"/>
+          <w:szCs w:val="21"/>
+          <w:lang w:eastAsia="en-IN" w:bidi="ar-SA"/>
+          <w14:ligatures w14:val="none"/>
+        </w:rPr>
+        <w:t xml:space="preserve">  </w:t>
+      </w:r>
+      <w:r>
+        <w:rPr>
+          <w:rFonts w:ascii="Consolas" w:eastAsia="Times New Roman" w:hAnsi="Consolas" w:cs="Times New Roman"/>
+          <w:color w:val="919288"/>
+          <w:kern w:val="0"/>
+          <w:sz w:val="21"/>
+          <w:szCs w:val="21"/>
+          <w:lang w:eastAsia="en-IN" w:bidi="ar-SA"/>
+          <w14:ligatures w14:val="none"/>
+        </w:rPr>
+        <w:t>},</w:t>
+      </w:r>
+      <w:r>
+        <w:rPr>
+          <w:rFonts w:ascii="Consolas" w:eastAsia="Times New Roman" w:hAnsi="Consolas" w:cs="Times New Roman"/>
+          <w:color w:val="FDFFF1"/>
+          <w:kern w:val="0"/>
+          <w:sz w:val="21"/>
+          <w:szCs w:val="21"/>
+          <w:lang w:eastAsia="en-IN" w:bidi="ar-SA"/>
+          <w14:ligatures w14:val="none"/>
+        </w:rPr>
+        <w:t xml:space="preserve"> </w:t>
+      </w:r>
+      <w:r>
+        <w:rPr>
+          <w:rFonts w:ascii="Consolas" w:eastAsia="Times New Roman" w:hAnsi="Consolas" w:cs="Times New Roman"/>
+          <w:color w:val="919288"/>
+          <w:kern w:val="0"/>
+          <w:sz w:val="21"/>
+          <w:szCs w:val="21"/>
+          <w:lang w:eastAsia="en-IN" w:bidi="ar-SA"/>
+          <w14:ligatures w14:val="none"/>
+        </w:rPr>
+        <w:t>[</w:t>
+      </w:r>
+      <w:r>
+        <w:rPr>
+          <w:rFonts w:ascii="Consolas" w:eastAsia="Times New Roman" w:hAnsi="Consolas" w:cs="Times New Roman"/>
+          <w:color w:val="FDFFF1"/>
+          <w:kern w:val="0"/>
+          <w:sz w:val="21"/>
+          <w:szCs w:val="21"/>
+          <w:lang w:eastAsia="en-IN" w:bidi="ar-SA"/>
+          <w14:ligatures w14:val="none"/>
+        </w:rPr>
+        <w:t>logBtn</w:t>
+      </w:r>
+      <w:r>
+        <w:rPr>
+          <w:rFonts w:ascii="Consolas" w:eastAsia="Times New Roman" w:hAnsi="Consolas" w:cs="Times New Roman"/>
+          <w:color w:val="919288"/>
+          <w:kern w:val="0"/>
+          <w:sz w:val="21"/>
+          <w:szCs w:val="21"/>
+          <w:lang w:eastAsia="en-IN" w:bidi="ar-SA"/>
+          <w14:ligatures w14:val="none"/>
+        </w:rPr>
+        <w:t>]);</w:t>
+      </w:r>
+    </w:p>
+    <w:p>
+      <w:pPr>
+        <w:pStyle w:val="ListParagraph"/>
+        <w:numPr>
+          <w:ilvl w:val="0"/>
+          <w:numId w:val="4"/>
+        </w:numPr>
+        <w:shd w:val="clear" w:color="auto" w:fill="272822"/>
+        <w:spacing w:after="0" w:line="285" w:lineRule="atLeast"/>
+        <w:rPr>
+          <w:rFonts w:ascii="Consolas" w:eastAsia="Times New Roman" w:hAnsi="Consolas" w:cs="Times New Roman"/>
+          <w:color w:val="FDFFF1"/>
+          <w:kern w:val="0"/>
+          <w:sz w:val="21"/>
+          <w:szCs w:val="21"/>
+          <w:lang w:eastAsia="en-IN" w:bidi="ar-SA"/>
+          <w14:ligatures w14:val="none"/>
+        </w:rPr>
+      </w:pPr>
+    </w:p>
+    <w:p>
+      <w:pPr>
+        <w:pStyle w:val="ListParagraph"/>
+        <w:numPr>
+          <w:ilvl w:val="0"/>
+          <w:numId w:val="4"/>
+        </w:numPr>
+        <w:rPr>
+          <w:rFonts w:ascii="Consolas" w:hAnsi="Consolas" w:cstheme="majorHAnsi"/>
+          <w:b/>
+          <w:bCs/>
+          <w:sz w:val="28"/>
+          <w:szCs w:val="28"/>
+          <w:lang w:eastAsia="en-IN" w:bidi="ar-SA"/>
+        </w:rPr>
+      </w:pPr>
+      <w:r>
+        <w:rPr>
+          <w:rFonts w:ascii="Consolas" w:hAnsi="Consolas" w:cstheme="majorHAnsi"/>
+          <w:szCs w:val="22"/>
+          <w:lang w:eastAsia="en-IN" w:bidi="ar-SA"/>
+        </w:rPr>
+        <w:t>For example out Login button is dependency in useEffect then useEffect is called Every time when login Button is updated.</w:t>
+      </w:r>
+    </w:p>
+    <w:p>
+      <w:pPr>
+        <w:rPr>
+          <w:rFonts w:ascii="Consolas" w:hAnsi="Consolas" w:cstheme="majorHAnsi"/>
+          <w:b/>
+          <w:bCs/>
+          <w:sz w:val="28"/>
+          <w:szCs w:val="28"/>
+          <w:lang w:eastAsia="en-IN" w:bidi="ar-SA"/>
+        </w:rPr>
+      </w:pPr>
+    </w:p>
+    <w:p>
+      <w:pPr>
+        <w:pBdr>
+          <w:top w:val="single" w:sz="4" w:space="1" w:color="auto"/>
+          <w:left w:val="single" w:sz="4" w:space="4" w:color="auto"/>
+          <w:bottom w:val="single" w:sz="4" w:space="1" w:color="auto"/>
+          <w:right w:val="single" w:sz="4" w:space="4" w:color="auto"/>
+        </w:pBdr>
+        <w:rPr>
+          <w:rFonts w:ascii="Consolas" w:hAnsi="Consolas" w:cstheme="majorHAnsi"/>
+          <w:lang w:eastAsia="en-IN" w:bidi="ar-SA"/>
+        </w:rPr>
+      </w:pPr>
+      <w:r>
+        <w:rPr>
+          <w:rFonts w:ascii="Consolas" w:hAnsi="Consolas" w:cstheme="majorHAnsi"/>
+          <w:b/>
+          <w:bCs/>
+          <w:sz w:val="28"/>
+          <w:szCs w:val="28"/>
+          <w:lang w:eastAsia="en-IN" w:bidi="ar-SA"/>
+        </w:rPr>
+        <w:t xml:space="preserve">NOTE:- </w:t>
+      </w:r>
+      <w:r>
+        <w:rPr>
+          <w:rFonts w:ascii="Consolas" w:hAnsi="Consolas" w:cstheme="majorHAnsi"/>
+          <w:lang w:eastAsia="en-IN" w:bidi="ar-SA"/>
+        </w:rPr>
+        <w:t xml:space="preserve">whenever we are using useState Never use useState never create </w:t>
+      </w:r>
+      <w:r>
+        <w:rPr>
+          <w:rFonts w:ascii="Consolas" w:hAnsi="Consolas" w:cstheme="majorHAnsi"/>
+          <w:lang w:eastAsia="en-IN" w:bidi="ar-SA"/>
+        </w:rPr>
+        <w:t xml:space="preserve">this </w:t>
+      </w:r>
+      <w:r>
+        <w:rPr>
+          <w:rFonts w:ascii="Consolas" w:hAnsi="Consolas" w:cstheme="majorHAnsi"/>
+          <w:lang w:eastAsia="en-IN" w:bidi="ar-SA"/>
+        </w:rPr>
+        <w:t>useState</w:t>
+      </w:r>
+      <w:r>
+        <w:rPr>
+          <w:rFonts w:ascii="Consolas" w:hAnsi="Consolas" w:cstheme="majorHAnsi"/>
+          <w:lang w:eastAsia="en-IN" w:bidi="ar-SA"/>
+        </w:rPr>
+        <w:t xml:space="preserve"> variable </w:t>
+      </w:r>
+      <w:r>
+        <w:rPr>
+          <w:rFonts w:ascii="Consolas" w:hAnsi="Consolas" w:cstheme="majorHAnsi"/>
+          <w:b/>
+          <w:bCs/>
+          <w:i/>
+          <w:iCs/>
+          <w:highlight w:val="darkGray"/>
+          <w:lang w:eastAsia="en-IN" w:bidi="ar-SA"/>
+        </w:rPr>
+        <w:t>const</w:t>
+      </w:r>
+      <w:r>
+        <w:rPr>
+          <w:rFonts w:ascii="Consolas" w:hAnsi="Consolas" w:cstheme="majorHAnsi"/>
+          <w:b/>
+          <w:bCs/>
+          <w:highlight w:val="darkGray"/>
+          <w:lang w:eastAsia="en-IN" w:bidi="ar-SA"/>
+        </w:rPr>
+        <w:t xml:space="preserve"> [logBtn, setLogBtn] = useState("Login");</w:t>
+      </w:r>
+      <w:r>
+        <w:rPr>
+          <w:rFonts w:ascii="Consolas" w:hAnsi="Consolas" w:cstheme="majorHAnsi"/>
+          <w:b/>
+          <w:bCs/>
+          <w:lang w:eastAsia="en-IN" w:bidi="ar-SA"/>
+        </w:rPr>
+        <w:t xml:space="preserve"> </w:t>
+      </w:r>
+      <w:r>
+        <w:rPr>
+          <w:rFonts w:ascii="Consolas" w:hAnsi="Consolas" w:cstheme="majorHAnsi"/>
+          <w:lang w:eastAsia="en-IN" w:bidi="ar-SA"/>
+        </w:rPr>
+        <w:t>outside of your component. It is used for creating local state variables inside our functional component, So always call it inside this functional component. And try to call this hooks on the top means when the function starts always try to use call this useState on the top, so that you don’t have a lot of inconsistency in your code. Because JavaScript is a synchronous single threaded language the code will run line by line so when you start from top the first thing you should do is to create your state variable. It’s good practice and a habit.</w:t>
+      </w:r>
+    </w:p>
+    <w:p>
+      <w:pPr>
+        <w:pBdr>
+          <w:top w:val="single" w:sz="4" w:space="1" w:color="auto"/>
+          <w:left w:val="single" w:sz="4" w:space="4" w:color="auto"/>
+          <w:bottom w:val="single" w:sz="4" w:space="1" w:color="auto"/>
+          <w:right w:val="single" w:sz="4" w:space="4" w:color="auto"/>
+        </w:pBdr>
+        <w:rPr>
+          <w:rFonts w:ascii="Consolas" w:hAnsi="Consolas" w:cstheme="majorHAnsi"/>
+          <w:lang w:eastAsia="en-IN" w:bidi="ar-SA"/>
+        </w:rPr>
+      </w:pPr>
+      <w:r>
+        <w:rPr>
+          <w:rFonts w:ascii="Consolas" w:hAnsi="Consolas" w:cstheme="majorHAnsi"/>
+          <w:lang w:eastAsia="en-IN" w:bidi="ar-SA"/>
+        </w:rPr>
+        <w:t xml:space="preserve">One more thing never use your useState Hook or create your state variable insid </w:t>
+      </w:r>
+      <w:r>
+        <w:rPr>
+          <w:rFonts w:ascii="Consolas" w:hAnsi="Consolas" w:cstheme="majorHAnsi"/>
+          <w:b/>
+          <w:bCs/>
+          <w:lang w:eastAsia="en-IN" w:bidi="ar-SA"/>
+        </w:rPr>
+        <w:t>if else</w:t>
+      </w:r>
+      <w:r>
+        <w:rPr>
+          <w:rFonts w:ascii="Consolas" w:hAnsi="Consolas" w:cstheme="majorHAnsi"/>
+          <w:b/>
+          <w:bCs/>
+          <w:lang w:eastAsia="en-IN" w:bidi="ar-SA"/>
+        </w:rPr>
+        <w:t xml:space="preserve"> /for loop / function,</w:t>
+      </w:r>
+      <w:r>
+        <w:rPr>
+          <w:rFonts w:ascii="Consolas" w:hAnsi="Consolas" w:cstheme="majorHAnsi"/>
+          <w:lang w:eastAsia="en-IN" w:bidi="ar-SA"/>
+        </w:rPr>
+        <w:t xml:space="preserve"> </w:t>
+      </w:r>
+      <w:r>
+        <w:rPr>
+          <w:rFonts w:ascii="Consolas" w:hAnsi="Consolas" w:cstheme="majorHAnsi"/>
+          <w:lang w:eastAsia="en-IN" w:bidi="ar-SA"/>
+        </w:rPr>
+        <w:t>this is perfectly valid code I mean you can do that javascript allows you to do this but don’t do this. This can create inconsistencies in your program.</w:t>
+      </w:r>
+    </w:p>
+    <w:p>
+      <w:pPr>
+        <w:pBdr>
+          <w:top w:val="single" w:sz="4" w:space="1" w:color="auto"/>
+          <w:left w:val="single" w:sz="4" w:space="4" w:color="auto"/>
+          <w:bottom w:val="single" w:sz="4" w:space="1" w:color="auto"/>
+          <w:right w:val="single" w:sz="4" w:space="4" w:color="auto"/>
+        </w:pBdr>
+        <w:rPr>
+          <w:rFonts w:ascii="Consolas" w:hAnsi="Consolas" w:cstheme="majorHAnsi"/>
+          <w:lang w:eastAsia="en-IN" w:bidi="ar-SA"/>
+        </w:rPr>
+      </w:pPr>
+      <w:r>
+        <w:rPr>
+          <w:rFonts w:ascii="Consolas" w:hAnsi="Consolas" w:cstheme="majorHAnsi"/>
+          <w:lang w:eastAsia="en-IN" w:bidi="ar-SA"/>
+        </w:rPr>
+        <w:t>In Documentation it is written that never use your useState Hook inside a condition so never do this.</w:t>
+      </w:r>
+    </w:p>
+    <w:p>
+      <w:pPr>
+        <w:pBdr>
+          <w:top w:val="single" w:sz="4" w:space="1" w:color="auto"/>
+          <w:left w:val="single" w:sz="4" w:space="4" w:color="auto"/>
+          <w:bottom w:val="single" w:sz="4" w:space="1" w:color="auto"/>
+          <w:right w:val="single" w:sz="4" w:space="4" w:color="auto"/>
+        </w:pBdr>
+        <w:rPr>
+          <w:rFonts w:ascii="Consolas" w:hAnsi="Consolas" w:cstheme="majorHAnsi"/>
+          <w:lang w:eastAsia="en-IN" w:bidi="ar-SA"/>
+        </w:rPr>
+      </w:pPr>
+      <w:r>
+        <w:rPr>
+          <w:rFonts w:ascii="Consolas" w:hAnsi="Consolas" w:cstheme="majorHAnsi"/>
+          <w:lang w:eastAsia="en-IN" w:bidi="ar-SA"/>
+        </w:rPr>
+        <w:t>If you have function don’t create your state variables inside a function.</w:t>
+      </w:r>
+    </w:p>
+    <w:p>
+      <w:pPr>
+        <w:pBdr>
+          <w:top w:val="single" w:sz="4" w:space="1" w:color="auto"/>
+          <w:left w:val="single" w:sz="4" w:space="4" w:color="auto"/>
+          <w:bottom w:val="single" w:sz="4" w:space="1" w:color="auto"/>
+          <w:right w:val="single" w:sz="4" w:space="4" w:color="auto"/>
+        </w:pBdr>
+        <w:rPr>
+          <w:rFonts w:ascii="Consolas" w:hAnsi="Consolas" w:cstheme="majorHAnsi"/>
+          <w:lang w:eastAsia="en-IN" w:bidi="ar-SA"/>
+        </w:rPr>
+      </w:pPr>
+      <w:r>
+        <w:rPr>
+          <w:rFonts w:ascii="Consolas" w:hAnsi="Consolas" w:cstheme="majorHAnsi"/>
+          <w:lang w:eastAsia="en-IN" w:bidi="ar-SA"/>
+        </w:rPr>
+        <w:t xml:space="preserve">So basically is the state variable are meant to be created inside the functional components on the higher level right! On the first level </w:t>
+      </w:r>
+    </w:p>
+    <w:p>
+      <w:pPr>
+        <w:pBdr>
+          <w:top w:val="single" w:sz="4" w:space="1" w:color="auto"/>
+          <w:left w:val="single" w:sz="4" w:space="4" w:color="auto"/>
+          <w:bottom w:val="single" w:sz="4" w:space="1" w:color="auto"/>
+          <w:right w:val="single" w:sz="4" w:space="4" w:color="auto"/>
+        </w:pBdr>
+        <w:rPr>
+          <w:rFonts w:ascii="Consolas" w:hAnsi="Consolas" w:cstheme="majorHAnsi"/>
+          <w:lang w:eastAsia="en-IN" w:bidi="ar-SA"/>
+        </w:rPr>
+      </w:pPr>
+    </w:p>
+    <w:p>
+      <w:pPr>
+        <w:rPr>
+          <w:rFonts w:ascii="Consolas" w:hAnsi="Consolas" w:cstheme="majorHAnsi"/>
+          <w:lang w:eastAsia="en-IN" w:bidi="ar-SA"/>
+        </w:rPr>
+      </w:pPr>
+    </w:p>
+    <w:p>
+      <w:pPr>
+        <w:tabs>
+          <w:tab w:val="left" w:pos="1164"/>
+        </w:tabs>
+        <w:rPr>
+          <w:rFonts w:ascii="Consolas" w:hAnsi="Consolas" w:cstheme="majorHAnsi"/>
+          <w:b/>
+          <w:bCs/>
+          <w:sz w:val="28"/>
+          <w:szCs w:val="28"/>
+          <w:lang w:eastAsia="en-IN" w:bidi="ar-SA"/>
+        </w:rPr>
+      </w:pPr>
+      <w:r>
+        <w:rPr>
+          <w:rFonts w:ascii="Consolas" w:hAnsi="Consolas" w:cstheme="majorHAnsi"/>
+          <w:b/>
+          <w:bCs/>
+          <w:sz w:val="28"/>
+          <w:szCs w:val="28"/>
+          <w:highlight w:val="red"/>
+          <w:lang w:eastAsia="en-IN" w:bidi="ar-SA"/>
+        </w:rPr>
+        <w:t>#react-router-dom</w:t>
+      </w:r>
+    </w:p>
+    <w:p>
+      <w:pPr>
+        <w:pStyle w:val="ListParagraph"/>
+        <w:numPr>
+          <w:ilvl w:val="0"/>
+          <w:numId w:val="4"/>
+        </w:numPr>
+        <w:rPr>
+          <w:rFonts w:ascii="Consolas" w:hAnsi="Consolas" w:cstheme="majorHAnsi"/>
+          <w:sz w:val="28"/>
+          <w:szCs w:val="28"/>
+          <w:lang w:eastAsia="en-IN" w:bidi="ar-SA"/>
+        </w:rPr>
+      </w:pPr>
+      <w:r>
+        <w:rPr>
+          <w:rFonts w:ascii="Consolas" w:hAnsi="Consolas" w:cstheme="majorHAnsi"/>
+          <w:szCs w:val="22"/>
+          <w:lang w:eastAsia="en-IN" w:bidi="ar-SA"/>
+        </w:rPr>
+        <w:t>npm install/i react-router-dom</w:t>
+      </w:r>
+      <w:r>
+        <w:rPr>
+          <w:rFonts w:ascii="Consolas" w:hAnsi="Consolas" w:cstheme="majorHAnsi"/>
+          <w:szCs w:val="22"/>
+          <w:lang w:eastAsia="en-IN" w:bidi="ar-SA"/>
+        </w:rPr>
+        <w:t xml:space="preserve"> </w:t>
+      </w:r>
+    </w:p>
+    <w:p>
+      <w:pPr>
+        <w:pStyle w:val="ListParagraph"/>
+        <w:numPr>
+          <w:ilvl w:val="0"/>
+          <w:numId w:val="4"/>
+        </w:numPr>
+        <w:shd w:val="clear" w:color="auto" w:fill="272822"/>
+        <w:spacing w:after="0" w:line="285" w:lineRule="atLeast"/>
+        <w:rPr>
+          <w:rFonts w:ascii="Consolas" w:eastAsia="Times New Roman" w:hAnsi="Consolas" w:cs="Times New Roman"/>
+          <w:color w:val="FDFFF1"/>
+          <w:kern w:val="0"/>
+          <w:sz w:val="21"/>
+          <w:szCs w:val="21"/>
+          <w:lang w:eastAsia="en-IN" w:bidi="ar-SA"/>
+          <w14:ligatures w14:val="none"/>
+        </w:rPr>
+      </w:pPr>
+      <w:r>
+        <w:rPr>
+          <w:rFonts w:ascii="Consolas" w:eastAsia="Times New Roman" w:hAnsi="Consolas" w:cs="Times New Roman"/>
+          <w:color w:val="919288"/>
+          <w:kern w:val="0"/>
+          <w:sz w:val="21"/>
+          <w:szCs w:val="21"/>
+          <w:lang w:eastAsia="en-IN" w:bidi="ar-SA"/>
+          <w14:ligatures w14:val="none"/>
+        </w:rPr>
+        <w:t>"</w:t>
+      </w:r>
+      <w:r>
+        <w:rPr>
+          <w:rFonts w:ascii="Consolas" w:eastAsia="Times New Roman" w:hAnsi="Consolas" w:cs="Times New Roman"/>
+          <w:color w:val="FDFFF1"/>
+          <w:kern w:val="0"/>
+          <w:sz w:val="21"/>
+          <w:szCs w:val="21"/>
+          <w:lang w:eastAsia="en-IN" w:bidi="ar-SA"/>
+          <w14:ligatures w14:val="none"/>
+        </w:rPr>
+        <w:t>react-router-dom</w:t>
+      </w:r>
+      <w:r>
+        <w:rPr>
+          <w:rFonts w:ascii="Consolas" w:eastAsia="Times New Roman" w:hAnsi="Consolas" w:cs="Times New Roman"/>
+          <w:color w:val="919288"/>
+          <w:kern w:val="0"/>
+          <w:sz w:val="21"/>
+          <w:szCs w:val="21"/>
+          <w:lang w:eastAsia="en-IN" w:bidi="ar-SA"/>
+          <w14:ligatures w14:val="none"/>
+        </w:rPr>
+        <w:t>":</w:t>
+      </w:r>
+      <w:r>
+        <w:rPr>
+          <w:rFonts w:ascii="Consolas" w:eastAsia="Times New Roman" w:hAnsi="Consolas" w:cs="Times New Roman"/>
+          <w:color w:val="FDFFF1"/>
+          <w:kern w:val="0"/>
+          <w:sz w:val="21"/>
+          <w:szCs w:val="21"/>
+          <w:lang w:eastAsia="en-IN" w:bidi="ar-SA"/>
+          <w14:ligatures w14:val="none"/>
+        </w:rPr>
+        <w:t xml:space="preserve"> </w:t>
+      </w:r>
+      <w:r>
+        <w:rPr>
+          <w:rFonts w:ascii="Consolas" w:eastAsia="Times New Roman" w:hAnsi="Consolas" w:cs="Times New Roman"/>
+          <w:color w:val="919288"/>
+          <w:kern w:val="0"/>
+          <w:sz w:val="21"/>
+          <w:szCs w:val="21"/>
+          <w:lang w:eastAsia="en-IN" w:bidi="ar-SA"/>
+          <w14:ligatures w14:val="none"/>
+        </w:rPr>
+        <w:t>"</w:t>
+      </w:r>
+      <w:r>
+        <w:rPr>
+          <w:rFonts w:ascii="Consolas" w:eastAsia="Times New Roman" w:hAnsi="Consolas" w:cs="Times New Roman"/>
+          <w:color w:val="E6DB74"/>
+          <w:kern w:val="0"/>
+          <w:sz w:val="21"/>
+          <w:szCs w:val="21"/>
+          <w:lang w:eastAsia="en-IN" w:bidi="ar-SA"/>
+          <w14:ligatures w14:val="none"/>
+        </w:rPr>
+        <w:t>^6.22.0</w:t>
+      </w:r>
+      <w:r>
+        <w:rPr>
+          <w:rFonts w:ascii="Consolas" w:eastAsia="Times New Roman" w:hAnsi="Consolas" w:cs="Times New Roman"/>
+          <w:color w:val="919288"/>
+          <w:kern w:val="0"/>
+          <w:sz w:val="21"/>
+          <w:szCs w:val="21"/>
+          <w:lang w:eastAsia="en-IN" w:bidi="ar-SA"/>
+          <w14:ligatures w14:val="none"/>
+        </w:rPr>
+        <w:t>"</w:t>
+      </w:r>
+      <w:r>
+        <w:rPr>
+          <w:rFonts w:ascii="Consolas" w:eastAsia="Times New Roman" w:hAnsi="Consolas" w:cs="Times New Roman"/>
+          <w:color w:val="919288"/>
+          <w:kern w:val="0"/>
+          <w:sz w:val="21"/>
+          <w:szCs w:val="21"/>
+          <w:lang w:eastAsia="en-IN" w:bidi="ar-SA"/>
+          <w14:ligatures w14:val="none"/>
+        </w:rPr>
+        <w:t xml:space="preserve"> // version</w:t>
+      </w:r>
+    </w:p>
+    <w:p>
+      <w:pPr>
+        <w:pStyle w:val="ListParagraph"/>
+        <w:numPr>
+          <w:ilvl w:val="0"/>
+          <w:numId w:val="4"/>
+        </w:numPr>
+        <w:rPr>
+          <w:rFonts w:ascii="Consolas" w:hAnsi="Consolas" w:cstheme="majorHAnsi"/>
+          <w:sz w:val="28"/>
+          <w:szCs w:val="28"/>
+          <w:lang w:eastAsia="en-IN" w:bidi="ar-SA"/>
+        </w:rPr>
+      </w:pPr>
     </w:p>
     <w:sectPr>
       <w:pgSz w:w="16838" w:h="11906" w:orient="landscape"/>
@@ -34101,7 +36447,6 @@
   <w:style w:type="character" w:default="1" w:styleId="DefaultParagraphFont">
     <w:name w:val="Default Paragraph Font"/>
     <w:uiPriority w:val="1"/>
-    <w:semiHidden/>
     <w:unhideWhenUsed/>
   </w:style>
   <w:style w:type="table" w:default="1" w:styleId="TableNormal">

</xml_diff>